<commit_message>
update tech description AmazeRT Agent
</commit_message>
<xml_diff>
--- a/Learn/PrjReport/CMPE_295B_Final_Project_Report.docx
+++ b/Learn/PrjReport/CMPE_295B_Final_Project_Report.docx
@@ -38,19 +38,8 @@
           <w:sz w:val="32"/>
           <w:szCs w:val="32"/>
         </w:rPr>
-        <w:t xml:space="preserve">-RT: Secure Management for </w:t>
-      </w:r>
-      <w:proofErr w:type="spellStart"/>
-      <w:r>
-        <w:rPr>
-          <w:b/>
-          <w:color w:val="000000"/>
-          <w:sz w:val="32"/>
-          <w:szCs w:val="32"/>
-        </w:rPr>
-        <w:t>OpenWRT</w:t>
-      </w:r>
-      <w:proofErr w:type="spellEnd"/>
+        <w:t>-RT: Secure Management for OpenWRT</w:t>
+      </w:r>
     </w:p>
     <w:p>
       <w:pPr>
@@ -186,6 +175,7 @@
                 <w:id w:val="1892144086"/>
                 <w:showingPlcHdr/>
               </w:sdtPr>
+              <w:sdtEndPr/>
               <w:sdtContent>
                 <w:r>
                   <w:t xml:space="preserve">     </w:t>
@@ -197,6 +187,7 @@
                 <w:tag w:val="goog_rdk_2"/>
                 <w:id w:val="727808660"/>
               </w:sdtPr>
+              <w:sdtEndPr/>
               <w:sdtContent/>
             </w:sdt>
             <w:r>
@@ -264,23 +255,23 @@
             </w:r>
             <w:proofErr w:type="spellEnd"/>
             <w:r>
-              <w:t xml:space="preserve"> George, Binu Jose, Sandeep </w:t>
+              <w:t xml:space="preserve"> George, </w:t>
             </w:r>
             <w:proofErr w:type="spellStart"/>
             <w:r>
+              <w:t>Binu</w:t>
+            </w:r>
+            <w:proofErr w:type="spellEnd"/>
+            <w:r>
+              <w:t xml:space="preserve"> Jose, Sandeep </w:t>
+            </w:r>
+            <w:proofErr w:type="spellStart"/>
+            <w:r>
               <w:t>Panakkal</w:t>
             </w:r>
             <w:proofErr w:type="spellEnd"/>
             <w:r>
-              <w:t xml:space="preserve">, </w:t>
-            </w:r>
-            <w:proofErr w:type="spellStart"/>
-            <w:r>
-              <w:t>Nabin</w:t>
-            </w:r>
-            <w:proofErr w:type="spellEnd"/>
-            <w:r>
-              <w:t xml:space="preserve"> Thomas</w:t>
+              <w:t>, Nabin Thomas</w:t>
             </w:r>
           </w:p>
         </w:tc>
@@ -442,13 +433,27 @@
               <w:rPr>
                 <w:color w:val="000000"/>
               </w:rPr>
-              <w:t xml:space="preserve"> George, Binu Jose, Sandeep </w:t>
+              <w:t xml:space="preserve"> George, </w:t>
             </w:r>
             <w:proofErr w:type="spellStart"/>
             <w:r>
               <w:rPr>
                 <w:color w:val="000000"/>
               </w:rPr>
+              <w:t>Binu</w:t>
+            </w:r>
+            <w:proofErr w:type="spellEnd"/>
+            <w:r>
+              <w:rPr>
+                <w:color w:val="000000"/>
+              </w:rPr>
+              <w:t xml:space="preserve"> Jose, Sandeep </w:t>
+            </w:r>
+            <w:proofErr w:type="spellStart"/>
+            <w:r>
+              <w:rPr>
+                <w:color w:val="000000"/>
+              </w:rPr>
               <w:t>Panakkal</w:t>
             </w:r>
             <w:proofErr w:type="spellEnd"/>
@@ -456,21 +461,7 @@
               <w:rPr>
                 <w:color w:val="000000"/>
               </w:rPr>
-              <w:t xml:space="preserve">, </w:t>
-            </w:r>
-            <w:proofErr w:type="spellStart"/>
-            <w:r>
-              <w:rPr>
-                <w:color w:val="000000"/>
-              </w:rPr>
-              <w:t>Nabin</w:t>
-            </w:r>
-            <w:proofErr w:type="spellEnd"/>
-            <w:r>
-              <w:rPr>
-                <w:color w:val="000000"/>
-              </w:rPr>
-              <w:t xml:space="preserve"> Thomas </w:t>
+              <w:t xml:space="preserve">, Nabin Thomas </w:t>
             </w:r>
           </w:p>
         </w:tc>
@@ -766,6 +757,7 @@
                 <w:tag w:val="goog_rdk_4"/>
                 <w:id w:val="-1426416599"/>
               </w:sdtPr>
+              <w:sdtEndPr/>
               <w:sdtContent/>
             </w:sdt>
             <w:r>
@@ -936,13 +928,8 @@
       </w:r>
       <w:proofErr w:type="spellEnd"/>
       <w:r>
-        <w:t xml:space="preserve">-RT: Secure Management for </w:t>
-      </w:r>
-      <w:proofErr w:type="spellStart"/>
-      <w:r>
-        <w:t>OpenWRT</w:t>
-      </w:r>
-      <w:proofErr w:type="spellEnd"/>
+        <w:t>-RT: Secure Management for OpenWRT</w:t>
+      </w:r>
     </w:p>
     <w:p>
       <w:pPr>
@@ -971,23 +958,23 @@
       </w:r>
       <w:proofErr w:type="spellEnd"/>
       <w:r>
-        <w:t xml:space="preserve"> George, Binu Jose, Sandeep </w:t>
+        <w:t xml:space="preserve"> George, </w:t>
       </w:r>
       <w:proofErr w:type="spellStart"/>
       <w:r>
+        <w:t>Binu</w:t>
+      </w:r>
+      <w:proofErr w:type="spellEnd"/>
+      <w:r>
+        <w:t xml:space="preserve"> Jose, Sandeep </w:t>
+      </w:r>
+      <w:proofErr w:type="spellStart"/>
+      <w:r>
         <w:t>Panakkal</w:t>
       </w:r>
       <w:proofErr w:type="spellEnd"/>
       <w:r>
-        <w:t xml:space="preserve">, </w:t>
-      </w:r>
-      <w:proofErr w:type="spellStart"/>
-      <w:r>
-        <w:t>Nabin</w:t>
-      </w:r>
-      <w:proofErr w:type="spellEnd"/>
-      <w:r>
-        <w:t xml:space="preserve"> Thomas</w:t>
+        <w:t>, Nabin Thomas</w:t>
       </w:r>
       <w:r>
         <w:rPr>
@@ -1026,31 +1013,15 @@
         <w:ind w:firstLine="720"/>
       </w:pPr>
       <w:r>
-        <w:t xml:space="preserve">Typical consumer routers have locked firmware which restricts the functionality to whatever the device manufacturer decides to include. Open Source software stack like </w:t>
-      </w:r>
-      <w:proofErr w:type="spellStart"/>
-      <w:r>
-        <w:t>OpenWRT</w:t>
-      </w:r>
-      <w:proofErr w:type="spellEnd"/>
-      <w:r>
-        <w:t xml:space="preserve"> (Open Wireless Router) can be used to enhance the functionality and device security of consumer and custom Wi-Fi routers. Management of </w:t>
-      </w:r>
-      <w:proofErr w:type="spellStart"/>
-      <w:r>
-        <w:t>OpenWRT</w:t>
-      </w:r>
-      <w:proofErr w:type="spellEnd"/>
-      <w:r>
-        <w:t xml:space="preserve"> based devices is done using a browser or command-line interface. While this may work for the tech-savvy, a large majority of users may not be comfortable managing their devices this way. Some consumer-level devices have moved towards mobile app-based management, but </w:t>
-      </w:r>
-      <w:proofErr w:type="spellStart"/>
-      <w:r>
-        <w:t>OpenWRT</w:t>
-      </w:r>
-      <w:proofErr w:type="spellEnd"/>
-      <w:r>
-        <w:t xml:space="preserve"> lacks a mobile app-based router management functionality.</w:t>
+        <w:t xml:space="preserve">Typical consumer routers have locked firmware which restricts the functionality to whatever the device manufacturer decides to include. </w:t>
+      </w:r>
+      <w:proofErr w:type="gramStart"/>
+      <w:r>
+        <w:t>Open Source</w:t>
+      </w:r>
+      <w:proofErr w:type="gramEnd"/>
+      <w:r>
+        <w:t xml:space="preserve"> software stack like OpenWRT (Open Wireless Router) can be used to enhance the functionality and device security of consumer and custom Wi-Fi routers. Management of OpenWRT based devices is done using a browser or command-line interface. While this may work for the tech-savvy, a large majority of users may not be comfortable managing their devices this way. Some consumer-level devices have moved towards mobile app-based management, but OpenWRT lacks a mobile app-based router management functionality.</w:t>
       </w:r>
     </w:p>
     <w:p>
@@ -1059,31 +1030,15 @@
         <w:ind w:firstLine="720"/>
       </w:pPr>
       <w:r>
-        <w:t xml:space="preserve">In this project, we plan to develop an end-to-end secure software to manage routers using a mobile application, with a customized version of </w:t>
+        <w:t xml:space="preserve">In this project, we plan to develop an end-to-end secure software to manage routers using a mobile application, with a customized version of OpenWRT, a mobile app as the front end, and an optional cloud-based management system for communication. The app provides features like monitoring and managing connection attempts with the notification on the mobile app via the cloud. Mobile App shall manage router connection attempts as an additional authentication factor on top of the Wi-Fi user authentication, enabling Multi-Factor Authentication. We also plan to port the major features of the </w:t>
       </w:r>
       <w:proofErr w:type="spellStart"/>
       <w:r>
-        <w:t>OpenWRT</w:t>
+        <w:t>LuCI</w:t>
       </w:r>
       <w:proofErr w:type="spellEnd"/>
       <w:r>
-        <w:t xml:space="preserve">, a mobile app as the front end, and an optional cloud-based management system for communication. The app provides features like monitoring and managing connection attempts with the notification on the mobile app via the cloud. Mobile App shall manage router connection attempts as an additional authentication factor on top of the Wi-Fi user authentication, enabling Multi-Factor Authentication. We also plan to port the major features of the </w:t>
-      </w:r>
-      <w:proofErr w:type="spellStart"/>
-      <w:r>
-        <w:t>LuCI</w:t>
-      </w:r>
-      <w:proofErr w:type="spellEnd"/>
-      <w:r>
-        <w:t xml:space="preserve"> web-based management tool for </w:t>
-      </w:r>
-      <w:proofErr w:type="spellStart"/>
-      <w:r>
-        <w:t>OpenWRT</w:t>
-      </w:r>
-      <w:proofErr w:type="spellEnd"/>
-      <w:r>
-        <w:t xml:space="preserve"> to the App, such as Access Control, package management, real-time monitoring, etc.</w:t>
+        <w:t xml:space="preserve"> web-based management tool for OpenWRT to the App, such as Access Control, package management, real-time monitoring, etc.</w:t>
       </w:r>
     </w:p>
     <w:p>
@@ -1244,6 +1199,7 @@
           <w:tag w:val="goog_rdk_5"/>
           <w:id w:val="-511376002"/>
         </w:sdtPr>
+        <w:sdtEndPr/>
         <w:sdtContent/>
       </w:sdt>
       <w:r>
@@ -1268,6 +1224,7 @@
           <w:docPartUnique/>
         </w:docPartObj>
       </w:sdtPr>
+      <w:sdtEndPr/>
       <w:sdtContent>
         <w:p>
           <w:pPr>
@@ -8349,19 +8306,7 @@
           <w:rPr>
             <w:rStyle w:val="Hyperlink"/>
           </w:rPr>
-          <w:t xml:space="preserve">Figure 6 Cloud </w:t>
-        </w:r>
-        <w:r>
-          <w:rPr>
-            <w:rStyle w:val="Hyperlink"/>
-          </w:rPr>
-          <w:t>A</w:t>
-        </w:r>
-        <w:r>
-          <w:rPr>
-            <w:rStyle w:val="Hyperlink"/>
-          </w:rPr>
-          <w:t>rchitecture</w:t>
+          <w:t>Figure 6 Cloud Architecture</w:t>
         </w:r>
         <w:r>
           <w:rPr>
@@ -8729,14 +8674,27 @@
       <w:r>
         <w:t xml:space="preserve">Figure </w:t>
       </w:r>
-      <w:fldSimple w:instr=" SEQ Figure \* ARABIC ">
-        <w:r>
-          <w:rPr>
-            <w:noProof/>
-          </w:rPr>
-          <w:t>1</w:t>
-        </w:r>
-      </w:fldSimple>
+      <w:r>
+        <w:fldChar w:fldCharType="begin"/>
+      </w:r>
+      <w:r>
+        <w:instrText xml:space="preserve"> SEQ Figure \* ARABIC </w:instrText>
+      </w:r>
+      <w:r>
+        <w:fldChar w:fldCharType="separate"/>
+      </w:r>
+      <w:r>
+        <w:rPr>
+          <w:noProof/>
+        </w:rPr>
+        <w:t>1</w:t>
+      </w:r>
+      <w:r>
+        <w:rPr>
+          <w:noProof/>
+        </w:rPr>
+        <w:fldChar w:fldCharType="end"/>
+      </w:r>
       <w:r>
         <w:t xml:space="preserve"> Typical Configuration of Home Network</w:t>
       </w:r>
@@ -8751,47 +8709,23 @@
       </w:r>
       <w:r>
         <w:lastRenderedPageBreak/>
-        <w:t xml:space="preserve">products, Open Source software stacks provide an alternate option to enhance the functionality and security of consumer routers. </w:t>
-      </w:r>
-      <w:proofErr w:type="spellStart"/>
-      <w:r>
-        <w:t>OpenWRT</w:t>
-      </w:r>
-      <w:proofErr w:type="spellEnd"/>
-      <w:r>
-        <w:t xml:space="preserve"> is such an Open Source Linux based Wireless router firmware. </w:t>
-      </w:r>
-      <w:proofErr w:type="spellStart"/>
-      <w:r>
-        <w:t>OpenWRT</w:t>
-      </w:r>
-      <w:proofErr w:type="spellEnd"/>
-      <w:r>
-        <w:t xml:space="preserve"> supports a wide range of hardware. There are many commercial products available based on </w:t>
-      </w:r>
-      <w:proofErr w:type="spellStart"/>
-      <w:r>
-        <w:t>OpenWRT</w:t>
-      </w:r>
-      <w:proofErr w:type="spellEnd"/>
-      <w:r>
-        <w:t xml:space="preserve">. Customers can add packages to enhance the functionality of the router. </w:t>
-      </w:r>
-      <w:proofErr w:type="spellStart"/>
-      <w:r>
-        <w:t>OpenWRT</w:t>
-      </w:r>
-      <w:proofErr w:type="spellEnd"/>
-      <w:r>
-        <w:t xml:space="preserve"> devices provide web-based administration that provides very advanced configuration and management functionality. This would not work for a large majority of novice users who would find it hard and technically demanding to manage their devices this way. There are only a handful of consumer-oriented devices that have ventured towards mobile application-based device management.  This is one area that </w:t>
-      </w:r>
-      <w:proofErr w:type="spellStart"/>
-      <w:r>
-        <w:t>OpenWRT</w:t>
-      </w:r>
-      <w:proofErr w:type="spellEnd"/>
-      <w:r>
-        <w:t xml:space="preserve"> falls behind and even a basic mobile application-based router management functionality will benefit all the consumers in a big way. The trend towards using mobile apps for everything has made routers with mobile App based management more appealing for a large group of users, who would otherwise not even bother to configure the router with the web-based management tools [2].</w:t>
+        <w:t xml:space="preserve">products, </w:t>
+      </w:r>
+      <w:proofErr w:type="gramStart"/>
+      <w:r>
+        <w:t>Open Source</w:t>
+      </w:r>
+      <w:proofErr w:type="gramEnd"/>
+      <w:r>
+        <w:t xml:space="preserve"> software stacks provide an alternate option to enhance the functionality and security of consumer routers. OpenWRT is such an </w:t>
+      </w:r>
+      <w:proofErr w:type="gramStart"/>
+      <w:r>
+        <w:t>Open Source</w:t>
+      </w:r>
+      <w:proofErr w:type="gramEnd"/>
+      <w:r>
+        <w:t xml:space="preserve"> Linux based Wireless router firmware. OpenWRT supports a wide range of hardware. There are many commercial products available based on OpenWRT. Customers can add packages to enhance the functionality of the router. OpenWRT devices provide web-based administration that provides very advanced configuration and management functionality. This would not work for a large majority of novice users who would find it hard and technically demanding to manage their devices this way. There are only a handful of consumer-oriented devices that have ventured towards mobile application-based device management.  This is one area that OpenWRT falls behind and even a basic mobile application-based router management functionality will benefit all the consumers in a big way. The trend towards using mobile apps for everything has made routers with mobile App based management more appealing for a large group of users, who would otherwise not even bother to configure the router with the web-based management tools [2].</w:t>
       </w:r>
     </w:p>
     <w:p>
@@ -8838,63 +8772,29 @@
       <w:pPr>
         <w:pStyle w:val="IndentedParagraph"/>
       </w:pPr>
+      <w:r>
+        <w:t xml:space="preserve">OpenWRT </w:t>
+      </w:r>
+      <w:bookmarkStart w:id="9" w:name="_Hlk55393355"/>
+      <w:r>
+        <w:t xml:space="preserve">firmware is based </w:t>
+      </w:r>
+      <w:bookmarkEnd w:id="9"/>
+      <w:r>
+        <w:t xml:space="preserve">on the Linux operating system. The system provides a shell (ash shell) for running commands for making configuration changes. The fact that this is based on Linux makes it easy for extending the functionality, unlike other firmware options. OpenWRT provides a standardized way of implementing </w:t>
+      </w:r>
+      <w:r>
+        <w:lastRenderedPageBreak/>
+        <w:t xml:space="preserve">enhancements, called packages [3]. Each package is analogous to an application that can be installed on the device, extending its functionality. OpenWRT community also develops and maintains a list of around 3500 packages [4]. A Web-based management interface is provided which can be installed as a package on the device [2].  like art is currently supported in a wide range of router hardware. OpenWRT provides </w:t>
+      </w:r>
       <w:proofErr w:type="spellStart"/>
       <w:r>
-        <w:t>OpenWRT</w:t>
+        <w:t>LuCI</w:t>
       </w:r>
       <w:proofErr w:type="spellEnd"/>
       <w:r>
-        <w:t xml:space="preserve"> </w:t>
-      </w:r>
-      <w:bookmarkStart w:id="9" w:name="_Hlk55393355"/>
-      <w:r>
-        <w:t xml:space="preserve">firmware is based </w:t>
-      </w:r>
-      <w:bookmarkEnd w:id="9"/>
-      <w:r>
-        <w:t xml:space="preserve">on the Linux operating system. The system provides a shell (ash shell) for running commands for making configuration changes. The fact that this is based on Linux makes it easy for extending the functionality, unlike other firmware options. </w:t>
-      </w:r>
-      <w:proofErr w:type="spellStart"/>
-      <w:r>
-        <w:t>OpenWRT</w:t>
-      </w:r>
-      <w:proofErr w:type="spellEnd"/>
-      <w:r>
-        <w:t xml:space="preserve"> provides a standardized way of implementing </w:t>
-      </w:r>
-      <w:r>
-        <w:lastRenderedPageBreak/>
-        <w:t xml:space="preserve">enhancements, called packages [3]. Each package is analogous to an application that can be installed on the device, extending its functionality. </w:t>
-      </w:r>
-      <w:proofErr w:type="spellStart"/>
-      <w:r>
-        <w:t>OpenWRT</w:t>
-      </w:r>
-      <w:proofErr w:type="spellEnd"/>
-      <w:r>
-        <w:t xml:space="preserve"> community also develops and maintains a list of around 3500 packages [4]. A Web-based management interface is provided which can be installed as a package on the device [2].  like art is currently supported in a wide range of router hardware. </w:t>
-      </w:r>
-      <w:proofErr w:type="spellStart"/>
-      <w:r>
-        <w:t>OpenWRT</w:t>
-      </w:r>
-      <w:proofErr w:type="spellEnd"/>
-      <w:r>
-        <w:t xml:space="preserve"> provides </w:t>
-      </w:r>
-      <w:proofErr w:type="spellStart"/>
-      <w:r>
-        <w:t>LuCI</w:t>
-      </w:r>
-      <w:proofErr w:type="spellEnd"/>
-      <w:r>
-        <w:t xml:space="preserve"> Web-based user interface for router administration and monitoring [5]. The UI is a bit complex to manage and operate for most of the home consumer router users. The following figures give a glimpse of the complex UI from </w:t>
-      </w:r>
-      <w:proofErr w:type="spellStart"/>
-      <w:r>
-        <w:t>OpenWRT</w:t>
-      </w:r>
-      <w:proofErr w:type="spellEnd"/>
+        <w:t xml:space="preserve"> Web-based user interface for router administration and monitoring [5]. The UI is a bit complex to manage and operate for most of the home consumer router users. The following figures give a glimpse of the complex UI from OpenWRT</w:t>
+      </w:r>
     </w:p>
     <w:p>
       <w:pPr>
@@ -8965,14 +8865,27 @@
       <w:r>
         <w:t xml:space="preserve">Figure </w:t>
       </w:r>
-      <w:fldSimple w:instr=" SEQ Figure \* ARABIC ">
-        <w:r>
-          <w:rPr>
-            <w:noProof/>
-          </w:rPr>
-          <w:t>2</w:t>
-        </w:r>
-      </w:fldSimple>
+      <w:r>
+        <w:fldChar w:fldCharType="begin"/>
+      </w:r>
+      <w:r>
+        <w:instrText xml:space="preserve"> SEQ Figure \* ARABIC </w:instrText>
+      </w:r>
+      <w:r>
+        <w:fldChar w:fldCharType="separate"/>
+      </w:r>
+      <w:r>
+        <w:rPr>
+          <w:noProof/>
+        </w:rPr>
+        <w:t>2</w:t>
+      </w:r>
+      <w:r>
+        <w:rPr>
+          <w:noProof/>
+        </w:rPr>
+        <w:fldChar w:fldCharType="end"/>
+      </w:r>
       <w:r>
         <w:t xml:space="preserve"> </w:t>
       </w:r>
@@ -9065,14 +8978,27 @@
       <w:r>
         <w:t xml:space="preserve">Figure </w:t>
       </w:r>
-      <w:fldSimple w:instr=" SEQ Figure \* ARABIC ">
-        <w:r>
-          <w:rPr>
-            <w:noProof/>
-          </w:rPr>
-          <w:t>3</w:t>
-        </w:r>
-      </w:fldSimple>
+      <w:r>
+        <w:fldChar w:fldCharType="begin"/>
+      </w:r>
+      <w:r>
+        <w:instrText xml:space="preserve"> SEQ Figure \* ARABIC </w:instrText>
+      </w:r>
+      <w:r>
+        <w:fldChar w:fldCharType="separate"/>
+      </w:r>
+      <w:r>
+        <w:rPr>
+          <w:noProof/>
+        </w:rPr>
+        <w:t>3</w:t>
+      </w:r>
+      <w:r>
+        <w:rPr>
+          <w:noProof/>
+        </w:rPr>
+        <w:fldChar w:fldCharType="end"/>
+      </w:r>
       <w:r>
         <w:t xml:space="preserve"> </w:t>
       </w:r>
@@ -9155,14 +9081,27 @@
       <w:r>
         <w:t xml:space="preserve">Figure </w:t>
       </w:r>
-      <w:fldSimple w:instr=" SEQ Figure \* ARABIC ">
-        <w:r>
-          <w:rPr>
-            <w:noProof/>
-          </w:rPr>
-          <w:t>4</w:t>
-        </w:r>
-      </w:fldSimple>
+      <w:r>
+        <w:fldChar w:fldCharType="begin"/>
+      </w:r>
+      <w:r>
+        <w:instrText xml:space="preserve"> SEQ Figure \* ARABIC </w:instrText>
+      </w:r>
+      <w:r>
+        <w:fldChar w:fldCharType="separate"/>
+      </w:r>
+      <w:r>
+        <w:rPr>
+          <w:noProof/>
+        </w:rPr>
+        <w:t>4</w:t>
+      </w:r>
+      <w:r>
+        <w:rPr>
+          <w:noProof/>
+        </w:rPr>
+        <w:fldChar w:fldCharType="end"/>
+      </w:r>
       <w:r>
         <w:t xml:space="preserve"> </w:t>
       </w:r>
@@ -9213,15 +9152,7 @@
         <w:pStyle w:val="IndentedParagraph"/>
       </w:pPr>
       <w:r>
-        <w:t xml:space="preserve">There is no doubt that </w:t>
-      </w:r>
-      <w:proofErr w:type="spellStart"/>
-      <w:r>
-        <w:t>OpenWRT</w:t>
-      </w:r>
-      <w:proofErr w:type="spellEnd"/>
-      <w:r>
-        <w:t xml:space="preserve"> is an excellent open-source alternative for router firmware, providing one of the richest sets of management and security tools. However, having only a command line or web-based management and monitoring interface is a deterrent for most consumers in the era of mobile apps.</w:t>
+        <w:t>There is no doubt that OpenWRT is an excellent open-source alternative for router firmware, providing one of the richest sets of management and security tools. However, having only a command line or web-based management and monitoring interface is a deterrent for most consumers in the era of mobile apps.</w:t>
       </w:r>
     </w:p>
     <w:p>
@@ -9249,21 +9180,8 @@
       <w:pPr>
         <w:pStyle w:val="IndentedParagraph"/>
       </w:pPr>
-      <w:proofErr w:type="spellStart"/>
-      <w:r>
-        <w:t>OpenWRT</w:t>
-      </w:r>
-      <w:proofErr w:type="spellEnd"/>
-      <w:r>
-        <w:t xml:space="preserve"> is a feature-rich open-source wireless router firmware. It has a rich set of features and together with the active community support and contribution makes it a leader in its arena. The </w:t>
-      </w:r>
-      <w:proofErr w:type="spellStart"/>
-      <w:r>
-        <w:t>OpenWRT</w:t>
-      </w:r>
-      <w:proofErr w:type="spellEnd"/>
-      <w:r>
-        <w:t xml:space="preserve"> software stack is well adopted by a wide range of hardware vendors. Despite the rich feature set and much-desired hardware adoption, there is one much-desired improvement to the software stack, a mobile management app. When it comes to management and monitoring interfaces, the lack of a mobile app for continuous monitoring and configuration management is the Achilles heel of the system. No matter how advanced the available web interface features are, their usage mandates a browser and logging in every time something needs to be checked. Mobile app-based configuration and monitoring can solve this drawback by providing a simple user-</w:t>
+      <w:r>
+        <w:t>OpenWRT is a feature-rich open-source wireless router firmware. It has a rich set of features and together with the active community support and contribution makes it a leader in its arena. The OpenWRT software stack is well adopted by a wide range of hardware vendors. Despite the rich feature set and much-desired hardware adoption, there is one much-desired improvement to the software stack, a mobile management app. When it comes to management and monitoring interfaces, the lack of a mobile app for continuous monitoring and configuration management is the Achilles heel of the system. No matter how advanced the available web interface features are, their usage mandates a browser and logging in every time something needs to be checked. Mobile app-based configuration and monitoring can solve this drawback by providing a simple user-</w:t>
       </w:r>
       <w:r>
         <w:lastRenderedPageBreak/>
@@ -9273,15 +9191,7 @@
         <w:t>most of</w:t>
       </w:r>
       <w:r>
-        <w:t xml:space="preserve"> the internet users of the world. </w:t>
-      </w:r>
-      <w:proofErr w:type="spellStart"/>
-      <w:r>
-        <w:t>OpenWRT</w:t>
-      </w:r>
-      <w:proofErr w:type="spellEnd"/>
-      <w:r>
-        <w:t xml:space="preserve"> lacks in this area with no serious mobile application-based management and monitoring solutions being developed. </w:t>
+        <w:t xml:space="preserve"> the internet users of the world. OpenWRT lacks in this area with no serious mobile application-based management and monitoring solutions being developed. </w:t>
       </w:r>
     </w:p>
     <w:p>
@@ -9289,45 +9199,13 @@
         <w:pStyle w:val="IndentedParagraph"/>
       </w:pPr>
       <w:r>
-        <w:t xml:space="preserve">The project aims to improve the user adaptability and adoption rate of the </w:t>
-      </w:r>
-      <w:proofErr w:type="spellStart"/>
-      <w:r>
-        <w:t>OpenWRT</w:t>
-      </w:r>
-      <w:proofErr w:type="spellEnd"/>
-      <w:r>
-        <w:t xml:space="preserve"> stack. This will be done by adding a mobile application-based interface to manage and monitor the </w:t>
-      </w:r>
-      <w:proofErr w:type="spellStart"/>
-      <w:r>
-        <w:t>OpenWRT</w:t>
-      </w:r>
-      <w:proofErr w:type="spellEnd"/>
-      <w:r>
-        <w:t xml:space="preserve"> router. Cloud-based support for real-time monitoring and management of the router will be added to further enhance the adoption rate and user-friendliness of the software stack. </w:t>
+        <w:t xml:space="preserve">The project aims to improve the user adaptability and adoption rate of the OpenWRT stack. This will be done by adding a mobile application-based interface to manage and monitor the OpenWRT router. Cloud-based support for real-time monitoring and management of the router will be added to further enhance the adoption rate and user-friendliness of the software stack. </w:t>
       </w:r>
       <w:r>
         <w:t>The result</w:t>
       </w:r>
       <w:r>
-        <w:t xml:space="preserve"> will be an </w:t>
-      </w:r>
-      <w:proofErr w:type="spellStart"/>
-      <w:r>
-        <w:t>OpenWRT</w:t>
-      </w:r>
-      <w:proofErr w:type="spellEnd"/>
-      <w:r>
-        <w:t xml:space="preserve"> based software stack that supports mobile app-based management and monitoring of </w:t>
-      </w:r>
-      <w:proofErr w:type="spellStart"/>
-      <w:r>
-        <w:t>OpenWRT</w:t>
-      </w:r>
-      <w:proofErr w:type="spellEnd"/>
-      <w:r>
-        <w:t xml:space="preserve"> routers.</w:t>
+        <w:t xml:space="preserve"> will be an OpenWRT based software stack that supports mobile app-based management and monitoring of OpenWRT routers.</w:t>
       </w:r>
     </w:p>
     <w:p>
@@ -9466,14 +9344,27 @@
       <w:r>
         <w:t xml:space="preserve">Figure </w:t>
       </w:r>
-      <w:fldSimple w:instr=" SEQ Figure \* ARABIC ">
-        <w:r>
-          <w:rPr>
-            <w:noProof/>
-          </w:rPr>
-          <w:t>5</w:t>
-        </w:r>
-      </w:fldSimple>
+      <w:r>
+        <w:fldChar w:fldCharType="begin"/>
+      </w:r>
+      <w:r>
+        <w:instrText xml:space="preserve"> SEQ Figure \* ARABIC </w:instrText>
+      </w:r>
+      <w:r>
+        <w:fldChar w:fldCharType="separate"/>
+      </w:r>
+      <w:r>
+        <w:rPr>
+          <w:noProof/>
+        </w:rPr>
+        <w:t>5</w:t>
+      </w:r>
+      <w:r>
+        <w:rPr>
+          <w:noProof/>
+        </w:rPr>
+        <w:fldChar w:fldCharType="end"/>
+      </w:r>
       <w:r>
         <w:t xml:space="preserve"> </w:t>
       </w:r>
@@ -9517,7 +9408,6 @@
       <w:bookmarkStart w:id="24" w:name="_Toc55385995"/>
       <w:bookmarkStart w:id="25" w:name="_Toc56535469"/>
       <w:r>
-        <w:lastRenderedPageBreak/>
         <w:t>Architecture Subsystems</w:t>
       </w:r>
       <w:bookmarkEnd w:id="24"/>
@@ -9555,6 +9445,7 @@
         <w:spacing w:line="560" w:lineRule="auto"/>
       </w:pPr>
       <w:r>
+        <w:lastRenderedPageBreak/>
         <w:t xml:space="preserve">The Mobile App used to provide the </w:t>
       </w:r>
       <w:r>
@@ -9580,15 +9471,7 @@
         <w:spacing w:line="560" w:lineRule="auto"/>
       </w:pPr>
       <w:r>
-        <w:t xml:space="preserve">The software that runs on the </w:t>
-      </w:r>
-      <w:proofErr w:type="spellStart"/>
-      <w:r>
-        <w:t>OpenWRT</w:t>
-      </w:r>
-      <w:proofErr w:type="spellEnd"/>
-      <w:r>
-        <w:t xml:space="preserve"> providing status updates and handling configuration changes</w:t>
+        <w:t>The software that runs on the OpenWRT providing status updates and handling configuration changes</w:t>
       </w:r>
     </w:p>
     <w:p>
@@ -9607,15 +9490,7 @@
         <w:spacing w:line="560" w:lineRule="auto"/>
       </w:pPr>
       <w:r>
-        <w:t xml:space="preserve">The business logic to manage and handle communication between </w:t>
-      </w:r>
-      <w:proofErr w:type="spellStart"/>
-      <w:r>
-        <w:t>OpenWRT</w:t>
-      </w:r>
-      <w:proofErr w:type="spellEnd"/>
-      <w:r>
-        <w:t xml:space="preserve"> device and Mobile App, which runs on Google Cloud Platform</w:t>
+        <w:t>The business logic to manage and handle communication between OpenWRT device and Mobile App, which runs on Google Cloud Platform</w:t>
       </w:r>
     </w:p>
     <w:p>
@@ -9732,15 +9607,7 @@
         <w:tab/>
       </w:r>
       <w:r>
-        <w:t xml:space="preserve">Android App on the mobile device side. The front-end app to configure and control the </w:t>
-      </w:r>
-      <w:proofErr w:type="spellStart"/>
-      <w:r>
-        <w:t>OpenWRT</w:t>
-      </w:r>
-      <w:proofErr w:type="spellEnd"/>
-      <w:r>
-        <w:t xml:space="preserve"> device. The functionalities include device registration, configuration, status update and notification handling.</w:t>
+        <w:t>Android App on the mobile device side. The front-end app to configure and control the OpenWRT device. The functionalities include device registration, configuration, status update and notification handling.</w:t>
       </w:r>
     </w:p>
     <w:p>
@@ -9780,23 +9647,7 @@
     <w:p>
       <w:r>
         <w:tab/>
-        <w:t xml:space="preserve">Android library used to securely copy files to and from the </w:t>
-      </w:r>
-      <w:proofErr w:type="spellStart"/>
-      <w:r>
-        <w:t>OpenWRT</w:t>
-      </w:r>
-      <w:proofErr w:type="spellEnd"/>
-      <w:r>
-        <w:t xml:space="preserve"> device and mobile app. Same library used to securely execute commands on the </w:t>
-      </w:r>
-      <w:proofErr w:type="spellStart"/>
-      <w:r>
-        <w:t>OpenWRT</w:t>
-      </w:r>
-      <w:proofErr w:type="spellEnd"/>
-      <w:r>
-        <w:t xml:space="preserve"> device from mobile app.</w:t>
+        <w:t>Android library used to securely copy files to and from the OpenWRT device and mobile app. Same library used to securely execute commands on the OpenWRT device from mobile app.</w:t>
       </w:r>
     </w:p>
     <w:p>
@@ -9808,19 +9659,18 @@
         </w:numPr>
       </w:pPr>
       <w:bookmarkStart w:id="41" w:name="_heading=h.yny6vghcgokx" w:colFirst="0" w:colLast="0"/>
-      <w:bookmarkStart w:id="42" w:name="_Toc55386001"/>
-      <w:bookmarkStart w:id="43" w:name="_Toc56535475"/>
       <w:bookmarkEnd w:id="41"/>
-      <w:proofErr w:type="spellStart"/>
-      <w:r>
-        <w:t>OpenWRT</w:t>
-      </w:r>
-      <w:proofErr w:type="spellEnd"/>
-      <w:r>
-        <w:t xml:space="preserve"> device software</w:t>
-      </w:r>
-      <w:bookmarkEnd w:id="42"/>
-      <w:bookmarkEnd w:id="43"/>
+      <w:r>
+        <w:t>AmazeRT Agent</w:t>
+      </w:r>
+    </w:p>
+    <w:p>
+      <w:pPr>
+        <w:pStyle w:val="IndentedParagraph"/>
+      </w:pPr>
+      <w:r>
+        <w:t>AmazeRT Agent is part of the AmazeRT software that runs on the OpenWRT router device. This is installed during the initial setup and will continue to run in the background, handling communication with the Cloud Backend.</w:t>
+      </w:r>
     </w:p>
     <w:p>
       <w:pPr>
@@ -9838,61 +9688,64 @@
           <w:szCs w:val="22"/>
         </w:rPr>
       </w:pPr>
-      <w:bookmarkStart w:id="44" w:name="_heading=h.hjqrfm9gq205" w:colFirst="0" w:colLast="0"/>
-      <w:bookmarkStart w:id="45" w:name="_Toc55386002"/>
-      <w:bookmarkStart w:id="46" w:name="_Toc56535476"/>
-      <w:bookmarkEnd w:id="44"/>
+      <w:bookmarkStart w:id="42" w:name="_heading=h.hjqrfm9gq205" w:colFirst="0" w:colLast="0"/>
+      <w:bookmarkEnd w:id="42"/>
       <w:r>
         <w:rPr>
           <w:bCs/>
           <w:sz w:val="22"/>
           <w:szCs w:val="22"/>
         </w:rPr>
-        <w:t>Python based application for device side management.</w:t>
-      </w:r>
-      <w:bookmarkEnd w:id="45"/>
-      <w:bookmarkEnd w:id="46"/>
+        <w:lastRenderedPageBreak/>
+        <w:t>Python with Websockets</w:t>
+      </w:r>
     </w:p>
     <w:p>
       <w:r>
         <w:tab/>
-        <w:t xml:space="preserve">The software stack that runs on the </w:t>
-      </w:r>
-      <w:proofErr w:type="spellStart"/>
-      <w:r>
-        <w:t>OpenWRT</w:t>
-      </w:r>
-      <w:proofErr w:type="spellEnd"/>
-      <w:r>
-        <w:t xml:space="preserve"> device requires a basic </w:t>
-      </w:r>
-      <w:proofErr w:type="spellStart"/>
-      <w:r>
-        <w:t>Websocket</w:t>
-      </w:r>
-      <w:proofErr w:type="spellEnd"/>
-      <w:r>
-        <w:t xml:space="preserve"> client that can communicate with the server for handling configuration changes and for notifying mobile apps about status and configuration changes on the device. Although </w:t>
-      </w:r>
-      <w:proofErr w:type="spellStart"/>
-      <w:r>
-        <w:t>OpenWRT</w:t>
-      </w:r>
-      <w:proofErr w:type="spellEnd"/>
-      <w:r>
-        <w:t xml:space="preserve"> provides an SDK for implementing applications using lower level APIs, it is </w:t>
-      </w:r>
-      <w:r>
-        <w:lastRenderedPageBreak/>
-        <w:t xml:space="preserve">not required for supporting functionality required by the </w:t>
-      </w:r>
-      <w:proofErr w:type="spellStart"/>
-      <w:r>
-        <w:t>AmazeRT</w:t>
-      </w:r>
-      <w:proofErr w:type="spellEnd"/>
-      <w:r>
-        <w:t xml:space="preserve"> project. Given the time constraints and ease of use, one of the major requirements for choosing a development platform was speed at which a prototype could be implemented.  Python with the extensive set of libraries that can be used for implementing secure client applications, was chosen.</w:t>
+      </w:r>
+      <w:r>
+        <w:t xml:space="preserve">Since OpenWRT Stack can run on a variety of hardware architectures, keeping the AmazeRT Agent independent of the underlying CPU architecture was required. To handle this, we chose to implement it using Python programming language. The AmazeRT Agent software's primary purpose is to handle the communication with the Cloud backend and process the requests forwarded to it from the Mobile App Client. This required a persistent communication channel to talk to the Cloud backend.  For communicating with the Cloud Backend, websockets library was chosen since it provided a good infrastructure to handle custom communication protocols on top of the secure TLS layer. </w:t>
+      </w:r>
+    </w:p>
+    <w:p>
+      <w:pPr>
+        <w:ind w:firstLine="720"/>
+      </w:pPr>
+      <w:r>
+        <w:t xml:space="preserve">Python also has extensive set of libraries that helps with rapid prototyping of the software, letting us focus on the actual functionality, rather than spending effort on the </w:t>
+      </w:r>
+      <w:r>
+        <w:t>Lower-level</w:t>
+      </w:r>
+      <w:r>
+        <w:t xml:space="preserve"> libraries and utility functions. Though OpenWRT SDK provides more </w:t>
+      </w:r>
+      <w:r>
+        <w:t>low-level</w:t>
+      </w:r>
+      <w:r>
+        <w:t xml:space="preserve"> libraries and frameworks for developing native applications for OpenWRT based devices, handling different CPU architectures required a lot more effort from developer's side. For the purpose of </w:t>
+      </w:r>
+      <w:r>
+        <w:t>prototyping,</w:t>
+      </w:r>
+      <w:r>
+        <w:t xml:space="preserve"> we did not need such </w:t>
+      </w:r>
+      <w:proofErr w:type="gramStart"/>
+      <w:r>
+        <w:t>low level</w:t>
+      </w:r>
+      <w:proofErr w:type="gramEnd"/>
+      <w:r>
+        <w:t xml:space="preserve"> access to the OpenWRT stack. Due to these </w:t>
+      </w:r>
+      <w:r>
+        <w:t>reasons,</w:t>
+      </w:r>
+      <w:r>
+        <w:t xml:space="preserve"> we chose not to use the OpenWRT SDK for the prototyping.</w:t>
       </w:r>
     </w:p>
     <w:p>
@@ -9911,10 +9764,10 @@
           <w:szCs w:val="22"/>
         </w:rPr>
       </w:pPr>
-      <w:bookmarkStart w:id="47" w:name="_heading=h.37phsbcnhf10" w:colFirst="0" w:colLast="0"/>
-      <w:bookmarkStart w:id="48" w:name="_Toc55386003"/>
-      <w:bookmarkStart w:id="49" w:name="_Toc56535477"/>
-      <w:bookmarkEnd w:id="47"/>
+      <w:bookmarkStart w:id="43" w:name="_heading=h.37phsbcnhf10" w:colFirst="0" w:colLast="0"/>
+      <w:bookmarkStart w:id="44" w:name="_Toc55386003"/>
+      <w:bookmarkStart w:id="45" w:name="_Toc56535477"/>
+      <w:bookmarkEnd w:id="43"/>
       <w:r>
         <w:rPr>
           <w:bCs/>
@@ -9923,32 +9776,29 @@
         </w:rPr>
         <w:t>UUID</w:t>
       </w:r>
-      <w:bookmarkEnd w:id="48"/>
-      <w:bookmarkEnd w:id="49"/>
+      <w:bookmarkEnd w:id="44"/>
+      <w:bookmarkEnd w:id="45"/>
     </w:p>
     <w:p>
       <w:pPr>
         <w:ind w:firstLine="720"/>
       </w:pPr>
       <w:r>
-        <w:t xml:space="preserve">Every device that is managed by the </w:t>
+        <w:t xml:space="preserve">Every device that is managed by the AmazeRT system will need to be uniquely identified. A UUID was chosen as an identifier for the device. UUID is a 128-bit number, </w:t>
+      </w:r>
+      <w:r>
+        <w:lastRenderedPageBreak/>
+        <w:t xml:space="preserve">that can be generated to be uniquely without a central database of all generated Ids [6]. </w:t>
       </w:r>
       <w:proofErr w:type="spellStart"/>
       <w:r>
-        <w:t>AmazeRT</w:t>
+        <w:t>AmazerRT</w:t>
       </w:r>
       <w:proofErr w:type="spellEnd"/>
       <w:r>
-        <w:t xml:space="preserve"> system will need to be uniquely identified. A UUID was chosen as an identifier for the device. UUID is a </w:t>
-      </w:r>
-      <w:r>
-        <w:t>128-bit</w:t>
-      </w:r>
-      <w:r>
-        <w:t xml:space="preserve"> number, that can be generated to be uniquely without a central database of all generated Ids [6].</w:t>
-      </w:r>
-    </w:p>
-    <w:p/>
+        <w:t xml:space="preserve"> agent also uses UUID to generate a secret password that is shared between the device and mobile app, for securing and validating sensitive data sent across them.</w:t>
+      </w:r>
+    </w:p>
     <w:p>
       <w:pPr>
         <w:pStyle w:val="Heading2"/>
@@ -9957,13 +9807,13 @@
           <w:numId w:val="1"/>
         </w:numPr>
       </w:pPr>
-      <w:bookmarkStart w:id="50" w:name="_Toc55386004"/>
-      <w:bookmarkStart w:id="51" w:name="_Toc56535478"/>
+      <w:bookmarkStart w:id="46" w:name="_Toc55386004"/>
+      <w:bookmarkStart w:id="47" w:name="_Toc56535478"/>
       <w:r>
         <w:t>Middle-Tier Technologies</w:t>
       </w:r>
-      <w:bookmarkEnd w:id="50"/>
-      <w:bookmarkEnd w:id="51"/>
+      <w:bookmarkEnd w:id="46"/>
+      <w:bookmarkEnd w:id="47"/>
     </w:p>
     <w:p>
       <w:pPr>
@@ -9988,7 +9838,7 @@
                 <wp:effectExtent l="0" t="0" r="0" b="0"/>
                 <wp:wrapNone/>
                 <wp:docPr id="39" name="TextBox 53"/>
-                <wp:cNvGraphicFramePr xmlns:a="http://schemas.openxmlformats.org/drawingml/2006/main"/>
+                <wp:cNvGraphicFramePr/>
                 <a:graphic xmlns:a="http://schemas.openxmlformats.org/drawingml/2006/main">
                   <a:graphicData uri="http://schemas.microsoft.com/office/word/2010/wordprocessingShape">
                     <wps:wsp>
@@ -10076,6 +9926,9 @@
         </mc:AlternateContent>
       </w:r>
       <w:r>
+        <w:rPr>
+          <w:noProof/>
+        </w:rPr>
         <mc:AlternateContent>
           <mc:Choice Requires="wpg">
             <w:drawing>
@@ -10091,7 +9944,7 @@
                 <wp:effectExtent l="38100" t="19050" r="36830" b="38100"/>
                 <wp:wrapTopAndBottom/>
                 <wp:docPr id="24" name="Group 56"/>
-                <wp:cNvGraphicFramePr xmlns:a="http://schemas.openxmlformats.org/drawingml/2006/main"/>
+                <wp:cNvGraphicFramePr/>
                 <a:graphic xmlns:a="http://schemas.openxmlformats.org/drawingml/2006/main">
                   <a:graphicData uri="http://schemas.microsoft.com/office/word/2010/wordprocessingGroup">
                     <wpg:wgp>
@@ -10869,22 +10722,35 @@
                                 <w:color w:val="auto"/>
                               </w:rPr>
                             </w:pPr>
-                            <w:bookmarkStart w:id="52" w:name="_Toc56540857"/>
+                            <w:bookmarkStart w:id="48" w:name="_Toc56540857"/>
                             <w:r>
                               <w:t xml:space="preserve">Figure </w:t>
                             </w:r>
-                            <w:fldSimple w:instr=" SEQ Figure \* ARABIC ">
-                              <w:r>
-                                <w:rPr>
-                                  <w:noProof/>
-                                </w:rPr>
-                                <w:t>6</w:t>
-                              </w:r>
-                            </w:fldSimple>
+                            <w:r>
+                              <w:fldChar w:fldCharType="begin"/>
+                            </w:r>
+                            <w:r>
+                              <w:instrText xml:space="preserve"> SEQ Figure \* ARABIC </w:instrText>
+                            </w:r>
+                            <w:r>
+                              <w:fldChar w:fldCharType="separate"/>
+                            </w:r>
+                            <w:r>
+                              <w:rPr>
+                                <w:noProof/>
+                              </w:rPr>
+                              <w:t>6</w:t>
+                            </w:r>
+                            <w:r>
+                              <w:rPr>
+                                <w:noProof/>
+                              </w:rPr>
+                              <w:fldChar w:fldCharType="end"/>
+                            </w:r>
                             <w:r>
                               <w:t xml:space="preserve"> Cloud Architecture</w:t>
                             </w:r>
-                            <w:bookmarkEnd w:id="52"/>
+                            <w:bookmarkEnd w:id="48"/>
                           </w:p>
                         </w:txbxContent>
                       </wps:txbx>
@@ -10956,52 +10822,60 @@
           <w:szCs w:val="22"/>
         </w:rPr>
       </w:pPr>
-      <w:bookmarkStart w:id="54" w:name="_heading=h.uhmh94iwdzgl" w:colFirst="0" w:colLast="0"/>
-      <w:bookmarkStart w:id="55" w:name="_heading=h.2q09d0uuyxum" w:colFirst="0" w:colLast="0"/>
-      <w:bookmarkStart w:id="56" w:name="_Toc55386005"/>
-      <w:bookmarkStart w:id="57" w:name="_Toc56535479"/>
-      <w:bookmarkEnd w:id="54"/>
-      <w:bookmarkEnd w:id="55"/>
+      <w:bookmarkStart w:id="49" w:name="_heading=h.uhmh94iwdzgl" w:colFirst="0" w:colLast="0"/>
+      <w:bookmarkStart w:id="50" w:name="_heading=h.2q09d0uuyxum" w:colFirst="0" w:colLast="0"/>
+      <w:bookmarkStart w:id="51" w:name="_Toc55386005"/>
+      <w:bookmarkStart w:id="52" w:name="_Toc56535479"/>
+      <w:bookmarkEnd w:id="49"/>
+      <w:bookmarkEnd w:id="50"/>
       <w:r>
         <w:rPr>
           <w:bCs/>
           <w:sz w:val="22"/>
           <w:szCs w:val="22"/>
         </w:rPr>
+        <w:t>App Engine</w:t>
+      </w:r>
+      <w:bookmarkEnd w:id="51"/>
+      <w:bookmarkEnd w:id="52"/>
+    </w:p>
+    <w:p>
+      <w:pPr>
+        <w:pStyle w:val="IndentedParagraph"/>
+      </w:pPr>
+      <w:r>
+        <w:t>App</w:t>
+      </w:r>
+      <w:r>
+        <w:t xml:space="preserve"> </w:t>
+      </w:r>
+      <w:r>
+        <w:t xml:space="preserve">Engine is </w:t>
+      </w:r>
+      <w:proofErr w:type="gramStart"/>
+      <w:r>
+        <w:t>an</w:t>
+      </w:r>
+      <w:proofErr w:type="gramEnd"/>
+      <w:r>
+        <w:t xml:space="preserve"> platform as service infrastructure provided by Google </w:t>
+      </w:r>
+      <w:r>
+        <w:t xml:space="preserve">to host an application with out worrying about instance management, </w:t>
+      </w:r>
+      <w:r>
+        <w:t>scaling,</w:t>
+      </w:r>
+      <w:r>
+        <w:t xml:space="preserve"> resource allocation etc. It is a Linux container hosted in google public cloud. In this project App Engine instance is used as middle tire facilitating the communication between the Amaze RT device and the mobile application. App Engine takes care of authentication and authorization between Amaze RT device and Firebase Database. </w:t>
+      </w:r>
+    </w:p>
+    <w:p>
+      <w:pPr>
+        <w:ind w:firstLine="720"/>
+      </w:pPr>
+      <w:r>
         <w:lastRenderedPageBreak/>
-        <w:t>App Engine</w:t>
-      </w:r>
-      <w:bookmarkEnd w:id="56"/>
-      <w:bookmarkEnd w:id="57"/>
-    </w:p>
-    <w:p>
-      <w:pPr>
-        <w:pStyle w:val="IndentedParagraph"/>
-      </w:pPr>
-      <w:r>
-        <w:t>App</w:t>
-      </w:r>
-      <w:r>
-        <w:t xml:space="preserve"> </w:t>
-      </w:r>
-      <w:r>
-        <w:t xml:space="preserve">Engine is an platform as service infrastructure provided by Google </w:t>
-      </w:r>
-      <w:r>
-        <w:t xml:space="preserve">to host an application with out worrying about instance management, scaling , resource allocation etc. It is a Linux container hosted in google public cloud. In this project App Engine instance is used as middle tire facilitating the communication between the Amaze RT device and the mobile application. App Engine takes care of authentication and authorization between </w:t>
-      </w:r>
-      <w:r>
-        <w:t>Amaze RT device</w:t>
-      </w:r>
-      <w:r>
-        <w:t xml:space="preserve"> and Firebase Database. </w:t>
-      </w:r>
-    </w:p>
-    <w:p>
-      <w:pPr>
-        <w:ind w:firstLine="720"/>
-      </w:pPr>
-      <w:r>
         <w:t xml:space="preserve">For the communication between WRT device and mobile App an </w:t>
       </w:r>
       <w:proofErr w:type="spellStart"/>
@@ -11010,10 +10884,7 @@
       </w:r>
       <w:proofErr w:type="spellEnd"/>
       <w:r>
-        <w:t xml:space="preserve"> (</w:t>
-      </w:r>
-      <w:r>
-        <w:t xml:space="preserve">a cloud </w:t>
+        <w:t xml:space="preserve"> (a cloud </w:t>
       </w:r>
       <w:proofErr w:type="spellStart"/>
       <w:r>
@@ -11021,15 +10892,7 @@
       </w:r>
       <w:proofErr w:type="spellEnd"/>
       <w:r>
-        <w:t xml:space="preserve"> container instance) instance with public </w:t>
-      </w:r>
-      <w:proofErr w:type="spellStart"/>
-      <w:r>
-        <w:t>websockets</w:t>
-      </w:r>
-      <w:proofErr w:type="spellEnd"/>
-      <w:r>
-        <w:t xml:space="preserve"> is used. WRT devices can connect to this well-known </w:t>
+        <w:t xml:space="preserve"> container instance) instance with public websockets is used. WRT devices can connect to this well-known </w:t>
       </w:r>
       <w:proofErr w:type="spellStart"/>
       <w:r>
@@ -11072,10 +10935,10 @@
           <w:szCs w:val="22"/>
         </w:rPr>
       </w:pPr>
-      <w:bookmarkStart w:id="58" w:name="_heading=h.yaxg3htcib0" w:colFirst="0" w:colLast="0"/>
-      <w:bookmarkStart w:id="59" w:name="_Toc55386006"/>
-      <w:bookmarkStart w:id="60" w:name="_Toc56535480"/>
-      <w:bookmarkEnd w:id="58"/>
+      <w:bookmarkStart w:id="53" w:name="_heading=h.yaxg3htcib0" w:colFirst="0" w:colLast="0"/>
+      <w:bookmarkStart w:id="54" w:name="_Toc55386006"/>
+      <w:bookmarkStart w:id="55" w:name="_Toc56535480"/>
+      <w:bookmarkEnd w:id="53"/>
       <w:r>
         <w:rPr>
           <w:bCs/>
@@ -11084,8 +10947,8 @@
         </w:rPr>
         <w:t>Cloud Function</w:t>
       </w:r>
-      <w:bookmarkEnd w:id="59"/>
-      <w:bookmarkEnd w:id="60"/>
+      <w:bookmarkEnd w:id="54"/>
+      <w:bookmarkEnd w:id="55"/>
     </w:p>
     <w:p>
       <w:pPr>
@@ -11095,15 +10958,7 @@
         <w:t xml:space="preserve">Cloud functions are serverless computing infrastructures which can be used to </w:t>
       </w:r>
       <w:r>
-        <w:t xml:space="preserve">invoke a function for a specific event or a trigger.   It is used to publish database modifications to App Engine </w:t>
-      </w:r>
-      <w:proofErr w:type="spellStart"/>
-      <w:r>
-        <w:t>websockets</w:t>
-      </w:r>
-      <w:proofErr w:type="spellEnd"/>
-      <w:r>
-        <w:t xml:space="preserve"> which in turn push the message to corresponding WRT device.   </w:t>
+        <w:t xml:space="preserve">invoke a function for a specific event or a trigger.   It is used to publish database modifications to App Engine websockets which in turn push the message to corresponding WRT device.   </w:t>
       </w:r>
     </w:p>
     <w:p>
@@ -11122,30 +10977,20 @@
           <w:szCs w:val="22"/>
         </w:rPr>
       </w:pPr>
-      <w:bookmarkStart w:id="61" w:name="_heading=h.4dyolvqwors6" w:colFirst="0" w:colLast="0"/>
-      <w:bookmarkStart w:id="62" w:name="_Toc55386007"/>
-      <w:bookmarkStart w:id="63" w:name="_Toc56535481"/>
-      <w:bookmarkEnd w:id="61"/>
-      <w:proofErr w:type="spellStart"/>
+      <w:bookmarkStart w:id="56" w:name="_heading=h.4dyolvqwors6" w:colFirst="0" w:colLast="0"/>
+      <w:bookmarkStart w:id="57" w:name="_Toc55386007"/>
+      <w:bookmarkStart w:id="58" w:name="_Toc56535481"/>
+      <w:bookmarkEnd w:id="56"/>
       <w:r>
         <w:rPr>
           <w:bCs/>
           <w:sz w:val="22"/>
           <w:szCs w:val="22"/>
         </w:rPr>
-        <w:t>Websockets</w:t>
-      </w:r>
-      <w:proofErr w:type="spellEnd"/>
-      <w:r>
-        <w:rPr>
-          <w:bCs/>
-          <w:sz w:val="22"/>
-          <w:szCs w:val="22"/>
-        </w:rPr>
-        <w:t xml:space="preserve"> with TLS for security for device to App Engine communication</w:t>
-      </w:r>
-      <w:bookmarkEnd w:id="62"/>
-      <w:bookmarkEnd w:id="63"/>
+        <w:t>Websockets with TLS for security for device to App Engine communication</w:t>
+      </w:r>
+      <w:bookmarkEnd w:id="57"/>
+      <w:bookmarkEnd w:id="58"/>
       <w:r>
         <w:rPr>
           <w:bCs/>
@@ -11168,14 +11013,13 @@
           <w:numId w:val="1"/>
         </w:numPr>
       </w:pPr>
-      <w:bookmarkStart w:id="64" w:name="_Toc55386008"/>
-      <w:bookmarkStart w:id="65" w:name="_Toc56535482"/>
-      <w:r>
-        <w:lastRenderedPageBreak/>
+      <w:bookmarkStart w:id="59" w:name="_Toc55386008"/>
+      <w:bookmarkStart w:id="60" w:name="_Toc56535482"/>
+      <w:r>
         <w:t>Data-Tier Technologies</w:t>
       </w:r>
-      <w:bookmarkEnd w:id="64"/>
-      <w:bookmarkEnd w:id="65"/>
+      <w:bookmarkEnd w:id="59"/>
+      <w:bookmarkEnd w:id="60"/>
     </w:p>
     <w:p>
       <w:pPr>
@@ -11193,10 +11037,10 @@
           <w:szCs w:val="22"/>
         </w:rPr>
       </w:pPr>
-      <w:bookmarkStart w:id="66" w:name="_heading=h.ipf19vrq5oxu" w:colFirst="0" w:colLast="0"/>
-      <w:bookmarkStart w:id="67" w:name="_Toc55386009"/>
-      <w:bookmarkStart w:id="68" w:name="_Toc56535483"/>
-      <w:bookmarkEnd w:id="66"/>
+      <w:bookmarkStart w:id="61" w:name="_heading=h.ipf19vrq5oxu" w:colFirst="0" w:colLast="0"/>
+      <w:bookmarkStart w:id="62" w:name="_Toc55386009"/>
+      <w:bookmarkStart w:id="63" w:name="_Toc56535483"/>
+      <w:bookmarkEnd w:id="61"/>
       <w:r>
         <w:rPr>
           <w:bCs/>
@@ -11205,8 +11049,8 @@
         </w:rPr>
         <w:t>Secure Data Storage</w:t>
       </w:r>
-      <w:bookmarkEnd w:id="67"/>
-      <w:bookmarkEnd w:id="68"/>
+      <w:bookmarkEnd w:id="62"/>
+      <w:bookmarkEnd w:id="63"/>
     </w:p>
     <w:p>
       <w:pPr>
@@ -11232,10 +11076,10 @@
           <w:szCs w:val="22"/>
         </w:rPr>
       </w:pPr>
-      <w:bookmarkStart w:id="69" w:name="_heading=h.9233k05zsr31" w:colFirst="0" w:colLast="0"/>
-      <w:bookmarkStart w:id="70" w:name="_Toc55386010"/>
-      <w:bookmarkStart w:id="71" w:name="_Toc56535484"/>
-      <w:bookmarkEnd w:id="69"/>
+      <w:bookmarkStart w:id="64" w:name="_heading=h.9233k05zsr31" w:colFirst="0" w:colLast="0"/>
+      <w:bookmarkStart w:id="65" w:name="_Toc55386010"/>
+      <w:bookmarkStart w:id="66" w:name="_Toc56535484"/>
+      <w:bookmarkEnd w:id="64"/>
       <w:proofErr w:type="spellStart"/>
       <w:r>
         <w:rPr>
@@ -11272,8 +11116,8 @@
         </w:rPr>
         <w:t xml:space="preserve"> Database</w:t>
       </w:r>
-      <w:bookmarkEnd w:id="70"/>
-      <w:bookmarkEnd w:id="71"/>
+      <w:bookmarkEnd w:id="65"/>
+      <w:bookmarkEnd w:id="66"/>
     </w:p>
     <w:p>
       <w:pPr>
@@ -11321,35 +11165,28 @@
           <w:szCs w:val="22"/>
         </w:rPr>
       </w:pPr>
-      <w:bookmarkStart w:id="72" w:name="_heading=h.vhfuy8vqgd0l" w:colFirst="0" w:colLast="0"/>
-      <w:bookmarkStart w:id="73" w:name="_Toc55386011"/>
-      <w:bookmarkStart w:id="74" w:name="_Toc56535485"/>
-      <w:bookmarkEnd w:id="72"/>
+      <w:bookmarkStart w:id="67" w:name="_heading=h.vhfuy8vqgd0l" w:colFirst="0" w:colLast="0"/>
+      <w:bookmarkStart w:id="68" w:name="_Toc55386011"/>
+      <w:bookmarkStart w:id="69" w:name="_Toc56535485"/>
+      <w:bookmarkEnd w:id="67"/>
       <w:r>
         <w:rPr>
           <w:bCs/>
           <w:sz w:val="22"/>
           <w:szCs w:val="22"/>
         </w:rPr>
+        <w:lastRenderedPageBreak/>
         <w:t>File Encryption for App data storage</w:t>
       </w:r>
-      <w:bookmarkEnd w:id="73"/>
-      <w:bookmarkEnd w:id="74"/>
+      <w:bookmarkEnd w:id="68"/>
+      <w:bookmarkEnd w:id="69"/>
     </w:p>
     <w:p>
       <w:pPr>
         <w:ind w:firstLine="720"/>
       </w:pPr>
       <w:r>
-        <w:t xml:space="preserve">The device registration data from the </w:t>
-      </w:r>
-      <w:proofErr w:type="spellStart"/>
-      <w:r>
-        <w:t>OpenWRT</w:t>
-      </w:r>
-      <w:proofErr w:type="spellEnd"/>
-      <w:r>
-        <w:t xml:space="preserve"> device are encrypted and saved locally on the mobile app. </w:t>
+        <w:t xml:space="preserve">The device registration data from the OpenWRT device are encrypted and saved locally on the mobile app. </w:t>
       </w:r>
     </w:p>
     <w:p>
@@ -11370,14 +11207,14 @@
           <w:numId w:val="1"/>
         </w:numPr>
       </w:pPr>
-      <w:bookmarkStart w:id="75" w:name="_Toc55386027"/>
-      <w:bookmarkStart w:id="76" w:name="_Toc56535486"/>
+      <w:bookmarkStart w:id="70" w:name="_Toc55386027"/>
+      <w:bookmarkStart w:id="71" w:name="_Toc56535486"/>
       <w:r>
         <w:lastRenderedPageBreak/>
         <w:t>Project Design</w:t>
       </w:r>
-      <w:bookmarkEnd w:id="75"/>
-      <w:bookmarkEnd w:id="76"/>
+      <w:bookmarkEnd w:id="70"/>
+      <w:bookmarkEnd w:id="71"/>
     </w:p>
     <w:p>
       <w:pPr>
@@ -11387,13 +11224,13 @@
           <w:numId w:val="0"/>
         </w:numPr>
       </w:pPr>
-      <w:bookmarkStart w:id="77" w:name="_Toc55386028"/>
-      <w:bookmarkStart w:id="78" w:name="_Toc56535487"/>
+      <w:bookmarkStart w:id="72" w:name="_Toc55386028"/>
+      <w:bookmarkStart w:id="73" w:name="_Toc56535487"/>
       <w:r>
         <w:t>Mobile App</w:t>
       </w:r>
-      <w:bookmarkEnd w:id="77"/>
-      <w:bookmarkEnd w:id="78"/>
+      <w:bookmarkEnd w:id="72"/>
+      <w:bookmarkEnd w:id="73"/>
     </w:p>
     <w:p>
       <w:pPr>
@@ -11411,10 +11248,10 @@
           <w:szCs w:val="22"/>
         </w:rPr>
       </w:pPr>
-      <w:bookmarkStart w:id="79" w:name="_heading=h.6hyc1cb45ayb" w:colFirst="0" w:colLast="0"/>
-      <w:bookmarkStart w:id="80" w:name="_Toc55386029"/>
-      <w:bookmarkStart w:id="81" w:name="_Toc56535488"/>
-      <w:bookmarkEnd w:id="79"/>
+      <w:bookmarkStart w:id="74" w:name="_heading=h.6hyc1cb45ayb" w:colFirst="0" w:colLast="0"/>
+      <w:bookmarkStart w:id="75" w:name="_Toc55386029"/>
+      <w:bookmarkStart w:id="76" w:name="_Toc56535488"/>
+      <w:bookmarkEnd w:id="74"/>
       <w:r>
         <w:rPr>
           <w:bCs/>
@@ -11423,8 +11260,8 @@
         </w:rPr>
         <w:t>App Login UI</w:t>
       </w:r>
-      <w:bookmarkEnd w:id="80"/>
-      <w:bookmarkEnd w:id="81"/>
+      <w:bookmarkEnd w:id="75"/>
+      <w:bookmarkEnd w:id="76"/>
       <w:r>
         <w:rPr>
           <w:bCs/>
@@ -11467,10 +11304,10 @@
           <w:szCs w:val="22"/>
         </w:rPr>
       </w:pPr>
-      <w:bookmarkStart w:id="82" w:name="_heading=h.nquti3r8w9qq" w:colFirst="0" w:colLast="0"/>
-      <w:bookmarkStart w:id="83" w:name="_Toc55386030"/>
-      <w:bookmarkStart w:id="84" w:name="_Toc56535489"/>
-      <w:bookmarkEnd w:id="82"/>
+      <w:bookmarkStart w:id="77" w:name="_heading=h.nquti3r8w9qq" w:colFirst="0" w:colLast="0"/>
+      <w:bookmarkStart w:id="78" w:name="_Toc55386030"/>
+      <w:bookmarkStart w:id="79" w:name="_Toc56535489"/>
+      <w:bookmarkEnd w:id="77"/>
       <w:r>
         <w:rPr>
           <w:bCs/>
@@ -11479,8 +11316,8 @@
         </w:rPr>
         <w:t>Device Registration UI</w:t>
       </w:r>
-      <w:bookmarkEnd w:id="83"/>
-      <w:bookmarkEnd w:id="84"/>
+      <w:bookmarkEnd w:id="78"/>
+      <w:bookmarkEnd w:id="79"/>
     </w:p>
     <w:p>
       <w:pPr>
@@ -11506,10 +11343,10 @@
           <w:szCs w:val="22"/>
         </w:rPr>
       </w:pPr>
-      <w:bookmarkStart w:id="85" w:name="_heading=h.c269ccvmn6iv" w:colFirst="0" w:colLast="0"/>
-      <w:bookmarkStart w:id="86" w:name="_Toc55386031"/>
-      <w:bookmarkStart w:id="87" w:name="_Toc56535490"/>
-      <w:bookmarkEnd w:id="85"/>
+      <w:bookmarkStart w:id="80" w:name="_heading=h.c269ccvmn6iv" w:colFirst="0" w:colLast="0"/>
+      <w:bookmarkStart w:id="81" w:name="_Toc55386031"/>
+      <w:bookmarkStart w:id="82" w:name="_Toc56535490"/>
+      <w:bookmarkEnd w:id="80"/>
       <w:r>
         <w:rPr>
           <w:bCs/>
@@ -11518,8 +11355,8 @@
         </w:rPr>
         <w:t>Device Settings UI</w:t>
       </w:r>
-      <w:bookmarkEnd w:id="86"/>
-      <w:bookmarkEnd w:id="87"/>
+      <w:bookmarkEnd w:id="81"/>
+      <w:bookmarkEnd w:id="82"/>
       <w:r>
         <w:rPr>
           <w:bCs/>
@@ -11561,10 +11398,10 @@
           <w:szCs w:val="22"/>
         </w:rPr>
       </w:pPr>
-      <w:bookmarkStart w:id="88" w:name="_heading=h.26d7n8riwwf" w:colFirst="0" w:colLast="0"/>
-      <w:bookmarkStart w:id="89" w:name="_Toc55386032"/>
-      <w:bookmarkStart w:id="90" w:name="_Toc56535491"/>
-      <w:bookmarkEnd w:id="88"/>
+      <w:bookmarkStart w:id="83" w:name="_heading=h.26d7n8riwwf" w:colFirst="0" w:colLast="0"/>
+      <w:bookmarkStart w:id="84" w:name="_Toc55386032"/>
+      <w:bookmarkStart w:id="85" w:name="_Toc56535491"/>
+      <w:bookmarkEnd w:id="83"/>
       <w:r>
         <w:rPr>
           <w:bCs/>
@@ -11573,8 +11410,8 @@
         </w:rPr>
         <w:t>Device Status UI</w:t>
       </w:r>
-      <w:bookmarkEnd w:id="89"/>
-      <w:bookmarkEnd w:id="90"/>
+      <w:bookmarkEnd w:id="84"/>
+      <w:bookmarkEnd w:id="85"/>
       <w:r>
         <w:rPr>
           <w:bCs/>
@@ -11605,20 +11442,15 @@
           <w:numId w:val="0"/>
         </w:numPr>
       </w:pPr>
-      <w:bookmarkStart w:id="91" w:name="_heading=h.vd2jpored3ra" w:colFirst="0" w:colLast="0"/>
-      <w:bookmarkStart w:id="92" w:name="_Toc55386033"/>
-      <w:bookmarkStart w:id="93" w:name="_Toc56535492"/>
-      <w:bookmarkEnd w:id="91"/>
-      <w:proofErr w:type="spellStart"/>
-      <w:r>
-        <w:t>OpenWRT</w:t>
-      </w:r>
-      <w:proofErr w:type="spellEnd"/>
-      <w:r>
-        <w:t xml:space="preserve"> device software</w:t>
-      </w:r>
-      <w:bookmarkEnd w:id="92"/>
-      <w:bookmarkEnd w:id="93"/>
+      <w:bookmarkStart w:id="86" w:name="_heading=h.vd2jpored3ra" w:colFirst="0" w:colLast="0"/>
+      <w:bookmarkStart w:id="87" w:name="_Toc55386033"/>
+      <w:bookmarkStart w:id="88" w:name="_Toc56535492"/>
+      <w:bookmarkEnd w:id="86"/>
+      <w:r>
+        <w:t>OpenWRT device software</w:t>
+      </w:r>
+      <w:bookmarkEnd w:id="87"/>
+      <w:bookmarkEnd w:id="88"/>
     </w:p>
     <w:p>
       <w:pPr>
@@ -11636,10 +11468,10 @@
           <w:szCs w:val="22"/>
         </w:rPr>
       </w:pPr>
-      <w:bookmarkStart w:id="94" w:name="_heading=h.qhd6d8c49vi" w:colFirst="0" w:colLast="0"/>
-      <w:bookmarkStart w:id="95" w:name="_Toc55386034"/>
-      <w:bookmarkStart w:id="96" w:name="_Toc56535493"/>
-      <w:bookmarkEnd w:id="94"/>
+      <w:bookmarkStart w:id="89" w:name="_heading=h.qhd6d8c49vi" w:colFirst="0" w:colLast="0"/>
+      <w:bookmarkStart w:id="90" w:name="_Toc55386034"/>
+      <w:bookmarkStart w:id="91" w:name="_Toc56535493"/>
+      <w:bookmarkEnd w:id="89"/>
       <w:r>
         <w:rPr>
           <w:bCs/>
@@ -11648,8 +11480,8 @@
         </w:rPr>
         <w:t>Registration and Installation</w:t>
       </w:r>
-      <w:bookmarkEnd w:id="95"/>
-      <w:bookmarkEnd w:id="96"/>
+      <w:bookmarkEnd w:id="90"/>
+      <w:bookmarkEnd w:id="91"/>
     </w:p>
     <w:p>
       <w:pPr>
@@ -11675,10 +11507,10 @@
           <w:szCs w:val="22"/>
         </w:rPr>
       </w:pPr>
-      <w:bookmarkStart w:id="97" w:name="_heading=h.a8iqzrutuj6y" w:colFirst="0" w:colLast="0"/>
-      <w:bookmarkStart w:id="98" w:name="_Toc55386035"/>
-      <w:bookmarkStart w:id="99" w:name="_Toc56535494"/>
-      <w:bookmarkEnd w:id="97"/>
+      <w:bookmarkStart w:id="92" w:name="_heading=h.a8iqzrutuj6y" w:colFirst="0" w:colLast="0"/>
+      <w:bookmarkStart w:id="93" w:name="_Toc55386035"/>
+      <w:bookmarkStart w:id="94" w:name="_Toc56535494"/>
+      <w:bookmarkEnd w:id="92"/>
       <w:r>
         <w:rPr>
           <w:bCs/>
@@ -11687,8 +11519,8 @@
         </w:rPr>
         <w:t>Heartbeats</w:t>
       </w:r>
-      <w:bookmarkEnd w:id="98"/>
-      <w:bookmarkEnd w:id="99"/>
+      <w:bookmarkEnd w:id="93"/>
+      <w:bookmarkEnd w:id="94"/>
     </w:p>
     <w:p>
       <w:pPr>
@@ -11714,10 +11546,10 @@
           <w:szCs w:val="22"/>
         </w:rPr>
       </w:pPr>
-      <w:bookmarkStart w:id="100" w:name="_heading=h.6h3kh189zaty" w:colFirst="0" w:colLast="0"/>
-      <w:bookmarkStart w:id="101" w:name="_Toc55386036"/>
-      <w:bookmarkStart w:id="102" w:name="_Toc56535495"/>
-      <w:bookmarkEnd w:id="100"/>
+      <w:bookmarkStart w:id="95" w:name="_heading=h.6h3kh189zaty" w:colFirst="0" w:colLast="0"/>
+      <w:bookmarkStart w:id="96" w:name="_Toc55386036"/>
+      <w:bookmarkStart w:id="97" w:name="_Toc56535495"/>
+      <w:bookmarkEnd w:id="95"/>
       <w:r>
         <w:rPr>
           <w:bCs/>
@@ -11726,8 +11558,8 @@
         </w:rPr>
         <w:t>Status Updates</w:t>
       </w:r>
-      <w:bookmarkEnd w:id="101"/>
-      <w:bookmarkEnd w:id="102"/>
+      <w:bookmarkEnd w:id="96"/>
+      <w:bookmarkEnd w:id="97"/>
     </w:p>
     <w:p>
       <w:pPr>
@@ -11753,10 +11585,10 @@
           <w:szCs w:val="22"/>
         </w:rPr>
       </w:pPr>
-      <w:bookmarkStart w:id="103" w:name="_heading=h.z657p3xb6ndr" w:colFirst="0" w:colLast="0"/>
-      <w:bookmarkStart w:id="104" w:name="_Toc55386037"/>
-      <w:bookmarkStart w:id="105" w:name="_Toc56535496"/>
-      <w:bookmarkEnd w:id="103"/>
+      <w:bookmarkStart w:id="98" w:name="_heading=h.z657p3xb6ndr" w:colFirst="0" w:colLast="0"/>
+      <w:bookmarkStart w:id="99" w:name="_Toc55386037"/>
+      <w:bookmarkStart w:id="100" w:name="_Toc56535496"/>
+      <w:bookmarkEnd w:id="98"/>
       <w:r>
         <w:rPr>
           <w:bCs/>
@@ -11765,8 +11597,8 @@
         </w:rPr>
         <w:t>Device Configuration Management</w:t>
       </w:r>
-      <w:bookmarkEnd w:id="104"/>
-      <w:bookmarkEnd w:id="105"/>
+      <w:bookmarkEnd w:id="99"/>
+      <w:bookmarkEnd w:id="100"/>
     </w:p>
     <w:p>
       <w:pPr>
@@ -11792,10 +11624,10 @@
           <w:szCs w:val="22"/>
         </w:rPr>
       </w:pPr>
-      <w:bookmarkStart w:id="106" w:name="_heading=h.lqt6w8nvsb7m" w:colFirst="0" w:colLast="0"/>
-      <w:bookmarkStart w:id="107" w:name="_Toc55386038"/>
-      <w:bookmarkStart w:id="108" w:name="_Toc56535497"/>
-      <w:bookmarkEnd w:id="106"/>
+      <w:bookmarkStart w:id="101" w:name="_heading=h.lqt6w8nvsb7m" w:colFirst="0" w:colLast="0"/>
+      <w:bookmarkStart w:id="102" w:name="_Toc55386038"/>
+      <w:bookmarkStart w:id="103" w:name="_Toc56535497"/>
+      <w:bookmarkEnd w:id="101"/>
       <w:r>
         <w:rPr>
           <w:bCs/>
@@ -11805,8 +11637,8 @@
         <w:lastRenderedPageBreak/>
         <w:t>Failure Handling</w:t>
       </w:r>
-      <w:bookmarkEnd w:id="107"/>
-      <w:bookmarkEnd w:id="108"/>
+      <w:bookmarkEnd w:id="102"/>
+      <w:bookmarkEnd w:id="103"/>
     </w:p>
     <w:p>
       <w:pPr>
@@ -11824,15 +11656,15 @@
           <w:numId w:val="0"/>
         </w:numPr>
       </w:pPr>
-      <w:bookmarkStart w:id="109" w:name="_heading=h.44sinio" w:colFirst="0" w:colLast="0"/>
-      <w:bookmarkStart w:id="110" w:name="_Toc55386039"/>
-      <w:bookmarkStart w:id="111" w:name="_Toc56535498"/>
-      <w:bookmarkEnd w:id="109"/>
+      <w:bookmarkStart w:id="104" w:name="_heading=h.44sinio" w:colFirst="0" w:colLast="0"/>
+      <w:bookmarkStart w:id="105" w:name="_Toc55386039"/>
+      <w:bookmarkStart w:id="106" w:name="_Toc56535498"/>
+      <w:bookmarkEnd w:id="104"/>
       <w:r>
         <w:t>Business Logic</w:t>
       </w:r>
-      <w:bookmarkEnd w:id="110"/>
-      <w:bookmarkEnd w:id="111"/>
+      <w:bookmarkEnd w:id="105"/>
+      <w:bookmarkEnd w:id="106"/>
     </w:p>
     <w:p>
       <w:pPr>
@@ -11845,16 +11677,16 @@
           <w:tab w:val="left" w:pos="0"/>
         </w:tabs>
       </w:pPr>
-      <w:bookmarkStart w:id="112" w:name="_heading=h.h2vyiw28a07y" w:colFirst="0" w:colLast="0"/>
-      <w:bookmarkStart w:id="113" w:name="_Toc55386040"/>
-      <w:bookmarkStart w:id="114" w:name="_Toc56535499"/>
-      <w:bookmarkEnd w:id="112"/>
+      <w:bookmarkStart w:id="107" w:name="_heading=h.h2vyiw28a07y" w:colFirst="0" w:colLast="0"/>
+      <w:bookmarkStart w:id="108" w:name="_Toc55386040"/>
+      <w:bookmarkStart w:id="109" w:name="_Toc56535499"/>
+      <w:bookmarkEnd w:id="107"/>
       <w:proofErr w:type="spellStart"/>
       <w:r>
         <w:t>Websocket</w:t>
       </w:r>
-      <w:bookmarkEnd w:id="113"/>
-      <w:bookmarkEnd w:id="114"/>
+      <w:bookmarkEnd w:id="108"/>
+      <w:bookmarkEnd w:id="109"/>
       <w:proofErr w:type="spellEnd"/>
       <w:r>
         <w:t xml:space="preserve"> </w:t>
@@ -11876,10 +11708,10 @@
           <w:szCs w:val="22"/>
         </w:rPr>
       </w:pPr>
-      <w:bookmarkStart w:id="115" w:name="_heading=h.kc6ni1qjce1u" w:colFirst="0" w:colLast="0"/>
-      <w:bookmarkStart w:id="116" w:name="_Toc55386041"/>
-      <w:bookmarkStart w:id="117" w:name="_Toc56535500"/>
-      <w:bookmarkEnd w:id="115"/>
+      <w:bookmarkStart w:id="110" w:name="_heading=h.kc6ni1qjce1u" w:colFirst="0" w:colLast="0"/>
+      <w:bookmarkStart w:id="111" w:name="_Toc55386041"/>
+      <w:bookmarkStart w:id="112" w:name="_Toc56535500"/>
+      <w:bookmarkEnd w:id="110"/>
       <w:proofErr w:type="spellStart"/>
       <w:r>
         <w:rPr>
@@ -11889,8 +11721,8 @@
         </w:rPr>
         <w:t>AppEngine</w:t>
       </w:r>
-      <w:bookmarkEnd w:id="116"/>
-      <w:bookmarkEnd w:id="117"/>
+      <w:bookmarkEnd w:id="111"/>
+      <w:bookmarkEnd w:id="112"/>
       <w:proofErr w:type="spellEnd"/>
       <w:r>
         <w:rPr>
@@ -11917,10 +11749,10 @@
           <w:szCs w:val="22"/>
         </w:rPr>
       </w:pPr>
-      <w:bookmarkStart w:id="118" w:name="_heading=h.2894e5alhec" w:colFirst="0" w:colLast="0"/>
-      <w:bookmarkStart w:id="119" w:name="_Toc55386042"/>
-      <w:bookmarkStart w:id="120" w:name="_Toc56535501"/>
-      <w:bookmarkEnd w:id="118"/>
+      <w:bookmarkStart w:id="113" w:name="_heading=h.2894e5alhec" w:colFirst="0" w:colLast="0"/>
+      <w:bookmarkStart w:id="114" w:name="_Toc55386042"/>
+      <w:bookmarkStart w:id="115" w:name="_Toc56535501"/>
+      <w:bookmarkEnd w:id="113"/>
       <w:r>
         <w:rPr>
           <w:bCs/>
@@ -11929,8 +11761,8 @@
         </w:rPr>
         <w:t>Cloud function</w:t>
       </w:r>
-      <w:bookmarkEnd w:id="119"/>
-      <w:bookmarkEnd w:id="120"/>
+      <w:bookmarkEnd w:id="114"/>
+      <w:bookmarkEnd w:id="115"/>
     </w:p>
     <w:p>
       <w:pPr>
@@ -11956,15 +11788,15 @@
           <w:numId w:val="0"/>
         </w:numPr>
       </w:pPr>
-      <w:bookmarkStart w:id="121" w:name="_heading=h.gm007ba0wy0j" w:colFirst="0" w:colLast="0"/>
-      <w:bookmarkStart w:id="122" w:name="_Toc55386043"/>
-      <w:bookmarkStart w:id="123" w:name="_Toc56535502"/>
-      <w:bookmarkEnd w:id="121"/>
+      <w:bookmarkStart w:id="116" w:name="_heading=h.gm007ba0wy0j" w:colFirst="0" w:colLast="0"/>
+      <w:bookmarkStart w:id="117" w:name="_Toc55386043"/>
+      <w:bookmarkStart w:id="118" w:name="_Toc56535502"/>
+      <w:bookmarkEnd w:id="116"/>
       <w:r>
         <w:t>Secure Data Storage</w:t>
       </w:r>
-      <w:bookmarkEnd w:id="122"/>
-      <w:bookmarkEnd w:id="123"/>
+      <w:bookmarkEnd w:id="117"/>
+      <w:bookmarkEnd w:id="118"/>
     </w:p>
     <w:p>
       <w:pPr>
@@ -11974,15 +11806,15 @@
           <w:numId w:val="0"/>
         </w:numPr>
       </w:pPr>
-      <w:bookmarkStart w:id="124" w:name="_heading=h.no9h2h2xpxpn" w:colFirst="0" w:colLast="0"/>
-      <w:bookmarkStart w:id="125" w:name="_Toc55386044"/>
-      <w:bookmarkStart w:id="126" w:name="_Toc56535503"/>
-      <w:bookmarkEnd w:id="124"/>
+      <w:bookmarkStart w:id="119" w:name="_heading=h.no9h2h2xpxpn" w:colFirst="0" w:colLast="0"/>
+      <w:bookmarkStart w:id="120" w:name="_Toc55386044"/>
+      <w:bookmarkStart w:id="121" w:name="_Toc56535503"/>
+      <w:bookmarkEnd w:id="119"/>
       <w:r>
         <w:t>Shared Configuration Database</w:t>
       </w:r>
-      <w:bookmarkEnd w:id="125"/>
-      <w:bookmarkEnd w:id="126"/>
+      <w:bookmarkEnd w:id="120"/>
+      <w:bookmarkEnd w:id="121"/>
     </w:p>
     <w:p>
       <w:pPr>
@@ -12016,10 +11848,10 @@
           <w:szCs w:val="22"/>
         </w:rPr>
       </w:pPr>
-      <w:bookmarkStart w:id="127" w:name="_heading=h.7k207h7fkcrj" w:colFirst="0" w:colLast="0"/>
-      <w:bookmarkStart w:id="128" w:name="_Toc55386045"/>
-      <w:bookmarkStart w:id="129" w:name="_Toc56535504"/>
-      <w:bookmarkEnd w:id="127"/>
+      <w:bookmarkStart w:id="122" w:name="_heading=h.7k207h7fkcrj" w:colFirst="0" w:colLast="0"/>
+      <w:bookmarkStart w:id="123" w:name="_Toc55386045"/>
+      <w:bookmarkStart w:id="124" w:name="_Toc56535504"/>
+      <w:bookmarkEnd w:id="122"/>
       <w:r>
         <w:rPr>
           <w:bCs/>
@@ -12028,8 +11860,8 @@
         </w:rPr>
         <w:t>Device Registration data on Mobile app</w:t>
       </w:r>
-      <w:bookmarkEnd w:id="128"/>
-      <w:bookmarkEnd w:id="129"/>
+      <w:bookmarkEnd w:id="123"/>
+      <w:bookmarkEnd w:id="124"/>
     </w:p>
     <w:p>
       <w:pPr>
@@ -12071,14 +11903,14 @@
           <w:numId w:val="1"/>
         </w:numPr>
       </w:pPr>
-      <w:bookmarkStart w:id="130" w:name="_Toc55386046"/>
-      <w:bookmarkStart w:id="131" w:name="_Toc56535505"/>
+      <w:bookmarkStart w:id="125" w:name="_Toc55386046"/>
+      <w:bookmarkStart w:id="126" w:name="_Toc56535505"/>
       <w:r>
         <w:lastRenderedPageBreak/>
         <w:t>Project Implementation</w:t>
       </w:r>
-      <w:bookmarkEnd w:id="130"/>
-      <w:bookmarkEnd w:id="131"/>
+      <w:bookmarkEnd w:id="125"/>
+      <w:bookmarkEnd w:id="126"/>
     </w:p>
     <w:p>
       <w:pPr>
@@ -12092,15 +11924,15 @@
           <w:szCs w:val="80"/>
         </w:rPr>
       </w:pPr>
-      <w:bookmarkStart w:id="132" w:name="_heading=h.fws76xv8ik8m" w:colFirst="0" w:colLast="0"/>
-      <w:bookmarkStart w:id="133" w:name="_Toc55386047"/>
-      <w:bookmarkStart w:id="134" w:name="_Toc56535506"/>
-      <w:bookmarkEnd w:id="132"/>
+      <w:bookmarkStart w:id="127" w:name="_heading=h.fws76xv8ik8m" w:colFirst="0" w:colLast="0"/>
+      <w:bookmarkStart w:id="128" w:name="_Toc55386047"/>
+      <w:bookmarkStart w:id="129" w:name="_Toc56535506"/>
+      <w:bookmarkEnd w:id="127"/>
       <w:r>
         <w:t>Mobile App</w:t>
       </w:r>
-      <w:bookmarkEnd w:id="133"/>
-      <w:bookmarkEnd w:id="134"/>
+      <w:bookmarkEnd w:id="128"/>
+      <w:bookmarkEnd w:id="129"/>
     </w:p>
     <w:p>
       <w:pPr>
@@ -12110,15 +11942,15 @@
           <w:numId w:val="0"/>
         </w:numPr>
       </w:pPr>
-      <w:bookmarkStart w:id="135" w:name="_heading=h.czopbck1e2m7" w:colFirst="0" w:colLast="0"/>
-      <w:bookmarkStart w:id="136" w:name="_Toc55386048"/>
-      <w:bookmarkStart w:id="137" w:name="_Toc56535507"/>
-      <w:bookmarkEnd w:id="135"/>
+      <w:bookmarkStart w:id="130" w:name="_heading=h.czopbck1e2m7" w:colFirst="0" w:colLast="0"/>
+      <w:bookmarkStart w:id="131" w:name="_Toc55386048"/>
+      <w:bookmarkStart w:id="132" w:name="_Toc56535507"/>
+      <w:bookmarkEnd w:id="130"/>
       <w:r>
         <w:t>App Login UI</w:t>
       </w:r>
-      <w:bookmarkEnd w:id="136"/>
-      <w:bookmarkEnd w:id="137"/>
+      <w:bookmarkEnd w:id="131"/>
+      <w:bookmarkEnd w:id="132"/>
       <w:r>
         <w:t xml:space="preserve"> </w:t>
       </w:r>
@@ -12131,15 +11963,15 @@
           <w:numId w:val="0"/>
         </w:numPr>
       </w:pPr>
-      <w:bookmarkStart w:id="138" w:name="_heading=h.19wmciosu9x6" w:colFirst="0" w:colLast="0"/>
-      <w:bookmarkStart w:id="139" w:name="_Toc55386049"/>
-      <w:bookmarkStart w:id="140" w:name="_Toc56535508"/>
-      <w:bookmarkEnd w:id="138"/>
+      <w:bookmarkStart w:id="133" w:name="_heading=h.19wmciosu9x6" w:colFirst="0" w:colLast="0"/>
+      <w:bookmarkStart w:id="134" w:name="_Toc55386049"/>
+      <w:bookmarkStart w:id="135" w:name="_Toc56535508"/>
+      <w:bookmarkEnd w:id="133"/>
       <w:r>
         <w:t>Device Registration UI</w:t>
       </w:r>
-      <w:bookmarkEnd w:id="139"/>
-      <w:bookmarkEnd w:id="140"/>
+      <w:bookmarkEnd w:id="134"/>
+      <w:bookmarkEnd w:id="135"/>
     </w:p>
     <w:p>
       <w:pPr>
@@ -12149,15 +11981,15 @@
           <w:numId w:val="0"/>
         </w:numPr>
       </w:pPr>
-      <w:bookmarkStart w:id="141" w:name="_heading=h.mvmzg9eq04bz" w:colFirst="0" w:colLast="0"/>
-      <w:bookmarkStart w:id="142" w:name="_Toc55386050"/>
-      <w:bookmarkStart w:id="143" w:name="_Toc56535509"/>
-      <w:bookmarkEnd w:id="141"/>
+      <w:bookmarkStart w:id="136" w:name="_heading=h.mvmzg9eq04bz" w:colFirst="0" w:colLast="0"/>
+      <w:bookmarkStart w:id="137" w:name="_Toc55386050"/>
+      <w:bookmarkStart w:id="138" w:name="_Toc56535509"/>
+      <w:bookmarkEnd w:id="136"/>
       <w:r>
         <w:t>Device Settings UI</w:t>
       </w:r>
-      <w:bookmarkEnd w:id="142"/>
-      <w:bookmarkEnd w:id="143"/>
+      <w:bookmarkEnd w:id="137"/>
+      <w:bookmarkEnd w:id="138"/>
       <w:r>
         <w:t xml:space="preserve"> </w:t>
       </w:r>
@@ -12170,15 +12002,15 @@
           <w:numId w:val="0"/>
         </w:numPr>
       </w:pPr>
-      <w:bookmarkStart w:id="144" w:name="_heading=h.7m1bfi14u18n" w:colFirst="0" w:colLast="0"/>
-      <w:bookmarkStart w:id="145" w:name="_Toc55386051"/>
-      <w:bookmarkStart w:id="146" w:name="_Toc56535510"/>
-      <w:bookmarkEnd w:id="144"/>
+      <w:bookmarkStart w:id="139" w:name="_heading=h.7m1bfi14u18n" w:colFirst="0" w:colLast="0"/>
+      <w:bookmarkStart w:id="140" w:name="_Toc55386051"/>
+      <w:bookmarkStart w:id="141" w:name="_Toc56535510"/>
+      <w:bookmarkEnd w:id="139"/>
       <w:r>
         <w:t>Device Status UI</w:t>
       </w:r>
-      <w:bookmarkEnd w:id="145"/>
-      <w:bookmarkEnd w:id="146"/>
+      <w:bookmarkEnd w:id="140"/>
+      <w:bookmarkEnd w:id="141"/>
       <w:r>
         <w:t xml:space="preserve"> </w:t>
       </w:r>
@@ -12200,20 +12032,15 @@
           <w:szCs w:val="80"/>
         </w:rPr>
       </w:pPr>
-      <w:bookmarkStart w:id="147" w:name="_heading=h.ef2dofpwxlqg" w:colFirst="0" w:colLast="0"/>
-      <w:bookmarkStart w:id="148" w:name="_Toc55386052"/>
-      <w:bookmarkStart w:id="149" w:name="_Toc56535511"/>
-      <w:bookmarkEnd w:id="147"/>
-      <w:proofErr w:type="spellStart"/>
-      <w:r>
-        <w:t>OpenWRT</w:t>
-      </w:r>
-      <w:proofErr w:type="spellEnd"/>
-      <w:r>
-        <w:t xml:space="preserve"> device software</w:t>
-      </w:r>
-      <w:bookmarkEnd w:id="148"/>
-      <w:bookmarkEnd w:id="149"/>
+      <w:bookmarkStart w:id="142" w:name="_heading=h.ef2dofpwxlqg" w:colFirst="0" w:colLast="0"/>
+      <w:bookmarkStart w:id="143" w:name="_Toc55386052"/>
+      <w:bookmarkStart w:id="144" w:name="_Toc56535511"/>
+      <w:bookmarkEnd w:id="142"/>
+      <w:r>
+        <w:t>OpenWRT device software</w:t>
+      </w:r>
+      <w:bookmarkEnd w:id="143"/>
+      <w:bookmarkEnd w:id="144"/>
     </w:p>
     <w:p>
       <w:pPr>
@@ -12231,10 +12058,10 @@
           <w:szCs w:val="22"/>
         </w:rPr>
       </w:pPr>
-      <w:bookmarkStart w:id="150" w:name="_heading=h.er0dox2poitu" w:colFirst="0" w:colLast="0"/>
-      <w:bookmarkStart w:id="151" w:name="_Toc55386053"/>
-      <w:bookmarkStart w:id="152" w:name="_Toc56535512"/>
-      <w:bookmarkEnd w:id="150"/>
+      <w:bookmarkStart w:id="145" w:name="_heading=h.er0dox2poitu" w:colFirst="0" w:colLast="0"/>
+      <w:bookmarkStart w:id="146" w:name="_Toc55386053"/>
+      <w:bookmarkStart w:id="147" w:name="_Toc56535512"/>
+      <w:bookmarkEnd w:id="145"/>
       <w:r>
         <w:rPr>
           <w:bCs/>
@@ -12243,8 +12070,8 @@
         </w:rPr>
         <w:t>Registration and Installation</w:t>
       </w:r>
-      <w:bookmarkEnd w:id="151"/>
-      <w:bookmarkEnd w:id="152"/>
+      <w:bookmarkEnd w:id="146"/>
+      <w:bookmarkEnd w:id="147"/>
     </w:p>
     <w:p>
       <w:pPr>
@@ -12262,10 +12089,10 @@
           <w:szCs w:val="22"/>
         </w:rPr>
       </w:pPr>
-      <w:bookmarkStart w:id="153" w:name="_heading=h.vwyzjtkt1jw3" w:colFirst="0" w:colLast="0"/>
-      <w:bookmarkStart w:id="154" w:name="_Toc55386054"/>
-      <w:bookmarkStart w:id="155" w:name="_Toc56535513"/>
-      <w:bookmarkEnd w:id="153"/>
+      <w:bookmarkStart w:id="148" w:name="_heading=h.vwyzjtkt1jw3" w:colFirst="0" w:colLast="0"/>
+      <w:bookmarkStart w:id="149" w:name="_Toc55386054"/>
+      <w:bookmarkStart w:id="150" w:name="_Toc56535513"/>
+      <w:bookmarkEnd w:id="148"/>
       <w:r>
         <w:rPr>
           <w:bCs/>
@@ -12274,8 +12101,8 @@
         </w:rPr>
         <w:t>Heartbeats</w:t>
       </w:r>
-      <w:bookmarkEnd w:id="154"/>
-      <w:bookmarkEnd w:id="155"/>
+      <w:bookmarkEnd w:id="149"/>
+      <w:bookmarkEnd w:id="150"/>
     </w:p>
     <w:p>
       <w:pPr>
@@ -12293,10 +12120,10 @@
           <w:szCs w:val="22"/>
         </w:rPr>
       </w:pPr>
-      <w:bookmarkStart w:id="156" w:name="_heading=h.iylh5pwhqyxy" w:colFirst="0" w:colLast="0"/>
-      <w:bookmarkStart w:id="157" w:name="_Toc55386055"/>
-      <w:bookmarkStart w:id="158" w:name="_Toc56535514"/>
-      <w:bookmarkEnd w:id="156"/>
+      <w:bookmarkStart w:id="151" w:name="_heading=h.iylh5pwhqyxy" w:colFirst="0" w:colLast="0"/>
+      <w:bookmarkStart w:id="152" w:name="_Toc55386055"/>
+      <w:bookmarkStart w:id="153" w:name="_Toc56535514"/>
+      <w:bookmarkEnd w:id="151"/>
       <w:r>
         <w:rPr>
           <w:bCs/>
@@ -12305,8 +12132,8 @@
         </w:rPr>
         <w:t>Status Updates</w:t>
       </w:r>
-      <w:bookmarkEnd w:id="157"/>
-      <w:bookmarkEnd w:id="158"/>
+      <w:bookmarkEnd w:id="152"/>
+      <w:bookmarkEnd w:id="153"/>
     </w:p>
     <w:p>
       <w:pPr>
@@ -12324,10 +12151,10 @@
           <w:szCs w:val="22"/>
         </w:rPr>
       </w:pPr>
-      <w:bookmarkStart w:id="159" w:name="_heading=h.lahf6ll282nr" w:colFirst="0" w:colLast="0"/>
-      <w:bookmarkStart w:id="160" w:name="_Toc55386056"/>
-      <w:bookmarkStart w:id="161" w:name="_Toc56535515"/>
-      <w:bookmarkEnd w:id="159"/>
+      <w:bookmarkStart w:id="154" w:name="_heading=h.lahf6ll282nr" w:colFirst="0" w:colLast="0"/>
+      <w:bookmarkStart w:id="155" w:name="_Toc55386056"/>
+      <w:bookmarkStart w:id="156" w:name="_Toc56535515"/>
+      <w:bookmarkEnd w:id="154"/>
       <w:r>
         <w:rPr>
           <w:bCs/>
@@ -12336,8 +12163,8 @@
         </w:rPr>
         <w:t>Device Configuration Management</w:t>
       </w:r>
-      <w:bookmarkEnd w:id="160"/>
-      <w:bookmarkEnd w:id="161"/>
+      <w:bookmarkEnd w:id="155"/>
+      <w:bookmarkEnd w:id="156"/>
     </w:p>
     <w:p>
       <w:pPr>
@@ -12355,10 +12182,10 @@
           <w:szCs w:val="22"/>
         </w:rPr>
       </w:pPr>
-      <w:bookmarkStart w:id="162" w:name="_heading=h.hd2845d6bokn" w:colFirst="0" w:colLast="0"/>
-      <w:bookmarkStart w:id="163" w:name="_Toc55386057"/>
-      <w:bookmarkStart w:id="164" w:name="_Toc56535516"/>
-      <w:bookmarkEnd w:id="162"/>
+      <w:bookmarkStart w:id="157" w:name="_heading=h.hd2845d6bokn" w:colFirst="0" w:colLast="0"/>
+      <w:bookmarkStart w:id="158" w:name="_Toc55386057"/>
+      <w:bookmarkStart w:id="159" w:name="_Toc56535516"/>
+      <w:bookmarkEnd w:id="157"/>
       <w:r>
         <w:rPr>
           <w:bCs/>
@@ -12367,8 +12194,8 @@
         </w:rPr>
         <w:t>Failure Handling</w:t>
       </w:r>
-      <w:bookmarkEnd w:id="163"/>
-      <w:bookmarkEnd w:id="164"/>
+      <w:bookmarkEnd w:id="158"/>
+      <w:bookmarkEnd w:id="159"/>
     </w:p>
     <w:p>
       <w:pPr>
@@ -12383,15 +12210,15 @@
           <w:numId w:val="6"/>
         </w:numPr>
       </w:pPr>
-      <w:bookmarkStart w:id="165" w:name="_heading=h.4v6mliogb4gw" w:colFirst="0" w:colLast="0"/>
-      <w:bookmarkStart w:id="166" w:name="_Toc55386058"/>
-      <w:bookmarkStart w:id="167" w:name="_Toc56535517"/>
-      <w:bookmarkEnd w:id="165"/>
+      <w:bookmarkStart w:id="160" w:name="_heading=h.4v6mliogb4gw" w:colFirst="0" w:colLast="0"/>
+      <w:bookmarkStart w:id="161" w:name="_Toc55386058"/>
+      <w:bookmarkStart w:id="162" w:name="_Toc56535517"/>
+      <w:bookmarkEnd w:id="160"/>
       <w:r>
         <w:t>Business Logic</w:t>
       </w:r>
-      <w:bookmarkEnd w:id="166"/>
-      <w:bookmarkEnd w:id="167"/>
+      <w:bookmarkEnd w:id="161"/>
+      <w:bookmarkEnd w:id="162"/>
     </w:p>
     <w:p>
       <w:pPr>
@@ -12409,10 +12236,10 @@
           <w:szCs w:val="22"/>
         </w:rPr>
       </w:pPr>
-      <w:bookmarkStart w:id="168" w:name="_heading=h.xpbhxjycd1yg" w:colFirst="0" w:colLast="0"/>
-      <w:bookmarkStart w:id="169" w:name="_Toc55386059"/>
-      <w:bookmarkStart w:id="170" w:name="_Toc56535518"/>
-      <w:bookmarkEnd w:id="168"/>
+      <w:bookmarkStart w:id="163" w:name="_heading=h.xpbhxjycd1yg" w:colFirst="0" w:colLast="0"/>
+      <w:bookmarkStart w:id="164" w:name="_Toc55386059"/>
+      <w:bookmarkStart w:id="165" w:name="_Toc56535518"/>
+      <w:bookmarkEnd w:id="163"/>
       <w:proofErr w:type="spellStart"/>
       <w:r>
         <w:rPr>
@@ -12422,8 +12249,8 @@
         </w:rPr>
         <w:t>Websocket</w:t>
       </w:r>
-      <w:bookmarkEnd w:id="169"/>
-      <w:bookmarkEnd w:id="170"/>
+      <w:bookmarkEnd w:id="164"/>
+      <w:bookmarkEnd w:id="165"/>
       <w:proofErr w:type="spellEnd"/>
       <w:r>
         <w:rPr>
@@ -12450,10 +12277,10 @@
           <w:szCs w:val="22"/>
         </w:rPr>
       </w:pPr>
-      <w:bookmarkStart w:id="171" w:name="_heading=h.1xldymym69hu" w:colFirst="0" w:colLast="0"/>
-      <w:bookmarkStart w:id="172" w:name="_Toc55386060"/>
-      <w:bookmarkStart w:id="173" w:name="_Toc56535519"/>
-      <w:bookmarkEnd w:id="171"/>
+      <w:bookmarkStart w:id="166" w:name="_heading=h.1xldymym69hu" w:colFirst="0" w:colLast="0"/>
+      <w:bookmarkStart w:id="167" w:name="_Toc55386060"/>
+      <w:bookmarkStart w:id="168" w:name="_Toc56535519"/>
+      <w:bookmarkEnd w:id="166"/>
       <w:proofErr w:type="spellStart"/>
       <w:r>
         <w:rPr>
@@ -12463,8 +12290,8 @@
         </w:rPr>
         <w:t>AppEngine</w:t>
       </w:r>
-      <w:bookmarkEnd w:id="172"/>
-      <w:bookmarkEnd w:id="173"/>
+      <w:bookmarkEnd w:id="167"/>
+      <w:bookmarkEnd w:id="168"/>
       <w:proofErr w:type="spellEnd"/>
       <w:r>
         <w:rPr>
@@ -12491,10 +12318,10 @@
           <w:szCs w:val="22"/>
         </w:rPr>
       </w:pPr>
-      <w:bookmarkStart w:id="174" w:name="_heading=h.demulug0l01l" w:colFirst="0" w:colLast="0"/>
-      <w:bookmarkStart w:id="175" w:name="_Toc55386061"/>
-      <w:bookmarkStart w:id="176" w:name="_Toc56535520"/>
-      <w:bookmarkEnd w:id="174"/>
+      <w:bookmarkStart w:id="169" w:name="_heading=h.demulug0l01l" w:colFirst="0" w:colLast="0"/>
+      <w:bookmarkStart w:id="170" w:name="_Toc55386061"/>
+      <w:bookmarkStart w:id="171" w:name="_Toc56535520"/>
+      <w:bookmarkEnd w:id="169"/>
       <w:r>
         <w:rPr>
           <w:bCs/>
@@ -12503,7 +12330,7 @@
         </w:rPr>
         <w:t>Cloud function</w:t>
       </w:r>
-      <w:bookmarkEnd w:id="175"/>
+      <w:bookmarkEnd w:id="170"/>
       <w:r>
         <w:rPr>
           <w:bCs/>
@@ -12512,7 +12339,7 @@
         </w:rPr>
         <w:t>s</w:t>
       </w:r>
-      <w:bookmarkEnd w:id="176"/>
+      <w:bookmarkEnd w:id="171"/>
     </w:p>
     <w:p>
       <w:pPr>
@@ -12531,16 +12358,16 @@
           <w:szCs w:val="80"/>
         </w:rPr>
       </w:pPr>
-      <w:bookmarkStart w:id="177" w:name="_heading=h.lcseb03dweap" w:colFirst="0" w:colLast="0"/>
-      <w:bookmarkStart w:id="178" w:name="_Toc55386062"/>
-      <w:bookmarkStart w:id="179" w:name="_Toc56535521"/>
-      <w:bookmarkEnd w:id="177"/>
+      <w:bookmarkStart w:id="172" w:name="_heading=h.lcseb03dweap" w:colFirst="0" w:colLast="0"/>
+      <w:bookmarkStart w:id="173" w:name="_Toc55386062"/>
+      <w:bookmarkStart w:id="174" w:name="_Toc56535521"/>
+      <w:bookmarkEnd w:id="172"/>
       <w:r>
         <w:lastRenderedPageBreak/>
         <w:t>Secure Data Storage</w:t>
       </w:r>
-      <w:bookmarkEnd w:id="178"/>
-      <w:bookmarkEnd w:id="179"/>
+      <w:bookmarkEnd w:id="173"/>
+      <w:bookmarkEnd w:id="174"/>
     </w:p>
     <w:p>
       <w:pPr>
@@ -12558,10 +12385,10 @@
           <w:szCs w:val="22"/>
         </w:rPr>
       </w:pPr>
-      <w:bookmarkStart w:id="180" w:name="_heading=h.yzag7vag6ce6" w:colFirst="0" w:colLast="0"/>
-      <w:bookmarkStart w:id="181" w:name="_Toc55386063"/>
-      <w:bookmarkStart w:id="182" w:name="_Toc56535522"/>
-      <w:bookmarkEnd w:id="180"/>
+      <w:bookmarkStart w:id="175" w:name="_heading=h.yzag7vag6ce6" w:colFirst="0" w:colLast="0"/>
+      <w:bookmarkStart w:id="176" w:name="_Toc55386063"/>
+      <w:bookmarkStart w:id="177" w:name="_Toc56535522"/>
+      <w:bookmarkEnd w:id="175"/>
       <w:r>
         <w:rPr>
           <w:bCs/>
@@ -12570,8 +12397,8 @@
         </w:rPr>
         <w:t>Shared Configuration Database</w:t>
       </w:r>
-      <w:bookmarkEnd w:id="181"/>
-      <w:bookmarkEnd w:id="182"/>
+      <w:bookmarkEnd w:id="176"/>
+      <w:bookmarkEnd w:id="177"/>
     </w:p>
     <w:p>
       <w:pPr>
@@ -12589,10 +12416,10 @@
           <w:szCs w:val="22"/>
         </w:rPr>
       </w:pPr>
-      <w:bookmarkStart w:id="183" w:name="_heading=h.4kl569pnjkn6" w:colFirst="0" w:colLast="0"/>
-      <w:bookmarkStart w:id="184" w:name="_Toc55386064"/>
-      <w:bookmarkStart w:id="185" w:name="_Toc56535523"/>
-      <w:bookmarkEnd w:id="183"/>
+      <w:bookmarkStart w:id="178" w:name="_heading=h.4kl569pnjkn6" w:colFirst="0" w:colLast="0"/>
+      <w:bookmarkStart w:id="179" w:name="_Toc55386064"/>
+      <w:bookmarkStart w:id="180" w:name="_Toc56535523"/>
+      <w:bookmarkEnd w:id="178"/>
       <w:r>
         <w:rPr>
           <w:bCs/>
@@ -12601,10 +12428,10 @@
         </w:rPr>
         <w:t>Device Registration data on Mobile app</w:t>
       </w:r>
-      <w:bookmarkStart w:id="186" w:name="_heading=h.z40q6bdqy01b" w:colFirst="0" w:colLast="0"/>
-      <w:bookmarkEnd w:id="184"/>
-      <w:bookmarkEnd w:id="185"/>
-      <w:bookmarkEnd w:id="186"/>
+      <w:bookmarkStart w:id="181" w:name="_heading=h.z40q6bdqy01b" w:colFirst="0" w:colLast="0"/>
+      <w:bookmarkEnd w:id="179"/>
+      <w:bookmarkEnd w:id="180"/>
+      <w:bookmarkEnd w:id="181"/>
     </w:p>
     <w:p>
       <w:pPr>
@@ -12619,15 +12446,15 @@
           <w:numId w:val="6"/>
         </w:numPr>
       </w:pPr>
-      <w:bookmarkStart w:id="187" w:name="_heading=h.1y810tw" w:colFirst="0" w:colLast="0"/>
-      <w:bookmarkStart w:id="188" w:name="_Toc55386065"/>
-      <w:bookmarkStart w:id="189" w:name="_Toc56535524"/>
-      <w:bookmarkEnd w:id="187"/>
+      <w:bookmarkStart w:id="182" w:name="_heading=h.1y810tw" w:colFirst="0" w:colLast="0"/>
+      <w:bookmarkStart w:id="183" w:name="_Toc55386065"/>
+      <w:bookmarkStart w:id="184" w:name="_Toc56535524"/>
+      <w:bookmarkEnd w:id="182"/>
       <w:r>
         <w:t>Hardware platform</w:t>
       </w:r>
-      <w:bookmarkEnd w:id="188"/>
-      <w:bookmarkEnd w:id="189"/>
+      <w:bookmarkEnd w:id="183"/>
+      <w:bookmarkEnd w:id="184"/>
     </w:p>
     <w:p>
       <w:pPr>
@@ -12661,14 +12488,14 @@
           <w:numId w:val="1"/>
         </w:numPr>
       </w:pPr>
-      <w:bookmarkStart w:id="190" w:name="_Toc55386066"/>
-      <w:bookmarkStart w:id="191" w:name="_Toc56535525"/>
+      <w:bookmarkStart w:id="185" w:name="_Toc55386066"/>
+      <w:bookmarkStart w:id="186" w:name="_Toc56535525"/>
       <w:r>
         <w:lastRenderedPageBreak/>
         <w:t>Testing and Verification</w:t>
       </w:r>
-      <w:bookmarkEnd w:id="190"/>
-      <w:bookmarkEnd w:id="191"/>
+      <w:bookmarkEnd w:id="185"/>
+      <w:bookmarkEnd w:id="186"/>
     </w:p>
     <w:p>
       <w:pPr>
@@ -12704,11 +12531,11 @@
           <w:szCs w:val="80"/>
         </w:rPr>
       </w:pPr>
-      <w:bookmarkStart w:id="192" w:name="_Toc56535526"/>
+      <w:bookmarkStart w:id="187" w:name="_Toc56535526"/>
       <w:r>
         <w:t>Testing Process</w:t>
       </w:r>
-      <w:bookmarkEnd w:id="192"/>
+      <w:bookmarkEnd w:id="187"/>
       <w:r>
         <w:t xml:space="preserve"> </w:t>
       </w:r>
@@ -12729,7 +12556,7 @@
           <w:szCs w:val="22"/>
         </w:rPr>
       </w:pPr>
-      <w:bookmarkStart w:id="193" w:name="_Toc56535527"/>
+      <w:bookmarkStart w:id="188" w:name="_Toc56535527"/>
       <w:r>
         <w:rPr>
           <w:bCs/>
@@ -12738,7 +12565,7 @@
         </w:rPr>
         <w:t>Mobile App</w:t>
       </w:r>
-      <w:bookmarkEnd w:id="193"/>
+      <w:bookmarkEnd w:id="188"/>
     </w:p>
     <w:p>
       <w:pPr>
@@ -12756,26 +12583,16 @@
           <w:szCs w:val="22"/>
         </w:rPr>
       </w:pPr>
-      <w:bookmarkStart w:id="194" w:name="_Toc56535528"/>
-      <w:proofErr w:type="spellStart"/>
+      <w:bookmarkStart w:id="189" w:name="_Toc56535528"/>
       <w:r>
         <w:rPr>
           <w:bCs/>
           <w:sz w:val="22"/>
           <w:szCs w:val="22"/>
         </w:rPr>
-        <w:t>OpenWRT</w:t>
-      </w:r>
-      <w:proofErr w:type="spellEnd"/>
-      <w:r>
-        <w:rPr>
-          <w:bCs/>
-          <w:sz w:val="22"/>
-          <w:szCs w:val="22"/>
-        </w:rPr>
-        <w:t xml:space="preserve"> Device Software</w:t>
-      </w:r>
-      <w:bookmarkEnd w:id="194"/>
+        <w:t>OpenWRT Device Software</w:t>
+      </w:r>
+      <w:bookmarkEnd w:id="189"/>
     </w:p>
     <w:p>
       <w:pPr>
@@ -12793,7 +12610,7 @@
           <w:szCs w:val="22"/>
         </w:rPr>
       </w:pPr>
-      <w:bookmarkStart w:id="195" w:name="_Toc56535529"/>
+      <w:bookmarkStart w:id="190" w:name="_Toc56535529"/>
       <w:r>
         <w:rPr>
           <w:bCs/>
@@ -12802,7 +12619,7 @@
         </w:rPr>
         <w:t>Business Logic</w:t>
       </w:r>
-      <w:bookmarkEnd w:id="195"/>
+      <w:bookmarkEnd w:id="190"/>
     </w:p>
     <w:p>
       <w:pPr>
@@ -12820,7 +12637,7 @@
           <w:szCs w:val="22"/>
         </w:rPr>
       </w:pPr>
-      <w:bookmarkStart w:id="196" w:name="_Toc56535530"/>
+      <w:bookmarkStart w:id="191" w:name="_Toc56535530"/>
       <w:r>
         <w:rPr>
           <w:bCs/>
@@ -12829,7 +12646,7 @@
         </w:rPr>
         <w:t>Database testing</w:t>
       </w:r>
-      <w:bookmarkEnd w:id="196"/>
+      <w:bookmarkEnd w:id="191"/>
     </w:p>
     <w:p>
       <w:pPr>
@@ -12843,11 +12660,11 @@
           <w:szCs w:val="80"/>
         </w:rPr>
       </w:pPr>
-      <w:bookmarkStart w:id="197" w:name="_Toc56535531"/>
+      <w:bookmarkStart w:id="192" w:name="_Toc56535531"/>
       <w:r>
         <w:t>Test results</w:t>
       </w:r>
-      <w:bookmarkEnd w:id="197"/>
+      <w:bookmarkEnd w:id="192"/>
     </w:p>
     <w:p>
       <w:pPr>
@@ -12883,14 +12700,14 @@
           <w:numId w:val="1"/>
         </w:numPr>
       </w:pPr>
-      <w:bookmarkStart w:id="198" w:name="_Toc55386067"/>
-      <w:bookmarkStart w:id="199" w:name="_Toc56535532"/>
+      <w:bookmarkStart w:id="193" w:name="_Toc55386067"/>
+      <w:bookmarkStart w:id="194" w:name="_Toc56535532"/>
       <w:r>
         <w:lastRenderedPageBreak/>
         <w:t>Performance and Benchmarks</w:t>
       </w:r>
-      <w:bookmarkEnd w:id="198"/>
-      <w:bookmarkEnd w:id="199"/>
+      <w:bookmarkEnd w:id="193"/>
+      <w:bookmarkEnd w:id="194"/>
     </w:p>
     <w:p>
       <w:pPr>
@@ -12922,13 +12739,13 @@
           <w:numId w:val="0"/>
         </w:numPr>
       </w:pPr>
-      <w:bookmarkStart w:id="200" w:name="_Toc55386068"/>
-      <w:bookmarkStart w:id="201" w:name="_Toc56535533"/>
+      <w:bookmarkStart w:id="195" w:name="_Toc55386068"/>
+      <w:bookmarkStart w:id="196" w:name="_Toc56535533"/>
       <w:r>
         <w:t>Scalability</w:t>
       </w:r>
-      <w:bookmarkEnd w:id="200"/>
-      <w:bookmarkEnd w:id="201"/>
+      <w:bookmarkEnd w:id="195"/>
+      <w:bookmarkEnd w:id="196"/>
     </w:p>
     <w:p>
       <w:pPr>
@@ -12938,15 +12755,15 @@
           <w:numId w:val="0"/>
         </w:numPr>
       </w:pPr>
-      <w:bookmarkStart w:id="202" w:name="_heading=h.924h1thyq5h9" w:colFirst="0" w:colLast="0"/>
-      <w:bookmarkStart w:id="203" w:name="_Toc55386069"/>
-      <w:bookmarkStart w:id="204" w:name="_Toc56535534"/>
-      <w:bookmarkEnd w:id="202"/>
+      <w:bookmarkStart w:id="197" w:name="_heading=h.924h1thyq5h9" w:colFirst="0" w:colLast="0"/>
+      <w:bookmarkStart w:id="198" w:name="_Toc55386069"/>
+      <w:bookmarkStart w:id="199" w:name="_Toc56535534"/>
+      <w:bookmarkEnd w:id="197"/>
       <w:r>
         <w:t>Throughput</w:t>
       </w:r>
-      <w:bookmarkEnd w:id="203"/>
-      <w:bookmarkEnd w:id="204"/>
+      <w:bookmarkEnd w:id="198"/>
+      <w:bookmarkEnd w:id="199"/>
     </w:p>
     <w:p>
       <w:pPr>
@@ -12956,15 +12773,15 @@
           <w:numId w:val="0"/>
         </w:numPr>
       </w:pPr>
-      <w:bookmarkStart w:id="205" w:name="_heading=h.tez8shvotjia" w:colFirst="0" w:colLast="0"/>
-      <w:bookmarkStart w:id="206" w:name="_Toc55386070"/>
-      <w:bookmarkStart w:id="207" w:name="_Toc56535535"/>
-      <w:bookmarkEnd w:id="205"/>
+      <w:bookmarkStart w:id="200" w:name="_heading=h.tez8shvotjia" w:colFirst="0" w:colLast="0"/>
+      <w:bookmarkStart w:id="201" w:name="_Toc55386070"/>
+      <w:bookmarkStart w:id="202" w:name="_Toc56535535"/>
+      <w:bookmarkEnd w:id="200"/>
       <w:r>
         <w:t>Reliability</w:t>
       </w:r>
-      <w:bookmarkEnd w:id="206"/>
-      <w:bookmarkEnd w:id="207"/>
+      <w:bookmarkEnd w:id="201"/>
+      <w:bookmarkEnd w:id="202"/>
     </w:p>
     <w:p>
       <w:pPr>
@@ -12974,15 +12791,15 @@
           <w:numId w:val="0"/>
         </w:numPr>
       </w:pPr>
-      <w:bookmarkStart w:id="208" w:name="_heading=h.fklnqxm6i3rv" w:colFirst="0" w:colLast="0"/>
-      <w:bookmarkStart w:id="209" w:name="_Toc55386071"/>
-      <w:bookmarkStart w:id="210" w:name="_Toc56535536"/>
-      <w:bookmarkEnd w:id="208"/>
+      <w:bookmarkStart w:id="203" w:name="_heading=h.fklnqxm6i3rv" w:colFirst="0" w:colLast="0"/>
+      <w:bookmarkStart w:id="204" w:name="_Toc55386071"/>
+      <w:bookmarkStart w:id="205" w:name="_Toc56535536"/>
+      <w:bookmarkEnd w:id="203"/>
       <w:r>
         <w:t>Feature Parity</w:t>
       </w:r>
-      <w:bookmarkEnd w:id="209"/>
-      <w:bookmarkEnd w:id="210"/>
+      <w:bookmarkEnd w:id="204"/>
+      <w:bookmarkEnd w:id="205"/>
     </w:p>
     <w:p>
       <w:pPr>
@@ -13008,14 +12825,14 @@
           <w:numId w:val="1"/>
         </w:numPr>
       </w:pPr>
-      <w:bookmarkStart w:id="211" w:name="_Toc55386072"/>
-      <w:bookmarkStart w:id="212" w:name="_Toc56535537"/>
+      <w:bookmarkStart w:id="206" w:name="_Toc55386072"/>
+      <w:bookmarkStart w:id="207" w:name="_Toc56535537"/>
       <w:r>
         <w:lastRenderedPageBreak/>
         <w:t>Deployment, Operations, Maintenance</w:t>
       </w:r>
-      <w:bookmarkEnd w:id="211"/>
-      <w:bookmarkEnd w:id="212"/>
+      <w:bookmarkEnd w:id="206"/>
+      <w:bookmarkEnd w:id="207"/>
     </w:p>
     <w:p>
       <w:pPr>
@@ -13025,13 +12842,13 @@
           <w:numId w:val="0"/>
         </w:numPr>
       </w:pPr>
-      <w:bookmarkStart w:id="213" w:name="_Toc55386073"/>
-      <w:bookmarkStart w:id="214" w:name="_Toc56535538"/>
+      <w:bookmarkStart w:id="208" w:name="_Toc55386073"/>
+      <w:bookmarkStart w:id="209" w:name="_Toc56535538"/>
       <w:r>
         <w:t>Business Logic</w:t>
       </w:r>
-      <w:bookmarkEnd w:id="213"/>
-      <w:bookmarkEnd w:id="214"/>
+      <w:bookmarkEnd w:id="208"/>
+      <w:bookmarkEnd w:id="209"/>
     </w:p>
     <w:p>
       <w:pPr>
@@ -13049,10 +12866,10 @@
           <w:szCs w:val="22"/>
         </w:rPr>
       </w:pPr>
-      <w:bookmarkStart w:id="215" w:name="_heading=h.dnerv5qr6vsk" w:colFirst="0" w:colLast="0"/>
-      <w:bookmarkStart w:id="216" w:name="_Toc55386074"/>
-      <w:bookmarkStart w:id="217" w:name="_Toc56535539"/>
-      <w:bookmarkEnd w:id="215"/>
+      <w:bookmarkStart w:id="210" w:name="_heading=h.dnerv5qr6vsk" w:colFirst="0" w:colLast="0"/>
+      <w:bookmarkStart w:id="211" w:name="_Toc55386074"/>
+      <w:bookmarkStart w:id="212" w:name="_Toc56535539"/>
+      <w:bookmarkEnd w:id="210"/>
       <w:r>
         <w:rPr>
           <w:bCs/>
@@ -13061,8 +12878,8 @@
         </w:rPr>
         <w:t>Cloud Functions</w:t>
       </w:r>
-      <w:bookmarkEnd w:id="216"/>
-      <w:bookmarkEnd w:id="217"/>
+      <w:bookmarkEnd w:id="211"/>
+      <w:bookmarkEnd w:id="212"/>
     </w:p>
     <w:p>
       <w:r>
@@ -13086,10 +12903,10 @@
           <w:szCs w:val="22"/>
         </w:rPr>
       </w:pPr>
-      <w:bookmarkStart w:id="218" w:name="_heading=h.jokp61cde8np" w:colFirst="0" w:colLast="0"/>
-      <w:bookmarkStart w:id="219" w:name="_Toc55386075"/>
-      <w:bookmarkStart w:id="220" w:name="_Toc56535540"/>
-      <w:bookmarkEnd w:id="218"/>
+      <w:bookmarkStart w:id="213" w:name="_heading=h.jokp61cde8np" w:colFirst="0" w:colLast="0"/>
+      <w:bookmarkStart w:id="214" w:name="_Toc55386075"/>
+      <w:bookmarkStart w:id="215" w:name="_Toc56535540"/>
+      <w:bookmarkEnd w:id="213"/>
       <w:r>
         <w:rPr>
           <w:bCs/>
@@ -13106,23 +12923,15 @@
         </w:rPr>
         <w:t>pp Engine</w:t>
       </w:r>
-      <w:bookmarkEnd w:id="219"/>
-      <w:bookmarkEnd w:id="220"/>
+      <w:bookmarkEnd w:id="214"/>
+      <w:bookmarkEnd w:id="215"/>
     </w:p>
     <w:p>
       <w:pPr>
         <w:ind w:firstLine="720"/>
       </w:pPr>
       <w:r>
-        <w:t xml:space="preserve">App Engine is deployed in google cloud as a compute instance. It provides a public IP and a persistent </w:t>
-      </w:r>
-      <w:proofErr w:type="spellStart"/>
-      <w:r>
-        <w:t>websockets</w:t>
-      </w:r>
-      <w:proofErr w:type="spellEnd"/>
-      <w:r>
-        <w:t xml:space="preserve"> based connection to the managed devices. </w:t>
+        <w:t xml:space="preserve">App Engine is deployed in google cloud as a compute instance. It provides a public IP and a persistent websockets based connection to the managed devices. </w:t>
       </w:r>
     </w:p>
     <w:p>
@@ -13133,13 +12942,13 @@
           <w:numId w:val="0"/>
         </w:numPr>
       </w:pPr>
-      <w:bookmarkStart w:id="221" w:name="_Toc55386076"/>
-      <w:bookmarkStart w:id="222" w:name="_Toc56535541"/>
+      <w:bookmarkStart w:id="216" w:name="_Toc55386076"/>
+      <w:bookmarkStart w:id="217" w:name="_Toc56535541"/>
       <w:r>
         <w:t>Android App and Device software</w:t>
       </w:r>
-      <w:bookmarkEnd w:id="221"/>
-      <w:bookmarkEnd w:id="222"/>
+      <w:bookmarkEnd w:id="216"/>
+      <w:bookmarkEnd w:id="217"/>
     </w:p>
     <w:p>
       <w:r>
@@ -13162,12 +12971,12 @@
           <w:szCs w:val="22"/>
         </w:rPr>
       </w:pPr>
-      <w:bookmarkStart w:id="223" w:name="_heading=h.x16erz36qq7z" w:colFirst="0" w:colLast="0"/>
-      <w:bookmarkStart w:id="224" w:name="_heading=h.mxa35sv6zqrt" w:colFirst="0" w:colLast="0"/>
-      <w:bookmarkStart w:id="225" w:name="_Toc55386077"/>
-      <w:bookmarkStart w:id="226" w:name="_Toc56535542"/>
-      <w:bookmarkEnd w:id="223"/>
-      <w:bookmarkEnd w:id="224"/>
+      <w:bookmarkStart w:id="218" w:name="_heading=h.x16erz36qq7z" w:colFirst="0" w:colLast="0"/>
+      <w:bookmarkStart w:id="219" w:name="_heading=h.mxa35sv6zqrt" w:colFirst="0" w:colLast="0"/>
+      <w:bookmarkStart w:id="220" w:name="_Toc55386077"/>
+      <w:bookmarkStart w:id="221" w:name="_Toc56535542"/>
+      <w:bookmarkEnd w:id="218"/>
+      <w:bookmarkEnd w:id="219"/>
       <w:r>
         <w:rPr>
           <w:bCs/>
@@ -13176,8 +12985,8 @@
         </w:rPr>
         <w:t>Android App Stores</w:t>
       </w:r>
-      <w:bookmarkEnd w:id="225"/>
-      <w:bookmarkEnd w:id="226"/>
+      <w:bookmarkEnd w:id="220"/>
+      <w:bookmarkEnd w:id="221"/>
       <w:r>
         <w:rPr>
           <w:bCs/>
@@ -13203,10 +13012,10 @@
           <w:szCs w:val="22"/>
         </w:rPr>
       </w:pPr>
-      <w:bookmarkStart w:id="227" w:name="_heading=h.7q5fwsmsw9ks" w:colFirst="0" w:colLast="0"/>
-      <w:bookmarkStart w:id="228" w:name="_Toc55386078"/>
-      <w:bookmarkStart w:id="229" w:name="_Toc56535543"/>
-      <w:bookmarkEnd w:id="227"/>
+      <w:bookmarkStart w:id="222" w:name="_heading=h.7q5fwsmsw9ks" w:colFirst="0" w:colLast="0"/>
+      <w:bookmarkStart w:id="223" w:name="_Toc55386078"/>
+      <w:bookmarkStart w:id="224" w:name="_Toc56535543"/>
+      <w:bookmarkEnd w:id="222"/>
       <w:r>
         <w:rPr>
           <w:bCs/>
@@ -13215,8 +13024,8 @@
         </w:rPr>
         <w:t>Packaging device software</w:t>
       </w:r>
-      <w:bookmarkEnd w:id="228"/>
-      <w:bookmarkEnd w:id="229"/>
+      <w:bookmarkEnd w:id="223"/>
+      <w:bookmarkEnd w:id="224"/>
     </w:p>
     <w:p>
       <w:pPr>
@@ -13231,13 +13040,13 @@
           <w:numId w:val="0"/>
         </w:numPr>
       </w:pPr>
-      <w:bookmarkStart w:id="230" w:name="_Toc55386079"/>
-      <w:bookmarkStart w:id="231" w:name="_Toc56535544"/>
+      <w:bookmarkStart w:id="225" w:name="_Toc55386079"/>
+      <w:bookmarkStart w:id="226" w:name="_Toc56535544"/>
       <w:r>
         <w:t>Secure Database operations</w:t>
       </w:r>
-      <w:bookmarkEnd w:id="230"/>
-      <w:bookmarkEnd w:id="231"/>
+      <w:bookmarkEnd w:id="225"/>
+      <w:bookmarkEnd w:id="226"/>
     </w:p>
     <w:p>
       <w:pPr>
@@ -13255,10 +13064,10 @@
           <w:szCs w:val="22"/>
         </w:rPr>
       </w:pPr>
-      <w:bookmarkStart w:id="232" w:name="_heading=h.8ev136pk41ix" w:colFirst="0" w:colLast="0"/>
-      <w:bookmarkStart w:id="233" w:name="_Toc55386080"/>
-      <w:bookmarkStart w:id="234" w:name="_Toc56535545"/>
-      <w:bookmarkEnd w:id="232"/>
+      <w:bookmarkStart w:id="227" w:name="_heading=h.8ev136pk41ix" w:colFirst="0" w:colLast="0"/>
+      <w:bookmarkStart w:id="228" w:name="_Toc55386080"/>
+      <w:bookmarkStart w:id="229" w:name="_Toc56535545"/>
+      <w:bookmarkEnd w:id="227"/>
       <w:r>
         <w:rPr>
           <w:bCs/>
@@ -13267,8 +13076,8 @@
         </w:rPr>
         <w:t>Firebase Realtime Database</w:t>
       </w:r>
-      <w:bookmarkEnd w:id="233"/>
-      <w:bookmarkEnd w:id="234"/>
+      <w:bookmarkEnd w:id="228"/>
+      <w:bookmarkEnd w:id="229"/>
       <w:r>
         <w:rPr>
           <w:bCs/>
@@ -13288,15 +13097,7 @@
       </w:r>
       <w:proofErr w:type="spellEnd"/>
       <w:r>
-        <w:t xml:space="preserve"> database is used for the </w:t>
-      </w:r>
-      <w:proofErr w:type="spellStart"/>
-      <w:r>
-        <w:t>AmazeRT</w:t>
-      </w:r>
-      <w:proofErr w:type="spellEnd"/>
-      <w:r>
-        <w:t xml:space="preserve"> device to Mobile App communication. </w:t>
+        <w:t xml:space="preserve"> database is used for the AmazeRT device to Mobile App communication. </w:t>
       </w:r>
     </w:p>
     <w:p>
@@ -13315,10 +13116,10 @@
           <w:szCs w:val="22"/>
         </w:rPr>
       </w:pPr>
-      <w:bookmarkStart w:id="235" w:name="_heading=h.36n4u1r62iqq" w:colFirst="0" w:colLast="0"/>
-      <w:bookmarkStart w:id="236" w:name="_Toc55386081"/>
-      <w:bookmarkStart w:id="237" w:name="_Toc56535546"/>
-      <w:bookmarkEnd w:id="235"/>
+      <w:bookmarkStart w:id="230" w:name="_heading=h.36n4u1r62iqq" w:colFirst="0" w:colLast="0"/>
+      <w:bookmarkStart w:id="231" w:name="_Toc55386081"/>
+      <w:bookmarkStart w:id="232" w:name="_Toc56535546"/>
+      <w:bookmarkEnd w:id="230"/>
       <w:r>
         <w:rPr>
           <w:bCs/>
@@ -13327,8 +13128,8 @@
         </w:rPr>
         <w:t>Local App database</w:t>
       </w:r>
-      <w:bookmarkEnd w:id="236"/>
-      <w:bookmarkEnd w:id="237"/>
+      <w:bookmarkEnd w:id="231"/>
+      <w:bookmarkEnd w:id="232"/>
       <w:r>
         <w:rPr>
           <w:bCs/>
@@ -13354,10 +13155,10 @@
           <w:szCs w:val="22"/>
         </w:rPr>
       </w:pPr>
-      <w:bookmarkStart w:id="238" w:name="_heading=h.6eq7cu3o2ls5" w:colFirst="0" w:colLast="0"/>
-      <w:bookmarkStart w:id="239" w:name="_Toc55386082"/>
-      <w:bookmarkStart w:id="240" w:name="_Toc56535547"/>
-      <w:bookmarkEnd w:id="238"/>
+      <w:bookmarkStart w:id="233" w:name="_heading=h.6eq7cu3o2ls5" w:colFirst="0" w:colLast="0"/>
+      <w:bookmarkStart w:id="234" w:name="_Toc55386082"/>
+      <w:bookmarkStart w:id="235" w:name="_Toc56535547"/>
+      <w:bookmarkEnd w:id="233"/>
       <w:r>
         <w:rPr>
           <w:bCs/>
@@ -13366,8 +13167,8 @@
         </w:rPr>
         <w:t>Device data storage</w:t>
       </w:r>
-      <w:bookmarkEnd w:id="239"/>
-      <w:bookmarkEnd w:id="240"/>
+      <w:bookmarkEnd w:id="234"/>
+      <w:bookmarkEnd w:id="235"/>
     </w:p>
     <w:p>
       <w:pPr>
@@ -13382,8 +13183,8 @@
           <w:numId w:val="0"/>
         </w:numPr>
       </w:pPr>
-      <w:bookmarkStart w:id="241" w:name="_Toc55386083"/>
-      <w:bookmarkStart w:id="242" w:name="_Toc56535548"/>
+      <w:bookmarkStart w:id="236" w:name="_Toc55386083"/>
+      <w:bookmarkStart w:id="237" w:name="_Toc56535548"/>
       <w:proofErr w:type="spellStart"/>
       <w:r>
         <w:lastRenderedPageBreak/>
@@ -13393,8 +13194,8 @@
       <w:r>
         <w:t xml:space="preserve"> repository</w:t>
       </w:r>
-      <w:bookmarkEnd w:id="241"/>
-      <w:bookmarkEnd w:id="242"/>
+      <w:bookmarkEnd w:id="236"/>
+      <w:bookmarkEnd w:id="237"/>
       <w:r>
         <w:t xml:space="preserve"> </w:t>
       </w:r>
@@ -13433,14 +13234,14 @@
           <w:numId w:val="1"/>
         </w:numPr>
       </w:pPr>
-      <w:bookmarkStart w:id="243" w:name="_Toc55386084"/>
-      <w:bookmarkStart w:id="244" w:name="_Toc56535549"/>
+      <w:bookmarkStart w:id="238" w:name="_Toc55386084"/>
+      <w:bookmarkStart w:id="239" w:name="_Toc56535549"/>
       <w:r>
         <w:lastRenderedPageBreak/>
         <w:t>Summary, Conclusions, and Recommendations</w:t>
       </w:r>
-      <w:bookmarkEnd w:id="243"/>
-      <w:bookmarkEnd w:id="244"/>
+      <w:bookmarkEnd w:id="238"/>
+      <w:bookmarkEnd w:id="239"/>
     </w:p>
     <w:p>
       <w:pPr>
@@ -13450,13 +13251,13 @@
           <w:numId w:val="1"/>
         </w:numPr>
       </w:pPr>
-      <w:bookmarkStart w:id="245" w:name="_Toc55386085"/>
-      <w:bookmarkStart w:id="246" w:name="_Toc56535550"/>
+      <w:bookmarkStart w:id="240" w:name="_Toc55386085"/>
+      <w:bookmarkStart w:id="241" w:name="_Toc56535550"/>
       <w:r>
         <w:t>Summary</w:t>
       </w:r>
-      <w:bookmarkEnd w:id="245"/>
-      <w:bookmarkEnd w:id="246"/>
+      <w:bookmarkEnd w:id="240"/>
+      <w:bookmarkEnd w:id="241"/>
     </w:p>
     <w:p>
       <w:pPr>
@@ -13493,7 +13294,15 @@
         <w:pStyle w:val="IndentedParagraph"/>
       </w:pPr>
       <w:r>
-        <w:t xml:space="preserve">The original scope for this project was too big to be completed within the timeframe we had, but we were able to trim down the set of features supported and make the end to end flow working. A framework was implemented to add new settings support with minimal change from the Device software. The UI would require more </w:t>
+        <w:t xml:space="preserve">The original scope for this project was too big to be completed within the timeframe we had, but we were able to trim down the set of features supported and make the </w:t>
+      </w:r>
+      <w:proofErr w:type="gramStart"/>
+      <w:r>
+        <w:t>end to end</w:t>
+      </w:r>
+      <w:proofErr w:type="gramEnd"/>
+      <w:r>
+        <w:t xml:space="preserve"> flow working. A framework was implemented to add new settings support with minimal change from the Device software. The UI would require more </w:t>
       </w:r>
       <w:r>
         <w:t>changes but</w:t>
@@ -13510,13 +13319,13 @@
           <w:numId w:val="1"/>
         </w:numPr>
       </w:pPr>
-      <w:bookmarkStart w:id="247" w:name="_Toc55386086"/>
-      <w:bookmarkStart w:id="248" w:name="_Toc56535551"/>
+      <w:bookmarkStart w:id="242" w:name="_Toc55386086"/>
+      <w:bookmarkStart w:id="243" w:name="_Toc56535551"/>
       <w:r>
         <w:t>Conclusions</w:t>
       </w:r>
-      <w:bookmarkEnd w:id="247"/>
-      <w:bookmarkEnd w:id="248"/>
+      <w:bookmarkEnd w:id="242"/>
+      <w:bookmarkEnd w:id="243"/>
     </w:p>
     <w:p>
       <w:pPr>
@@ -13546,13 +13355,13 @@
           <w:numId w:val="1"/>
         </w:numPr>
       </w:pPr>
-      <w:bookmarkStart w:id="249" w:name="_Toc55386087"/>
-      <w:bookmarkStart w:id="250" w:name="_Toc56535552"/>
+      <w:bookmarkStart w:id="244" w:name="_Toc55386087"/>
+      <w:bookmarkStart w:id="245" w:name="_Toc56535552"/>
       <w:r>
         <w:t>Recommendations for Further Research</w:t>
       </w:r>
-      <w:bookmarkEnd w:id="249"/>
-      <w:bookmarkEnd w:id="250"/>
+      <w:bookmarkEnd w:id="244"/>
+      <w:bookmarkEnd w:id="245"/>
     </w:p>
     <w:p>
       <w:pPr>
@@ -13568,15 +13377,7 @@
         <w:pStyle w:val="IndentedParagraph"/>
       </w:pPr>
       <w:r>
-        <w:t xml:space="preserve">Enhancement of this infrastructure to support device management for Edge computing devices, using Mobile app and the framework provided by the </w:t>
-      </w:r>
-      <w:proofErr w:type="spellStart"/>
-      <w:r>
-        <w:t>AmazeRT</w:t>
-      </w:r>
-      <w:proofErr w:type="spellEnd"/>
-      <w:r>
-        <w:t xml:space="preserve"> cloud and device management modules</w:t>
+        <w:t>Enhancement of this infrastructure to support device management for Edge computing devices, using Mobile app and the framework provided by the AmazeRT cloud and device management modules</w:t>
       </w:r>
     </w:p>
     <w:p>
@@ -13653,29 +13454,13 @@
         </w:numPr>
       </w:pPr>
       <w:r>
-        <w:t xml:space="preserve">Integrating this entire software suite with the open source </w:t>
-      </w:r>
-      <w:proofErr w:type="spellStart"/>
-      <w:r>
-        <w:t>OpenWRT</w:t>
-      </w:r>
-      <w:proofErr w:type="spellEnd"/>
-      <w:r>
-        <w:t xml:space="preserve"> </w:t>
+        <w:t xml:space="preserve">Integrating this entire software suite with the open source OpenWRT </w:t>
       </w:r>
       <w:r>
         <w:t>codebase and</w:t>
       </w:r>
       <w:r>
-        <w:t xml:space="preserve"> making this a default install option for all </w:t>
-      </w:r>
-      <w:proofErr w:type="spellStart"/>
-      <w:r>
-        <w:t>OpenWRT</w:t>
-      </w:r>
-      <w:proofErr w:type="spellEnd"/>
-      <w:r>
-        <w:t xml:space="preserve"> devices.</w:t>
+        <w:t xml:space="preserve"> making this a default install option for all OpenWRT devices.</w:t>
       </w:r>
       <w:r>
         <w:br w:type="page"/>
@@ -13690,14 +13475,14 @@
         </w:numPr>
         <w:jc w:val="center"/>
       </w:pPr>
-      <w:bookmarkStart w:id="251" w:name="_Glossary"/>
-      <w:bookmarkStart w:id="252" w:name="_Toc56535553"/>
-      <w:bookmarkEnd w:id="251"/>
+      <w:bookmarkStart w:id="246" w:name="_Glossary"/>
+      <w:bookmarkStart w:id="247" w:name="_Toc56535553"/>
+      <w:bookmarkEnd w:id="246"/>
       <w:r>
         <w:lastRenderedPageBreak/>
         <w:t>Glossary</w:t>
       </w:r>
-      <w:bookmarkEnd w:id="252"/>
+      <w:bookmarkEnd w:id="247"/>
     </w:p>
     <w:p>
       <w:pPr>
@@ -13999,22 +13784,38 @@
           <w:szCs w:val="28"/>
         </w:rPr>
       </w:pPr>
-      <w:bookmarkStart w:id="253" w:name="_Toc55386090"/>
+      <w:bookmarkStart w:id="248" w:name="_Toc55386090"/>
       <w:r>
         <w:t xml:space="preserve">Table  </w:t>
       </w:r>
-      <w:fldSimple w:instr=" SEQ Table \* ARABIC ">
-        <w:r>
-          <w:rPr>
-            <w:noProof/>
-          </w:rPr>
-          <w:t>1</w:t>
-        </w:r>
-      </w:fldSimple>
+      <w:r>
+        <w:fldChar w:fldCharType="begin"/>
+      </w:r>
+      <w:r>
+        <w:instrText xml:space="preserve"> SEQ Table </w:instrText>
+      </w:r>
+      <w:r>
+        <w:instrText xml:space="preserve">\* ARABIC </w:instrText>
+      </w:r>
+      <w:r>
+        <w:fldChar w:fldCharType="separate"/>
+      </w:r>
+      <w:r>
+        <w:rPr>
+          <w:noProof/>
+        </w:rPr>
+        <w:t>1</w:t>
+      </w:r>
+      <w:r>
+        <w:rPr>
+          <w:noProof/>
+        </w:rPr>
+        <w:fldChar w:fldCharType="end"/>
+      </w:r>
       <w:r>
         <w:t xml:space="preserve"> Glossary</w:t>
       </w:r>
-      <w:bookmarkEnd w:id="253"/>
+      <w:bookmarkEnd w:id="248"/>
     </w:p>
     <w:p/>
     <w:p/>
@@ -14043,14 +13844,14 @@
         </w:numPr>
         <w:jc w:val="center"/>
       </w:pPr>
-      <w:bookmarkStart w:id="254" w:name="_References"/>
-      <w:bookmarkStart w:id="255" w:name="_Toc56535554"/>
-      <w:bookmarkEnd w:id="254"/>
+      <w:bookmarkStart w:id="249" w:name="_References"/>
+      <w:bookmarkStart w:id="250" w:name="_Toc56535554"/>
+      <w:bookmarkEnd w:id="249"/>
       <w:r>
         <w:lastRenderedPageBreak/>
         <w:t>References</w:t>
       </w:r>
-      <w:bookmarkEnd w:id="255"/>
+      <w:bookmarkEnd w:id="250"/>
     </w:p>
     <w:p>
       <w:pPr>
@@ -14115,7 +13916,27 @@
           <w:szCs w:val="20"/>
           <w:shd w:val="clear" w:color="auto" w:fill="FFFFFF"/>
         </w:rPr>
-        <w:t>[2]  Instructables.com, 2020. [Online]. Available: https://www.instructables.com/id/AndroidiOS-App-to-Access-Your-OpenWrt-Router-Remot/. [Accessed: 30- Apr- 2020]</w:t>
+        <w:t>[2</w:t>
+      </w:r>
+      <w:proofErr w:type="gramStart"/>
+      <w:r>
+        <w:rPr>
+          <w:color w:val="000000"/>
+          <w:sz w:val="20"/>
+          <w:szCs w:val="20"/>
+          <w:shd w:val="clear" w:color="auto" w:fill="FFFFFF"/>
+        </w:rPr>
+        <w:t>]  Instructables.com</w:t>
+      </w:r>
+      <w:proofErr w:type="gramEnd"/>
+      <w:r>
+        <w:rPr>
+          <w:color w:val="000000"/>
+          <w:sz w:val="20"/>
+          <w:szCs w:val="20"/>
+          <w:shd w:val="clear" w:color="auto" w:fill="FFFFFF"/>
+        </w:rPr>
+        <w:t>, 2020. [Online]. Available: https://www.instructables.com/id/AndroidiOS-App-to-Access-Your-OpenWrt-Router-Remot/. [Accessed: 30- Apr- 2020]</w:t>
       </w:r>
     </w:p>
     <w:p>
@@ -14187,27 +14008,7 @@
           <w:szCs w:val="20"/>
           <w:shd w:val="clear" w:color="auto" w:fill="FFFFFF"/>
         </w:rPr>
-        <w:t>[4] "</w:t>
-      </w:r>
-      <w:proofErr w:type="spellStart"/>
-      <w:r>
-        <w:rPr>
-          <w:color w:val="000000"/>
-          <w:sz w:val="20"/>
-          <w:szCs w:val="20"/>
-          <w:shd w:val="clear" w:color="auto" w:fill="FFFFFF"/>
-        </w:rPr>
-        <w:t>OpenWRT</w:t>
-      </w:r>
-      <w:proofErr w:type="spellEnd"/>
-      <w:r>
-        <w:rPr>
-          <w:color w:val="000000"/>
-          <w:sz w:val="20"/>
-          <w:szCs w:val="20"/>
-          <w:shd w:val="clear" w:color="auto" w:fill="FFFFFF"/>
-        </w:rPr>
-        <w:t xml:space="preserve"> Packages", 2020. [Online]. Available: https://openwrt.org/packages/table/start. [Accessed: 05- May- 2020]</w:t>
+        <w:t>[4] "OpenWRT Packages", 2020. [Online]. Available: https://openwrt.org/packages/table/start. [Accessed: 05- May- 2020]</w:t>
       </w:r>
     </w:p>
     <w:p>
@@ -14529,14 +14330,14 @@
         </w:numPr>
         <w:jc w:val="center"/>
       </w:pPr>
-      <w:bookmarkStart w:id="256" w:name="_Appendices"/>
-      <w:bookmarkStart w:id="257" w:name="_Toc56535555"/>
-      <w:bookmarkEnd w:id="256"/>
+      <w:bookmarkStart w:id="251" w:name="_Appendices"/>
+      <w:bookmarkStart w:id="252" w:name="_Toc56535555"/>
+      <w:bookmarkEnd w:id="251"/>
       <w:r>
         <w:lastRenderedPageBreak/>
         <w:t>Appendices</w:t>
       </w:r>
-      <w:bookmarkEnd w:id="257"/>
+      <w:bookmarkEnd w:id="252"/>
     </w:p>
     <w:p>
       <w:pPr>
@@ -16697,6 +16498,7 @@
   <w:style w:type="character" w:default="1" w:styleId="DefaultParagraphFont">
     <w:name w:val="Default Paragraph Font"/>
     <w:uiPriority w:val="1"/>
+    <w:semiHidden/>
     <w:unhideWhenUsed/>
   </w:style>
   <w:style w:type="table" w:default="1" w:styleId="TableNormal">
@@ -17864,28 +17666,28 @@
 </file>
 
 <file path=customXml/item1.xml><?xml version="1.0" encoding="utf-8"?>
+<b:Sources xmlns:b="http://schemas.openxmlformats.org/officeDocument/2006/bibliography" xmlns="http://schemas.openxmlformats.org/officeDocument/2006/bibliography" SelectedStyle="\APASixthEditionOfficeOnline.xsl" StyleName="APA" Version="6"/>
+</file>
+
+<file path=customXml/item2.xml><?xml version="1.0" encoding="utf-8"?>
 <go:gDocsCustomXmlDataStorage xmlns:go="http://customooxmlschemas.google.com/" xmlns:r="http://schemas.openxmlformats.org/officeDocument/2006/relationships">
   <go:docsCustomData xmlns:go="http://customooxmlschemas.google.com/" roundtripDataSignature="AMtx7mirHX+EMsHeDxCRxAHA0xOxkPL1gw==">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</go:docsCustomData>
 </go:gDocsCustomXmlDataStorage>
 </file>
 
-<file path=customXml/item2.xml><?xml version="1.0" encoding="utf-8"?>
-<b:Sources xmlns:b="http://schemas.openxmlformats.org/officeDocument/2006/bibliography" xmlns="http://schemas.openxmlformats.org/officeDocument/2006/bibliography" SelectedStyle="\APASixthEditionOfficeOnline.xsl" StyleName="APA" Version="6"/>
+<file path=customXml/itemProps1.xml><?xml version="1.0" encoding="utf-8"?>
+<ds:datastoreItem xmlns:ds="http://schemas.openxmlformats.org/officeDocument/2006/customXml" ds:itemID="{41CBDE47-4751-4537-8223-88C982269B94}">
+  <ds:schemaRefs>
+    <ds:schemaRef ds:uri="http://schemas.openxmlformats.org/officeDocument/2006/bibliography"/>
+  </ds:schemaRefs>
+</ds:datastoreItem>
 </file>
 
-<file path=customXml/itemProps1.xml><?xml version="1.0" encoding="utf-8"?>
+<file path=customXml/itemProps2.xml><?xml version="1.0" encoding="utf-8"?>
 <ds:datastoreItem xmlns:ds="http://schemas.openxmlformats.org/officeDocument/2006/customXml" ds:itemID="{11111111-1234-1234-1234-123412341234}">
   <ds:schemaRefs>
     <ds:schemaRef ds:uri="http://customooxmlschemas.google.com/"/>
     <ds:schemaRef ds:uri="http://schemas.openxmlformats.org/officeDocument/2006/relationships"/>
   </ds:schemaRefs>
 </ds:datastoreItem>
-</file>
-
-<file path=customXml/itemProps2.xml><?xml version="1.0" encoding="utf-8"?>
-<ds:datastoreItem xmlns:ds="http://schemas.openxmlformats.org/officeDocument/2006/customXml" ds:itemID="{41CBDE47-4751-4537-8223-88C982269B94}">
-  <ds:schemaRefs>
-    <ds:schemaRef ds:uri="http://schemas.openxmlformats.org/officeDocument/2006/bibliography"/>
-  </ds:schemaRefs>
-</ds:datastoreItem>
 </file>
</xml_diff>

<commit_message>
update Technologies Mobile app, app data storage, Design Mobile app
</commit_message>
<xml_diff>
--- a/Learn/PrjReport/CMPE_295B_Final_Project_Report.docx
+++ b/Learn/PrjReport/CMPE_295B_Final_Project_Report.docx
@@ -20,7 +20,6 @@
           <w:szCs w:val="32"/>
         </w:rPr>
       </w:pPr>
-      <w:proofErr w:type="spellStart"/>
       <w:r>
         <w:rPr>
           <w:b/>
@@ -28,17 +27,7 @@
           <w:sz w:val="32"/>
           <w:szCs w:val="32"/>
         </w:rPr>
-        <w:t>aMAZE</w:t>
-      </w:r>
-      <w:proofErr w:type="spellEnd"/>
-      <w:r>
-        <w:rPr>
-          <w:b/>
-          <w:color w:val="000000"/>
-          <w:sz w:val="32"/>
-          <w:szCs w:val="32"/>
-        </w:rPr>
-        <w:t>-RT: Secure Management for OpenWRT</w:t>
+        <w:t>aMAZE-RT: Secure Management for OpenWRT</w:t>
       </w:r>
     </w:p>
     <w:p>
@@ -249,29 +238,24 @@
                 <w:color w:val="000000"/>
               </w:rPr>
             </w:pPr>
+            <w:r>
+              <w:t xml:space="preserve">Ginto George, </w:t>
+            </w:r>
             <w:proofErr w:type="spellStart"/>
             <w:r>
-              <w:t>Ginto</w:t>
+              <w:t>Binu</w:t>
             </w:r>
             <w:proofErr w:type="spellEnd"/>
             <w:r>
-              <w:t xml:space="preserve"> George, </w:t>
+              <w:t xml:space="preserve"> Jose, Sandeep Panakkal, </w:t>
             </w:r>
             <w:proofErr w:type="spellStart"/>
             <w:r>
-              <w:t>Binu</w:t>
+              <w:t>Nabin</w:t>
             </w:r>
             <w:proofErr w:type="spellEnd"/>
             <w:r>
-              <w:t xml:space="preserve"> Jose, Sandeep </w:t>
-            </w:r>
-            <w:proofErr w:type="spellStart"/>
-            <w:r>
-              <w:t>Panakkal</w:t>
-            </w:r>
-            <w:proofErr w:type="spellEnd"/>
-            <w:r>
-              <w:t>, Nabin Thomas</w:t>
+              <w:t xml:space="preserve"> Thomas</w:t>
             </w:r>
           </w:p>
         </w:tc>
@@ -419,49 +403,35 @@
               <w:rPr>
                 <w:color w:val="000000"/>
               </w:rPr>
-              <w:t xml:space="preserve"> </w:t>
+              <w:t xml:space="preserve"> Ginto George, </w:t>
             </w:r>
             <w:proofErr w:type="spellStart"/>
             <w:r>
               <w:rPr>
                 <w:color w:val="000000"/>
               </w:rPr>
-              <w:t>Ginto</w:t>
+              <w:t>Binu</w:t>
             </w:r>
             <w:proofErr w:type="spellEnd"/>
             <w:r>
               <w:rPr>
                 <w:color w:val="000000"/>
               </w:rPr>
-              <w:t xml:space="preserve"> George, </w:t>
+              <w:t xml:space="preserve"> Jose, Sandeep Panakkal, </w:t>
             </w:r>
             <w:proofErr w:type="spellStart"/>
             <w:r>
               <w:rPr>
                 <w:color w:val="000000"/>
               </w:rPr>
-              <w:t>Binu</w:t>
+              <w:t>Nabin</w:t>
             </w:r>
             <w:proofErr w:type="spellEnd"/>
             <w:r>
               <w:rPr>
                 <w:color w:val="000000"/>
               </w:rPr>
-              <w:t xml:space="preserve"> Jose, Sandeep </w:t>
-            </w:r>
-            <w:proofErr w:type="spellStart"/>
-            <w:r>
-              <w:rPr>
-                <w:color w:val="000000"/>
-              </w:rPr>
-              <w:t>Panakkal</w:t>
-            </w:r>
-            <w:proofErr w:type="spellEnd"/>
-            <w:r>
-              <w:rPr>
-                <w:color w:val="000000"/>
-              </w:rPr>
-              <w:t xml:space="preserve">, Nabin Thomas </w:t>
+              <w:t xml:space="preserve"> Thomas </w:t>
             </w:r>
           </w:p>
         </w:tc>
@@ -922,13 +892,8 @@
         <w:spacing w:line="240" w:lineRule="auto"/>
         <w:jc w:val="center"/>
       </w:pPr>
-      <w:proofErr w:type="spellStart"/>
-      <w:r>
-        <w:t>aMAZE</w:t>
-      </w:r>
-      <w:proofErr w:type="spellEnd"/>
-      <w:r>
-        <w:t>-RT: Secure Management for OpenWRT</w:t>
+      <w:r>
+        <w:t>aMAZE-RT: Secure Management for OpenWRT</w:t>
       </w:r>
     </w:p>
     <w:p>
@@ -952,29 +917,24 @@
         </w:rPr>
         <w:t xml:space="preserve">By </w:t>
       </w:r>
+      <w:r>
+        <w:t xml:space="preserve">Ginto George, </w:t>
+      </w:r>
       <w:proofErr w:type="spellStart"/>
       <w:r>
-        <w:t>Ginto</w:t>
+        <w:t>Binu</w:t>
       </w:r>
       <w:proofErr w:type="spellEnd"/>
       <w:r>
-        <w:t xml:space="preserve"> George, </w:t>
+        <w:t xml:space="preserve"> Jose, Sandeep Panakkal, </w:t>
       </w:r>
       <w:proofErr w:type="spellStart"/>
       <w:r>
-        <w:t>Binu</w:t>
+        <w:t>Nabin</w:t>
       </w:r>
       <w:proofErr w:type="spellEnd"/>
       <w:r>
-        <w:t xml:space="preserve"> Jose, Sandeep </w:t>
-      </w:r>
-      <w:proofErr w:type="spellStart"/>
-      <w:r>
-        <w:t>Panakkal</w:t>
-      </w:r>
-      <w:proofErr w:type="spellEnd"/>
-      <w:r>
-        <w:t>, Nabin Thomas</w:t>
+        <w:t xml:space="preserve"> Thomas</w:t>
       </w:r>
       <w:r>
         <w:rPr>
@@ -1013,15 +973,7 @@
         <w:ind w:firstLine="720"/>
       </w:pPr>
       <w:r>
-        <w:t xml:space="preserve">Typical consumer routers have locked firmware which restricts the functionality to whatever the device manufacturer decides to include. </w:t>
-      </w:r>
-      <w:proofErr w:type="gramStart"/>
-      <w:r>
-        <w:t>Open Source</w:t>
-      </w:r>
-      <w:proofErr w:type="gramEnd"/>
-      <w:r>
-        <w:t xml:space="preserve"> software stack like OpenWRT (Open Wireless Router) can be used to enhance the functionality and device security of consumer and custom Wi-Fi routers. Management of OpenWRT based devices is done using a browser or command-line interface. While this may work for the tech-savvy, a large majority of users may not be comfortable managing their devices this way. Some consumer-level devices have moved towards mobile app-based management, but OpenWRT lacks a mobile app-based router management functionality.</w:t>
+        <w:t>Typical consumer routers have locked firmware which restricts the functionality to whatever the device manufacturer decides to include. Open Source software stack like OpenWRT (Open Wireless Router) can be used to enhance the functionality and device security of consumer and custom Wi-Fi routers. Management of OpenWRT based devices is done using a browser or command-line interface. While this may work for the tech-savvy, a large majority of users may not be comfortable managing their devices this way. Some consumer-level devices have moved towards mobile app-based management, but OpenWRT lacks a mobile app-based router management functionality.</w:t>
       </w:r>
     </w:p>
     <w:p>
@@ -8462,14 +8414,27 @@
       <w:r>
         <w:t xml:space="preserve">Figure </w:t>
       </w:r>
-      <w:fldSimple w:instr=" SEQ Figure \* ARABIC ">
-        <w:r>
-          <w:rPr>
-            <w:noProof/>
-          </w:rPr>
-          <w:t>1</w:t>
-        </w:r>
-      </w:fldSimple>
+      <w:r>
+        <w:fldChar w:fldCharType="begin"/>
+      </w:r>
+      <w:r>
+        <w:instrText xml:space="preserve"> SEQ Figure \* ARABIC </w:instrText>
+      </w:r>
+      <w:r>
+        <w:fldChar w:fldCharType="separate"/>
+      </w:r>
+      <w:r>
+        <w:rPr>
+          <w:noProof/>
+        </w:rPr>
+        <w:t>1</w:t>
+      </w:r>
+      <w:r>
+        <w:rPr>
+          <w:noProof/>
+        </w:rPr>
+        <w:fldChar w:fldCharType="end"/>
+      </w:r>
       <w:r>
         <w:t xml:space="preserve"> Typical Configuration of Home Network</w:t>
       </w:r>
@@ -8484,23 +8449,7 @@
       </w:r>
       <w:r>
         <w:lastRenderedPageBreak/>
-        <w:t xml:space="preserve">products, </w:t>
-      </w:r>
-      <w:proofErr w:type="gramStart"/>
-      <w:r>
-        <w:t>Open Source</w:t>
-      </w:r>
-      <w:proofErr w:type="gramEnd"/>
-      <w:r>
-        <w:t xml:space="preserve"> software stacks provide an alternate option to enhance the functionality and security of consumer routers. OpenWRT is such an </w:t>
-      </w:r>
-      <w:proofErr w:type="gramStart"/>
-      <w:r>
-        <w:t>Open Source</w:t>
-      </w:r>
-      <w:proofErr w:type="gramEnd"/>
-      <w:r>
-        <w:t xml:space="preserve"> Linux based Wireless router firmware. OpenWRT supports a wide range of hardware. There are many commercial products available based on OpenWRT. Customers can add packages to enhance the functionality of the router. OpenWRT devices provide web-based administration that provides very advanced configuration and management functionality. This would not work for a large majority of novice users who would find it hard and technically demanding to manage their devices this way. There are only a handful of consumer-oriented devices that have ventured towards mobile application-based device management.  This is one area that OpenWRT falls behind and even a basic mobile application-based router management functionality will benefit all the consumers in a big way. The trend towards using mobile apps for everything has made routers with mobile App based management more appealing for a large group of users, who would otherwise not even bother to configure the router with the web-based management tools [2].</w:t>
+        <w:t>products, Open Source software stacks provide an alternate option to enhance the functionality and security of consumer routers. OpenWRT is such an Open Source Linux based Wireless router firmware. OpenWRT supports a wide range of hardware. There are many commercial products available based on OpenWRT. Customers can add packages to enhance the functionality of the router. OpenWRT devices provide web-based administration that provides very advanced configuration and management functionality. This would not work for a large majority of novice users who would find it hard and technically demanding to manage their devices this way. There are only a handful of consumer-oriented devices that have ventured towards mobile application-based device management.  This is one area that OpenWRT falls behind and even a basic mobile application-based router management functionality will benefit all the consumers in a big way. The trend towards using mobile apps for everything has made routers with mobile App based management more appealing for a large group of users, who would otherwise not even bother to configure the router with the web-based management tools [2].</w:t>
       </w:r>
     </w:p>
     <w:p>
@@ -8640,14 +8589,27 @@
       <w:r>
         <w:t xml:space="preserve">Figure </w:t>
       </w:r>
-      <w:fldSimple w:instr=" SEQ Figure \* ARABIC ">
-        <w:r>
-          <w:rPr>
-            <w:noProof/>
-          </w:rPr>
-          <w:t>2</w:t>
-        </w:r>
-      </w:fldSimple>
+      <w:r>
+        <w:fldChar w:fldCharType="begin"/>
+      </w:r>
+      <w:r>
+        <w:instrText xml:space="preserve"> SEQ Figure \* ARABIC </w:instrText>
+      </w:r>
+      <w:r>
+        <w:fldChar w:fldCharType="separate"/>
+      </w:r>
+      <w:r>
+        <w:rPr>
+          <w:noProof/>
+        </w:rPr>
+        <w:t>2</w:t>
+      </w:r>
+      <w:r>
+        <w:rPr>
+          <w:noProof/>
+        </w:rPr>
+        <w:fldChar w:fldCharType="end"/>
+      </w:r>
       <w:r>
         <w:t xml:space="preserve"> </w:t>
       </w:r>
@@ -8740,14 +8702,27 @@
       <w:r>
         <w:t xml:space="preserve">Figure </w:t>
       </w:r>
-      <w:fldSimple w:instr=" SEQ Figure \* ARABIC ">
-        <w:r>
-          <w:rPr>
-            <w:noProof/>
-          </w:rPr>
-          <w:t>3</w:t>
-        </w:r>
-      </w:fldSimple>
+      <w:r>
+        <w:fldChar w:fldCharType="begin"/>
+      </w:r>
+      <w:r>
+        <w:instrText xml:space="preserve"> SEQ Figure \* ARABIC </w:instrText>
+      </w:r>
+      <w:r>
+        <w:fldChar w:fldCharType="separate"/>
+      </w:r>
+      <w:r>
+        <w:rPr>
+          <w:noProof/>
+        </w:rPr>
+        <w:t>3</w:t>
+      </w:r>
+      <w:r>
+        <w:rPr>
+          <w:noProof/>
+        </w:rPr>
+        <w:fldChar w:fldCharType="end"/>
+      </w:r>
       <w:r>
         <w:t xml:space="preserve"> </w:t>
       </w:r>
@@ -8830,14 +8805,27 @@
       <w:r>
         <w:t xml:space="preserve">Figure </w:t>
       </w:r>
-      <w:fldSimple w:instr=" SEQ Figure \* ARABIC ">
-        <w:r>
-          <w:rPr>
-            <w:noProof/>
-          </w:rPr>
-          <w:t>4</w:t>
-        </w:r>
-      </w:fldSimple>
+      <w:r>
+        <w:fldChar w:fldCharType="begin"/>
+      </w:r>
+      <w:r>
+        <w:instrText xml:space="preserve"> SEQ Figure \* ARABIC </w:instrText>
+      </w:r>
+      <w:r>
+        <w:fldChar w:fldCharType="separate"/>
+      </w:r>
+      <w:r>
+        <w:rPr>
+          <w:noProof/>
+        </w:rPr>
+        <w:t>4</w:t>
+      </w:r>
+      <w:r>
+        <w:rPr>
+          <w:noProof/>
+        </w:rPr>
+        <w:fldChar w:fldCharType="end"/>
+      </w:r>
       <w:r>
         <w:t xml:space="preserve"> </w:t>
       </w:r>
@@ -9080,14 +9068,27 @@
       <w:r>
         <w:t xml:space="preserve">Figure </w:t>
       </w:r>
-      <w:fldSimple w:instr=" SEQ Figure \* ARABIC ">
-        <w:r>
-          <w:rPr>
-            <w:noProof/>
-          </w:rPr>
-          <w:t>5</w:t>
-        </w:r>
-      </w:fldSimple>
+      <w:r>
+        <w:fldChar w:fldCharType="begin"/>
+      </w:r>
+      <w:r>
+        <w:instrText xml:space="preserve"> SEQ Figure \* ARABIC </w:instrText>
+      </w:r>
+      <w:r>
+        <w:fldChar w:fldCharType="separate"/>
+      </w:r>
+      <w:r>
+        <w:rPr>
+          <w:noProof/>
+        </w:rPr>
+        <w:t>5</w:t>
+      </w:r>
+      <w:r>
+        <w:rPr>
+          <w:noProof/>
+        </w:rPr>
+        <w:fldChar w:fldCharType="end"/>
+      </w:r>
       <w:r>
         <w:t xml:space="preserve"> </w:t>
       </w:r>
@@ -9131,6 +9132,7 @@
       <w:bookmarkStart w:id="24" w:name="_Toc55385995"/>
       <w:bookmarkStart w:id="25" w:name="_Toc56542786"/>
       <w:r>
+        <w:lastRenderedPageBreak/>
         <w:t>Architecture Subsystems</w:t>
       </w:r>
       <w:bookmarkEnd w:id="24"/>
@@ -9168,7 +9170,6 @@
         <w:spacing w:line="560" w:lineRule="auto"/>
       </w:pPr>
       <w:r>
-        <w:lastRenderedPageBreak/>
         <w:t xml:space="preserve">The Mobile App used to provide the </w:t>
       </w:r>
       <w:r>
@@ -9311,7 +9312,8 @@
           <w:szCs w:val="22"/>
         </w:rPr>
       </w:pPr>
-      <w:bookmarkStart w:id="33" w:name="_Toc56542789"/>
+      <w:bookmarkStart w:id="33" w:name="_Toc55417917"/>
+      <w:bookmarkEnd w:id="32"/>
       <w:r>
         <w:rPr>
           <w:bCs/>
@@ -9320,7 +9322,6 @@
         </w:rPr>
         <w:t>Mobile App</w:t>
       </w:r>
-      <w:bookmarkEnd w:id="32"/>
       <w:bookmarkEnd w:id="33"/>
     </w:p>
     <w:p>
@@ -9328,49 +9329,219 @@
       <w:bookmarkEnd w:id="34"/>
       <w:r>
         <w:tab/>
-      </w:r>
-      <w:r>
-        <w:t>Android App on the mobile device side. The front-end app to configure and control the OpenWRT device. The functionalities include device registration, configuration, status update and notification handling.</w:t>
-      </w:r>
-    </w:p>
-    <w:p>
-      <w:pPr>
-        <w:pStyle w:val="AmazeL3"/>
+        <w:t xml:space="preserve">Mobile application is an </w:t>
+      </w:r>
+      <w:r>
+        <w:t>Android App on the mobile device</w:t>
+      </w:r>
+      <w:r>
+        <w:t xml:space="preserve"> running Android OS level 29 or later</w:t>
+      </w:r>
+      <w:r>
+        <w:t>. Th</w:t>
+      </w:r>
+      <w:r>
+        <w:t xml:space="preserve">is is a </w:t>
+      </w:r>
+      <w:r>
+        <w:t>front-end app</w:t>
+      </w:r>
+      <w:r>
+        <w:t>lication</w:t>
+      </w:r>
+      <w:r>
+        <w:t xml:space="preserve"> to configure and control the OpenWRT device. The functionalities include device registration, </w:t>
+      </w:r>
+      <w:r>
+        <w:t xml:space="preserve">device </w:t>
+      </w:r>
+      <w:r>
+        <w:t>configuration,</w:t>
+      </w:r>
+      <w:r>
+        <w:t xml:space="preserve"> device</w:t>
+      </w:r>
+      <w:r>
+        <w:t xml:space="preserve"> status update</w:t>
+      </w:r>
+      <w:r>
+        <w:t>,</w:t>
+      </w:r>
+      <w:r>
+        <w:t xml:space="preserve"> notification handling</w:t>
+      </w:r>
+      <w:r>
+        <w:t>, device removal.</w:t>
+      </w:r>
+    </w:p>
+    <w:p>
+      <w:pPr>
+        <w:pStyle w:val="Heading4"/>
       </w:pPr>
       <w:bookmarkStart w:id="35" w:name="_heading=h.roit5nltp91p" w:colFirst="0" w:colLast="0"/>
       <w:bookmarkStart w:id="36" w:name="_Toc55385999"/>
-      <w:bookmarkStart w:id="37" w:name="_Toc56542790"/>
+      <w:bookmarkStart w:id="37" w:name="_Toc55417918"/>
       <w:bookmarkEnd w:id="35"/>
       <w:r>
-        <w:t>Android SDK</w:t>
+        <w:t>Android S</w:t>
       </w:r>
       <w:bookmarkEnd w:id="36"/>
       <w:bookmarkEnd w:id="37"/>
       <w:r>
+        <w:t>DK</w:t>
+      </w:r>
+    </w:p>
+    <w:p>
+      <w:r>
         <w:t xml:space="preserve"> </w:t>
       </w:r>
-    </w:p>
-    <w:p>
-      <w:pPr>
-        <w:pStyle w:val="AmazeL3"/>
+      <w:r>
+        <w:tab/>
+        <w:t>Android SDK is a comprehensive set of development tools for Android app development. The tools include libraries, debugger, QEMU based handset emulator, tutorials, sample codes and documentation. Android application is packaged in “.</w:t>
+      </w:r>
+      <w:proofErr w:type="spellStart"/>
+      <w:r>
+        <w:t>apk</w:t>
+      </w:r>
+      <w:proofErr w:type="spellEnd"/>
+      <w:r>
+        <w:t xml:space="preserve">” format. The </w:t>
+      </w:r>
+      <w:proofErr w:type="spellStart"/>
+      <w:r>
+        <w:t>apk</w:t>
+      </w:r>
+      <w:proofErr w:type="spellEnd"/>
+      <w:r>
+        <w:t xml:space="preserve"> package contains Dalvik executables, resource files etc. Dalvik executables are </w:t>
+      </w:r>
+      <w:r>
+        <w:t>compiled</w:t>
+      </w:r>
+      <w:r>
+        <w:t xml:space="preserve"> byte codes. The application is stored in /data/app directory on Android OS and can be accessible only to root user for security.</w:t>
+      </w:r>
+    </w:p>
+    <w:p>
+      <w:pPr>
+        <w:pStyle w:val="Heading4"/>
       </w:pPr>
       <w:bookmarkStart w:id="38" w:name="_heading=h.9axwht54r0le" w:colFirst="0" w:colLast="0"/>
       <w:bookmarkStart w:id="39" w:name="_Toc55386000"/>
-      <w:bookmarkStart w:id="40" w:name="_Toc56542791"/>
+      <w:bookmarkStart w:id="40" w:name="_Toc55417919"/>
       <w:bookmarkEnd w:id="38"/>
+      <w:proofErr w:type="spellStart"/>
       <w:r>
         <w:t>JS</w:t>
       </w:r>
       <w:bookmarkEnd w:id="39"/>
-      <w:r>
-        <w:t>CH</w:t>
-      </w:r>
       <w:bookmarkEnd w:id="40"/>
+      <w:r>
+        <w:t>ch</w:t>
+      </w:r>
+      <w:proofErr w:type="spellEnd"/>
     </w:p>
     <w:p>
       <w:r>
         <w:tab/>
-        <w:t>Android library used to securely copy files to and from the OpenWRT device and mobile app. Same library used to securely execute commands on the OpenWRT device from mobile app.</w:t>
+      </w:r>
+      <w:proofErr w:type="spellStart"/>
+      <w:r>
+        <w:t>JSch</w:t>
+      </w:r>
+      <w:proofErr w:type="spellEnd"/>
+      <w:r>
+        <w:t xml:space="preserve"> is a Java implementation of SSH2 based on </w:t>
+      </w:r>
+      <w:proofErr w:type="spellStart"/>
+      <w:r>
+        <w:t>JavaTM</w:t>
+      </w:r>
+      <w:proofErr w:type="spellEnd"/>
+      <w:r>
+        <w:t xml:space="preserve"> Cryptography Extension (JCE)</w:t>
+      </w:r>
+      <w:r>
+        <w:t xml:space="preserve">. This library allows to connect to </w:t>
+      </w:r>
+      <w:proofErr w:type="spellStart"/>
+      <w:r>
+        <w:t>sshd</w:t>
+      </w:r>
+      <w:proofErr w:type="spellEnd"/>
+      <w:r>
+        <w:t xml:space="preserve"> server, port forwarding, secure </w:t>
+      </w:r>
+      <w:r>
+        <w:lastRenderedPageBreak/>
+        <w:t xml:space="preserve">terminal emulation, secure file transfer etc. SSH2 </w:t>
+      </w:r>
+      <w:r>
+        <w:t>support</w:t>
+      </w:r>
+      <w:r>
+        <w:t>s</w:t>
+      </w:r>
+      <w:r>
+        <w:t xml:space="preserve"> secure file transfer</w:t>
+      </w:r>
+      <w:r>
+        <w:t xml:space="preserve">, </w:t>
+      </w:r>
+      <w:r>
+        <w:t>secure remote login,</w:t>
+      </w:r>
+      <w:r>
+        <w:t xml:space="preserve"> </w:t>
+      </w:r>
+      <w:r>
+        <w:t>and secure TCP/IP and X11 forwarding. It automatically authenticates</w:t>
+      </w:r>
+      <w:r>
+        <w:t>,</w:t>
+      </w:r>
+      <w:r>
+        <w:t xml:space="preserve"> encrypt</w:t>
+      </w:r>
+      <w:r>
+        <w:t>s</w:t>
+      </w:r>
+      <w:r>
+        <w:t>, and compress transmitted data</w:t>
+      </w:r>
+      <w:r>
+        <w:t>.</w:t>
+      </w:r>
+    </w:p>
+    <w:p>
+      <w:pPr>
+        <w:pStyle w:val="Heading4"/>
+      </w:pPr>
+      <w:proofErr w:type="spellStart"/>
+      <w:r>
+        <w:t>GSon</w:t>
+      </w:r>
+      <w:proofErr w:type="spellEnd"/>
+    </w:p>
+    <w:p>
+      <w:r>
+        <w:t xml:space="preserve">Google </w:t>
+      </w:r>
+      <w:proofErr w:type="spellStart"/>
+      <w:r>
+        <w:t>GSon</w:t>
+      </w:r>
+      <w:proofErr w:type="spellEnd"/>
+      <w:r>
+        <w:t xml:space="preserve"> library serializes and de-serializes Java objects to JSON and back. The library provides simple methods to convert JSON to Java object and vice-versa. The library is highly customizable and can take complex java objects. </w:t>
+      </w:r>
+      <w:proofErr w:type="spellStart"/>
+      <w:r>
+        <w:t>GSon</w:t>
+      </w:r>
+      <w:proofErr w:type="spellEnd"/>
+      <w:r>
+        <w:t xml:space="preserve"> can also work on arbitrary Java objects with no source code available</w:t>
       </w:r>
     </w:p>
     <w:p>
@@ -9384,8 +9555,13 @@
       <w:bookmarkStart w:id="41" w:name="_heading=h.yny6vghcgokx" w:colFirst="0" w:colLast="0"/>
       <w:bookmarkStart w:id="42" w:name="_Toc56542792"/>
       <w:bookmarkEnd w:id="41"/>
-      <w:r>
-        <w:t>AmazeRT Agent</w:t>
+      <w:proofErr w:type="spellStart"/>
+      <w:r>
+        <w:t>AmazeRT</w:t>
+      </w:r>
+      <w:proofErr w:type="spellEnd"/>
+      <w:r>
+        <w:t xml:space="preserve"> Agent</w:t>
       </w:r>
       <w:bookmarkEnd w:id="42"/>
     </w:p>
@@ -9422,17 +9598,20 @@
           <w:sz w:val="22"/>
           <w:szCs w:val="22"/>
         </w:rPr>
+        <w:t>Python with Websockets</w:t>
+      </w:r>
+      <w:bookmarkEnd w:id="44"/>
+    </w:p>
+    <w:p>
+      <w:r>
+        <w:tab/>
+      </w:r>
+      <w:r>
+        <w:t xml:space="preserve">Since OpenWRT Stack can run on a variety of hardware architectures, keeping the AmazeRT Agent independent of the underlying CPU architecture was required. To handle this, we chose to implement it using Python programming language. The AmazeRT Agent software's primary purpose is to handle the communication with the Cloud backend and process the requests forwarded to it from the Mobile App Client. This required a persistent communication channel to talk to the Cloud backend.  For communicating with the Cloud Backend, websockets library was chosen since it provided </w:t>
+      </w:r>
+      <w:r>
         <w:lastRenderedPageBreak/>
-        <w:t>Python with Websockets</w:t>
-      </w:r>
-      <w:bookmarkEnd w:id="44"/>
-    </w:p>
-    <w:p>
-      <w:r>
-        <w:tab/>
-      </w:r>
-      <w:r>
-        <w:t xml:space="preserve">Since OpenWRT Stack can run on a variety of hardware architectures, keeping the AmazeRT Agent independent of the underlying CPU architecture was required. To handle this, we chose to implement it using Python programming language. The AmazeRT Agent software's primary purpose is to handle the communication with the Cloud backend and process the requests forwarded to it from the Mobile App Client. This required a persistent communication channel to talk to the Cloud backend.  For communicating with the Cloud Backend, websockets library was chosen since it provided a good infrastructure to handle custom communication protocols on top of the secure TLS layer. </w:t>
+        <w:t xml:space="preserve">a good infrastructure to handle custom communication protocols on top of the secure TLS layer. </w:t>
       </w:r>
     </w:p>
     <w:p>
@@ -9487,11 +9666,7 @@
         <w:ind w:firstLine="720"/>
       </w:pPr>
       <w:r>
-        <w:t xml:space="preserve">Every device that is managed by the AmazeRT system will need to be uniquely identified. A UUID was chosen as an identifier for the device. UUID is a 128-bit number, </w:t>
-      </w:r>
-      <w:r>
-        <w:lastRenderedPageBreak/>
-        <w:t xml:space="preserve">that can be generated to be uniquely without a central database of all generated Ids [6]. </w:t>
+        <w:t xml:space="preserve">Every device that is managed by the AmazeRT system will need to be uniquely identified. A UUID was chosen as an identifier for the device. UUID is a 128-bit number, that can be generated to be uniquely without a central database of all generated Ids [6]. </w:t>
       </w:r>
       <w:proofErr w:type="spellStart"/>
       <w:r>
@@ -9513,6 +9688,7 @@
       <w:bookmarkStart w:id="48" w:name="_Toc55386004"/>
       <w:bookmarkStart w:id="49" w:name="_Toc56542795"/>
       <w:r>
+        <w:lastRenderedPageBreak/>
         <w:t>Middle-Tier Technologies</w:t>
       </w:r>
       <w:bookmarkEnd w:id="48"/>
@@ -9598,7 +9774,7 @@
                 <v:stroke joinstyle="miter"/>
                 <v:path gradientshapeok="t" o:connecttype="rect"/>
               </v:shapetype>
-              <v:shape id="TextBox 53" o:spid="_x0000_s1026" type="#_x0000_t202" style="position:absolute;left:0;text-align:left;margin-left:154.45pt;margin-top:172.85pt;width:80.35pt;height:42.05pt;z-index:251661312;visibility:visible;mso-wrap-style:square;mso-width-percent:0;mso-wrap-distance-left:9pt;mso-wrap-distance-top:0;mso-wrap-distance-right:9pt;mso-wrap-distance-bottom:0;mso-position-horizontal:absolute;mso-position-horizontal-relative:text;mso-position-vertical:absolute;mso-position-vertical-relative:text;mso-width-percent:0;mso-width-relative:margin;v-text-anchor:top" o:gfxdata="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" filled="f" stroked="f">
+              <v:shape id="TextBox 53" o:spid="_x0000_s1026" type="#_x0000_t202" style="position:absolute;left:0;text-align:left;margin-left:154.45pt;margin-top:172.85pt;width:80.35pt;height:42.05pt;z-index:251661312;visibility:visible;mso-wrap-style:square;mso-width-percent:0;mso-wrap-distance-left:9pt;mso-wrap-distance-top:0;mso-wrap-distance-right:9pt;mso-wrap-distance-bottom:0;mso-position-horizontal:absolute;mso-position-horizontal-relative:text;mso-position-vertical:absolute;mso-position-vertical-relative:text;mso-width-percent:0;mso-width-relative:margin;v-text-anchor:top" o:gfxdata="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" filled="f" stroked="f">
                 <v:textbox>
                   <w:txbxContent>
                     <w:p>
@@ -10210,13 +10386,13 @@
           </mc:Choice>
           <mc:Fallback>
             <w:pict>
-              <v:group w14:anchorId="7C165FA9" id="Group 56" o:spid="_x0000_s1027" style="position:absolute;left:0;text-align:left;margin-left:16.5pt;margin-top:43.6pt;width:357.1pt;height:259.5pt;z-index:251659264;mso-width-relative:margin;mso-height-relative:margin" coordsize="67978,49535" o:gfxdata="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">
-                <v:shape id="Cloud 25" o:spid="_x0000_s1028" style="position:absolute;width:67978;height:49535;visibility:visible;mso-wrap-style:square;v-text-anchor:middle" coordsize="43200,43200" o:gfxdata="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" path="m3900,14370c3629,11657,4261,8921,5623,6907,7775,3726,11264,3017,14005,5202,15678,909,19914,22,22456,3432,23097,1683,24328,474,25749,200v1564,-302,3126,570,4084,2281c31215,267,33501,-460,35463,690v1495,876,2567,2710,2855,4886c40046,6218,41422,7998,41982,10318v407,1684,349,3513,-164,5142c43079,17694,43520,20590,43016,23322v-670,3632,-2888,6352,-5612,6882c37391,32471,36658,34621,35395,36101v-1919,2249,-4691,2538,-6840,714c27860,39948,25999,42343,23667,43106v-2748,899,-5616,-633,-7187,-3840c12772,42310,7956,40599,5804,35472,3690,35809,1705,34024,1110,31250,679,29243,1060,27077,2113,25551,619,24354,-213,22057,-5,19704,239,16949,1845,14791,3863,14507v12,-46,25,-91,37,-137xem4693,26177nfc3809,26271,2925,25993,2160,25380t4768,9519nfc6573,35092,6200,35220,5820,35280t10658,3810nfc16211,38544,15987,37961,15810,37350m28827,34751nfc28788,35398,28698,36038,28560,36660m34129,22954nfc36133,24282,37398,27058,37380,30090m41798,15354nfc41473,16386,40978,17302,40350,18030m38324,5426nfc38379,5843,38405,6266,38400,6690m29078,3952nfc29267,3369,29516,2826,29820,2340m22141,4720nfc22218,4238,22339,3771,22500,3330m14000,5192nfc14472,5568,14908,6021,15300,6540m4127,15789nfc4024,15325,3948,14851,3900,14370e" fillcolor="#f6f8fb [180]" strokecolor="#243f60 [1604]" strokeweight="3pt">
+              <v:group w14:anchorId="7C165FA9" id="Group 56" o:spid="_x0000_s1027" style="position:absolute;left:0;text-align:left;margin-left:16.5pt;margin-top:43.6pt;width:357.1pt;height:259.5pt;z-index:251659264;mso-width-relative:margin;mso-height-relative:margin" coordsize="67978,49535" o:gfxdata="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">
+                <v:shape id="Cloud 25" o:spid="_x0000_s1028" style="position:absolute;width:67978;height:49535;visibility:visible;mso-wrap-style:square;v-text-anchor:middle" coordsize="43200,43200" o:gfxdata="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" path="m3900,14370c3629,11657,4261,8921,5623,6907,7775,3726,11264,3017,14005,5202,15678,909,19914,22,22456,3432,23097,1683,24328,474,25749,200v1564,-302,3126,570,4084,2281c31215,267,33501,-460,35463,690v1495,876,2567,2710,2855,4886c40046,6218,41422,7998,41982,10318v407,1684,349,3513,-164,5142c43079,17694,43520,20590,43016,23322v-670,3632,-2888,6352,-5612,6882c37391,32471,36658,34621,35395,36101v-1919,2249,-4691,2538,-6840,714c27860,39948,25999,42343,23667,43106v-2748,899,-5616,-633,-7187,-3840c12772,42310,7956,40599,5804,35472,3690,35809,1705,34024,1110,31250,679,29243,1060,27077,2113,25551,619,24354,-213,22057,-5,19704,239,16949,1845,14791,3863,14507v12,-46,25,-91,37,-137xem4693,26177nfc3809,26271,2925,25993,2160,25380t4768,9519nfc6573,35092,6200,35220,5820,35280t10658,3810nfc16211,38544,15987,37961,15810,37350m28827,34751nfc28788,35398,28698,36038,28560,36660m34129,22954nfc36133,24282,37398,27058,37380,30090m41798,15354nfc41473,16386,40978,17302,40350,18030m38324,5426nfc38379,5843,38405,6266,38400,6690m29078,3952nfc29267,3369,29516,2826,29820,2340m22141,4720nfc22218,4238,22339,3771,22500,3330m14000,5192nfc14472,5568,14908,6021,15300,6540m4127,15789nfc4024,15325,3948,14851,3900,14370e" fillcolor="#f6f8fb [180]" strokecolor="#243f60 [1604]" strokeweight="3pt">
                   <v:fill color2="#cad9eb [980]" colors="0 #f6f9fc;48497f #b0c6e1;54395f #b0c6e1;1 #cad9eb" focus="100%" type="gradient"/>
                   <v:stroke opacity="33410f"/>
                   <v:path arrowok="t" o:connecttype="custom" o:connectlocs="738483,3001580;339894,2910192;1090179,4001686;915826,4045373;2592952,4482246;2487837,4282729;4536171,3984715;4494157,4203610;5370486,2632015;5882058,3450263;6577267,1760563;6349412,2067406;6030604,622171;6042564,767107;4575668,453155;4692428,268316;3484073,541218;3540565,381834;2203018,595339;2407584,749908;649418,1810442;613698,1647733" o:connectangles="0,0,0,0,0,0,0,0,0,0,0,0,0,0,0,0,0,0,0,0,0,0"/>
                 </v:shape>
-                <v:group id="Group 26" o:spid="_x0000_s1029" style="position:absolute;left:5721;top:14282;width:16902;height:14705" coordorigin="5721,14282" coordsize="24245,20770" o:gfxdata="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">
+                <v:group id="Group 26" o:spid="_x0000_s1029" style="position:absolute;left:5721;top:14282;width:16902;height:14705" coordorigin="5721,14282" coordsize="24245,20770" o:gfxdata="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">
                   <v:shapetype id="_x0000_t9" coordsize="21600,21600" o:spt="9" adj="5400" path="m@0,l,10800@0,21600@1,21600,21600,10800@1,xe">
                     <v:stroke joinstyle="miter"/>
                     <v:formulas>
@@ -10232,25 +10408,25 @@
                       <v:h position="#0,topLeft" xrange="0,10800"/>
                     </v:handles>
                   </v:shapetype>
-                  <v:shape id="Hexagon 27" o:spid="_x0000_s1030" type="#_x0000_t9" style="position:absolute;left:5721;top:14282;width:24246;height:20770;visibility:visible;mso-wrap-style:square;v-text-anchor:middle" o:gfxdata="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" adj="4626" fillcolor="#4f81bd [3204]" strokecolor="#243f60 [1604]" strokeweight="2pt"/>
-                  <v:oval id="Oval 28" o:spid="_x0000_s1031" style="position:absolute;left:13272;top:20441;width:9144;height:8452;visibility:visible;mso-wrap-style:square;v-text-anchor:middle" o:gfxdata="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" filled="f" strokecolor="white [3212]" strokeweight="6pt"/>
-                  <v:oval id="Oval 29" o:spid="_x0000_s1032" style="position:absolute;left:16320;top:22797;width:3064;height:3261;visibility:visible;mso-wrap-style:square;v-text-anchor:middle" o:gfxdata="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" filled="f" strokecolor="white [3212]" strokeweight="6pt"/>
-                  <v:shape id="Arc 30" o:spid="_x0000_s1033" style="position:absolute;left:16376;top:22886;width:3662;height:3755;rotation:2486131fd;visibility:visible;mso-wrap-style:square;v-text-anchor:middle" coordsize="366196,375499" o:gfxdata="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" path="m183098,nsc283328,,364929,82636,366182,185404v1251,102674,-78169,187333,-178273,190031l183098,187750,183098,xem183098,nfc283328,,364929,82636,366182,185404v1251,102674,-78169,187333,-178273,190031e" filled="f" strokecolor="white [3212]" strokeweight="7pt">
+                  <v:shape id="Hexagon 27" o:spid="_x0000_s1030" type="#_x0000_t9" style="position:absolute;left:5721;top:14282;width:24246;height:20770;visibility:visible;mso-wrap-style:square;v-text-anchor:middle" o:gfxdata="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" adj="4626" fillcolor="#4f81bd [3204]" strokecolor="#243f60 [1604]" strokeweight="2pt"/>
+                  <v:oval id="Oval 28" o:spid="_x0000_s1031" style="position:absolute;left:13272;top:20441;width:9144;height:8452;visibility:visible;mso-wrap-style:square;v-text-anchor:middle" o:gfxdata="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" filled="f" strokecolor="white [3212]" strokeweight="6pt"/>
+                  <v:oval id="Oval 29" o:spid="_x0000_s1032" style="position:absolute;left:16320;top:22797;width:3064;height:3261;visibility:visible;mso-wrap-style:square;v-text-anchor:middle" o:gfxdata="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" filled="f" strokecolor="white [3212]" strokeweight="6pt"/>
+                  <v:shape id="Arc 30" o:spid="_x0000_s1033" style="position:absolute;left:16376;top:22886;width:3662;height:3755;rotation:2486131fd;visibility:visible;mso-wrap-style:square;v-text-anchor:middle" coordsize="366196,375499" o:gfxdata="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" path="m183098,nsc283328,,364929,82636,366182,185404v1251,102674,-78169,187333,-178273,190031l183098,187750,183098,xem183098,nfc283328,,364929,82636,366182,185404v1251,102674,-78169,187333,-178273,190031e" filled="f" strokecolor="white [3212]" strokeweight="7pt">
                     <v:path arrowok="t" o:connecttype="custom" o:connectlocs="183098,0;366182,185404;187909,375435" o:connectangles="0,0,0"/>
                   </v:shape>
                   <v:shapetype id="_x0000_t118" coordsize="21600,21600" o:spt="118" path="m,4292l21600,r,21600l,21600xe">
                     <v:stroke joinstyle="miter"/>
                     <v:path gradientshapeok="t" o:connecttype="custom" o:connectlocs="10800,2146;0,10800;10800,21600;21600,10800" textboxrect="0,4291,21600,21600"/>
                   </v:shapetype>
-                  <v:shape id="Flowchart: Manual Input 31" o:spid="_x0000_s1034" type="#_x0000_t118" style="position:absolute;left:10130;top:23830;width:2019;height:1194;visibility:visible;mso-wrap-style:square;v-text-anchor:middle" o:gfxdata="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" fillcolor="white [3212]" strokecolor="white [3212]" strokeweight="2pt"/>
-                  <v:shape id="Flowchart: Manual Input 32" o:spid="_x0000_s1035" type="#_x0000_t118" style="position:absolute;left:23372;top:23830;width:2054;height:1194;flip:x;visibility:visible;mso-wrap-style:square;v-text-anchor:middle" o:gfxdata="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" fillcolor="white [3212]" strokecolor="white [3212]" strokeweight="2pt"/>
+                  <v:shape id="Flowchart: Manual Input 31" o:spid="_x0000_s1034" type="#_x0000_t118" style="position:absolute;left:10130;top:23830;width:2019;height:1194;visibility:visible;mso-wrap-style:square;v-text-anchor:middle" o:gfxdata="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" fillcolor="white [3212]" strokecolor="white [3212]" strokeweight="2pt"/>
+                  <v:shape id="Flowchart: Manual Input 32" o:spid="_x0000_s1035" type="#_x0000_t118" style="position:absolute;left:23372;top:23830;width:2054;height:1194;flip:x;visibility:visible;mso-wrap-style:square;v-text-anchor:middle" o:gfxdata="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" fillcolor="white [3212]" strokecolor="white [3212]" strokeweight="2pt"/>
                   <v:shapetype id="_x0000_t119" coordsize="21600,21600" o:spt="119" path="m,l21600,,17240,21600r-12880,xe">
                     <v:stroke joinstyle="miter"/>
                     <v:path gradientshapeok="t" o:connecttype="custom" o:connectlocs="10800,0;2180,10800;10800,21600;19420,10800" textboxrect="4321,0,17204,21600"/>
                   </v:shapetype>
-                  <v:shape id="Flowchart: Manual Operation 33" o:spid="_x0000_s1036" type="#_x0000_t119" style="position:absolute;left:16730;top:17415;width:2070;height:1715;flip:y;visibility:visible;mso-wrap-style:square;v-text-anchor:middle" o:gfxdata="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" fillcolor="white [3212]" strokecolor="white [3212]" strokeweight="2pt"/>
+                  <v:shape id="Flowchart: Manual Operation 33" o:spid="_x0000_s1036" type="#_x0000_t119" style="position:absolute;left:16730;top:17415;width:2070;height:1715;flip:y;visibility:visible;mso-wrap-style:square;v-text-anchor:middle" o:gfxdata="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" fillcolor="white [3212]" strokecolor="white [3212]" strokeweight="2pt"/>
                 </v:group>
-                <v:shape id="Hexagon 34" o:spid="_x0000_s1037" type="#_x0000_t9" style="position:absolute;left:39304;top:13818;width:17574;height:15294;visibility:visible;mso-wrap-style:square;v-text-anchor:middle" o:gfxdata="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" adj="4700" fillcolor="#4f81bd [3204]" strokecolor="#243f60 [1604]" strokeweight="2pt">
+                <v:shape id="Hexagon 34" o:spid="_x0000_s1037" type="#_x0000_t9" style="position:absolute;left:39304;top:13818;width:17574;height:15294;visibility:visible;mso-wrap-style:square;v-text-anchor:middle" o:gfxdata="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" adj="4700" fillcolor="#4f81bd [3204]" strokecolor="#243f60 [1604]" strokeweight="2pt">
                   <v:textbox>
                     <w:txbxContent>
                       <w:p>
@@ -10280,7 +10456,7 @@
                     </w:txbxContent>
                   </v:textbox>
                 </v:shape>
-                <v:shape id="TextBox 50" o:spid="_x0000_s1038" type="#_x0000_t202" style="position:absolute;left:26991;top:3812;width:10287;height:10470;visibility:visible;mso-wrap-style:square;v-text-anchor:top" o:gfxdata="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" filled="f" stroked="f">
+                <v:shape id="TextBox 50" o:spid="_x0000_s1038" type="#_x0000_t202" style="position:absolute;left:26991;top:3812;width:10287;height:10470;visibility:visible;mso-wrap-style:square;v-text-anchor:top" o:gfxdata="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" filled="f" stroked="f">
                   <v:textbox>
                     <w:txbxContent>
                       <w:p>
@@ -10304,7 +10480,7 @@
                     </w:txbxContent>
                   </v:textbox>
                 </v:shape>
-                <v:shape id="TextBox 52" o:spid="_x0000_s1039" type="#_x0000_t202" style="position:absolute;left:7084;top:29912;width:19186;height:15471;visibility:visible;mso-wrap-style:square;v-text-anchor:top" o:gfxdata="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" filled="f" stroked="f">
+                <v:shape id="TextBox 52" o:spid="_x0000_s1039" type="#_x0000_t202" style="position:absolute;left:7084;top:29912;width:19186;height:15471;visibility:visible;mso-wrap-style:square;v-text-anchor:top" o:gfxdata="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" filled="f" stroked="f">
                   <v:textbox>
                     <w:txbxContent>
                       <w:p>
@@ -10328,7 +10504,7 @@
                     </w:txbxContent>
                   </v:textbox>
                 </v:shape>
-                <v:shape id="_x0000_s1040" type="#_x0000_t202" style="position:absolute;left:39303;top:29912;width:19590;height:8027;visibility:visible;mso-wrap-style:square;v-text-anchor:top" o:gfxdata="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" filled="f" stroked="f">
+                <v:shape id="_x0000_s1040" type="#_x0000_t202" style="position:absolute;left:39303;top:29912;width:19590;height:8027;visibility:visible;mso-wrap-style:square;v-text-anchor:top" o:gfxdata="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" filled="f" stroked="f">
                   <v:textbox>
                     <w:txbxContent>
                       <w:p>
@@ -10368,7 +10544,7 @@
                     <v:h position="#0,#1" xrange="0,21600" yrange="0,10800"/>
                   </v:handles>
                 </v:shapetype>
-                <v:shape id="Arrow: Right 38" o:spid="_x0000_s1041" type="#_x0000_t13" style="position:absolute;left:24840;top:19935;width:13607;height:3690;flip:x;visibility:visible;mso-wrap-style:square;v-text-anchor:middle" o:gfxdata="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" adj="18671" fillcolor="#4f81bd [3204]" strokecolor="#243f60 [1604]" strokeweight="2pt"/>
+                <v:shape id="Arrow: Right 38" o:spid="_x0000_s1041" type="#_x0000_t13" style="position:absolute;left:24840;top:19935;width:13607;height:3690;flip:x;visibility:visible;mso-wrap-style:square;v-text-anchor:middle" o:gfxdata="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" adj="18671" fillcolor="#4f81bd [3204]" strokecolor="#243f60 [1604]" strokeweight="2pt"/>
                 <w10:wrap type="topAndBottom"/>
               </v:group>
             </w:pict>
@@ -10429,14 +10605,27 @@
                             <w:r>
                               <w:t xml:space="preserve">Figure </w:t>
                             </w:r>
-                            <w:fldSimple w:instr=" SEQ Figure \* ARABIC ">
-                              <w:r>
-                                <w:rPr>
-                                  <w:noProof/>
-                                </w:rPr>
-                                <w:t>6</w:t>
-                              </w:r>
-                            </w:fldSimple>
+                            <w:r>
+                              <w:fldChar w:fldCharType="begin"/>
+                            </w:r>
+                            <w:r>
+                              <w:instrText xml:space="preserve"> SEQ Figure \* ARABIC </w:instrText>
+                            </w:r>
+                            <w:r>
+                              <w:fldChar w:fldCharType="separate"/>
+                            </w:r>
+                            <w:r>
+                              <w:rPr>
+                                <w:noProof/>
+                              </w:rPr>
+                              <w:t>6</w:t>
+                            </w:r>
+                            <w:r>
+                              <w:rPr>
+                                <w:noProof/>
+                              </w:rPr>
+                              <w:fldChar w:fldCharType="end"/>
+                            </w:r>
                             <w:r>
                               <w:t xml:space="preserve"> Cloud Architecture</w:t>
                             </w:r>
@@ -10458,7 +10647,7 @@
           </mc:Choice>
           <mc:Fallback>
             <w:pict>
-              <v:shape w14:anchorId="1D32BF10" id="Text Box 40" o:spid="_x0000_s1042" type="#_x0000_t202" style="position:absolute;left:0;text-align:left;margin-left:40.55pt;margin-top:285.75pt;width:357.1pt;height:.05pt;z-index:251663360;visibility:visible;mso-wrap-style:square;mso-wrap-distance-left:9pt;mso-wrap-distance-top:0;mso-wrap-distance-right:9pt;mso-wrap-distance-bottom:0;mso-position-horizontal:absolute;mso-position-horizontal-relative:text;mso-position-vertical:absolute;mso-position-vertical-relative:text;v-text-anchor:top" o:gfxdata="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" stroked="f">
+              <v:shape w14:anchorId="1D32BF10" id="Text Box 40" o:spid="_x0000_s1042" type="#_x0000_t202" style="position:absolute;left:0;text-align:left;margin-left:40.55pt;margin-top:285.75pt;width:357.1pt;height:.05pt;z-index:251663360;visibility:visible;mso-wrap-style:square;mso-wrap-distance-left:9pt;mso-wrap-distance-top:0;mso-wrap-distance-right:9pt;mso-wrap-distance-bottom:0;mso-position-horizontal:absolute;mso-position-horizontal-relative:text;mso-position-vertical:absolute;mso-position-vertical-relative:text;v-text-anchor:top" o:gfxdata="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" stroked="f">
                 <v:textbox style="mso-fit-shape-to-text:t" inset="0,0,0,0">
                   <w:txbxContent>
                     <w:p>
@@ -10512,12 +10701,12 @@
           <w:szCs w:val="22"/>
         </w:rPr>
       </w:pPr>
-      <w:bookmarkStart w:id="52" w:name="_heading=h.uhmh94iwdzgl" w:colFirst="0" w:colLast="0"/>
-      <w:bookmarkStart w:id="53" w:name="_heading=h.2q09d0uuyxum" w:colFirst="0" w:colLast="0"/>
-      <w:bookmarkStart w:id="54" w:name="_Toc55386005"/>
-      <w:bookmarkStart w:id="55" w:name="_Toc56542796"/>
+      <w:bookmarkStart w:id="51" w:name="_heading=h.uhmh94iwdzgl" w:colFirst="0" w:colLast="0"/>
+      <w:bookmarkStart w:id="52" w:name="_heading=h.2q09d0uuyxum" w:colFirst="0" w:colLast="0"/>
+      <w:bookmarkStart w:id="53" w:name="_Toc55386005"/>
+      <w:bookmarkStart w:id="54" w:name="_Toc56542796"/>
+      <w:bookmarkEnd w:id="51"/>
       <w:bookmarkEnd w:id="52"/>
-      <w:bookmarkEnd w:id="53"/>
       <w:r>
         <w:rPr>
           <w:bCs/>
@@ -10526,8 +10715,8 @@
         </w:rPr>
         <w:t>App Engine</w:t>
       </w:r>
+      <w:bookmarkEnd w:id="53"/>
       <w:bookmarkEnd w:id="54"/>
-      <w:bookmarkEnd w:id="55"/>
     </w:p>
     <w:p>
       <w:pPr>
@@ -10573,40 +10762,43 @@
         <w:ind w:firstLine="720"/>
       </w:pPr>
       <w:r>
+        <w:t xml:space="preserve">For the communication between WRT device and mobile App an </w:t>
+      </w:r>
+      <w:proofErr w:type="spellStart"/>
+      <w:r>
+        <w:t>AppEngine</w:t>
+      </w:r>
+      <w:proofErr w:type="spellEnd"/>
+      <w:r>
+        <w:t xml:space="preserve"> (a cloud </w:t>
+      </w:r>
+      <w:proofErr w:type="spellStart"/>
+      <w:r>
+        <w:t>linux</w:t>
+      </w:r>
+      <w:proofErr w:type="spellEnd"/>
+      <w:r>
+        <w:t xml:space="preserve"> container instance) instance with public websockets is used. WRT devices can connect to this well-known </w:t>
+      </w:r>
+      <w:proofErr w:type="spellStart"/>
+      <w:r>
+        <w:t>websocket</w:t>
+      </w:r>
+      <w:proofErr w:type="spellEnd"/>
+      <w:r>
+        <w:t xml:space="preserve"> </w:t>
+      </w:r>
+      <w:proofErr w:type="spellStart"/>
+      <w:r>
+        <w:t>urls</w:t>
+      </w:r>
+      <w:proofErr w:type="spellEnd"/>
+      <w:r>
+        <w:t xml:space="preserve"> to asynchronously talk to the app. This </w:t>
+      </w:r>
+      <w:r>
         <w:lastRenderedPageBreak/>
-        <w:t xml:space="preserve">For the communication between WRT device and mobile App an </w:t>
-      </w:r>
-      <w:proofErr w:type="spellStart"/>
-      <w:r>
-        <w:t>AppEngine</w:t>
-      </w:r>
-      <w:proofErr w:type="spellEnd"/>
-      <w:r>
-        <w:t xml:space="preserve"> (a cloud </w:t>
-      </w:r>
-      <w:proofErr w:type="spellStart"/>
-      <w:r>
-        <w:t>linux</w:t>
-      </w:r>
-      <w:proofErr w:type="spellEnd"/>
-      <w:r>
-        <w:t xml:space="preserve"> container instance) instance with public websockets is used. WRT devices can connect to this well-known </w:t>
-      </w:r>
-      <w:proofErr w:type="spellStart"/>
-      <w:r>
-        <w:t>websocket</w:t>
-      </w:r>
-      <w:proofErr w:type="spellEnd"/>
-      <w:r>
-        <w:t xml:space="preserve"> </w:t>
-      </w:r>
-      <w:proofErr w:type="spellStart"/>
-      <w:r>
-        <w:t>urls</w:t>
-      </w:r>
-      <w:proofErr w:type="spellEnd"/>
-      <w:r>
-        <w:t xml:space="preserve"> to asynchronously talk to the app. This architecture gives the flexibility that, even if the mobile app is not running at that time the WRT device can establish a connection to the </w:t>
+        <w:t xml:space="preserve">architecture gives the flexibility that, even if the mobile app is not running at that time the WRT device can establish a connection to the </w:t>
       </w:r>
       <w:proofErr w:type="spellStart"/>
       <w:r>
@@ -10633,10 +10825,10 @@
           <w:szCs w:val="22"/>
         </w:rPr>
       </w:pPr>
-      <w:bookmarkStart w:id="56" w:name="_heading=h.yaxg3htcib0" w:colFirst="0" w:colLast="0"/>
-      <w:bookmarkStart w:id="57" w:name="_Toc55386006"/>
-      <w:bookmarkStart w:id="58" w:name="_Toc56542797"/>
-      <w:bookmarkEnd w:id="56"/>
+      <w:bookmarkStart w:id="55" w:name="_heading=h.yaxg3htcib0" w:colFirst="0" w:colLast="0"/>
+      <w:bookmarkStart w:id="56" w:name="_Toc55386006"/>
+      <w:bookmarkStart w:id="57" w:name="_Toc56542797"/>
+      <w:bookmarkEnd w:id="55"/>
       <w:r>
         <w:rPr>
           <w:bCs/>
@@ -10645,8 +10837,8 @@
         </w:rPr>
         <w:t>Cloud Function</w:t>
       </w:r>
+      <w:bookmarkEnd w:id="56"/>
       <w:bookmarkEnd w:id="57"/>
-      <w:bookmarkEnd w:id="58"/>
     </w:p>
     <w:p>
       <w:pPr>
@@ -10675,10 +10867,10 @@
           <w:szCs w:val="22"/>
         </w:rPr>
       </w:pPr>
-      <w:bookmarkStart w:id="59" w:name="_heading=h.4dyolvqwors6" w:colFirst="0" w:colLast="0"/>
-      <w:bookmarkStart w:id="60" w:name="_Toc55386007"/>
-      <w:bookmarkStart w:id="61" w:name="_Toc56542798"/>
-      <w:bookmarkEnd w:id="59"/>
+      <w:bookmarkStart w:id="58" w:name="_heading=h.4dyolvqwors6" w:colFirst="0" w:colLast="0"/>
+      <w:bookmarkStart w:id="59" w:name="_Toc55386007"/>
+      <w:bookmarkStart w:id="60" w:name="_Toc56542798"/>
+      <w:bookmarkEnd w:id="58"/>
       <w:r>
         <w:rPr>
           <w:bCs/>
@@ -10687,8 +10879,8 @@
         </w:rPr>
         <w:t>Websockets with TLS for security for device to App Engine communication</w:t>
       </w:r>
+      <w:bookmarkEnd w:id="59"/>
       <w:bookmarkEnd w:id="60"/>
-      <w:bookmarkEnd w:id="61"/>
       <w:r>
         <w:rPr>
           <w:bCs/>
@@ -10711,13 +10903,13 @@
           <w:numId w:val="1"/>
         </w:numPr>
       </w:pPr>
-      <w:bookmarkStart w:id="62" w:name="_Toc55386008"/>
-      <w:bookmarkStart w:id="63" w:name="_Toc56542799"/>
+      <w:bookmarkStart w:id="61" w:name="_Toc55386008"/>
+      <w:bookmarkStart w:id="62" w:name="_Toc56542799"/>
       <w:r>
         <w:t>Data-Tier Technologies</w:t>
       </w:r>
+      <w:bookmarkEnd w:id="61"/>
       <w:bookmarkEnd w:id="62"/>
-      <w:bookmarkEnd w:id="63"/>
     </w:p>
     <w:p>
       <w:pPr>
@@ -10735,10 +10927,10 @@
           <w:szCs w:val="22"/>
         </w:rPr>
       </w:pPr>
-      <w:bookmarkStart w:id="64" w:name="_heading=h.ipf19vrq5oxu" w:colFirst="0" w:colLast="0"/>
-      <w:bookmarkStart w:id="65" w:name="_Toc55386009"/>
-      <w:bookmarkStart w:id="66" w:name="_Toc56542800"/>
-      <w:bookmarkEnd w:id="64"/>
+      <w:bookmarkStart w:id="63" w:name="_heading=h.ipf19vrq5oxu" w:colFirst="0" w:colLast="0"/>
+      <w:bookmarkStart w:id="64" w:name="_Toc55386009"/>
+      <w:bookmarkStart w:id="65" w:name="_Toc56542800"/>
+      <w:bookmarkEnd w:id="63"/>
       <w:r>
         <w:rPr>
           <w:bCs/>
@@ -10747,8 +10939,8 @@
         </w:rPr>
         <w:t>Secure Data Storage</w:t>
       </w:r>
+      <w:bookmarkEnd w:id="64"/>
       <w:bookmarkEnd w:id="65"/>
-      <w:bookmarkEnd w:id="66"/>
     </w:p>
     <w:p>
       <w:pPr>
@@ -10774,10 +10966,10 @@
           <w:szCs w:val="22"/>
         </w:rPr>
       </w:pPr>
-      <w:bookmarkStart w:id="67" w:name="_heading=h.9233k05zsr31" w:colFirst="0" w:colLast="0"/>
-      <w:bookmarkStart w:id="68" w:name="_Toc55386010"/>
-      <w:bookmarkStart w:id="69" w:name="_Toc56542801"/>
-      <w:bookmarkEnd w:id="67"/>
+      <w:bookmarkStart w:id="66" w:name="_heading=h.9233k05zsr31" w:colFirst="0" w:colLast="0"/>
+      <w:bookmarkStart w:id="67" w:name="_Toc55386010"/>
+      <w:bookmarkStart w:id="68" w:name="_Toc56542801"/>
+      <w:bookmarkEnd w:id="66"/>
       <w:proofErr w:type="spellStart"/>
       <w:r>
         <w:rPr>
@@ -10814,8 +11006,8 @@
         </w:rPr>
         <w:t xml:space="preserve"> Database</w:t>
       </w:r>
+      <w:bookmarkEnd w:id="67"/>
       <w:bookmarkEnd w:id="68"/>
-      <w:bookmarkEnd w:id="69"/>
     </w:p>
     <w:p>
       <w:pPr>
@@ -10863,28 +11055,101 @@
           <w:szCs w:val="22"/>
         </w:rPr>
       </w:pPr>
-      <w:bookmarkStart w:id="70" w:name="_heading=h.vhfuy8vqgd0l" w:colFirst="0" w:colLast="0"/>
-      <w:bookmarkStart w:id="71" w:name="_Toc55386011"/>
-      <w:bookmarkStart w:id="72" w:name="_Toc56542802"/>
-      <w:bookmarkEnd w:id="70"/>
+      <w:bookmarkStart w:id="69" w:name="_heading=h.vhfuy8vqgd0l" w:colFirst="0" w:colLast="0"/>
+      <w:bookmarkStart w:id="70" w:name="_Toc55386011"/>
+      <w:bookmarkStart w:id="71" w:name="_Toc56542802"/>
+      <w:bookmarkEnd w:id="69"/>
       <w:r>
         <w:rPr>
           <w:bCs/>
           <w:sz w:val="22"/>
           <w:szCs w:val="22"/>
         </w:rPr>
+        <w:t>File Encryption for App data storage</w:t>
+      </w:r>
+      <w:bookmarkEnd w:id="70"/>
+      <w:bookmarkEnd w:id="71"/>
+    </w:p>
+    <w:p>
+      <w:pPr>
+        <w:ind w:firstLine="720"/>
+      </w:pPr>
+      <w:proofErr w:type="spellStart"/>
+      <w:r>
+        <w:t>EncryptedFile</w:t>
+      </w:r>
+      <w:proofErr w:type="spellEnd"/>
+      <w:r>
+        <w:t xml:space="preserve"> class that is part of the </w:t>
+      </w:r>
+      <w:proofErr w:type="spellStart"/>
+      <w:proofErr w:type="gramStart"/>
+      <w:r>
+        <w:t>androidx.security</w:t>
+      </w:r>
+      <w:proofErr w:type="gramEnd"/>
+      <w:r>
+        <w:t>.crypto</w:t>
+      </w:r>
+      <w:proofErr w:type="spellEnd"/>
+      <w:r>
+        <w:t xml:space="preserve"> package can create and read encrypted files. The encryption scheme supported by the class is </w:t>
+      </w:r>
+      <w:r>
         <w:lastRenderedPageBreak/>
-        <w:t>File Encryption for App data storage</w:t>
-      </w:r>
-      <w:bookmarkEnd w:id="71"/>
-      <w:bookmarkEnd w:id="72"/>
-    </w:p>
-    <w:p>
-      <w:pPr>
-        <w:ind w:firstLine="720"/>
-      </w:pPr>
-      <w:r>
-        <w:t xml:space="preserve">The device registration data from the OpenWRT device are encrypted and saved locally on the mobile app. </w:t>
+        <w:t>AES256_GCM_HKDF_4KB</w:t>
+      </w:r>
+      <w:r>
+        <w:t xml:space="preserve">. </w:t>
+      </w:r>
+      <w:proofErr w:type="spellStart"/>
+      <w:r>
+        <w:t>MasterKey</w:t>
+      </w:r>
+      <w:proofErr w:type="spellEnd"/>
+      <w:r>
+        <w:t xml:space="preserve"> class references a key that is stored in Android </w:t>
+      </w:r>
+      <w:proofErr w:type="spellStart"/>
+      <w:r>
+        <w:t>Keystore</w:t>
+      </w:r>
+      <w:proofErr w:type="spellEnd"/>
+      <w:r>
+        <w:t xml:space="preserve">. The recommended master key size is 256 bytes. The key encryption scheme used by </w:t>
+      </w:r>
+      <w:proofErr w:type="spellStart"/>
+      <w:r>
+        <w:t>MasterKey</w:t>
+      </w:r>
+      <w:proofErr w:type="spellEnd"/>
+      <w:r>
+        <w:t xml:space="preserve"> class is AES</w:t>
+      </w:r>
+      <w:r>
+        <w:t>256_GCM_SPEC</w:t>
+      </w:r>
+      <w:r>
+        <w:t xml:space="preserve">. </w:t>
+      </w:r>
+      <w:proofErr w:type="spellStart"/>
+      <w:r>
+        <w:t>EncryptedFile</w:t>
+      </w:r>
+      <w:proofErr w:type="spellEnd"/>
+      <w:r>
+        <w:t xml:space="preserve"> class uses the </w:t>
+      </w:r>
+      <w:proofErr w:type="spellStart"/>
+      <w:r>
+        <w:t>MasterKey</w:t>
+      </w:r>
+      <w:proofErr w:type="spellEnd"/>
+      <w:r>
+        <w:t xml:space="preserve"> class derived Key to encrypt and decrypt the files</w:t>
+      </w:r>
+      <w:r>
+        <w:t xml:space="preserve">. </w:t>
       </w:r>
     </w:p>
     <w:p>
@@ -10905,14 +11170,14 @@
           <w:numId w:val="1"/>
         </w:numPr>
       </w:pPr>
-      <w:bookmarkStart w:id="73" w:name="_Toc55386027"/>
-      <w:bookmarkStart w:id="74" w:name="_Toc56542803"/>
+      <w:bookmarkStart w:id="72" w:name="_Toc55386027"/>
+      <w:bookmarkStart w:id="73" w:name="_Toc56542803"/>
       <w:r>
         <w:lastRenderedPageBreak/>
         <w:t>Project Design</w:t>
       </w:r>
+      <w:bookmarkEnd w:id="72"/>
       <w:bookmarkEnd w:id="73"/>
-      <w:bookmarkEnd w:id="74"/>
     </w:p>
     <w:p>
       <w:pPr>
@@ -10922,13 +11187,13 @@
           <w:numId w:val="0"/>
         </w:numPr>
       </w:pPr>
-      <w:bookmarkStart w:id="75" w:name="_Toc55386028"/>
-      <w:bookmarkStart w:id="76" w:name="_Toc56542804"/>
+      <w:bookmarkStart w:id="74" w:name="_Toc55386028"/>
+      <w:bookmarkStart w:id="75" w:name="_Toc56542804"/>
       <w:r>
         <w:t>Mobile App</w:t>
       </w:r>
+      <w:bookmarkEnd w:id="74"/>
       <w:bookmarkEnd w:id="75"/>
-      <w:bookmarkEnd w:id="76"/>
     </w:p>
     <w:p>
       <w:pPr>
@@ -10946,10 +11211,10 @@
           <w:szCs w:val="22"/>
         </w:rPr>
       </w:pPr>
-      <w:bookmarkStart w:id="77" w:name="_heading=h.6hyc1cb45ayb" w:colFirst="0" w:colLast="0"/>
-      <w:bookmarkStart w:id="78" w:name="_Toc55386029"/>
-      <w:bookmarkStart w:id="79" w:name="_Toc56542805"/>
-      <w:bookmarkEnd w:id="77"/>
+      <w:bookmarkStart w:id="76" w:name="_heading=h.6hyc1cb45ayb" w:colFirst="0" w:colLast="0"/>
+      <w:bookmarkStart w:id="77" w:name="_Toc55386029"/>
+      <w:bookmarkStart w:id="78" w:name="_Toc55417933"/>
+      <w:bookmarkEnd w:id="76"/>
       <w:r>
         <w:rPr>
           <w:bCs/>
@@ -10958,8 +11223,8 @@
         </w:rPr>
         <w:t>App Login UI</w:t>
       </w:r>
+      <w:bookmarkEnd w:id="77"/>
       <w:bookmarkEnd w:id="78"/>
-      <w:bookmarkEnd w:id="79"/>
       <w:r>
         <w:rPr>
           <w:bCs/>
@@ -10974,16 +11239,39 @@
         <w:pStyle w:val="IndentedParagraph"/>
       </w:pPr>
       <w:r>
-        <w:t>Mobile App login will use the standard Android A</w:t>
-      </w:r>
-      <w:r>
-        <w:t>uth</w:t>
-      </w:r>
-      <w:r>
-        <w:t xml:space="preserve"> </w:t>
-      </w:r>
-      <w:r>
-        <w:t>library support.</w:t>
+        <w:t xml:space="preserve">The launching page of Mobile App as presented in figure </w:t>
+      </w:r>
+      <w:proofErr w:type="spellStart"/>
+      <w:r>
+        <w:t>xyz</w:t>
+      </w:r>
+      <w:proofErr w:type="spellEnd"/>
+      <w:r>
+        <w:t xml:space="preserve"> will direct to federated login using Firebase Authentication UI. There is no sign-up feature as the app is Android based and all users will have Google account for login. The federated login screen UI is presented is figure </w:t>
+      </w:r>
+      <w:proofErr w:type="spellStart"/>
+      <w:r>
+        <w:t>xvz</w:t>
+      </w:r>
+      <w:proofErr w:type="spellEnd"/>
+      <w:r>
+        <w:t>. The user needs to provide the Google username and password only the first time. The user gets navigated to Devices screen only on successful login.</w:t>
+      </w:r>
+    </w:p>
+    <w:p>
+      <w:pPr>
+        <w:pStyle w:val="IndentedParagraph"/>
+      </w:pPr>
+      <w:r>
+        <w:t>Figure ui1</w:t>
+      </w:r>
+    </w:p>
+    <w:p>
+      <w:pPr>
+        <w:pStyle w:val="IndentedParagraph"/>
+      </w:pPr>
+      <w:r>
+        <w:t>Figure ui2</w:t>
       </w:r>
     </w:p>
     <w:p>
@@ -11002,10 +11290,10 @@
           <w:szCs w:val="22"/>
         </w:rPr>
       </w:pPr>
-      <w:bookmarkStart w:id="80" w:name="_heading=h.nquti3r8w9qq" w:colFirst="0" w:colLast="0"/>
-      <w:bookmarkStart w:id="81" w:name="_Toc55386030"/>
-      <w:bookmarkStart w:id="82" w:name="_Toc56542806"/>
-      <w:bookmarkEnd w:id="80"/>
+      <w:bookmarkStart w:id="79" w:name="_heading=h.nquti3r8w9qq" w:colFirst="0" w:colLast="0"/>
+      <w:bookmarkStart w:id="80" w:name="_Toc55386030"/>
+      <w:bookmarkStart w:id="81" w:name="_Toc55417934"/>
+      <w:bookmarkEnd w:id="79"/>
       <w:r>
         <w:rPr>
           <w:bCs/>
@@ -11014,15 +11302,216 @@
         </w:rPr>
         <w:t>Device Registration UI</w:t>
       </w:r>
+      <w:bookmarkEnd w:id="80"/>
       <w:bookmarkEnd w:id="81"/>
-      <w:bookmarkEnd w:id="82"/>
     </w:p>
     <w:p>
       <w:pPr>
         <w:pStyle w:val="IndentedParagraph"/>
       </w:pPr>
       <w:r>
-        <w:t>Mobile App initial device registration logic</w:t>
+        <w:t xml:space="preserve">Successful login will launch the Device list screen. This screen will list all the registered </w:t>
+      </w:r>
+      <w:proofErr w:type="spellStart"/>
+      <w:r>
+        <w:t>OpenWrt</w:t>
+      </w:r>
+      <w:proofErr w:type="spellEnd"/>
+      <w:r>
+        <w:t xml:space="preserve"> devices as presented in figure </w:t>
+      </w:r>
+      <w:proofErr w:type="spellStart"/>
+      <w:r>
+        <w:t>xyz</w:t>
+      </w:r>
+      <w:proofErr w:type="spellEnd"/>
+      <w:r>
+        <w:t xml:space="preserve">. First time use of the app will not have any device listing. The fab button (with plus sign) on the Device list screen will navigate to Add device screen as presented in figure </w:t>
+      </w:r>
+      <w:proofErr w:type="spellStart"/>
+      <w:r>
+        <w:t>xyz</w:t>
+      </w:r>
+      <w:proofErr w:type="spellEnd"/>
+      <w:r>
+        <w:t xml:space="preserve">. The user needs to provide the device name which the </w:t>
+      </w:r>
+      <w:proofErr w:type="spellStart"/>
+      <w:r>
+        <w:t>OpenWrt</w:t>
+      </w:r>
+      <w:proofErr w:type="spellEnd"/>
+      <w:r>
+        <w:t xml:space="preserve"> device needs to be remembered. App will do an input check if a device with same name is already registered. It will proceed only with a new valid device name. User needs to provide admin username and password of the device to be registered. </w:t>
+      </w:r>
+    </w:p>
+    <w:p>
+      <w:pPr>
+        <w:pStyle w:val="IndentedParagraph"/>
+      </w:pPr>
+      <w:r>
+        <w:lastRenderedPageBreak/>
+        <w:t xml:space="preserve">Add button will start the registration process. A circular progress bar will be displayed along with the text running display of the registration sequence as presented in figure </w:t>
+      </w:r>
+      <w:proofErr w:type="spellStart"/>
+      <w:r>
+        <w:t>xyz</w:t>
+      </w:r>
+      <w:proofErr w:type="spellEnd"/>
+      <w:r>
+        <w:t xml:space="preserve">. Figure </w:t>
+      </w:r>
+      <w:proofErr w:type="spellStart"/>
+      <w:r>
+        <w:t>xyz</w:t>
+      </w:r>
+      <w:proofErr w:type="spellEnd"/>
+      <w:r>
+        <w:t xml:space="preserve"> depicts the device registration sequence from Mobile app. The device registration sequence is as follows.</w:t>
+      </w:r>
+    </w:p>
+    <w:p>
+      <w:pPr>
+        <w:pStyle w:val="IndentedParagraph"/>
+      </w:pPr>
+      <w:r>
+        <w:t xml:space="preserve">1. ssh to </w:t>
+      </w:r>
+      <w:proofErr w:type="spellStart"/>
+      <w:r>
+        <w:t>OpenWrt</w:t>
+      </w:r>
+      <w:proofErr w:type="spellEnd"/>
+      <w:r>
+        <w:t xml:space="preserve"> device using </w:t>
+      </w:r>
+      <w:proofErr w:type="spellStart"/>
+      <w:r>
+        <w:t>JSch</w:t>
+      </w:r>
+      <w:proofErr w:type="spellEnd"/>
+      <w:r>
+        <w:t xml:space="preserve"> library and execute commands to install secure ftp daemon and start the daemon. </w:t>
+      </w:r>
+    </w:p>
+    <w:p>
+      <w:pPr>
+        <w:pStyle w:val="IndentedParagraph"/>
+      </w:pPr>
+      <w:r>
+        <w:t>2. Securely copy the device package that is bundled in Mobile app to device using SFTP.</w:t>
+      </w:r>
+    </w:p>
+    <w:p>
+      <w:pPr>
+        <w:pStyle w:val="IndentedParagraph"/>
+      </w:pPr>
+      <w:r>
+        <w:t xml:space="preserve">3. ssh to </w:t>
+      </w:r>
+      <w:proofErr w:type="spellStart"/>
+      <w:r>
+        <w:t>OpenWrt</w:t>
+      </w:r>
+      <w:proofErr w:type="spellEnd"/>
+      <w:r>
+        <w:t xml:space="preserve"> device, </w:t>
+      </w:r>
+      <w:proofErr w:type="spellStart"/>
+      <w:r>
+        <w:t>untar</w:t>
+      </w:r>
+      <w:proofErr w:type="spellEnd"/>
+      <w:r>
+        <w:t xml:space="preserve"> the device package and execute install script on the device.</w:t>
+      </w:r>
+    </w:p>
+    <w:p>
+      <w:pPr>
+        <w:pStyle w:val="IndentedParagraph"/>
+      </w:pPr>
+      <w:r>
+        <w:t xml:space="preserve">4. Securely copy the device info json file from </w:t>
+      </w:r>
+      <w:proofErr w:type="spellStart"/>
+      <w:r>
+        <w:t>OpenWrt</w:t>
+      </w:r>
+      <w:proofErr w:type="spellEnd"/>
+      <w:r>
+        <w:t xml:space="preserve"> device to Mobile.</w:t>
+      </w:r>
+    </w:p>
+    <w:p>
+      <w:pPr>
+        <w:pStyle w:val="IndentedParagraph"/>
+      </w:pPr>
+      <w:r>
+        <w:t xml:space="preserve">5. Encrypt the device registration json with Android </w:t>
+      </w:r>
+      <w:proofErr w:type="spellStart"/>
+      <w:r>
+        <w:t>MasterKey</w:t>
+      </w:r>
+      <w:proofErr w:type="spellEnd"/>
+      <w:r>
+        <w:t xml:space="preserve"> and save in App data space.</w:t>
+      </w:r>
+    </w:p>
+    <w:p>
+      <w:pPr>
+        <w:pStyle w:val="IndentedParagraph"/>
+      </w:pPr>
+      <w:r>
+        <w:t xml:space="preserve">6. Register the </w:t>
+      </w:r>
+      <w:proofErr w:type="spellStart"/>
+      <w:r>
+        <w:t>OpenWrt</w:t>
+      </w:r>
+      <w:proofErr w:type="spellEnd"/>
+      <w:r>
+        <w:t xml:space="preserve"> device on Cloud using Firebase database.</w:t>
+      </w:r>
+    </w:p>
+    <w:p>
+      <w:pPr>
+        <w:pStyle w:val="IndentedParagraph"/>
+      </w:pPr>
+      <w:r>
+        <w:t xml:space="preserve">7. ssh to </w:t>
+      </w:r>
+      <w:proofErr w:type="spellStart"/>
+      <w:r>
+        <w:t>OpenWrt</w:t>
+      </w:r>
+      <w:proofErr w:type="spellEnd"/>
+      <w:r>
+        <w:t xml:space="preserve"> device and start the device software.</w:t>
+      </w:r>
+    </w:p>
+    <w:p>
+      <w:pPr>
+        <w:pStyle w:val="IndentedParagraph"/>
+      </w:pPr>
+      <w:r>
+        <w:t xml:space="preserve">After the device registration is done, the Done button will appear on the same screen as presented in Figure </w:t>
+      </w:r>
+      <w:proofErr w:type="spellStart"/>
+      <w:r>
+        <w:t>xvz</w:t>
+      </w:r>
+      <w:proofErr w:type="spellEnd"/>
+      <w:r>
+        <w:t xml:space="preserve">. Done button will take the user back to Device list screen. This screen lists the currently added device along with all </w:t>
+      </w:r>
+      <w:proofErr w:type="spellStart"/>
+      <w:r>
+        <w:t>OpenWrt</w:t>
+      </w:r>
+      <w:proofErr w:type="spellEnd"/>
+      <w:r>
+        <w:t xml:space="preserve"> devices registered before.</w:t>
       </w:r>
     </w:p>
     <w:p>
@@ -11041,10 +11530,10 @@
           <w:szCs w:val="22"/>
         </w:rPr>
       </w:pPr>
-      <w:bookmarkStart w:id="83" w:name="_heading=h.c269ccvmn6iv" w:colFirst="0" w:colLast="0"/>
-      <w:bookmarkStart w:id="84" w:name="_Toc55386031"/>
-      <w:bookmarkStart w:id="85" w:name="_Toc56542807"/>
-      <w:bookmarkEnd w:id="83"/>
+      <w:bookmarkStart w:id="82" w:name="_heading=h.c269ccvmn6iv" w:colFirst="0" w:colLast="0"/>
+      <w:bookmarkStart w:id="83" w:name="_Toc55386031"/>
+      <w:bookmarkStart w:id="84" w:name="_Toc55417935"/>
+      <w:bookmarkEnd w:id="82"/>
       <w:r>
         <w:rPr>
           <w:bCs/>
@@ -11053,8 +11542,8 @@
         </w:rPr>
         <w:t>Device Settings UI</w:t>
       </w:r>
+      <w:bookmarkEnd w:id="83"/>
       <w:bookmarkEnd w:id="84"/>
-      <w:bookmarkEnd w:id="85"/>
       <w:r>
         <w:rPr>
           <w:bCs/>
@@ -11096,20 +11585,21 @@
           <w:szCs w:val="22"/>
         </w:rPr>
       </w:pPr>
-      <w:bookmarkStart w:id="86" w:name="_heading=h.26d7n8riwwf" w:colFirst="0" w:colLast="0"/>
-      <w:bookmarkStart w:id="87" w:name="_Toc55386032"/>
-      <w:bookmarkStart w:id="88" w:name="_Toc56542808"/>
-      <w:bookmarkEnd w:id="86"/>
+      <w:bookmarkStart w:id="85" w:name="_heading=h.26d7n8riwwf" w:colFirst="0" w:colLast="0"/>
+      <w:bookmarkStart w:id="86" w:name="_Toc55386032"/>
+      <w:bookmarkStart w:id="87" w:name="_Toc55417936"/>
+      <w:bookmarkEnd w:id="85"/>
       <w:r>
         <w:rPr>
           <w:bCs/>
           <w:sz w:val="22"/>
           <w:szCs w:val="22"/>
         </w:rPr>
+        <w:lastRenderedPageBreak/>
         <w:t>Device Status UI</w:t>
       </w:r>
+      <w:bookmarkEnd w:id="86"/>
       <w:bookmarkEnd w:id="87"/>
-      <w:bookmarkEnd w:id="88"/>
       <w:r>
         <w:rPr>
           <w:bCs/>
@@ -11126,29 +11616,6 @@
       <w:r>
         <w:t xml:space="preserve">Mobile App provides support for user to view current device status. </w:t>
       </w:r>
-    </w:p>
-    <w:p>
-      <w:pPr>
-        <w:pStyle w:val="IndentedParagraph"/>
-      </w:pPr>
-    </w:p>
-    <w:p>
-      <w:pPr>
-        <w:pStyle w:val="Heading2"/>
-        <w:numPr>
-          <w:ilvl w:val="0"/>
-          <w:numId w:val="0"/>
-        </w:numPr>
-      </w:pPr>
-      <w:bookmarkStart w:id="89" w:name="_heading=h.vd2jpored3ra" w:colFirst="0" w:colLast="0"/>
-      <w:bookmarkStart w:id="90" w:name="_Toc55386033"/>
-      <w:bookmarkStart w:id="91" w:name="_Toc56542809"/>
-      <w:bookmarkEnd w:id="89"/>
-      <w:r>
-        <w:t>OpenWRT device software</w:t>
-      </w:r>
-      <w:bookmarkEnd w:id="90"/>
-      <w:bookmarkEnd w:id="91"/>
     </w:p>
     <w:p>
       <w:pPr>
@@ -11166,28 +11633,67 @@
           <w:szCs w:val="22"/>
         </w:rPr>
       </w:pPr>
-      <w:bookmarkStart w:id="92" w:name="_heading=h.qhd6d8c49vi" w:colFirst="0" w:colLast="0"/>
-      <w:bookmarkStart w:id="93" w:name="_Toc55386034"/>
-      <w:bookmarkStart w:id="94" w:name="_Toc56542810"/>
-      <w:bookmarkEnd w:id="92"/>
       <w:r>
         <w:rPr>
           <w:bCs/>
           <w:sz w:val="22"/>
           <w:szCs w:val="22"/>
         </w:rPr>
-        <w:t>Registration and Installation</w:t>
-      </w:r>
-      <w:bookmarkEnd w:id="93"/>
-      <w:bookmarkEnd w:id="94"/>
+        <w:t>User Profile</w:t>
+      </w:r>
+      <w:r>
+        <w:rPr>
+          <w:bCs/>
+          <w:sz w:val="22"/>
+          <w:szCs w:val="22"/>
+        </w:rPr>
+        <w:t xml:space="preserve"> UI </w:t>
+      </w:r>
     </w:p>
     <w:p>
       <w:pPr>
         <w:pStyle w:val="IndentedParagraph"/>
       </w:pPr>
       <w:r>
-        <w:t>Device registration and installation</w:t>
-      </w:r>
+        <w:t xml:space="preserve">Mobile App has a Toolbar on all screens once logged in. The Toolbar has user profile icon on the right corner as presented in Figure </w:t>
+      </w:r>
+      <w:proofErr w:type="spellStart"/>
+      <w:r>
+        <w:t>xyz</w:t>
+      </w:r>
+      <w:proofErr w:type="spellEnd"/>
+      <w:r>
+        <w:t xml:space="preserve">. Google profile photo is displayed on the user profile icon. User click on user profile icon will take to User profile screen as presented in Figure </w:t>
+      </w:r>
+      <w:proofErr w:type="spellStart"/>
+      <w:r>
+        <w:t>xyz</w:t>
+      </w:r>
+      <w:proofErr w:type="spellEnd"/>
+      <w:r>
+        <w:t>. This screen provides option to logout from the current user login. Logout will take the App back to the launch screen to login.</w:t>
+      </w:r>
+      <w:r>
+        <w:t xml:space="preserve"> </w:t>
+      </w:r>
+    </w:p>
+    <w:p>
+      <w:pPr>
+        <w:pStyle w:val="Heading2"/>
+        <w:numPr>
+          <w:ilvl w:val="0"/>
+          <w:numId w:val="0"/>
+        </w:numPr>
+      </w:pPr>
+      <w:bookmarkStart w:id="88" w:name="_heading=h.vd2jpored3ra" w:colFirst="0" w:colLast="0"/>
+      <w:bookmarkStart w:id="89" w:name="_Toc55386033"/>
+      <w:bookmarkStart w:id="90" w:name="_Toc56542809"/>
+      <w:bookmarkEnd w:id="88"/>
+      <w:r>
+        <w:t>OpenWRT device software</w:t>
+      </w:r>
+      <w:bookmarkEnd w:id="89"/>
+      <w:bookmarkEnd w:id="90"/>
     </w:p>
     <w:p>
       <w:pPr>
@@ -11205,27 +11711,27 @@
           <w:szCs w:val="22"/>
         </w:rPr>
       </w:pPr>
-      <w:bookmarkStart w:id="95" w:name="_heading=h.a8iqzrutuj6y" w:colFirst="0" w:colLast="0"/>
-      <w:bookmarkStart w:id="96" w:name="_Toc55386035"/>
-      <w:bookmarkStart w:id="97" w:name="_Toc56542811"/>
-      <w:bookmarkEnd w:id="95"/>
+      <w:bookmarkStart w:id="91" w:name="_heading=h.qhd6d8c49vi" w:colFirst="0" w:colLast="0"/>
+      <w:bookmarkStart w:id="92" w:name="_Toc55386034"/>
+      <w:bookmarkStart w:id="93" w:name="_Toc56542810"/>
+      <w:bookmarkEnd w:id="91"/>
       <w:r>
         <w:rPr>
           <w:bCs/>
           <w:sz w:val="22"/>
           <w:szCs w:val="22"/>
         </w:rPr>
-        <w:t>Heartbeats</w:t>
-      </w:r>
-      <w:bookmarkEnd w:id="96"/>
-      <w:bookmarkEnd w:id="97"/>
+        <w:t>Registration and Installation</w:t>
+      </w:r>
+      <w:bookmarkEnd w:id="92"/>
+      <w:bookmarkEnd w:id="93"/>
     </w:p>
     <w:p>
       <w:pPr>
         <w:pStyle w:val="IndentedParagraph"/>
       </w:pPr>
       <w:r>
-        <w:t>Send and receive heartbeats</w:t>
+        <w:t>Device registration and installation</w:t>
       </w:r>
     </w:p>
     <w:p>
@@ -11244,27 +11750,27 @@
           <w:szCs w:val="22"/>
         </w:rPr>
       </w:pPr>
-      <w:bookmarkStart w:id="98" w:name="_heading=h.6h3kh189zaty" w:colFirst="0" w:colLast="0"/>
-      <w:bookmarkStart w:id="99" w:name="_Toc55386036"/>
-      <w:bookmarkStart w:id="100" w:name="_Toc56542812"/>
-      <w:bookmarkEnd w:id="98"/>
+      <w:bookmarkStart w:id="94" w:name="_heading=h.a8iqzrutuj6y" w:colFirst="0" w:colLast="0"/>
+      <w:bookmarkStart w:id="95" w:name="_Toc55386035"/>
+      <w:bookmarkStart w:id="96" w:name="_Toc56542811"/>
+      <w:bookmarkEnd w:id="94"/>
       <w:r>
         <w:rPr>
           <w:bCs/>
           <w:sz w:val="22"/>
           <w:szCs w:val="22"/>
         </w:rPr>
-        <w:t>Status Updates</w:t>
-      </w:r>
-      <w:bookmarkEnd w:id="99"/>
-      <w:bookmarkEnd w:id="100"/>
+        <w:t>Heartbeats</w:t>
+      </w:r>
+      <w:bookmarkEnd w:id="95"/>
+      <w:bookmarkEnd w:id="96"/>
     </w:p>
     <w:p>
       <w:pPr>
         <w:pStyle w:val="IndentedParagraph"/>
       </w:pPr>
       <w:r>
-        <w:t>Update device status</w:t>
+        <w:t>Send and receive heartbeats</w:t>
       </w:r>
     </w:p>
     <w:p>
@@ -11283,27 +11789,27 @@
           <w:szCs w:val="22"/>
         </w:rPr>
       </w:pPr>
-      <w:bookmarkStart w:id="101" w:name="_heading=h.z657p3xb6ndr" w:colFirst="0" w:colLast="0"/>
-      <w:bookmarkStart w:id="102" w:name="_Toc55386037"/>
-      <w:bookmarkStart w:id="103" w:name="_Toc56542813"/>
-      <w:bookmarkEnd w:id="101"/>
+      <w:bookmarkStart w:id="97" w:name="_heading=h.6h3kh189zaty" w:colFirst="0" w:colLast="0"/>
+      <w:bookmarkStart w:id="98" w:name="_Toc55386036"/>
+      <w:bookmarkStart w:id="99" w:name="_Toc56542812"/>
+      <w:bookmarkEnd w:id="97"/>
       <w:r>
         <w:rPr>
           <w:bCs/>
           <w:sz w:val="22"/>
           <w:szCs w:val="22"/>
         </w:rPr>
-        <w:t>Device Configuration Management</w:t>
-      </w:r>
-      <w:bookmarkEnd w:id="102"/>
-      <w:bookmarkEnd w:id="103"/>
+        <w:t>Status Updates</w:t>
+      </w:r>
+      <w:bookmarkEnd w:id="98"/>
+      <w:bookmarkEnd w:id="99"/>
     </w:p>
     <w:p>
       <w:pPr>
         <w:pStyle w:val="IndentedParagraph"/>
       </w:pPr>
       <w:r>
-        <w:t>Manage device configuration</w:t>
+        <w:t>Update device status</w:t>
       </w:r>
     </w:p>
     <w:p>
@@ -11322,47 +11828,28 @@
           <w:szCs w:val="22"/>
         </w:rPr>
       </w:pPr>
-      <w:bookmarkStart w:id="104" w:name="_heading=h.lqt6w8nvsb7m" w:colFirst="0" w:colLast="0"/>
-      <w:bookmarkStart w:id="105" w:name="_Toc55386038"/>
-      <w:bookmarkStart w:id="106" w:name="_Toc56542814"/>
-      <w:bookmarkEnd w:id="104"/>
+      <w:bookmarkStart w:id="100" w:name="_heading=h.z657p3xb6ndr" w:colFirst="0" w:colLast="0"/>
+      <w:bookmarkStart w:id="101" w:name="_Toc55386037"/>
+      <w:bookmarkStart w:id="102" w:name="_Toc56542813"/>
+      <w:bookmarkEnd w:id="100"/>
       <w:r>
         <w:rPr>
           <w:bCs/>
           <w:sz w:val="22"/>
           <w:szCs w:val="22"/>
         </w:rPr>
-        <w:lastRenderedPageBreak/>
-        <w:t>Failure Handling</w:t>
-      </w:r>
-      <w:bookmarkEnd w:id="105"/>
-      <w:bookmarkEnd w:id="106"/>
+        <w:t>Device Configuration Management</w:t>
+      </w:r>
+      <w:bookmarkEnd w:id="101"/>
+      <w:bookmarkEnd w:id="102"/>
     </w:p>
     <w:p>
       <w:pPr>
         <w:pStyle w:val="IndentedParagraph"/>
       </w:pPr>
       <w:r>
-        <w:t>Handle failure conditions</w:t>
-      </w:r>
-    </w:p>
-    <w:p>
-      <w:pPr>
-        <w:pStyle w:val="Heading2"/>
-        <w:numPr>
-          <w:ilvl w:val="0"/>
-          <w:numId w:val="0"/>
-        </w:numPr>
-      </w:pPr>
-      <w:bookmarkStart w:id="107" w:name="_heading=h.44sinio" w:colFirst="0" w:colLast="0"/>
-      <w:bookmarkStart w:id="108" w:name="_Toc55386039"/>
-      <w:bookmarkStart w:id="109" w:name="_Toc56542815"/>
-      <w:bookmarkEnd w:id="107"/>
-      <w:r>
-        <w:t>Business Logic</w:t>
-      </w:r>
-      <w:bookmarkEnd w:id="108"/>
-      <w:bookmarkEnd w:id="109"/>
+        <w:t>Manage device configuration</w:t>
+      </w:r>
     </w:p>
     <w:p>
       <w:pPr>
@@ -11374,21 +11861,53 @@
         <w:tabs>
           <w:tab w:val="left" w:pos="0"/>
         </w:tabs>
-      </w:pPr>
-      <w:bookmarkStart w:id="110" w:name="_heading=h.h2vyiw28a07y" w:colFirst="0" w:colLast="0"/>
-      <w:bookmarkStart w:id="111" w:name="_Toc55386040"/>
-      <w:bookmarkStart w:id="112" w:name="_Toc56542816"/>
-      <w:bookmarkEnd w:id="110"/>
-      <w:proofErr w:type="spellStart"/>
-      <w:r>
-        <w:t>Websocket</w:t>
-      </w:r>
-      <w:bookmarkEnd w:id="111"/>
-      <w:bookmarkEnd w:id="112"/>
-      <w:proofErr w:type="spellEnd"/>
-      <w:r>
-        <w:t xml:space="preserve"> </w:t>
-      </w:r>
+        <w:rPr>
+          <w:bCs/>
+          <w:sz w:val="22"/>
+          <w:szCs w:val="22"/>
+        </w:rPr>
+      </w:pPr>
+      <w:bookmarkStart w:id="103" w:name="_heading=h.lqt6w8nvsb7m" w:colFirst="0" w:colLast="0"/>
+      <w:bookmarkStart w:id="104" w:name="_Toc55386038"/>
+      <w:bookmarkStart w:id="105" w:name="_Toc56542814"/>
+      <w:bookmarkEnd w:id="103"/>
+      <w:r>
+        <w:rPr>
+          <w:bCs/>
+          <w:sz w:val="22"/>
+          <w:szCs w:val="22"/>
+        </w:rPr>
+        <w:t>Failure Handling</w:t>
+      </w:r>
+      <w:bookmarkEnd w:id="104"/>
+      <w:bookmarkEnd w:id="105"/>
+    </w:p>
+    <w:p>
+      <w:pPr>
+        <w:pStyle w:val="IndentedParagraph"/>
+      </w:pPr>
+      <w:r>
+        <w:t>Handle failure conditions</w:t>
+      </w:r>
+    </w:p>
+    <w:p>
+      <w:pPr>
+        <w:pStyle w:val="Heading2"/>
+        <w:numPr>
+          <w:ilvl w:val="0"/>
+          <w:numId w:val="0"/>
+        </w:numPr>
+      </w:pPr>
+      <w:bookmarkStart w:id="106" w:name="_heading=h.44sinio" w:colFirst="0" w:colLast="0"/>
+      <w:bookmarkStart w:id="107" w:name="_Toc55386039"/>
+      <w:bookmarkStart w:id="108" w:name="_Toc56542815"/>
+      <w:bookmarkEnd w:id="106"/>
+      <w:r>
+        <w:lastRenderedPageBreak/>
+        <w:t>Business Logic</w:t>
+      </w:r>
+      <w:bookmarkEnd w:id="107"/>
+      <w:bookmarkEnd w:id="108"/>
     </w:p>
     <w:p>
       <w:pPr>
@@ -11400,34 +11919,19 @@
         <w:tabs>
           <w:tab w:val="left" w:pos="0"/>
         </w:tabs>
-        <w:rPr>
-          <w:bCs/>
-          <w:sz w:val="22"/>
-          <w:szCs w:val="22"/>
-        </w:rPr>
-      </w:pPr>
-      <w:bookmarkStart w:id="113" w:name="_heading=h.kc6ni1qjce1u" w:colFirst="0" w:colLast="0"/>
-      <w:bookmarkStart w:id="114" w:name="_Toc55386041"/>
-      <w:bookmarkStart w:id="115" w:name="_Toc56542817"/>
-      <w:bookmarkEnd w:id="113"/>
+      </w:pPr>
+      <w:bookmarkStart w:id="109" w:name="_heading=h.h2vyiw28a07y" w:colFirst="0" w:colLast="0"/>
+      <w:bookmarkStart w:id="110" w:name="_Toc55386040"/>
+      <w:bookmarkStart w:id="111" w:name="_Toc56542816"/>
+      <w:bookmarkEnd w:id="109"/>
       <w:proofErr w:type="spellStart"/>
       <w:r>
-        <w:rPr>
-          <w:bCs/>
-          <w:sz w:val="22"/>
-          <w:szCs w:val="22"/>
-        </w:rPr>
-        <w:t>AppEngine</w:t>
-      </w:r>
-      <w:bookmarkEnd w:id="114"/>
-      <w:bookmarkEnd w:id="115"/>
+        <w:t>Websocket</w:t>
+      </w:r>
+      <w:bookmarkEnd w:id="110"/>
+      <w:bookmarkEnd w:id="111"/>
       <w:proofErr w:type="spellEnd"/>
       <w:r>
-        <w:rPr>
-          <w:bCs/>
-          <w:sz w:val="22"/>
-          <w:szCs w:val="22"/>
-        </w:rPr>
         <w:t xml:space="preserve"> </w:t>
       </w:r>
     </w:p>
@@ -11447,20 +11951,61 @@
           <w:szCs w:val="22"/>
         </w:rPr>
       </w:pPr>
-      <w:bookmarkStart w:id="116" w:name="_heading=h.2894e5alhec" w:colFirst="0" w:colLast="0"/>
-      <w:bookmarkStart w:id="117" w:name="_Toc55386042"/>
-      <w:bookmarkStart w:id="118" w:name="_Toc56542818"/>
-      <w:bookmarkEnd w:id="116"/>
+      <w:bookmarkStart w:id="112" w:name="_heading=h.kc6ni1qjce1u" w:colFirst="0" w:colLast="0"/>
+      <w:bookmarkStart w:id="113" w:name="_Toc55386041"/>
+      <w:bookmarkStart w:id="114" w:name="_Toc56542817"/>
+      <w:bookmarkEnd w:id="112"/>
+      <w:proofErr w:type="spellStart"/>
       <w:r>
         <w:rPr>
           <w:bCs/>
           <w:sz w:val="22"/>
           <w:szCs w:val="22"/>
         </w:rPr>
+        <w:t>AppEngine</w:t>
+      </w:r>
+      <w:bookmarkEnd w:id="113"/>
+      <w:bookmarkEnd w:id="114"/>
+      <w:proofErr w:type="spellEnd"/>
+      <w:r>
+        <w:rPr>
+          <w:bCs/>
+          <w:sz w:val="22"/>
+          <w:szCs w:val="22"/>
+        </w:rPr>
+        <w:t xml:space="preserve"> </w:t>
+      </w:r>
+    </w:p>
+    <w:p>
+      <w:pPr>
+        <w:pStyle w:val="Heading3"/>
+        <w:numPr>
+          <w:ilvl w:val="0"/>
+          <w:numId w:val="0"/>
+        </w:numPr>
+        <w:tabs>
+          <w:tab w:val="left" w:pos="0"/>
+        </w:tabs>
+        <w:rPr>
+          <w:bCs/>
+          <w:sz w:val="22"/>
+          <w:szCs w:val="22"/>
+        </w:rPr>
+      </w:pPr>
+      <w:bookmarkStart w:id="115" w:name="_heading=h.2894e5alhec" w:colFirst="0" w:colLast="0"/>
+      <w:bookmarkStart w:id="116" w:name="_Toc55386042"/>
+      <w:bookmarkStart w:id="117" w:name="_Toc56542818"/>
+      <w:bookmarkEnd w:id="115"/>
+      <w:r>
+        <w:rPr>
+          <w:bCs/>
+          <w:sz w:val="22"/>
+          <w:szCs w:val="22"/>
+        </w:rPr>
         <w:t>Cloud function</w:t>
       </w:r>
+      <w:bookmarkEnd w:id="116"/>
       <w:bookmarkEnd w:id="117"/>
-      <w:bookmarkEnd w:id="118"/>
     </w:p>
     <w:p>
       <w:pPr>
@@ -11486,15 +12031,15 @@
           <w:numId w:val="0"/>
         </w:numPr>
       </w:pPr>
-      <w:bookmarkStart w:id="119" w:name="_heading=h.gm007ba0wy0j" w:colFirst="0" w:colLast="0"/>
-      <w:bookmarkStart w:id="120" w:name="_Toc55386043"/>
-      <w:bookmarkStart w:id="121" w:name="_Toc56542819"/>
+      <w:bookmarkStart w:id="118" w:name="_heading=h.gm007ba0wy0j" w:colFirst="0" w:colLast="0"/>
+      <w:bookmarkStart w:id="119" w:name="_Toc55386043"/>
+      <w:bookmarkStart w:id="120" w:name="_Toc56542819"/>
+      <w:bookmarkEnd w:id="118"/>
+      <w:r>
+        <w:t>Secure Data Storage</w:t>
+      </w:r>
       <w:bookmarkEnd w:id="119"/>
-      <w:r>
-        <w:t>Secure Data Storage</w:t>
-      </w:r>
       <w:bookmarkEnd w:id="120"/>
-      <w:bookmarkEnd w:id="121"/>
     </w:p>
     <w:p>
       <w:pPr>
@@ -11504,15 +12049,15 @@
           <w:numId w:val="0"/>
         </w:numPr>
       </w:pPr>
-      <w:bookmarkStart w:id="122" w:name="_heading=h.no9h2h2xpxpn" w:colFirst="0" w:colLast="0"/>
-      <w:bookmarkStart w:id="123" w:name="_Toc55386044"/>
-      <w:bookmarkStart w:id="124" w:name="_Toc56542820"/>
+      <w:bookmarkStart w:id="121" w:name="_heading=h.no9h2h2xpxpn" w:colFirst="0" w:colLast="0"/>
+      <w:bookmarkStart w:id="122" w:name="_Toc55386044"/>
+      <w:bookmarkStart w:id="123" w:name="_Toc56542820"/>
+      <w:bookmarkEnd w:id="121"/>
+      <w:r>
+        <w:t>Shared Configuration Database</w:t>
+      </w:r>
       <w:bookmarkEnd w:id="122"/>
-      <w:r>
-        <w:t>Shared Configuration Database</w:t>
-      </w:r>
       <w:bookmarkEnd w:id="123"/>
-      <w:bookmarkEnd w:id="124"/>
     </w:p>
     <w:p>
       <w:pPr>
@@ -11546,10 +12091,10 @@
           <w:szCs w:val="22"/>
         </w:rPr>
       </w:pPr>
-      <w:bookmarkStart w:id="125" w:name="_heading=h.7k207h7fkcrj" w:colFirst="0" w:colLast="0"/>
-      <w:bookmarkStart w:id="126" w:name="_Toc55386045"/>
-      <w:bookmarkStart w:id="127" w:name="_Toc56542821"/>
-      <w:bookmarkEnd w:id="125"/>
+      <w:bookmarkStart w:id="124" w:name="_heading=h.7k207h7fkcrj" w:colFirst="0" w:colLast="0"/>
+      <w:bookmarkStart w:id="125" w:name="_Toc55386045"/>
+      <w:bookmarkStart w:id="126" w:name="_Toc56542821"/>
+      <w:bookmarkEnd w:id="124"/>
       <w:r>
         <w:rPr>
           <w:bCs/>
@@ -11558,8 +12103,8 @@
         </w:rPr>
         <w:t>Device Registration data on Mobile app</w:t>
       </w:r>
+      <w:bookmarkEnd w:id="125"/>
       <w:bookmarkEnd w:id="126"/>
-      <w:bookmarkEnd w:id="127"/>
     </w:p>
     <w:p>
       <w:pPr>
@@ -11601,14 +12146,14 @@
           <w:numId w:val="1"/>
         </w:numPr>
       </w:pPr>
-      <w:bookmarkStart w:id="128" w:name="_Toc55386046"/>
-      <w:bookmarkStart w:id="129" w:name="_Toc56542822"/>
+      <w:bookmarkStart w:id="127" w:name="_Toc55386046"/>
+      <w:bookmarkStart w:id="128" w:name="_Toc56542822"/>
       <w:r>
         <w:lastRenderedPageBreak/>
         <w:t>Project Implementation</w:t>
       </w:r>
+      <w:bookmarkEnd w:id="127"/>
       <w:bookmarkEnd w:id="128"/>
-      <w:bookmarkEnd w:id="129"/>
     </w:p>
     <w:p>
       <w:pPr>
@@ -11622,15 +12167,15 @@
           <w:szCs w:val="80"/>
         </w:rPr>
       </w:pPr>
-      <w:bookmarkStart w:id="130" w:name="_heading=h.fws76xv8ik8m" w:colFirst="0" w:colLast="0"/>
-      <w:bookmarkStart w:id="131" w:name="_Toc55386047"/>
-      <w:bookmarkStart w:id="132" w:name="_Toc56542823"/>
+      <w:bookmarkStart w:id="129" w:name="_heading=h.fws76xv8ik8m" w:colFirst="0" w:colLast="0"/>
+      <w:bookmarkStart w:id="130" w:name="_Toc55386047"/>
+      <w:bookmarkStart w:id="131" w:name="_Toc56542823"/>
+      <w:bookmarkEnd w:id="129"/>
+      <w:r>
+        <w:t>Mobile App</w:t>
+      </w:r>
       <w:bookmarkEnd w:id="130"/>
-      <w:r>
-        <w:t>Mobile App</w:t>
-      </w:r>
       <w:bookmarkEnd w:id="131"/>
-      <w:bookmarkEnd w:id="132"/>
     </w:p>
     <w:p>
       <w:pPr>
@@ -11640,15 +12185,15 @@
           <w:numId w:val="0"/>
         </w:numPr>
       </w:pPr>
-      <w:bookmarkStart w:id="133" w:name="_heading=h.czopbck1e2m7" w:colFirst="0" w:colLast="0"/>
-      <w:bookmarkStart w:id="134" w:name="_Toc55386048"/>
-      <w:bookmarkStart w:id="135" w:name="_Toc56542824"/>
+      <w:bookmarkStart w:id="132" w:name="_heading=h.czopbck1e2m7" w:colFirst="0" w:colLast="0"/>
+      <w:bookmarkStart w:id="133" w:name="_Toc55386048"/>
+      <w:bookmarkStart w:id="134" w:name="_Toc56542824"/>
+      <w:bookmarkEnd w:id="132"/>
+      <w:r>
+        <w:t>App Login UI</w:t>
+      </w:r>
       <w:bookmarkEnd w:id="133"/>
-      <w:r>
-        <w:t>App Login UI</w:t>
-      </w:r>
       <w:bookmarkEnd w:id="134"/>
-      <w:bookmarkEnd w:id="135"/>
       <w:r>
         <w:t xml:space="preserve"> </w:t>
       </w:r>
@@ -11661,15 +12206,15 @@
           <w:numId w:val="0"/>
         </w:numPr>
       </w:pPr>
-      <w:bookmarkStart w:id="136" w:name="_heading=h.19wmciosu9x6" w:colFirst="0" w:colLast="0"/>
-      <w:bookmarkStart w:id="137" w:name="_Toc55386049"/>
-      <w:bookmarkStart w:id="138" w:name="_Toc56542825"/>
+      <w:bookmarkStart w:id="135" w:name="_heading=h.19wmciosu9x6" w:colFirst="0" w:colLast="0"/>
+      <w:bookmarkStart w:id="136" w:name="_Toc55386049"/>
+      <w:bookmarkStart w:id="137" w:name="_Toc56542825"/>
+      <w:bookmarkEnd w:id="135"/>
+      <w:r>
+        <w:t>Device Registration UI</w:t>
+      </w:r>
       <w:bookmarkEnd w:id="136"/>
-      <w:r>
-        <w:t>Device Registration UI</w:t>
-      </w:r>
       <w:bookmarkEnd w:id="137"/>
-      <w:bookmarkEnd w:id="138"/>
     </w:p>
     <w:p>
       <w:pPr>
@@ -11679,15 +12224,15 @@
           <w:numId w:val="0"/>
         </w:numPr>
       </w:pPr>
-      <w:bookmarkStart w:id="139" w:name="_heading=h.mvmzg9eq04bz" w:colFirst="0" w:colLast="0"/>
-      <w:bookmarkStart w:id="140" w:name="_Toc55386050"/>
-      <w:bookmarkStart w:id="141" w:name="_Toc56542826"/>
+      <w:bookmarkStart w:id="138" w:name="_heading=h.mvmzg9eq04bz" w:colFirst="0" w:colLast="0"/>
+      <w:bookmarkStart w:id="139" w:name="_Toc55386050"/>
+      <w:bookmarkStart w:id="140" w:name="_Toc56542826"/>
+      <w:bookmarkEnd w:id="138"/>
+      <w:r>
+        <w:t>Device Settings UI</w:t>
+      </w:r>
       <w:bookmarkEnd w:id="139"/>
-      <w:r>
-        <w:t>Device Settings UI</w:t>
-      </w:r>
       <w:bookmarkEnd w:id="140"/>
-      <w:bookmarkEnd w:id="141"/>
       <w:r>
         <w:t xml:space="preserve"> </w:t>
       </w:r>
@@ -11700,15 +12245,15 @@
           <w:numId w:val="0"/>
         </w:numPr>
       </w:pPr>
-      <w:bookmarkStart w:id="142" w:name="_heading=h.7m1bfi14u18n" w:colFirst="0" w:colLast="0"/>
-      <w:bookmarkStart w:id="143" w:name="_Toc55386051"/>
-      <w:bookmarkStart w:id="144" w:name="_Toc56542827"/>
+      <w:bookmarkStart w:id="141" w:name="_heading=h.7m1bfi14u18n" w:colFirst="0" w:colLast="0"/>
+      <w:bookmarkStart w:id="142" w:name="_Toc55386051"/>
+      <w:bookmarkStart w:id="143" w:name="_Toc56542827"/>
+      <w:bookmarkEnd w:id="141"/>
+      <w:r>
+        <w:t>Device Status UI</w:t>
+      </w:r>
       <w:bookmarkEnd w:id="142"/>
-      <w:r>
-        <w:t>Device Status UI</w:t>
-      </w:r>
       <w:bookmarkEnd w:id="143"/>
-      <w:bookmarkEnd w:id="144"/>
       <w:r>
         <w:t xml:space="preserve"> </w:t>
       </w:r>
@@ -11730,15 +12275,15 @@
           <w:szCs w:val="80"/>
         </w:rPr>
       </w:pPr>
-      <w:bookmarkStart w:id="145" w:name="_heading=h.ef2dofpwxlqg" w:colFirst="0" w:colLast="0"/>
-      <w:bookmarkStart w:id="146" w:name="_Toc55386052"/>
-      <w:bookmarkStart w:id="147" w:name="_Toc56542828"/>
+      <w:bookmarkStart w:id="144" w:name="_heading=h.ef2dofpwxlqg" w:colFirst="0" w:colLast="0"/>
+      <w:bookmarkStart w:id="145" w:name="_Toc55386052"/>
+      <w:bookmarkStart w:id="146" w:name="_Toc56542828"/>
+      <w:bookmarkEnd w:id="144"/>
+      <w:r>
+        <w:t>OpenWRT device software</w:t>
+      </w:r>
       <w:bookmarkEnd w:id="145"/>
-      <w:r>
-        <w:t>OpenWRT device software</w:t>
-      </w:r>
       <w:bookmarkEnd w:id="146"/>
-      <w:bookmarkEnd w:id="147"/>
     </w:p>
     <w:p>
       <w:pPr>
@@ -11756,10 +12301,10 @@
           <w:szCs w:val="22"/>
         </w:rPr>
       </w:pPr>
-      <w:bookmarkStart w:id="148" w:name="_heading=h.er0dox2poitu" w:colFirst="0" w:colLast="0"/>
-      <w:bookmarkStart w:id="149" w:name="_Toc55386053"/>
-      <w:bookmarkStart w:id="150" w:name="_Toc56542829"/>
-      <w:bookmarkEnd w:id="148"/>
+      <w:bookmarkStart w:id="147" w:name="_heading=h.er0dox2poitu" w:colFirst="0" w:colLast="0"/>
+      <w:bookmarkStart w:id="148" w:name="_Toc55386053"/>
+      <w:bookmarkStart w:id="149" w:name="_Toc56542829"/>
+      <w:bookmarkEnd w:id="147"/>
       <w:r>
         <w:rPr>
           <w:bCs/>
@@ -11768,8 +12313,8 @@
         </w:rPr>
         <w:t>Registration and Installation</w:t>
       </w:r>
+      <w:bookmarkEnd w:id="148"/>
       <w:bookmarkEnd w:id="149"/>
-      <w:bookmarkEnd w:id="150"/>
     </w:p>
     <w:p>
       <w:pPr>
@@ -11787,10 +12332,10 @@
           <w:szCs w:val="22"/>
         </w:rPr>
       </w:pPr>
-      <w:bookmarkStart w:id="151" w:name="_heading=h.vwyzjtkt1jw3" w:colFirst="0" w:colLast="0"/>
-      <w:bookmarkStart w:id="152" w:name="_Toc55386054"/>
-      <w:bookmarkStart w:id="153" w:name="_Toc56542830"/>
-      <w:bookmarkEnd w:id="151"/>
+      <w:bookmarkStart w:id="150" w:name="_heading=h.vwyzjtkt1jw3" w:colFirst="0" w:colLast="0"/>
+      <w:bookmarkStart w:id="151" w:name="_Toc55386054"/>
+      <w:bookmarkStart w:id="152" w:name="_Toc56542830"/>
+      <w:bookmarkEnd w:id="150"/>
       <w:r>
         <w:rPr>
           <w:bCs/>
@@ -11799,8 +12344,8 @@
         </w:rPr>
         <w:t>Heartbeats</w:t>
       </w:r>
+      <w:bookmarkEnd w:id="151"/>
       <w:bookmarkEnd w:id="152"/>
-      <w:bookmarkEnd w:id="153"/>
     </w:p>
     <w:p>
       <w:pPr>
@@ -11818,10 +12363,10 @@
           <w:szCs w:val="22"/>
         </w:rPr>
       </w:pPr>
-      <w:bookmarkStart w:id="154" w:name="_heading=h.iylh5pwhqyxy" w:colFirst="0" w:colLast="0"/>
-      <w:bookmarkStart w:id="155" w:name="_Toc55386055"/>
-      <w:bookmarkStart w:id="156" w:name="_Toc56542831"/>
-      <w:bookmarkEnd w:id="154"/>
+      <w:bookmarkStart w:id="153" w:name="_heading=h.iylh5pwhqyxy" w:colFirst="0" w:colLast="0"/>
+      <w:bookmarkStart w:id="154" w:name="_Toc55386055"/>
+      <w:bookmarkStart w:id="155" w:name="_Toc56542831"/>
+      <w:bookmarkEnd w:id="153"/>
       <w:r>
         <w:rPr>
           <w:bCs/>
@@ -11830,8 +12375,8 @@
         </w:rPr>
         <w:t>Status Updates</w:t>
       </w:r>
+      <w:bookmarkEnd w:id="154"/>
       <w:bookmarkEnd w:id="155"/>
-      <w:bookmarkEnd w:id="156"/>
     </w:p>
     <w:p>
       <w:pPr>
@@ -11849,10 +12394,10 @@
           <w:szCs w:val="22"/>
         </w:rPr>
       </w:pPr>
-      <w:bookmarkStart w:id="157" w:name="_heading=h.lahf6ll282nr" w:colFirst="0" w:colLast="0"/>
-      <w:bookmarkStart w:id="158" w:name="_Toc55386056"/>
-      <w:bookmarkStart w:id="159" w:name="_Toc56542832"/>
-      <w:bookmarkEnd w:id="157"/>
+      <w:bookmarkStart w:id="156" w:name="_heading=h.lahf6ll282nr" w:colFirst="0" w:colLast="0"/>
+      <w:bookmarkStart w:id="157" w:name="_Toc55386056"/>
+      <w:bookmarkStart w:id="158" w:name="_Toc56542832"/>
+      <w:bookmarkEnd w:id="156"/>
       <w:r>
         <w:rPr>
           <w:bCs/>
@@ -11861,8 +12406,8 @@
         </w:rPr>
         <w:t>Device Configuration Management</w:t>
       </w:r>
+      <w:bookmarkEnd w:id="157"/>
       <w:bookmarkEnd w:id="158"/>
-      <w:bookmarkEnd w:id="159"/>
     </w:p>
     <w:p>
       <w:pPr>
@@ -11880,10 +12425,10 @@
           <w:szCs w:val="22"/>
         </w:rPr>
       </w:pPr>
-      <w:bookmarkStart w:id="160" w:name="_heading=h.hd2845d6bokn" w:colFirst="0" w:colLast="0"/>
-      <w:bookmarkStart w:id="161" w:name="_Toc55386057"/>
-      <w:bookmarkStart w:id="162" w:name="_Toc56542833"/>
-      <w:bookmarkEnd w:id="160"/>
+      <w:bookmarkStart w:id="159" w:name="_heading=h.hd2845d6bokn" w:colFirst="0" w:colLast="0"/>
+      <w:bookmarkStart w:id="160" w:name="_Toc55386057"/>
+      <w:bookmarkStart w:id="161" w:name="_Toc56542833"/>
+      <w:bookmarkEnd w:id="159"/>
       <w:r>
         <w:rPr>
           <w:bCs/>
@@ -11892,8 +12437,8 @@
         </w:rPr>
         <w:t>Failure Handling</w:t>
       </w:r>
+      <w:bookmarkEnd w:id="160"/>
       <w:bookmarkEnd w:id="161"/>
-      <w:bookmarkEnd w:id="162"/>
     </w:p>
     <w:p>
       <w:pPr>
@@ -11908,15 +12453,15 @@
           <w:numId w:val="6"/>
         </w:numPr>
       </w:pPr>
-      <w:bookmarkStart w:id="163" w:name="_heading=h.4v6mliogb4gw" w:colFirst="0" w:colLast="0"/>
-      <w:bookmarkStart w:id="164" w:name="_Toc55386058"/>
-      <w:bookmarkStart w:id="165" w:name="_Toc56542834"/>
+      <w:bookmarkStart w:id="162" w:name="_heading=h.4v6mliogb4gw" w:colFirst="0" w:colLast="0"/>
+      <w:bookmarkStart w:id="163" w:name="_Toc55386058"/>
+      <w:bookmarkStart w:id="164" w:name="_Toc56542834"/>
+      <w:bookmarkEnd w:id="162"/>
+      <w:r>
+        <w:t>Business Logic</w:t>
+      </w:r>
       <w:bookmarkEnd w:id="163"/>
-      <w:r>
-        <w:t>Business Logic</w:t>
-      </w:r>
       <w:bookmarkEnd w:id="164"/>
-      <w:bookmarkEnd w:id="165"/>
     </w:p>
     <w:p>
       <w:pPr>
@@ -11934,10 +12479,10 @@
           <w:szCs w:val="22"/>
         </w:rPr>
       </w:pPr>
-      <w:bookmarkStart w:id="166" w:name="_heading=h.xpbhxjycd1yg" w:colFirst="0" w:colLast="0"/>
-      <w:bookmarkStart w:id="167" w:name="_Toc55386059"/>
-      <w:bookmarkStart w:id="168" w:name="_Toc56542835"/>
-      <w:bookmarkEnd w:id="166"/>
+      <w:bookmarkStart w:id="165" w:name="_heading=h.xpbhxjycd1yg" w:colFirst="0" w:colLast="0"/>
+      <w:bookmarkStart w:id="166" w:name="_Toc55386059"/>
+      <w:bookmarkStart w:id="167" w:name="_Toc56542835"/>
+      <w:bookmarkEnd w:id="165"/>
       <w:proofErr w:type="spellStart"/>
       <w:r>
         <w:rPr>
@@ -11947,8 +12492,8 @@
         </w:rPr>
         <w:t>Websocket</w:t>
       </w:r>
+      <w:bookmarkEnd w:id="166"/>
       <w:bookmarkEnd w:id="167"/>
-      <w:bookmarkEnd w:id="168"/>
       <w:proofErr w:type="spellEnd"/>
       <w:r>
         <w:rPr>
@@ -11975,10 +12520,10 @@
           <w:szCs w:val="22"/>
         </w:rPr>
       </w:pPr>
-      <w:bookmarkStart w:id="169" w:name="_heading=h.1xldymym69hu" w:colFirst="0" w:colLast="0"/>
-      <w:bookmarkStart w:id="170" w:name="_Toc55386060"/>
-      <w:bookmarkStart w:id="171" w:name="_Toc56542836"/>
-      <w:bookmarkEnd w:id="169"/>
+      <w:bookmarkStart w:id="168" w:name="_heading=h.1xldymym69hu" w:colFirst="0" w:colLast="0"/>
+      <w:bookmarkStart w:id="169" w:name="_Toc55386060"/>
+      <w:bookmarkStart w:id="170" w:name="_Toc56542836"/>
+      <w:bookmarkEnd w:id="168"/>
       <w:proofErr w:type="spellStart"/>
       <w:r>
         <w:rPr>
@@ -11988,8 +12533,8 @@
         </w:rPr>
         <w:t>AppEngine</w:t>
       </w:r>
+      <w:bookmarkEnd w:id="169"/>
       <w:bookmarkEnd w:id="170"/>
-      <w:bookmarkEnd w:id="171"/>
       <w:proofErr w:type="spellEnd"/>
       <w:r>
         <w:rPr>
@@ -12016,10 +12561,10 @@
           <w:szCs w:val="22"/>
         </w:rPr>
       </w:pPr>
-      <w:bookmarkStart w:id="172" w:name="_heading=h.demulug0l01l" w:colFirst="0" w:colLast="0"/>
-      <w:bookmarkStart w:id="173" w:name="_Toc55386061"/>
-      <w:bookmarkStart w:id="174" w:name="_Toc56542837"/>
-      <w:bookmarkEnd w:id="172"/>
+      <w:bookmarkStart w:id="171" w:name="_heading=h.demulug0l01l" w:colFirst="0" w:colLast="0"/>
+      <w:bookmarkStart w:id="172" w:name="_Toc55386061"/>
+      <w:bookmarkStart w:id="173" w:name="_Toc56542837"/>
+      <w:bookmarkEnd w:id="171"/>
       <w:r>
         <w:rPr>
           <w:bCs/>
@@ -12028,7 +12573,7 @@
         </w:rPr>
         <w:t>Cloud function</w:t>
       </w:r>
-      <w:bookmarkEnd w:id="173"/>
+      <w:bookmarkEnd w:id="172"/>
       <w:r>
         <w:rPr>
           <w:bCs/>
@@ -12037,7 +12582,7 @@
         </w:rPr>
         <w:t>s</w:t>
       </w:r>
-      <w:bookmarkEnd w:id="174"/>
+      <w:bookmarkEnd w:id="173"/>
     </w:p>
     <w:p>
       <w:pPr>
@@ -12056,16 +12601,16 @@
           <w:szCs w:val="80"/>
         </w:rPr>
       </w:pPr>
-      <w:bookmarkStart w:id="175" w:name="_heading=h.lcseb03dweap" w:colFirst="0" w:colLast="0"/>
-      <w:bookmarkStart w:id="176" w:name="_Toc55386062"/>
-      <w:bookmarkStart w:id="177" w:name="_Toc56542838"/>
-      <w:bookmarkEnd w:id="175"/>
+      <w:bookmarkStart w:id="174" w:name="_heading=h.lcseb03dweap" w:colFirst="0" w:colLast="0"/>
+      <w:bookmarkStart w:id="175" w:name="_Toc55386062"/>
+      <w:bookmarkStart w:id="176" w:name="_Toc56542838"/>
+      <w:bookmarkEnd w:id="174"/>
       <w:r>
         <w:lastRenderedPageBreak/>
         <w:t>Secure Data Storage</w:t>
       </w:r>
+      <w:bookmarkEnd w:id="175"/>
       <w:bookmarkEnd w:id="176"/>
-      <w:bookmarkEnd w:id="177"/>
     </w:p>
     <w:p>
       <w:pPr>
@@ -12083,10 +12628,10 @@
           <w:szCs w:val="22"/>
         </w:rPr>
       </w:pPr>
-      <w:bookmarkStart w:id="178" w:name="_heading=h.yzag7vag6ce6" w:colFirst="0" w:colLast="0"/>
-      <w:bookmarkStart w:id="179" w:name="_Toc55386063"/>
-      <w:bookmarkStart w:id="180" w:name="_Toc56542839"/>
-      <w:bookmarkEnd w:id="178"/>
+      <w:bookmarkStart w:id="177" w:name="_heading=h.yzag7vag6ce6" w:colFirst="0" w:colLast="0"/>
+      <w:bookmarkStart w:id="178" w:name="_Toc55386063"/>
+      <w:bookmarkStart w:id="179" w:name="_Toc56542839"/>
+      <w:bookmarkEnd w:id="177"/>
       <w:r>
         <w:rPr>
           <w:bCs/>
@@ -12095,8 +12640,8 @@
         </w:rPr>
         <w:t>Shared Configuration Database</w:t>
       </w:r>
+      <w:bookmarkEnd w:id="178"/>
       <w:bookmarkEnd w:id="179"/>
-      <w:bookmarkEnd w:id="180"/>
     </w:p>
     <w:p>
       <w:pPr>
@@ -12114,10 +12659,10 @@
           <w:szCs w:val="22"/>
         </w:rPr>
       </w:pPr>
-      <w:bookmarkStart w:id="181" w:name="_heading=h.4kl569pnjkn6" w:colFirst="0" w:colLast="0"/>
-      <w:bookmarkStart w:id="182" w:name="_Toc55386064"/>
-      <w:bookmarkStart w:id="183" w:name="_Toc56542840"/>
-      <w:bookmarkEnd w:id="181"/>
+      <w:bookmarkStart w:id="180" w:name="_heading=h.4kl569pnjkn6" w:colFirst="0" w:colLast="0"/>
+      <w:bookmarkStart w:id="181" w:name="_Toc55386064"/>
+      <w:bookmarkStart w:id="182" w:name="_Toc56542840"/>
+      <w:bookmarkEnd w:id="180"/>
       <w:r>
         <w:rPr>
           <w:bCs/>
@@ -12126,10 +12671,10 @@
         </w:rPr>
         <w:t>Device Registration data on Mobile app</w:t>
       </w:r>
-      <w:bookmarkStart w:id="184" w:name="_heading=h.z40q6bdqy01b" w:colFirst="0" w:colLast="0"/>
+      <w:bookmarkStart w:id="183" w:name="_heading=h.z40q6bdqy01b" w:colFirst="0" w:colLast="0"/>
+      <w:bookmarkEnd w:id="181"/>
       <w:bookmarkEnd w:id="182"/>
       <w:bookmarkEnd w:id="183"/>
-      <w:bookmarkEnd w:id="184"/>
     </w:p>
     <w:p>
       <w:pPr>
@@ -12144,15 +12689,15 @@
           <w:numId w:val="6"/>
         </w:numPr>
       </w:pPr>
-      <w:bookmarkStart w:id="185" w:name="_heading=h.1y810tw" w:colFirst="0" w:colLast="0"/>
-      <w:bookmarkStart w:id="186" w:name="_Toc55386065"/>
-      <w:bookmarkStart w:id="187" w:name="_Toc56542841"/>
+      <w:bookmarkStart w:id="184" w:name="_heading=h.1y810tw" w:colFirst="0" w:colLast="0"/>
+      <w:bookmarkStart w:id="185" w:name="_Toc55386065"/>
+      <w:bookmarkStart w:id="186" w:name="_Toc56542841"/>
+      <w:bookmarkEnd w:id="184"/>
+      <w:r>
+        <w:t>Hardware platform</w:t>
+      </w:r>
       <w:bookmarkEnd w:id="185"/>
-      <w:r>
-        <w:t>Hardware platform</w:t>
-      </w:r>
       <w:bookmarkEnd w:id="186"/>
-      <w:bookmarkEnd w:id="187"/>
     </w:p>
     <w:p>
       <w:pPr>
@@ -12186,14 +12731,14 @@
           <w:numId w:val="1"/>
         </w:numPr>
       </w:pPr>
-      <w:bookmarkStart w:id="188" w:name="_Toc55386066"/>
-      <w:bookmarkStart w:id="189" w:name="_Toc56542842"/>
+      <w:bookmarkStart w:id="187" w:name="_Toc55386066"/>
+      <w:bookmarkStart w:id="188" w:name="_Toc56542842"/>
       <w:r>
         <w:lastRenderedPageBreak/>
         <w:t>Testing and Verification</w:t>
       </w:r>
+      <w:bookmarkEnd w:id="187"/>
       <w:bookmarkEnd w:id="188"/>
-      <w:bookmarkEnd w:id="189"/>
     </w:p>
     <w:p>
       <w:pPr>
@@ -12229,11 +12774,11 @@
           <w:szCs w:val="80"/>
         </w:rPr>
       </w:pPr>
-      <w:bookmarkStart w:id="190" w:name="_Toc56542843"/>
+      <w:bookmarkStart w:id="189" w:name="_Toc56542843"/>
       <w:r>
         <w:t>Testing Process</w:t>
       </w:r>
-      <w:bookmarkEnd w:id="190"/>
+      <w:bookmarkEnd w:id="189"/>
       <w:r>
         <w:t xml:space="preserve"> </w:t>
       </w:r>
@@ -12254,7 +12799,7 @@
           <w:szCs w:val="22"/>
         </w:rPr>
       </w:pPr>
-      <w:bookmarkStart w:id="191" w:name="_Toc56542844"/>
+      <w:bookmarkStart w:id="190" w:name="_Toc56542844"/>
       <w:r>
         <w:rPr>
           <w:bCs/>
@@ -12263,7 +12808,7 @@
         </w:rPr>
         <w:t>Mobile App</w:t>
       </w:r>
-      <w:bookmarkEnd w:id="191"/>
+      <w:bookmarkEnd w:id="190"/>
     </w:p>
     <w:p>
       <w:pPr>
@@ -12281,7 +12826,7 @@
           <w:szCs w:val="22"/>
         </w:rPr>
       </w:pPr>
-      <w:bookmarkStart w:id="192" w:name="_Toc56542845"/>
+      <w:bookmarkStart w:id="191" w:name="_Toc56542845"/>
       <w:r>
         <w:rPr>
           <w:bCs/>
@@ -12290,7 +12835,7 @@
         </w:rPr>
         <w:t>OpenWRT Device Software</w:t>
       </w:r>
-      <w:bookmarkEnd w:id="192"/>
+      <w:bookmarkEnd w:id="191"/>
     </w:p>
     <w:p>
       <w:pPr>
@@ -12308,7 +12853,7 @@
           <w:szCs w:val="22"/>
         </w:rPr>
       </w:pPr>
-      <w:bookmarkStart w:id="193" w:name="_Toc56542846"/>
+      <w:bookmarkStart w:id="192" w:name="_Toc56542846"/>
       <w:r>
         <w:rPr>
           <w:bCs/>
@@ -12317,7 +12862,7 @@
         </w:rPr>
         <w:t>Business Logic</w:t>
       </w:r>
-      <w:bookmarkEnd w:id="193"/>
+      <w:bookmarkEnd w:id="192"/>
     </w:p>
     <w:p>
       <w:pPr>
@@ -12335,7 +12880,7 @@
           <w:szCs w:val="22"/>
         </w:rPr>
       </w:pPr>
-      <w:bookmarkStart w:id="194" w:name="_Toc56542847"/>
+      <w:bookmarkStart w:id="193" w:name="_Toc56542847"/>
       <w:r>
         <w:rPr>
           <w:bCs/>
@@ -12344,7 +12889,7 @@
         </w:rPr>
         <w:t>Database testing</w:t>
       </w:r>
-      <w:bookmarkEnd w:id="194"/>
+      <w:bookmarkEnd w:id="193"/>
     </w:p>
     <w:p>
       <w:pPr>
@@ -12358,11 +12903,11 @@
           <w:szCs w:val="80"/>
         </w:rPr>
       </w:pPr>
-      <w:bookmarkStart w:id="195" w:name="_Toc56542848"/>
+      <w:bookmarkStart w:id="194" w:name="_Toc56542848"/>
       <w:r>
         <w:t>Test results</w:t>
       </w:r>
-      <w:bookmarkEnd w:id="195"/>
+      <w:bookmarkEnd w:id="194"/>
     </w:p>
     <w:p>
       <w:pPr>
@@ -12398,14 +12943,14 @@
           <w:numId w:val="1"/>
         </w:numPr>
       </w:pPr>
-      <w:bookmarkStart w:id="196" w:name="_Toc55386067"/>
-      <w:bookmarkStart w:id="197" w:name="_Toc56542849"/>
+      <w:bookmarkStart w:id="195" w:name="_Toc55386067"/>
+      <w:bookmarkStart w:id="196" w:name="_Toc56542849"/>
       <w:r>
         <w:lastRenderedPageBreak/>
         <w:t>Performance and Benchmarks</w:t>
       </w:r>
+      <w:bookmarkEnd w:id="195"/>
       <w:bookmarkEnd w:id="196"/>
-      <w:bookmarkEnd w:id="197"/>
     </w:p>
     <w:p>
       <w:pPr>
@@ -12437,13 +12982,13 @@
           <w:numId w:val="0"/>
         </w:numPr>
       </w:pPr>
-      <w:bookmarkStart w:id="198" w:name="_Toc55386068"/>
-      <w:bookmarkStart w:id="199" w:name="_Toc56542850"/>
+      <w:bookmarkStart w:id="197" w:name="_Toc55386068"/>
+      <w:bookmarkStart w:id="198" w:name="_Toc56542850"/>
       <w:r>
         <w:t>Scalability</w:t>
       </w:r>
+      <w:bookmarkEnd w:id="197"/>
       <w:bookmarkEnd w:id="198"/>
-      <w:bookmarkEnd w:id="199"/>
     </w:p>
     <w:p>
       <w:pPr>
@@ -12453,15 +12998,15 @@
           <w:numId w:val="0"/>
         </w:numPr>
       </w:pPr>
-      <w:bookmarkStart w:id="200" w:name="_heading=h.924h1thyq5h9" w:colFirst="0" w:colLast="0"/>
-      <w:bookmarkStart w:id="201" w:name="_Toc55386069"/>
-      <w:bookmarkStart w:id="202" w:name="_Toc56542851"/>
+      <w:bookmarkStart w:id="199" w:name="_heading=h.924h1thyq5h9" w:colFirst="0" w:colLast="0"/>
+      <w:bookmarkStart w:id="200" w:name="_Toc55386069"/>
+      <w:bookmarkStart w:id="201" w:name="_Toc56542851"/>
+      <w:bookmarkEnd w:id="199"/>
+      <w:r>
+        <w:t>Throughput</w:t>
+      </w:r>
       <w:bookmarkEnd w:id="200"/>
-      <w:r>
-        <w:t>Throughput</w:t>
-      </w:r>
       <w:bookmarkEnd w:id="201"/>
-      <w:bookmarkEnd w:id="202"/>
     </w:p>
     <w:p>
       <w:pPr>
@@ -12471,15 +13016,15 @@
           <w:numId w:val="0"/>
         </w:numPr>
       </w:pPr>
-      <w:bookmarkStart w:id="203" w:name="_heading=h.tez8shvotjia" w:colFirst="0" w:colLast="0"/>
-      <w:bookmarkStart w:id="204" w:name="_Toc55386070"/>
-      <w:bookmarkStart w:id="205" w:name="_Toc56542852"/>
+      <w:bookmarkStart w:id="202" w:name="_heading=h.tez8shvotjia" w:colFirst="0" w:colLast="0"/>
+      <w:bookmarkStart w:id="203" w:name="_Toc55386070"/>
+      <w:bookmarkStart w:id="204" w:name="_Toc56542852"/>
+      <w:bookmarkEnd w:id="202"/>
+      <w:r>
+        <w:t>Reliability</w:t>
+      </w:r>
       <w:bookmarkEnd w:id="203"/>
-      <w:r>
-        <w:t>Reliability</w:t>
-      </w:r>
       <w:bookmarkEnd w:id="204"/>
-      <w:bookmarkEnd w:id="205"/>
     </w:p>
     <w:p>
       <w:pPr>
@@ -12489,15 +13034,15 @@
           <w:numId w:val="0"/>
         </w:numPr>
       </w:pPr>
-      <w:bookmarkStart w:id="206" w:name="_heading=h.fklnqxm6i3rv" w:colFirst="0" w:colLast="0"/>
-      <w:bookmarkStart w:id="207" w:name="_Toc55386071"/>
-      <w:bookmarkStart w:id="208" w:name="_Toc56542853"/>
+      <w:bookmarkStart w:id="205" w:name="_heading=h.fklnqxm6i3rv" w:colFirst="0" w:colLast="0"/>
+      <w:bookmarkStart w:id="206" w:name="_Toc55386071"/>
+      <w:bookmarkStart w:id="207" w:name="_Toc56542853"/>
+      <w:bookmarkEnd w:id="205"/>
+      <w:r>
+        <w:t>Feature Parity</w:t>
+      </w:r>
       <w:bookmarkEnd w:id="206"/>
-      <w:r>
-        <w:t>Feature Parity</w:t>
-      </w:r>
       <w:bookmarkEnd w:id="207"/>
-      <w:bookmarkEnd w:id="208"/>
     </w:p>
     <w:p>
       <w:pPr>
@@ -12523,14 +13068,14 @@
           <w:numId w:val="1"/>
         </w:numPr>
       </w:pPr>
-      <w:bookmarkStart w:id="209" w:name="_Toc55386072"/>
-      <w:bookmarkStart w:id="210" w:name="_Toc56542854"/>
+      <w:bookmarkStart w:id="208" w:name="_Toc55386072"/>
+      <w:bookmarkStart w:id="209" w:name="_Toc56542854"/>
       <w:r>
         <w:lastRenderedPageBreak/>
         <w:t>Deployment, Operations, Maintenance</w:t>
       </w:r>
+      <w:bookmarkEnd w:id="208"/>
       <w:bookmarkEnd w:id="209"/>
-      <w:bookmarkEnd w:id="210"/>
     </w:p>
     <w:p>
       <w:pPr>
@@ -12540,13 +13085,13 @@
           <w:numId w:val="0"/>
         </w:numPr>
       </w:pPr>
-      <w:bookmarkStart w:id="211" w:name="_Toc55386073"/>
-      <w:bookmarkStart w:id="212" w:name="_Toc56542855"/>
+      <w:bookmarkStart w:id="210" w:name="_Toc55386073"/>
+      <w:bookmarkStart w:id="211" w:name="_Toc56542855"/>
       <w:r>
         <w:t>Business Logic</w:t>
       </w:r>
+      <w:bookmarkEnd w:id="210"/>
       <w:bookmarkEnd w:id="211"/>
-      <w:bookmarkEnd w:id="212"/>
     </w:p>
     <w:p>
       <w:pPr>
@@ -12564,10 +13109,10 @@
           <w:szCs w:val="22"/>
         </w:rPr>
       </w:pPr>
-      <w:bookmarkStart w:id="213" w:name="_heading=h.dnerv5qr6vsk" w:colFirst="0" w:colLast="0"/>
-      <w:bookmarkStart w:id="214" w:name="_Toc55386074"/>
-      <w:bookmarkStart w:id="215" w:name="_Toc56542856"/>
-      <w:bookmarkEnd w:id="213"/>
+      <w:bookmarkStart w:id="212" w:name="_heading=h.dnerv5qr6vsk" w:colFirst="0" w:colLast="0"/>
+      <w:bookmarkStart w:id="213" w:name="_Toc55386074"/>
+      <w:bookmarkStart w:id="214" w:name="_Toc56542856"/>
+      <w:bookmarkEnd w:id="212"/>
       <w:r>
         <w:rPr>
           <w:bCs/>
@@ -12576,8 +13121,8 @@
         </w:rPr>
         <w:t>Cloud Functions</w:t>
       </w:r>
+      <w:bookmarkEnd w:id="213"/>
       <w:bookmarkEnd w:id="214"/>
-      <w:bookmarkEnd w:id="215"/>
     </w:p>
     <w:p>
       <w:r>
@@ -12601,10 +13146,10 @@
           <w:szCs w:val="22"/>
         </w:rPr>
       </w:pPr>
-      <w:bookmarkStart w:id="216" w:name="_heading=h.jokp61cde8np" w:colFirst="0" w:colLast="0"/>
-      <w:bookmarkStart w:id="217" w:name="_Toc55386075"/>
-      <w:bookmarkStart w:id="218" w:name="_Toc56542857"/>
-      <w:bookmarkEnd w:id="216"/>
+      <w:bookmarkStart w:id="215" w:name="_heading=h.jokp61cde8np" w:colFirst="0" w:colLast="0"/>
+      <w:bookmarkStart w:id="216" w:name="_Toc55386075"/>
+      <w:bookmarkStart w:id="217" w:name="_Toc56542857"/>
+      <w:bookmarkEnd w:id="215"/>
       <w:r>
         <w:rPr>
           <w:bCs/>
@@ -12621,8 +13166,8 @@
         </w:rPr>
         <w:t>pp Engine</w:t>
       </w:r>
+      <w:bookmarkEnd w:id="216"/>
       <w:bookmarkEnd w:id="217"/>
-      <w:bookmarkEnd w:id="218"/>
     </w:p>
     <w:p>
       <w:pPr>
@@ -12640,13 +13185,13 @@
           <w:numId w:val="0"/>
         </w:numPr>
       </w:pPr>
-      <w:bookmarkStart w:id="219" w:name="_Toc55386076"/>
-      <w:bookmarkStart w:id="220" w:name="_Toc56542858"/>
+      <w:bookmarkStart w:id="218" w:name="_Toc55386076"/>
+      <w:bookmarkStart w:id="219" w:name="_Toc56542858"/>
       <w:r>
         <w:t>Android App and Device software</w:t>
       </w:r>
+      <w:bookmarkEnd w:id="218"/>
       <w:bookmarkEnd w:id="219"/>
-      <w:bookmarkEnd w:id="220"/>
     </w:p>
     <w:p>
       <w:r>
@@ -12669,12 +13214,12 @@
           <w:szCs w:val="22"/>
         </w:rPr>
       </w:pPr>
-      <w:bookmarkStart w:id="221" w:name="_heading=h.x16erz36qq7z" w:colFirst="0" w:colLast="0"/>
-      <w:bookmarkStart w:id="222" w:name="_heading=h.mxa35sv6zqrt" w:colFirst="0" w:colLast="0"/>
-      <w:bookmarkStart w:id="223" w:name="_Toc55386077"/>
-      <w:bookmarkStart w:id="224" w:name="_Toc56542859"/>
+      <w:bookmarkStart w:id="220" w:name="_heading=h.x16erz36qq7z" w:colFirst="0" w:colLast="0"/>
+      <w:bookmarkStart w:id="221" w:name="_heading=h.mxa35sv6zqrt" w:colFirst="0" w:colLast="0"/>
+      <w:bookmarkStart w:id="222" w:name="_Toc55386077"/>
+      <w:bookmarkStart w:id="223" w:name="_Toc56542859"/>
+      <w:bookmarkEnd w:id="220"/>
       <w:bookmarkEnd w:id="221"/>
-      <w:bookmarkEnd w:id="222"/>
       <w:r>
         <w:rPr>
           <w:bCs/>
@@ -12683,8 +13228,8 @@
         </w:rPr>
         <w:t>Android App Stores</w:t>
       </w:r>
+      <w:bookmarkEnd w:id="222"/>
       <w:bookmarkEnd w:id="223"/>
-      <w:bookmarkEnd w:id="224"/>
       <w:r>
         <w:rPr>
           <w:bCs/>
@@ -12710,10 +13255,10 @@
           <w:szCs w:val="22"/>
         </w:rPr>
       </w:pPr>
-      <w:bookmarkStart w:id="225" w:name="_heading=h.7q5fwsmsw9ks" w:colFirst="0" w:colLast="0"/>
-      <w:bookmarkStart w:id="226" w:name="_Toc55386078"/>
-      <w:bookmarkStart w:id="227" w:name="_Toc56542860"/>
-      <w:bookmarkEnd w:id="225"/>
+      <w:bookmarkStart w:id="224" w:name="_heading=h.7q5fwsmsw9ks" w:colFirst="0" w:colLast="0"/>
+      <w:bookmarkStart w:id="225" w:name="_Toc55386078"/>
+      <w:bookmarkStart w:id="226" w:name="_Toc56542860"/>
+      <w:bookmarkEnd w:id="224"/>
       <w:r>
         <w:rPr>
           <w:bCs/>
@@ -12722,8 +13267,8 @@
         </w:rPr>
         <w:t>Packaging device software</w:t>
       </w:r>
+      <w:bookmarkEnd w:id="225"/>
       <w:bookmarkEnd w:id="226"/>
-      <w:bookmarkEnd w:id="227"/>
     </w:p>
     <w:p>
       <w:pPr>
@@ -12738,13 +13283,13 @@
           <w:numId w:val="0"/>
         </w:numPr>
       </w:pPr>
-      <w:bookmarkStart w:id="228" w:name="_Toc55386079"/>
-      <w:bookmarkStart w:id="229" w:name="_Toc56542861"/>
+      <w:bookmarkStart w:id="227" w:name="_Toc55386079"/>
+      <w:bookmarkStart w:id="228" w:name="_Toc56542861"/>
       <w:r>
         <w:t>Secure Database operations</w:t>
       </w:r>
+      <w:bookmarkEnd w:id="227"/>
       <w:bookmarkEnd w:id="228"/>
-      <w:bookmarkEnd w:id="229"/>
     </w:p>
     <w:p>
       <w:pPr>
@@ -12762,10 +13307,10 @@
           <w:szCs w:val="22"/>
         </w:rPr>
       </w:pPr>
-      <w:bookmarkStart w:id="230" w:name="_heading=h.8ev136pk41ix" w:colFirst="0" w:colLast="0"/>
-      <w:bookmarkStart w:id="231" w:name="_Toc55386080"/>
-      <w:bookmarkStart w:id="232" w:name="_Toc56542862"/>
-      <w:bookmarkEnd w:id="230"/>
+      <w:bookmarkStart w:id="229" w:name="_heading=h.8ev136pk41ix" w:colFirst="0" w:colLast="0"/>
+      <w:bookmarkStart w:id="230" w:name="_Toc55386080"/>
+      <w:bookmarkStart w:id="231" w:name="_Toc56542862"/>
+      <w:bookmarkEnd w:id="229"/>
       <w:r>
         <w:rPr>
           <w:bCs/>
@@ -12774,8 +13319,8 @@
         </w:rPr>
         <w:t>Firebase Realtime Database</w:t>
       </w:r>
+      <w:bookmarkEnd w:id="230"/>
       <w:bookmarkEnd w:id="231"/>
-      <w:bookmarkEnd w:id="232"/>
       <w:r>
         <w:rPr>
           <w:bCs/>
@@ -12814,10 +13359,10 @@
           <w:szCs w:val="22"/>
         </w:rPr>
       </w:pPr>
-      <w:bookmarkStart w:id="233" w:name="_heading=h.36n4u1r62iqq" w:colFirst="0" w:colLast="0"/>
-      <w:bookmarkStart w:id="234" w:name="_Toc55386081"/>
-      <w:bookmarkStart w:id="235" w:name="_Toc56542863"/>
-      <w:bookmarkEnd w:id="233"/>
+      <w:bookmarkStart w:id="232" w:name="_heading=h.36n4u1r62iqq" w:colFirst="0" w:colLast="0"/>
+      <w:bookmarkStart w:id="233" w:name="_Toc55386081"/>
+      <w:bookmarkStart w:id="234" w:name="_Toc56542863"/>
+      <w:bookmarkEnd w:id="232"/>
       <w:r>
         <w:rPr>
           <w:bCs/>
@@ -12826,8 +13371,8 @@
         </w:rPr>
         <w:t>Local App database</w:t>
       </w:r>
+      <w:bookmarkEnd w:id="233"/>
       <w:bookmarkEnd w:id="234"/>
-      <w:bookmarkEnd w:id="235"/>
       <w:r>
         <w:rPr>
           <w:bCs/>
@@ -12853,10 +13398,10 @@
           <w:szCs w:val="22"/>
         </w:rPr>
       </w:pPr>
-      <w:bookmarkStart w:id="236" w:name="_heading=h.6eq7cu3o2ls5" w:colFirst="0" w:colLast="0"/>
-      <w:bookmarkStart w:id="237" w:name="_Toc55386082"/>
-      <w:bookmarkStart w:id="238" w:name="_Toc56542864"/>
-      <w:bookmarkEnd w:id="236"/>
+      <w:bookmarkStart w:id="235" w:name="_heading=h.6eq7cu3o2ls5" w:colFirst="0" w:colLast="0"/>
+      <w:bookmarkStart w:id="236" w:name="_Toc55386082"/>
+      <w:bookmarkStart w:id="237" w:name="_Toc56542864"/>
+      <w:bookmarkEnd w:id="235"/>
       <w:r>
         <w:rPr>
           <w:bCs/>
@@ -12865,8 +13410,8 @@
         </w:rPr>
         <w:t>Device data storage</w:t>
       </w:r>
+      <w:bookmarkEnd w:id="236"/>
       <w:bookmarkEnd w:id="237"/>
-      <w:bookmarkEnd w:id="238"/>
     </w:p>
     <w:p>
       <w:pPr>
@@ -12881,8 +13426,8 @@
           <w:numId w:val="0"/>
         </w:numPr>
       </w:pPr>
-      <w:bookmarkStart w:id="239" w:name="_Toc55386083"/>
-      <w:bookmarkStart w:id="240" w:name="_Toc56542865"/>
+      <w:bookmarkStart w:id="238" w:name="_Toc55386083"/>
+      <w:bookmarkStart w:id="239" w:name="_Toc56542865"/>
       <w:proofErr w:type="spellStart"/>
       <w:r>
         <w:lastRenderedPageBreak/>
@@ -12892,8 +13437,8 @@
       <w:r>
         <w:t xml:space="preserve"> repository</w:t>
       </w:r>
+      <w:bookmarkEnd w:id="238"/>
       <w:bookmarkEnd w:id="239"/>
-      <w:bookmarkEnd w:id="240"/>
       <w:r>
         <w:t xml:space="preserve"> </w:t>
       </w:r>
@@ -12932,14 +13477,14 @@
           <w:numId w:val="1"/>
         </w:numPr>
       </w:pPr>
-      <w:bookmarkStart w:id="241" w:name="_Toc55386084"/>
-      <w:bookmarkStart w:id="242" w:name="_Toc56542866"/>
+      <w:bookmarkStart w:id="240" w:name="_Toc55386084"/>
+      <w:bookmarkStart w:id="241" w:name="_Toc56542866"/>
       <w:r>
         <w:lastRenderedPageBreak/>
         <w:t>Summary, Conclusions, and Recommendations</w:t>
       </w:r>
+      <w:bookmarkEnd w:id="240"/>
       <w:bookmarkEnd w:id="241"/>
-      <w:bookmarkEnd w:id="242"/>
     </w:p>
     <w:p>
       <w:pPr>
@@ -12949,13 +13494,13 @@
           <w:numId w:val="1"/>
         </w:numPr>
       </w:pPr>
-      <w:bookmarkStart w:id="243" w:name="_Toc55386085"/>
-      <w:bookmarkStart w:id="244" w:name="_Toc56542867"/>
+      <w:bookmarkStart w:id="242" w:name="_Toc55386085"/>
+      <w:bookmarkStart w:id="243" w:name="_Toc56542867"/>
       <w:r>
         <w:t>Summary</w:t>
       </w:r>
+      <w:bookmarkEnd w:id="242"/>
       <w:bookmarkEnd w:id="243"/>
-      <w:bookmarkEnd w:id="244"/>
     </w:p>
     <w:p>
       <w:pPr>
@@ -12992,15 +13537,7 @@
         <w:pStyle w:val="IndentedParagraph"/>
       </w:pPr>
       <w:r>
-        <w:t xml:space="preserve">The original scope for this project was too big to be completed within the timeframe we had, but we were able to trim down the set of features supported and make the </w:t>
-      </w:r>
-      <w:proofErr w:type="gramStart"/>
-      <w:r>
-        <w:t>end to end</w:t>
-      </w:r>
-      <w:proofErr w:type="gramEnd"/>
-      <w:r>
-        <w:t xml:space="preserve"> flow working. A framework was implemented to add new settings support with minimal change from the Device software. The UI would require more </w:t>
+        <w:t xml:space="preserve">The original scope for this project was too big to be completed within the timeframe we had, but we were able to trim down the set of features supported and make the end to end flow working. A framework was implemented to add new settings support with minimal change from the Device software. The UI would require more </w:t>
       </w:r>
       <w:r>
         <w:t>changes but</w:t>
@@ -13017,13 +13554,13 @@
           <w:numId w:val="1"/>
         </w:numPr>
       </w:pPr>
-      <w:bookmarkStart w:id="245" w:name="_Toc55386086"/>
-      <w:bookmarkStart w:id="246" w:name="_Toc56542868"/>
+      <w:bookmarkStart w:id="244" w:name="_Toc55386086"/>
+      <w:bookmarkStart w:id="245" w:name="_Toc56542868"/>
       <w:r>
         <w:t>Conclusions</w:t>
       </w:r>
+      <w:bookmarkEnd w:id="244"/>
       <w:bookmarkEnd w:id="245"/>
-      <w:bookmarkEnd w:id="246"/>
     </w:p>
     <w:p>
       <w:pPr>
@@ -13053,13 +13590,13 @@
           <w:numId w:val="1"/>
         </w:numPr>
       </w:pPr>
-      <w:bookmarkStart w:id="247" w:name="_Toc55386087"/>
-      <w:bookmarkStart w:id="248" w:name="_Toc56542869"/>
+      <w:bookmarkStart w:id="246" w:name="_Toc55386087"/>
+      <w:bookmarkStart w:id="247" w:name="_Toc56542869"/>
       <w:r>
         <w:t>Recommendations for Further Research</w:t>
       </w:r>
+      <w:bookmarkEnd w:id="246"/>
       <w:bookmarkEnd w:id="247"/>
-      <w:bookmarkEnd w:id="248"/>
     </w:p>
     <w:p>
       <w:pPr>
@@ -13173,14 +13710,14 @@
         </w:numPr>
         <w:jc w:val="center"/>
       </w:pPr>
-      <w:bookmarkStart w:id="249" w:name="_Glossary"/>
-      <w:bookmarkStart w:id="250" w:name="_Toc56542870"/>
-      <w:bookmarkEnd w:id="249"/>
+      <w:bookmarkStart w:id="248" w:name="_Glossary"/>
+      <w:bookmarkStart w:id="249" w:name="_Toc56542870"/>
+      <w:bookmarkEnd w:id="248"/>
       <w:r>
         <w:lastRenderedPageBreak/>
         <w:t>Glossary</w:t>
       </w:r>
-      <w:bookmarkEnd w:id="250"/>
+      <w:bookmarkEnd w:id="249"/>
     </w:p>
     <w:p>
       <w:pPr>
@@ -13482,22 +14019,35 @@
           <w:szCs w:val="28"/>
         </w:rPr>
       </w:pPr>
-      <w:bookmarkStart w:id="251" w:name="_Toc55386090"/>
+      <w:bookmarkStart w:id="250" w:name="_Toc55386090"/>
       <w:r>
         <w:t xml:space="preserve">Table  </w:t>
       </w:r>
-      <w:fldSimple w:instr=" SEQ Table \* ARABIC ">
-        <w:r>
-          <w:rPr>
-            <w:noProof/>
-          </w:rPr>
-          <w:t>1</w:t>
-        </w:r>
-      </w:fldSimple>
+      <w:r>
+        <w:fldChar w:fldCharType="begin"/>
+      </w:r>
+      <w:r>
+        <w:instrText xml:space="preserve"> SEQ Table \* ARABIC </w:instrText>
+      </w:r>
+      <w:r>
+        <w:fldChar w:fldCharType="separate"/>
+      </w:r>
+      <w:r>
+        <w:rPr>
+          <w:noProof/>
+        </w:rPr>
+        <w:t>1</w:t>
+      </w:r>
+      <w:r>
+        <w:rPr>
+          <w:noProof/>
+        </w:rPr>
+        <w:fldChar w:fldCharType="end"/>
+      </w:r>
       <w:r>
         <w:t xml:space="preserve"> Glossary</w:t>
       </w:r>
-      <w:bookmarkEnd w:id="251"/>
+      <w:bookmarkEnd w:id="250"/>
     </w:p>
     <w:p/>
     <w:p/>
@@ -13526,14 +14076,14 @@
         </w:numPr>
         <w:jc w:val="center"/>
       </w:pPr>
-      <w:bookmarkStart w:id="252" w:name="_References"/>
-      <w:bookmarkStart w:id="253" w:name="_Toc56542871"/>
-      <w:bookmarkEnd w:id="252"/>
+      <w:bookmarkStart w:id="251" w:name="_References"/>
+      <w:bookmarkStart w:id="252" w:name="_Toc56542871"/>
+      <w:bookmarkEnd w:id="251"/>
       <w:r>
         <w:lastRenderedPageBreak/>
         <w:t>References</w:t>
       </w:r>
-      <w:bookmarkEnd w:id="253"/>
+      <w:bookmarkEnd w:id="252"/>
     </w:p>
     <w:p>
       <w:pPr>
@@ -14012,14 +14562,14 @@
         </w:numPr>
         <w:jc w:val="center"/>
       </w:pPr>
-      <w:bookmarkStart w:id="254" w:name="_Appendices"/>
-      <w:bookmarkStart w:id="255" w:name="_Toc56542872"/>
-      <w:bookmarkEnd w:id="254"/>
+      <w:bookmarkStart w:id="253" w:name="_Appendices"/>
+      <w:bookmarkStart w:id="254" w:name="_Toc56542872"/>
+      <w:bookmarkEnd w:id="253"/>
       <w:r>
         <w:lastRenderedPageBreak/>
         <w:t>Appendices</w:t>
       </w:r>
-      <w:bookmarkEnd w:id="255"/>
+      <w:bookmarkEnd w:id="254"/>
     </w:p>
     <w:p>
       <w:pPr>
@@ -17348,28 +17898,28 @@
 </file>
 
 <file path=customXml/item1.xml><?xml version="1.0" encoding="utf-8"?>
+<b:Sources xmlns:b="http://schemas.openxmlformats.org/officeDocument/2006/bibliography" xmlns="http://schemas.openxmlformats.org/officeDocument/2006/bibliography" SelectedStyle="\APASixthEditionOfficeOnline.xsl" StyleName="APA" Version="6"/>
+</file>
+
+<file path=customXml/item2.xml><?xml version="1.0" encoding="utf-8"?>
 <go:gDocsCustomXmlDataStorage xmlns:go="http://customooxmlschemas.google.com/" xmlns:r="http://schemas.openxmlformats.org/officeDocument/2006/relationships">
   <go:docsCustomData xmlns:go="http://customooxmlschemas.google.com/" roundtripDataSignature="AMtx7mirHX+EMsHeDxCRxAHA0xOxkPL1gw==">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</go:docsCustomData>
 </go:gDocsCustomXmlDataStorage>
 </file>
 
-<file path=customXml/item2.xml><?xml version="1.0" encoding="utf-8"?>
-<b:Sources xmlns:b="http://schemas.openxmlformats.org/officeDocument/2006/bibliography" xmlns="http://schemas.openxmlformats.org/officeDocument/2006/bibliography" SelectedStyle="\APASixthEditionOfficeOnline.xsl" StyleName="APA" Version="6"/>
+<file path=customXml/itemProps1.xml><?xml version="1.0" encoding="utf-8"?>
+<ds:datastoreItem xmlns:ds="http://schemas.openxmlformats.org/officeDocument/2006/customXml" ds:itemID="{41CBDE47-4751-4537-8223-88C982269B94}">
+  <ds:schemaRefs>
+    <ds:schemaRef ds:uri="http://schemas.openxmlformats.org/officeDocument/2006/bibliography"/>
+  </ds:schemaRefs>
+</ds:datastoreItem>
 </file>
 
-<file path=customXml/itemProps1.xml><?xml version="1.0" encoding="utf-8"?>
+<file path=customXml/itemProps2.xml><?xml version="1.0" encoding="utf-8"?>
 <ds:datastoreItem xmlns:ds="http://schemas.openxmlformats.org/officeDocument/2006/customXml" ds:itemID="{11111111-1234-1234-1234-123412341234}">
   <ds:schemaRefs>
     <ds:schemaRef ds:uri="http://customooxmlschemas.google.com/"/>
     <ds:schemaRef ds:uri="http://schemas.openxmlformats.org/officeDocument/2006/relationships"/>
   </ds:schemaRefs>
 </ds:datastoreItem>
-</file>
-
-<file path=customXml/itemProps2.xml><?xml version="1.0" encoding="utf-8"?>
-<ds:datastoreItem xmlns:ds="http://schemas.openxmlformats.org/officeDocument/2006/customXml" ds:itemID="{41CBDE47-4751-4537-8223-88C982269B94}">
-  <ds:schemaRefs>
-    <ds:schemaRef ds:uri="http://schemas.openxmlformats.org/officeDocument/2006/bibliography"/>
-  </ds:schemaRefs>
-</ds:datastoreItem>
 </file>
</xml_diff>

<commit_message>
Updating with custom amaze L3 formatting
</commit_message>
<xml_diff>
--- a/Learn/PrjReport/CMPE_295B_Final_Project_Report.docx
+++ b/Learn/PrjReport/CMPE_295B_Final_Project_Report.docx
@@ -1123,7 +1123,7 @@
           <w:r>
             <w:fldChar w:fldCharType="separate"/>
           </w:r>
-          <w:hyperlink w:anchor="_Toc56570218" w:history="1">
+          <w:hyperlink w:anchor="_Toc56571371" w:history="1">
             <w:r>
               <w:rPr>
                 <w:rStyle w:val="Hyperlink"/>
@@ -1163,7 +1163,7 @@
                 <w:noProof/>
                 <w:webHidden/>
               </w:rPr>
-              <w:instrText xml:space="preserve"> PAGEREF _Toc56570218 \h </w:instrText>
+              <w:instrText xml:space="preserve"> PAGEREF _Toc56571371 \h </w:instrText>
             </w:r>
             <w:r>
               <w:rPr>
@@ -1202,7 +1202,7 @@
               <w:noProof/>
             </w:rPr>
           </w:pPr>
-          <w:hyperlink w:anchor="_Toc56570219" w:history="1">
+          <w:hyperlink w:anchor="_Toc56571372" w:history="1">
             <w:r>
               <w:rPr>
                 <w:rStyle w:val="Hyperlink"/>
@@ -1228,7 +1228,7 @@
                 <w:noProof/>
                 <w:webHidden/>
               </w:rPr>
-              <w:instrText xml:space="preserve"> PAGEREF _Toc56570219 \h </w:instrText>
+              <w:instrText xml:space="preserve"> PAGEREF _Toc56571372 \h </w:instrText>
             </w:r>
             <w:r>
               <w:rPr>
@@ -1267,7 +1267,7 @@
               <w:noProof/>
             </w:rPr>
           </w:pPr>
-          <w:hyperlink w:anchor="_Toc56570220" w:history="1">
+          <w:hyperlink w:anchor="_Toc56571373" w:history="1">
             <w:r>
               <w:rPr>
                 <w:rStyle w:val="Hyperlink"/>
@@ -1293,7 +1293,7 @@
                 <w:noProof/>
                 <w:webHidden/>
               </w:rPr>
-              <w:instrText xml:space="preserve"> PAGEREF _Toc56570220 \h </w:instrText>
+              <w:instrText xml:space="preserve"> PAGEREF _Toc56571373 \h </w:instrText>
             </w:r>
             <w:r>
               <w:rPr>
@@ -1332,7 +1332,7 @@
               <w:noProof/>
             </w:rPr>
           </w:pPr>
-          <w:hyperlink w:anchor="_Toc56570221" w:history="1">
+          <w:hyperlink w:anchor="_Toc56571374" w:history="1">
             <w:r>
               <w:rPr>
                 <w:rStyle w:val="Hyperlink"/>
@@ -1358,7 +1358,7 @@
                 <w:noProof/>
                 <w:webHidden/>
               </w:rPr>
-              <w:instrText xml:space="preserve"> PAGEREF _Toc56570221 \h </w:instrText>
+              <w:instrText xml:space="preserve"> PAGEREF _Toc56571374 \h </w:instrText>
             </w:r>
             <w:r>
               <w:rPr>
@@ -1397,7 +1397,7 @@
               <w:noProof/>
             </w:rPr>
           </w:pPr>
-          <w:hyperlink w:anchor="_Toc56570222" w:history="1">
+          <w:hyperlink w:anchor="_Toc56571375" w:history="1">
             <w:r>
               <w:rPr>
                 <w:rStyle w:val="Hyperlink"/>
@@ -1423,7 +1423,7 @@
                 <w:noProof/>
                 <w:webHidden/>
               </w:rPr>
-              <w:instrText xml:space="preserve"> PAGEREF _Toc56570222 \h </w:instrText>
+              <w:instrText xml:space="preserve"> PAGEREF _Toc56571375 \h </w:instrText>
             </w:r>
             <w:r>
               <w:rPr>
@@ -1462,7 +1462,7 @@
               <w:noProof/>
             </w:rPr>
           </w:pPr>
-          <w:hyperlink w:anchor="_Toc56570223" w:history="1">
+          <w:hyperlink w:anchor="_Toc56571376" w:history="1">
             <w:r>
               <w:rPr>
                 <w:rStyle w:val="Hyperlink"/>
@@ -1488,7 +1488,7 @@
                 <w:noProof/>
                 <w:webHidden/>
               </w:rPr>
-              <w:instrText xml:space="preserve"> PAGEREF _Toc56570223 \h </w:instrText>
+              <w:instrText xml:space="preserve"> PAGEREF _Toc56571376 \h </w:instrText>
             </w:r>
             <w:r>
               <w:rPr>
@@ -1531,7 +1531,7 @@
               <w:noProof/>
             </w:rPr>
           </w:pPr>
-          <w:hyperlink w:anchor="_Toc56570224" w:history="1">
+          <w:hyperlink w:anchor="_Toc56571377" w:history="1">
             <w:r>
               <w:rPr>
                 <w:rStyle w:val="Hyperlink"/>
@@ -1571,7 +1571,7 @@
                 <w:noProof/>
                 <w:webHidden/>
               </w:rPr>
-              <w:instrText xml:space="preserve"> PAGEREF _Toc56570224 \h </w:instrText>
+              <w:instrText xml:space="preserve"> PAGEREF _Toc56571377 \h </w:instrText>
             </w:r>
             <w:r>
               <w:rPr>
@@ -1610,7 +1610,7 @@
               <w:noProof/>
             </w:rPr>
           </w:pPr>
-          <w:hyperlink w:anchor="_Toc56570225" w:history="1">
+          <w:hyperlink w:anchor="_Toc56571378" w:history="1">
             <w:r>
               <w:rPr>
                 <w:rStyle w:val="Hyperlink"/>
@@ -1636,7 +1636,7 @@
                 <w:noProof/>
                 <w:webHidden/>
               </w:rPr>
-              <w:instrText xml:space="preserve"> PAGEREF _Toc56570225 \h </w:instrText>
+              <w:instrText xml:space="preserve"> PAGEREF _Toc56571378 \h </w:instrText>
             </w:r>
             <w:r>
               <w:rPr>
@@ -1675,7 +1675,7 @@
               <w:noProof/>
             </w:rPr>
           </w:pPr>
-          <w:hyperlink w:anchor="_Toc56570226" w:history="1">
+          <w:hyperlink w:anchor="_Toc56571379" w:history="1">
             <w:r>
               <w:rPr>
                 <w:rStyle w:val="Hyperlink"/>
@@ -1701,7 +1701,7 @@
                 <w:noProof/>
                 <w:webHidden/>
               </w:rPr>
-              <w:instrText xml:space="preserve"> PAGEREF _Toc56570226 \h </w:instrText>
+              <w:instrText xml:space="preserve"> PAGEREF _Toc56571379 \h </w:instrText>
             </w:r>
             <w:r>
               <w:rPr>
@@ -1744,7 +1744,7 @@
               <w:noProof/>
             </w:rPr>
           </w:pPr>
-          <w:hyperlink w:anchor="_Toc56570227" w:history="1">
+          <w:hyperlink w:anchor="_Toc56571380" w:history="1">
             <w:r>
               <w:rPr>
                 <w:rStyle w:val="Hyperlink"/>
@@ -1784,7 +1784,7 @@
                 <w:noProof/>
                 <w:webHidden/>
               </w:rPr>
-              <w:instrText xml:space="preserve"> PAGEREF _Toc56570227 \h </w:instrText>
+              <w:instrText xml:space="preserve"> PAGEREF _Toc56571380 \h </w:instrText>
             </w:r>
             <w:r>
               <w:rPr>
@@ -1823,7 +1823,7 @@
               <w:noProof/>
             </w:rPr>
           </w:pPr>
-          <w:hyperlink w:anchor="_Toc56570228" w:history="1">
+          <w:hyperlink w:anchor="_Toc56571381" w:history="1">
             <w:r>
               <w:rPr>
                 <w:rStyle w:val="Hyperlink"/>
@@ -1849,7 +1849,7 @@
                 <w:noProof/>
                 <w:webHidden/>
               </w:rPr>
-              <w:instrText xml:space="preserve"> PAGEREF _Toc56570228 \h </w:instrText>
+              <w:instrText xml:space="preserve"> PAGEREF _Toc56571381 \h </w:instrText>
             </w:r>
             <w:r>
               <w:rPr>
@@ -1888,7 +1888,7 @@
               <w:noProof/>
             </w:rPr>
           </w:pPr>
-          <w:hyperlink w:anchor="_Toc56570229" w:history="1">
+          <w:hyperlink w:anchor="_Toc56571382" w:history="1">
             <w:r>
               <w:rPr>
                 <w:rStyle w:val="Hyperlink"/>
@@ -1915,7 +1915,7 @@
                 <w:noProof/>
                 <w:webHidden/>
               </w:rPr>
-              <w:instrText xml:space="preserve"> PAGEREF _Toc56570229 \h </w:instrText>
+              <w:instrText xml:space="preserve"> PAGEREF _Toc56571382 \h </w:instrText>
             </w:r>
             <w:r>
               <w:rPr>
@@ -1954,7 +1954,7 @@
               <w:noProof/>
             </w:rPr>
           </w:pPr>
-          <w:hyperlink w:anchor="_Toc56570230" w:history="1">
+          <w:hyperlink w:anchor="_Toc56571383" w:history="1">
             <w:r>
               <w:rPr>
                 <w:rStyle w:val="Hyperlink"/>
@@ -1980,7 +1980,7 @@
                 <w:noProof/>
                 <w:webHidden/>
               </w:rPr>
-              <w:instrText xml:space="preserve"> PAGEREF _Toc56570230 \h </w:instrText>
+              <w:instrText xml:space="preserve"> PAGEREF _Toc56571383 \h </w:instrText>
             </w:r>
             <w:r>
               <w:rPr>
@@ -2019,7 +2019,7 @@
               <w:noProof/>
             </w:rPr>
           </w:pPr>
-          <w:hyperlink w:anchor="_Toc56570231" w:history="1">
+          <w:hyperlink w:anchor="_Toc56571384" w:history="1">
             <w:r>
               <w:rPr>
                 <w:rStyle w:val="Hyperlink"/>
@@ -2045,7 +2045,7 @@
                 <w:noProof/>
                 <w:webHidden/>
               </w:rPr>
-              <w:instrText xml:space="preserve"> PAGEREF _Toc56570231 \h </w:instrText>
+              <w:instrText xml:space="preserve"> PAGEREF _Toc56571384 \h </w:instrText>
             </w:r>
             <w:r>
               <w:rPr>
@@ -2084,7 +2084,7 @@
               <w:noProof/>
             </w:rPr>
           </w:pPr>
-          <w:hyperlink w:anchor="_Toc56570232" w:history="1">
+          <w:hyperlink w:anchor="_Toc56571385" w:history="1">
             <w:r>
               <w:rPr>
                 <w:rStyle w:val="Hyperlink"/>
@@ -2110,7 +2110,7 @@
                 <w:noProof/>
                 <w:webHidden/>
               </w:rPr>
-              <w:instrText xml:space="preserve"> PAGEREF _Toc56570232 \h </w:instrText>
+              <w:instrText xml:space="preserve"> PAGEREF _Toc56571385 \h </w:instrText>
             </w:r>
             <w:r>
               <w:rPr>
@@ -2149,7 +2149,7 @@
               <w:noProof/>
             </w:rPr>
           </w:pPr>
-          <w:hyperlink w:anchor="_Toc56570233" w:history="1">
+          <w:hyperlink w:anchor="_Toc56571386" w:history="1">
             <w:r>
               <w:rPr>
                 <w:rStyle w:val="Hyperlink"/>
@@ -2175,7 +2175,7 @@
                 <w:noProof/>
                 <w:webHidden/>
               </w:rPr>
-              <w:instrText xml:space="preserve"> PAGEREF _Toc56570233 \h </w:instrText>
+              <w:instrText xml:space="preserve"> PAGEREF _Toc56571386 \h </w:instrText>
             </w:r>
             <w:r>
               <w:rPr>
@@ -2214,7 +2214,7 @@
               <w:noProof/>
             </w:rPr>
           </w:pPr>
-          <w:hyperlink w:anchor="_Toc56570234" w:history="1">
+          <w:hyperlink w:anchor="_Toc56571387" w:history="1">
             <w:r>
               <w:rPr>
                 <w:rStyle w:val="Hyperlink"/>
@@ -2241,7 +2241,7 @@
                 <w:noProof/>
                 <w:webHidden/>
               </w:rPr>
-              <w:instrText xml:space="preserve"> PAGEREF _Toc56570234 \h </w:instrText>
+              <w:instrText xml:space="preserve"> PAGEREF _Toc56571387 \h </w:instrText>
             </w:r>
             <w:r>
               <w:rPr>
@@ -2280,7 +2280,7 @@
               <w:noProof/>
             </w:rPr>
           </w:pPr>
-          <w:hyperlink w:anchor="_Toc56570235" w:history="1">
+          <w:hyperlink w:anchor="_Toc56571388" w:history="1">
             <w:r>
               <w:rPr>
                 <w:rStyle w:val="Hyperlink"/>
@@ -2307,7 +2307,7 @@
                 <w:noProof/>
                 <w:webHidden/>
               </w:rPr>
-              <w:instrText xml:space="preserve"> PAGEREF _Toc56570235 \h </w:instrText>
+              <w:instrText xml:space="preserve"> PAGEREF _Toc56571388 \h </w:instrText>
             </w:r>
             <w:r>
               <w:rPr>
@@ -2346,7 +2346,7 @@
               <w:noProof/>
             </w:rPr>
           </w:pPr>
-          <w:hyperlink w:anchor="_Toc56570236" w:history="1">
+          <w:hyperlink w:anchor="_Toc56571389" w:history="1">
             <w:r>
               <w:rPr>
                 <w:rStyle w:val="Hyperlink"/>
@@ -2372,7 +2372,7 @@
                 <w:noProof/>
                 <w:webHidden/>
               </w:rPr>
-              <w:instrText xml:space="preserve"> PAGEREF _Toc56570236 \h </w:instrText>
+              <w:instrText xml:space="preserve"> PAGEREF _Toc56571389 \h </w:instrText>
             </w:r>
             <w:r>
               <w:rPr>
@@ -2411,7 +2411,7 @@
               <w:noProof/>
             </w:rPr>
           </w:pPr>
-          <w:hyperlink w:anchor="_Toc56570237" w:history="1">
+          <w:hyperlink w:anchor="_Toc56571390" w:history="1">
             <w:r>
               <w:rPr>
                 <w:rStyle w:val="Hyperlink"/>
@@ -2438,7 +2438,7 @@
                 <w:noProof/>
                 <w:webHidden/>
               </w:rPr>
-              <w:instrText xml:space="preserve"> PAGEREF _Toc56570237 \h </w:instrText>
+              <w:instrText xml:space="preserve"> PAGEREF _Toc56571390 \h </w:instrText>
             </w:r>
             <w:r>
               <w:rPr>
@@ -2477,7 +2477,7 @@
               <w:noProof/>
             </w:rPr>
           </w:pPr>
-          <w:hyperlink w:anchor="_Toc56570238" w:history="1">
+          <w:hyperlink w:anchor="_Toc56571391" w:history="1">
             <w:r>
               <w:rPr>
                 <w:rStyle w:val="Hyperlink"/>
@@ -2504,7 +2504,7 @@
                 <w:noProof/>
                 <w:webHidden/>
               </w:rPr>
-              <w:instrText xml:space="preserve"> PAGEREF _Toc56570238 \h </w:instrText>
+              <w:instrText xml:space="preserve"> PAGEREF _Toc56571391 \h </w:instrText>
             </w:r>
             <w:r>
               <w:rPr>
@@ -2543,7 +2543,7 @@
               <w:noProof/>
             </w:rPr>
           </w:pPr>
-          <w:hyperlink w:anchor="_Toc56570239" w:history="1">
+          <w:hyperlink w:anchor="_Toc56571392" w:history="1">
             <w:r>
               <w:rPr>
                 <w:rStyle w:val="Hyperlink"/>
@@ -2570,7 +2570,7 @@
                 <w:noProof/>
                 <w:webHidden/>
               </w:rPr>
-              <w:instrText xml:space="preserve"> PAGEREF _Toc56570239 \h </w:instrText>
+              <w:instrText xml:space="preserve"> PAGEREF _Toc56571392 \h </w:instrText>
             </w:r>
             <w:r>
               <w:rPr>
@@ -2609,7 +2609,7 @@
               <w:noProof/>
             </w:rPr>
           </w:pPr>
-          <w:hyperlink w:anchor="_Toc56570240" w:history="1">
+          <w:hyperlink w:anchor="_Toc56571393" w:history="1">
             <w:r>
               <w:rPr>
                 <w:rStyle w:val="Hyperlink"/>
@@ -2635,7 +2635,7 @@
                 <w:noProof/>
                 <w:webHidden/>
               </w:rPr>
-              <w:instrText xml:space="preserve"> PAGEREF _Toc56570240 \h </w:instrText>
+              <w:instrText xml:space="preserve"> PAGEREF _Toc56571393 \h </w:instrText>
             </w:r>
             <w:r>
               <w:rPr>
@@ -2674,7 +2674,7 @@
               <w:noProof/>
             </w:rPr>
           </w:pPr>
-          <w:hyperlink w:anchor="_Toc56570241" w:history="1">
+          <w:hyperlink w:anchor="_Toc56571394" w:history="1">
             <w:r>
               <w:rPr>
                 <w:rStyle w:val="Hyperlink"/>
@@ -2701,7 +2701,7 @@
                 <w:noProof/>
                 <w:webHidden/>
               </w:rPr>
-              <w:instrText xml:space="preserve"> PAGEREF _Toc56570241 \h </w:instrText>
+              <w:instrText xml:space="preserve"> PAGEREF _Toc56571394 \h </w:instrText>
             </w:r>
             <w:r>
               <w:rPr>
@@ -2740,7 +2740,7 @@
               <w:noProof/>
             </w:rPr>
           </w:pPr>
-          <w:hyperlink w:anchor="_Toc56570242" w:history="1">
+          <w:hyperlink w:anchor="_Toc56571395" w:history="1">
             <w:r>
               <w:rPr>
                 <w:rStyle w:val="Hyperlink"/>
@@ -2767,7 +2767,7 @@
                 <w:noProof/>
                 <w:webHidden/>
               </w:rPr>
-              <w:instrText xml:space="preserve"> PAGEREF _Toc56570242 \h </w:instrText>
+              <w:instrText xml:space="preserve"> PAGEREF _Toc56571395 \h </w:instrText>
             </w:r>
             <w:r>
               <w:rPr>
@@ -2806,7 +2806,7 @@
               <w:noProof/>
             </w:rPr>
           </w:pPr>
-          <w:hyperlink w:anchor="_Toc56570243" w:history="1">
+          <w:hyperlink w:anchor="_Toc56571396" w:history="1">
             <w:r>
               <w:rPr>
                 <w:rStyle w:val="Hyperlink"/>
@@ -2833,7 +2833,7 @@
                 <w:noProof/>
                 <w:webHidden/>
               </w:rPr>
-              <w:instrText xml:space="preserve"> PAGEREF _Toc56570243 \h </w:instrText>
+              <w:instrText xml:space="preserve"> PAGEREF _Toc56571396 \h </w:instrText>
             </w:r>
             <w:r>
               <w:rPr>
@@ -2876,7 +2876,7 @@
               <w:noProof/>
             </w:rPr>
           </w:pPr>
-          <w:hyperlink w:anchor="_Toc56570244" w:history="1">
+          <w:hyperlink w:anchor="_Toc56571397" w:history="1">
             <w:r>
               <w:rPr>
                 <w:rStyle w:val="Hyperlink"/>
@@ -2916,7 +2916,7 @@
                 <w:noProof/>
                 <w:webHidden/>
               </w:rPr>
-              <w:instrText xml:space="preserve"> PAGEREF _Toc56570244 \h </w:instrText>
+              <w:instrText xml:space="preserve"> PAGEREF _Toc56571397 \h </w:instrText>
             </w:r>
             <w:r>
               <w:rPr>
@@ -2955,7 +2955,7 @@
               <w:noProof/>
             </w:rPr>
           </w:pPr>
-          <w:hyperlink w:anchor="_Toc56570245" w:history="1">
+          <w:hyperlink w:anchor="_Toc56571398" w:history="1">
             <w:r>
               <w:rPr>
                 <w:rStyle w:val="Hyperlink"/>
@@ -2981,7 +2981,7 @@
                 <w:noProof/>
                 <w:webHidden/>
               </w:rPr>
-              <w:instrText xml:space="preserve"> PAGEREF _Toc56570245 \h </w:instrText>
+              <w:instrText xml:space="preserve"> PAGEREF _Toc56571398 \h </w:instrText>
             </w:r>
             <w:r>
               <w:rPr>
@@ -3020,7 +3020,7 @@
               <w:noProof/>
             </w:rPr>
           </w:pPr>
-          <w:hyperlink w:anchor="_Toc56570246" w:history="1">
+          <w:hyperlink w:anchor="_Toc56571399" w:history="1">
             <w:r>
               <w:rPr>
                 <w:rStyle w:val="Hyperlink"/>
@@ -3047,7 +3047,7 @@
                 <w:noProof/>
                 <w:webHidden/>
               </w:rPr>
-              <w:instrText xml:space="preserve"> PAGEREF _Toc56570246 \h </w:instrText>
+              <w:instrText xml:space="preserve"> PAGEREF _Toc56571399 \h </w:instrText>
             </w:r>
             <w:r>
               <w:rPr>
@@ -3086,7 +3086,7 @@
               <w:noProof/>
             </w:rPr>
           </w:pPr>
-          <w:hyperlink w:anchor="_Toc56570247" w:history="1">
+          <w:hyperlink w:anchor="_Toc56571400" w:history="1">
             <w:r>
               <w:rPr>
                 <w:rStyle w:val="Hyperlink"/>
@@ -3113,7 +3113,7 @@
                 <w:noProof/>
                 <w:webHidden/>
               </w:rPr>
-              <w:instrText xml:space="preserve"> PAGEREF _Toc56570247 \h </w:instrText>
+              <w:instrText xml:space="preserve"> PAGEREF _Toc56571400 \h </w:instrText>
             </w:r>
             <w:r>
               <w:rPr>
@@ -3152,7 +3152,7 @@
               <w:noProof/>
             </w:rPr>
           </w:pPr>
-          <w:hyperlink w:anchor="_Toc56570248" w:history="1">
+          <w:hyperlink w:anchor="_Toc56571401" w:history="1">
             <w:r>
               <w:rPr>
                 <w:rStyle w:val="Hyperlink"/>
@@ -3179,7 +3179,7 @@
                 <w:noProof/>
                 <w:webHidden/>
               </w:rPr>
-              <w:instrText xml:space="preserve"> PAGEREF _Toc56570248 \h </w:instrText>
+              <w:instrText xml:space="preserve"> PAGEREF _Toc56571401 \h </w:instrText>
             </w:r>
             <w:r>
               <w:rPr>
@@ -3212,17 +3212,33 @@
         </w:p>
         <w:p>
           <w:pPr>
-            <w:pStyle w:val="TOC4"/>
+            <w:pStyle w:val="TOC3"/>
+            <w:tabs>
+              <w:tab w:val="left" w:pos="2160"/>
+            </w:tabs>
             <w:rPr>
               <w:rFonts w:asciiTheme="minorHAnsi" w:eastAsiaTheme="minorEastAsia" w:hAnsiTheme="minorHAnsi" w:cstheme="minorBidi"/>
               <w:noProof/>
             </w:rPr>
           </w:pPr>
-          <w:hyperlink w:anchor="_Toc56570249" w:history="1">
+          <w:hyperlink w:anchor="_Toc56571402" w:history="1">
             <w:r>
               <w:rPr>
                 <w:rStyle w:val="Hyperlink"/>
               </w:rPr>
+              <w:t>I.</w:t>
+            </w:r>
+            <w:r>
+              <w:rPr>
+                <w:rFonts w:asciiTheme="minorHAnsi" w:eastAsiaTheme="minorEastAsia" w:hAnsiTheme="minorHAnsi" w:cstheme="minorBidi"/>
+                <w:noProof/>
+              </w:rPr>
+              <w:tab/>
+            </w:r>
+            <w:r>
+              <w:rPr>
+                <w:rStyle w:val="Hyperlink"/>
+              </w:rPr>
               <w:t>Settings fetch</w:t>
             </w:r>
             <w:r>
@@ -3244,7 +3260,7 @@
                 <w:noProof/>
                 <w:webHidden/>
               </w:rPr>
-              <w:instrText xml:space="preserve"> PAGEREF _Toc56570249 \h </w:instrText>
+              <w:instrText xml:space="preserve"> PAGEREF _Toc56571402 \h </w:instrText>
             </w:r>
             <w:r>
               <w:rPr>
@@ -3277,17 +3293,33 @@
         </w:p>
         <w:p>
           <w:pPr>
-            <w:pStyle w:val="TOC4"/>
+            <w:pStyle w:val="TOC3"/>
+            <w:tabs>
+              <w:tab w:val="left" w:pos="2160"/>
+            </w:tabs>
             <w:rPr>
               <w:rFonts w:asciiTheme="minorHAnsi" w:eastAsiaTheme="minorEastAsia" w:hAnsiTheme="minorHAnsi" w:cstheme="minorBidi"/>
               <w:noProof/>
             </w:rPr>
           </w:pPr>
-          <w:hyperlink w:anchor="_Toc56570250" w:history="1">
+          <w:hyperlink w:anchor="_Toc56571403" w:history="1">
             <w:r>
               <w:rPr>
                 <w:rStyle w:val="Hyperlink"/>
               </w:rPr>
+              <w:t>II.</w:t>
+            </w:r>
+            <w:r>
+              <w:rPr>
+                <w:rFonts w:asciiTheme="minorHAnsi" w:eastAsiaTheme="minorEastAsia" w:hAnsiTheme="minorHAnsi" w:cstheme="minorBidi"/>
+                <w:noProof/>
+              </w:rPr>
+              <w:tab/>
+            </w:r>
+            <w:r>
+              <w:rPr>
+                <w:rStyle w:val="Hyperlink"/>
+              </w:rPr>
               <w:t>Settings push</w:t>
             </w:r>
             <w:r>
@@ -3309,7 +3341,7 @@
                 <w:noProof/>
                 <w:webHidden/>
               </w:rPr>
-              <w:instrText xml:space="preserve"> PAGEREF _Toc56570250 \h </w:instrText>
+              <w:instrText xml:space="preserve"> PAGEREF _Toc56571403 \h </w:instrText>
             </w:r>
             <w:r>
               <w:rPr>
@@ -3348,7 +3380,7 @@
               <w:noProof/>
             </w:rPr>
           </w:pPr>
-          <w:hyperlink w:anchor="_Toc56570251" w:history="1">
+          <w:hyperlink w:anchor="_Toc56571404" w:history="1">
             <w:r>
               <w:rPr>
                 <w:rStyle w:val="Hyperlink"/>
@@ -3375,7 +3407,7 @@
                 <w:noProof/>
                 <w:webHidden/>
               </w:rPr>
-              <w:instrText xml:space="preserve"> PAGEREF _Toc56570251 \h </w:instrText>
+              <w:instrText xml:space="preserve"> PAGEREF _Toc56571404 \h </w:instrText>
             </w:r>
             <w:r>
               <w:rPr>
@@ -3414,7 +3446,7 @@
               <w:noProof/>
             </w:rPr>
           </w:pPr>
-          <w:hyperlink w:anchor="_Toc56570252" w:history="1">
+          <w:hyperlink w:anchor="_Toc56571405" w:history="1">
             <w:r>
               <w:rPr>
                 <w:rStyle w:val="Hyperlink"/>
@@ -3441,7 +3473,7 @@
                 <w:noProof/>
                 <w:webHidden/>
               </w:rPr>
-              <w:instrText xml:space="preserve"> PAGEREF _Toc56570252 \h </w:instrText>
+              <w:instrText xml:space="preserve"> PAGEREF _Toc56571405 \h </w:instrText>
             </w:r>
             <w:r>
               <w:rPr>
@@ -3480,7 +3512,7 @@
               <w:noProof/>
             </w:rPr>
           </w:pPr>
-          <w:hyperlink w:anchor="_Toc56570253" w:history="1">
+          <w:hyperlink w:anchor="_Toc56571406" w:history="1">
             <w:r>
               <w:rPr>
                 <w:rStyle w:val="Hyperlink"/>
@@ -3507,7 +3539,7 @@
                 <w:noProof/>
                 <w:webHidden/>
               </w:rPr>
-              <w:instrText xml:space="preserve"> PAGEREF _Toc56570253 \h </w:instrText>
+              <w:instrText xml:space="preserve"> PAGEREF _Toc56571406 \h </w:instrText>
             </w:r>
             <w:r>
               <w:rPr>
@@ -3546,7 +3578,7 @@
               <w:noProof/>
             </w:rPr>
           </w:pPr>
-          <w:hyperlink w:anchor="_Toc56570254" w:history="1">
+          <w:hyperlink w:anchor="_Toc56571407" w:history="1">
             <w:r>
               <w:rPr>
                 <w:rStyle w:val="Hyperlink"/>
@@ -3573,7 +3605,7 @@
                 <w:noProof/>
                 <w:webHidden/>
               </w:rPr>
-              <w:instrText xml:space="preserve"> PAGEREF _Toc56570254 \h </w:instrText>
+              <w:instrText xml:space="preserve"> PAGEREF _Toc56571407 \h </w:instrText>
             </w:r>
             <w:r>
               <w:rPr>
@@ -3612,7 +3644,7 @@
               <w:noProof/>
             </w:rPr>
           </w:pPr>
-          <w:hyperlink w:anchor="_Toc56570255" w:history="1">
+          <w:hyperlink w:anchor="_Toc56571408" w:history="1">
             <w:r>
               <w:rPr>
                 <w:rStyle w:val="Hyperlink"/>
@@ -3639,7 +3671,7 @@
                 <w:noProof/>
                 <w:webHidden/>
               </w:rPr>
-              <w:instrText xml:space="preserve"> PAGEREF _Toc56570255 \h </w:instrText>
+              <w:instrText xml:space="preserve"> PAGEREF _Toc56571408 \h </w:instrText>
             </w:r>
             <w:r>
               <w:rPr>
@@ -3678,7 +3710,7 @@
               <w:noProof/>
             </w:rPr>
           </w:pPr>
-          <w:hyperlink w:anchor="_Toc56570256" w:history="1">
+          <w:hyperlink w:anchor="_Toc56571409" w:history="1">
             <w:r>
               <w:rPr>
                 <w:rStyle w:val="Hyperlink"/>
@@ -3705,7 +3737,7 @@
                 <w:noProof/>
                 <w:webHidden/>
               </w:rPr>
-              <w:instrText xml:space="preserve"> PAGEREF _Toc56570256 \h </w:instrText>
+              <w:instrText xml:space="preserve"> PAGEREF _Toc56571409 \h </w:instrText>
             </w:r>
             <w:r>
               <w:rPr>
@@ -3744,7 +3776,7 @@
               <w:noProof/>
             </w:rPr>
           </w:pPr>
-          <w:hyperlink w:anchor="_Toc56570257" w:history="1">
+          <w:hyperlink w:anchor="_Toc56571410" w:history="1">
             <w:r>
               <w:rPr>
                 <w:rStyle w:val="Hyperlink"/>
@@ -3771,7 +3803,7 @@
                 <w:noProof/>
                 <w:webHidden/>
               </w:rPr>
-              <w:instrText xml:space="preserve"> PAGEREF _Toc56570257 \h </w:instrText>
+              <w:instrText xml:space="preserve"> PAGEREF _Toc56571410 \h </w:instrText>
             </w:r>
             <w:r>
               <w:rPr>
@@ -3810,7 +3842,7 @@
               <w:noProof/>
             </w:rPr>
           </w:pPr>
-          <w:hyperlink w:anchor="_Toc56570258" w:history="1">
+          <w:hyperlink w:anchor="_Toc56571411" w:history="1">
             <w:r>
               <w:rPr>
                 <w:rStyle w:val="Hyperlink"/>
@@ -3837,7 +3869,7 @@
                 <w:noProof/>
                 <w:webHidden/>
               </w:rPr>
-              <w:instrText xml:space="preserve"> PAGEREF _Toc56570258 \h </w:instrText>
+              <w:instrText xml:space="preserve"> PAGEREF _Toc56571411 \h </w:instrText>
             </w:r>
             <w:r>
               <w:rPr>
@@ -3876,7 +3908,7 @@
               <w:noProof/>
             </w:rPr>
           </w:pPr>
-          <w:hyperlink w:anchor="_Toc56570259" w:history="1">
+          <w:hyperlink w:anchor="_Toc56571412" w:history="1">
             <w:r>
               <w:rPr>
                 <w:rStyle w:val="Hyperlink"/>
@@ -3902,7 +3934,7 @@
                 <w:noProof/>
                 <w:webHidden/>
               </w:rPr>
-              <w:instrText xml:space="preserve"> PAGEREF _Toc56570259 \h </w:instrText>
+              <w:instrText xml:space="preserve"> PAGEREF _Toc56571412 \h </w:instrText>
             </w:r>
             <w:r>
               <w:rPr>
@@ -3941,7 +3973,7 @@
               <w:noProof/>
             </w:rPr>
           </w:pPr>
-          <w:hyperlink w:anchor="_Toc56570260" w:history="1">
+          <w:hyperlink w:anchor="_Toc56571413" w:history="1">
             <w:r>
               <w:rPr>
                 <w:rStyle w:val="Hyperlink"/>
@@ -3967,7 +3999,7 @@
                 <w:noProof/>
                 <w:webHidden/>
               </w:rPr>
-              <w:instrText xml:space="preserve"> PAGEREF _Toc56570260 \h </w:instrText>
+              <w:instrText xml:space="preserve"> PAGEREF _Toc56571413 \h </w:instrText>
             </w:r>
             <w:r>
               <w:rPr>
@@ -4006,7 +4038,7 @@
               <w:noProof/>
             </w:rPr>
           </w:pPr>
-          <w:hyperlink w:anchor="_Toc56570261" w:history="1">
+          <w:hyperlink w:anchor="_Toc56571414" w:history="1">
             <w:r>
               <w:rPr>
                 <w:rStyle w:val="Hyperlink"/>
@@ -4033,7 +4065,7 @@
                 <w:noProof/>
                 <w:webHidden/>
               </w:rPr>
-              <w:instrText xml:space="preserve"> PAGEREF _Toc56570261 \h </w:instrText>
+              <w:instrText xml:space="preserve"> PAGEREF _Toc56571414 \h </w:instrText>
             </w:r>
             <w:r>
               <w:rPr>
@@ -4072,7 +4104,7 @@
               <w:noProof/>
             </w:rPr>
           </w:pPr>
-          <w:hyperlink w:anchor="_Toc56570262" w:history="1">
+          <w:hyperlink w:anchor="_Toc56571415" w:history="1">
             <w:r>
               <w:rPr>
                 <w:rStyle w:val="Hyperlink"/>
@@ -4099,7 +4131,7 @@
                 <w:noProof/>
                 <w:webHidden/>
               </w:rPr>
-              <w:instrText xml:space="preserve"> PAGEREF _Toc56570262 \h </w:instrText>
+              <w:instrText xml:space="preserve"> PAGEREF _Toc56571415 \h </w:instrText>
             </w:r>
             <w:r>
               <w:rPr>
@@ -4138,7 +4170,7 @@
               <w:noProof/>
             </w:rPr>
           </w:pPr>
-          <w:hyperlink w:anchor="_Toc56570263" w:history="1">
+          <w:hyperlink w:anchor="_Toc56571416" w:history="1">
             <w:r>
               <w:rPr>
                 <w:rStyle w:val="Hyperlink"/>
@@ -4164,7 +4196,7 @@
                 <w:noProof/>
                 <w:webHidden/>
               </w:rPr>
-              <w:instrText xml:space="preserve"> PAGEREF _Toc56570263 \h </w:instrText>
+              <w:instrText xml:space="preserve"> PAGEREF _Toc56571416 \h </w:instrText>
             </w:r>
             <w:r>
               <w:rPr>
@@ -4203,7 +4235,7 @@
               <w:noProof/>
             </w:rPr>
           </w:pPr>
-          <w:hyperlink w:anchor="_Toc56570264" w:history="1">
+          <w:hyperlink w:anchor="_Toc56571417" w:history="1">
             <w:r>
               <w:rPr>
                 <w:rStyle w:val="Hyperlink"/>
@@ -4229,7 +4261,7 @@
                 <w:noProof/>
                 <w:webHidden/>
               </w:rPr>
-              <w:instrText xml:space="preserve"> PAGEREF _Toc56570264 \h </w:instrText>
+              <w:instrText xml:space="preserve"> PAGEREF _Toc56571417 \h </w:instrText>
             </w:r>
             <w:r>
               <w:rPr>
@@ -4250,71 +4282,6 @@
                 <w:webHidden/>
               </w:rPr>
               <w:t>22</w:t>
-            </w:r>
-            <w:r>
-              <w:rPr>
-                <w:noProof/>
-                <w:webHidden/>
-              </w:rPr>
-              <w:fldChar w:fldCharType="end"/>
-            </w:r>
-          </w:hyperlink>
-        </w:p>
-        <w:p>
-          <w:pPr>
-            <w:pStyle w:val="TOC4"/>
-            <w:rPr>
-              <w:rFonts w:asciiTheme="minorHAnsi" w:eastAsiaTheme="minorEastAsia" w:hAnsiTheme="minorHAnsi" w:cstheme="minorBidi"/>
-              <w:noProof/>
-            </w:rPr>
-          </w:pPr>
-          <w:hyperlink w:anchor="_Toc56570265" w:history="1">
-            <w:r>
-              <w:rPr>
-                <w:rStyle w:val="Hyperlink"/>
-              </w:rPr>
-              <w:t>Data Access Control</w:t>
-            </w:r>
-            <w:r>
-              <w:rPr>
-                <w:noProof/>
-                <w:webHidden/>
-              </w:rPr>
-              <w:tab/>
-            </w:r>
-            <w:r>
-              <w:rPr>
-                <w:noProof/>
-                <w:webHidden/>
-              </w:rPr>
-              <w:fldChar w:fldCharType="begin"/>
-            </w:r>
-            <w:r>
-              <w:rPr>
-                <w:noProof/>
-                <w:webHidden/>
-              </w:rPr>
-              <w:instrText xml:space="preserve"> PAGEREF _Toc56570265 \h </w:instrText>
-            </w:r>
-            <w:r>
-              <w:rPr>
-                <w:noProof/>
-                <w:webHidden/>
-              </w:rPr>
-            </w:r>
-            <w:r>
-              <w:rPr>
-                <w:noProof/>
-                <w:webHidden/>
-              </w:rPr>
-              <w:fldChar w:fldCharType="separate"/>
-            </w:r>
-            <w:r>
-              <w:rPr>
-                <w:noProof/>
-                <w:webHidden/>
-              </w:rPr>
-              <w:t>23</w:t>
             </w:r>
             <w:r>
               <w:rPr>
@@ -4333,7 +4300,72 @@
               <w:noProof/>
             </w:rPr>
           </w:pPr>
-          <w:hyperlink w:anchor="_Toc56570266" w:history="1">
+          <w:hyperlink w:anchor="_Toc56571418" w:history="1">
+            <w:r>
+              <w:rPr>
+                <w:rStyle w:val="Hyperlink"/>
+              </w:rPr>
+              <w:t>Data Access Control</w:t>
+            </w:r>
+            <w:r>
+              <w:rPr>
+                <w:noProof/>
+                <w:webHidden/>
+              </w:rPr>
+              <w:tab/>
+            </w:r>
+            <w:r>
+              <w:rPr>
+                <w:noProof/>
+                <w:webHidden/>
+              </w:rPr>
+              <w:fldChar w:fldCharType="begin"/>
+            </w:r>
+            <w:r>
+              <w:rPr>
+                <w:noProof/>
+                <w:webHidden/>
+              </w:rPr>
+              <w:instrText xml:space="preserve"> PAGEREF _Toc56571418 \h </w:instrText>
+            </w:r>
+            <w:r>
+              <w:rPr>
+                <w:noProof/>
+                <w:webHidden/>
+              </w:rPr>
+            </w:r>
+            <w:r>
+              <w:rPr>
+                <w:noProof/>
+                <w:webHidden/>
+              </w:rPr>
+              <w:fldChar w:fldCharType="separate"/>
+            </w:r>
+            <w:r>
+              <w:rPr>
+                <w:noProof/>
+                <w:webHidden/>
+              </w:rPr>
+              <w:t>23</w:t>
+            </w:r>
+            <w:r>
+              <w:rPr>
+                <w:noProof/>
+                <w:webHidden/>
+              </w:rPr>
+              <w:fldChar w:fldCharType="end"/>
+            </w:r>
+          </w:hyperlink>
+        </w:p>
+        <w:p>
+          <w:pPr>
+            <w:pStyle w:val="TOC3"/>
+            <w:rPr>
+              <w:rFonts w:asciiTheme="minorHAnsi" w:eastAsiaTheme="minorEastAsia" w:hAnsiTheme="minorHAnsi" w:cstheme="minorBidi"/>
+              <w:noProof/>
+            </w:rPr>
+          </w:pPr>
+          <w:hyperlink w:anchor="_Toc56571419" w:history="1">
             <w:r>
               <w:rPr>
                 <w:rStyle w:val="Hyperlink"/>
@@ -4360,7 +4392,7 @@
                 <w:noProof/>
                 <w:webHidden/>
               </w:rPr>
-              <w:instrText xml:space="preserve"> PAGEREF _Toc56570266 \h </w:instrText>
+              <w:instrText xml:space="preserve"> PAGEREF _Toc56571419 \h </w:instrText>
             </w:r>
             <w:r>
               <w:rPr>
@@ -4403,7 +4435,7 @@
               <w:noProof/>
             </w:rPr>
           </w:pPr>
-          <w:hyperlink w:anchor="_Toc56570267" w:history="1">
+          <w:hyperlink w:anchor="_Toc56571420" w:history="1">
             <w:r>
               <w:rPr>
                 <w:rStyle w:val="Hyperlink"/>
@@ -4443,7 +4475,7 @@
                 <w:noProof/>
                 <w:webHidden/>
               </w:rPr>
-              <w:instrText xml:space="preserve"> PAGEREF _Toc56570267 \h </w:instrText>
+              <w:instrText xml:space="preserve"> PAGEREF _Toc56571420 \h </w:instrText>
             </w:r>
             <w:r>
               <w:rPr>
@@ -4482,7 +4514,7 @@
               <w:noProof/>
             </w:rPr>
           </w:pPr>
-          <w:hyperlink w:anchor="_Toc56570268" w:history="1">
+          <w:hyperlink w:anchor="_Toc56571421" w:history="1">
             <w:r>
               <w:rPr>
                 <w:rStyle w:val="Hyperlink"/>
@@ -4508,7 +4540,7 @@
                 <w:noProof/>
                 <w:webHidden/>
               </w:rPr>
-              <w:instrText xml:space="preserve"> PAGEREF _Toc56570268 \h </w:instrText>
+              <w:instrText xml:space="preserve"> PAGEREF _Toc56571421 \h </w:instrText>
             </w:r>
             <w:r>
               <w:rPr>
@@ -4547,7 +4579,7 @@
               <w:noProof/>
             </w:rPr>
           </w:pPr>
-          <w:hyperlink w:anchor="_Toc56570269" w:history="1">
+          <w:hyperlink w:anchor="_Toc56571422" w:history="1">
             <w:r>
               <w:rPr>
                 <w:rStyle w:val="Hyperlink"/>
@@ -4573,7 +4605,7 @@
                 <w:noProof/>
                 <w:webHidden/>
               </w:rPr>
-              <w:instrText xml:space="preserve"> PAGEREF _Toc56570269 \h </w:instrText>
+              <w:instrText xml:space="preserve"> PAGEREF _Toc56571422 \h </w:instrText>
             </w:r>
             <w:r>
               <w:rPr>
@@ -4612,7 +4644,7 @@
               <w:noProof/>
             </w:rPr>
           </w:pPr>
-          <w:hyperlink w:anchor="_Toc56570270" w:history="1">
+          <w:hyperlink w:anchor="_Toc56571423" w:history="1">
             <w:r>
               <w:rPr>
                 <w:rStyle w:val="Hyperlink"/>
@@ -4638,7 +4670,7 @@
                 <w:noProof/>
                 <w:webHidden/>
               </w:rPr>
-              <w:instrText xml:space="preserve"> PAGEREF _Toc56570270 \h </w:instrText>
+              <w:instrText xml:space="preserve"> PAGEREF _Toc56571423 \h </w:instrText>
             </w:r>
             <w:r>
               <w:rPr>
@@ -4677,7 +4709,7 @@
               <w:noProof/>
             </w:rPr>
           </w:pPr>
-          <w:hyperlink w:anchor="_Toc56570271" w:history="1">
+          <w:hyperlink w:anchor="_Toc56571424" w:history="1">
             <w:r>
               <w:rPr>
                 <w:rStyle w:val="Hyperlink"/>
@@ -4703,7 +4735,7 @@
                 <w:noProof/>
                 <w:webHidden/>
               </w:rPr>
-              <w:instrText xml:space="preserve"> PAGEREF _Toc56570271 \h </w:instrText>
+              <w:instrText xml:space="preserve"> PAGEREF _Toc56571424 \h </w:instrText>
             </w:r>
             <w:r>
               <w:rPr>
@@ -4736,17 +4768,33 @@
         </w:p>
         <w:p>
           <w:pPr>
-            <w:pStyle w:val="TOC4"/>
+            <w:pStyle w:val="TOC3"/>
+            <w:tabs>
+              <w:tab w:val="left" w:pos="2160"/>
+            </w:tabs>
             <w:rPr>
               <w:rFonts w:asciiTheme="minorHAnsi" w:eastAsiaTheme="minorEastAsia" w:hAnsiTheme="minorHAnsi" w:cstheme="minorBidi"/>
               <w:noProof/>
             </w:rPr>
           </w:pPr>
-          <w:hyperlink w:anchor="_Toc56570272" w:history="1">
+          <w:hyperlink w:anchor="_Toc56571425" w:history="1">
             <w:r>
               <w:rPr>
                 <w:rStyle w:val="Hyperlink"/>
               </w:rPr>
+              <w:t>III.</w:t>
+            </w:r>
+            <w:r>
+              <w:rPr>
+                <w:rFonts w:asciiTheme="minorHAnsi" w:eastAsiaTheme="minorEastAsia" w:hAnsiTheme="minorHAnsi" w:cstheme="minorBidi"/>
+                <w:noProof/>
+              </w:rPr>
+              <w:tab/>
+            </w:r>
+            <w:r>
+              <w:rPr>
+                <w:rStyle w:val="Hyperlink"/>
+              </w:rPr>
               <w:t>FirebaseQueryLiveData class</w:t>
             </w:r>
             <w:r>
@@ -4768,7 +4816,7 @@
                 <w:noProof/>
                 <w:webHidden/>
               </w:rPr>
-              <w:instrText xml:space="preserve"> PAGEREF _Toc56570272 \h </w:instrText>
+              <w:instrText xml:space="preserve"> PAGEREF _Toc56571425 \h </w:instrText>
             </w:r>
             <w:r>
               <w:rPr>
@@ -4807,7 +4855,7 @@
               <w:noProof/>
             </w:rPr>
           </w:pPr>
-          <w:hyperlink w:anchor="_Toc56570273" w:history="1">
+          <w:hyperlink w:anchor="_Toc56571426" w:history="1">
             <w:r>
               <w:rPr>
                 <w:rStyle w:val="Hyperlink"/>
@@ -4833,7 +4881,7 @@
                 <w:noProof/>
                 <w:webHidden/>
               </w:rPr>
-              <w:instrText xml:space="preserve"> PAGEREF _Toc56570273 \h </w:instrText>
+              <w:instrText xml:space="preserve"> PAGEREF _Toc56571426 \h </w:instrText>
             </w:r>
             <w:r>
               <w:rPr>
@@ -4872,7 +4920,7 @@
               <w:noProof/>
             </w:rPr>
           </w:pPr>
-          <w:hyperlink w:anchor="_Toc56570274" w:history="1">
+          <w:hyperlink w:anchor="_Toc56571427" w:history="1">
             <w:r>
               <w:rPr>
                 <w:rStyle w:val="Hyperlink"/>
@@ -4898,7 +4946,7 @@
                 <w:noProof/>
                 <w:webHidden/>
               </w:rPr>
-              <w:instrText xml:space="preserve"> PAGEREF _Toc56570274 \h </w:instrText>
+              <w:instrText xml:space="preserve"> PAGEREF _Toc56571427 \h </w:instrText>
             </w:r>
             <w:r>
               <w:rPr>
@@ -4937,7 +4985,7 @@
               <w:noProof/>
             </w:rPr>
           </w:pPr>
-          <w:hyperlink w:anchor="_Toc56570275" w:history="1">
+          <w:hyperlink w:anchor="_Toc56571428" w:history="1">
             <w:r>
               <w:rPr>
                 <w:rStyle w:val="Hyperlink"/>
@@ -4964,7 +5012,7 @@
                 <w:noProof/>
                 <w:webHidden/>
               </w:rPr>
-              <w:instrText xml:space="preserve"> PAGEREF _Toc56570275 \h </w:instrText>
+              <w:instrText xml:space="preserve"> PAGEREF _Toc56571428 \h </w:instrText>
             </w:r>
             <w:r>
               <w:rPr>
@@ -5003,7 +5051,7 @@
               <w:noProof/>
             </w:rPr>
           </w:pPr>
-          <w:hyperlink w:anchor="_Toc56570276" w:history="1">
+          <w:hyperlink w:anchor="_Toc56571429" w:history="1">
             <w:r>
               <w:rPr>
                 <w:rStyle w:val="Hyperlink"/>
@@ -5030,7 +5078,7 @@
                 <w:noProof/>
                 <w:webHidden/>
               </w:rPr>
-              <w:instrText xml:space="preserve"> PAGEREF _Toc56570276 \h </w:instrText>
+              <w:instrText xml:space="preserve"> PAGEREF _Toc56571429 \h </w:instrText>
             </w:r>
             <w:r>
               <w:rPr>
@@ -5069,7 +5117,7 @@
               <w:noProof/>
             </w:rPr>
           </w:pPr>
-          <w:hyperlink w:anchor="_Toc56570277" w:history="1">
+          <w:hyperlink w:anchor="_Toc56571430" w:history="1">
             <w:r>
               <w:rPr>
                 <w:rStyle w:val="Hyperlink"/>
@@ -5096,7 +5144,7 @@
                 <w:noProof/>
                 <w:webHidden/>
               </w:rPr>
-              <w:instrText xml:space="preserve"> PAGEREF _Toc56570277 \h </w:instrText>
+              <w:instrText xml:space="preserve"> PAGEREF _Toc56571430 \h </w:instrText>
             </w:r>
             <w:r>
               <w:rPr>
@@ -5135,7 +5183,7 @@
               <w:noProof/>
             </w:rPr>
           </w:pPr>
-          <w:hyperlink w:anchor="_Toc56570278" w:history="1">
+          <w:hyperlink w:anchor="_Toc56571431" w:history="1">
             <w:r>
               <w:rPr>
                 <w:rStyle w:val="Hyperlink"/>
@@ -5162,7 +5210,7 @@
                 <w:noProof/>
                 <w:webHidden/>
               </w:rPr>
-              <w:instrText xml:space="preserve"> PAGEREF _Toc56570278 \h </w:instrText>
+              <w:instrText xml:space="preserve"> PAGEREF _Toc56571431 \h </w:instrText>
             </w:r>
             <w:r>
               <w:rPr>
@@ -5201,7 +5249,7 @@
               <w:noProof/>
             </w:rPr>
           </w:pPr>
-          <w:hyperlink w:anchor="_Toc56570279" w:history="1">
+          <w:hyperlink w:anchor="_Toc56571432" w:history="1">
             <w:r>
               <w:rPr>
                 <w:rStyle w:val="Hyperlink"/>
@@ -5228,7 +5276,7 @@
                 <w:noProof/>
                 <w:webHidden/>
               </w:rPr>
-              <w:instrText xml:space="preserve"> PAGEREF _Toc56570279 \h </w:instrText>
+              <w:instrText xml:space="preserve"> PAGEREF _Toc56571432 \h </w:instrText>
             </w:r>
             <w:r>
               <w:rPr>
@@ -5267,7 +5315,7 @@
               <w:noProof/>
             </w:rPr>
           </w:pPr>
-          <w:hyperlink w:anchor="_Toc56570280" w:history="1">
+          <w:hyperlink w:anchor="_Toc56571433" w:history="1">
             <w:r>
               <w:rPr>
                 <w:rStyle w:val="Hyperlink"/>
@@ -5293,7 +5341,7 @@
                 <w:noProof/>
                 <w:webHidden/>
               </w:rPr>
-              <w:instrText xml:space="preserve"> PAGEREF _Toc56570280 \h </w:instrText>
+              <w:instrText xml:space="preserve"> PAGEREF _Toc56571433 \h </w:instrText>
             </w:r>
             <w:r>
               <w:rPr>
@@ -5332,7 +5380,7 @@
               <w:noProof/>
             </w:rPr>
           </w:pPr>
-          <w:hyperlink w:anchor="_Toc56570281" w:history="1">
+          <w:hyperlink w:anchor="_Toc56571434" w:history="1">
             <w:r>
               <w:rPr>
                 <w:rStyle w:val="Hyperlink"/>
@@ -5359,7 +5407,7 @@
                 <w:noProof/>
                 <w:webHidden/>
               </w:rPr>
-              <w:instrText xml:space="preserve"> PAGEREF _Toc56570281 \h </w:instrText>
+              <w:instrText xml:space="preserve"> PAGEREF _Toc56571434 \h </w:instrText>
             </w:r>
             <w:r>
               <w:rPr>
@@ -5398,7 +5446,7 @@
               <w:noProof/>
             </w:rPr>
           </w:pPr>
-          <w:hyperlink w:anchor="_Toc56570282" w:history="1">
+          <w:hyperlink w:anchor="_Toc56571435" w:history="1">
             <w:r>
               <w:rPr>
                 <w:rStyle w:val="Hyperlink"/>
@@ -5425,7 +5473,7 @@
                 <w:noProof/>
                 <w:webHidden/>
               </w:rPr>
-              <w:instrText xml:space="preserve"> PAGEREF _Toc56570282 \h </w:instrText>
+              <w:instrText xml:space="preserve"> PAGEREF _Toc56571435 \h </w:instrText>
             </w:r>
             <w:r>
               <w:rPr>
@@ -5464,7 +5512,7 @@
               <w:noProof/>
             </w:rPr>
           </w:pPr>
-          <w:hyperlink w:anchor="_Toc56570283" w:history="1">
+          <w:hyperlink w:anchor="_Toc56571436" w:history="1">
             <w:r>
               <w:rPr>
                 <w:rStyle w:val="Hyperlink"/>
@@ -5491,7 +5539,7 @@
                 <w:noProof/>
                 <w:webHidden/>
               </w:rPr>
-              <w:instrText xml:space="preserve"> PAGEREF _Toc56570283 \h </w:instrText>
+              <w:instrText xml:space="preserve"> PAGEREF _Toc56571436 \h </w:instrText>
             </w:r>
             <w:r>
               <w:rPr>
@@ -5530,7 +5578,7 @@
               <w:noProof/>
             </w:rPr>
           </w:pPr>
-          <w:hyperlink w:anchor="_Toc56570284" w:history="1">
+          <w:hyperlink w:anchor="_Toc56571437" w:history="1">
             <w:r>
               <w:rPr>
                 <w:rStyle w:val="Hyperlink"/>
@@ -5556,7 +5604,7 @@
                 <w:noProof/>
                 <w:webHidden/>
               </w:rPr>
-              <w:instrText xml:space="preserve"> PAGEREF _Toc56570284 \h </w:instrText>
+              <w:instrText xml:space="preserve"> PAGEREF _Toc56571437 \h </w:instrText>
             </w:r>
             <w:r>
               <w:rPr>
@@ -5595,7 +5643,7 @@
               <w:noProof/>
             </w:rPr>
           </w:pPr>
-          <w:hyperlink w:anchor="_Toc56570285" w:history="1">
+          <w:hyperlink w:anchor="_Toc56571438" w:history="1">
             <w:r>
               <w:rPr>
                 <w:rStyle w:val="Hyperlink"/>
@@ -5622,7 +5670,7 @@
                 <w:noProof/>
                 <w:webHidden/>
               </w:rPr>
-              <w:instrText xml:space="preserve"> PAGEREF _Toc56570285 \h </w:instrText>
+              <w:instrText xml:space="preserve"> PAGEREF _Toc56571438 \h </w:instrText>
             </w:r>
             <w:r>
               <w:rPr>
@@ -5661,7 +5709,7 @@
               <w:noProof/>
             </w:rPr>
           </w:pPr>
-          <w:hyperlink w:anchor="_Toc56570286" w:history="1">
+          <w:hyperlink w:anchor="_Toc56571439" w:history="1">
             <w:r>
               <w:rPr>
                 <w:rStyle w:val="Hyperlink"/>
@@ -5688,7 +5736,7 @@
                 <w:noProof/>
                 <w:webHidden/>
               </w:rPr>
-              <w:instrText xml:space="preserve"> PAGEREF _Toc56570286 \h </w:instrText>
+              <w:instrText xml:space="preserve"> PAGEREF _Toc56571439 \h </w:instrText>
             </w:r>
             <w:r>
               <w:rPr>
@@ -5727,7 +5775,7 @@
               <w:noProof/>
             </w:rPr>
           </w:pPr>
-          <w:hyperlink w:anchor="_Toc56570287" w:history="1">
+          <w:hyperlink w:anchor="_Toc56571440" w:history="1">
             <w:r>
               <w:rPr>
                 <w:rStyle w:val="Hyperlink"/>
@@ -5753,7 +5801,7 @@
                 <w:noProof/>
                 <w:webHidden/>
               </w:rPr>
-              <w:instrText xml:space="preserve"> PAGEREF _Toc56570287 \h </w:instrText>
+              <w:instrText xml:space="preserve"> PAGEREF _Toc56571440 \h </w:instrText>
             </w:r>
             <w:r>
               <w:rPr>
@@ -5796,7 +5844,7 @@
               <w:noProof/>
             </w:rPr>
           </w:pPr>
-          <w:hyperlink w:anchor="_Toc56570288" w:history="1">
+          <w:hyperlink w:anchor="_Toc56571441" w:history="1">
             <w:r>
               <w:rPr>
                 <w:rStyle w:val="Hyperlink"/>
@@ -5836,7 +5884,7 @@
                 <w:noProof/>
                 <w:webHidden/>
               </w:rPr>
-              <w:instrText xml:space="preserve"> PAGEREF _Toc56570288 \h </w:instrText>
+              <w:instrText xml:space="preserve"> PAGEREF _Toc56571441 \h </w:instrText>
             </w:r>
             <w:r>
               <w:rPr>
@@ -5875,7 +5923,7 @@
               <w:noProof/>
             </w:rPr>
           </w:pPr>
-          <w:hyperlink w:anchor="_Toc56570289" w:history="1">
+          <w:hyperlink w:anchor="_Toc56571442" w:history="1">
             <w:r>
               <w:rPr>
                 <w:rStyle w:val="Hyperlink"/>
@@ -5901,7 +5949,7 @@
                 <w:noProof/>
                 <w:webHidden/>
               </w:rPr>
-              <w:instrText xml:space="preserve"> PAGEREF _Toc56570289 \h </w:instrText>
+              <w:instrText xml:space="preserve"> PAGEREF _Toc56571442 \h </w:instrText>
             </w:r>
             <w:r>
               <w:rPr>
@@ -5940,7 +5988,7 @@
               <w:noProof/>
             </w:rPr>
           </w:pPr>
-          <w:hyperlink w:anchor="_Toc56570290" w:history="1">
+          <w:hyperlink w:anchor="_Toc56571443" w:history="1">
             <w:r>
               <w:rPr>
                 <w:rStyle w:val="Hyperlink"/>
@@ -5967,7 +6015,7 @@
                 <w:noProof/>
                 <w:webHidden/>
               </w:rPr>
-              <w:instrText xml:space="preserve"> PAGEREF _Toc56570290 \h </w:instrText>
+              <w:instrText xml:space="preserve"> PAGEREF _Toc56571443 \h </w:instrText>
             </w:r>
             <w:r>
               <w:rPr>
@@ -6000,17 +6048,33 @@
         </w:p>
         <w:p>
           <w:pPr>
-            <w:pStyle w:val="TOC4"/>
+            <w:pStyle w:val="TOC3"/>
+            <w:tabs>
+              <w:tab w:val="left" w:pos="2160"/>
+            </w:tabs>
             <w:rPr>
               <w:rFonts w:asciiTheme="minorHAnsi" w:eastAsiaTheme="minorEastAsia" w:hAnsiTheme="minorHAnsi" w:cstheme="minorBidi"/>
               <w:noProof/>
             </w:rPr>
           </w:pPr>
-          <w:hyperlink w:anchor="_Toc56570291" w:history="1">
+          <w:hyperlink w:anchor="_Toc56571444" w:history="1">
             <w:r>
               <w:rPr>
                 <w:rStyle w:val="Hyperlink"/>
               </w:rPr>
+              <w:t>IV.</w:t>
+            </w:r>
+            <w:r>
+              <w:rPr>
+                <w:rFonts w:asciiTheme="minorHAnsi" w:eastAsiaTheme="minorEastAsia" w:hAnsiTheme="minorHAnsi" w:cstheme="minorBidi"/>
+                <w:noProof/>
+              </w:rPr>
+              <w:tab/>
+            </w:r>
+            <w:r>
+              <w:rPr>
+                <w:rStyle w:val="Hyperlink"/>
+              </w:rPr>
               <w:t>Database rules</w:t>
             </w:r>
             <w:r>
@@ -6032,7 +6096,7 @@
                 <w:noProof/>
                 <w:webHidden/>
               </w:rPr>
-              <w:instrText xml:space="preserve"> PAGEREF _Toc56570291 \h </w:instrText>
+              <w:instrText xml:space="preserve"> PAGEREF _Toc56571444 \h </w:instrText>
             </w:r>
             <w:r>
               <w:rPr>
@@ -6071,7 +6135,7 @@
               <w:noProof/>
             </w:rPr>
           </w:pPr>
-          <w:hyperlink w:anchor="_Toc56570292" w:history="1">
+          <w:hyperlink w:anchor="_Toc56571445" w:history="1">
             <w:r>
               <w:rPr>
                 <w:rStyle w:val="Hyperlink"/>
@@ -6098,7 +6162,7 @@
                 <w:noProof/>
                 <w:webHidden/>
               </w:rPr>
-              <w:instrText xml:space="preserve"> PAGEREF _Toc56570292 \h </w:instrText>
+              <w:instrText xml:space="preserve"> PAGEREF _Toc56571445 \h </w:instrText>
             </w:r>
             <w:r>
               <w:rPr>
@@ -6137,7 +6201,7 @@
               <w:noProof/>
             </w:rPr>
           </w:pPr>
-          <w:hyperlink w:anchor="_Toc56570293" w:history="1">
+          <w:hyperlink w:anchor="_Toc56571446" w:history="1">
             <w:r>
               <w:rPr>
                 <w:rStyle w:val="Hyperlink"/>
@@ -6164,7 +6228,7 @@
                 <w:noProof/>
                 <w:webHidden/>
               </w:rPr>
-              <w:instrText xml:space="preserve"> PAGEREF _Toc56570293 \h </w:instrText>
+              <w:instrText xml:space="preserve"> PAGEREF _Toc56571446 \h </w:instrText>
             </w:r>
             <w:r>
               <w:rPr>
@@ -6203,7 +6267,7 @@
               <w:noProof/>
             </w:rPr>
           </w:pPr>
-          <w:hyperlink w:anchor="_Toc56570294" w:history="1">
+          <w:hyperlink w:anchor="_Toc56571447" w:history="1">
             <w:r>
               <w:rPr>
                 <w:rStyle w:val="Hyperlink"/>
@@ -6230,7 +6294,7 @@
                 <w:noProof/>
                 <w:webHidden/>
               </w:rPr>
-              <w:instrText xml:space="preserve"> PAGEREF _Toc56570294 \h </w:instrText>
+              <w:instrText xml:space="preserve"> PAGEREF _Toc56571447 \h </w:instrText>
             </w:r>
             <w:r>
               <w:rPr>
@@ -6269,7 +6333,7 @@
               <w:noProof/>
             </w:rPr>
           </w:pPr>
-          <w:hyperlink w:anchor="_Toc56570295" w:history="1">
+          <w:hyperlink w:anchor="_Toc56571448" w:history="1">
             <w:r>
               <w:rPr>
                 <w:rStyle w:val="Hyperlink"/>
@@ -6295,7 +6359,7 @@
                 <w:noProof/>
                 <w:webHidden/>
               </w:rPr>
-              <w:instrText xml:space="preserve"> PAGEREF _Toc56570295 \h </w:instrText>
+              <w:instrText xml:space="preserve"> PAGEREF _Toc56571448 \h </w:instrText>
             </w:r>
             <w:r>
               <w:rPr>
@@ -6338,7 +6402,7 @@
               <w:noProof/>
             </w:rPr>
           </w:pPr>
-          <w:hyperlink w:anchor="_Toc56570296" w:history="1">
+          <w:hyperlink w:anchor="_Toc56571449" w:history="1">
             <w:r>
               <w:rPr>
                 <w:rStyle w:val="Hyperlink"/>
@@ -6378,7 +6442,7 @@
                 <w:noProof/>
                 <w:webHidden/>
               </w:rPr>
-              <w:instrText xml:space="preserve"> PAGEREF _Toc56570296 \h </w:instrText>
+              <w:instrText xml:space="preserve"> PAGEREF _Toc56571449 \h </w:instrText>
             </w:r>
             <w:r>
               <w:rPr>
@@ -6417,7 +6481,7 @@
               <w:noProof/>
             </w:rPr>
           </w:pPr>
-          <w:hyperlink w:anchor="_Toc56570297" w:history="1">
+          <w:hyperlink w:anchor="_Toc56571450" w:history="1">
             <w:r>
               <w:rPr>
                 <w:rStyle w:val="Hyperlink"/>
@@ -6443,7 +6507,7 @@
                 <w:noProof/>
                 <w:webHidden/>
               </w:rPr>
-              <w:instrText xml:space="preserve"> PAGEREF _Toc56570297 \h </w:instrText>
+              <w:instrText xml:space="preserve"> PAGEREF _Toc56571450 \h </w:instrText>
             </w:r>
             <w:r>
               <w:rPr>
@@ -6482,7 +6546,7 @@
               <w:noProof/>
             </w:rPr>
           </w:pPr>
-          <w:hyperlink w:anchor="_Toc56570298" w:history="1">
+          <w:hyperlink w:anchor="_Toc56571451" w:history="1">
             <w:r>
               <w:rPr>
                 <w:rStyle w:val="Hyperlink"/>
@@ -6508,7 +6572,7 @@
                 <w:noProof/>
                 <w:webHidden/>
               </w:rPr>
-              <w:instrText xml:space="preserve"> PAGEREF _Toc56570298 \h </w:instrText>
+              <w:instrText xml:space="preserve"> PAGEREF _Toc56571451 \h </w:instrText>
             </w:r>
             <w:r>
               <w:rPr>
@@ -6547,7 +6611,7 @@
               <w:noProof/>
             </w:rPr>
           </w:pPr>
-          <w:hyperlink w:anchor="_Toc56570299" w:history="1">
+          <w:hyperlink w:anchor="_Toc56571452" w:history="1">
             <w:r>
               <w:rPr>
                 <w:rStyle w:val="Hyperlink"/>
@@ -6573,7 +6637,7 @@
                 <w:noProof/>
                 <w:webHidden/>
               </w:rPr>
-              <w:instrText xml:space="preserve"> PAGEREF _Toc56570299 \h </w:instrText>
+              <w:instrText xml:space="preserve"> PAGEREF _Toc56571452 \h </w:instrText>
             </w:r>
             <w:r>
               <w:rPr>
@@ -6612,7 +6676,7 @@
               <w:noProof/>
             </w:rPr>
           </w:pPr>
-          <w:hyperlink w:anchor="_Toc56570300" w:history="1">
+          <w:hyperlink w:anchor="_Toc56571453" w:history="1">
             <w:r>
               <w:rPr>
                 <w:rStyle w:val="Hyperlink"/>
@@ -6638,7 +6702,7 @@
                 <w:noProof/>
                 <w:webHidden/>
               </w:rPr>
-              <w:instrText xml:space="preserve"> PAGEREF _Toc56570300 \h </w:instrText>
+              <w:instrText xml:space="preserve"> PAGEREF _Toc56571453 \h </w:instrText>
             </w:r>
             <w:r>
               <w:rPr>
@@ -6681,7 +6745,7 @@
               <w:noProof/>
             </w:rPr>
           </w:pPr>
-          <w:hyperlink w:anchor="_Toc56570301" w:history="1">
+          <w:hyperlink w:anchor="_Toc56571454" w:history="1">
             <w:r>
               <w:rPr>
                 <w:rStyle w:val="Hyperlink"/>
@@ -6721,7 +6785,7 @@
                 <w:noProof/>
                 <w:webHidden/>
               </w:rPr>
-              <w:instrText xml:space="preserve"> PAGEREF _Toc56570301 \h </w:instrText>
+              <w:instrText xml:space="preserve"> PAGEREF _Toc56571454 \h </w:instrText>
             </w:r>
             <w:r>
               <w:rPr>
@@ -6760,7 +6824,7 @@
               <w:noProof/>
             </w:rPr>
           </w:pPr>
-          <w:hyperlink w:anchor="_Toc56570302" w:history="1">
+          <w:hyperlink w:anchor="_Toc56571455" w:history="1">
             <w:r>
               <w:rPr>
                 <w:rStyle w:val="Hyperlink"/>
@@ -6786,7 +6850,7 @@
                 <w:noProof/>
                 <w:webHidden/>
               </w:rPr>
-              <w:instrText xml:space="preserve"> PAGEREF _Toc56570302 \h </w:instrText>
+              <w:instrText xml:space="preserve"> PAGEREF _Toc56571455 \h </w:instrText>
             </w:r>
             <w:r>
               <w:rPr>
@@ -6825,7 +6889,7 @@
               <w:noProof/>
             </w:rPr>
           </w:pPr>
-          <w:hyperlink w:anchor="_Toc56570303" w:history="1">
+          <w:hyperlink w:anchor="_Toc56571456" w:history="1">
             <w:r>
               <w:rPr>
                 <w:rStyle w:val="Hyperlink"/>
@@ -6852,7 +6916,7 @@
                 <w:noProof/>
                 <w:webHidden/>
               </w:rPr>
-              <w:instrText xml:space="preserve"> PAGEREF _Toc56570303 \h </w:instrText>
+              <w:instrText xml:space="preserve"> PAGEREF _Toc56571456 \h </w:instrText>
             </w:r>
             <w:r>
               <w:rPr>
@@ -6891,7 +6955,7 @@
               <w:noProof/>
             </w:rPr>
           </w:pPr>
-          <w:hyperlink w:anchor="_Toc56570304" w:history="1">
+          <w:hyperlink w:anchor="_Toc56571457" w:history="1">
             <w:r>
               <w:rPr>
                 <w:rStyle w:val="Hyperlink"/>
@@ -6918,7 +6982,7 @@
                 <w:noProof/>
                 <w:webHidden/>
               </w:rPr>
-              <w:instrText xml:space="preserve"> PAGEREF _Toc56570304 \h </w:instrText>
+              <w:instrText xml:space="preserve"> PAGEREF _Toc56571457 \h </w:instrText>
             </w:r>
             <w:r>
               <w:rPr>
@@ -6957,7 +7021,7 @@
               <w:noProof/>
             </w:rPr>
           </w:pPr>
-          <w:hyperlink w:anchor="_Toc56570305" w:history="1">
+          <w:hyperlink w:anchor="_Toc56571458" w:history="1">
             <w:r>
               <w:rPr>
                 <w:rStyle w:val="Hyperlink"/>
@@ -6983,7 +7047,7 @@
                 <w:noProof/>
                 <w:webHidden/>
               </w:rPr>
-              <w:instrText xml:space="preserve"> PAGEREF _Toc56570305 \h </w:instrText>
+              <w:instrText xml:space="preserve"> PAGEREF _Toc56571458 \h </w:instrText>
             </w:r>
             <w:r>
               <w:rPr>
@@ -7022,7 +7086,7 @@
               <w:noProof/>
             </w:rPr>
           </w:pPr>
-          <w:hyperlink w:anchor="_Toc56570306" w:history="1">
+          <w:hyperlink w:anchor="_Toc56571459" w:history="1">
             <w:r>
               <w:rPr>
                 <w:rStyle w:val="Hyperlink"/>
@@ -7049,7 +7113,7 @@
                 <w:noProof/>
                 <w:webHidden/>
               </w:rPr>
-              <w:instrText xml:space="preserve"> PAGEREF _Toc56570306 \h </w:instrText>
+              <w:instrText xml:space="preserve"> PAGEREF _Toc56571459 \h </w:instrText>
             </w:r>
             <w:r>
               <w:rPr>
@@ -7088,7 +7152,7 @@
               <w:noProof/>
             </w:rPr>
           </w:pPr>
-          <w:hyperlink w:anchor="_Toc56570307" w:history="1">
+          <w:hyperlink w:anchor="_Toc56571460" w:history="1">
             <w:r>
               <w:rPr>
                 <w:rStyle w:val="Hyperlink"/>
@@ -7115,7 +7179,7 @@
                 <w:noProof/>
                 <w:webHidden/>
               </w:rPr>
-              <w:instrText xml:space="preserve"> PAGEREF _Toc56570307 \h </w:instrText>
+              <w:instrText xml:space="preserve"> PAGEREF _Toc56571460 \h </w:instrText>
             </w:r>
             <w:r>
               <w:rPr>
@@ -7154,7 +7218,7 @@
               <w:noProof/>
             </w:rPr>
           </w:pPr>
-          <w:hyperlink w:anchor="_Toc56570308" w:history="1">
+          <w:hyperlink w:anchor="_Toc56571461" w:history="1">
             <w:r>
               <w:rPr>
                 <w:rStyle w:val="Hyperlink"/>
@@ -7180,7 +7244,7 @@
                 <w:noProof/>
                 <w:webHidden/>
               </w:rPr>
-              <w:instrText xml:space="preserve"> PAGEREF _Toc56570308 \h </w:instrText>
+              <w:instrText xml:space="preserve"> PAGEREF _Toc56571461 \h </w:instrText>
             </w:r>
             <w:r>
               <w:rPr>
@@ -7219,7 +7283,7 @@
               <w:noProof/>
             </w:rPr>
           </w:pPr>
-          <w:hyperlink w:anchor="_Toc56570309" w:history="1">
+          <w:hyperlink w:anchor="_Toc56571462" w:history="1">
             <w:r>
               <w:rPr>
                 <w:rStyle w:val="Hyperlink"/>
@@ -7246,7 +7310,7 @@
                 <w:noProof/>
                 <w:webHidden/>
               </w:rPr>
-              <w:instrText xml:space="preserve"> PAGEREF _Toc56570309 \h </w:instrText>
+              <w:instrText xml:space="preserve"> PAGEREF _Toc56571462 \h </w:instrText>
             </w:r>
             <w:r>
               <w:rPr>
@@ -7285,7 +7349,7 @@
               <w:noProof/>
             </w:rPr>
           </w:pPr>
-          <w:hyperlink w:anchor="_Toc56570310" w:history="1">
+          <w:hyperlink w:anchor="_Toc56571463" w:history="1">
             <w:r>
               <w:rPr>
                 <w:rStyle w:val="Hyperlink"/>
@@ -7312,7 +7376,7 @@
                 <w:noProof/>
                 <w:webHidden/>
               </w:rPr>
-              <w:instrText xml:space="preserve"> PAGEREF _Toc56570310 \h </w:instrText>
+              <w:instrText xml:space="preserve"> PAGEREF _Toc56571463 \h </w:instrText>
             </w:r>
             <w:r>
               <w:rPr>
@@ -7351,7 +7415,7 @@
               <w:noProof/>
             </w:rPr>
           </w:pPr>
-          <w:hyperlink w:anchor="_Toc56570311" w:history="1">
+          <w:hyperlink w:anchor="_Toc56571464" w:history="1">
             <w:r>
               <w:rPr>
                 <w:rStyle w:val="Hyperlink"/>
@@ -7378,7 +7442,7 @@
                 <w:noProof/>
                 <w:webHidden/>
               </w:rPr>
-              <w:instrText xml:space="preserve"> PAGEREF _Toc56570311 \h </w:instrText>
+              <w:instrText xml:space="preserve"> PAGEREF _Toc56571464 \h </w:instrText>
             </w:r>
             <w:r>
               <w:rPr>
@@ -7417,7 +7481,7 @@
               <w:noProof/>
             </w:rPr>
           </w:pPr>
-          <w:hyperlink w:anchor="_Toc56570312" w:history="1">
+          <w:hyperlink w:anchor="_Toc56571465" w:history="1">
             <w:r>
               <w:rPr>
                 <w:rStyle w:val="Hyperlink"/>
@@ -7443,7 +7507,7 @@
                 <w:noProof/>
                 <w:webHidden/>
               </w:rPr>
-              <w:instrText xml:space="preserve"> PAGEREF _Toc56570312 \h </w:instrText>
+              <w:instrText xml:space="preserve"> PAGEREF _Toc56571465 \h </w:instrText>
             </w:r>
             <w:r>
               <w:rPr>
@@ -7486,7 +7550,7 @@
               <w:noProof/>
             </w:rPr>
           </w:pPr>
-          <w:hyperlink w:anchor="_Toc56570313" w:history="1">
+          <w:hyperlink w:anchor="_Toc56571466" w:history="1">
             <w:r>
               <w:rPr>
                 <w:rStyle w:val="Hyperlink"/>
@@ -7526,7 +7590,7 @@
                 <w:noProof/>
                 <w:webHidden/>
               </w:rPr>
-              <w:instrText xml:space="preserve"> PAGEREF _Toc56570313 \h </w:instrText>
+              <w:instrText xml:space="preserve"> PAGEREF _Toc56571466 \h </w:instrText>
             </w:r>
             <w:r>
               <w:rPr>
@@ -7565,7 +7629,7 @@
               <w:noProof/>
             </w:rPr>
           </w:pPr>
-          <w:hyperlink w:anchor="_Toc56570314" w:history="1">
+          <w:hyperlink w:anchor="_Toc56571467" w:history="1">
             <w:r>
               <w:rPr>
                 <w:rStyle w:val="Hyperlink"/>
@@ -7591,7 +7655,7 @@
                 <w:noProof/>
                 <w:webHidden/>
               </w:rPr>
-              <w:instrText xml:space="preserve"> PAGEREF _Toc56570314 \h </w:instrText>
+              <w:instrText xml:space="preserve"> PAGEREF _Toc56571467 \h </w:instrText>
             </w:r>
             <w:r>
               <w:rPr>
@@ -7630,7 +7694,7 @@
               <w:noProof/>
             </w:rPr>
           </w:pPr>
-          <w:hyperlink w:anchor="_Toc56570315" w:history="1">
+          <w:hyperlink w:anchor="_Toc56571468" w:history="1">
             <w:r>
               <w:rPr>
                 <w:rStyle w:val="Hyperlink"/>
@@ -7656,7 +7720,7 @@
                 <w:noProof/>
                 <w:webHidden/>
               </w:rPr>
-              <w:instrText xml:space="preserve"> PAGEREF _Toc56570315 \h </w:instrText>
+              <w:instrText xml:space="preserve"> PAGEREF _Toc56571468 \h </w:instrText>
             </w:r>
             <w:r>
               <w:rPr>
@@ -7695,7 +7759,7 @@
               <w:noProof/>
             </w:rPr>
           </w:pPr>
-          <w:hyperlink w:anchor="_Toc56570316" w:history="1">
+          <w:hyperlink w:anchor="_Toc56571469" w:history="1">
             <w:r>
               <w:rPr>
                 <w:rStyle w:val="Hyperlink"/>
@@ -7721,7 +7785,7 @@
                 <w:noProof/>
                 <w:webHidden/>
               </w:rPr>
-              <w:instrText xml:space="preserve"> PAGEREF _Toc56570316 \h </w:instrText>
+              <w:instrText xml:space="preserve"> PAGEREF _Toc56571469 \h </w:instrText>
             </w:r>
             <w:r>
               <w:rPr>
@@ -7761,7 +7825,7 @@
               <w:noProof/>
             </w:rPr>
           </w:pPr>
-          <w:hyperlink w:anchor="_Toc56570317" w:history="1">
+          <w:hyperlink w:anchor="_Toc56571470" w:history="1">
             <w:r>
               <w:rPr>
                 <w:rStyle w:val="Hyperlink"/>
@@ -7787,7 +7851,7 @@
                 <w:noProof/>
                 <w:webHidden/>
               </w:rPr>
-              <w:instrText xml:space="preserve"> PAGEREF _Toc56570317 \h </w:instrText>
+              <w:instrText xml:space="preserve"> PAGEREF _Toc56571470 \h </w:instrText>
             </w:r>
             <w:r>
               <w:rPr>
@@ -7827,7 +7891,7 @@
               <w:noProof/>
             </w:rPr>
           </w:pPr>
-          <w:hyperlink w:anchor="_Toc56570318" w:history="1">
+          <w:hyperlink w:anchor="_Toc56571471" w:history="1">
             <w:r>
               <w:rPr>
                 <w:rStyle w:val="Hyperlink"/>
@@ -7853,7 +7917,7 @@
                 <w:noProof/>
                 <w:webHidden/>
               </w:rPr>
-              <w:instrText xml:space="preserve"> PAGEREF _Toc56570318 \h </w:instrText>
+              <w:instrText xml:space="preserve"> PAGEREF _Toc56571471 \h </w:instrText>
             </w:r>
             <w:r>
               <w:rPr>
@@ -7893,7 +7957,7 @@
               <w:noProof/>
             </w:rPr>
           </w:pPr>
-          <w:hyperlink w:anchor="_Toc56570319" w:history="1">
+          <w:hyperlink w:anchor="_Toc56571472" w:history="1">
             <w:r>
               <w:rPr>
                 <w:rStyle w:val="Hyperlink"/>
@@ -7919,7 +7983,7 @@
                 <w:noProof/>
                 <w:webHidden/>
               </w:rPr>
-              <w:instrText xml:space="preserve"> PAGEREF _Toc56570319 \h </w:instrText>
+              <w:instrText xml:space="preserve"> PAGEREF _Toc56571472 \h </w:instrText>
             </w:r>
             <w:r>
               <w:rPr>
@@ -8645,7 +8709,7 @@
         <w:t xml:space="preserve"> </w:t>
       </w:r>
       <w:bookmarkStart w:id="1" w:name="_Toc55385986"/>
-      <w:bookmarkStart w:id="2" w:name="_Toc56570218"/>
+      <w:bookmarkStart w:id="2" w:name="_Toc56571371"/>
       <w:r>
         <w:t>Project Overview</w:t>
       </w:r>
@@ -8661,7 +8725,7 @@
         </w:numPr>
       </w:pPr>
       <w:bookmarkStart w:id="3" w:name="_Toc55385987"/>
-      <w:bookmarkStart w:id="4" w:name="_Toc56570219"/>
+      <w:bookmarkStart w:id="4" w:name="_Toc56571372"/>
       <w:r>
         <w:t>Introduction</w:t>
       </w:r>
@@ -8761,27 +8825,14 @@
       <w:r>
         <w:t xml:space="preserve">Figure </w:t>
       </w:r>
-      <w:r>
-        <w:fldChar w:fldCharType="begin"/>
-      </w:r>
-      <w:r>
-        <w:instrText xml:space="preserve"> SEQ Figure \* ARABIC </w:instrText>
-      </w:r>
-      <w:r>
-        <w:fldChar w:fldCharType="separate"/>
-      </w:r>
-      <w:r>
-        <w:rPr>
-          <w:noProof/>
-        </w:rPr>
-        <w:t>1</w:t>
-      </w:r>
-      <w:r>
-        <w:rPr>
-          <w:noProof/>
-        </w:rPr>
-        <w:fldChar w:fldCharType="end"/>
-      </w:r>
+      <w:fldSimple w:instr=" SEQ Figure \* ARABIC ">
+        <w:r>
+          <w:rPr>
+            <w:noProof/>
+          </w:rPr>
+          <w:t>1</w:t>
+        </w:r>
+      </w:fldSimple>
       <w:r>
         <w:t xml:space="preserve"> Typical Configuration of Home Network</w:t>
       </w:r>
@@ -8804,7 +8855,7 @@
         </w:numPr>
       </w:pPr>
       <w:bookmarkStart w:id="6" w:name="_Toc55385988"/>
-      <w:bookmarkStart w:id="7" w:name="_Toc56570220"/>
+      <w:bookmarkStart w:id="7" w:name="_Toc56571373"/>
       <w:r>
         <w:t>Proposed Areas of Study and Academic Contribution</w:t>
       </w:r>
@@ -8828,7 +8879,7 @@
           <w:numId w:val="1"/>
         </w:numPr>
       </w:pPr>
-      <w:bookmarkStart w:id="9" w:name="_Toc56570221"/>
+      <w:bookmarkStart w:id="9" w:name="_Toc56571374"/>
       <w:r>
         <w:t>Current State of the Art</w:t>
       </w:r>
@@ -8920,27 +8971,14 @@
       <w:r>
         <w:t xml:space="preserve">Figure </w:t>
       </w:r>
-      <w:r>
-        <w:fldChar w:fldCharType="begin"/>
-      </w:r>
-      <w:r>
-        <w:instrText xml:space="preserve"> SEQ Figure \* ARABIC </w:instrText>
-      </w:r>
-      <w:r>
-        <w:fldChar w:fldCharType="separate"/>
-      </w:r>
-      <w:r>
-        <w:rPr>
-          <w:noProof/>
-        </w:rPr>
-        <w:t>2</w:t>
-      </w:r>
-      <w:r>
-        <w:rPr>
-          <w:noProof/>
-        </w:rPr>
-        <w:fldChar w:fldCharType="end"/>
-      </w:r>
+      <w:fldSimple w:instr=" SEQ Figure \* ARABIC ">
+        <w:r>
+          <w:rPr>
+            <w:noProof/>
+          </w:rPr>
+          <w:t>2</w:t>
+        </w:r>
+      </w:fldSimple>
       <w:r>
         <w:t xml:space="preserve"> LuCL Web App UI – 1</w:t>
       </w:r>
@@ -9024,27 +9062,14 @@
       <w:r>
         <w:t xml:space="preserve">Figure </w:t>
       </w:r>
-      <w:r>
-        <w:fldChar w:fldCharType="begin"/>
-      </w:r>
-      <w:r>
-        <w:instrText xml:space="preserve"> SEQ Figure \* ARABIC </w:instrText>
-      </w:r>
-      <w:r>
-        <w:fldChar w:fldCharType="separate"/>
-      </w:r>
-      <w:r>
-        <w:rPr>
-          <w:noProof/>
-        </w:rPr>
-        <w:t>3</w:t>
-      </w:r>
-      <w:r>
-        <w:rPr>
-          <w:noProof/>
-        </w:rPr>
-        <w:fldChar w:fldCharType="end"/>
-      </w:r>
+      <w:fldSimple w:instr=" SEQ Figure \* ARABIC ">
+        <w:r>
+          <w:rPr>
+            <w:noProof/>
+          </w:rPr>
+          <w:t>3</w:t>
+        </w:r>
+      </w:fldSimple>
       <w:r>
         <w:t xml:space="preserve"> LuCL Web App UI – 2</w:t>
       </w:r>
@@ -9119,27 +9144,14 @@
       <w:r>
         <w:t xml:space="preserve">Figure </w:t>
       </w:r>
-      <w:r>
-        <w:fldChar w:fldCharType="begin"/>
-      </w:r>
-      <w:r>
-        <w:instrText xml:space="preserve"> SEQ Figure \* ARABIC </w:instrText>
-      </w:r>
-      <w:r>
-        <w:fldChar w:fldCharType="separate"/>
-      </w:r>
-      <w:r>
-        <w:rPr>
-          <w:noProof/>
-        </w:rPr>
-        <w:t>4</w:t>
-      </w:r>
-      <w:r>
-        <w:rPr>
-          <w:noProof/>
-        </w:rPr>
-        <w:fldChar w:fldCharType="end"/>
-      </w:r>
+      <w:fldSimple w:instr=" SEQ Figure \* ARABIC ">
+        <w:r>
+          <w:rPr>
+            <w:noProof/>
+          </w:rPr>
+          <w:t>4</w:t>
+        </w:r>
+      </w:fldSimple>
       <w:r>
         <w:t xml:space="preserve"> LuCL Web App UI - 3</w:t>
       </w:r>
@@ -9165,7 +9177,7 @@
       </w:pPr>
       <w:bookmarkStart w:id="14" w:name="_heading=h.barczl91ithp" w:colFirst="0" w:colLast="0"/>
       <w:bookmarkStart w:id="15" w:name="_Toc55385990"/>
-      <w:bookmarkStart w:id="16" w:name="_Toc56570222"/>
+      <w:bookmarkStart w:id="16" w:name="_Toc56571375"/>
       <w:bookmarkEnd w:id="14"/>
       <w:r>
         <w:t>State-of-the-Art Summary</w:t>
@@ -9191,7 +9203,7 @@
       </w:pPr>
       <w:bookmarkStart w:id="17" w:name="_heading=h.4dkzlp1dv0xn" w:colFirst="0" w:colLast="0"/>
       <w:bookmarkStart w:id="18" w:name="_Toc55385991"/>
-      <w:bookmarkStart w:id="19" w:name="_Toc56570223"/>
+      <w:bookmarkStart w:id="19" w:name="_Toc56571376"/>
       <w:bookmarkEnd w:id="17"/>
       <w:r>
         <w:t>Project Justification</w:t>
@@ -9247,7 +9259,7 @@
         </w:numPr>
       </w:pPr>
       <w:bookmarkStart w:id="20" w:name="_Toc55385992"/>
-      <w:bookmarkStart w:id="21" w:name="_Toc56570224"/>
+      <w:bookmarkStart w:id="21" w:name="_Toc56571377"/>
       <w:r>
         <w:t>Project Architecture</w:t>
       </w:r>
@@ -9263,7 +9275,7 @@
         </w:numPr>
       </w:pPr>
       <w:bookmarkStart w:id="22" w:name="_Toc55385993"/>
-      <w:bookmarkStart w:id="23" w:name="_Toc56570225"/>
+      <w:bookmarkStart w:id="23" w:name="_Toc56571378"/>
       <w:r>
         <w:t>Introduction</w:t>
       </w:r>
@@ -9365,27 +9377,14 @@
       <w:r>
         <w:t xml:space="preserve">Figure </w:t>
       </w:r>
-      <w:r>
-        <w:fldChar w:fldCharType="begin"/>
-      </w:r>
-      <w:r>
-        <w:instrText xml:space="preserve"> SEQ Figure \* ARABIC </w:instrText>
-      </w:r>
-      <w:r>
-        <w:fldChar w:fldCharType="separate"/>
-      </w:r>
-      <w:r>
-        <w:rPr>
-          <w:noProof/>
-        </w:rPr>
-        <w:t>5</w:t>
-      </w:r>
-      <w:r>
-        <w:rPr>
-          <w:noProof/>
-        </w:rPr>
-        <w:fldChar w:fldCharType="end"/>
-      </w:r>
+      <w:fldSimple w:instr=" SEQ Figure \* ARABIC ">
+        <w:r>
+          <w:rPr>
+            <w:noProof/>
+          </w:rPr>
+          <w:t>5</w:t>
+        </w:r>
+      </w:fldSimple>
       <w:r>
         <w:t xml:space="preserve"> </w:t>
       </w:r>
@@ -9427,7 +9426,7 @@
         </w:numPr>
       </w:pPr>
       <w:bookmarkStart w:id="25" w:name="_Toc55385995"/>
-      <w:bookmarkStart w:id="26" w:name="_Toc56570226"/>
+      <w:bookmarkStart w:id="26" w:name="_Toc56571379"/>
       <w:r>
         <w:t>Architecture Subsystems</w:t>
       </w:r>
@@ -9543,7 +9542,7 @@
         </w:numPr>
       </w:pPr>
       <w:bookmarkStart w:id="28" w:name="_Toc55385996"/>
-      <w:bookmarkStart w:id="29" w:name="_Toc56570227"/>
+      <w:bookmarkStart w:id="29" w:name="_Toc56571380"/>
       <w:r>
         <w:t>Technology Descriptions</w:t>
       </w:r>
@@ -9583,7 +9582,7 @@
         </w:numPr>
       </w:pPr>
       <w:bookmarkStart w:id="31" w:name="_Toc55385997"/>
-      <w:bookmarkStart w:id="32" w:name="_Toc56570228"/>
+      <w:bookmarkStart w:id="32" w:name="_Toc56571381"/>
       <w:r>
         <w:t>Client Technologies</w:t>
       </w:r>
@@ -9608,7 +9607,7 @@
         </w:rPr>
       </w:pPr>
       <w:bookmarkStart w:id="34" w:name="_Toc55417917"/>
-      <w:bookmarkStart w:id="35" w:name="_Toc56570229"/>
+      <w:bookmarkStart w:id="35" w:name="_Toc56571382"/>
       <w:bookmarkEnd w:id="33"/>
       <w:r>
         <w:rPr>
@@ -9678,7 +9677,7 @@
       <w:bookmarkStart w:id="37" w:name="_heading=h.roit5nltp91p" w:colFirst="0" w:colLast="0"/>
       <w:bookmarkStart w:id="38" w:name="_Toc55385999"/>
       <w:bookmarkStart w:id="39" w:name="_Toc55417918"/>
-      <w:bookmarkStart w:id="40" w:name="_Toc56570230"/>
+      <w:bookmarkStart w:id="40" w:name="_Toc56571383"/>
       <w:bookmarkEnd w:id="37"/>
       <w:r>
         <w:t>Android S</w:t>
@@ -9706,7 +9705,7 @@
       <w:bookmarkStart w:id="41" w:name="_heading=h.9axwht54r0le" w:colFirst="0" w:colLast="0"/>
       <w:bookmarkStart w:id="42" w:name="_Toc55386000"/>
       <w:bookmarkStart w:id="43" w:name="_Toc55417919"/>
-      <w:bookmarkStart w:id="44" w:name="_Toc56570231"/>
+      <w:bookmarkStart w:id="44" w:name="_Toc56571384"/>
       <w:bookmarkEnd w:id="41"/>
       <w:r>
         <w:t>JS</w:t>
@@ -9770,7 +9769,7 @@
       <w:pPr>
         <w:pStyle w:val="Heading4"/>
       </w:pPr>
-      <w:bookmarkStart w:id="45" w:name="_Toc56570232"/>
+      <w:bookmarkStart w:id="45" w:name="_Toc56571385"/>
       <w:r>
         <w:t>GSon</w:t>
       </w:r>
@@ -9790,7 +9789,7 @@
         </w:numPr>
       </w:pPr>
       <w:bookmarkStart w:id="46" w:name="_heading=h.yny6vghcgokx" w:colFirst="0" w:colLast="0"/>
-      <w:bookmarkStart w:id="47" w:name="_Toc56570233"/>
+      <w:bookmarkStart w:id="47" w:name="_Toc56571386"/>
       <w:bookmarkEnd w:id="46"/>
       <w:r>
         <w:t>AmazeRT Agent</w:t>
@@ -9822,7 +9821,7 @@
         </w:rPr>
       </w:pPr>
       <w:bookmarkStart w:id="48" w:name="_heading=h.hjqrfm9gq205" w:colFirst="0" w:colLast="0"/>
-      <w:bookmarkStart w:id="49" w:name="_Toc56570234"/>
+      <w:bookmarkStart w:id="49" w:name="_Toc56571387"/>
       <w:bookmarkEnd w:id="48"/>
       <w:r>
         <w:rPr>
@@ -9868,7 +9867,7 @@
       </w:pPr>
       <w:bookmarkStart w:id="50" w:name="_heading=h.37phsbcnhf10" w:colFirst="0" w:colLast="0"/>
       <w:bookmarkStart w:id="51" w:name="_Toc55386003"/>
-      <w:bookmarkStart w:id="52" w:name="_Toc56570235"/>
+      <w:bookmarkStart w:id="52" w:name="_Toc56571388"/>
       <w:bookmarkEnd w:id="50"/>
       <w:r>
         <w:rPr>
@@ -9898,7 +9897,7 @@
         </w:numPr>
       </w:pPr>
       <w:bookmarkStart w:id="53" w:name="_Toc55386004"/>
-      <w:bookmarkStart w:id="54" w:name="_Toc56570236"/>
+      <w:bookmarkStart w:id="54" w:name="_Toc56571389"/>
       <w:r>
         <w:t>Middle-Tier Technologies</w:t>
       </w:r>
@@ -10816,27 +10815,14 @@
                             <w:r>
                               <w:t xml:space="preserve">Figure </w:t>
                             </w:r>
-                            <w:r>
-                              <w:fldChar w:fldCharType="begin"/>
-                            </w:r>
-                            <w:r>
-                              <w:instrText xml:space="preserve"> SEQ Figure \* ARABIC </w:instrText>
-                            </w:r>
-                            <w:r>
-                              <w:fldChar w:fldCharType="separate"/>
-                            </w:r>
-                            <w:r>
-                              <w:rPr>
-                                <w:noProof/>
-                              </w:rPr>
-                              <w:t>6</w:t>
-                            </w:r>
-                            <w:r>
-                              <w:rPr>
-                                <w:noProof/>
-                              </w:rPr>
-                              <w:fldChar w:fldCharType="end"/>
-                            </w:r>
+                            <w:fldSimple w:instr=" SEQ Figure \* ARABIC ">
+                              <w:r>
+                                <w:rPr>
+                                  <w:noProof/>
+                                </w:rPr>
+                                <w:t>6</w:t>
+                              </w:r>
+                            </w:fldSimple>
                             <w:r>
                               <w:t xml:space="preserve"> Cloud Architecture</w:t>
                             </w:r>
@@ -10874,27 +10860,14 @@
                       <w:r>
                         <w:t xml:space="preserve">Figure </w:t>
                       </w:r>
-                      <w:r>
-                        <w:fldChar w:fldCharType="begin"/>
-                      </w:r>
-                      <w:r>
-                        <w:instrText xml:space="preserve"> SEQ Figure \* ARABIC </w:instrText>
-                      </w:r>
-                      <w:r>
-                        <w:fldChar w:fldCharType="separate"/>
-                      </w:r>
-                      <w:r>
-                        <w:rPr>
-                          <w:noProof/>
-                        </w:rPr>
-                        <w:t>6</w:t>
-                      </w:r>
-                      <w:r>
-                        <w:rPr>
-                          <w:noProof/>
-                        </w:rPr>
-                        <w:fldChar w:fldCharType="end"/>
-                      </w:r>
+                      <w:fldSimple w:instr=" SEQ Figure \* ARABIC ">
+                        <w:r>
+                          <w:rPr>
+                            <w:noProof/>
+                          </w:rPr>
+                          <w:t>6</w:t>
+                        </w:r>
+                      </w:fldSimple>
                       <w:r>
                         <w:t xml:space="preserve"> Cloud Architecture</w:t>
                       </w:r>
@@ -10928,7 +10901,7 @@
       <w:bookmarkStart w:id="57" w:name="_heading=h.uhmh94iwdzgl" w:colFirst="0" w:colLast="0"/>
       <w:bookmarkStart w:id="58" w:name="_heading=h.2q09d0uuyxum" w:colFirst="0" w:colLast="0"/>
       <w:bookmarkStart w:id="59" w:name="_Toc55386005"/>
-      <w:bookmarkStart w:id="60" w:name="_Toc56570237"/>
+      <w:bookmarkStart w:id="60" w:name="_Toc56571390"/>
       <w:bookmarkEnd w:id="57"/>
       <w:bookmarkEnd w:id="58"/>
       <w:r>
@@ -10991,7 +10964,7 @@
       </w:pPr>
       <w:bookmarkStart w:id="61" w:name="_heading=h.yaxg3htcib0" w:colFirst="0" w:colLast="0"/>
       <w:bookmarkStart w:id="62" w:name="_Toc55386006"/>
-      <w:bookmarkStart w:id="63" w:name="_Toc56570238"/>
+      <w:bookmarkStart w:id="63" w:name="_Toc56571391"/>
       <w:bookmarkEnd w:id="61"/>
       <w:r>
         <w:rPr>
@@ -11033,7 +11006,7 @@
       </w:pPr>
       <w:bookmarkStart w:id="64" w:name="_heading=h.4dyolvqwors6" w:colFirst="0" w:colLast="0"/>
       <w:bookmarkStart w:id="65" w:name="_Toc55386007"/>
-      <w:bookmarkStart w:id="66" w:name="_Toc56570239"/>
+      <w:bookmarkStart w:id="66" w:name="_Toc56571392"/>
       <w:bookmarkEnd w:id="64"/>
       <w:r>
         <w:rPr>
@@ -11068,7 +11041,7 @@
         </w:numPr>
       </w:pPr>
       <w:bookmarkStart w:id="67" w:name="_Toc55386008"/>
-      <w:bookmarkStart w:id="68" w:name="_Toc56570240"/>
+      <w:bookmarkStart w:id="68" w:name="_Toc56571393"/>
       <w:r>
         <w:t>Data-Tier Technologies</w:t>
       </w:r>
@@ -11093,7 +11066,7 @@
       </w:pPr>
       <w:bookmarkStart w:id="69" w:name="_heading=h.ipf19vrq5oxu" w:colFirst="0" w:colLast="0"/>
       <w:bookmarkStart w:id="70" w:name="_Toc55386009"/>
-      <w:bookmarkStart w:id="71" w:name="_Toc56570241"/>
+      <w:bookmarkStart w:id="71" w:name="_Toc56571394"/>
       <w:bookmarkEnd w:id="69"/>
       <w:r>
         <w:rPr>
@@ -11132,7 +11105,7 @@
       </w:pPr>
       <w:bookmarkStart w:id="72" w:name="_heading=h.9233k05zsr31" w:colFirst="0" w:colLast="0"/>
       <w:bookmarkStart w:id="73" w:name="_Toc55386010"/>
-      <w:bookmarkStart w:id="74" w:name="_Toc56570242"/>
+      <w:bookmarkStart w:id="74" w:name="_Toc56571395"/>
       <w:bookmarkEnd w:id="72"/>
       <w:r>
         <w:rPr>
@@ -11180,7 +11153,7 @@
       </w:pPr>
       <w:bookmarkStart w:id="75" w:name="_heading=h.vhfuy8vqgd0l" w:colFirst="0" w:colLast="0"/>
       <w:bookmarkStart w:id="76" w:name="_Toc55386011"/>
-      <w:bookmarkStart w:id="77" w:name="_Toc56570243"/>
+      <w:bookmarkStart w:id="77" w:name="_Toc56571396"/>
       <w:bookmarkEnd w:id="75"/>
       <w:r>
         <w:rPr>
@@ -11256,7 +11229,7 @@
         </w:numPr>
       </w:pPr>
       <w:bookmarkStart w:id="78" w:name="_Toc55386027"/>
-      <w:bookmarkStart w:id="79" w:name="_Toc56570244"/>
+      <w:bookmarkStart w:id="79" w:name="_Toc56571397"/>
       <w:r>
         <w:t>Project Design</w:t>
       </w:r>
@@ -11272,7 +11245,7 @@
         </w:numPr>
       </w:pPr>
       <w:bookmarkStart w:id="80" w:name="_Toc55386028"/>
-      <w:bookmarkStart w:id="81" w:name="_Toc56570245"/>
+      <w:bookmarkStart w:id="81" w:name="_Toc56571398"/>
       <w:r>
         <w:t>Mobile App</w:t>
       </w:r>
@@ -11298,7 +11271,7 @@
       <w:bookmarkStart w:id="82" w:name="_heading=h.6hyc1cb45ayb" w:colFirst="0" w:colLast="0"/>
       <w:bookmarkStart w:id="83" w:name="_Toc55386029"/>
       <w:bookmarkStart w:id="84" w:name="_Toc55417933"/>
-      <w:bookmarkStart w:id="85" w:name="_Toc56570246"/>
+      <w:bookmarkStart w:id="85" w:name="_Toc56571399"/>
       <w:bookmarkEnd w:id="82"/>
       <w:r>
         <w:rPr>
@@ -11363,7 +11336,7 @@
       <w:bookmarkStart w:id="86" w:name="_heading=h.nquti3r8w9qq" w:colFirst="0" w:colLast="0"/>
       <w:bookmarkStart w:id="87" w:name="_Toc55386030"/>
       <w:bookmarkStart w:id="88" w:name="_Toc55417934"/>
-      <w:bookmarkStart w:id="89" w:name="_Toc56570247"/>
+      <w:bookmarkStart w:id="89" w:name="_Toc56571400"/>
       <w:bookmarkEnd w:id="86"/>
       <w:r>
         <w:rPr>
@@ -11476,7 +11449,7 @@
       <w:bookmarkStart w:id="90" w:name="_heading=h.c269ccvmn6iv" w:colFirst="0" w:colLast="0"/>
       <w:bookmarkStart w:id="91" w:name="_Toc55386031"/>
       <w:bookmarkStart w:id="92" w:name="_Toc55417935"/>
-      <w:bookmarkStart w:id="93" w:name="_Toc56570248"/>
+      <w:bookmarkStart w:id="93" w:name="_Toc56571401"/>
       <w:bookmarkEnd w:id="90"/>
       <w:r>
         <w:rPr>
@@ -11511,9 +11484,9 @@
     </w:p>
     <w:p>
       <w:pPr>
-        <w:pStyle w:val="Heading4"/>
-      </w:pPr>
-      <w:bookmarkStart w:id="94" w:name="_Toc56570249"/>
+        <w:pStyle w:val="AmazeL3"/>
+      </w:pPr>
+      <w:bookmarkStart w:id="94" w:name="_Toc56571402"/>
       <w:r>
         <w:t>Settings fetch</w:t>
       </w:r>
@@ -11529,9 +11502,9 @@
     </w:p>
     <w:p>
       <w:pPr>
-        <w:pStyle w:val="Heading4"/>
-      </w:pPr>
-      <w:bookmarkStart w:id="95" w:name="_Toc56570250"/>
+        <w:pStyle w:val="AmazeL3"/>
+      </w:pPr>
+      <w:bookmarkStart w:id="95" w:name="_Toc56571403"/>
       <w:r>
         <w:t>Settings push</w:t>
       </w:r>
@@ -11564,7 +11537,7 @@
       <w:bookmarkStart w:id="96" w:name="_heading=h.26d7n8riwwf" w:colFirst="0" w:colLast="0"/>
       <w:bookmarkStart w:id="97" w:name="_Toc55386032"/>
       <w:bookmarkStart w:id="98" w:name="_Toc55417936"/>
-      <w:bookmarkStart w:id="99" w:name="_Toc56570251"/>
+      <w:bookmarkStart w:id="99" w:name="_Toc56571404"/>
       <w:bookmarkEnd w:id="96"/>
       <w:r>
         <w:rPr>
@@ -11616,7 +11589,7 @@
           <w:szCs w:val="22"/>
         </w:rPr>
       </w:pPr>
-      <w:bookmarkStart w:id="100" w:name="_Toc56570252"/>
+      <w:bookmarkStart w:id="100" w:name="_Toc56571405"/>
       <w:r>
         <w:rPr>
           <w:bCs/>
@@ -11666,7 +11639,7 @@
         </w:rPr>
       </w:pPr>
       <w:bookmarkStart w:id="101" w:name="_heading=h.vd2jpored3ra" w:colFirst="0" w:colLast="0"/>
-      <w:bookmarkStart w:id="102" w:name="_Toc56570253"/>
+      <w:bookmarkStart w:id="102" w:name="_Toc56571406"/>
       <w:bookmarkEnd w:id="101"/>
       <w:r>
         <w:rPr>
@@ -11705,7 +11678,7 @@
       </w:pPr>
       <w:bookmarkStart w:id="103" w:name="_heading=h.qhd6d8c49vi" w:colFirst="0" w:colLast="0"/>
       <w:bookmarkStart w:id="104" w:name="_Toc55386034"/>
-      <w:bookmarkStart w:id="105" w:name="_Toc56570254"/>
+      <w:bookmarkStart w:id="105" w:name="_Toc56571407"/>
       <w:bookmarkEnd w:id="103"/>
       <w:r>
         <w:rPr>
@@ -11769,7 +11742,7 @@
           <w:szCs w:val="22"/>
         </w:rPr>
       </w:pPr>
-      <w:bookmarkStart w:id="108" w:name="_Toc56570255"/>
+      <w:bookmarkStart w:id="108" w:name="_Toc56571408"/>
       <w:r>
         <w:rPr>
           <w:bCs/>
@@ -11807,7 +11780,7 @@
           <w:szCs w:val="22"/>
         </w:rPr>
       </w:pPr>
-      <w:bookmarkStart w:id="109" w:name="_Toc56570256"/>
+      <w:bookmarkStart w:id="109" w:name="_Toc56571409"/>
       <w:r>
         <w:rPr>
           <w:bCs/>
@@ -11854,7 +11827,7 @@
       <w:bookmarkStart w:id="110" w:name="_heading=h.6h3kh189zaty" w:colFirst="0" w:colLast="0"/>
       <w:bookmarkStart w:id="111" w:name="_heading=h.z657p3xb6ndr" w:colFirst="0" w:colLast="0"/>
       <w:bookmarkStart w:id="112" w:name="_Toc55386037"/>
-      <w:bookmarkStart w:id="113" w:name="_Toc56570257"/>
+      <w:bookmarkStart w:id="113" w:name="_Toc56571410"/>
       <w:bookmarkEnd w:id="110"/>
       <w:bookmarkEnd w:id="111"/>
       <w:r>
@@ -11916,7 +11889,7 @@
       </w:pPr>
       <w:bookmarkStart w:id="114" w:name="_heading=h.lqt6w8nvsb7m" w:colFirst="0" w:colLast="0"/>
       <w:bookmarkStart w:id="115" w:name="_Toc55386038"/>
-      <w:bookmarkStart w:id="116" w:name="_Toc56570258"/>
+      <w:bookmarkStart w:id="116" w:name="_Toc56571411"/>
       <w:bookmarkEnd w:id="114"/>
       <w:r>
         <w:rPr>
@@ -11955,7 +11928,7 @@
       </w:pPr>
       <w:bookmarkStart w:id="117" w:name="_heading=h.44sinio" w:colFirst="0" w:colLast="0"/>
       <w:bookmarkStart w:id="118" w:name="_Toc55386039"/>
-      <w:bookmarkStart w:id="119" w:name="_Toc56570259"/>
+      <w:bookmarkStart w:id="119" w:name="_Toc56571412"/>
       <w:bookmarkEnd w:id="117"/>
       <w:r>
         <w:t>Business Logic</w:t>
@@ -11976,7 +11949,7 @@
       </w:pPr>
       <w:bookmarkStart w:id="120" w:name="_heading=h.h2vyiw28a07y" w:colFirst="0" w:colLast="0"/>
       <w:bookmarkStart w:id="121" w:name="_Toc55386040"/>
-      <w:bookmarkStart w:id="122" w:name="_Toc56570260"/>
+      <w:bookmarkStart w:id="122" w:name="_Toc56571413"/>
       <w:bookmarkEnd w:id="120"/>
       <w:r>
         <w:t>Websocket</w:t>
@@ -12005,7 +11978,7 @@
       </w:pPr>
       <w:bookmarkStart w:id="123" w:name="_heading=h.kc6ni1qjce1u" w:colFirst="0" w:colLast="0"/>
       <w:bookmarkStart w:id="124" w:name="_Toc55386041"/>
-      <w:bookmarkStart w:id="125" w:name="_Toc56570261"/>
+      <w:bookmarkStart w:id="125" w:name="_Toc56571414"/>
       <w:bookmarkEnd w:id="123"/>
       <w:r>
         <w:rPr>
@@ -12044,7 +12017,7 @@
       </w:pPr>
       <w:bookmarkStart w:id="126" w:name="_heading=h.2894e5alhec" w:colFirst="0" w:colLast="0"/>
       <w:bookmarkStart w:id="127" w:name="_Toc55386042"/>
-      <w:bookmarkStart w:id="128" w:name="_Toc56570262"/>
+      <w:bookmarkStart w:id="128" w:name="_Toc56571415"/>
       <w:bookmarkEnd w:id="126"/>
       <w:r>
         <w:rPr>
@@ -12083,7 +12056,7 @@
       </w:pPr>
       <w:bookmarkStart w:id="129" w:name="_heading=h.gm007ba0wy0j" w:colFirst="0" w:colLast="0"/>
       <w:bookmarkStart w:id="130" w:name="_Toc55386043"/>
-      <w:bookmarkStart w:id="131" w:name="_Toc56570263"/>
+      <w:bookmarkStart w:id="131" w:name="_Toc56571416"/>
       <w:bookmarkEnd w:id="129"/>
       <w:r>
         <w:t>Secure Data Storage</w:t>
@@ -12101,7 +12074,7 @@
       </w:pPr>
       <w:bookmarkStart w:id="132" w:name="_heading=h.no9h2h2xpxpn" w:colFirst="0" w:colLast="0"/>
       <w:bookmarkStart w:id="133" w:name="_Toc55386044"/>
-      <w:bookmarkStart w:id="134" w:name="_Toc56570264"/>
+      <w:bookmarkStart w:id="134" w:name="_Toc56571417"/>
       <w:bookmarkEnd w:id="132"/>
       <w:r>
         <w:t>Shared Configuration Database</w:t>
@@ -12122,9 +12095,13 @@
     </w:p>
     <w:p>
       <w:pPr>
-        <w:pStyle w:val="Heading4"/>
-      </w:pPr>
-      <w:bookmarkStart w:id="135" w:name="_Toc56570265"/>
+        <w:pStyle w:val="AmazeL3"/>
+        <w:numPr>
+          <w:ilvl w:val="0"/>
+          <w:numId w:val="0"/>
+        </w:numPr>
+      </w:pPr>
+      <w:bookmarkStart w:id="135" w:name="_Toc56571418"/>
       <w:r>
         <w:t>Data Access Control</w:t>
       </w:r>
@@ -12156,7 +12133,7 @@
       </w:pPr>
       <w:bookmarkStart w:id="136" w:name="_heading=h.7k207h7fkcrj" w:colFirst="0" w:colLast="0"/>
       <w:bookmarkStart w:id="137" w:name="_Toc55386045"/>
-      <w:bookmarkStart w:id="138" w:name="_Toc56570266"/>
+      <w:bookmarkStart w:id="138" w:name="_Toc56571419"/>
       <w:bookmarkEnd w:id="136"/>
       <w:r>
         <w:rPr>
@@ -12202,7 +12179,7 @@
         </w:numPr>
       </w:pPr>
       <w:bookmarkStart w:id="139" w:name="_Toc55386046"/>
-      <w:bookmarkStart w:id="140" w:name="_Toc56570267"/>
+      <w:bookmarkStart w:id="140" w:name="_Toc56571420"/>
       <w:r>
         <w:t>Project Implementation</w:t>
       </w:r>
@@ -12223,7 +12200,7 @@
       </w:pPr>
       <w:bookmarkStart w:id="141" w:name="_heading=h.fws76xv8ik8m" w:colFirst="0" w:colLast="0"/>
       <w:bookmarkStart w:id="142" w:name="_Toc55386047"/>
-      <w:bookmarkStart w:id="143" w:name="_Toc56570268"/>
+      <w:bookmarkStart w:id="143" w:name="_Toc56571421"/>
       <w:bookmarkEnd w:id="141"/>
       <w:r>
         <w:t>Mobile App</w:t>
@@ -12241,7 +12218,7 @@
       </w:pPr>
       <w:bookmarkStart w:id="144" w:name="_heading=h.czopbck1e2m7" w:colFirst="0" w:colLast="0"/>
       <w:bookmarkStart w:id="145" w:name="_Toc55386048"/>
-      <w:bookmarkStart w:id="146" w:name="_Toc56570269"/>
+      <w:bookmarkStart w:id="146" w:name="_Toc56571422"/>
       <w:bookmarkEnd w:id="144"/>
       <w:r>
         <w:t>App Login UI</w:t>
@@ -12262,7 +12239,7 @@
       </w:pPr>
       <w:bookmarkStart w:id="147" w:name="_heading=h.19wmciosu9x6" w:colFirst="0" w:colLast="0"/>
       <w:bookmarkStart w:id="148" w:name="_Toc55386049"/>
-      <w:bookmarkStart w:id="149" w:name="_Toc56570270"/>
+      <w:bookmarkStart w:id="149" w:name="_Toc56571423"/>
       <w:bookmarkEnd w:id="147"/>
       <w:r>
         <w:t>Device Registration UI</w:t>
@@ -12280,7 +12257,7 @@
       </w:pPr>
       <w:bookmarkStart w:id="150" w:name="_heading=h.mvmzg9eq04bz" w:colFirst="0" w:colLast="0"/>
       <w:bookmarkStart w:id="151" w:name="_Toc55386050"/>
-      <w:bookmarkStart w:id="152" w:name="_Toc56570271"/>
+      <w:bookmarkStart w:id="152" w:name="_Toc56571424"/>
       <w:bookmarkEnd w:id="150"/>
       <w:r>
         <w:t>Device Settings UI</w:t>
@@ -12301,9 +12278,9 @@
     </w:p>
     <w:p>
       <w:pPr>
-        <w:pStyle w:val="Heading4"/>
-      </w:pPr>
-      <w:bookmarkStart w:id="153" w:name="_Toc56570272"/>
+        <w:pStyle w:val="AmazeL3"/>
+      </w:pPr>
+      <w:bookmarkStart w:id="153" w:name="_Toc56571425"/>
       <w:r>
         <w:t>FirebaseQueryLiveData class</w:t>
       </w:r>
@@ -12336,7 +12313,7 @@
       </w:pPr>
       <w:bookmarkStart w:id="154" w:name="_heading=h.7m1bfi14u18n" w:colFirst="0" w:colLast="0"/>
       <w:bookmarkStart w:id="155" w:name="_Toc55386051"/>
-      <w:bookmarkStart w:id="156" w:name="_Toc56570273"/>
+      <w:bookmarkStart w:id="156" w:name="_Toc56571426"/>
       <w:bookmarkEnd w:id="154"/>
       <w:r>
         <w:t>Device Status UI</w:t>
@@ -12369,7 +12346,7 @@
       </w:pPr>
       <w:bookmarkStart w:id="157" w:name="_heading=h.ef2dofpwxlqg" w:colFirst="0" w:colLast="0"/>
       <w:bookmarkStart w:id="158" w:name="_Toc55386052"/>
-      <w:bookmarkStart w:id="159" w:name="_Toc56570274"/>
+      <w:bookmarkStart w:id="159" w:name="_Toc56571427"/>
       <w:bookmarkEnd w:id="157"/>
       <w:r>
         <w:t>OpenWRT device software</w:t>
@@ -12395,7 +12372,7 @@
       </w:pPr>
       <w:bookmarkStart w:id="160" w:name="_heading=h.er0dox2poitu" w:colFirst="0" w:colLast="0"/>
       <w:bookmarkStart w:id="161" w:name="_Toc55386053"/>
-      <w:bookmarkStart w:id="162" w:name="_Toc56570275"/>
+      <w:bookmarkStart w:id="162" w:name="_Toc56571428"/>
       <w:bookmarkEnd w:id="160"/>
       <w:r>
         <w:rPr>
@@ -12426,7 +12403,7 @@
       </w:pPr>
       <w:bookmarkStart w:id="163" w:name="_heading=h.vwyzjtkt1jw3" w:colFirst="0" w:colLast="0"/>
       <w:bookmarkStart w:id="164" w:name="_Toc55386054"/>
-      <w:bookmarkStart w:id="165" w:name="_Toc56570276"/>
+      <w:bookmarkStart w:id="165" w:name="_Toc56571429"/>
       <w:bookmarkEnd w:id="163"/>
       <w:r>
         <w:rPr>
@@ -12457,7 +12434,7 @@
       </w:pPr>
       <w:bookmarkStart w:id="166" w:name="_heading=h.iylh5pwhqyxy" w:colFirst="0" w:colLast="0"/>
       <w:bookmarkStart w:id="167" w:name="_Toc55386055"/>
-      <w:bookmarkStart w:id="168" w:name="_Toc56570277"/>
+      <w:bookmarkStart w:id="168" w:name="_Toc56571430"/>
       <w:bookmarkEnd w:id="166"/>
       <w:r>
         <w:rPr>
@@ -12488,7 +12465,7 @@
       </w:pPr>
       <w:bookmarkStart w:id="169" w:name="_heading=h.lahf6ll282nr" w:colFirst="0" w:colLast="0"/>
       <w:bookmarkStart w:id="170" w:name="_Toc55386056"/>
-      <w:bookmarkStart w:id="171" w:name="_Toc56570278"/>
+      <w:bookmarkStart w:id="171" w:name="_Toc56571431"/>
       <w:bookmarkEnd w:id="169"/>
       <w:r>
         <w:rPr>
@@ -12519,7 +12496,7 @@
       </w:pPr>
       <w:bookmarkStart w:id="172" w:name="_heading=h.hd2845d6bokn" w:colFirst="0" w:colLast="0"/>
       <w:bookmarkStart w:id="173" w:name="_Toc55386057"/>
-      <w:bookmarkStart w:id="174" w:name="_Toc56570279"/>
+      <w:bookmarkStart w:id="174" w:name="_Toc56571432"/>
       <w:bookmarkEnd w:id="172"/>
       <w:r>
         <w:rPr>
@@ -12547,7 +12524,7 @@
       </w:pPr>
       <w:bookmarkStart w:id="175" w:name="_heading=h.4v6mliogb4gw" w:colFirst="0" w:colLast="0"/>
       <w:bookmarkStart w:id="176" w:name="_Toc55386058"/>
-      <w:bookmarkStart w:id="177" w:name="_Toc56570280"/>
+      <w:bookmarkStart w:id="177" w:name="_Toc56571433"/>
       <w:bookmarkEnd w:id="175"/>
       <w:r>
         <w:t>Business Logic</w:t>
@@ -12573,7 +12550,7 @@
       </w:pPr>
       <w:bookmarkStart w:id="178" w:name="_heading=h.xpbhxjycd1yg" w:colFirst="0" w:colLast="0"/>
       <w:bookmarkStart w:id="179" w:name="_Toc55386059"/>
-      <w:bookmarkStart w:id="180" w:name="_Toc56570281"/>
+      <w:bookmarkStart w:id="180" w:name="_Toc56571434"/>
       <w:bookmarkEnd w:id="178"/>
       <w:r>
         <w:rPr>
@@ -12612,7 +12589,7 @@
       </w:pPr>
       <w:bookmarkStart w:id="181" w:name="_heading=h.1xldymym69hu" w:colFirst="0" w:colLast="0"/>
       <w:bookmarkStart w:id="182" w:name="_Toc55386060"/>
-      <w:bookmarkStart w:id="183" w:name="_Toc56570282"/>
+      <w:bookmarkStart w:id="183" w:name="_Toc56571435"/>
       <w:bookmarkEnd w:id="181"/>
       <w:r>
         <w:rPr>
@@ -12651,7 +12628,7 @@
       </w:pPr>
       <w:bookmarkStart w:id="184" w:name="_heading=h.demulug0l01l" w:colFirst="0" w:colLast="0"/>
       <w:bookmarkStart w:id="185" w:name="_Toc55386061"/>
-      <w:bookmarkStart w:id="186" w:name="_Toc56570283"/>
+      <w:bookmarkStart w:id="186" w:name="_Toc56571436"/>
       <w:bookmarkEnd w:id="184"/>
       <w:r>
         <w:rPr>
@@ -12691,7 +12668,7 @@
       </w:pPr>
       <w:bookmarkStart w:id="187" w:name="_heading=h.lcseb03dweap" w:colFirst="0" w:colLast="0"/>
       <w:bookmarkStart w:id="188" w:name="_Toc55386062"/>
-      <w:bookmarkStart w:id="189" w:name="_Toc56570284"/>
+      <w:bookmarkStart w:id="189" w:name="_Toc56571437"/>
       <w:bookmarkEnd w:id="187"/>
       <w:r>
         <w:t>Secure Data Storage</w:t>
@@ -12717,7 +12694,7 @@
       </w:pPr>
       <w:bookmarkStart w:id="190" w:name="_heading=h.yzag7vag6ce6" w:colFirst="0" w:colLast="0"/>
       <w:bookmarkStart w:id="191" w:name="_Toc55386063"/>
-      <w:bookmarkStart w:id="192" w:name="_Toc56570285"/>
+      <w:bookmarkStart w:id="192" w:name="_Toc56571438"/>
       <w:bookmarkEnd w:id="190"/>
       <w:r>
         <w:rPr>
@@ -12748,7 +12725,7 @@
       </w:pPr>
       <w:bookmarkStart w:id="193" w:name="_heading=h.4kl569pnjkn6" w:colFirst="0" w:colLast="0"/>
       <w:bookmarkStart w:id="194" w:name="_Toc55386064"/>
-      <w:bookmarkStart w:id="195" w:name="_Toc56570286"/>
+      <w:bookmarkStart w:id="195" w:name="_Toc56571439"/>
       <w:bookmarkEnd w:id="193"/>
       <w:r>
         <w:rPr>
@@ -12778,7 +12755,7 @@
       </w:pPr>
       <w:bookmarkStart w:id="197" w:name="_heading=h.1y810tw" w:colFirst="0" w:colLast="0"/>
       <w:bookmarkStart w:id="198" w:name="_Toc55386065"/>
-      <w:bookmarkStart w:id="199" w:name="_Toc56570287"/>
+      <w:bookmarkStart w:id="199" w:name="_Toc56571440"/>
       <w:bookmarkEnd w:id="197"/>
       <w:r>
         <w:t>Hardware platform</w:t>
@@ -12819,7 +12796,7 @@
         </w:numPr>
       </w:pPr>
       <w:bookmarkStart w:id="200" w:name="_Toc55386066"/>
-      <w:bookmarkStart w:id="201" w:name="_Toc56570288"/>
+      <w:bookmarkStart w:id="201" w:name="_Toc56571441"/>
       <w:r>
         <w:t>Testing and Verification</w:t>
       </w:r>
@@ -12860,7 +12837,7 @@
           <w:szCs w:val="80"/>
         </w:rPr>
       </w:pPr>
-      <w:bookmarkStart w:id="202" w:name="_Toc56570289"/>
+      <w:bookmarkStart w:id="202" w:name="_Toc56571442"/>
       <w:r>
         <w:t>Testing Process</w:t>
       </w:r>
@@ -12885,7 +12862,7 @@
           <w:szCs w:val="22"/>
         </w:rPr>
       </w:pPr>
-      <w:bookmarkStart w:id="203" w:name="_Toc56570290"/>
+      <w:bookmarkStart w:id="203" w:name="_Toc56571443"/>
       <w:r>
         <w:rPr>
           <w:bCs/>
@@ -12898,9 +12875,9 @@
     </w:p>
     <w:p>
       <w:pPr>
-        <w:pStyle w:val="Heading4"/>
-      </w:pPr>
-      <w:bookmarkStart w:id="204" w:name="_Toc56570291"/>
+        <w:pStyle w:val="AmazeL3"/>
+      </w:pPr>
+      <w:bookmarkStart w:id="204" w:name="_Toc56571444"/>
       <w:r>
         <w:t>Database rules</w:t>
       </w:r>
@@ -12954,7 +12931,7 @@
           <w:szCs w:val="22"/>
         </w:rPr>
       </w:pPr>
-      <w:bookmarkStart w:id="205" w:name="_Toc56570292"/>
+      <w:bookmarkStart w:id="205" w:name="_Toc56571445"/>
       <w:r>
         <w:rPr>
           <w:bCs/>
@@ -12981,7 +12958,7 @@
           <w:szCs w:val="22"/>
         </w:rPr>
       </w:pPr>
-      <w:bookmarkStart w:id="206" w:name="_Toc56570293"/>
+      <w:bookmarkStart w:id="206" w:name="_Toc56571446"/>
       <w:r>
         <w:rPr>
           <w:bCs/>
@@ -13008,7 +12985,7 @@
           <w:szCs w:val="22"/>
         </w:rPr>
       </w:pPr>
-      <w:bookmarkStart w:id="207" w:name="_Toc56570294"/>
+      <w:bookmarkStart w:id="207" w:name="_Toc56571447"/>
       <w:r>
         <w:rPr>
           <w:bCs/>
@@ -13031,7 +13008,7 @@
           <w:szCs w:val="80"/>
         </w:rPr>
       </w:pPr>
-      <w:bookmarkStart w:id="208" w:name="_Toc56570295"/>
+      <w:bookmarkStart w:id="208" w:name="_Toc56571448"/>
       <w:r>
         <w:t>Test results</w:t>
       </w:r>
@@ -13072,7 +13049,7 @@
         </w:numPr>
       </w:pPr>
       <w:bookmarkStart w:id="209" w:name="_Toc55386067"/>
-      <w:bookmarkStart w:id="210" w:name="_Toc56570296"/>
+      <w:bookmarkStart w:id="210" w:name="_Toc56571449"/>
       <w:r>
         <w:t>Performance and Benchmarks</w:t>
       </w:r>
@@ -13110,7 +13087,7 @@
         </w:numPr>
       </w:pPr>
       <w:bookmarkStart w:id="211" w:name="_Toc55386068"/>
-      <w:bookmarkStart w:id="212" w:name="_Toc56570297"/>
+      <w:bookmarkStart w:id="212" w:name="_Toc56571450"/>
       <w:r>
         <w:t>Scalability</w:t>
       </w:r>
@@ -13127,7 +13104,7 @@
       </w:pPr>
       <w:bookmarkStart w:id="213" w:name="_heading=h.924h1thyq5h9" w:colFirst="0" w:colLast="0"/>
       <w:bookmarkStart w:id="214" w:name="_Toc55386069"/>
-      <w:bookmarkStart w:id="215" w:name="_Toc56570298"/>
+      <w:bookmarkStart w:id="215" w:name="_Toc56571451"/>
       <w:bookmarkEnd w:id="213"/>
       <w:r>
         <w:t>Throughput</w:t>
@@ -13145,7 +13122,7 @@
       </w:pPr>
       <w:bookmarkStart w:id="216" w:name="_heading=h.tez8shvotjia" w:colFirst="0" w:colLast="0"/>
       <w:bookmarkStart w:id="217" w:name="_Toc55386070"/>
-      <w:bookmarkStart w:id="218" w:name="_Toc56570299"/>
+      <w:bookmarkStart w:id="218" w:name="_Toc56571452"/>
       <w:bookmarkEnd w:id="216"/>
       <w:r>
         <w:t>Reliability</w:t>
@@ -13163,7 +13140,7 @@
       </w:pPr>
       <w:bookmarkStart w:id="219" w:name="_heading=h.fklnqxm6i3rv" w:colFirst="0" w:colLast="0"/>
       <w:bookmarkStart w:id="220" w:name="_Toc55386071"/>
-      <w:bookmarkStart w:id="221" w:name="_Toc56570300"/>
+      <w:bookmarkStart w:id="221" w:name="_Toc56571453"/>
       <w:bookmarkEnd w:id="219"/>
       <w:r>
         <w:t>Feature Parity</w:t>
@@ -13196,7 +13173,7 @@
         </w:numPr>
       </w:pPr>
       <w:bookmarkStart w:id="222" w:name="_Toc55386072"/>
-      <w:bookmarkStart w:id="223" w:name="_Toc56570301"/>
+      <w:bookmarkStart w:id="223" w:name="_Toc56571454"/>
       <w:r>
         <w:t>Deployment, Operations, Maintenance</w:t>
       </w:r>
@@ -13212,7 +13189,7 @@
         </w:numPr>
       </w:pPr>
       <w:bookmarkStart w:id="224" w:name="_Toc55386073"/>
-      <w:bookmarkStart w:id="225" w:name="_Toc56570302"/>
+      <w:bookmarkStart w:id="225" w:name="_Toc56571455"/>
       <w:r>
         <w:t>Business Logic</w:t>
       </w:r>
@@ -13237,7 +13214,7 @@
       </w:pPr>
       <w:bookmarkStart w:id="226" w:name="_heading=h.dnerv5qr6vsk" w:colFirst="0" w:colLast="0"/>
       <w:bookmarkStart w:id="227" w:name="_Toc55386074"/>
-      <w:bookmarkStart w:id="228" w:name="_Toc56570303"/>
+      <w:bookmarkStart w:id="228" w:name="_Toc56571456"/>
       <w:bookmarkEnd w:id="226"/>
       <w:r>
         <w:rPr>
@@ -13274,7 +13251,7 @@
       </w:pPr>
       <w:bookmarkStart w:id="229" w:name="_heading=h.jokp61cde8np" w:colFirst="0" w:colLast="0"/>
       <w:bookmarkStart w:id="230" w:name="_Toc55386075"/>
-      <w:bookmarkStart w:id="231" w:name="_Toc56570304"/>
+      <w:bookmarkStart w:id="231" w:name="_Toc56571457"/>
       <w:bookmarkEnd w:id="229"/>
       <w:r>
         <w:rPr>
@@ -13312,7 +13289,7 @@
         </w:numPr>
       </w:pPr>
       <w:bookmarkStart w:id="232" w:name="_Toc55386076"/>
-      <w:bookmarkStart w:id="233" w:name="_Toc56570305"/>
+      <w:bookmarkStart w:id="233" w:name="_Toc56571458"/>
       <w:r>
         <w:t>Android App and Device software</w:t>
       </w:r>
@@ -13343,7 +13320,7 @@
       <w:bookmarkStart w:id="234" w:name="_heading=h.x16erz36qq7z" w:colFirst="0" w:colLast="0"/>
       <w:bookmarkStart w:id="235" w:name="_heading=h.mxa35sv6zqrt" w:colFirst="0" w:colLast="0"/>
       <w:bookmarkStart w:id="236" w:name="_Toc55386077"/>
-      <w:bookmarkStart w:id="237" w:name="_Toc56570306"/>
+      <w:bookmarkStart w:id="237" w:name="_Toc56571459"/>
       <w:bookmarkEnd w:id="234"/>
       <w:bookmarkEnd w:id="235"/>
       <w:r>
@@ -13383,7 +13360,7 @@
       </w:pPr>
       <w:bookmarkStart w:id="238" w:name="_heading=h.7q5fwsmsw9ks" w:colFirst="0" w:colLast="0"/>
       <w:bookmarkStart w:id="239" w:name="_Toc55386078"/>
-      <w:bookmarkStart w:id="240" w:name="_Toc56570307"/>
+      <w:bookmarkStart w:id="240" w:name="_Toc56571460"/>
       <w:bookmarkEnd w:id="238"/>
       <w:r>
         <w:rPr>
@@ -13410,7 +13387,7 @@
         </w:numPr>
       </w:pPr>
       <w:bookmarkStart w:id="241" w:name="_Toc55386079"/>
-      <w:bookmarkStart w:id="242" w:name="_Toc56570308"/>
+      <w:bookmarkStart w:id="242" w:name="_Toc56571461"/>
       <w:r>
         <w:t>Secure Database operations</w:t>
       </w:r>
@@ -13435,7 +13412,7 @@
       </w:pPr>
       <w:bookmarkStart w:id="243" w:name="_heading=h.8ev136pk41ix" w:colFirst="0" w:colLast="0"/>
       <w:bookmarkStart w:id="244" w:name="_Toc55386080"/>
-      <w:bookmarkStart w:id="245" w:name="_Toc56570309"/>
+      <w:bookmarkStart w:id="245" w:name="_Toc56571462"/>
       <w:bookmarkEnd w:id="243"/>
       <w:r>
         <w:rPr>
@@ -13479,7 +13456,7 @@
       </w:pPr>
       <w:bookmarkStart w:id="246" w:name="_heading=h.36n4u1r62iqq" w:colFirst="0" w:colLast="0"/>
       <w:bookmarkStart w:id="247" w:name="_Toc55386081"/>
-      <w:bookmarkStart w:id="248" w:name="_Toc56570310"/>
+      <w:bookmarkStart w:id="248" w:name="_Toc56571463"/>
       <w:bookmarkEnd w:id="246"/>
       <w:r>
         <w:rPr>
@@ -13518,7 +13495,7 @@
       </w:pPr>
       <w:bookmarkStart w:id="249" w:name="_heading=h.6eq7cu3o2ls5" w:colFirst="0" w:colLast="0"/>
       <w:bookmarkStart w:id="250" w:name="_Toc55386082"/>
-      <w:bookmarkStart w:id="251" w:name="_Toc56570311"/>
+      <w:bookmarkStart w:id="251" w:name="_Toc56571464"/>
       <w:bookmarkEnd w:id="249"/>
       <w:r>
         <w:rPr>
@@ -13545,7 +13522,7 @@
         </w:numPr>
       </w:pPr>
       <w:bookmarkStart w:id="252" w:name="_Toc55386083"/>
-      <w:bookmarkStart w:id="253" w:name="_Toc56570312"/>
+      <w:bookmarkStart w:id="253" w:name="_Toc56571465"/>
       <w:r>
         <w:t>Github repository</w:t>
       </w:r>
@@ -13590,7 +13567,7 @@
         </w:numPr>
       </w:pPr>
       <w:bookmarkStart w:id="254" w:name="_Toc55386084"/>
-      <w:bookmarkStart w:id="255" w:name="_Toc56570313"/>
+      <w:bookmarkStart w:id="255" w:name="_Toc56571466"/>
       <w:r>
         <w:t>Summary, Conclusions, and Recommendations</w:t>
       </w:r>
@@ -13606,7 +13583,7 @@
         </w:numPr>
       </w:pPr>
       <w:bookmarkStart w:id="256" w:name="_Toc55386085"/>
-      <w:bookmarkStart w:id="257" w:name="_Toc56570314"/>
+      <w:bookmarkStart w:id="257" w:name="_Toc56571467"/>
       <w:r>
         <w:t>Summary</w:t>
       </w:r>
@@ -13666,7 +13643,7 @@
         </w:numPr>
       </w:pPr>
       <w:bookmarkStart w:id="258" w:name="_Toc55386086"/>
-      <w:bookmarkStart w:id="259" w:name="_Toc56570315"/>
+      <w:bookmarkStart w:id="259" w:name="_Toc56571468"/>
       <w:r>
         <w:t>Conclusions</w:t>
       </w:r>
@@ -13702,7 +13679,7 @@
         </w:numPr>
       </w:pPr>
       <w:bookmarkStart w:id="260" w:name="_Toc55386087"/>
-      <w:bookmarkStart w:id="261" w:name="_Toc56570316"/>
+      <w:bookmarkStart w:id="261" w:name="_Toc56571469"/>
       <w:r>
         <w:t>Recommendations for Further Research</w:t>
       </w:r>
@@ -13805,7 +13782,7 @@
         <w:jc w:val="center"/>
       </w:pPr>
       <w:bookmarkStart w:id="262" w:name="_Glossary"/>
-      <w:bookmarkStart w:id="263" w:name="_Toc56570317"/>
+      <w:bookmarkStart w:id="263" w:name="_Toc56571470"/>
       <w:bookmarkEnd w:id="262"/>
       <w:r>
         <w:t>Glossary</w:t>
@@ -14116,27 +14093,14 @@
       <w:r>
         <w:t xml:space="preserve">Table  </w:t>
       </w:r>
-      <w:r>
-        <w:fldChar w:fldCharType="begin"/>
-      </w:r>
-      <w:r>
-        <w:instrText xml:space="preserve"> SEQ Table \* ARABIC </w:instrText>
-      </w:r>
-      <w:r>
-        <w:fldChar w:fldCharType="separate"/>
-      </w:r>
-      <w:r>
-        <w:rPr>
-          <w:noProof/>
-        </w:rPr>
-        <w:t>1</w:t>
-      </w:r>
-      <w:r>
-        <w:rPr>
-          <w:noProof/>
-        </w:rPr>
-        <w:fldChar w:fldCharType="end"/>
-      </w:r>
+      <w:fldSimple w:instr=" SEQ Table \* ARABIC ">
+        <w:r>
+          <w:rPr>
+            <w:noProof/>
+          </w:rPr>
+          <w:t>1</w:t>
+        </w:r>
+      </w:fldSimple>
       <w:r>
         <w:t xml:space="preserve"> Glossary</w:t>
       </w:r>
@@ -14170,7 +14134,7 @@
         <w:jc w:val="center"/>
       </w:pPr>
       <w:bookmarkStart w:id="265" w:name="_References"/>
-      <w:bookmarkStart w:id="266" w:name="_Toc56570318"/>
+      <w:bookmarkStart w:id="266" w:name="_Toc56571471"/>
       <w:bookmarkEnd w:id="265"/>
       <w:r>
         <w:t>References</w:t>
@@ -14595,7 +14559,7 @@
         <w:jc w:val="center"/>
       </w:pPr>
       <w:bookmarkStart w:id="267" w:name="_Appendices"/>
-      <w:bookmarkStart w:id="268" w:name="_Toc56570319"/>
+      <w:bookmarkStart w:id="268" w:name="_Toc56571472"/>
       <w:bookmarkEnd w:id="267"/>
       <w:r>
         <w:t>Appendices</w:t>
@@ -17948,7 +17912,7 @@
 </file>
 
 <file path=customXml/itemProps2.xml><?xml version="1.0" encoding="utf-8"?>
-<ds:datastoreItem xmlns:ds="http://schemas.openxmlformats.org/officeDocument/2006/customXml" ds:itemID="{22C93641-3F00-F746-9104-7BE0B7309678}">
+<ds:datastoreItem xmlns:ds="http://schemas.openxmlformats.org/officeDocument/2006/customXml" ds:itemID="{14300E62-9AE9-5848-96F5-061274F090FD}">
   <ds:schemaRefs>
     <ds:schemaRef ds:uri="http://schemas.openxmlformats.org/officeDocument/2006/bibliography"/>
   </ds:schemaRefs>

</xml_diff>

<commit_message>
Updating the Introduction section
</commit_message>
<xml_diff>
--- a/Learn/PrjReport/CMPE_295B_Final_Project_Report.docx
+++ b/Learn/PrjReport/CMPE_295B_Final_Project_Report.docx
@@ -20,6 +20,7 @@
           <w:szCs w:val="32"/>
         </w:rPr>
       </w:pPr>
+      <w:proofErr w:type="spellStart"/>
       <w:r>
         <w:rPr>
           <w:b/>
@@ -27,8 +28,29 @@
           <w:sz w:val="32"/>
           <w:szCs w:val="32"/>
         </w:rPr>
-        <w:t>aMAZE-RT: Secure Management for OpenWRT</w:t>
-      </w:r>
+        <w:t>aMAZE</w:t>
+      </w:r>
+      <w:proofErr w:type="spellEnd"/>
+      <w:r>
+        <w:rPr>
+          <w:b/>
+          <w:color w:val="000000"/>
+          <w:sz w:val="32"/>
+          <w:szCs w:val="32"/>
+        </w:rPr>
+        <w:t xml:space="preserve">-RT: Secure Management for </w:t>
+      </w:r>
+      <w:proofErr w:type="spellStart"/>
+      <w:r>
+        <w:rPr>
+          <w:b/>
+          <w:color w:val="000000"/>
+          <w:sz w:val="32"/>
+          <w:szCs w:val="32"/>
+        </w:rPr>
+        <w:t>OpenWRT</w:t>
+      </w:r>
+      <w:proofErr w:type="spellEnd"/>
     </w:p>
     <w:p>
       <w:pPr>
@@ -238,8 +260,29 @@
                 <w:color w:val="000000"/>
               </w:rPr>
             </w:pPr>
-            <w:r>
-              <w:t>Ginto George, Binu Jose, Sandeep Panakkal, Nabin Thomas</w:t>
+            <w:proofErr w:type="spellStart"/>
+            <w:r>
+              <w:t>Ginto</w:t>
+            </w:r>
+            <w:proofErr w:type="spellEnd"/>
+            <w:r>
+              <w:t xml:space="preserve"> George, </w:t>
+            </w:r>
+            <w:proofErr w:type="spellStart"/>
+            <w:r>
+              <w:t>Binu</w:t>
+            </w:r>
+            <w:proofErr w:type="spellEnd"/>
+            <w:r>
+              <w:t xml:space="preserve"> Jose, Sandeep Panakkal, </w:t>
+            </w:r>
+            <w:proofErr w:type="spellStart"/>
+            <w:r>
+              <w:t>Nabin</w:t>
+            </w:r>
+            <w:proofErr w:type="spellEnd"/>
+            <w:r>
+              <w:t xml:space="preserve"> Thomas</w:t>
             </w:r>
           </w:p>
         </w:tc>
@@ -387,7 +430,49 @@
               <w:rPr>
                 <w:color w:val="000000"/>
               </w:rPr>
-              <w:t xml:space="preserve"> Ginto George, Binu Jose, Sandeep Panakkal, Nabin Thomas </w:t>
+              <w:t xml:space="preserve"> </w:t>
+            </w:r>
+            <w:proofErr w:type="spellStart"/>
+            <w:r>
+              <w:rPr>
+                <w:color w:val="000000"/>
+              </w:rPr>
+              <w:t>Ginto</w:t>
+            </w:r>
+            <w:proofErr w:type="spellEnd"/>
+            <w:r>
+              <w:rPr>
+                <w:color w:val="000000"/>
+              </w:rPr>
+              <w:t xml:space="preserve"> George, </w:t>
+            </w:r>
+            <w:proofErr w:type="spellStart"/>
+            <w:r>
+              <w:rPr>
+                <w:color w:val="000000"/>
+              </w:rPr>
+              <w:t>Binu</w:t>
+            </w:r>
+            <w:proofErr w:type="spellEnd"/>
+            <w:r>
+              <w:rPr>
+                <w:color w:val="000000"/>
+              </w:rPr>
+              <w:t xml:space="preserve"> Jose, Sandeep Panakkal, </w:t>
+            </w:r>
+            <w:proofErr w:type="spellStart"/>
+            <w:r>
+              <w:rPr>
+                <w:color w:val="000000"/>
+              </w:rPr>
+              <w:t>Nabin</w:t>
+            </w:r>
+            <w:proofErr w:type="spellEnd"/>
+            <w:r>
+              <w:rPr>
+                <w:color w:val="000000"/>
+              </w:rPr>
+              <w:t xml:space="preserve"> Thomas </w:t>
             </w:r>
           </w:p>
         </w:tc>
@@ -847,9 +932,19 @@
         <w:spacing w:line="240" w:lineRule="auto"/>
         <w:jc w:val="center"/>
       </w:pPr>
-      <w:r>
-        <w:t>aMAZE-RT: Secure Management for OpenWRT</w:t>
-      </w:r>
+      <w:proofErr w:type="spellStart"/>
+      <w:r>
+        <w:t>aMAZE</w:t>
+      </w:r>
+      <w:proofErr w:type="spellEnd"/>
+      <w:r>
+        <w:t xml:space="preserve">-RT: Secure Management for </w:t>
+      </w:r>
+      <w:proofErr w:type="spellStart"/>
+      <w:r>
+        <w:t>OpenWRT</w:t>
+      </w:r>
+      <w:proofErr w:type="spellEnd"/>
     </w:p>
     <w:p>
       <w:pPr>
@@ -872,8 +967,29 @@
         </w:rPr>
         <w:t xml:space="preserve">By </w:t>
       </w:r>
-      <w:r>
-        <w:t>Ginto George, Binu Jose, Sandeep Panakkal, Nabin Thomas</w:t>
+      <w:proofErr w:type="spellStart"/>
+      <w:r>
+        <w:t>Ginto</w:t>
+      </w:r>
+      <w:proofErr w:type="spellEnd"/>
+      <w:r>
+        <w:t xml:space="preserve"> George, </w:t>
+      </w:r>
+      <w:proofErr w:type="spellStart"/>
+      <w:r>
+        <w:t>Binu</w:t>
+      </w:r>
+      <w:proofErr w:type="spellEnd"/>
+      <w:r>
+        <w:t xml:space="preserve"> Jose, Sandeep Panakkal, </w:t>
+      </w:r>
+      <w:proofErr w:type="spellStart"/>
+      <w:r>
+        <w:t>Nabin</w:t>
+      </w:r>
+      <w:proofErr w:type="spellEnd"/>
+      <w:r>
+        <w:t xml:space="preserve"> Thomas</w:t>
       </w:r>
       <w:r>
         <w:rPr>
@@ -912,7 +1028,31 @@
         <w:ind w:firstLine="720"/>
       </w:pPr>
       <w:r>
-        <w:t>Typical consumer routers have locked firmware which restricts the functionality to whatever the device manufacturer decides to include. Open Source software stack like OpenWRT (Open Wireless Router) can be used to enhance the functionality and device security of consumer and custom Wi-Fi routers. Management of OpenWRT based devices is done using a browser or command-line interface. While this may work for the tech-savvy, a large majority of users may not be comfortable managing their devices this way. Some consumer-level devices have moved towards mobile app-based management, but OpenWRT lacks a mobile app-based router management functionality.</w:t>
+        <w:t xml:space="preserve">Typical consumer routers have locked firmware which restricts the functionality to whatever the device manufacturer decides to include. Open Source software stack like </w:t>
+      </w:r>
+      <w:proofErr w:type="spellStart"/>
+      <w:r>
+        <w:t>OpenWRT</w:t>
+      </w:r>
+      <w:proofErr w:type="spellEnd"/>
+      <w:r>
+        <w:t xml:space="preserve"> (Open Wireless Router) can be used to enhance the functionality and device security of consumer and custom Wi-Fi routers. Management of </w:t>
+      </w:r>
+      <w:proofErr w:type="spellStart"/>
+      <w:r>
+        <w:t>OpenWRT</w:t>
+      </w:r>
+      <w:proofErr w:type="spellEnd"/>
+      <w:r>
+        <w:t xml:space="preserve"> based devices is done using a browser or command-line interface. While this may work for the tech-savvy, a large majority of users may not be comfortable managing their devices this way. Some consumer-level devices have moved towards mobile app-based management, but </w:t>
+      </w:r>
+      <w:proofErr w:type="spellStart"/>
+      <w:r>
+        <w:t>OpenWRT</w:t>
+      </w:r>
+      <w:proofErr w:type="spellEnd"/>
+      <w:r>
+        <w:t xml:space="preserve"> lacks a mobile app-based router management functionality.</w:t>
       </w:r>
     </w:p>
     <w:p>
@@ -921,7 +1061,31 @@
         <w:ind w:firstLine="720"/>
       </w:pPr>
       <w:r>
-        <w:t>In this project, we plan to develop an end-to-end secure software to manage routers using a mobile application, with a customized version of OpenWRT, a mobile app as the front end, and an optional cloud-based management system for communication. The app provides features like monitoring and managing connection attempts with the notification on the mobile app via the cloud. Mobile App shall manage router connection attempts as an additional authentication factor on top of the Wi-Fi user authentication, enabling Multi-Factor Authentication. We also plan to port the major features of the LuCI web-based management tool for OpenWRT to the App, such as Access Control, package management, real-time monitoring, etc.</w:t>
+        <w:t xml:space="preserve">In this project, we plan to develop an end-to-end secure software to manage routers using a mobile application, with a customized version of </w:t>
+      </w:r>
+      <w:proofErr w:type="spellStart"/>
+      <w:r>
+        <w:t>OpenWRT</w:t>
+      </w:r>
+      <w:proofErr w:type="spellEnd"/>
+      <w:r>
+        <w:t xml:space="preserve">, a mobile app as the front end, and an optional cloud-based management system for communication. The app provides features like monitoring and managing connection attempts with the notification on the mobile app via the cloud. Mobile App shall manage router connection attempts as an additional authentication factor on top of the Wi-Fi user authentication, enabling Multi-Factor Authentication. We also plan to port the major features of the </w:t>
+      </w:r>
+      <w:proofErr w:type="spellStart"/>
+      <w:r>
+        <w:t>LuCI</w:t>
+      </w:r>
+      <w:proofErr w:type="spellEnd"/>
+      <w:r>
+        <w:t xml:space="preserve"> web-based management tool for </w:t>
+      </w:r>
+      <w:proofErr w:type="spellStart"/>
+      <w:r>
+        <w:t>OpenWRT</w:t>
+      </w:r>
+      <w:proofErr w:type="spellEnd"/>
+      <w:r>
+        <w:t xml:space="preserve"> to the App, such as Access Control, package management, real-time monitoring, etc.</w:t>
       </w:r>
     </w:p>
     <w:p>
@@ -1012,7 +1176,15 @@
               </w:rPr>
             </w:pPr>
             <w:r>
-              <w:t>The authors are deeply indebted to Professor Michael Tjebban and Advisor Professor Kaikai Liu</w:t>
+              <w:t xml:space="preserve">The authors are deeply indebted to Professor Michael </w:t>
+            </w:r>
+            <w:proofErr w:type="spellStart"/>
+            <w:r>
+              <w:t>Tjebban</w:t>
+            </w:r>
+            <w:proofErr w:type="spellEnd"/>
+            <w:r>
+              <w:t xml:space="preserve"> and Advisor Professor Kaikai Liu</w:t>
             </w:r>
             <w:r>
               <w:rPr>
@@ -1100,8 +1272,6 @@
       </w:sdtPr>
       <w:sdtEndPr/>
       <w:sdtContent>
-        <w:bookmarkStart w:id="0" w:name="_GoBack" w:displacedByCustomXml="prev"/>
-        <w:bookmarkEnd w:id="0" w:displacedByCustomXml="prev"/>
         <w:p>
           <w:pPr>
             <w:pStyle w:val="TOC1"/>
@@ -8708,13 +8878,13 @@
       <w:r>
         <w:t xml:space="preserve"> </w:t>
       </w:r>
-      <w:bookmarkStart w:id="1" w:name="_Toc55385986"/>
-      <w:bookmarkStart w:id="2" w:name="_Toc56571371"/>
+      <w:bookmarkStart w:id="0" w:name="_Toc55385986"/>
+      <w:bookmarkStart w:id="1" w:name="_Toc56571371"/>
       <w:r>
         <w:t>Project Overview</w:t>
       </w:r>
+      <w:bookmarkEnd w:id="0"/>
       <w:bookmarkEnd w:id="1"/>
-      <w:bookmarkEnd w:id="2"/>
     </w:p>
     <w:p>
       <w:pPr>
@@ -8724,13 +8894,13 @@
           <w:numId w:val="1"/>
         </w:numPr>
       </w:pPr>
-      <w:bookmarkStart w:id="3" w:name="_Toc55385987"/>
-      <w:bookmarkStart w:id="4" w:name="_Toc56571372"/>
+      <w:bookmarkStart w:id="2" w:name="_Toc55385987"/>
+      <w:bookmarkStart w:id="3" w:name="_Toc56571372"/>
       <w:r>
         <w:t>Introduction</w:t>
       </w:r>
+      <w:bookmarkEnd w:id="2"/>
       <w:bookmarkEnd w:id="3"/>
-      <w:bookmarkEnd w:id="4"/>
     </w:p>
     <w:p>
       <w:pPr>
@@ -8821,29 +8991,292 @@
         <w:pStyle w:val="Caption"/>
         <w:jc w:val="center"/>
       </w:pPr>
-      <w:bookmarkStart w:id="5" w:name="_Toc56540852"/>
+      <w:bookmarkStart w:id="4" w:name="_Toc56540852"/>
       <w:r>
         <w:t xml:space="preserve">Figure </w:t>
       </w:r>
-      <w:fldSimple w:instr=" SEQ Figure \* ARABIC ">
-        <w:r>
-          <w:rPr>
-            <w:noProof/>
-          </w:rPr>
-          <w:t>1</w:t>
-        </w:r>
-      </w:fldSimple>
+      <w:r>
+        <w:fldChar w:fldCharType="begin"/>
+      </w:r>
+      <w:r>
+        <w:instrText xml:space="preserve"> SEQ Figure \* ARABIC </w:instrText>
+      </w:r>
+      <w:r>
+        <w:fldChar w:fldCharType="separate"/>
+      </w:r>
+      <w:r>
+        <w:rPr>
+          <w:noProof/>
+        </w:rPr>
+        <w:t>1</w:t>
+      </w:r>
+      <w:r>
+        <w:rPr>
+          <w:noProof/>
+        </w:rPr>
+        <w:fldChar w:fldCharType="end"/>
+      </w:r>
       <w:r>
         <w:t xml:space="preserve"> Typical Configuration of Home Network</w:t>
       </w:r>
+      <w:bookmarkEnd w:id="4"/>
+    </w:p>
+    <w:p>
+      <w:pPr>
+        <w:pStyle w:val="IndentedParagraph"/>
+      </w:pPr>
+      <w:r>
+        <w:t xml:space="preserve">The consumer router market comes with a plethora of brands and models supporting varying hardware and software features. They often restrict the user with locked firmware limiting the features and functionality to a subset of possible features, as conceived by the device manufacturer. Like in the case of many commercial software products, Open Source software stacks provide an alternate option to enhance the functionality and security of consumer routers. </w:t>
+      </w:r>
+      <w:proofErr w:type="spellStart"/>
+      <w:r>
+        <w:t>OpenWRT</w:t>
+      </w:r>
+      <w:proofErr w:type="spellEnd"/>
+      <w:r>
+        <w:t xml:space="preserve"> is such an Open Source Linux based Wireless router firmware. </w:t>
+      </w:r>
+      <w:proofErr w:type="spellStart"/>
+      <w:r>
+        <w:t>OpenWRT</w:t>
+      </w:r>
+      <w:proofErr w:type="spellEnd"/>
+      <w:r>
+        <w:t xml:space="preserve"> supports a wide range of hardware. There are many commercial products available based on </w:t>
+      </w:r>
+      <w:proofErr w:type="spellStart"/>
+      <w:r>
+        <w:t>OpenWRT</w:t>
+      </w:r>
+      <w:proofErr w:type="spellEnd"/>
+      <w:r>
+        <w:t xml:space="preserve">. Customers can add packages to enhance the functionality of the router. </w:t>
+      </w:r>
+      <w:proofErr w:type="spellStart"/>
+      <w:r>
+        <w:t>OpenWRT</w:t>
+      </w:r>
+      <w:proofErr w:type="spellEnd"/>
+      <w:r>
+        <w:t xml:space="preserve"> devices provide web-based administration that provides very advanced configuration and management functionality. This would not work for a large majority of novice users who would find it hard and technically demanding to manage their devices this way. There are only a handful of consumer-oriented devices that have ventured towards mobile application-based device management.  This is one area that </w:t>
+      </w:r>
+      <w:proofErr w:type="spellStart"/>
+      <w:r>
+        <w:t>OpenWRT</w:t>
+      </w:r>
+      <w:proofErr w:type="spellEnd"/>
+      <w:r>
+        <w:t xml:space="preserve"> falls behind and even a basic mobile application-based router management functionality will benefit all the consumers in a big way. The trend towards using mobile apps for everything has made routers with mobile App based management more appealing for a large group of users, who would otherwise not even bother to configure the router with the web-based management tools [2].</w:t>
+      </w:r>
+    </w:p>
+    <w:p>
+      <w:pPr>
+        <w:pStyle w:val="IndentedParagraph"/>
+      </w:pPr>
+      <w:r>
+        <w:t xml:space="preserve">As part of this project, following components </w:t>
+      </w:r>
+      <w:r>
+        <w:t xml:space="preserve">are implemented </w:t>
+      </w:r>
+      <w:r>
+        <w:t xml:space="preserve">that together </w:t>
+      </w:r>
+      <w:r>
+        <w:t xml:space="preserve">can </w:t>
+      </w:r>
+      <w:r>
+        <w:t>accomplish this objective</w:t>
+      </w:r>
+      <w:r>
+        <w:t>:</w:t>
+      </w:r>
+      <w:bookmarkStart w:id="5" w:name="_GoBack"/>
       <w:bookmarkEnd w:id="5"/>
+      <w:r>
+        <w:t xml:space="preserve"> </w:t>
+      </w:r>
     </w:p>
     <w:p>
       <w:pPr>
         <w:pStyle w:val="IndentedParagraph"/>
       </w:pPr>
       <w:r>
-        <w:t>The consumer router market comes with a plethora of brands and models supporting varying hardware and software features. They often restrict the user with locked firmware limiting the features and functionality to a subset of possible features, as conceived by the device manufacturer. Like in the case of many commercial software products, Open Source software stacks provide an alternate option to enhance the functionality and security of consumer routers. OpenWRT is such an Open Source Linux based Wireless router firmware. OpenWRT supports a wide range of hardware. There are many commercial products available based on OpenWRT. Customers can add packages to enhance the functionality of the router. OpenWRT devices provide web-based administration that provides very advanced configuration and management functionality. This would not work for a large majority of novice users who would find it hard and technically demanding to manage their devices this way. There are only a handful of consumer-oriented devices that have ventured towards mobile application-based device management.  This is one area that OpenWRT falls behind and even a basic mobile application-based router management functionality will benefit all the consumers in a big way. The trend towards using mobile apps for everything has made routers with mobile App based management more appealing for a large group of users, who would otherwise not even bother to configure the router with the web-based management tools [2].</w:t>
+        <w:t xml:space="preserve">1. A new </w:t>
+      </w:r>
+      <w:proofErr w:type="spellStart"/>
+      <w:r>
+        <w:t>openWrt</w:t>
+      </w:r>
+      <w:proofErr w:type="spellEnd"/>
+      <w:r>
+        <w:t xml:space="preserve"> package to support the core device handling logic.</w:t>
+      </w:r>
+    </w:p>
+    <w:p>
+      <w:pPr>
+        <w:pStyle w:val="IndentedParagraph"/>
+      </w:pPr>
+      <w:r>
+        <w:t xml:space="preserve">2. A Mobile App for the end user to control and interact with his </w:t>
+      </w:r>
+      <w:proofErr w:type="spellStart"/>
+      <w:r>
+        <w:t>openWrt</w:t>
+      </w:r>
+      <w:proofErr w:type="spellEnd"/>
+      <w:r>
+        <w:t xml:space="preserve"> device. </w:t>
+      </w:r>
+    </w:p>
+    <w:p>
+      <w:pPr>
+        <w:pStyle w:val="IndentedParagraph"/>
+      </w:pPr>
+      <w:r>
+        <w:t xml:space="preserve">3. The Cloud component to facilitate the Mobile App to </w:t>
+      </w:r>
+      <w:proofErr w:type="spellStart"/>
+      <w:r>
+        <w:t>openWrt</w:t>
+      </w:r>
+      <w:proofErr w:type="spellEnd"/>
+      <w:r>
+        <w:t xml:space="preserve"> device interactions.</w:t>
+      </w:r>
+    </w:p>
+    <w:p>
+      <w:pPr>
+        <w:pStyle w:val="IndentedParagraph"/>
+      </w:pPr>
+    </w:p>
+    <w:p>
+      <w:pPr>
+        <w:pStyle w:val="IndentedParagraph"/>
+      </w:pPr>
+      <w:r>
+        <w:t xml:space="preserve">The Mobile App is envisioned as the single point for the </w:t>
+      </w:r>
+      <w:proofErr w:type="spellStart"/>
+      <w:r>
+        <w:t>openWrt</w:t>
+      </w:r>
+      <w:proofErr w:type="spellEnd"/>
+      <w:r>
+        <w:t xml:space="preserve"> device management. Once the </w:t>
+      </w:r>
+      <w:proofErr w:type="spellStart"/>
+      <w:r>
+        <w:t>openWrt</w:t>
+      </w:r>
+      <w:proofErr w:type="spellEnd"/>
+      <w:r>
+        <w:t xml:space="preserve"> device is out of the box, connected and powered up, the Mobile App takes over. It allows the user to perform the initial device setup and registration with the </w:t>
+      </w:r>
+      <w:proofErr w:type="spellStart"/>
+      <w:r>
+        <w:t>amazeRt</w:t>
+      </w:r>
+      <w:proofErr w:type="spellEnd"/>
+      <w:r>
+        <w:t xml:space="preserve"> cloud infrastructure. The initial setup takes care of: </w:t>
+      </w:r>
+    </w:p>
+    <w:p>
+      <w:pPr>
+        <w:pStyle w:val="IndentedParagraph"/>
+      </w:pPr>
+      <w:r>
+        <w:tab/>
+        <w:t xml:space="preserve">1. Authenticating this </w:t>
+      </w:r>
+      <w:r>
+        <w:t>first-time</w:t>
+      </w:r>
+      <w:r>
+        <w:t xml:space="preserve"> user as the admin user, using the secure Auth APIs provided by Google Firebase Auth infrastructure. </w:t>
+      </w:r>
+    </w:p>
+    <w:p>
+      <w:pPr>
+        <w:pStyle w:val="IndentedParagraph"/>
+      </w:pPr>
+      <w:r>
+        <w:tab/>
+        <w:t xml:space="preserve">2. Installing the packaged </w:t>
+      </w:r>
+      <w:proofErr w:type="spellStart"/>
+      <w:r>
+        <w:t>amazeRt</w:t>
+      </w:r>
+      <w:proofErr w:type="spellEnd"/>
+      <w:r>
+        <w:t xml:space="preserve"> software on to the customer device being setup. </w:t>
+      </w:r>
+    </w:p>
+    <w:p>
+      <w:pPr>
+        <w:pStyle w:val="IndentedParagraph"/>
+      </w:pPr>
+      <w:r>
+        <w:tab/>
+        <w:t xml:space="preserve">3. Setting up the Symmetric Key used for securing the communication between this </w:t>
+      </w:r>
+      <w:proofErr w:type="spellStart"/>
+      <w:r>
+        <w:t>openWrt</w:t>
+      </w:r>
+      <w:proofErr w:type="spellEnd"/>
+      <w:r>
+        <w:t xml:space="preserve"> device and its management App</w:t>
+      </w:r>
+    </w:p>
+    <w:p>
+      <w:pPr>
+        <w:pStyle w:val="IndentedParagraph"/>
+      </w:pPr>
+      <w:r>
+        <w:tab/>
+        <w:t xml:space="preserve">4. Registering the device and the user with the </w:t>
+      </w:r>
+      <w:proofErr w:type="spellStart"/>
+      <w:r>
+        <w:t>amazeRt</w:t>
+      </w:r>
+      <w:proofErr w:type="spellEnd"/>
+      <w:r>
+        <w:t xml:space="preserve"> cloud infrastructure. </w:t>
+      </w:r>
+    </w:p>
+    <w:p>
+      <w:pPr>
+        <w:pStyle w:val="IndentedParagraph"/>
+        <w:ind w:firstLine="0"/>
+      </w:pPr>
+      <w:r>
+        <w:t xml:space="preserve">Once the initial setup is completed, the Mobile App provides the authenticated user access to the various </w:t>
+      </w:r>
+      <w:proofErr w:type="spellStart"/>
+      <w:r>
+        <w:t>openWrt</w:t>
+      </w:r>
+      <w:proofErr w:type="spellEnd"/>
+      <w:r>
+        <w:t xml:space="preserve"> device settings and live Status </w:t>
+      </w:r>
+      <w:r>
+        <w:t>updates. A</w:t>
+      </w:r>
+      <w:r>
+        <w:t xml:space="preserve"> prominent feature in development now is the ability for the Authenticated Mobile App user to block a malicious device that is connected to the </w:t>
+      </w:r>
+      <w:proofErr w:type="spellStart"/>
+      <w:r>
+        <w:t>openWrt</w:t>
+      </w:r>
+      <w:proofErr w:type="spellEnd"/>
+      <w:r>
+        <w:t xml:space="preserve"> device.</w:t>
       </w:r>
     </w:p>
     <w:p>
@@ -8890,8 +9323,13 @@
       <w:pPr>
         <w:pStyle w:val="IndentedParagraph"/>
       </w:pPr>
-      <w:r>
-        <w:t xml:space="preserve">OpenWRT </w:t>
+      <w:proofErr w:type="spellStart"/>
+      <w:r>
+        <w:t>OpenWRT</w:t>
+      </w:r>
+      <w:proofErr w:type="spellEnd"/>
+      <w:r>
+        <w:t xml:space="preserve"> </w:t>
       </w:r>
       <w:bookmarkStart w:id="10" w:name="_Hlk55393355"/>
       <w:r>
@@ -8899,8 +9337,45 @@
       </w:r>
       <w:bookmarkEnd w:id="10"/>
       <w:r>
-        <w:t>on the Linux operating system. The system provides a shell (ash shell) for running commands for making configuration changes. The fact that this is based on Linux makes it easy for extending the functionality, unlike other firmware options. OpenWRT provides a standardized way of implementing enhancements, called packages [3]. Each package is analogous to an application that can be installed on the device, extending its functionality. OpenWRT community also develops and maintains a list of around 3500 packages [4]. A Web-based management interface is provided which can be installed as a package on the device [2].  like art is currently supported in a wide range of router hardware. OpenWRT provides LuCI Web-based user interface for router administration and monitoring [5]. The UI is a bit complex to manage and operate for most of the home consumer router users. The following figures give a glimpse of the complex UI from OpenWRT</w:t>
-      </w:r>
+        <w:t xml:space="preserve">on the Linux operating system. The system provides a shell (ash shell) for running commands for making configuration changes. The fact that this is based on Linux makes it easy for extending the functionality, unlike other firmware options. </w:t>
+      </w:r>
+      <w:proofErr w:type="spellStart"/>
+      <w:r>
+        <w:t>OpenWRT</w:t>
+      </w:r>
+      <w:proofErr w:type="spellEnd"/>
+      <w:r>
+        <w:t xml:space="preserve"> provides a standardized way of implementing enhancements, called packages [3]. Each package is analogous to an application that can be installed on the device, extending its functionality. </w:t>
+      </w:r>
+      <w:proofErr w:type="spellStart"/>
+      <w:r>
+        <w:t>OpenWRT</w:t>
+      </w:r>
+      <w:proofErr w:type="spellEnd"/>
+      <w:r>
+        <w:t xml:space="preserve"> community also develops and maintains a list of around 3500 packages [4]. A Web-based management interface is provided which can be installed as a package on the device [2].  like art is currently supported in a wide range of router hardware. </w:t>
+      </w:r>
+      <w:proofErr w:type="spellStart"/>
+      <w:r>
+        <w:t>OpenWRT</w:t>
+      </w:r>
+      <w:proofErr w:type="spellEnd"/>
+      <w:r>
+        <w:t xml:space="preserve"> provides </w:t>
+      </w:r>
+      <w:proofErr w:type="spellStart"/>
+      <w:r>
+        <w:t>LuCI</w:t>
+      </w:r>
+      <w:proofErr w:type="spellEnd"/>
+      <w:r>
+        <w:t xml:space="preserve"> Web-based user interface for router administration and monitoring [5]. The UI is a bit complex to manage and operate for most of the home consumer router users. The following figures give a glimpse of the complex UI from </w:t>
+      </w:r>
+      <w:proofErr w:type="spellStart"/>
+      <w:r>
+        <w:t>OpenWRT</w:t>
+      </w:r>
+      <w:proofErr w:type="spellEnd"/>
     </w:p>
     <w:p>
       <w:pPr>
@@ -8971,16 +9446,37 @@
       <w:r>
         <w:t xml:space="preserve">Figure </w:t>
       </w:r>
-      <w:fldSimple w:instr=" SEQ Figure \* ARABIC ">
-        <w:r>
-          <w:rPr>
-            <w:noProof/>
-          </w:rPr>
-          <w:t>2</w:t>
-        </w:r>
-      </w:fldSimple>
-      <w:r>
-        <w:t xml:space="preserve"> LuCL Web App UI – 1</w:t>
+      <w:r>
+        <w:fldChar w:fldCharType="begin"/>
+      </w:r>
+      <w:r>
+        <w:instrText xml:space="preserve"> SEQ Figure \* ARABIC </w:instrText>
+      </w:r>
+      <w:r>
+        <w:fldChar w:fldCharType="separate"/>
+      </w:r>
+      <w:r>
+        <w:rPr>
+          <w:noProof/>
+        </w:rPr>
+        <w:t>2</w:t>
+      </w:r>
+      <w:r>
+        <w:rPr>
+          <w:noProof/>
+        </w:rPr>
+        <w:fldChar w:fldCharType="end"/>
+      </w:r>
+      <w:r>
+        <w:t xml:space="preserve"> </w:t>
+      </w:r>
+      <w:proofErr w:type="spellStart"/>
+      <w:r>
+        <w:t>LuCL</w:t>
+      </w:r>
+      <w:proofErr w:type="spellEnd"/>
+      <w:r>
+        <w:t xml:space="preserve"> Web App UI – 1</w:t>
       </w:r>
       <w:bookmarkEnd w:id="11"/>
     </w:p>
@@ -9062,16 +9558,37 @@
       <w:r>
         <w:t xml:space="preserve">Figure </w:t>
       </w:r>
-      <w:fldSimple w:instr=" SEQ Figure \* ARABIC ">
-        <w:r>
-          <w:rPr>
-            <w:noProof/>
-          </w:rPr>
-          <w:t>3</w:t>
-        </w:r>
-      </w:fldSimple>
-      <w:r>
-        <w:t xml:space="preserve"> LuCL Web App UI – 2</w:t>
+      <w:r>
+        <w:fldChar w:fldCharType="begin"/>
+      </w:r>
+      <w:r>
+        <w:instrText xml:space="preserve"> SEQ Figure \* ARABIC </w:instrText>
+      </w:r>
+      <w:r>
+        <w:fldChar w:fldCharType="separate"/>
+      </w:r>
+      <w:r>
+        <w:rPr>
+          <w:noProof/>
+        </w:rPr>
+        <w:t>3</w:t>
+      </w:r>
+      <w:r>
+        <w:rPr>
+          <w:noProof/>
+        </w:rPr>
+        <w:fldChar w:fldCharType="end"/>
+      </w:r>
+      <w:r>
+        <w:t xml:space="preserve"> </w:t>
+      </w:r>
+      <w:proofErr w:type="spellStart"/>
+      <w:r>
+        <w:t>LuCL</w:t>
+      </w:r>
+      <w:proofErr w:type="spellEnd"/>
+      <w:r>
+        <w:t xml:space="preserve"> Web App UI – 2</w:t>
       </w:r>
       <w:bookmarkEnd w:id="12"/>
     </w:p>
@@ -9144,16 +9661,37 @@
       <w:r>
         <w:t xml:space="preserve">Figure </w:t>
       </w:r>
-      <w:fldSimple w:instr=" SEQ Figure \* ARABIC ">
-        <w:r>
-          <w:rPr>
-            <w:noProof/>
-          </w:rPr>
-          <w:t>4</w:t>
-        </w:r>
-      </w:fldSimple>
-      <w:r>
-        <w:t xml:space="preserve"> LuCL Web App UI - 3</w:t>
+      <w:r>
+        <w:fldChar w:fldCharType="begin"/>
+      </w:r>
+      <w:r>
+        <w:instrText xml:space="preserve"> SEQ Figure \* ARABIC </w:instrText>
+      </w:r>
+      <w:r>
+        <w:fldChar w:fldCharType="separate"/>
+      </w:r>
+      <w:r>
+        <w:rPr>
+          <w:noProof/>
+        </w:rPr>
+        <w:t>4</w:t>
+      </w:r>
+      <w:r>
+        <w:rPr>
+          <w:noProof/>
+        </w:rPr>
+        <w:fldChar w:fldCharType="end"/>
+      </w:r>
+      <w:r>
+        <w:t xml:space="preserve"> </w:t>
+      </w:r>
+      <w:proofErr w:type="spellStart"/>
+      <w:r>
+        <w:t>LuCL</w:t>
+      </w:r>
+      <w:proofErr w:type="spellEnd"/>
+      <w:r>
+        <w:t xml:space="preserve"> Web App UI - 3</w:t>
       </w:r>
       <w:bookmarkEnd w:id="13"/>
     </w:p>
@@ -9190,7 +9728,15 @@
         <w:pStyle w:val="IndentedParagraph"/>
       </w:pPr>
       <w:r>
-        <w:t>There is no doubt that OpenWRT is an excellent open-source alternative for router firmware, providing one of the richest sets of management and security tools. However, having only a command line or web-based management and monitoring interface is a deterrent for most consumers in the era of mobile apps.</w:t>
+        <w:t xml:space="preserve">There is no doubt that </w:t>
+      </w:r>
+      <w:proofErr w:type="spellStart"/>
+      <w:r>
+        <w:t>OpenWRT</w:t>
+      </w:r>
+      <w:proofErr w:type="spellEnd"/>
+      <w:r>
+        <w:t xml:space="preserve"> is an excellent open-source alternative for router firmware, providing one of the richest sets of management and security tools. However, having only a command line or web-based management and monitoring interface is a deterrent for most consumers in the era of mobile apps.</w:t>
       </w:r>
     </w:p>
     <w:p>
@@ -9218,14 +9764,35 @@
       <w:pPr>
         <w:pStyle w:val="IndentedParagraph"/>
       </w:pPr>
-      <w:r>
-        <w:t xml:space="preserve">OpenWRT is a feature-rich open-source wireless router firmware. It has a rich set of features and together with the active community support and contribution makes it a leader in its arena. The OpenWRT software stack is well adopted by a wide range of hardware vendors. Despite the rich feature set and much-desired hardware adoption, there is one much-desired improvement to the software stack, a mobile management app. When it comes to management and monitoring interfaces, the lack of a mobile app for continuous monitoring and configuration management is the Achilles heel of the system. No matter how advanced the available web interface features are, their usage mandates a browser and logging in every time something needs to be checked. Mobile app-based configuration and monitoring can solve this drawback by providing a simple user-friendly management and monitoring interface. In this era of mobile apps for everything, the availability of an average mobile application-based interface would cater to </w:t>
+      <w:proofErr w:type="spellStart"/>
+      <w:r>
+        <w:t>OpenWRT</w:t>
+      </w:r>
+      <w:proofErr w:type="spellEnd"/>
+      <w:r>
+        <w:t xml:space="preserve"> is a feature-rich open-source wireless router firmware. It has a rich set of features and together with the active community support and contribution makes it a leader in its arena. The </w:t>
+      </w:r>
+      <w:proofErr w:type="spellStart"/>
+      <w:r>
+        <w:t>OpenWRT</w:t>
+      </w:r>
+      <w:proofErr w:type="spellEnd"/>
+      <w:r>
+        <w:t xml:space="preserve"> software stack is well adopted by a wide range of hardware vendors. Despite the rich feature set and much-desired hardware adoption, there is one much-desired improvement to the software stack, a mobile management app. When it comes to management and monitoring interfaces, the lack of a mobile app for continuous monitoring and configuration management is the Achilles heel of the system. No matter how advanced the available web interface features are, their usage mandates a browser and logging in every time something needs to be checked. Mobile app-based configuration and monitoring can solve this drawback by providing a simple user-friendly management and monitoring interface. In this era of mobile apps for everything, the availability of an average mobile application-based interface would cater to </w:t>
       </w:r>
       <w:r>
         <w:t>most of</w:t>
       </w:r>
       <w:r>
-        <w:t xml:space="preserve"> the internet users of the world. OpenWRT lacks in this area with no serious mobile application-based management and monitoring solutions being developed. </w:t>
+        <w:t xml:space="preserve"> the internet users of the world. </w:t>
+      </w:r>
+      <w:proofErr w:type="spellStart"/>
+      <w:r>
+        <w:t>OpenWRT</w:t>
+      </w:r>
+      <w:proofErr w:type="spellEnd"/>
+      <w:r>
+        <w:t xml:space="preserve"> lacks in this area with no serious mobile application-based management and monitoring solutions being developed. </w:t>
       </w:r>
     </w:p>
     <w:p>
@@ -9233,13 +9800,45 @@
         <w:pStyle w:val="IndentedParagraph"/>
       </w:pPr>
       <w:r>
-        <w:t xml:space="preserve">The project aims to improve the user adaptability and adoption rate of the OpenWRT stack. This will be done by adding a mobile application-based interface to manage and monitor the OpenWRT router. Cloud-based support for real-time monitoring and management of the router will be added to further enhance the adoption rate and user-friendliness of the software stack. </w:t>
+        <w:t xml:space="preserve">The project aims to improve the user adaptability and adoption rate of the </w:t>
+      </w:r>
+      <w:proofErr w:type="spellStart"/>
+      <w:r>
+        <w:t>OpenWRT</w:t>
+      </w:r>
+      <w:proofErr w:type="spellEnd"/>
+      <w:r>
+        <w:t xml:space="preserve"> stack. This will be done by adding a mobile application-based interface to manage and monitor the </w:t>
+      </w:r>
+      <w:proofErr w:type="spellStart"/>
+      <w:r>
+        <w:t>OpenWRT</w:t>
+      </w:r>
+      <w:proofErr w:type="spellEnd"/>
+      <w:r>
+        <w:t xml:space="preserve"> router. Cloud-based support for real-time monitoring and management of the router will be added to further enhance the adoption rate and user-friendliness of the software stack. </w:t>
       </w:r>
       <w:r>
         <w:t>The result</w:t>
       </w:r>
       <w:r>
-        <w:t xml:space="preserve"> will be an OpenWRT based software stack that supports mobile app-based management and monitoring of OpenWRT routers.</w:t>
+        <w:t xml:space="preserve"> will be an </w:t>
+      </w:r>
+      <w:proofErr w:type="spellStart"/>
+      <w:r>
+        <w:t>OpenWRT</w:t>
+      </w:r>
+      <w:proofErr w:type="spellEnd"/>
+      <w:r>
+        <w:t xml:space="preserve"> based software stack that supports mobile app-based management and monitoring of </w:t>
+      </w:r>
+      <w:proofErr w:type="spellStart"/>
+      <w:r>
+        <w:t>OpenWRT</w:t>
+      </w:r>
+      <w:proofErr w:type="spellEnd"/>
+      <w:r>
+        <w:t xml:space="preserve"> routers.</w:t>
       </w:r>
     </w:p>
     <w:p>
@@ -9377,14 +9976,27 @@
       <w:r>
         <w:t xml:space="preserve">Figure </w:t>
       </w:r>
-      <w:fldSimple w:instr=" SEQ Figure \* ARABIC ">
-        <w:r>
-          <w:rPr>
-            <w:noProof/>
-          </w:rPr>
-          <w:t>5</w:t>
-        </w:r>
-      </w:fldSimple>
+      <w:r>
+        <w:fldChar w:fldCharType="begin"/>
+      </w:r>
+      <w:r>
+        <w:instrText xml:space="preserve"> SEQ Figure \* ARABIC </w:instrText>
+      </w:r>
+      <w:r>
+        <w:fldChar w:fldCharType="separate"/>
+      </w:r>
+      <w:r>
+        <w:rPr>
+          <w:noProof/>
+        </w:rPr>
+        <w:t>5</w:t>
+      </w:r>
+      <w:r>
+        <w:rPr>
+          <w:noProof/>
+        </w:rPr>
+        <w:fldChar w:fldCharType="end"/>
+      </w:r>
       <w:r>
         <w:t xml:space="preserve"> </w:t>
       </w:r>
@@ -9490,7 +10102,15 @@
         <w:spacing w:line="560" w:lineRule="auto"/>
       </w:pPr>
       <w:r>
-        <w:t>The software that runs on the OpenWRT providing status updates and handling configuration changes</w:t>
+        <w:t xml:space="preserve">The software that runs on the </w:t>
+      </w:r>
+      <w:proofErr w:type="spellStart"/>
+      <w:r>
+        <w:t>OpenWRT</w:t>
+      </w:r>
+      <w:proofErr w:type="spellEnd"/>
+      <w:r>
+        <w:t xml:space="preserve"> providing status updates and handling configuration changes</w:t>
       </w:r>
     </w:p>
     <w:p>
@@ -9509,7 +10129,15 @@
         <w:spacing w:line="560" w:lineRule="auto"/>
       </w:pPr>
       <w:r>
-        <w:t>The business logic to manage and handle communication between OpenWRT device and Mobile App, which runs on Google Cloud Platform</w:t>
+        <w:t xml:space="preserve">The business logic to manage and handle communication between </w:t>
+      </w:r>
+      <w:proofErr w:type="spellStart"/>
+      <w:r>
+        <w:t>OpenWRT</w:t>
+      </w:r>
+      <w:proofErr w:type="spellEnd"/>
+      <w:r>
+        <w:t xml:space="preserve"> device and Mobile App, which runs on Google Cloud Platform</w:t>
       </w:r>
     </w:p>
     <w:p>
@@ -9646,7 +10274,15 @@
         <w:t>lication</w:t>
       </w:r>
       <w:r>
-        <w:t xml:space="preserve"> to configure and control the OpenWRT device. The functionalities include device registration, </w:t>
+        <w:t xml:space="preserve"> to configure and control the </w:t>
+      </w:r>
+      <w:proofErr w:type="spellStart"/>
+      <w:r>
+        <w:t>OpenWRT</w:t>
+      </w:r>
+      <w:proofErr w:type="spellEnd"/>
+      <w:r>
+        <w:t xml:space="preserve"> device. The functionalities include device registration, </w:t>
       </w:r>
       <w:r>
         <w:t xml:space="preserve">device </w:t>
@@ -9695,7 +10331,23 @@
       </w:r>
       <w:r>
         <w:tab/>
-        <w:t>Android SDK is a comprehensive set of development tools for Android app development. The tools include libraries, debugger, QEMU based handset emulator, tutorials, sample codes and documentation. Android application is packaged in “.apk” format. The apk package contains Dalvik executables, resource files etc. Dalvik executables are compiled byte codes. The application is stored in /data/app directory on Android OS and can be accessible only to root user for security.</w:t>
+        <w:t>Android SDK is a comprehensive set of development tools for Android app development. The tools include libraries, debugger, QEMU based handset emulator, tutorials, sample codes and documentation. Android application is packaged in “.</w:t>
+      </w:r>
+      <w:proofErr w:type="spellStart"/>
+      <w:r>
+        <w:t>apk</w:t>
+      </w:r>
+      <w:proofErr w:type="spellEnd"/>
+      <w:r>
+        <w:t xml:space="preserve">” format. The </w:t>
+      </w:r>
+      <w:proofErr w:type="spellStart"/>
+      <w:r>
+        <w:t>apk</w:t>
+      </w:r>
+      <w:proofErr w:type="spellEnd"/>
+      <w:r>
+        <w:t xml:space="preserve"> package contains Dalvik executables, resource files etc. Dalvik executables are compiled byte codes. The application is stored in /data/app directory on Android OS and can be accessible only to root user for security.</w:t>
       </w:r>
     </w:p>
     <w:p>
@@ -9707,6 +10359,7 @@
       <w:bookmarkStart w:id="43" w:name="_Toc55417919"/>
       <w:bookmarkStart w:id="44" w:name="_Toc56571384"/>
       <w:bookmarkEnd w:id="41"/>
+      <w:proofErr w:type="spellStart"/>
       <w:r>
         <w:t>JS</w:t>
       </w:r>
@@ -9716,17 +10369,38 @@
         <w:t>ch</w:t>
       </w:r>
       <w:bookmarkEnd w:id="44"/>
+      <w:proofErr w:type="spellEnd"/>
     </w:p>
     <w:p>
       <w:r>
         <w:tab/>
-        <w:t xml:space="preserve">JSch is a Java implementation of SSH2 based on </w:t>
-      </w:r>
-      <w:r>
-        <w:t>JavaTM Cryptography Extension (JCE)</w:t>
-      </w:r>
-      <w:r>
-        <w:t xml:space="preserve">. This library allows to connect to sshd server, port forwarding, secure terminal emulation, secure file transfer etc. SSH2 </w:t>
+      </w:r>
+      <w:proofErr w:type="spellStart"/>
+      <w:r>
+        <w:t>JSch</w:t>
+      </w:r>
+      <w:proofErr w:type="spellEnd"/>
+      <w:r>
+        <w:t xml:space="preserve"> is a Java implementation of SSH2 based on </w:t>
+      </w:r>
+      <w:proofErr w:type="spellStart"/>
+      <w:r>
+        <w:t>JavaTM</w:t>
+      </w:r>
+      <w:proofErr w:type="spellEnd"/>
+      <w:r>
+        <w:t xml:space="preserve"> Cryptography Extension (JCE)</w:t>
+      </w:r>
+      <w:r>
+        <w:t xml:space="preserve">. This library allows to connect to </w:t>
+      </w:r>
+      <w:proofErr w:type="spellStart"/>
+      <w:r>
+        <w:t>sshd</w:t>
+      </w:r>
+      <w:proofErr w:type="spellEnd"/>
+      <w:r>
+        <w:t xml:space="preserve"> server, port forwarding, secure terminal emulation, secure file transfer etc. SSH2 </w:t>
       </w:r>
       <w:r>
         <w:t>support</w:t>
@@ -9770,14 +10444,32 @@
         <w:pStyle w:val="Heading4"/>
       </w:pPr>
       <w:bookmarkStart w:id="45" w:name="_Toc56571385"/>
+      <w:proofErr w:type="spellStart"/>
       <w:r>
         <w:t>GSon</w:t>
       </w:r>
       <w:bookmarkEnd w:id="45"/>
-    </w:p>
-    <w:p>
-      <w:r>
-        <w:t>Google GSon library serializes and de-serializes Java objects to JSON and back. The library provides simple methods to convert JSON to Java object and vice-versa. The library is highly customizable and can take complex java objects. GSon can also work on arbitrary Java objects with no source code available</w:t>
+      <w:proofErr w:type="spellEnd"/>
+    </w:p>
+    <w:p>
+      <w:r>
+        <w:t xml:space="preserve">Google </w:t>
+      </w:r>
+      <w:proofErr w:type="spellStart"/>
+      <w:r>
+        <w:t>GSon</w:t>
+      </w:r>
+      <w:proofErr w:type="spellEnd"/>
+      <w:r>
+        <w:t xml:space="preserve"> library serializes and de-serializes Java objects to JSON and back. The library provides simple methods to convert JSON to Java object and vice-versa. The library is highly customizable and can take complex java objects. </w:t>
+      </w:r>
+      <w:proofErr w:type="spellStart"/>
+      <w:r>
+        <w:t>GSon</w:t>
+      </w:r>
+      <w:proofErr w:type="spellEnd"/>
+      <w:r>
+        <w:t xml:space="preserve"> can also work on arbitrary Java objects with no source code available</w:t>
       </w:r>
     </w:p>
     <w:p>
@@ -9791,8 +10483,13 @@
       <w:bookmarkStart w:id="46" w:name="_heading=h.yny6vghcgokx" w:colFirst="0" w:colLast="0"/>
       <w:bookmarkStart w:id="47" w:name="_Toc56571386"/>
       <w:bookmarkEnd w:id="46"/>
-      <w:r>
-        <w:t>AmazeRT Agent</w:t>
+      <w:proofErr w:type="spellStart"/>
+      <w:r>
+        <w:t>AmazeRT</w:t>
+      </w:r>
+      <w:proofErr w:type="spellEnd"/>
+      <w:r>
+        <w:t xml:space="preserve"> Agent</w:t>
       </w:r>
       <w:bookmarkEnd w:id="47"/>
     </w:p>
@@ -9800,8 +10497,29 @@
       <w:pPr>
         <w:pStyle w:val="IndentedParagraph"/>
       </w:pPr>
-      <w:r>
-        <w:t>AmazeRT Agent is part of the AmazeRT software that runs on the OpenWRT router device. This is installed during the initial setup and will continue to run in the background, handling communication with the Cloud Backend.</w:t>
+      <w:proofErr w:type="spellStart"/>
+      <w:r>
+        <w:t>AmazeRT</w:t>
+      </w:r>
+      <w:proofErr w:type="spellEnd"/>
+      <w:r>
+        <w:t xml:space="preserve"> Agent is part of the </w:t>
+      </w:r>
+      <w:proofErr w:type="spellStart"/>
+      <w:r>
+        <w:t>AmazeRT</w:t>
+      </w:r>
+      <w:proofErr w:type="spellEnd"/>
+      <w:r>
+        <w:t xml:space="preserve"> software that runs on the </w:t>
+      </w:r>
+      <w:proofErr w:type="spellStart"/>
+      <w:r>
+        <w:t>OpenWRT</w:t>
+      </w:r>
+      <w:proofErr w:type="spellEnd"/>
+      <w:r>
+        <w:t xml:space="preserve"> router device. This is installed during the initial setup and will continue to run in the background, handling communication with the Cloud Backend.</w:t>
       </w:r>
     </w:p>
     <w:p>
@@ -9829,16 +10547,58 @@
           <w:sz w:val="22"/>
           <w:szCs w:val="22"/>
         </w:rPr>
-        <w:t>Python with Websockets</w:t>
+        <w:t xml:space="preserve">Python with </w:t>
+      </w:r>
+      <w:proofErr w:type="spellStart"/>
+      <w:r>
+        <w:rPr>
+          <w:bCs/>
+          <w:sz w:val="22"/>
+          <w:szCs w:val="22"/>
+        </w:rPr>
+        <w:t>Websockets</w:t>
       </w:r>
       <w:bookmarkEnd w:id="49"/>
+      <w:proofErr w:type="spellEnd"/>
     </w:p>
     <w:p>
       <w:r>
         <w:tab/>
       </w:r>
       <w:r>
-        <w:t xml:space="preserve">Since OpenWRT Stack can run on a variety of hardware architectures, keeping the AmazeRT Agent independent of the underlying CPU architecture was required. To handle this, we chose to implement it using Python programming language. The AmazeRT Agent software's primary purpose is to handle the communication with the Cloud backend and process the requests forwarded to it from the Mobile App Client. This required a persistent communication channel to talk to the Cloud backend.  For communicating with the Cloud Backend, websockets library was chosen since it provided a good infrastructure to handle custom communication protocols on top of the secure TLS layer. </w:t>
+        <w:t xml:space="preserve">Since </w:t>
+      </w:r>
+      <w:proofErr w:type="spellStart"/>
+      <w:r>
+        <w:t>OpenWRT</w:t>
+      </w:r>
+      <w:proofErr w:type="spellEnd"/>
+      <w:r>
+        <w:t xml:space="preserve"> Stack can run on a variety of hardware architectures, keeping the </w:t>
+      </w:r>
+      <w:proofErr w:type="spellStart"/>
+      <w:r>
+        <w:t>AmazeRT</w:t>
+      </w:r>
+      <w:proofErr w:type="spellEnd"/>
+      <w:r>
+        <w:t xml:space="preserve"> Agent independent of the underlying CPU architecture was required. To handle this, we chose to implement it using Python programming language. The </w:t>
+      </w:r>
+      <w:proofErr w:type="spellStart"/>
+      <w:r>
+        <w:t>AmazeRT</w:t>
+      </w:r>
+      <w:proofErr w:type="spellEnd"/>
+      <w:r>
+        <w:t xml:space="preserve"> Agent software's primary purpose is to handle the communication with the Cloud backend and process the requests forwarded to it from the Mobile App Client. This required a persistent communication channel to talk to the Cloud backend.  For communicating with the Cloud Backend, </w:t>
+      </w:r>
+      <w:proofErr w:type="spellStart"/>
+      <w:r>
+        <w:t>websockets</w:t>
+      </w:r>
+      <w:proofErr w:type="spellEnd"/>
+      <w:r>
+        <w:t xml:space="preserve"> library was chosen since it provided a good infrastructure to handle custom communication protocols on top of the secure TLS layer. </w:t>
       </w:r>
     </w:p>
     <w:p>
@@ -9846,7 +10606,47 @@
         <w:ind w:firstLine="720"/>
       </w:pPr>
       <w:r>
-        <w:t>Python also has extensive set of libraries that helps with rapid prototyping of the software, letting us focus on the actual functionality, rather than spending effort on the Lower-level libraries and utility functions. Though OpenWRT SDK provides more low-level libraries and frameworks for developing native applications for OpenWRT based devices, handling different CPU architectures required a lot more effort from developer's side. For the purpose of prototyping, we did not need such low level access to the OpenWRT stack. Due to these reasons, we chose not to use the OpenWRT SDK for the prototyping.</w:t>
+        <w:t xml:space="preserve">Python also has extensive set of libraries that helps with rapid prototyping of the software, letting us focus on the actual functionality, rather than spending effort on the Lower-level libraries and utility functions. Though </w:t>
+      </w:r>
+      <w:proofErr w:type="spellStart"/>
+      <w:r>
+        <w:t>OpenWRT</w:t>
+      </w:r>
+      <w:proofErr w:type="spellEnd"/>
+      <w:r>
+        <w:t xml:space="preserve"> SDK provides more low-level libraries and frameworks for developing native applications for </w:t>
+      </w:r>
+      <w:proofErr w:type="spellStart"/>
+      <w:r>
+        <w:t>OpenWRT</w:t>
+      </w:r>
+      <w:proofErr w:type="spellEnd"/>
+      <w:r>
+        <w:t xml:space="preserve"> based devices, handling different CPU architectures required a lot more effort from developer's side. For the purpose of prototyping, we did not need such </w:t>
+      </w:r>
+      <w:proofErr w:type="gramStart"/>
+      <w:r>
+        <w:t>low level</w:t>
+      </w:r>
+      <w:proofErr w:type="gramEnd"/>
+      <w:r>
+        <w:t xml:space="preserve"> access to the </w:t>
+      </w:r>
+      <w:proofErr w:type="spellStart"/>
+      <w:r>
+        <w:t>OpenWRT</w:t>
+      </w:r>
+      <w:proofErr w:type="spellEnd"/>
+      <w:r>
+        <w:t xml:space="preserve"> stack. Due to these reasons, we chose not to use the </w:t>
+      </w:r>
+      <w:proofErr w:type="spellStart"/>
+      <w:r>
+        <w:t>OpenWRT</w:t>
+      </w:r>
+      <w:proofErr w:type="spellEnd"/>
+      <w:r>
+        <w:t xml:space="preserve"> SDK for the prototyping.</w:t>
       </w:r>
     </w:p>
     <w:p>
@@ -9885,7 +10685,23 @@
         <w:ind w:firstLine="720"/>
       </w:pPr>
       <w:r>
-        <w:t>Every device that is managed by the AmazeRT system will need to be uniquely identified. A UUID was chosen as an identifier for the device. UUID is a 128-bit number, that can be generated to be uniquely without a central database of all generated Ids [6]. AmazerRT agent also uses UUID to generate a secret password that is shared between the device and mobile app, for securing and validating sensitive data sent across them.</w:t>
+        <w:t xml:space="preserve">Every device that is managed by the </w:t>
+      </w:r>
+      <w:proofErr w:type="spellStart"/>
+      <w:r>
+        <w:t>AmazeRT</w:t>
+      </w:r>
+      <w:proofErr w:type="spellEnd"/>
+      <w:r>
+        <w:t xml:space="preserve"> system will need to be uniquely identified. A UUID was chosen as an identifier for the device. UUID is a 128-bit number, that can be generated to be uniquely without a central database of all generated Ids [6]. </w:t>
+      </w:r>
+      <w:proofErr w:type="spellStart"/>
+      <w:r>
+        <w:t>AmazerRT</w:t>
+      </w:r>
+      <w:proofErr w:type="spellEnd"/>
+      <w:r>
+        <w:t xml:space="preserve"> agent also uses UUID to generate a secret password that is shared between the device and mobile app, for securing and validating sensitive data sent across them.</w:t>
       </w:r>
     </w:p>
     <w:p>
@@ -10815,14 +11631,27 @@
                             <w:r>
                               <w:t xml:space="preserve">Figure </w:t>
                             </w:r>
-                            <w:fldSimple w:instr=" SEQ Figure \* ARABIC ">
-                              <w:r>
-                                <w:rPr>
-                                  <w:noProof/>
-                                </w:rPr>
-                                <w:t>6</w:t>
-                              </w:r>
-                            </w:fldSimple>
+                            <w:r>
+                              <w:fldChar w:fldCharType="begin"/>
+                            </w:r>
+                            <w:r>
+                              <w:instrText xml:space="preserve"> SEQ Figure \* ARABIC </w:instrText>
+                            </w:r>
+                            <w:r>
+                              <w:fldChar w:fldCharType="separate"/>
+                            </w:r>
+                            <w:r>
+                              <w:rPr>
+                                <w:noProof/>
+                              </w:rPr>
+                              <w:t>6</w:t>
+                            </w:r>
+                            <w:r>
+                              <w:rPr>
+                                <w:noProof/>
+                              </w:rPr>
+                              <w:fldChar w:fldCharType="end"/>
+                            </w:r>
                             <w:r>
                               <w:t xml:space="preserve"> Cloud Architecture</w:t>
                             </w:r>
@@ -10860,14 +11689,27 @@
                       <w:r>
                         <w:t xml:space="preserve">Figure </w:t>
                       </w:r>
-                      <w:fldSimple w:instr=" SEQ Figure \* ARABIC ">
-                        <w:r>
-                          <w:rPr>
-                            <w:noProof/>
-                          </w:rPr>
-                          <w:t>6</w:t>
-                        </w:r>
-                      </w:fldSimple>
+                      <w:r>
+                        <w:fldChar w:fldCharType="begin"/>
+                      </w:r>
+                      <w:r>
+                        <w:instrText xml:space="preserve"> SEQ Figure \* ARABIC </w:instrText>
+                      </w:r>
+                      <w:r>
+                        <w:fldChar w:fldCharType="separate"/>
+                      </w:r>
+                      <w:r>
+                        <w:rPr>
+                          <w:noProof/>
+                        </w:rPr>
+                        <w:t>6</w:t>
+                      </w:r>
+                      <w:r>
+                        <w:rPr>
+                          <w:noProof/>
+                        </w:rPr>
+                        <w:fldChar w:fldCharType="end"/>
+                      </w:r>
                       <w:r>
                         <w:t xml:space="preserve"> Cloud Architecture</w:t>
                       </w:r>
@@ -10926,10 +11768,26 @@
         <w:t xml:space="preserve"> </w:t>
       </w:r>
       <w:r>
-        <w:t xml:space="preserve">Engine is an platform as service infrastructure provided by Google </w:t>
-      </w:r>
-      <w:r>
-        <w:t xml:space="preserve">to host an application with out worrying about instance management, </w:t>
+        <w:t xml:space="preserve">Engine is </w:t>
+      </w:r>
+      <w:proofErr w:type="gramStart"/>
+      <w:r>
+        <w:t>an</w:t>
+      </w:r>
+      <w:proofErr w:type="gramEnd"/>
+      <w:r>
+        <w:t xml:space="preserve"> platform as service infrastructure provided by Google </w:t>
+      </w:r>
+      <w:r>
+        <w:t xml:space="preserve">to host an application </w:t>
+      </w:r>
+      <w:proofErr w:type="spellStart"/>
+      <w:r>
+        <w:t>with out</w:t>
+      </w:r>
+      <w:proofErr w:type="spellEnd"/>
+      <w:r>
+        <w:t xml:space="preserve"> worrying about instance management, </w:t>
       </w:r>
       <w:r>
         <w:t>scaling,</w:t>
@@ -10943,7 +11801,55 @@
         <w:ind w:firstLine="720"/>
       </w:pPr>
       <w:r>
-        <w:t xml:space="preserve">For the communication between WRT device and mobile App an AppEngine (a cloud linux container instance) instance with public websockets is used. WRT devices can connect to this well-known websocket urls to asynchronously talk to the app. This architecture gives the flexibility that, even if the mobile app is not running at that time the WRT device can establish a connection to the websocket and push its message. </w:t>
+        <w:t xml:space="preserve">For the communication between WRT device and mobile App an </w:t>
+      </w:r>
+      <w:proofErr w:type="spellStart"/>
+      <w:r>
+        <w:t>AppEngine</w:t>
+      </w:r>
+      <w:proofErr w:type="spellEnd"/>
+      <w:r>
+        <w:t xml:space="preserve"> (a cloud </w:t>
+      </w:r>
+      <w:proofErr w:type="spellStart"/>
+      <w:r>
+        <w:t>linux</w:t>
+      </w:r>
+      <w:proofErr w:type="spellEnd"/>
+      <w:r>
+        <w:t xml:space="preserve"> container instance) instance with public </w:t>
+      </w:r>
+      <w:proofErr w:type="spellStart"/>
+      <w:r>
+        <w:t>websockets</w:t>
+      </w:r>
+      <w:proofErr w:type="spellEnd"/>
+      <w:r>
+        <w:t xml:space="preserve"> is used. WRT devices can connect to this well-known </w:t>
+      </w:r>
+      <w:proofErr w:type="spellStart"/>
+      <w:r>
+        <w:t>websocket</w:t>
+      </w:r>
+      <w:proofErr w:type="spellEnd"/>
+      <w:r>
+        <w:t xml:space="preserve"> </w:t>
+      </w:r>
+      <w:proofErr w:type="spellStart"/>
+      <w:r>
+        <w:t>urls</w:t>
+      </w:r>
+      <w:proofErr w:type="spellEnd"/>
+      <w:r>
+        <w:t xml:space="preserve"> to asynchronously talk to the app. This architecture gives the flexibility that, even if the mobile app is not running at that time the WRT device can establish a connection to the </w:t>
+      </w:r>
+      <w:proofErr w:type="spellStart"/>
+      <w:r>
+        <w:t>websocket</w:t>
+      </w:r>
+      <w:proofErr w:type="spellEnd"/>
+      <w:r>
+        <w:t xml:space="preserve"> and push its message. </w:t>
       </w:r>
     </w:p>
     <w:p>
@@ -10985,7 +11891,15 @@
         <w:t xml:space="preserve">Cloud functions are serverless computing infrastructures which can be used to </w:t>
       </w:r>
       <w:r>
-        <w:t xml:space="preserve">invoke a function for a specific event or a trigger.   It is used to publish database modifications to App Engine websockets which in turn push the message to corresponding WRT device.   </w:t>
+        <w:t xml:space="preserve">invoke a function for a specific event or a trigger.   It is used to publish database modifications to App Engine </w:t>
+      </w:r>
+      <w:proofErr w:type="spellStart"/>
+      <w:r>
+        <w:t>websockets</w:t>
+      </w:r>
+      <w:proofErr w:type="spellEnd"/>
+      <w:r>
+        <w:t xml:space="preserve"> which in turn push the message to corresponding WRT device.   </w:t>
       </w:r>
     </w:p>
     <w:p>
@@ -11008,13 +11922,23 @@
       <w:bookmarkStart w:id="65" w:name="_Toc55386007"/>
       <w:bookmarkStart w:id="66" w:name="_Toc56571392"/>
       <w:bookmarkEnd w:id="64"/>
+      <w:proofErr w:type="spellStart"/>
       <w:r>
         <w:rPr>
           <w:bCs/>
           <w:sz w:val="22"/>
           <w:szCs w:val="22"/>
         </w:rPr>
-        <w:t>Websockets with TLS for security for device to App Engine communication</w:t>
+        <w:t>Websockets</w:t>
+      </w:r>
+      <w:proofErr w:type="spellEnd"/>
+      <w:r>
+        <w:rPr>
+          <w:bCs/>
+          <w:sz w:val="22"/>
+          <w:szCs w:val="22"/>
+        </w:rPr>
+        <w:t xml:space="preserve"> with TLS for security for device to App Engine communication</w:t>
       </w:r>
       <w:bookmarkEnd w:id="65"/>
       <w:bookmarkEnd w:id="66"/>
@@ -11107,13 +12031,41 @@
       <w:bookmarkStart w:id="73" w:name="_Toc55386010"/>
       <w:bookmarkStart w:id="74" w:name="_Toc56571395"/>
       <w:bookmarkEnd w:id="72"/>
+      <w:proofErr w:type="spellStart"/>
       <w:r>
         <w:rPr>
           <w:bCs/>
           <w:sz w:val="22"/>
           <w:szCs w:val="22"/>
         </w:rPr>
-        <w:t>FireBase RealTime Database</w:t>
+        <w:t>FireBase</w:t>
+      </w:r>
+      <w:proofErr w:type="spellEnd"/>
+      <w:r>
+        <w:rPr>
+          <w:bCs/>
+          <w:sz w:val="22"/>
+          <w:szCs w:val="22"/>
+        </w:rPr>
+        <w:t xml:space="preserve"> </w:t>
+      </w:r>
+      <w:proofErr w:type="spellStart"/>
+      <w:r>
+        <w:rPr>
+          <w:bCs/>
+          <w:sz w:val="22"/>
+          <w:szCs w:val="22"/>
+        </w:rPr>
+        <w:t>RealTime</w:t>
+      </w:r>
+      <w:proofErr w:type="spellEnd"/>
+      <w:r>
+        <w:rPr>
+          <w:bCs/>
+          <w:sz w:val="22"/>
+          <w:szCs w:val="22"/>
+        </w:rPr>
+        <w:t xml:space="preserve"> Database</w:t>
       </w:r>
       <w:bookmarkEnd w:id="73"/>
       <w:bookmarkEnd w:id="74"/>
@@ -11123,16 +12075,40 @@
         <w:ind w:firstLine="720"/>
       </w:pPr>
       <w:r>
-        <w:t xml:space="preserve">Firebase Realtime Database used for openWrt router to Mobile App communication including router settings and status notification. </w:t>
-      </w:r>
-      <w:r>
-        <w:t xml:space="preserve">Firebase RealTime Database is used to implement the </w:t>
+        <w:t xml:space="preserve">Firebase Realtime Database used for </w:t>
+      </w:r>
+      <w:proofErr w:type="spellStart"/>
+      <w:r>
+        <w:t>openWrt</w:t>
+      </w:r>
+      <w:proofErr w:type="spellEnd"/>
+      <w:r>
+        <w:t xml:space="preserve"> router to Mobile App communication including router settings and status notification. </w:t>
+      </w:r>
+      <w:r>
+        <w:t xml:space="preserve">Firebase </w:t>
+      </w:r>
+      <w:proofErr w:type="spellStart"/>
+      <w:r>
+        <w:t>RealTime</w:t>
+      </w:r>
+      <w:proofErr w:type="spellEnd"/>
+      <w:r>
+        <w:t xml:space="preserve"> Database is used to implement the </w:t>
       </w:r>
       <w:r>
         <w:t>cloud-based</w:t>
       </w:r>
       <w:r>
-        <w:t xml:space="preserve"> device state and event management across managed openWrt devices and their managing applications. The Firebase infrastructure provides User authentication and authorization for appropriate access control. It also provides event trigger and registration mechanisms to help implement the business logic. </w:t>
+        <w:t xml:space="preserve"> device state and event management across managed </w:t>
+      </w:r>
+      <w:proofErr w:type="spellStart"/>
+      <w:r>
+        <w:t>openWrt</w:t>
+      </w:r>
+      <w:proofErr w:type="spellEnd"/>
+      <w:r>
+        <w:t xml:space="preserve"> devices and their managing applications. The Firebase infrastructure provides User authentication and authorization for appropriate access control. It also provides event trigger and registration mechanisms to help implement the business logic. </w:t>
       </w:r>
     </w:p>
     <w:p>
@@ -11170,15 +12146,24 @@
       <w:pPr>
         <w:ind w:firstLine="720"/>
       </w:pPr>
+      <w:proofErr w:type="spellStart"/>
       <w:r>
         <w:t>EncryptedFile</w:t>
       </w:r>
+      <w:proofErr w:type="spellEnd"/>
       <w:r>
         <w:t xml:space="preserve"> class that is part of the </w:t>
       </w:r>
-      <w:r>
-        <w:t>androidx.security.crypto</w:t>
-      </w:r>
+      <w:proofErr w:type="spellStart"/>
+      <w:proofErr w:type="gramStart"/>
+      <w:r>
+        <w:t>androidx.security</w:t>
+      </w:r>
+      <w:proofErr w:type="gramEnd"/>
+      <w:r>
+        <w:t>.crypto</w:t>
+      </w:r>
+      <w:proofErr w:type="spellEnd"/>
       <w:r>
         <w:t xml:space="preserve"> package can create and read encrypted files. The encryption scheme supported by the class is </w:t>
       </w:r>
@@ -11188,11 +12173,29 @@
       <w:r>
         <w:t xml:space="preserve">. </w:t>
       </w:r>
+      <w:proofErr w:type="spellStart"/>
       <w:r>
         <w:t>MasterKey</w:t>
       </w:r>
-      <w:r>
-        <w:t xml:space="preserve"> class references a key that is stored in Android Keystore. The recommended master key size is 256 bytes. The key encryption scheme used by MasterKey class is AES</w:t>
+      <w:proofErr w:type="spellEnd"/>
+      <w:r>
+        <w:t xml:space="preserve"> class references a key that is stored in Android </w:t>
+      </w:r>
+      <w:proofErr w:type="spellStart"/>
+      <w:r>
+        <w:t>Keystore</w:t>
+      </w:r>
+      <w:proofErr w:type="spellEnd"/>
+      <w:r>
+        <w:t xml:space="preserve">. The recommended master key size is 256 bytes. The key encryption scheme used by </w:t>
+      </w:r>
+      <w:proofErr w:type="spellStart"/>
+      <w:r>
+        <w:t>MasterKey</w:t>
+      </w:r>
+      <w:proofErr w:type="spellEnd"/>
+      <w:r>
+        <w:t xml:space="preserve"> class is AES</w:t>
       </w:r>
       <w:r>
         <w:t>256_GCM_SPEC</w:t>
@@ -11200,11 +12203,21 @@
       <w:r>
         <w:t xml:space="preserve">. </w:t>
       </w:r>
+      <w:proofErr w:type="spellStart"/>
       <w:r>
         <w:t>EncryptedFile</w:t>
       </w:r>
-      <w:r>
-        <w:t xml:space="preserve"> class uses the MasterKey class derived Key to encrypt and decrypt the files</w:t>
+      <w:proofErr w:type="spellEnd"/>
+      <w:r>
+        <w:t xml:space="preserve"> class uses the </w:t>
+      </w:r>
+      <w:proofErr w:type="spellStart"/>
+      <w:r>
+        <w:t>MasterKey</w:t>
+      </w:r>
+      <w:proofErr w:type="spellEnd"/>
+      <w:r>
+        <w:t xml:space="preserve"> class derived Key to encrypt and decrypt the files</w:t>
       </w:r>
       <w:r>
         <w:t xml:space="preserve">. </w:t>
@@ -11298,7 +12311,23 @@
         <w:pStyle w:val="IndentedParagraph"/>
       </w:pPr>
       <w:r>
-        <w:t>The launching page of Mobile App as presented in figure xyz will direct to federated login using Firebase Authentication UI. There is no sign-up feature as the app is Android based and all users will have Google account for login. The federated login screen UI is presented is figure xvz. The user needs to provide the Google username and password only the first time. The user gets navigated to Devices screen only on successful login.</w:t>
+        <w:t xml:space="preserve">The launching page of Mobile App as presented in figure </w:t>
+      </w:r>
+      <w:proofErr w:type="spellStart"/>
+      <w:r>
+        <w:t>xyz</w:t>
+      </w:r>
+      <w:proofErr w:type="spellEnd"/>
+      <w:r>
+        <w:t xml:space="preserve"> will direct to federated login using Firebase Authentication UI. There is no sign-up feature as the app is Android based and all users will have Google account for login. The federated login screen UI is presented is figure </w:t>
+      </w:r>
+      <w:proofErr w:type="spellStart"/>
+      <w:r>
+        <w:t>xvz</w:t>
+      </w:r>
+      <w:proofErr w:type="spellEnd"/>
+      <w:r>
+        <w:t>. The user needs to provide the Google username and password only the first time. The user gets navigated to Devices screen only on successful login.</w:t>
       </w:r>
     </w:p>
     <w:p>
@@ -11355,7 +12384,39 @@
         <w:pStyle w:val="IndentedParagraph"/>
       </w:pPr>
       <w:r>
-        <w:t xml:space="preserve">Successful login will launch the Device list screen. This screen will list all the registered OpenWrt devices as presented in figure xyz. First time use of the app will not have any device listing. The fab button (with plus sign) on the Device list screen will navigate to Add device screen as presented in figure xyz. The user needs to provide the device name which the OpenWrt device needs to be remembered. App will do an input check if a device with same name is already registered. It will proceed only with a new valid device name. User needs to provide admin username and password of the device to be registered. </w:t>
+        <w:t xml:space="preserve">Successful login will launch the Device list screen. This screen will list all the registered </w:t>
+      </w:r>
+      <w:proofErr w:type="spellStart"/>
+      <w:r>
+        <w:t>OpenWrt</w:t>
+      </w:r>
+      <w:proofErr w:type="spellEnd"/>
+      <w:r>
+        <w:t xml:space="preserve"> devices as presented in figure </w:t>
+      </w:r>
+      <w:proofErr w:type="spellStart"/>
+      <w:r>
+        <w:t>xyz</w:t>
+      </w:r>
+      <w:proofErr w:type="spellEnd"/>
+      <w:r>
+        <w:t xml:space="preserve">. First time use of the app will not have any device listing. The fab button (with plus sign) on the Device list screen will navigate to Add device screen as presented in figure </w:t>
+      </w:r>
+      <w:proofErr w:type="spellStart"/>
+      <w:r>
+        <w:t>xyz</w:t>
+      </w:r>
+      <w:proofErr w:type="spellEnd"/>
+      <w:r>
+        <w:t xml:space="preserve">. The user needs to provide the device name which the </w:t>
+      </w:r>
+      <w:proofErr w:type="spellStart"/>
+      <w:r>
+        <w:t>OpenWrt</w:t>
+      </w:r>
+      <w:proofErr w:type="spellEnd"/>
+      <w:r>
+        <w:t xml:space="preserve"> device needs to be remembered. App will do an input check if a device with same name is already registered. It will proceed only with a new valid device name. User needs to provide admin username and password of the device to be registered. </w:t>
       </w:r>
     </w:p>
     <w:p>
@@ -11363,7 +12424,23 @@
         <w:pStyle w:val="IndentedParagraph"/>
       </w:pPr>
       <w:r>
-        <w:t>Add button will start the registration process. A circular progress bar will be displayed along with the text running display of the registration sequence as presented in figure xyz. Figure xyz depicts the device registration sequence from Mobile app. The device registration sequence is as follows.</w:t>
+        <w:t xml:space="preserve">Add button will start the registration process. A circular progress bar will be displayed along with the text running display of the registration sequence as presented in figure </w:t>
+      </w:r>
+      <w:proofErr w:type="spellStart"/>
+      <w:r>
+        <w:t>xyz</w:t>
+      </w:r>
+      <w:proofErr w:type="spellEnd"/>
+      <w:r>
+        <w:t xml:space="preserve">. Figure </w:t>
+      </w:r>
+      <w:proofErr w:type="spellStart"/>
+      <w:r>
+        <w:t>xyz</w:t>
+      </w:r>
+      <w:proofErr w:type="spellEnd"/>
+      <w:r>
+        <w:t xml:space="preserve"> depicts the device registration sequence from Mobile app. The device registration sequence is as follows.</w:t>
       </w:r>
     </w:p>
     <w:p>
@@ -11371,7 +12448,31 @@
         <w:pStyle w:val="IndentedParagraph"/>
       </w:pPr>
       <w:r>
-        <w:t xml:space="preserve">1. ssh to OpenWrt device using JSch library and execute commands to install secure ftp daemon and start the daemon. </w:t>
+        <w:t xml:space="preserve">1. </w:t>
+      </w:r>
+      <w:proofErr w:type="spellStart"/>
+      <w:r>
+        <w:t>ssh</w:t>
+      </w:r>
+      <w:proofErr w:type="spellEnd"/>
+      <w:r>
+        <w:t xml:space="preserve"> to </w:t>
+      </w:r>
+      <w:proofErr w:type="spellStart"/>
+      <w:r>
+        <w:t>OpenWrt</w:t>
+      </w:r>
+      <w:proofErr w:type="spellEnd"/>
+      <w:r>
+        <w:t xml:space="preserve"> device using </w:t>
+      </w:r>
+      <w:proofErr w:type="spellStart"/>
+      <w:r>
+        <w:t>JSch</w:t>
+      </w:r>
+      <w:proofErr w:type="spellEnd"/>
+      <w:r>
+        <w:t xml:space="preserve"> library and execute commands to install secure ftp daemon and start the daemon. </w:t>
       </w:r>
     </w:p>
     <w:p>
@@ -11387,7 +12488,31 @@
         <w:pStyle w:val="IndentedParagraph"/>
       </w:pPr>
       <w:r>
-        <w:t>3. ssh to OpenWrt device, untar the device package and execute install script on the device.</w:t>
+        <w:t xml:space="preserve">3. </w:t>
+      </w:r>
+      <w:proofErr w:type="spellStart"/>
+      <w:r>
+        <w:t>ssh</w:t>
+      </w:r>
+      <w:proofErr w:type="spellEnd"/>
+      <w:r>
+        <w:t xml:space="preserve"> to </w:t>
+      </w:r>
+      <w:proofErr w:type="spellStart"/>
+      <w:r>
+        <w:t>OpenWrt</w:t>
+      </w:r>
+      <w:proofErr w:type="spellEnd"/>
+      <w:r>
+        <w:t xml:space="preserve"> device, </w:t>
+      </w:r>
+      <w:proofErr w:type="spellStart"/>
+      <w:r>
+        <w:t>untar</w:t>
+      </w:r>
+      <w:proofErr w:type="spellEnd"/>
+      <w:r>
+        <w:t xml:space="preserve"> the device package and execute install script on the device.</w:t>
       </w:r>
     </w:p>
     <w:p>
@@ -11395,7 +12520,15 @@
         <w:pStyle w:val="IndentedParagraph"/>
       </w:pPr>
       <w:r>
-        <w:t>4. Securely copy the device info json file from OpenWrt device to Mobile.</w:t>
+        <w:t xml:space="preserve">4. Securely copy the device info json file from </w:t>
+      </w:r>
+      <w:proofErr w:type="spellStart"/>
+      <w:r>
+        <w:t>OpenWrt</w:t>
+      </w:r>
+      <w:proofErr w:type="spellEnd"/>
+      <w:r>
+        <w:t xml:space="preserve"> device to Mobile.</w:t>
       </w:r>
     </w:p>
     <w:p>
@@ -11403,7 +12536,15 @@
         <w:pStyle w:val="IndentedParagraph"/>
       </w:pPr>
       <w:r>
-        <w:t>5. Encrypt the device registration json with Android MasterKey and save in App data space.</w:t>
+        <w:t xml:space="preserve">5. Encrypt the device registration json with Android </w:t>
+      </w:r>
+      <w:proofErr w:type="spellStart"/>
+      <w:r>
+        <w:t>MasterKey</w:t>
+      </w:r>
+      <w:proofErr w:type="spellEnd"/>
+      <w:r>
+        <w:t xml:space="preserve"> and save in App data space.</w:t>
       </w:r>
     </w:p>
     <w:p>
@@ -11411,7 +12552,15 @@
         <w:pStyle w:val="IndentedParagraph"/>
       </w:pPr>
       <w:r>
-        <w:t>6. Register the OpenWrt device on Cloud using Firebase database.</w:t>
+        <w:t xml:space="preserve">6. Register the </w:t>
+      </w:r>
+      <w:proofErr w:type="spellStart"/>
+      <w:r>
+        <w:t>OpenWrt</w:t>
+      </w:r>
+      <w:proofErr w:type="spellEnd"/>
+      <w:r>
+        <w:t xml:space="preserve"> device on Cloud using Firebase database.</w:t>
       </w:r>
     </w:p>
     <w:p>
@@ -11419,7 +12568,23 @@
         <w:pStyle w:val="IndentedParagraph"/>
       </w:pPr>
       <w:r>
-        <w:t>7. ssh to OpenWrt device and start the device software.</w:t>
+        <w:t xml:space="preserve">7. </w:t>
+      </w:r>
+      <w:proofErr w:type="spellStart"/>
+      <w:r>
+        <w:t>ssh</w:t>
+      </w:r>
+      <w:proofErr w:type="spellEnd"/>
+      <w:r>
+        <w:t xml:space="preserve"> to </w:t>
+      </w:r>
+      <w:proofErr w:type="spellStart"/>
+      <w:r>
+        <w:t>OpenWrt</w:t>
+      </w:r>
+      <w:proofErr w:type="spellEnd"/>
+      <w:r>
+        <w:t xml:space="preserve"> device and start the device software.</w:t>
       </w:r>
     </w:p>
     <w:p>
@@ -11427,7 +12592,23 @@
         <w:pStyle w:val="IndentedParagraph"/>
       </w:pPr>
       <w:r>
-        <w:t>After the device registration is done, the Done button will appear on the same screen as presented in Figure xvz. Done button will take the user back to Device list screen. This screen lists the currently added device along with all OpenWrt devices registered before.</w:t>
+        <w:t xml:space="preserve">After the device registration is done, the Done button will appear on the same screen as presented in Figure </w:t>
+      </w:r>
+      <w:proofErr w:type="spellStart"/>
+      <w:r>
+        <w:t>xvz</w:t>
+      </w:r>
+      <w:proofErr w:type="spellEnd"/>
+      <w:r>
+        <w:t xml:space="preserve">. Done button will take the user back to Device list screen. This screen lists the currently added device along with all </w:t>
+      </w:r>
+      <w:proofErr w:type="spellStart"/>
+      <w:r>
+        <w:t>OpenWrt</w:t>
+      </w:r>
+      <w:proofErr w:type="spellEnd"/>
+      <w:r>
+        <w:t xml:space="preserve"> devices registered before.</w:t>
       </w:r>
     </w:p>
     <w:p>
@@ -11476,10 +12657,50 @@
         <w:pStyle w:val="IndentedParagraph"/>
       </w:pPr>
       <w:r>
-        <w:t>Mobile App provides support for managed openWrt device settings configuration.</w:t>
-      </w:r>
-      <w:r>
-        <w:t xml:space="preserve"> This acts as a user’s primary access point to control the features provided and exposed by the openWrt device. The settings screen follows the device registration control flow by an authenticated user for App registration. At this point in the control flow, the authenticated user’s Unique Identifier and the registered device’s unique identifier are generated and available. These Unique Identifiers that are encrypted using the device symmetric key are decrypted and stored in process memory. The settings UI is designed using the MVC design paradigm. A combination of recyclerView, viewModel and adaptor is used to capture and display the device settings data using a livedata model with observer. </w:t>
+        <w:t xml:space="preserve">Mobile App provides support for managed </w:t>
+      </w:r>
+      <w:proofErr w:type="spellStart"/>
+      <w:r>
+        <w:t>openWrt</w:t>
+      </w:r>
+      <w:proofErr w:type="spellEnd"/>
+      <w:r>
+        <w:t xml:space="preserve"> device settings configuration.</w:t>
+      </w:r>
+      <w:r>
+        <w:t xml:space="preserve"> This acts as a user’s primary access point to control the features provided and exposed by the </w:t>
+      </w:r>
+      <w:proofErr w:type="spellStart"/>
+      <w:r>
+        <w:t>openWrt</w:t>
+      </w:r>
+      <w:proofErr w:type="spellEnd"/>
+      <w:r>
+        <w:t xml:space="preserve"> device. The settings screen follows the device registration control flow by an authenticated user for App registration. At this point in the control flow, the authenticated user’s Unique Identifier and the registered device’s unique identifier are generated and available. These Unique Identifiers that are encrypted using the device symmetric key are decrypted and stored in process memory. The settings UI is designed using the MVC design paradigm. A combination of </w:t>
+      </w:r>
+      <w:proofErr w:type="spellStart"/>
+      <w:r>
+        <w:t>recyclerView</w:t>
+      </w:r>
+      <w:proofErr w:type="spellEnd"/>
+      <w:r>
+        <w:t xml:space="preserve">, </w:t>
+      </w:r>
+      <w:proofErr w:type="spellStart"/>
+      <w:r>
+        <w:t>viewModel</w:t>
+      </w:r>
+      <w:proofErr w:type="spellEnd"/>
+      <w:r>
+        <w:t xml:space="preserve"> and adaptor is used to capture and display the device settings data using a </w:t>
+      </w:r>
+      <w:proofErr w:type="spellStart"/>
+      <w:r>
+        <w:t>livedata</w:t>
+      </w:r>
+      <w:proofErr w:type="spellEnd"/>
+      <w:r>
+        <w:t xml:space="preserve"> model with observer. </w:t>
       </w:r>
     </w:p>
     <w:p>
@@ -11497,7 +12718,31 @@
         <w:pStyle w:val="IndentedParagraph"/>
       </w:pPr>
       <w:r>
-        <w:t>The settings data is fetched from the Firebase Database that holds the current device settings data and acts as a communication proxy between the openWrt device and the Mobile App. A Firebase Livedata will be fetched using the built-in listener class. The listener class links to the firebase url and settings path referred to by the listener object. This allows for instant updates to be delivered from the firebase Realtime database to the registered mobile application. The fetched data from the Firebase Realtime database will always be the latest value for each setting updated from the corresponding device.</w:t>
+        <w:t xml:space="preserve">The settings data is fetched from the Firebase Database that holds the current device settings data and acts as a communication proxy between the </w:t>
+      </w:r>
+      <w:proofErr w:type="spellStart"/>
+      <w:r>
+        <w:t>openWrt</w:t>
+      </w:r>
+      <w:proofErr w:type="spellEnd"/>
+      <w:r>
+        <w:t xml:space="preserve"> device and the Mobile App. A Firebase </w:t>
+      </w:r>
+      <w:proofErr w:type="spellStart"/>
+      <w:r>
+        <w:t>Livedata</w:t>
+      </w:r>
+      <w:proofErr w:type="spellEnd"/>
+      <w:r>
+        <w:t xml:space="preserve"> will be fetched using the built-in listener class. The listener class links to the firebase </w:t>
+      </w:r>
+      <w:proofErr w:type="spellStart"/>
+      <w:r>
+        <w:t>url</w:t>
+      </w:r>
+      <w:proofErr w:type="spellEnd"/>
+      <w:r>
+        <w:t xml:space="preserve"> and settings path referred to by the listener object. This allows for instant updates to be delivered from the firebase Realtime database to the registered mobile application. The fetched data from the Firebase Realtime database will always be the latest value for each setting updated from the corresponding device.</w:t>
       </w:r>
     </w:p>
     <w:p>
@@ -11515,7 +12760,15 @@
         <w:pStyle w:val="IndentedParagraph"/>
       </w:pPr>
       <w:r>
-        <w:t>The settings data reconfiguration is facilitated through a child UI screen. Each setting update happens over a child screen that supports single setting reconfiguration. User is presented with all possible options for the current setting that is selected for update. Once user confirms update of the setting, the same is updated using the setting path reference and of the Firebase Realtime database url.</w:t>
+        <w:t xml:space="preserve">The settings data reconfiguration is facilitated through a child UI screen. Each setting update happens over a child screen that supports single setting reconfiguration. User is presented with all possible options for the current setting that is selected for update. Once user confirms update of the setting, the same is updated using the setting path reference and of the Firebase Realtime database </w:t>
+      </w:r>
+      <w:proofErr w:type="spellStart"/>
+      <w:r>
+        <w:t>url</w:t>
+      </w:r>
+      <w:proofErr w:type="spellEnd"/>
+      <w:r>
+        <w:t>.</w:t>
       </w:r>
     </w:p>
     <w:p>
@@ -11567,7 +12820,47 @@
         <w:t>Mobile App provides support for user to view current device status</w:t>
       </w:r>
       <w:r>
-        <w:t>. The status UI screen is designed using the MVC design paradigm. A combination of recyclerView, viewModel and adaptor is used to capture and display the device status data using a livedata model implemented with an observer. Firebase Realtime database proxy provides the live status data updates over a dedicated status path for each device. Status UI captures the details of devices that are connected to the openWrt device including the burned in MAC address. openWrt device status that captures the current running status of the device is also captured here along with device bootup time.</w:t>
+        <w:t xml:space="preserve">. The status UI screen is designed using the MVC design paradigm. A combination of </w:t>
+      </w:r>
+      <w:proofErr w:type="spellStart"/>
+      <w:r>
+        <w:t>recyclerView</w:t>
+      </w:r>
+      <w:proofErr w:type="spellEnd"/>
+      <w:r>
+        <w:t xml:space="preserve">, </w:t>
+      </w:r>
+      <w:proofErr w:type="spellStart"/>
+      <w:r>
+        <w:t>viewModel</w:t>
+      </w:r>
+      <w:proofErr w:type="spellEnd"/>
+      <w:r>
+        <w:t xml:space="preserve"> and adaptor is used to capture and display the device status data using a </w:t>
+      </w:r>
+      <w:proofErr w:type="spellStart"/>
+      <w:r>
+        <w:t>livedata</w:t>
+      </w:r>
+      <w:proofErr w:type="spellEnd"/>
+      <w:r>
+        <w:t xml:space="preserve"> model implemented with an observer. Firebase Realtime database proxy provides the live status data updates over a dedicated status path for each device. Status UI captures the details of devices that are connected to the </w:t>
+      </w:r>
+      <w:proofErr w:type="spellStart"/>
+      <w:r>
+        <w:t>openWrt</w:t>
+      </w:r>
+      <w:proofErr w:type="spellEnd"/>
+      <w:r>
+        <w:t xml:space="preserve"> device including the burned in MAC address. </w:t>
+      </w:r>
+      <w:proofErr w:type="spellStart"/>
+      <w:r>
+        <w:t>openWrt</w:t>
+      </w:r>
+      <w:proofErr w:type="spellEnd"/>
+      <w:r>
+        <w:t xml:space="preserve"> device status that captures the current running status of the device is also captured here along with device bootup time.</w:t>
       </w:r>
       <w:r>
         <w:t xml:space="preserve"> </w:t>
@@ -11621,7 +12914,23 @@
         <w:pStyle w:val="IndentedParagraph"/>
       </w:pPr>
       <w:r>
-        <w:t>Mobile App has a Toolbar on all screens once logged in. The Toolbar has user profile icon on the right corner as presented in Figure xyz. Google profile photo is displayed on the user profile icon. User click on user profile icon will take to User profile screen as presented in Figure xyz. This screen provides option to logout from the current user login. Logout will take the App back to the launch screen to login.</w:t>
+        <w:t xml:space="preserve">Mobile App has a Toolbar on all screens once logged in. The Toolbar has user profile icon on the right corner as presented in Figure </w:t>
+      </w:r>
+      <w:proofErr w:type="spellStart"/>
+      <w:r>
+        <w:t>xyz</w:t>
+      </w:r>
+      <w:proofErr w:type="spellEnd"/>
+      <w:r>
+        <w:t xml:space="preserve">. Google profile photo is displayed on the user profile icon. User click on user profile icon will take to User profile screen as presented in Figure </w:t>
+      </w:r>
+      <w:proofErr w:type="spellStart"/>
+      <w:r>
+        <w:t>xyz</w:t>
+      </w:r>
+      <w:proofErr w:type="spellEnd"/>
+      <w:r>
+        <w:t>. This screen provides option to logout from the current user login. Logout will take the App back to the launch screen to login.</w:t>
       </w:r>
       <w:r>
         <w:t xml:space="preserve"> </w:t>
@@ -11641,11 +12950,19 @@
       <w:bookmarkStart w:id="101" w:name="_heading=h.vd2jpored3ra" w:colFirst="0" w:colLast="0"/>
       <w:bookmarkStart w:id="102" w:name="_Toc56571406"/>
       <w:bookmarkEnd w:id="101"/>
+      <w:proofErr w:type="spellStart"/>
       <w:r>
         <w:rPr>
           <w:bCs/>
         </w:rPr>
-        <w:t>AmazeRT Agent</w:t>
+        <w:t>AmazeRT</w:t>
+      </w:r>
+      <w:proofErr w:type="spellEnd"/>
+      <w:r>
+        <w:rPr>
+          <w:bCs/>
+        </w:rPr>
+        <w:t xml:space="preserve"> Agent</w:t>
       </w:r>
       <w:bookmarkEnd w:id="102"/>
     </w:p>
@@ -11653,11 +12970,75 @@
       <w:pPr>
         <w:pStyle w:val="IndentedParagraph"/>
       </w:pPr>
+      <w:proofErr w:type="spellStart"/>
       <w:r>
         <w:rPr>
           <w:rFonts w:ascii="Times" w:hAnsi="Times" w:cs="Times"/>
         </w:rPr>
-        <w:t>AmazeRT agent is the part of the AmazeRT software stack that runs on the OpenWRT router.  It starts as soon as the router boots, and keeps running until shutdown. The primary purpose of device software is to handle all the communication between the device and the Cloud backend service. It periodically sends the device’s settings and current status to the Cloud backend and also handle different requests originating from the Mobile App, forwarded by the Cloud backend. The agent is designed to run on any device that support OpenWRT software stack.</w:t>
+        <w:t>AmazeRT</w:t>
+      </w:r>
+      <w:proofErr w:type="spellEnd"/>
+      <w:r>
+        <w:rPr>
+          <w:rFonts w:ascii="Times" w:hAnsi="Times" w:cs="Times"/>
+        </w:rPr>
+        <w:t xml:space="preserve"> agent is the part of the </w:t>
+      </w:r>
+      <w:proofErr w:type="spellStart"/>
+      <w:r>
+        <w:rPr>
+          <w:rFonts w:ascii="Times" w:hAnsi="Times" w:cs="Times"/>
+        </w:rPr>
+        <w:t>AmazeRT</w:t>
+      </w:r>
+      <w:proofErr w:type="spellEnd"/>
+      <w:r>
+        <w:rPr>
+          <w:rFonts w:ascii="Times" w:hAnsi="Times" w:cs="Times"/>
+        </w:rPr>
+        <w:t xml:space="preserve"> software stack that runs on the </w:t>
+      </w:r>
+      <w:proofErr w:type="spellStart"/>
+      <w:r>
+        <w:rPr>
+          <w:rFonts w:ascii="Times" w:hAnsi="Times" w:cs="Times"/>
+        </w:rPr>
+        <w:t>OpenWRT</w:t>
+      </w:r>
+      <w:proofErr w:type="spellEnd"/>
+      <w:r>
+        <w:rPr>
+          <w:rFonts w:ascii="Times" w:hAnsi="Times" w:cs="Times"/>
+        </w:rPr>
+        <w:t xml:space="preserve"> router.  It starts as soon as the router </w:t>
+      </w:r>
+      <w:proofErr w:type="gramStart"/>
+      <w:r>
+        <w:rPr>
+          <w:rFonts w:ascii="Times" w:hAnsi="Times" w:cs="Times"/>
+        </w:rPr>
+        <w:t>boots, and</w:t>
+      </w:r>
+      <w:proofErr w:type="gramEnd"/>
+      <w:r>
+        <w:rPr>
+          <w:rFonts w:ascii="Times" w:hAnsi="Times" w:cs="Times"/>
+        </w:rPr>
+        <w:t xml:space="preserve"> keeps running until shutdown. The primary purpose of device software is to handle all the communication between the device and the Cloud backend service. It periodically sends the device’s settings and current status to the Cloud backend and also handle different requests originating from the Mobile App, forwarded by the Cloud backend. The agent is designed to run on any device that support </w:t>
+      </w:r>
+      <w:proofErr w:type="spellStart"/>
+      <w:r>
+        <w:rPr>
+          <w:rFonts w:ascii="Times" w:hAnsi="Times" w:cs="Times"/>
+        </w:rPr>
+        <w:t>OpenWRT</w:t>
+      </w:r>
+      <w:proofErr w:type="spellEnd"/>
+      <w:r>
+        <w:rPr>
+          <w:rFonts w:ascii="Times" w:hAnsi="Times" w:cs="Times"/>
+        </w:rPr>
+        <w:t xml:space="preserve"> software stack.</w:t>
       </w:r>
     </w:p>
     <w:p>
@@ -11702,8 +13083,45 @@
       <w:bookmarkStart w:id="107" w:name="_Toc55386035"/>
       <w:bookmarkEnd w:id="106"/>
       <w:r>
-        <w:t>The AmazeRT agent software is designed to be installed on the OpenWRT router by any user who has administrative access to the device. Since the software is designed to be independent of the the OpenWRT SDK and associated ecosystem, we package this along with the mobile app used as a client for the entire software stack. The basic sequence of device setup includes copying the installation package to the router, running the install scripts to install and generate device id and keys, and then restart the router .</w:t>
-      </w:r>
+        <w:t xml:space="preserve">The </w:t>
+      </w:r>
+      <w:proofErr w:type="spellStart"/>
+      <w:r>
+        <w:t>AmazeRT</w:t>
+      </w:r>
+      <w:proofErr w:type="spellEnd"/>
+      <w:r>
+        <w:t xml:space="preserve"> agent software is designed to be installed on the </w:t>
+      </w:r>
+      <w:proofErr w:type="spellStart"/>
+      <w:r>
+        <w:t>OpenWRT</w:t>
+      </w:r>
+      <w:proofErr w:type="spellEnd"/>
+      <w:r>
+        <w:t xml:space="preserve"> router by any user who has administrative access to the device. Since the software is designed to be independent of the </w:t>
+      </w:r>
+      <w:proofErr w:type="spellStart"/>
+      <w:r>
+        <w:t>the</w:t>
+      </w:r>
+      <w:proofErr w:type="spellEnd"/>
+      <w:r>
+        <w:t xml:space="preserve"> </w:t>
+      </w:r>
+      <w:proofErr w:type="spellStart"/>
+      <w:r>
+        <w:t>OpenWRT</w:t>
+      </w:r>
+      <w:proofErr w:type="spellEnd"/>
+      <w:r>
+        <w:t xml:space="preserve"> SDK and associated ecosystem, we package this along with the mobile app used as a client for the entire software stack. The basic sequence of device setup includes copying the installation package to the router, running the install scripts to install and generate device id and keys, and then restart the </w:t>
+      </w:r>
+      <w:proofErr w:type="gramStart"/>
+      <w:r>
+        <w:t>router .</w:t>
+      </w:r>
+      <w:proofErr w:type="gramEnd"/>
     </w:p>
     <w:p>
       <w:pPr>
@@ -11723,7 +13141,47 @@
         <w:t xml:space="preserve">“install.sh” </w:t>
       </w:r>
       <w:r>
-        <w:t>is a shell script which is used for ensuring all the required dependencies are met. It uses the OpenWRT package management system called opkg to install all the required packages, including python, websockets, cryptography libraries. Once all the dependencies are installed, the AmazeRT agent files are copied to the right locations. It also setup the router to start the AmazeRT Agent on boot, making sure the communication with Cloud backend is functional across reboots.</w:t>
+        <w:t xml:space="preserve">is a shell script which is used for ensuring all the required dependencies are met. It uses the </w:t>
+      </w:r>
+      <w:proofErr w:type="spellStart"/>
+      <w:r>
+        <w:t>OpenWRT</w:t>
+      </w:r>
+      <w:proofErr w:type="spellEnd"/>
+      <w:r>
+        <w:t xml:space="preserve"> package management system called </w:t>
+      </w:r>
+      <w:proofErr w:type="spellStart"/>
+      <w:r>
+        <w:t>opkg</w:t>
+      </w:r>
+      <w:proofErr w:type="spellEnd"/>
+      <w:r>
+        <w:t xml:space="preserve"> to install all the required packages, including python, </w:t>
+      </w:r>
+      <w:proofErr w:type="spellStart"/>
+      <w:r>
+        <w:t>websockets</w:t>
+      </w:r>
+      <w:proofErr w:type="spellEnd"/>
+      <w:r>
+        <w:t xml:space="preserve">, cryptography libraries. Once all the dependencies are installed, the </w:t>
+      </w:r>
+      <w:proofErr w:type="spellStart"/>
+      <w:r>
+        <w:t>AmazeRT</w:t>
+      </w:r>
+      <w:proofErr w:type="spellEnd"/>
+      <w:r>
+        <w:t xml:space="preserve"> agent files are copied to the right locations. It also setup the router to start the </w:t>
+      </w:r>
+      <w:proofErr w:type="spellStart"/>
+      <w:r>
+        <w:t>AmazeRT</w:t>
+      </w:r>
+      <w:proofErr w:type="spellEnd"/>
+      <w:r>
+        <w:t xml:space="preserve"> Agent on boot, making sure the communication with Cloud backend is functional across reboots.</w:t>
       </w:r>
     </w:p>
     <w:p>
@@ -11761,7 +13219,23 @@
         <w:ind w:right="-720" w:firstLine="720"/>
       </w:pPr>
       <w:r>
-        <w:t xml:space="preserve">When the AmazeRT agent starts, if it is able to communicate with the Cloud backend, we assume that the router is in a consistent state. Any data in the cloud about the settings may be different from what is on the router. There is no guarantee that these settings are in a consistent state.  To prevent such conflicts from corrupting the device state later, we will need to overwrite all that settings in cloud to the one from the router. Once the agent starts, it prepares an initial registration packet which contains the all the supported settings and current status. This packet is then filled with the device identification data, and all the settings are encrypted and signed for security, and then sent to the Cloud backend. Once this completes, the state in router and the Cloud backend are in sync. The mobile app will be able to pull the data from the cloud database. The registration packet is only sent once during the boot, when the agent starts. If the agent is restarted for any reason, a registration packet is resent with the updated data. This is to handle the  case where one or more setting might have changed thorough other management interfaces like LUCI or command lines. </w:t>
+        <w:t xml:space="preserve">When the </w:t>
+      </w:r>
+      <w:proofErr w:type="spellStart"/>
+      <w:r>
+        <w:t>AmazeRT</w:t>
+      </w:r>
+      <w:proofErr w:type="spellEnd"/>
+      <w:r>
+        <w:t xml:space="preserve"> agent starts, if it is able to communicate with the Cloud backend, we assume that the router is in a consistent state. Any data in the cloud about the settings may be different from what is on the router. There is no guarantee that these settings are in a consistent state.  To prevent such conflicts from corrupting the device state later, we will need to overwrite all that settings in cloud to the one from the router. Once the agent starts, it prepares an initial registration packet which contains the all the supported settings and current status. This packet is then filled with the device identification data, and all the settings are encrypted and signed for security, and then sent to the Cloud backend. Once this completes, the state in router and the Cloud backend are in sync. The mobile app will be able to pull the data from the cloud database. The registration packet is only sent once during the boot, when the agent starts. If the agent is restarted for any reason, a registration packet is resent with the updated data. This is to handle </w:t>
+      </w:r>
+      <w:proofErr w:type="gramStart"/>
+      <w:r>
+        <w:t>the  case</w:t>
+      </w:r>
+      <w:proofErr w:type="gramEnd"/>
+      <w:r>
+        <w:t xml:space="preserve"> where one or more setting might have changed thorough other management interfaces like LUCI or command lines. </w:t>
       </w:r>
     </w:p>
     <w:p>
@@ -11805,7 +13279,23 @@
         <w:pStyle w:val="IndentedParagraph"/>
       </w:pPr>
       <w:r>
-        <w:t>The registration packet sent initially will have a complete set of settings and status from the router. The settings may change due to updates triggered from other interfaces like LUCI or even command line settings. The router status also may change due to Wifi clients connecting or disconnecting from the device. The AmazeRT agent will keep sending such updates to the cloud backend at a fixed interval so that the mobile app UI can be updated with the right data. These packets are referred to as “Heartbeat packets”. The structure of the heartbeat packet is similar to the registration packet, except that the settings are filtered to remove those that did not change from last time it was sent to the cloud backend.  Note that the setting values are encrypted and signed, each time with a different nonce also added, so even if the setting value did not change, sending the setting to cloud will trigger a change in the database. This filtering reduces the number of setting updates that need to be handled from the mobile app side too.</w:t>
+        <w:t xml:space="preserve">The registration packet sent initially will have a complete set of settings and status from the router. The settings may change due to updates triggered from other interfaces like LUCI or even command line settings. The router status also may change due to </w:t>
+      </w:r>
+      <w:proofErr w:type="spellStart"/>
+      <w:r>
+        <w:t>Wifi</w:t>
+      </w:r>
+      <w:proofErr w:type="spellEnd"/>
+      <w:r>
+        <w:t xml:space="preserve"> clients connecting or disconnecting from the device. The </w:t>
+      </w:r>
+      <w:proofErr w:type="spellStart"/>
+      <w:r>
+        <w:t>AmazeRT</w:t>
+      </w:r>
+      <w:proofErr w:type="spellEnd"/>
+      <w:r>
+        <w:t xml:space="preserve"> agent will keep sending such updates to the cloud backend at a fixed interval so that the mobile app UI can be updated with the right data. These packets are referred to as “Heartbeat packets”. The structure of the heartbeat packet is similar to the registration packet, except that the settings are filtered to remove those that did not change from last time it was sent to the cloud backend.  Note that the setting values are encrypted and signed, each time with a different nonce also added, so even if the setting value did not change, sending the setting to cloud will trigger a change in the database. This filtering reduces the number of setting updates that need to be handled from the mobile app side too.</w:t>
       </w:r>
     </w:p>
     <w:p>
@@ -11849,7 +13339,47 @@
         <w:ind w:right="-720" w:firstLine="720"/>
       </w:pPr>
       <w:r>
-        <w:t xml:space="preserve">Mobile app may change the value for any setting that is supported by AmazeRT, by updating it in the cloud database. The cloud backend will process the change in value for the the setting and generate a setting request packet to be sent to the router. The packet shall have the device identification data and sent to the router. AmazeRT agent will then process this request and extract all the settings embedded in the packet and apply those settings locally. Once the settings are updated, the heartbeat packet will take care of sending the update back to the cloud. If for any reason the setting is rejected,  the next heartbeat is forced to sent a full update, so that the cloud database is restored to a valid state. This change will also cause the Mobile app to update the device settings on the UI. </w:t>
+        <w:t xml:space="preserve">Mobile app may change the value for any setting that is supported by </w:t>
+      </w:r>
+      <w:proofErr w:type="spellStart"/>
+      <w:r>
+        <w:t>AmazeRT</w:t>
+      </w:r>
+      <w:proofErr w:type="spellEnd"/>
+      <w:r>
+        <w:t xml:space="preserve">, by updating it in the cloud database. The cloud backend will process the change in value for the </w:t>
+      </w:r>
+      <w:proofErr w:type="spellStart"/>
+      <w:r>
+        <w:t>the</w:t>
+      </w:r>
+      <w:proofErr w:type="spellEnd"/>
+      <w:r>
+        <w:t xml:space="preserve"> setting and generate a setting request packet to be sent to the router. The packet shall have the device identification data and sent to the router. </w:t>
+      </w:r>
+      <w:proofErr w:type="spellStart"/>
+      <w:r>
+        <w:t>AmazeRT</w:t>
+      </w:r>
+      <w:proofErr w:type="spellEnd"/>
+      <w:r>
+        <w:t xml:space="preserve"> agent will then process this request and extract all the settings embedded in the packet and apply those settings locally. Once the settings are updated, the heartbeat packet will take care of sending the update back to the cloud. If for any reason the setting is </w:t>
+      </w:r>
+      <w:proofErr w:type="gramStart"/>
+      <w:r>
+        <w:t>rejected,  the</w:t>
+      </w:r>
+      <w:proofErr w:type="gramEnd"/>
+      <w:r>
+        <w:t xml:space="preserve"> next heartbeat is forced to </w:t>
+      </w:r>
+      <w:proofErr w:type="spellStart"/>
+      <w:r>
+        <w:t>sent</w:t>
+      </w:r>
+      <w:proofErr w:type="spellEnd"/>
+      <w:r>
+        <w:t xml:space="preserve"> a full update, so that the cloud database is restored to a valid state. This change will also cause the Mobile app to update the device settings on the UI. </w:t>
       </w:r>
     </w:p>
     <w:p>
@@ -11860,7 +13390,23 @@
         <w:ind w:right="-720" w:firstLine="720"/>
       </w:pPr>
       <w:r>
-        <w:t xml:space="preserve">In addition to handling setting changes, AmazeRT agent supports a “command” packet to execute any generic command on the router. This helps implementing support for device reboot, uninstallation of AmazeRT agent, or any other special updates using this framework. </w:t>
+        <w:t xml:space="preserve">In addition to handling setting changes, </w:t>
+      </w:r>
+      <w:proofErr w:type="spellStart"/>
+      <w:r>
+        <w:t>AmazeRT</w:t>
+      </w:r>
+      <w:proofErr w:type="spellEnd"/>
+      <w:r>
+        <w:t xml:space="preserve"> agent supports a “command” packet to execute any generic command on the router. This helps implementing support for device reboot, uninstallation of </w:t>
+      </w:r>
+      <w:proofErr w:type="spellStart"/>
+      <w:r>
+        <w:t>AmazeRT</w:t>
+      </w:r>
+      <w:proofErr w:type="spellEnd"/>
+      <w:r>
+        <w:t xml:space="preserve"> agent, or any other special updates using this framework. </w:t>
       </w:r>
     </w:p>
     <w:p>
@@ -11910,7 +13456,47 @@
         <w:ind w:right="-720" w:firstLine="720"/>
       </w:pPr>
       <w:r>
-        <w:t>The AmazeRT software stack relies on the AmazeRT agent running on the router, handling all the communication with cloud backend. The AmazeRT agent also requires a persistent connection to the cloud to handle communication. However this cannot be guaranteed due to the possibility of network disruptions etc. To handle these kind of issues, AmazerRT agent is run with a lightweight wrapper called “runner” which keeps restarting the agent if the main application stops for some reason.  The main application is then written to gracefully exit if there is any communication failure with the cloud, or any unexpected error during its execution. The runner then restarts the agent and re-establish connection with the cloud backend.</w:t>
+        <w:t xml:space="preserve">The </w:t>
+      </w:r>
+      <w:proofErr w:type="spellStart"/>
+      <w:r>
+        <w:t>AmazeRT</w:t>
+      </w:r>
+      <w:proofErr w:type="spellEnd"/>
+      <w:r>
+        <w:t xml:space="preserve"> software stack relies on the </w:t>
+      </w:r>
+      <w:proofErr w:type="spellStart"/>
+      <w:r>
+        <w:t>AmazeRT</w:t>
+      </w:r>
+      <w:proofErr w:type="spellEnd"/>
+      <w:r>
+        <w:t xml:space="preserve"> agent running on the router, handling all the communication with cloud backend. The </w:t>
+      </w:r>
+      <w:proofErr w:type="spellStart"/>
+      <w:r>
+        <w:t>AmazeRT</w:t>
+      </w:r>
+      <w:proofErr w:type="spellEnd"/>
+      <w:r>
+        <w:t xml:space="preserve"> agent also requires a persistent connection to the cloud to handle communication. </w:t>
+      </w:r>
+      <w:proofErr w:type="gramStart"/>
+      <w:r>
+        <w:t>However</w:t>
+      </w:r>
+      <w:proofErr w:type="gramEnd"/>
+      <w:r>
+        <w:t xml:space="preserve"> this cannot be guaranteed due to the possibility of network disruptions etc. To handle these kind of issues, </w:t>
+      </w:r>
+      <w:proofErr w:type="spellStart"/>
+      <w:r>
+        <w:t>AmazerRT</w:t>
+      </w:r>
+      <w:proofErr w:type="spellEnd"/>
+      <w:r>
+        <w:t xml:space="preserve"> agent is run with a lightweight wrapper called “runner” which keeps restarting the agent if the main application stops for some reason.  The main application is then written to gracefully exit if there is any communication failure with the cloud, or any unexpected error during its execution. The runner then restarts the agent and re-establish connection with the cloud backend.</w:t>
       </w:r>
     </w:p>
     <w:p>
@@ -11951,11 +13537,13 @@
       <w:bookmarkStart w:id="121" w:name="_Toc55386040"/>
       <w:bookmarkStart w:id="122" w:name="_Toc56571413"/>
       <w:bookmarkEnd w:id="120"/>
+      <w:proofErr w:type="spellStart"/>
       <w:r>
         <w:t>Websocket</w:t>
       </w:r>
       <w:bookmarkEnd w:id="121"/>
       <w:bookmarkEnd w:id="122"/>
+      <w:proofErr w:type="spellEnd"/>
       <w:r>
         <w:t xml:space="preserve"> </w:t>
       </w:r>
@@ -11980,6 +13568,7 @@
       <w:bookmarkStart w:id="124" w:name="_Toc55386041"/>
       <w:bookmarkStart w:id="125" w:name="_Toc56571414"/>
       <w:bookmarkEnd w:id="123"/>
+      <w:proofErr w:type="spellStart"/>
       <w:r>
         <w:rPr>
           <w:bCs/>
@@ -11990,6 +13579,7 @@
       </w:r>
       <w:bookmarkEnd w:id="124"/>
       <w:bookmarkEnd w:id="125"/>
+      <w:proofErr w:type="spellEnd"/>
       <w:r>
         <w:rPr>
           <w:bCs/>
@@ -12087,10 +13677,34 @@
         <w:pStyle w:val="IndentedParagraph"/>
       </w:pPr>
       <w:r>
-        <w:t>Firebase Realtime Database used for openWrt router to Mobile App communication including router settings and status notification.</w:t>
-      </w:r>
-      <w:r>
-        <w:t xml:space="preserve"> Firebase Realtime database is used as a proxy for real time data update between the openWrt device and the Mobile App. The real time notification and registration capabilities provided by this Google service helps the Mobile App and the openWrt device to communicate through an effective and secure channel.  </w:t>
+        <w:t xml:space="preserve">Firebase Realtime Database used for </w:t>
+      </w:r>
+      <w:proofErr w:type="spellStart"/>
+      <w:r>
+        <w:t>openWrt</w:t>
+      </w:r>
+      <w:proofErr w:type="spellEnd"/>
+      <w:r>
+        <w:t xml:space="preserve"> router to Mobile App communication including router settings and status notification.</w:t>
+      </w:r>
+      <w:r>
+        <w:t xml:space="preserve"> Firebase Realtime database is used as a proxy for real time data update between the </w:t>
+      </w:r>
+      <w:proofErr w:type="spellStart"/>
+      <w:r>
+        <w:t>openWrt</w:t>
+      </w:r>
+      <w:proofErr w:type="spellEnd"/>
+      <w:r>
+        <w:t xml:space="preserve"> device and the Mobile App. The real time notification and registration capabilities provided by this Google service helps the Mobile App and the </w:t>
+      </w:r>
+      <w:proofErr w:type="spellStart"/>
+      <w:r>
+        <w:t>openWrt</w:t>
+      </w:r>
+      <w:proofErr w:type="spellEnd"/>
+      <w:r>
+        <w:t xml:space="preserve"> device to communicate through an effective and secure channel.  </w:t>
       </w:r>
     </w:p>
     <w:p>
@@ -12151,7 +13765,15 @@
         <w:pStyle w:val="IndentedParagraph"/>
       </w:pPr>
       <w:r>
-        <w:t xml:space="preserve">Mobile device local storage will be used as secure store for persistence and retrieval of openWrt device registration and authenticated user details. </w:t>
+        <w:t xml:space="preserve">Mobile device local storage will be used as secure store for persistence and retrieval of </w:t>
+      </w:r>
+      <w:proofErr w:type="spellStart"/>
+      <w:r>
+        <w:t>openWrt</w:t>
+      </w:r>
+      <w:proofErr w:type="spellEnd"/>
+      <w:r>
+        <w:t xml:space="preserve"> device registration and authenticated user details. </w:t>
       </w:r>
     </w:p>
     <w:p>
@@ -12273,7 +13895,23 @@
         <w:pStyle w:val="IndentedParagraph"/>
       </w:pPr>
       <w:r>
-        <w:t xml:space="preserve">This component is responsible for device settings management, allowing the user to view and update openWrt device settings. The Mobile App user authenticated using Firebase authentication APIs can choose to navigate to this UI component. Settings specific to this user and the selected device are displayed with options to edit the same. FirebaseQueryLiveData object is initialized with the Firebase Realtime database settings URL for the mapped user’s device. </w:t>
+        <w:t xml:space="preserve">This component is responsible for device settings management, allowing the user to view and update </w:t>
+      </w:r>
+      <w:proofErr w:type="spellStart"/>
+      <w:r>
+        <w:t>openWrt</w:t>
+      </w:r>
+      <w:proofErr w:type="spellEnd"/>
+      <w:r>
+        <w:t xml:space="preserve"> device settings. The Mobile App user authenticated using Firebase authentication APIs can choose to navigate to this UI component. Settings specific to this user and the selected device are displayed with options to edit the same. </w:t>
+      </w:r>
+      <w:proofErr w:type="spellStart"/>
+      <w:r>
+        <w:t>FirebaseQueryLiveData</w:t>
+      </w:r>
+      <w:proofErr w:type="spellEnd"/>
+      <w:r>
+        <w:t xml:space="preserve"> object is initialized with the Firebase Realtime database settings URL for the mapped user’s device. </w:t>
       </w:r>
     </w:p>
     <w:p>
@@ -12281,8 +13919,13 @@
         <w:pStyle w:val="AmazeL3"/>
       </w:pPr>
       <w:bookmarkStart w:id="153" w:name="_Toc56571425"/>
-      <w:r>
-        <w:t>FirebaseQueryLiveData class</w:t>
+      <w:proofErr w:type="spellStart"/>
+      <w:r>
+        <w:t>FirebaseQueryLiveData</w:t>
+      </w:r>
+      <w:proofErr w:type="spellEnd"/>
+      <w:r>
+        <w:t xml:space="preserve"> class</w:t>
       </w:r>
       <w:bookmarkEnd w:id="153"/>
     </w:p>
@@ -12291,7 +13934,15 @@
         <w:pStyle w:val="IndentedParagraph"/>
       </w:pPr>
       <w:r>
-        <w:t xml:space="preserve">This class is used to add event listener for Firebase Realtime database data change events. This class is derived from the LiveData Data holder class to allow for observing the changes in Database data snapshot. This class is designed and implemented in a generic fashion to instantiate and query device settings or device status database paths. </w:t>
+        <w:t xml:space="preserve">This class is used to add event listener for Firebase Realtime database data change events. This class is derived from the </w:t>
+      </w:r>
+      <w:proofErr w:type="spellStart"/>
+      <w:r>
+        <w:t>LiveData</w:t>
+      </w:r>
+      <w:proofErr w:type="spellEnd"/>
+      <w:r>
+        <w:t xml:space="preserve"> Data holder class to allow for observing the changes in Database data snapshot. This class is designed and implemented in a generic fashion to instantiate and query device settings or device status database paths. </w:t>
       </w:r>
     </w:p>
     <w:p>
@@ -12300,7 +13951,23 @@
         <w:ind w:firstLine="0"/>
       </w:pPr>
       <w:r>
-        <w:t>The instantiated object of this class feeds into the DeviceSetting and Device Status ViewModel class instances.</w:t>
+        <w:t xml:space="preserve">The instantiated object of this class feeds into the </w:t>
+      </w:r>
+      <w:proofErr w:type="spellStart"/>
+      <w:r>
+        <w:t>DeviceSetting</w:t>
+      </w:r>
+      <w:proofErr w:type="spellEnd"/>
+      <w:r>
+        <w:t xml:space="preserve"> and Device Status </w:t>
+      </w:r>
+      <w:proofErr w:type="spellStart"/>
+      <w:r>
+        <w:t>ViewModel</w:t>
+      </w:r>
+      <w:proofErr w:type="spellEnd"/>
+      <w:r>
+        <w:t xml:space="preserve"> class instances.</w:t>
       </w:r>
     </w:p>
     <w:p>
@@ -12329,7 +13996,23 @@
         <w:pStyle w:val="IndentedParagraph"/>
       </w:pPr>
       <w:r>
-        <w:t>This UI component is responsible for fetching and interpreting the managed openWrt device status. The Mobile App user authenticated using Firebase authentication APIs can choose to navigate to this UI component. Settings specific to this user and the selected device are displayed with options to edit the same. FirebaseQueryLiveData object is initialized with the Firebase Realtime database status URL for the mapped user’s device.</w:t>
+        <w:t xml:space="preserve">This UI component is responsible for fetching and interpreting the managed </w:t>
+      </w:r>
+      <w:proofErr w:type="spellStart"/>
+      <w:r>
+        <w:t>openWrt</w:t>
+      </w:r>
+      <w:proofErr w:type="spellEnd"/>
+      <w:r>
+        <w:t xml:space="preserve"> device status. The Mobile App user authenticated using Firebase authentication APIs can choose to navigate to this UI component. Settings specific to this user and the selected device are displayed with options to edit the same. </w:t>
+      </w:r>
+      <w:proofErr w:type="spellStart"/>
+      <w:r>
+        <w:t>FirebaseQueryLiveData</w:t>
+      </w:r>
+      <w:proofErr w:type="spellEnd"/>
+      <w:r>
+        <w:t xml:space="preserve"> object is initialized with the Firebase Realtime database status URL for the mapped user’s device.</w:t>
       </w:r>
     </w:p>
     <w:p>
@@ -12348,8 +14031,13 @@
       <w:bookmarkStart w:id="158" w:name="_Toc55386052"/>
       <w:bookmarkStart w:id="159" w:name="_Toc56571427"/>
       <w:bookmarkEnd w:id="157"/>
-      <w:r>
-        <w:t>OpenWRT device software</w:t>
+      <w:proofErr w:type="spellStart"/>
+      <w:r>
+        <w:t>OpenWRT</w:t>
+      </w:r>
+      <w:proofErr w:type="spellEnd"/>
+      <w:r>
+        <w:t xml:space="preserve"> device software</w:t>
       </w:r>
       <w:bookmarkEnd w:id="158"/>
       <w:bookmarkEnd w:id="159"/>
@@ -12552,6 +14240,7 @@
       <w:bookmarkStart w:id="179" w:name="_Toc55386059"/>
       <w:bookmarkStart w:id="180" w:name="_Toc56571434"/>
       <w:bookmarkEnd w:id="178"/>
+      <w:proofErr w:type="spellStart"/>
       <w:r>
         <w:rPr>
           <w:bCs/>
@@ -12562,6 +14251,7 @@
       </w:r>
       <w:bookmarkEnd w:id="179"/>
       <w:bookmarkEnd w:id="180"/>
+      <w:proofErr w:type="spellEnd"/>
       <w:r>
         <w:rPr>
           <w:bCs/>
@@ -12591,6 +14281,7 @@
       <w:bookmarkStart w:id="182" w:name="_Toc55386060"/>
       <w:bookmarkStart w:id="183" w:name="_Toc56571435"/>
       <w:bookmarkEnd w:id="181"/>
+      <w:proofErr w:type="spellStart"/>
       <w:r>
         <w:rPr>
           <w:bCs/>
@@ -12601,6 +14292,7 @@
       </w:r>
       <w:bookmarkEnd w:id="182"/>
       <w:bookmarkEnd w:id="183"/>
+      <w:proofErr w:type="spellEnd"/>
       <w:r>
         <w:rPr>
           <w:bCs/>
@@ -12932,13 +14624,23 @@
         </w:rPr>
       </w:pPr>
       <w:bookmarkStart w:id="205" w:name="_Toc56571445"/>
+      <w:proofErr w:type="spellStart"/>
       <w:r>
         <w:rPr>
           <w:bCs/>
           <w:sz w:val="22"/>
           <w:szCs w:val="22"/>
         </w:rPr>
-        <w:t>OpenWRT Device Software</w:t>
+        <w:t>OpenWRT</w:t>
+      </w:r>
+      <w:proofErr w:type="spellEnd"/>
+      <w:r>
+        <w:rPr>
+          <w:bCs/>
+          <w:sz w:val="22"/>
+          <w:szCs w:val="22"/>
+        </w:rPr>
+        <w:t xml:space="preserve"> Device Software</w:t>
       </w:r>
       <w:bookmarkEnd w:id="205"/>
     </w:p>
@@ -13277,7 +14979,15 @@
         <w:ind w:firstLine="720"/>
       </w:pPr>
       <w:r>
-        <w:t xml:space="preserve">App Engine is deployed in google cloud as a compute instance. It provides a public IP and a persistent websockets based connection to the managed devices. </w:t>
+        <w:t xml:space="preserve">App Engine is deployed in google cloud as a compute instance. It provides a public IP and a persistent </w:t>
+      </w:r>
+      <w:proofErr w:type="spellStart"/>
+      <w:r>
+        <w:t>websockets</w:t>
+      </w:r>
+      <w:proofErr w:type="spellEnd"/>
+      <w:r>
+        <w:t xml:space="preserve"> based connection to the managed devices. </w:t>
       </w:r>
     </w:p>
     <w:p>
@@ -13435,7 +15145,23 @@
     </w:p>
     <w:p>
       <w:r>
-        <w:t xml:space="preserve">Firebase RealTime database is used for the AmazeRT device to Mobile App communication. </w:t>
+        <w:t xml:space="preserve">Firebase </w:t>
+      </w:r>
+      <w:proofErr w:type="spellStart"/>
+      <w:r>
+        <w:t>RealTime</w:t>
+      </w:r>
+      <w:proofErr w:type="spellEnd"/>
+      <w:r>
+        <w:t xml:space="preserve"> database is used for the </w:t>
+      </w:r>
+      <w:proofErr w:type="spellStart"/>
+      <w:r>
+        <w:t>AmazeRT</w:t>
+      </w:r>
+      <w:proofErr w:type="spellEnd"/>
+      <w:r>
+        <w:t xml:space="preserve"> device to Mobile App communication. </w:t>
       </w:r>
     </w:p>
     <w:p>
@@ -13523,8 +15249,13 @@
       </w:pPr>
       <w:bookmarkStart w:id="252" w:name="_Toc55386083"/>
       <w:bookmarkStart w:id="253" w:name="_Toc56571465"/>
-      <w:r>
-        <w:t>Github repository</w:t>
+      <w:proofErr w:type="spellStart"/>
+      <w:r>
+        <w:t>Github</w:t>
+      </w:r>
+      <w:proofErr w:type="spellEnd"/>
+      <w:r>
+        <w:t xml:space="preserve"> repository</w:t>
       </w:r>
       <w:bookmarkEnd w:id="252"/>
       <w:bookmarkEnd w:id="253"/>
@@ -13700,7 +15431,15 @@
         <w:pStyle w:val="IndentedParagraph"/>
       </w:pPr>
       <w:r>
-        <w:t>Enhancement of this infrastructure to support device management for Edge computing devices, using Mobile app and the framework provided by the AmazeRT cloud and device management modules</w:t>
+        <w:t xml:space="preserve">Enhancement of this infrastructure to support device management for Edge computing devices, using Mobile app and the framework provided by the </w:t>
+      </w:r>
+      <w:proofErr w:type="spellStart"/>
+      <w:r>
+        <w:t>AmazeRT</w:t>
+      </w:r>
+      <w:proofErr w:type="spellEnd"/>
+      <w:r>
+        <w:t xml:space="preserve"> cloud and device management modules</w:t>
       </w:r>
     </w:p>
     <w:p>
@@ -13712,7 +15451,15 @@
         </w:numPr>
       </w:pPr>
       <w:r>
-        <w:t>Extend with IOS application support with SwiftUI for User interface development</w:t>
+        <w:t xml:space="preserve">Extend with IOS application support with </w:t>
+      </w:r>
+      <w:proofErr w:type="spellStart"/>
+      <w:r>
+        <w:t>SwiftUI</w:t>
+      </w:r>
+      <w:proofErr w:type="spellEnd"/>
+      <w:r>
+        <w:t xml:space="preserve"> for User interface development</w:t>
       </w:r>
     </w:p>
     <w:p>
@@ -13724,7 +15471,15 @@
         </w:numPr>
       </w:pPr>
       <w:r>
-        <w:t>Moving from Firebase to Firestore for the database</w:t>
+        <w:t xml:space="preserve">Moving from Firebase to </w:t>
+      </w:r>
+      <w:proofErr w:type="spellStart"/>
+      <w:r>
+        <w:t>Firestore</w:t>
+      </w:r>
+      <w:proofErr w:type="spellEnd"/>
+      <w:r>
+        <w:t xml:space="preserve"> for the database</w:t>
       </w:r>
     </w:p>
     <w:p>
@@ -13760,13 +15515,29 @@
         </w:numPr>
       </w:pPr>
       <w:r>
-        <w:t xml:space="preserve">Integrating this entire software suite with the open source OpenWRT </w:t>
+        <w:t xml:space="preserve">Integrating this entire software suite with the open source </w:t>
+      </w:r>
+      <w:proofErr w:type="spellStart"/>
+      <w:r>
+        <w:t>OpenWRT</w:t>
+      </w:r>
+      <w:proofErr w:type="spellEnd"/>
+      <w:r>
+        <w:t xml:space="preserve"> </w:t>
       </w:r>
       <w:r>
         <w:t>codebase and</w:t>
       </w:r>
       <w:r>
-        <w:t xml:space="preserve"> making this a default install option for all OpenWRT devices.</w:t>
+        <w:t xml:space="preserve"> making this a default install option for all </w:t>
+      </w:r>
+      <w:proofErr w:type="spellStart"/>
+      <w:r>
+        <w:t>OpenWRT</w:t>
+      </w:r>
+      <w:proofErr w:type="spellEnd"/>
+      <w:r>
+        <w:t xml:space="preserve"> devices.</w:t>
       </w:r>
       <w:r>
         <w:br w:type="page"/>
@@ -14093,14 +15864,30 @@
       <w:r>
         <w:t xml:space="preserve">Table  </w:t>
       </w:r>
-      <w:fldSimple w:instr=" SEQ Table \* ARABIC ">
-        <w:r>
-          <w:rPr>
-            <w:noProof/>
-          </w:rPr>
-          <w:t>1</w:t>
-        </w:r>
-      </w:fldSimple>
+      <w:r>
+        <w:fldChar w:fldCharType="begin"/>
+      </w:r>
+      <w:r>
+        <w:instrText xml:space="preserve"> SEQ Table </w:instrText>
+      </w:r>
+      <w:r>
+        <w:instrText xml:space="preserve">\* ARABIC </w:instrText>
+      </w:r>
+      <w:r>
+        <w:fldChar w:fldCharType="separate"/>
+      </w:r>
+      <w:r>
+        <w:rPr>
+          <w:noProof/>
+        </w:rPr>
+        <w:t>1</w:t>
+      </w:r>
+      <w:r>
+        <w:rPr>
+          <w:noProof/>
+        </w:rPr>
+        <w:fldChar w:fldCharType="end"/>
+      </w:r>
       <w:r>
         <w:t xml:space="preserve"> Glossary</w:t>
       </w:r>
@@ -14204,15 +15991,9 @@
           <w:szCs w:val="20"/>
           <w:shd w:val="clear" w:color="auto" w:fill="FFFFFF"/>
         </w:rPr>
-        <w:t>[2]  Instructables.com, 2020. [Online]. Available: https://www.instructables.com/id/AndroidiOS-App-to-Access-Your-OpenWrt-Router-Remot/. [Accessed: 30- Apr- 2020]</w:t>
-      </w:r>
-    </w:p>
-    <w:p>
-      <w:pPr>
-        <w:pStyle w:val="NormalWeb"/>
-        <w:spacing w:before="0" w:beforeAutospacing="0" w:after="0" w:afterAutospacing="0"/>
-        <w:ind w:left="360"/>
-      </w:pPr>
+        <w:t>[2</w:t>
+      </w:r>
+      <w:proofErr w:type="gramStart"/>
       <w:r>
         <w:rPr>
           <w:color w:val="000000"/>
@@ -14220,7 +16001,53 @@
           <w:szCs w:val="20"/>
           <w:shd w:val="clear" w:color="auto" w:fill="FFFFFF"/>
         </w:rPr>
-        <w:t xml:space="preserve">[3]   "OpenWrt Project: Packages", </w:t>
+        <w:t>]  Instructables.com</w:t>
+      </w:r>
+      <w:proofErr w:type="gramEnd"/>
+      <w:r>
+        <w:rPr>
+          <w:color w:val="000000"/>
+          <w:sz w:val="20"/>
+          <w:szCs w:val="20"/>
+          <w:shd w:val="clear" w:color="auto" w:fill="FFFFFF"/>
+        </w:rPr>
+        <w:t>, 2020. [Online]. Available: https://www.instructables.com/id/AndroidiOS-App-to-Access-Your-OpenWrt-Router-Remot/. [Accessed: 30- Apr- 2020]</w:t>
+      </w:r>
+    </w:p>
+    <w:p>
+      <w:pPr>
+        <w:pStyle w:val="NormalWeb"/>
+        <w:spacing w:before="0" w:beforeAutospacing="0" w:after="0" w:afterAutospacing="0"/>
+        <w:ind w:left="360"/>
+      </w:pPr>
+      <w:r>
+        <w:rPr>
+          <w:color w:val="000000"/>
+          <w:sz w:val="20"/>
+          <w:szCs w:val="20"/>
+          <w:shd w:val="clear" w:color="auto" w:fill="FFFFFF"/>
+        </w:rPr>
+        <w:t>[3]   "</w:t>
+      </w:r>
+      <w:proofErr w:type="spellStart"/>
+      <w:r>
+        <w:rPr>
+          <w:color w:val="000000"/>
+          <w:sz w:val="20"/>
+          <w:szCs w:val="20"/>
+          <w:shd w:val="clear" w:color="auto" w:fill="FFFFFF"/>
+        </w:rPr>
+        <w:t>OpenWrt</w:t>
+      </w:r>
+      <w:proofErr w:type="spellEnd"/>
+      <w:r>
+        <w:rPr>
+          <w:color w:val="000000"/>
+          <w:sz w:val="20"/>
+          <w:szCs w:val="20"/>
+          <w:shd w:val="clear" w:color="auto" w:fill="FFFFFF"/>
+        </w:rPr>
+        <w:t xml:space="preserve"> Project: Packages", </w:t>
       </w:r>
       <w:r>
         <w:rPr>
@@ -14256,15 +16083,9 @@
           <w:szCs w:val="20"/>
           <w:shd w:val="clear" w:color="auto" w:fill="FFFFFF"/>
         </w:rPr>
-        <w:t>[4] "OpenWRT Packages", 2020. [Online]. Available: https://openwrt.org/packages/table/start. [Accessed: 05- May- 2020]</w:t>
-      </w:r>
-    </w:p>
-    <w:p>
-      <w:pPr>
-        <w:pStyle w:val="NormalWeb"/>
-        <w:spacing w:before="0" w:beforeAutospacing="0" w:after="0" w:afterAutospacing="0"/>
-        <w:ind w:left="360"/>
-      </w:pPr>
+        <w:t>[4] "</w:t>
+      </w:r>
+      <w:proofErr w:type="spellStart"/>
       <w:r>
         <w:rPr>
           <w:color w:val="000000"/>
@@ -14272,7 +16093,53 @@
           <w:szCs w:val="20"/>
           <w:shd w:val="clear" w:color="auto" w:fill="FFFFFF"/>
         </w:rPr>
-        <w:t xml:space="preserve">[5]"OpenWrt Project: Use SSH to connect to the internet and install Luci Web interface", </w:t>
+        <w:t>OpenWRT</w:t>
+      </w:r>
+      <w:proofErr w:type="spellEnd"/>
+      <w:r>
+        <w:rPr>
+          <w:color w:val="000000"/>
+          <w:sz w:val="20"/>
+          <w:szCs w:val="20"/>
+          <w:shd w:val="clear" w:color="auto" w:fill="FFFFFF"/>
+        </w:rPr>
+        <w:t xml:space="preserve"> Packages", 2020. [Online]. Available: https://openwrt.org/packages/table/start. [Accessed: 05- May- 2020]</w:t>
+      </w:r>
+    </w:p>
+    <w:p>
+      <w:pPr>
+        <w:pStyle w:val="NormalWeb"/>
+        <w:spacing w:before="0" w:beforeAutospacing="0" w:after="0" w:afterAutospacing="0"/>
+        <w:ind w:left="360"/>
+      </w:pPr>
+      <w:r>
+        <w:rPr>
+          <w:color w:val="000000"/>
+          <w:sz w:val="20"/>
+          <w:szCs w:val="20"/>
+          <w:shd w:val="clear" w:color="auto" w:fill="FFFFFF"/>
+        </w:rPr>
+        <w:t>[5]"</w:t>
+      </w:r>
+      <w:proofErr w:type="spellStart"/>
+      <w:r>
+        <w:rPr>
+          <w:color w:val="000000"/>
+          <w:sz w:val="20"/>
+          <w:szCs w:val="20"/>
+          <w:shd w:val="clear" w:color="auto" w:fill="FFFFFF"/>
+        </w:rPr>
+        <w:t>OpenWrt</w:t>
+      </w:r>
+      <w:proofErr w:type="spellEnd"/>
+      <w:r>
+        <w:rPr>
+          <w:color w:val="000000"/>
+          <w:sz w:val="20"/>
+          <w:szCs w:val="20"/>
+          <w:shd w:val="clear" w:color="auto" w:fill="FFFFFF"/>
+        </w:rPr>
+        <w:t xml:space="preserve"> Project: Use SSH to connect to the internet and install Luci Web interface", </w:t>
       </w:r>
       <w:r>
         <w:rPr>
@@ -17912,7 +19779,7 @@
 </file>
 
 <file path=customXml/itemProps2.xml><?xml version="1.0" encoding="utf-8"?>
-<ds:datastoreItem xmlns:ds="http://schemas.openxmlformats.org/officeDocument/2006/customXml" ds:itemID="{14300E62-9AE9-5848-96F5-061274F090FD}">
+<ds:datastoreItem xmlns:ds="http://schemas.openxmlformats.org/officeDocument/2006/customXml" ds:itemID="{75168A50-9320-0F46-A299-719D71086473}">
   <ds:schemaRefs>
     <ds:schemaRef ds:uri="http://schemas.openxmlformats.org/officeDocument/2006/bibliography"/>
   </ds:schemaRefs>

</xml_diff>

<commit_message>
Adding Symmetric Key Enc design description
</commit_message>
<xml_diff>
--- a/Learn/PrjReport/CMPE_295B_Final_Project_Report.docx
+++ b/Learn/PrjReport/CMPE_295B_Final_Project_Report.docx
@@ -20,6 +20,7 @@
           <w:szCs w:val="32"/>
         </w:rPr>
       </w:pPr>
+      <w:proofErr w:type="spellStart"/>
       <w:r>
         <w:rPr>
           <w:b/>
@@ -27,8 +28,29 @@
           <w:sz w:val="32"/>
           <w:szCs w:val="32"/>
         </w:rPr>
-        <w:t>aMAZE-RT: Secure Management for OpenWRT</w:t>
-      </w:r>
+        <w:t>aMAZE</w:t>
+      </w:r>
+      <w:proofErr w:type="spellEnd"/>
+      <w:r>
+        <w:rPr>
+          <w:b/>
+          <w:color w:val="000000"/>
+          <w:sz w:val="32"/>
+          <w:szCs w:val="32"/>
+        </w:rPr>
+        <w:t xml:space="preserve">-RT: Secure Management for </w:t>
+      </w:r>
+      <w:proofErr w:type="spellStart"/>
+      <w:r>
+        <w:rPr>
+          <w:b/>
+          <w:color w:val="000000"/>
+          <w:sz w:val="32"/>
+          <w:szCs w:val="32"/>
+        </w:rPr>
+        <w:t>OpenWRT</w:t>
+      </w:r>
+      <w:proofErr w:type="spellEnd"/>
     </w:p>
     <w:p>
       <w:pPr>
@@ -164,7 +186,6 @@
                 <w:id w:val="1892144086"/>
                 <w:showingPlcHdr/>
               </w:sdtPr>
-              <w:sdtEndPr/>
               <w:sdtContent>
                 <w:r>
                   <w:t xml:space="preserve">     </w:t>
@@ -176,7 +197,6 @@
                 <w:tag w:val="goog_rdk_2"/>
                 <w:id w:val="727808660"/>
               </w:sdtPr>
-              <w:sdtEndPr/>
               <w:sdtContent/>
             </w:sdt>
             <w:r>
@@ -238,8 +258,29 @@
                 <w:color w:val="000000"/>
               </w:rPr>
             </w:pPr>
-            <w:r>
-              <w:t>Ginto George, Binu Jose, Sandeep Panakkal, Nabin Thomas</w:t>
+            <w:proofErr w:type="spellStart"/>
+            <w:r>
+              <w:t>Ginto</w:t>
+            </w:r>
+            <w:proofErr w:type="spellEnd"/>
+            <w:r>
+              <w:t xml:space="preserve"> George, </w:t>
+            </w:r>
+            <w:proofErr w:type="spellStart"/>
+            <w:r>
+              <w:t>Binu</w:t>
+            </w:r>
+            <w:proofErr w:type="spellEnd"/>
+            <w:r>
+              <w:t xml:space="preserve"> Jose, Sandeep Panakkal, </w:t>
+            </w:r>
+            <w:proofErr w:type="spellStart"/>
+            <w:r>
+              <w:t>Nabin</w:t>
+            </w:r>
+            <w:proofErr w:type="spellEnd"/>
+            <w:r>
+              <w:t xml:space="preserve"> Thomas</w:t>
             </w:r>
           </w:p>
         </w:tc>
@@ -387,7 +428,49 @@
               <w:rPr>
                 <w:color w:val="000000"/>
               </w:rPr>
-              <w:t xml:space="preserve"> Ginto George, Binu Jose, Sandeep Panakkal, Nabin Thomas </w:t>
+              <w:t xml:space="preserve"> </w:t>
+            </w:r>
+            <w:proofErr w:type="spellStart"/>
+            <w:r>
+              <w:rPr>
+                <w:color w:val="000000"/>
+              </w:rPr>
+              <w:t>Ginto</w:t>
+            </w:r>
+            <w:proofErr w:type="spellEnd"/>
+            <w:r>
+              <w:rPr>
+                <w:color w:val="000000"/>
+              </w:rPr>
+              <w:t xml:space="preserve"> George, </w:t>
+            </w:r>
+            <w:proofErr w:type="spellStart"/>
+            <w:r>
+              <w:rPr>
+                <w:color w:val="000000"/>
+              </w:rPr>
+              <w:t>Binu</w:t>
+            </w:r>
+            <w:proofErr w:type="spellEnd"/>
+            <w:r>
+              <w:rPr>
+                <w:color w:val="000000"/>
+              </w:rPr>
+              <w:t xml:space="preserve"> Jose, Sandeep Panakkal, </w:t>
+            </w:r>
+            <w:proofErr w:type="spellStart"/>
+            <w:r>
+              <w:rPr>
+                <w:color w:val="000000"/>
+              </w:rPr>
+              <w:t>Nabin</w:t>
+            </w:r>
+            <w:proofErr w:type="spellEnd"/>
+            <w:r>
+              <w:rPr>
+                <w:color w:val="000000"/>
+              </w:rPr>
+              <w:t xml:space="preserve"> Thomas </w:t>
             </w:r>
           </w:p>
         </w:tc>
@@ -683,7 +766,6 @@
                 <w:tag w:val="goog_rdk_4"/>
                 <w:id w:val="-1426416599"/>
               </w:sdtPr>
-              <w:sdtEndPr/>
               <w:sdtContent/>
             </w:sdt>
             <w:r>
@@ -847,9 +929,19 @@
         <w:spacing w:line="240" w:lineRule="auto"/>
         <w:jc w:val="center"/>
       </w:pPr>
-      <w:r>
-        <w:t>aMAZE-RT: Secure Management for OpenWRT</w:t>
-      </w:r>
+      <w:proofErr w:type="spellStart"/>
+      <w:r>
+        <w:t>aMAZE</w:t>
+      </w:r>
+      <w:proofErr w:type="spellEnd"/>
+      <w:r>
+        <w:t xml:space="preserve">-RT: Secure Management for </w:t>
+      </w:r>
+      <w:proofErr w:type="spellStart"/>
+      <w:r>
+        <w:t>OpenWRT</w:t>
+      </w:r>
+      <w:proofErr w:type="spellEnd"/>
     </w:p>
     <w:p>
       <w:pPr>
@@ -872,8 +964,29 @@
         </w:rPr>
         <w:t xml:space="preserve">By </w:t>
       </w:r>
-      <w:r>
-        <w:t>Ginto George, Binu Jose, Sandeep Panakkal, Nabin Thomas</w:t>
+      <w:proofErr w:type="spellStart"/>
+      <w:r>
+        <w:t>Ginto</w:t>
+      </w:r>
+      <w:proofErr w:type="spellEnd"/>
+      <w:r>
+        <w:t xml:space="preserve"> George, </w:t>
+      </w:r>
+      <w:proofErr w:type="spellStart"/>
+      <w:r>
+        <w:t>Binu</w:t>
+      </w:r>
+      <w:proofErr w:type="spellEnd"/>
+      <w:r>
+        <w:t xml:space="preserve"> Jose, Sandeep Panakkal, </w:t>
+      </w:r>
+      <w:proofErr w:type="spellStart"/>
+      <w:r>
+        <w:t>Nabin</w:t>
+      </w:r>
+      <w:proofErr w:type="spellEnd"/>
+      <w:r>
+        <w:t xml:space="preserve"> Thomas</w:t>
       </w:r>
       <w:r>
         <w:rPr>
@@ -912,7 +1025,31 @@
         <w:ind w:firstLine="720"/>
       </w:pPr>
       <w:r>
-        <w:t>Typical consumer routers have locked firmware which restricts the functionality to whatever the device manufacturer decides to include. Open Source software stack like OpenWRT (Open Wireless Router) can be used to enhance the functionality and device security of consumer and custom Wi-Fi routers. Management of OpenWRT based devices is done using a browser or command-line interface. While this may work for the tech-savvy, a large majority of users may not be comfortable managing their devices this way. Some consumer-level devices have moved towards mobile app-based management, but OpenWRT lacks a mobile app-based router management functionality.</w:t>
+        <w:t xml:space="preserve">Typical consumer routers have locked firmware which restricts the functionality to whatever the device manufacturer decides to include. Open Source software stack like </w:t>
+      </w:r>
+      <w:proofErr w:type="spellStart"/>
+      <w:r>
+        <w:t>OpenWRT</w:t>
+      </w:r>
+      <w:proofErr w:type="spellEnd"/>
+      <w:r>
+        <w:t xml:space="preserve"> (Open Wireless Router) can be used to enhance the functionality and device security of consumer and custom Wi-Fi routers. Management of </w:t>
+      </w:r>
+      <w:proofErr w:type="spellStart"/>
+      <w:r>
+        <w:t>OpenWRT</w:t>
+      </w:r>
+      <w:proofErr w:type="spellEnd"/>
+      <w:r>
+        <w:t xml:space="preserve"> based devices is done using a browser or command-line interface. While this may work for the tech-savvy, a large majority of users may not be comfortable managing their devices this way. Some consumer-level devices have moved towards mobile app-based management, but </w:t>
+      </w:r>
+      <w:proofErr w:type="spellStart"/>
+      <w:r>
+        <w:t>OpenWRT</w:t>
+      </w:r>
+      <w:proofErr w:type="spellEnd"/>
+      <w:r>
+        <w:t xml:space="preserve"> lacks a mobile app-based router management functionality.</w:t>
       </w:r>
     </w:p>
     <w:p>
@@ -921,7 +1058,31 @@
         <w:ind w:firstLine="720"/>
       </w:pPr>
       <w:r>
-        <w:t>In this project, we plan to develop an end-to-end secure software to manage routers using a mobile application, with a customized version of OpenWRT, a mobile app as the front end, and an optional cloud-based management system for communication. The app provides features like monitoring and managing connection attempts with the notification on the mobile app via the cloud. Mobile App shall manage router connection attempts as an additional authentication factor on top of the Wi-Fi user authentication, enabling Multi-Factor Authentication. We also plan to port the major features of the LuCI web-based management tool for OpenWRT to the App, such as Access Control, package management, real-time monitoring, etc.</w:t>
+        <w:t xml:space="preserve">In this project, we plan to develop an end-to-end secure software to manage routers using a mobile application, with a customized version of </w:t>
+      </w:r>
+      <w:proofErr w:type="spellStart"/>
+      <w:r>
+        <w:t>OpenWRT</w:t>
+      </w:r>
+      <w:proofErr w:type="spellEnd"/>
+      <w:r>
+        <w:t xml:space="preserve">, a mobile app as the front end, and an optional cloud-based management system for communication. The app provides features like monitoring and managing connection attempts with the notification on the mobile app via the cloud. Mobile App shall manage router connection attempts as an additional authentication factor on top of the Wi-Fi user authentication, enabling Multi-Factor Authentication. We also plan to port the major features of the </w:t>
+      </w:r>
+      <w:proofErr w:type="spellStart"/>
+      <w:r>
+        <w:t>LuCI</w:t>
+      </w:r>
+      <w:proofErr w:type="spellEnd"/>
+      <w:r>
+        <w:t xml:space="preserve"> web-based management tool for </w:t>
+      </w:r>
+      <w:proofErr w:type="spellStart"/>
+      <w:r>
+        <w:t>OpenWRT</w:t>
+      </w:r>
+      <w:proofErr w:type="spellEnd"/>
+      <w:r>
+        <w:t xml:space="preserve"> to the App, such as Access Control, package management, real-time monitoring, etc.</w:t>
       </w:r>
     </w:p>
     <w:p>
@@ -1012,7 +1173,15 @@
               </w:rPr>
             </w:pPr>
             <w:r>
-              <w:t>The authors are deeply indebted to Professor Michael Tjebban and Advisor Professor Kaikai Liu</w:t>
+              <w:t xml:space="preserve">The authors are deeply indebted to Professor Michael </w:t>
+            </w:r>
+            <w:proofErr w:type="spellStart"/>
+            <w:r>
+              <w:t>Tjebban</w:t>
+            </w:r>
+            <w:proofErr w:type="spellEnd"/>
+            <w:r>
+              <w:t xml:space="preserve"> and Advisor Professor Kaikai Liu</w:t>
             </w:r>
             <w:r>
               <w:rPr>
@@ -1073,7 +1242,6 @@
           <w:tag w:val="goog_rdk_5"/>
           <w:id w:val="-511376002"/>
         </w:sdtPr>
-        <w:sdtEndPr/>
         <w:sdtContent/>
       </w:sdt>
       <w:r>
@@ -1098,10 +1266,7 @@
           <w:docPartUnique/>
         </w:docPartObj>
       </w:sdtPr>
-      <w:sdtEndPr/>
       <w:sdtContent>
-        <w:bookmarkStart w:id="0" w:name="_GoBack" w:displacedByCustomXml="prev"/>
-        <w:bookmarkEnd w:id="0" w:displacedByCustomXml="prev"/>
         <w:p>
           <w:pPr>
             <w:pStyle w:val="TOC1"/>
@@ -8757,13 +8922,13 @@
       <w:r>
         <w:t xml:space="preserve"> </w:t>
       </w:r>
-      <w:bookmarkStart w:id="1" w:name="_Toc55385986"/>
-      <w:bookmarkStart w:id="2" w:name="_Toc56574944"/>
+      <w:bookmarkStart w:id="0" w:name="_Toc55385986"/>
+      <w:bookmarkStart w:id="1" w:name="_Toc56574944"/>
       <w:r>
         <w:t>Project Overview</w:t>
       </w:r>
+      <w:bookmarkEnd w:id="0"/>
       <w:bookmarkEnd w:id="1"/>
-      <w:bookmarkEnd w:id="2"/>
     </w:p>
     <w:p>
       <w:pPr>
@@ -8773,13 +8938,13 @@
           <w:numId w:val="1"/>
         </w:numPr>
       </w:pPr>
-      <w:bookmarkStart w:id="3" w:name="_Toc55385987"/>
-      <w:bookmarkStart w:id="4" w:name="_Toc56574945"/>
+      <w:bookmarkStart w:id="2" w:name="_Toc55385987"/>
+      <w:bookmarkStart w:id="3" w:name="_Toc56574945"/>
       <w:r>
         <w:t>Introduction</w:t>
       </w:r>
+      <w:bookmarkEnd w:id="2"/>
       <w:bookmarkEnd w:id="3"/>
-      <w:bookmarkEnd w:id="4"/>
     </w:p>
     <w:p>
       <w:pPr>
@@ -8870,42 +9035,69 @@
         <w:pStyle w:val="Caption"/>
         <w:jc w:val="center"/>
       </w:pPr>
-      <w:bookmarkStart w:id="5" w:name="_Toc56540852"/>
+      <w:bookmarkStart w:id="4" w:name="_Toc56540852"/>
       <w:r>
         <w:t xml:space="preserve">Figure </w:t>
       </w:r>
-      <w:r>
-        <w:fldChar w:fldCharType="begin"/>
-      </w:r>
-      <w:r>
-        <w:instrText xml:space="preserve"> SEQ Figure \* ARABIC </w:instrText>
-      </w:r>
-      <w:r>
-        <w:fldChar w:fldCharType="separate"/>
-      </w:r>
-      <w:r>
-        <w:rPr>
-          <w:noProof/>
-        </w:rPr>
-        <w:t>1</w:t>
-      </w:r>
-      <w:r>
-        <w:rPr>
-          <w:noProof/>
-        </w:rPr>
-        <w:fldChar w:fldCharType="end"/>
-      </w:r>
+      <w:fldSimple w:instr=" SEQ Figure \* ARABIC ">
+        <w:r>
+          <w:rPr>
+            <w:noProof/>
+          </w:rPr>
+          <w:t>1</w:t>
+        </w:r>
+      </w:fldSimple>
       <w:r>
         <w:t xml:space="preserve"> Typical Configuration of Home Network</w:t>
       </w:r>
-      <w:bookmarkEnd w:id="5"/>
+      <w:bookmarkEnd w:id="4"/>
     </w:p>
     <w:p>
       <w:pPr>
         <w:pStyle w:val="IndentedParagraph"/>
       </w:pPr>
       <w:r>
-        <w:t>The consumer router market comes with a plethora of brands and models supporting varying hardware and software features. They often restrict the user with locked firmware limiting the features and functionality to a subset of possible features, as conceived by the device manufacturer. Like in the case of many commercial software products, Open Source software stacks provide an alternate option to enhance the functionality and security of consumer routers. OpenWRT is such an Open Source Linux based Wireless router firmware. OpenWRT supports a wide range of hardware. There are many commercial products available based on OpenWRT. Customers can add packages to enhance the functionality of the router. OpenWRT devices provide web-based administration that provides very advanced configuration and management functionality. This would not work for a large majority of novice users who would find it hard and technically demanding to manage their devices this way. There are only a handful of consumer-oriented devices that have ventured towards mobile application-based device management.  This is one area that OpenWRT falls behind and even a basic mobile application-based router management functionality will benefit all the consumers in a big way. The trend towards using mobile apps for everything has made routers with mobile App based management more appealing for a large group of users, who would otherwise not even bother to configure the router with the web-based management tools [2].</w:t>
+        <w:t xml:space="preserve">The consumer router market comes with a plethora of brands and models supporting varying hardware and software features. They often restrict the user with locked firmware limiting the features and functionality to a subset of possible features, as conceived by the device manufacturer. Like in the case of many commercial software products, Open Source software stacks provide an alternate option to enhance the functionality and security of consumer routers. </w:t>
+      </w:r>
+      <w:proofErr w:type="spellStart"/>
+      <w:r>
+        <w:t>OpenWRT</w:t>
+      </w:r>
+      <w:proofErr w:type="spellEnd"/>
+      <w:r>
+        <w:t xml:space="preserve"> is such an Open Source Linux based Wireless router firmware. </w:t>
+      </w:r>
+      <w:proofErr w:type="spellStart"/>
+      <w:r>
+        <w:t>OpenWRT</w:t>
+      </w:r>
+      <w:proofErr w:type="spellEnd"/>
+      <w:r>
+        <w:t xml:space="preserve"> supports a wide range of hardware. There are many commercial products available based on </w:t>
+      </w:r>
+      <w:proofErr w:type="spellStart"/>
+      <w:r>
+        <w:t>OpenWRT</w:t>
+      </w:r>
+      <w:proofErr w:type="spellEnd"/>
+      <w:r>
+        <w:t xml:space="preserve">. Customers can add packages to enhance the functionality of the router. </w:t>
+      </w:r>
+      <w:proofErr w:type="spellStart"/>
+      <w:r>
+        <w:t>OpenWRT</w:t>
+      </w:r>
+      <w:proofErr w:type="spellEnd"/>
+      <w:r>
+        <w:t xml:space="preserve"> devices provide web-based administration that provides very advanced configuration and management functionality. This would not work for a large majority of novice users who would find it hard and technically demanding to manage their devices this way. There are only a handful of consumer-oriented devices that have ventured towards mobile application-based device management.  This is one area that </w:t>
+      </w:r>
+      <w:proofErr w:type="spellStart"/>
+      <w:r>
+        <w:t>OpenWRT</w:t>
+      </w:r>
+      <w:proofErr w:type="spellEnd"/>
+      <w:r>
+        <w:t xml:space="preserve"> falls behind and even a basic mobile application-based router management functionality will benefit all the consumers in a big way. The trend towards using mobile apps for everything has made routers with mobile App based management more appealing for a large group of users, who would otherwise not even bother to configure the router with the web-based management tools [2].</w:t>
       </w:r>
     </w:p>
     <w:p>
@@ -8913,25 +9105,7 @@
         <w:pStyle w:val="IndentedParagraph"/>
       </w:pPr>
       <w:r>
-        <w:t xml:space="preserve">As part of this project, following components </w:t>
-      </w:r>
-      <w:r>
-        <w:t xml:space="preserve">are implemented </w:t>
-      </w:r>
-      <w:r>
-        <w:t xml:space="preserve">that together </w:t>
-      </w:r>
-      <w:r>
-        <w:t xml:space="preserve">can </w:t>
-      </w:r>
-      <w:r>
-        <w:t>accomplish this objective</w:t>
-      </w:r>
-      <w:r>
-        <w:t>:</w:t>
-      </w:r>
-      <w:r>
-        <w:t xml:space="preserve"> </w:t>
+        <w:t xml:space="preserve">As part of this project, following components are implemented that together can accomplish this objective: </w:t>
       </w:r>
     </w:p>
     <w:p>
@@ -8939,7 +9113,15 @@
         <w:pStyle w:val="IndentedParagraph"/>
       </w:pPr>
       <w:r>
-        <w:t>1. A new openWrt package to support the core device handling logic.</w:t>
+        <w:t xml:space="preserve">1. A new </w:t>
+      </w:r>
+      <w:proofErr w:type="spellStart"/>
+      <w:r>
+        <w:t>openWrt</w:t>
+      </w:r>
+      <w:proofErr w:type="spellEnd"/>
+      <w:r>
+        <w:t xml:space="preserve"> package to support the core device handling logic.</w:t>
       </w:r>
     </w:p>
     <w:p>
@@ -8947,7 +9129,15 @@
         <w:pStyle w:val="IndentedParagraph"/>
       </w:pPr>
       <w:r>
-        <w:t xml:space="preserve">2. A Mobile App for the end user to control and interact with his openWrt device. </w:t>
+        <w:t xml:space="preserve">2. A Mobile App for the end user to control and interact with his </w:t>
+      </w:r>
+      <w:proofErr w:type="spellStart"/>
+      <w:r>
+        <w:t>openWrt</w:t>
+      </w:r>
+      <w:proofErr w:type="spellEnd"/>
+      <w:r>
+        <w:t xml:space="preserve"> device. </w:t>
       </w:r>
     </w:p>
     <w:p>
@@ -8955,7 +9145,15 @@
         <w:pStyle w:val="IndentedParagraph"/>
       </w:pPr>
       <w:r>
-        <w:t>3. The Cloud component to facilitate the Mobile App to openWrt device interactions.</w:t>
+        <w:t xml:space="preserve">3. The Cloud component to facilitate the Mobile App to </w:t>
+      </w:r>
+      <w:proofErr w:type="spellStart"/>
+      <w:r>
+        <w:t>openWrt</w:t>
+      </w:r>
+      <w:proofErr w:type="spellEnd"/>
+      <w:r>
+        <w:t xml:space="preserve"> device interactions.</w:t>
       </w:r>
     </w:p>
     <w:p>
@@ -8968,7 +9166,31 @@
         <w:pStyle w:val="IndentedParagraph"/>
       </w:pPr>
       <w:r>
-        <w:t xml:space="preserve">The Mobile App is envisioned as the single point for the openWrt device management. Once the openWrt device is out of the box, connected and powered up, the Mobile App takes over. It allows the user to perform the initial device setup and registration with the amazeRt cloud infrastructure. The initial setup takes care of: </w:t>
+        <w:t xml:space="preserve">The Mobile App is envisioned as the single point for the </w:t>
+      </w:r>
+      <w:proofErr w:type="spellStart"/>
+      <w:r>
+        <w:t>openWrt</w:t>
+      </w:r>
+      <w:proofErr w:type="spellEnd"/>
+      <w:r>
+        <w:t xml:space="preserve"> device management. Once the </w:t>
+      </w:r>
+      <w:proofErr w:type="spellStart"/>
+      <w:r>
+        <w:t>openWrt</w:t>
+      </w:r>
+      <w:proofErr w:type="spellEnd"/>
+      <w:r>
+        <w:t xml:space="preserve"> device is out of the box, connected and powered up, the Mobile App takes over. It allows the user to perform the initial device setup and registration with the </w:t>
+      </w:r>
+      <w:proofErr w:type="spellStart"/>
+      <w:r>
+        <w:t>amazeRt</w:t>
+      </w:r>
+      <w:proofErr w:type="spellEnd"/>
+      <w:r>
+        <w:t xml:space="preserve"> cloud infrastructure. The initial setup takes care of: </w:t>
       </w:r>
     </w:p>
     <w:p>
@@ -8977,13 +9199,7 @@
       </w:pPr>
       <w:r>
         <w:tab/>
-        <w:t xml:space="preserve">1. Authenticating this </w:t>
-      </w:r>
-      <w:r>
-        <w:t>first-time</w:t>
-      </w:r>
-      <w:r>
-        <w:t xml:space="preserve"> user as the admin user, using the secure Auth APIs provided by Google Firebase Auth infrastructure. </w:t>
+        <w:t xml:space="preserve">1. Authenticating this first-time user as the admin user, using the secure Auth APIs provided by Google Firebase Auth infrastructure. </w:t>
       </w:r>
     </w:p>
     <w:p>
@@ -8992,7 +9208,15 @@
       </w:pPr>
       <w:r>
         <w:tab/>
-        <w:t xml:space="preserve">2. Installing the packaged amazeRt software on to the customer device being setup. </w:t>
+        <w:t xml:space="preserve">2. Installing the packaged </w:t>
+      </w:r>
+      <w:proofErr w:type="spellStart"/>
+      <w:r>
+        <w:t>amazeRt</w:t>
+      </w:r>
+      <w:proofErr w:type="spellEnd"/>
+      <w:r>
+        <w:t xml:space="preserve"> software on to the customer device being setup. </w:t>
       </w:r>
     </w:p>
     <w:p>
@@ -9001,7 +9225,15 @@
       </w:pPr>
       <w:r>
         <w:tab/>
-        <w:t>3. Setting up the Symmetric Key used for securing the communication between this openWrt device and its management App</w:t>
+        <w:t xml:space="preserve">3. Setting up the Symmetric Key used for securing the communication between this </w:t>
+      </w:r>
+      <w:proofErr w:type="spellStart"/>
+      <w:r>
+        <w:t>openWrt</w:t>
+      </w:r>
+      <w:proofErr w:type="spellEnd"/>
+      <w:r>
+        <w:t xml:space="preserve"> device and its management App</w:t>
       </w:r>
     </w:p>
     <w:p>
@@ -9010,7 +9242,15 @@
       </w:pPr>
       <w:r>
         <w:tab/>
-        <w:t xml:space="preserve">4. Registering the device and the user with the amazeRt cloud infrastructure. </w:t>
+        <w:t xml:space="preserve">4. Registering the device and the user with the </w:t>
+      </w:r>
+      <w:proofErr w:type="spellStart"/>
+      <w:r>
+        <w:t>amazeRt</w:t>
+      </w:r>
+      <w:proofErr w:type="spellEnd"/>
+      <w:r>
+        <w:t xml:space="preserve"> cloud infrastructure. </w:t>
       </w:r>
     </w:p>
     <w:p>
@@ -9019,13 +9259,23 @@
         <w:ind w:firstLine="0"/>
       </w:pPr>
       <w:r>
-        <w:t xml:space="preserve">Once the initial setup is completed, the Mobile App provides the authenticated user access to the various openWrt device settings and live Status </w:t>
-      </w:r>
-      <w:r>
-        <w:t>updates. A</w:t>
-      </w:r>
-      <w:r>
-        <w:t xml:space="preserve"> prominent feature in development now is the ability for the Authenticated Mobile App user to block a malicious device that is connected to the openWrt device.</w:t>
+        <w:t xml:space="preserve">Once the initial setup is completed, the Mobile App provides the authenticated user access to the various </w:t>
+      </w:r>
+      <w:proofErr w:type="spellStart"/>
+      <w:r>
+        <w:t>openWrt</w:t>
+      </w:r>
+      <w:proofErr w:type="spellEnd"/>
+      <w:r>
+        <w:t xml:space="preserve"> device settings and live Status updates. A prominent feature in development now is the ability for the Authenticated Mobile App user to block a malicious device that is connected to the </w:t>
+      </w:r>
+      <w:proofErr w:type="spellStart"/>
+      <w:r>
+        <w:t>openWrt</w:t>
+      </w:r>
+      <w:proofErr w:type="spellEnd"/>
+      <w:r>
+        <w:t xml:space="preserve"> device.</w:t>
       </w:r>
     </w:p>
     <w:p>
@@ -9036,19 +9286,19 @@
           <w:numId w:val="1"/>
         </w:numPr>
       </w:pPr>
-      <w:bookmarkStart w:id="6" w:name="_Toc55385988"/>
-      <w:bookmarkStart w:id="7" w:name="_Toc56574946"/>
+      <w:bookmarkStart w:id="5" w:name="_Toc55385988"/>
+      <w:bookmarkStart w:id="6" w:name="_Toc56574946"/>
       <w:r>
         <w:t>Proposed Areas of Study and Academic Contribution</w:t>
       </w:r>
+      <w:bookmarkEnd w:id="5"/>
       <w:bookmarkEnd w:id="6"/>
-      <w:bookmarkEnd w:id="7"/>
     </w:p>
     <w:p>
       <w:pPr>
         <w:pStyle w:val="IndentedParagraph"/>
       </w:pPr>
-      <w:bookmarkStart w:id="8" w:name="_Toc55385989"/>
+      <w:bookmarkStart w:id="7" w:name="_Toc55385989"/>
       <w:r>
         <w:t>Need to add relevant information here.</w:t>
       </w:r>
@@ -9061,28 +9311,70 @@
           <w:numId w:val="1"/>
         </w:numPr>
       </w:pPr>
-      <w:bookmarkStart w:id="9" w:name="_Toc56574947"/>
+      <w:bookmarkStart w:id="8" w:name="_Toc56574947"/>
       <w:r>
         <w:t>Current State of the Art</w:t>
       </w:r>
+      <w:bookmarkEnd w:id="7"/>
       <w:bookmarkEnd w:id="8"/>
+    </w:p>
+    <w:p>
+      <w:pPr>
+        <w:pStyle w:val="IndentedParagraph"/>
+      </w:pPr>
+      <w:proofErr w:type="spellStart"/>
+      <w:r>
+        <w:t>OpenWRT</w:t>
+      </w:r>
+      <w:proofErr w:type="spellEnd"/>
+      <w:r>
+        <w:t xml:space="preserve"> </w:t>
+      </w:r>
+      <w:bookmarkStart w:id="9" w:name="_Hlk55393355"/>
+      <w:r>
+        <w:t xml:space="preserve">firmware is based </w:t>
+      </w:r>
       <w:bookmarkEnd w:id="9"/>
-    </w:p>
-    <w:p>
-      <w:pPr>
-        <w:pStyle w:val="IndentedParagraph"/>
-      </w:pPr>
-      <w:r>
-        <w:t xml:space="preserve">OpenWRT </w:t>
-      </w:r>
-      <w:bookmarkStart w:id="10" w:name="_Hlk55393355"/>
-      <w:r>
-        <w:t xml:space="preserve">firmware is based </w:t>
-      </w:r>
-      <w:bookmarkEnd w:id="10"/>
-      <w:r>
-        <w:t>on the Linux operating system. The system provides a shell (ash shell) for running commands for making configuration changes. The fact that this is based on Linux makes it easy for extending the functionality, unlike other firmware options. OpenWRT provides a standardized way of implementing enhancements, called packages [3]. Each package is analogous to an application that can be installed on the device, extending its functionality. OpenWRT community also develops and maintains a list of around 3500 packages [4]. A Web-based management interface is provided which can be installed as a package on the device [2].  like art is currently supported in a wide range of router hardware. OpenWRT provides LuCI Web-based user interface for router administration and monitoring [5]. The UI is a bit complex to manage and operate for most of the home consumer router users. The following figures give a glimpse of the complex UI from OpenWRT</w:t>
-      </w:r>
+      <w:r>
+        <w:t xml:space="preserve">on the Linux operating system. The system provides a shell (ash shell) for running commands for making configuration changes. The fact that this is based on Linux makes it easy for extending the functionality, unlike other firmware options. </w:t>
+      </w:r>
+      <w:proofErr w:type="spellStart"/>
+      <w:r>
+        <w:t>OpenWRT</w:t>
+      </w:r>
+      <w:proofErr w:type="spellEnd"/>
+      <w:r>
+        <w:t xml:space="preserve"> provides a standardized way of implementing enhancements, called packages [3]. Each package is analogous to an application that can be installed on the device, extending its functionality. </w:t>
+      </w:r>
+      <w:proofErr w:type="spellStart"/>
+      <w:r>
+        <w:t>OpenWRT</w:t>
+      </w:r>
+      <w:proofErr w:type="spellEnd"/>
+      <w:r>
+        <w:t xml:space="preserve"> community also develops and maintains a list of around 3500 packages [4]. A Web-based management interface is provided which can be installed as a package on the device [2].  like art is currently supported in a wide range of router hardware. </w:t>
+      </w:r>
+      <w:proofErr w:type="spellStart"/>
+      <w:r>
+        <w:t>OpenWRT</w:t>
+      </w:r>
+      <w:proofErr w:type="spellEnd"/>
+      <w:r>
+        <w:t xml:space="preserve"> provides </w:t>
+      </w:r>
+      <w:proofErr w:type="spellStart"/>
+      <w:r>
+        <w:t>LuCI</w:t>
+      </w:r>
+      <w:proofErr w:type="spellEnd"/>
+      <w:r>
+        <w:t xml:space="preserve"> Web-based user interface for router administration and monitoring [5]. The UI is a bit complex to manage and operate for most of the home consumer router users. The following figures give a glimpse of the complex UI from </w:t>
+      </w:r>
+      <w:proofErr w:type="spellStart"/>
+      <w:r>
+        <w:t>OpenWRT</w:t>
+      </w:r>
+      <w:proofErr w:type="spellEnd"/>
     </w:p>
     <w:p>
       <w:pPr>
@@ -9149,35 +9441,30 @@
         <w:pStyle w:val="Caption"/>
         <w:jc w:val="center"/>
       </w:pPr>
-      <w:bookmarkStart w:id="11" w:name="_Toc56540853"/>
+      <w:bookmarkStart w:id="10" w:name="_Toc56540853"/>
       <w:r>
         <w:t xml:space="preserve">Figure </w:t>
       </w:r>
-      <w:r>
-        <w:fldChar w:fldCharType="begin"/>
-      </w:r>
-      <w:r>
-        <w:instrText xml:space="preserve"> SEQ Figure \* ARABIC </w:instrText>
-      </w:r>
-      <w:r>
-        <w:fldChar w:fldCharType="separate"/>
-      </w:r>
-      <w:r>
-        <w:rPr>
-          <w:noProof/>
-        </w:rPr>
-        <w:t>2</w:t>
-      </w:r>
-      <w:r>
-        <w:rPr>
-          <w:noProof/>
-        </w:rPr>
-        <w:fldChar w:fldCharType="end"/>
-      </w:r>
-      <w:r>
-        <w:t xml:space="preserve"> LuCL Web App UI – 1</w:t>
-      </w:r>
-      <w:bookmarkEnd w:id="11"/>
+      <w:fldSimple w:instr=" SEQ Figure \* ARABIC ">
+        <w:r>
+          <w:rPr>
+            <w:noProof/>
+          </w:rPr>
+          <w:t>2</w:t>
+        </w:r>
+      </w:fldSimple>
+      <w:r>
+        <w:t xml:space="preserve"> </w:t>
+      </w:r>
+      <w:proofErr w:type="spellStart"/>
+      <w:r>
+        <w:t>LuCL</w:t>
+      </w:r>
+      <w:proofErr w:type="spellEnd"/>
+      <w:r>
+        <w:t xml:space="preserve"> Web App UI – 1</w:t>
+      </w:r>
+      <w:bookmarkEnd w:id="10"/>
     </w:p>
     <w:p>
       <w:pPr>
@@ -9253,35 +9540,30 @@
         <w:pStyle w:val="Caption"/>
         <w:jc w:val="center"/>
       </w:pPr>
-      <w:bookmarkStart w:id="12" w:name="_Toc56540854"/>
+      <w:bookmarkStart w:id="11" w:name="_Toc56540854"/>
       <w:r>
         <w:t xml:space="preserve">Figure </w:t>
       </w:r>
-      <w:r>
-        <w:fldChar w:fldCharType="begin"/>
-      </w:r>
-      <w:r>
-        <w:instrText xml:space="preserve"> SEQ Figure \* ARABIC </w:instrText>
-      </w:r>
-      <w:r>
-        <w:fldChar w:fldCharType="separate"/>
-      </w:r>
-      <w:r>
-        <w:rPr>
-          <w:noProof/>
-        </w:rPr>
-        <w:t>3</w:t>
-      </w:r>
-      <w:r>
-        <w:rPr>
-          <w:noProof/>
-        </w:rPr>
-        <w:fldChar w:fldCharType="end"/>
-      </w:r>
-      <w:r>
-        <w:t xml:space="preserve"> LuCL Web App UI – 2</w:t>
-      </w:r>
-      <w:bookmarkEnd w:id="12"/>
+      <w:fldSimple w:instr=" SEQ Figure \* ARABIC ">
+        <w:r>
+          <w:rPr>
+            <w:noProof/>
+          </w:rPr>
+          <w:t>3</w:t>
+        </w:r>
+      </w:fldSimple>
+      <w:r>
+        <w:t xml:space="preserve"> </w:t>
+      </w:r>
+      <w:proofErr w:type="spellStart"/>
+      <w:r>
+        <w:t>LuCL</w:t>
+      </w:r>
+      <w:proofErr w:type="spellEnd"/>
+      <w:r>
+        <w:t xml:space="preserve"> Web App UI – 2</w:t>
+      </w:r>
+      <w:bookmarkEnd w:id="11"/>
     </w:p>
     <w:p>
       <w:pPr>
@@ -9348,35 +9630,30 @@
         <w:pStyle w:val="Caption"/>
         <w:jc w:val="center"/>
       </w:pPr>
-      <w:bookmarkStart w:id="13" w:name="_Toc56540855"/>
+      <w:bookmarkStart w:id="12" w:name="_Toc56540855"/>
       <w:r>
         <w:t xml:space="preserve">Figure </w:t>
       </w:r>
-      <w:r>
-        <w:fldChar w:fldCharType="begin"/>
-      </w:r>
-      <w:r>
-        <w:instrText xml:space="preserve"> SEQ Figure \* ARABIC </w:instrText>
-      </w:r>
-      <w:r>
-        <w:fldChar w:fldCharType="separate"/>
-      </w:r>
-      <w:r>
-        <w:rPr>
-          <w:noProof/>
-        </w:rPr>
-        <w:t>4</w:t>
-      </w:r>
-      <w:r>
-        <w:rPr>
-          <w:noProof/>
-        </w:rPr>
-        <w:fldChar w:fldCharType="end"/>
-      </w:r>
-      <w:r>
-        <w:t xml:space="preserve"> LuCL Web App UI - 3</w:t>
-      </w:r>
-      <w:bookmarkEnd w:id="13"/>
+      <w:fldSimple w:instr=" SEQ Figure \* ARABIC ">
+        <w:r>
+          <w:rPr>
+            <w:noProof/>
+          </w:rPr>
+          <w:t>4</w:t>
+        </w:r>
+      </w:fldSimple>
+      <w:r>
+        <w:t xml:space="preserve"> </w:t>
+      </w:r>
+      <w:proofErr w:type="spellStart"/>
+      <w:r>
+        <w:t>LuCL</w:t>
+      </w:r>
+      <w:proofErr w:type="spellEnd"/>
+      <w:r>
+        <w:t xml:space="preserve"> Web App UI - 3</w:t>
+      </w:r>
+      <w:bookmarkEnd w:id="12"/>
     </w:p>
     <w:p>
       <w:pPr>
@@ -9396,22 +9673,30 @@
         </w:numPr>
         <w:spacing w:before="360" w:line="395" w:lineRule="auto"/>
       </w:pPr>
-      <w:bookmarkStart w:id="14" w:name="_heading=h.barczl91ithp" w:colFirst="0" w:colLast="0"/>
-      <w:bookmarkStart w:id="15" w:name="_Toc55385990"/>
-      <w:bookmarkStart w:id="16" w:name="_Toc56574948"/>
+      <w:bookmarkStart w:id="13" w:name="_heading=h.barczl91ithp" w:colFirst="0" w:colLast="0"/>
+      <w:bookmarkStart w:id="14" w:name="_Toc55385990"/>
+      <w:bookmarkStart w:id="15" w:name="_Toc56574948"/>
+      <w:bookmarkEnd w:id="13"/>
+      <w:r>
+        <w:t>State-of-the-Art Summary</w:t>
+      </w:r>
       <w:bookmarkEnd w:id="14"/>
-      <w:r>
-        <w:t>State-of-the-Art Summary</w:t>
-      </w:r>
       <w:bookmarkEnd w:id="15"/>
-      <w:bookmarkEnd w:id="16"/>
     </w:p>
     <w:p>
       <w:pPr>
         <w:pStyle w:val="IndentedParagraph"/>
       </w:pPr>
       <w:r>
-        <w:t>There is no doubt that OpenWRT is an excellent open-source alternative for router firmware, providing one of the richest sets of management and security tools. However, having only a command line or web-based management and monitoring interface is a deterrent for most consumers in the era of mobile apps.</w:t>
+        <w:t xml:space="preserve">There is no doubt that </w:t>
+      </w:r>
+      <w:proofErr w:type="spellStart"/>
+      <w:r>
+        <w:t>OpenWRT</w:t>
+      </w:r>
+      <w:proofErr w:type="spellEnd"/>
+      <w:r>
+        <w:t xml:space="preserve"> is an excellent open-source alternative for router firmware, providing one of the richest sets of management and security tools. However, having only a command line or web-based management and monitoring interface is a deterrent for most consumers in the era of mobile apps.</w:t>
       </w:r>
     </w:p>
     <w:p>
@@ -9422,15 +9707,15 @@
           <w:numId w:val="4"/>
         </w:numPr>
       </w:pPr>
-      <w:bookmarkStart w:id="17" w:name="_heading=h.4dkzlp1dv0xn" w:colFirst="0" w:colLast="0"/>
-      <w:bookmarkStart w:id="18" w:name="_Toc55385991"/>
-      <w:bookmarkStart w:id="19" w:name="_Toc56574949"/>
+      <w:bookmarkStart w:id="16" w:name="_heading=h.4dkzlp1dv0xn" w:colFirst="0" w:colLast="0"/>
+      <w:bookmarkStart w:id="17" w:name="_Toc55385991"/>
+      <w:bookmarkStart w:id="18" w:name="_Toc56574949"/>
+      <w:bookmarkEnd w:id="16"/>
+      <w:r>
+        <w:t>Project Justification</w:t>
+      </w:r>
       <w:bookmarkEnd w:id="17"/>
-      <w:r>
-        <w:t>Project Justification</w:t>
-      </w:r>
       <w:bookmarkEnd w:id="18"/>
-      <w:bookmarkEnd w:id="19"/>
       <w:r>
         <w:t xml:space="preserve"> </w:t>
       </w:r>
@@ -9439,14 +9724,35 @@
       <w:pPr>
         <w:pStyle w:val="IndentedParagraph"/>
       </w:pPr>
-      <w:r>
-        <w:t xml:space="preserve">OpenWRT is a feature-rich open-source wireless router firmware. It has a rich set of features and together with the active community support and contribution makes it a leader in its arena. The OpenWRT software stack is well adopted by a wide range of hardware vendors. Despite the rich feature set and much-desired hardware adoption, there is one much-desired improvement to the software stack, a mobile management app. When it comes to management and monitoring interfaces, the lack of a mobile app for continuous monitoring and configuration management is the Achilles heel of the system. No matter how advanced the available web interface features are, their usage mandates a browser and logging in every time something needs to be checked. Mobile app-based configuration and monitoring can solve this drawback by providing a simple user-friendly management and monitoring interface. In this era of mobile apps for everything, the availability of an average mobile application-based interface would cater to </w:t>
+      <w:proofErr w:type="spellStart"/>
+      <w:r>
+        <w:t>OpenWRT</w:t>
+      </w:r>
+      <w:proofErr w:type="spellEnd"/>
+      <w:r>
+        <w:t xml:space="preserve"> is a feature-rich open-source wireless router firmware. It has a rich set of features and together with the active community support and contribution makes it a leader in its arena. The </w:t>
+      </w:r>
+      <w:proofErr w:type="spellStart"/>
+      <w:r>
+        <w:t>OpenWRT</w:t>
+      </w:r>
+      <w:proofErr w:type="spellEnd"/>
+      <w:r>
+        <w:t xml:space="preserve"> software stack is well adopted by a wide range of hardware vendors. Despite the rich feature set and much-desired hardware adoption, there is one much-desired improvement to the software stack, a mobile management app. When it comes to management and monitoring interfaces, the lack of a mobile app for continuous monitoring and configuration management is the Achilles heel of the system. No matter how advanced the available web interface features are, their usage mandates a browser and logging in every time something needs to be checked. Mobile app-based configuration and monitoring can solve this drawback by providing a simple user-friendly management and monitoring interface. In this era of mobile apps for everything, the availability of an average mobile application-based interface would cater to </w:t>
       </w:r>
       <w:r>
         <w:t>most of</w:t>
       </w:r>
       <w:r>
-        <w:t xml:space="preserve"> the internet users of the world. OpenWRT lacks in this area with no serious mobile application-based management and monitoring solutions being developed. </w:t>
+        <w:t xml:space="preserve"> the internet users of the world. </w:t>
+      </w:r>
+      <w:proofErr w:type="spellStart"/>
+      <w:r>
+        <w:t>OpenWRT</w:t>
+      </w:r>
+      <w:proofErr w:type="spellEnd"/>
+      <w:r>
+        <w:t xml:space="preserve"> lacks in this area with no serious mobile application-based management and monitoring solutions being developed. </w:t>
       </w:r>
     </w:p>
     <w:p>
@@ -9454,13 +9760,45 @@
         <w:pStyle w:val="IndentedParagraph"/>
       </w:pPr>
       <w:r>
-        <w:t xml:space="preserve">The project aims to improve the user adaptability and adoption rate of the OpenWRT stack. This will be done by adding a mobile application-based interface to manage and monitor the OpenWRT router. Cloud-based support for real-time monitoring and management of the router will be added to further enhance the adoption rate and user-friendliness of the software stack. </w:t>
+        <w:t xml:space="preserve">The project aims to improve the user adaptability and adoption rate of the </w:t>
+      </w:r>
+      <w:proofErr w:type="spellStart"/>
+      <w:r>
+        <w:t>OpenWRT</w:t>
+      </w:r>
+      <w:proofErr w:type="spellEnd"/>
+      <w:r>
+        <w:t xml:space="preserve"> stack. This will be done by adding a mobile application-based interface to manage and monitor the </w:t>
+      </w:r>
+      <w:proofErr w:type="spellStart"/>
+      <w:r>
+        <w:t>OpenWRT</w:t>
+      </w:r>
+      <w:proofErr w:type="spellEnd"/>
+      <w:r>
+        <w:t xml:space="preserve"> router. Cloud-based support for real-time monitoring and management of the router will be added to further enhance the adoption rate and user-friendliness of the software stack. </w:t>
       </w:r>
       <w:r>
         <w:t>The result</w:t>
       </w:r>
       <w:r>
-        <w:t xml:space="preserve"> will be an OpenWRT based software stack that supports mobile app-based management and monitoring of OpenWRT routers.</w:t>
+        <w:t xml:space="preserve"> will be an </w:t>
+      </w:r>
+      <w:proofErr w:type="spellStart"/>
+      <w:r>
+        <w:t>OpenWRT</w:t>
+      </w:r>
+      <w:proofErr w:type="spellEnd"/>
+      <w:r>
+        <w:t xml:space="preserve"> based software stack that supports mobile app-based management and monitoring of </w:t>
+      </w:r>
+      <w:proofErr w:type="spellStart"/>
+      <w:r>
+        <w:t>OpenWRT</w:t>
+      </w:r>
+      <w:proofErr w:type="spellEnd"/>
+      <w:r>
+        <w:t xml:space="preserve"> routers.</w:t>
       </w:r>
     </w:p>
     <w:p>
@@ -9479,13 +9817,13 @@
           <w:numId w:val="1"/>
         </w:numPr>
       </w:pPr>
-      <w:bookmarkStart w:id="20" w:name="_Toc55385992"/>
-      <w:bookmarkStart w:id="21" w:name="_Toc56574950"/>
+      <w:bookmarkStart w:id="19" w:name="_Toc55385992"/>
+      <w:bookmarkStart w:id="20" w:name="_Toc56574950"/>
       <w:r>
         <w:t>Project Architecture</w:t>
       </w:r>
+      <w:bookmarkEnd w:id="19"/>
       <w:bookmarkEnd w:id="20"/>
-      <w:bookmarkEnd w:id="21"/>
     </w:p>
     <w:p>
       <w:pPr>
@@ -9495,13 +9833,13 @@
           <w:numId w:val="1"/>
         </w:numPr>
       </w:pPr>
-      <w:bookmarkStart w:id="22" w:name="_Toc55385993"/>
-      <w:bookmarkStart w:id="23" w:name="_Toc56574951"/>
+      <w:bookmarkStart w:id="21" w:name="_Toc55385993"/>
+      <w:bookmarkStart w:id="22" w:name="_Toc56574951"/>
       <w:r>
         <w:t>Introduction</w:t>
       </w:r>
+      <w:bookmarkEnd w:id="21"/>
       <w:bookmarkEnd w:id="22"/>
-      <w:bookmarkEnd w:id="23"/>
     </w:p>
     <w:p>
       <w:pPr>
@@ -9594,38 +9932,25 @@
         <w:pStyle w:val="Caption"/>
         <w:jc w:val="center"/>
       </w:pPr>
-      <w:bookmarkStart w:id="24" w:name="_Toc56540856"/>
+      <w:bookmarkStart w:id="23" w:name="_Toc56540856"/>
       <w:r>
         <w:t xml:space="preserve">Figure </w:t>
       </w:r>
-      <w:r>
-        <w:fldChar w:fldCharType="begin"/>
-      </w:r>
-      <w:r>
-        <w:instrText xml:space="preserve"> SEQ Figure \* ARABIC </w:instrText>
-      </w:r>
-      <w:r>
-        <w:fldChar w:fldCharType="separate"/>
-      </w:r>
-      <w:r>
-        <w:rPr>
-          <w:noProof/>
-        </w:rPr>
-        <w:t>5</w:t>
-      </w:r>
-      <w:r>
-        <w:rPr>
-          <w:noProof/>
-        </w:rPr>
-        <w:fldChar w:fldCharType="end"/>
-      </w:r>
+      <w:fldSimple w:instr=" SEQ Figure \* ARABIC ">
+        <w:r>
+          <w:rPr>
+            <w:noProof/>
+          </w:rPr>
+          <w:t>5</w:t>
+        </w:r>
+      </w:fldSimple>
       <w:r>
         <w:t xml:space="preserve"> </w:t>
       </w:r>
       <w:r>
         <w:t>Project Architecture</w:t>
       </w:r>
-      <w:bookmarkEnd w:id="24"/>
+      <w:bookmarkEnd w:id="23"/>
     </w:p>
     <w:p>
       <w:r>
@@ -9659,13 +9984,13 @@
           <w:numId w:val="4"/>
         </w:numPr>
       </w:pPr>
-      <w:bookmarkStart w:id="25" w:name="_Toc55385995"/>
-      <w:bookmarkStart w:id="26" w:name="_Toc56574952"/>
+      <w:bookmarkStart w:id="24" w:name="_Toc55385995"/>
+      <w:bookmarkStart w:id="25" w:name="_Toc56574952"/>
       <w:r>
         <w:t>Architecture Subsystems</w:t>
       </w:r>
+      <w:bookmarkEnd w:id="24"/>
       <w:bookmarkEnd w:id="25"/>
-      <w:bookmarkEnd w:id="26"/>
     </w:p>
     <w:p>
       <w:pPr>
@@ -9724,7 +10049,15 @@
         <w:spacing w:line="560" w:lineRule="auto"/>
       </w:pPr>
       <w:r>
-        <w:t>The software that runs on the OpenWRT providing status updates and handling configuration changes</w:t>
+        <w:t xml:space="preserve">The software that runs on the </w:t>
+      </w:r>
+      <w:proofErr w:type="spellStart"/>
+      <w:r>
+        <w:t>OpenWRT</w:t>
+      </w:r>
+      <w:proofErr w:type="spellEnd"/>
+      <w:r>
+        <w:t xml:space="preserve"> providing status updates and handling configuration changes</w:t>
       </w:r>
     </w:p>
     <w:p>
@@ -9743,7 +10076,15 @@
         <w:spacing w:line="560" w:lineRule="auto"/>
       </w:pPr>
       <w:r>
-        <w:t>The business logic to manage and handle communication between OpenWRT device and Mobile App, which runs on Google Cloud Platform</w:t>
+        <w:t xml:space="preserve">The business logic to manage and handle communication between </w:t>
+      </w:r>
+      <w:proofErr w:type="spellStart"/>
+      <w:r>
+        <w:t>OpenWRT</w:t>
+      </w:r>
+      <w:proofErr w:type="spellEnd"/>
+      <w:r>
+        <w:t xml:space="preserve"> device and Mobile App, which runs on Google Cloud Platform</w:t>
       </w:r>
     </w:p>
     <w:p>
@@ -9764,8 +10105,8 @@
       <w:r>
         <w:t>The Secure Shared Database which keeps track of the device settings and provides real-time notifications to Mobile App about configuration changes</w:t>
       </w:r>
-      <w:bookmarkStart w:id="27" w:name="_heading=h.8tegowmij5yw" w:colFirst="0" w:colLast="0"/>
-      <w:bookmarkEnd w:id="27"/>
+      <w:bookmarkStart w:id="26" w:name="_heading=h.8tegowmij5yw" w:colFirst="0" w:colLast="0"/>
+      <w:bookmarkEnd w:id="26"/>
     </w:p>
     <w:p>
       <w:pPr>
@@ -9775,13 +10116,13 @@
           <w:numId w:val="1"/>
         </w:numPr>
       </w:pPr>
-      <w:bookmarkStart w:id="28" w:name="_Toc55385996"/>
-      <w:bookmarkStart w:id="29" w:name="_Toc56574953"/>
+      <w:bookmarkStart w:id="27" w:name="_Toc55385996"/>
+      <w:bookmarkStart w:id="28" w:name="_Toc56574953"/>
       <w:r>
         <w:t>Technology Descriptions</w:t>
       </w:r>
+      <w:bookmarkEnd w:id="27"/>
       <w:bookmarkEnd w:id="28"/>
-      <w:bookmarkEnd w:id="29"/>
     </w:p>
     <w:p>
       <w:pPr>
@@ -9798,8 +10139,8 @@
           <w:color w:val="000000"/>
         </w:rPr>
       </w:pPr>
-      <w:bookmarkStart w:id="30" w:name="_heading=h.2s8eyo1" w:colFirst="0" w:colLast="0"/>
-      <w:bookmarkEnd w:id="30"/>
+      <w:bookmarkStart w:id="29" w:name="_heading=h.2s8eyo1" w:colFirst="0" w:colLast="0"/>
+      <w:bookmarkEnd w:id="29"/>
       <w:r>
         <w:rPr>
           <w:color w:val="000000"/>
@@ -9815,14 +10156,14 @@
           <w:numId w:val="1"/>
         </w:numPr>
       </w:pPr>
-      <w:bookmarkStart w:id="31" w:name="_Toc55385997"/>
-      <w:bookmarkStart w:id="32" w:name="_Toc56574954"/>
+      <w:bookmarkStart w:id="30" w:name="_Toc55385997"/>
+      <w:bookmarkStart w:id="31" w:name="_Toc56574954"/>
       <w:r>
         <w:t>Client Technologies</w:t>
       </w:r>
-      <w:bookmarkStart w:id="33" w:name="_Toc55385998"/>
+      <w:bookmarkStart w:id="32" w:name="_Toc55385998"/>
+      <w:bookmarkEnd w:id="30"/>
       <w:bookmarkEnd w:id="31"/>
-      <w:bookmarkEnd w:id="32"/>
     </w:p>
     <w:p>
       <w:pPr>
@@ -9840,9 +10181,9 @@
           <w:szCs w:val="22"/>
         </w:rPr>
       </w:pPr>
-      <w:bookmarkStart w:id="34" w:name="_Toc55417917"/>
-      <w:bookmarkStart w:id="35" w:name="_Toc56574955"/>
-      <w:bookmarkEnd w:id="33"/>
+      <w:bookmarkStart w:id="33" w:name="_Toc55417917"/>
+      <w:bookmarkStart w:id="34" w:name="_Toc56574955"/>
+      <w:bookmarkEnd w:id="32"/>
       <w:r>
         <w:rPr>
           <w:bCs/>
@@ -9851,12 +10192,12 @@
         </w:rPr>
         <w:t>Mobile App</w:t>
       </w:r>
+      <w:bookmarkEnd w:id="33"/>
       <w:bookmarkEnd w:id="34"/>
+    </w:p>
+    <w:p>
+      <w:bookmarkStart w:id="35" w:name="_heading=h.risbj2y5u6nt" w:colFirst="0" w:colLast="0"/>
       <w:bookmarkEnd w:id="35"/>
-    </w:p>
-    <w:p>
-      <w:bookmarkStart w:id="36" w:name="_heading=h.risbj2y5u6nt" w:colFirst="0" w:colLast="0"/>
-      <w:bookmarkEnd w:id="36"/>
       <w:r>
         <w:tab/>
         <w:t xml:space="preserve">Mobile application is an </w:t>
@@ -9880,7 +10221,15 @@
         <w:t>lication</w:t>
       </w:r>
       <w:r>
-        <w:t xml:space="preserve"> to configure and control the OpenWRT device. The functionalities include device registration, </w:t>
+        <w:t xml:space="preserve"> to configure and control the </w:t>
+      </w:r>
+      <w:proofErr w:type="spellStart"/>
+      <w:r>
+        <w:t>OpenWRT</w:t>
+      </w:r>
+      <w:proofErr w:type="spellEnd"/>
+      <w:r>
+        <w:t xml:space="preserve"> device. The functionalities include device registration, </w:t>
       </w:r>
       <w:r>
         <w:t xml:space="preserve">device </w:t>
@@ -9908,110 +10257,166 @@
       <w:pPr>
         <w:pStyle w:val="Heading4"/>
       </w:pPr>
-      <w:bookmarkStart w:id="37" w:name="_heading=h.roit5nltp91p" w:colFirst="0" w:colLast="0"/>
-      <w:bookmarkStart w:id="38" w:name="_Toc55385999"/>
-      <w:bookmarkStart w:id="39" w:name="_Toc55417918"/>
-      <w:bookmarkStart w:id="40" w:name="_Toc56574956"/>
+      <w:bookmarkStart w:id="36" w:name="_heading=h.roit5nltp91p" w:colFirst="0" w:colLast="0"/>
+      <w:bookmarkStart w:id="37" w:name="_Toc55385999"/>
+      <w:bookmarkStart w:id="38" w:name="_Toc55417918"/>
+      <w:bookmarkStart w:id="39" w:name="_Toc56574956"/>
+      <w:bookmarkEnd w:id="36"/>
+      <w:r>
+        <w:t>Android S</w:t>
+      </w:r>
       <w:bookmarkEnd w:id="37"/>
-      <w:r>
-        <w:t>Android S</w:t>
-      </w:r>
       <w:bookmarkEnd w:id="38"/>
+      <w:r>
+        <w:t>DK</w:t>
+      </w:r>
       <w:bookmarkEnd w:id="39"/>
-      <w:r>
-        <w:t>DK</w:t>
-      </w:r>
+    </w:p>
+    <w:p>
+      <w:r>
+        <w:t xml:space="preserve"> </w:t>
+      </w:r>
+      <w:r>
+        <w:tab/>
+        <w:t>Android SDK is a comprehensive set of development tools for Android app development. The tools include libraries, debugger, QEMU based handset emulator, tutorials, sample codes and documentation. Android application is packaged in “.</w:t>
+      </w:r>
+      <w:proofErr w:type="spellStart"/>
+      <w:r>
+        <w:t>apk</w:t>
+      </w:r>
+      <w:proofErr w:type="spellEnd"/>
+      <w:r>
+        <w:t xml:space="preserve">” format. The </w:t>
+      </w:r>
+      <w:proofErr w:type="spellStart"/>
+      <w:r>
+        <w:t>apk</w:t>
+      </w:r>
+      <w:proofErr w:type="spellEnd"/>
+      <w:r>
+        <w:t xml:space="preserve"> package contains Dalvik executables, resource files etc. Dalvik executables are compiled byte codes. The application is stored in /data/app directory on Android OS and can be accessible only to root user for security.</w:t>
+      </w:r>
+    </w:p>
+    <w:p>
+      <w:pPr>
+        <w:pStyle w:val="Heading4"/>
+      </w:pPr>
+      <w:bookmarkStart w:id="40" w:name="_heading=h.9axwht54r0le" w:colFirst="0" w:colLast="0"/>
+      <w:bookmarkStart w:id="41" w:name="_Toc55386000"/>
+      <w:bookmarkStart w:id="42" w:name="_Toc55417919"/>
+      <w:bookmarkStart w:id="43" w:name="_Toc56574957"/>
       <w:bookmarkEnd w:id="40"/>
-    </w:p>
-    <w:p>
+      <w:proofErr w:type="spellStart"/>
+      <w:r>
+        <w:t>JS</w:t>
+      </w:r>
+      <w:bookmarkEnd w:id="41"/>
+      <w:bookmarkEnd w:id="42"/>
+      <w:r>
+        <w:t>ch</w:t>
+      </w:r>
+      <w:bookmarkEnd w:id="43"/>
+      <w:proofErr w:type="spellEnd"/>
+    </w:p>
+    <w:p>
+      <w:r>
+        <w:tab/>
+      </w:r>
+      <w:proofErr w:type="spellStart"/>
+      <w:r>
+        <w:t>JSch</w:t>
+      </w:r>
+      <w:proofErr w:type="spellEnd"/>
+      <w:r>
+        <w:t xml:space="preserve"> is a Java implementation of SSH2 based on </w:t>
+      </w:r>
+      <w:proofErr w:type="spellStart"/>
+      <w:r>
+        <w:t>JavaTM</w:t>
+      </w:r>
+      <w:proofErr w:type="spellEnd"/>
+      <w:r>
+        <w:t xml:space="preserve"> Cryptography Extension (JCE)</w:t>
+      </w:r>
+      <w:r>
+        <w:t xml:space="preserve">. This library allows to connect to </w:t>
+      </w:r>
+      <w:proofErr w:type="spellStart"/>
+      <w:r>
+        <w:t>sshd</w:t>
+      </w:r>
+      <w:proofErr w:type="spellEnd"/>
+      <w:r>
+        <w:t xml:space="preserve"> server, port forwarding, secure terminal emulation, secure file transfer etc. SSH2 </w:t>
+      </w:r>
+      <w:r>
+        <w:t>support</w:t>
+      </w:r>
+      <w:r>
+        <w:t>s</w:t>
+      </w:r>
+      <w:r>
+        <w:t xml:space="preserve"> secure file transfer</w:t>
+      </w:r>
+      <w:r>
+        <w:t xml:space="preserve">, </w:t>
+      </w:r>
+      <w:r>
+        <w:t>secure remote login,</w:t>
+      </w:r>
       <w:r>
         <w:t xml:space="preserve"> </w:t>
       </w:r>
       <w:r>
-        <w:tab/>
-        <w:t>Android SDK is a comprehensive set of development tools for Android app development. The tools include libraries, debugger, QEMU based handset emulator, tutorials, sample codes and documentation. Android application is packaged in “.apk” format. The apk package contains Dalvik executables, resource files etc. Dalvik executables are compiled byte codes. The application is stored in /data/app directory on Android OS and can be accessible only to root user for security.</w:t>
+        <w:t>and secure TCP/IP and X11 forwarding. It automatically authenticates</w:t>
+      </w:r>
+      <w:r>
+        <w:t>,</w:t>
+      </w:r>
+      <w:r>
+        <w:t xml:space="preserve"> encrypt</w:t>
+      </w:r>
+      <w:r>
+        <w:t>s</w:t>
+      </w:r>
+      <w:r>
+        <w:t>, and compress transmitted data</w:t>
+      </w:r>
+      <w:r>
+        <w:t>.</w:t>
       </w:r>
     </w:p>
     <w:p>
       <w:pPr>
         <w:pStyle w:val="Heading4"/>
       </w:pPr>
-      <w:bookmarkStart w:id="41" w:name="_heading=h.9axwht54r0le" w:colFirst="0" w:colLast="0"/>
-      <w:bookmarkStart w:id="42" w:name="_Toc55386000"/>
-      <w:bookmarkStart w:id="43" w:name="_Toc55417919"/>
-      <w:bookmarkStart w:id="44" w:name="_Toc56574957"/>
-      <w:bookmarkEnd w:id="41"/>
-      <w:r>
-        <w:t>JS</w:t>
-      </w:r>
-      <w:bookmarkEnd w:id="42"/>
-      <w:bookmarkEnd w:id="43"/>
-      <w:r>
-        <w:t>ch</w:t>
+      <w:bookmarkStart w:id="44" w:name="_Toc56574958"/>
+      <w:proofErr w:type="spellStart"/>
+      <w:r>
+        <w:t>GSon</w:t>
       </w:r>
       <w:bookmarkEnd w:id="44"/>
-    </w:p>
-    <w:p>
-      <w:r>
-        <w:tab/>
-        <w:t xml:space="preserve">JSch is a Java implementation of SSH2 based on </w:t>
-      </w:r>
-      <w:r>
-        <w:t>JavaTM Cryptography Extension (JCE)</w:t>
-      </w:r>
-      <w:r>
-        <w:t xml:space="preserve">. This library allows to connect to sshd server, port forwarding, secure terminal emulation, secure file transfer etc. SSH2 </w:t>
-      </w:r>
-      <w:r>
-        <w:t>support</w:t>
-      </w:r>
-      <w:r>
-        <w:t>s</w:t>
-      </w:r>
-      <w:r>
-        <w:t xml:space="preserve"> secure file transfer</w:t>
-      </w:r>
-      <w:r>
-        <w:t xml:space="preserve">, </w:t>
-      </w:r>
-      <w:r>
-        <w:t>secure remote login,</w:t>
-      </w:r>
-      <w:r>
-        <w:t xml:space="preserve"> </w:t>
-      </w:r>
-      <w:r>
-        <w:t>and secure TCP/IP and X11 forwarding. It automatically authenticates</w:t>
-      </w:r>
-      <w:r>
-        <w:t>,</w:t>
-      </w:r>
-      <w:r>
-        <w:t xml:space="preserve"> encrypt</w:t>
-      </w:r>
-      <w:r>
-        <w:t>s</w:t>
-      </w:r>
-      <w:r>
-        <w:t>, and compress transmitted data</w:t>
-      </w:r>
-      <w:r>
-        <w:t>.</w:t>
-      </w:r>
-    </w:p>
-    <w:p>
-      <w:pPr>
-        <w:pStyle w:val="Heading4"/>
-      </w:pPr>
-      <w:bookmarkStart w:id="45" w:name="_Toc56574958"/>
+      <w:proofErr w:type="spellEnd"/>
+    </w:p>
+    <w:p>
+      <w:r>
+        <w:t xml:space="preserve">Google </w:t>
+      </w:r>
+      <w:proofErr w:type="spellStart"/>
       <w:r>
         <w:t>GSon</w:t>
       </w:r>
-      <w:bookmarkEnd w:id="45"/>
-    </w:p>
-    <w:p>
-      <w:r>
-        <w:t>Google GSon library serializes and de-serializes Java objects to JSON and back. The library provides simple methods to convert JSON to Java object and vice-versa. The library is highly customizable and can take complex java objects. GSon can also work on arbitrary Java objects with no source code available</w:t>
+      <w:proofErr w:type="spellEnd"/>
+      <w:r>
+        <w:t xml:space="preserve"> library serializes and de-serializes Java objects to JSON and back. The library provides simple methods to convert JSON to Java object and vice-versa. The library is highly customizable and can take complex java objects. </w:t>
+      </w:r>
+      <w:proofErr w:type="spellStart"/>
+      <w:r>
+        <w:t>GSon</w:t>
+      </w:r>
+      <w:proofErr w:type="spellEnd"/>
+      <w:r>
+        <w:t xml:space="preserve"> can also work on arbitrary Java objects with no source code available</w:t>
       </w:r>
     </w:p>
     <w:p>
@@ -10022,20 +10427,46 @@
           <w:numId w:val="1"/>
         </w:numPr>
       </w:pPr>
-      <w:bookmarkStart w:id="46" w:name="_heading=h.yny6vghcgokx" w:colFirst="0" w:colLast="0"/>
-      <w:bookmarkStart w:id="47" w:name="_Toc56574959"/>
+      <w:bookmarkStart w:id="45" w:name="_heading=h.yny6vghcgokx" w:colFirst="0" w:colLast="0"/>
+      <w:bookmarkStart w:id="46" w:name="_Toc56574959"/>
+      <w:bookmarkEnd w:id="45"/>
+      <w:proofErr w:type="spellStart"/>
+      <w:r>
+        <w:t>AmazeRT</w:t>
+      </w:r>
+      <w:proofErr w:type="spellEnd"/>
+      <w:r>
+        <w:t xml:space="preserve"> Agent</w:t>
+      </w:r>
       <w:bookmarkEnd w:id="46"/>
-      <w:r>
-        <w:t>AmazeRT Agent</w:t>
-      </w:r>
-      <w:bookmarkEnd w:id="47"/>
     </w:p>
     <w:p>
       <w:pPr>
         <w:pStyle w:val="IndentedParagraph"/>
       </w:pPr>
-      <w:r>
-        <w:t>AmazeRT Agent is part of the AmazeRT software that runs on the OpenWRT router device. This is installed during the initial setup and will continue to run in the background, handling communication with the Cloud Backend.</w:t>
+      <w:proofErr w:type="spellStart"/>
+      <w:r>
+        <w:t>AmazeRT</w:t>
+      </w:r>
+      <w:proofErr w:type="spellEnd"/>
+      <w:r>
+        <w:t xml:space="preserve"> Agent is part of the </w:t>
+      </w:r>
+      <w:proofErr w:type="spellStart"/>
+      <w:r>
+        <w:t>AmazeRT</w:t>
+      </w:r>
+      <w:proofErr w:type="spellEnd"/>
+      <w:r>
+        <w:t xml:space="preserve"> software that runs on the </w:t>
+      </w:r>
+      <w:proofErr w:type="spellStart"/>
+      <w:r>
+        <w:t>OpenWRT</w:t>
+      </w:r>
+      <w:proofErr w:type="spellEnd"/>
+      <w:r>
+        <w:t xml:space="preserve"> router device. This is installed during the initial setup and will continue to run in the background, handling communication with the Cloud Backend.</w:t>
       </w:r>
     </w:p>
     <w:p>
@@ -10054,25 +10485,67 @@
           <w:szCs w:val="22"/>
         </w:rPr>
       </w:pPr>
-      <w:bookmarkStart w:id="48" w:name="_heading=h.hjqrfm9gq205" w:colFirst="0" w:colLast="0"/>
-      <w:bookmarkStart w:id="49" w:name="_Toc56574960"/>
-      <w:bookmarkEnd w:id="48"/>
+      <w:bookmarkStart w:id="47" w:name="_heading=h.hjqrfm9gq205" w:colFirst="0" w:colLast="0"/>
+      <w:bookmarkStart w:id="48" w:name="_Toc56574960"/>
+      <w:bookmarkEnd w:id="47"/>
       <w:r>
         <w:rPr>
           <w:bCs/>
           <w:sz w:val="22"/>
           <w:szCs w:val="22"/>
         </w:rPr>
-        <w:t>Python with Websockets</w:t>
-      </w:r>
-      <w:bookmarkEnd w:id="49"/>
+        <w:t xml:space="preserve">Python with </w:t>
+      </w:r>
+      <w:proofErr w:type="spellStart"/>
+      <w:r>
+        <w:rPr>
+          <w:bCs/>
+          <w:sz w:val="22"/>
+          <w:szCs w:val="22"/>
+        </w:rPr>
+        <w:t>Websockets</w:t>
+      </w:r>
+      <w:bookmarkEnd w:id="48"/>
+      <w:proofErr w:type="spellEnd"/>
     </w:p>
     <w:p>
       <w:r>
         <w:tab/>
       </w:r>
       <w:r>
-        <w:t xml:space="preserve">Since OpenWRT Stack can run on a variety of hardware architectures, keeping the AmazeRT Agent independent of the underlying CPU architecture was required. To handle this, we chose to implement it using Python programming language. The AmazeRT Agent software's primary purpose is to handle the communication with the Cloud backend and process the requests forwarded to it from the Mobile App Client. This required a persistent communication channel to talk to the Cloud backend.  For communicating with the Cloud Backend, websockets library was chosen since it provided a good infrastructure to handle custom communication protocols on top of the secure TLS layer. </w:t>
+        <w:t xml:space="preserve">Since </w:t>
+      </w:r>
+      <w:proofErr w:type="spellStart"/>
+      <w:r>
+        <w:t>OpenWRT</w:t>
+      </w:r>
+      <w:proofErr w:type="spellEnd"/>
+      <w:r>
+        <w:t xml:space="preserve"> Stack can run on a variety of hardware architectures, keeping the </w:t>
+      </w:r>
+      <w:proofErr w:type="spellStart"/>
+      <w:r>
+        <w:t>AmazeRT</w:t>
+      </w:r>
+      <w:proofErr w:type="spellEnd"/>
+      <w:r>
+        <w:t xml:space="preserve"> Agent independent of the underlying CPU architecture was required. To handle this, we chose to implement it using Python programming language. The </w:t>
+      </w:r>
+      <w:proofErr w:type="spellStart"/>
+      <w:r>
+        <w:t>AmazeRT</w:t>
+      </w:r>
+      <w:proofErr w:type="spellEnd"/>
+      <w:r>
+        <w:t xml:space="preserve"> Agent software's primary purpose is to handle the communication with the Cloud backend and process the requests forwarded to it from the Mobile App Client. This required a persistent communication channel to talk to the Cloud backend.  For communicating with the Cloud Backend, </w:t>
+      </w:r>
+      <w:proofErr w:type="spellStart"/>
+      <w:r>
+        <w:t>websockets</w:t>
+      </w:r>
+      <w:proofErr w:type="spellEnd"/>
+      <w:r>
+        <w:t xml:space="preserve"> library was chosen since it provided a good infrastructure to handle custom communication protocols on top of the secure TLS layer. </w:t>
       </w:r>
     </w:p>
     <w:p>
@@ -10080,7 +10553,47 @@
         <w:ind w:firstLine="720"/>
       </w:pPr>
       <w:r>
-        <w:t>Python also has extensive set of libraries that helps with rapid prototyping of the software, letting us focus on the actual functionality, rather than spending effort on the Lower-level libraries and utility functions. Though OpenWRT SDK provides more low-level libraries and frameworks for developing native applications for OpenWRT based devices, handling different CPU architectures required a lot more effort from developer's side. For the purpose of prototyping, we did not need such low level access to the OpenWRT stack. Due to these reasons, we chose not to use the OpenWRT SDK for the prototyping.</w:t>
+        <w:t xml:space="preserve">Python also has extensive set of libraries that helps with rapid prototyping of the software, letting us focus on the actual functionality, rather than spending effort on the Lower-level libraries and utility functions. Though </w:t>
+      </w:r>
+      <w:proofErr w:type="spellStart"/>
+      <w:r>
+        <w:t>OpenWRT</w:t>
+      </w:r>
+      <w:proofErr w:type="spellEnd"/>
+      <w:r>
+        <w:t xml:space="preserve"> SDK provides more low-level libraries and frameworks for developing native applications for </w:t>
+      </w:r>
+      <w:proofErr w:type="spellStart"/>
+      <w:r>
+        <w:t>OpenWRT</w:t>
+      </w:r>
+      <w:proofErr w:type="spellEnd"/>
+      <w:r>
+        <w:t xml:space="preserve"> based devices, handling different CPU architectures required a lot more effort from developer's side. For the purpose of prototyping, we did not need such </w:t>
+      </w:r>
+      <w:proofErr w:type="gramStart"/>
+      <w:r>
+        <w:t>low level</w:t>
+      </w:r>
+      <w:proofErr w:type="gramEnd"/>
+      <w:r>
+        <w:t xml:space="preserve"> access to the </w:t>
+      </w:r>
+      <w:proofErr w:type="spellStart"/>
+      <w:r>
+        <w:t>OpenWRT</w:t>
+      </w:r>
+      <w:proofErr w:type="spellEnd"/>
+      <w:r>
+        <w:t xml:space="preserve"> stack. Due to these reasons, we chose not to use the </w:t>
+      </w:r>
+      <w:proofErr w:type="spellStart"/>
+      <w:r>
+        <w:t>OpenWRT</w:t>
+      </w:r>
+      <w:proofErr w:type="spellEnd"/>
+      <w:r>
+        <w:t xml:space="preserve"> SDK for the prototyping.</w:t>
       </w:r>
     </w:p>
     <w:p>
@@ -10099,10 +10612,10 @@
           <w:szCs w:val="22"/>
         </w:rPr>
       </w:pPr>
-      <w:bookmarkStart w:id="50" w:name="_heading=h.37phsbcnhf10" w:colFirst="0" w:colLast="0"/>
-      <w:bookmarkStart w:id="51" w:name="_Toc55386003"/>
-      <w:bookmarkStart w:id="52" w:name="_Toc56574961"/>
-      <w:bookmarkEnd w:id="50"/>
+      <w:bookmarkStart w:id="49" w:name="_heading=h.37phsbcnhf10" w:colFirst="0" w:colLast="0"/>
+      <w:bookmarkStart w:id="50" w:name="_Toc55386003"/>
+      <w:bookmarkStart w:id="51" w:name="_Toc56574961"/>
+      <w:bookmarkEnd w:id="49"/>
       <w:r>
         <w:rPr>
           <w:bCs/>
@@ -10111,15 +10624,31 @@
         </w:rPr>
         <w:t>UUID</w:t>
       </w:r>
+      <w:bookmarkEnd w:id="50"/>
       <w:bookmarkEnd w:id="51"/>
-      <w:bookmarkEnd w:id="52"/>
     </w:p>
     <w:p>
       <w:pPr>
         <w:ind w:firstLine="720"/>
       </w:pPr>
       <w:r>
-        <w:t>Every device that is managed by the AmazeRT system will need to be uniquely identified. A UUID was chosen as an identifier for the device. UUID is a 128-bit number, that can be generated to be uniquely without a central database of all generated Ids [6]. AmazerRT agent also uses UUID to generate a secret password that is shared between the device and mobile app, for securing and validating sensitive data sent across them.</w:t>
+        <w:t xml:space="preserve">Every device that is managed by the </w:t>
+      </w:r>
+      <w:proofErr w:type="spellStart"/>
+      <w:r>
+        <w:t>AmazeRT</w:t>
+      </w:r>
+      <w:proofErr w:type="spellEnd"/>
+      <w:r>
+        <w:t xml:space="preserve"> system will need to be uniquely identified. A UUID was chosen as an identifier for the device. UUID is a 128-bit number, that can be generated to be uniquely without a central database of all generated Ids [6]. </w:t>
+      </w:r>
+      <w:proofErr w:type="spellStart"/>
+      <w:r>
+        <w:t>AmazerRT</w:t>
+      </w:r>
+      <w:proofErr w:type="spellEnd"/>
+      <w:r>
+        <w:t xml:space="preserve"> agent also uses UUID to generate a secret password that is shared between the device and mobile app, for securing and validating sensitive data sent across them.</w:t>
       </w:r>
     </w:p>
     <w:p>
@@ -10130,13 +10659,13 @@
           <w:numId w:val="1"/>
         </w:numPr>
       </w:pPr>
-      <w:bookmarkStart w:id="53" w:name="_Toc55386004"/>
-      <w:bookmarkStart w:id="54" w:name="_Toc56574962"/>
+      <w:bookmarkStart w:id="52" w:name="_Toc55386004"/>
+      <w:bookmarkStart w:id="53" w:name="_Toc56574962"/>
       <w:r>
         <w:t>Middle-Tier Technologies</w:t>
       </w:r>
+      <w:bookmarkEnd w:id="52"/>
       <w:bookmarkEnd w:id="53"/>
-      <w:bookmarkEnd w:id="54"/>
     </w:p>
     <w:p>
       <w:pPr>
@@ -11045,35 +11574,22 @@
                                 <w:color w:val="auto"/>
                               </w:rPr>
                             </w:pPr>
-                            <w:bookmarkStart w:id="55" w:name="_Toc56540857"/>
+                            <w:bookmarkStart w:id="54" w:name="_Toc56540857"/>
                             <w:r>
                               <w:t xml:space="preserve">Figure </w:t>
                             </w:r>
-                            <w:r>
-                              <w:fldChar w:fldCharType="begin"/>
-                            </w:r>
-                            <w:r>
-                              <w:instrText xml:space="preserve"> SEQ Figure \* ARABIC </w:instrText>
-                            </w:r>
-                            <w:r>
-                              <w:fldChar w:fldCharType="separate"/>
-                            </w:r>
-                            <w:r>
-                              <w:rPr>
-                                <w:noProof/>
-                              </w:rPr>
-                              <w:t>6</w:t>
-                            </w:r>
-                            <w:r>
-                              <w:rPr>
-                                <w:noProof/>
-                              </w:rPr>
-                              <w:fldChar w:fldCharType="end"/>
-                            </w:r>
+                            <w:fldSimple w:instr=" SEQ Figure \* ARABIC ">
+                              <w:r>
+                                <w:rPr>
+                                  <w:noProof/>
+                                </w:rPr>
+                                <w:t>6</w:t>
+                              </w:r>
+                            </w:fldSimple>
                             <w:r>
                               <w:t xml:space="preserve"> Cloud Architecture</w:t>
                             </w:r>
-                            <w:bookmarkEnd w:id="55"/>
+                            <w:bookmarkEnd w:id="54"/>
                           </w:p>
                         </w:txbxContent>
                       </wps:txbx>
@@ -11103,35 +11619,22 @@
                           <w:color w:val="auto"/>
                         </w:rPr>
                       </w:pPr>
-                      <w:bookmarkStart w:id="56" w:name="_Toc56540857"/>
+                      <w:bookmarkStart w:id="55" w:name="_Toc56540857"/>
                       <w:r>
                         <w:t xml:space="preserve">Figure </w:t>
                       </w:r>
-                      <w:r>
-                        <w:fldChar w:fldCharType="begin"/>
-                      </w:r>
-                      <w:r>
-                        <w:instrText xml:space="preserve"> SEQ Figure \* ARABIC </w:instrText>
-                      </w:r>
-                      <w:r>
-                        <w:fldChar w:fldCharType="separate"/>
-                      </w:r>
-                      <w:r>
-                        <w:rPr>
-                          <w:noProof/>
-                        </w:rPr>
-                        <w:t>6</w:t>
-                      </w:r>
-                      <w:r>
-                        <w:rPr>
-                          <w:noProof/>
-                        </w:rPr>
-                        <w:fldChar w:fldCharType="end"/>
-                      </w:r>
+                      <w:fldSimple w:instr=" SEQ Figure \* ARABIC ">
+                        <w:r>
+                          <w:rPr>
+                            <w:noProof/>
+                          </w:rPr>
+                          <w:t>6</w:t>
+                        </w:r>
+                      </w:fldSimple>
                       <w:r>
                         <w:t xml:space="preserve"> Cloud Architecture</w:t>
                       </w:r>
-                      <w:bookmarkEnd w:id="56"/>
+                      <w:bookmarkEnd w:id="55"/>
                     </w:p>
                   </w:txbxContent>
                 </v:textbox>
@@ -11158,12 +11661,12 @@
           <w:szCs w:val="22"/>
         </w:rPr>
       </w:pPr>
-      <w:bookmarkStart w:id="57" w:name="_heading=h.uhmh94iwdzgl" w:colFirst="0" w:colLast="0"/>
-      <w:bookmarkStart w:id="58" w:name="_heading=h.2q09d0uuyxum" w:colFirst="0" w:colLast="0"/>
-      <w:bookmarkStart w:id="59" w:name="_Toc55386005"/>
-      <w:bookmarkStart w:id="60" w:name="_Toc56574963"/>
+      <w:bookmarkStart w:id="56" w:name="_heading=h.uhmh94iwdzgl" w:colFirst="0" w:colLast="0"/>
+      <w:bookmarkStart w:id="57" w:name="_heading=h.2q09d0uuyxum" w:colFirst="0" w:colLast="0"/>
+      <w:bookmarkStart w:id="58" w:name="_Toc55386005"/>
+      <w:bookmarkStart w:id="59" w:name="_Toc56574963"/>
+      <w:bookmarkEnd w:id="56"/>
       <w:bookmarkEnd w:id="57"/>
-      <w:bookmarkEnd w:id="58"/>
       <w:r>
         <w:rPr>
           <w:bCs/>
@@ -11172,8 +11675,8 @@
         </w:rPr>
         <w:t>App Engine</w:t>
       </w:r>
+      <w:bookmarkEnd w:id="58"/>
       <w:bookmarkEnd w:id="59"/>
-      <w:bookmarkEnd w:id="60"/>
     </w:p>
     <w:p>
       <w:pPr>
@@ -11186,10 +11689,26 @@
         <w:t xml:space="preserve"> </w:t>
       </w:r>
       <w:r>
-        <w:t xml:space="preserve">Engine is an platform as service infrastructure provided by Google </w:t>
-      </w:r>
-      <w:r>
-        <w:t xml:space="preserve">to host an application with out worrying about instance management, </w:t>
+        <w:t xml:space="preserve">Engine is </w:t>
+      </w:r>
+      <w:proofErr w:type="gramStart"/>
+      <w:r>
+        <w:t>an</w:t>
+      </w:r>
+      <w:proofErr w:type="gramEnd"/>
+      <w:r>
+        <w:t xml:space="preserve"> platform as service infrastructure provided by Google </w:t>
+      </w:r>
+      <w:r>
+        <w:t xml:space="preserve">to host an application </w:t>
+      </w:r>
+      <w:proofErr w:type="spellStart"/>
+      <w:r>
+        <w:t>with out</w:t>
+      </w:r>
+      <w:proofErr w:type="spellEnd"/>
+      <w:r>
+        <w:t xml:space="preserve"> worrying about instance management, </w:t>
       </w:r>
       <w:r>
         <w:t>scaling,</w:t>
@@ -11203,7 +11722,55 @@
         <w:ind w:firstLine="720"/>
       </w:pPr>
       <w:r>
-        <w:t xml:space="preserve">For the communication between WRT device and mobile App an AppEngine (a cloud linux container instance) instance with public websockets is used. WRT devices can connect to this well-known websocket urls to asynchronously talk to the app. This architecture gives the flexibility that, even if the mobile app is not running at that time the WRT device can establish a connection to the websocket and push its message. </w:t>
+        <w:t xml:space="preserve">For the communication between WRT device and mobile App an </w:t>
+      </w:r>
+      <w:proofErr w:type="spellStart"/>
+      <w:r>
+        <w:t>AppEngine</w:t>
+      </w:r>
+      <w:proofErr w:type="spellEnd"/>
+      <w:r>
+        <w:t xml:space="preserve"> (a cloud </w:t>
+      </w:r>
+      <w:proofErr w:type="spellStart"/>
+      <w:r>
+        <w:t>linux</w:t>
+      </w:r>
+      <w:proofErr w:type="spellEnd"/>
+      <w:r>
+        <w:t xml:space="preserve"> container instance) instance with public </w:t>
+      </w:r>
+      <w:proofErr w:type="spellStart"/>
+      <w:r>
+        <w:t>websockets</w:t>
+      </w:r>
+      <w:proofErr w:type="spellEnd"/>
+      <w:r>
+        <w:t xml:space="preserve"> is used. WRT devices can connect to this well-known </w:t>
+      </w:r>
+      <w:proofErr w:type="spellStart"/>
+      <w:r>
+        <w:t>websocket</w:t>
+      </w:r>
+      <w:proofErr w:type="spellEnd"/>
+      <w:r>
+        <w:t xml:space="preserve"> </w:t>
+      </w:r>
+      <w:proofErr w:type="spellStart"/>
+      <w:r>
+        <w:t>urls</w:t>
+      </w:r>
+      <w:proofErr w:type="spellEnd"/>
+      <w:r>
+        <w:t xml:space="preserve"> to asynchronously talk to the app. This architecture gives the flexibility that, even if the mobile app is not running at that time the WRT device can establish a connection to the </w:t>
+      </w:r>
+      <w:proofErr w:type="spellStart"/>
+      <w:r>
+        <w:t>websocket</w:t>
+      </w:r>
+      <w:proofErr w:type="spellEnd"/>
+      <w:r>
+        <w:t xml:space="preserve"> and push its message. </w:t>
       </w:r>
     </w:p>
     <w:p>
@@ -11222,10 +11789,10 @@
           <w:szCs w:val="22"/>
         </w:rPr>
       </w:pPr>
-      <w:bookmarkStart w:id="61" w:name="_heading=h.yaxg3htcib0" w:colFirst="0" w:colLast="0"/>
-      <w:bookmarkStart w:id="62" w:name="_Toc55386006"/>
-      <w:bookmarkStart w:id="63" w:name="_Toc56574964"/>
-      <w:bookmarkEnd w:id="61"/>
+      <w:bookmarkStart w:id="60" w:name="_heading=h.yaxg3htcib0" w:colFirst="0" w:colLast="0"/>
+      <w:bookmarkStart w:id="61" w:name="_Toc55386006"/>
+      <w:bookmarkStart w:id="62" w:name="_Toc56574964"/>
+      <w:bookmarkEnd w:id="60"/>
       <w:r>
         <w:rPr>
           <w:bCs/>
@@ -11234,8 +11801,8 @@
         </w:rPr>
         <w:t>Cloud Function</w:t>
       </w:r>
+      <w:bookmarkEnd w:id="61"/>
       <w:bookmarkEnd w:id="62"/>
-      <w:bookmarkEnd w:id="63"/>
     </w:p>
     <w:p>
       <w:pPr>
@@ -11245,7 +11812,15 @@
         <w:t xml:space="preserve">Cloud functions are serverless computing infrastructures which can be used to </w:t>
       </w:r>
       <w:r>
-        <w:t xml:space="preserve">invoke a function for a specific event or a trigger.   It is used to publish database modifications to App Engine websockets which in turn push the message to corresponding WRT device.   </w:t>
+        <w:t xml:space="preserve">invoke a function for a specific event or a trigger.   It is used to publish database modifications to App Engine </w:t>
+      </w:r>
+      <w:proofErr w:type="spellStart"/>
+      <w:r>
+        <w:t>websockets</w:t>
+      </w:r>
+      <w:proofErr w:type="spellEnd"/>
+      <w:r>
+        <w:t xml:space="preserve"> which in turn push the message to corresponding WRT device.   </w:t>
       </w:r>
     </w:p>
     <w:p>
@@ -11264,20 +11839,30 @@
           <w:szCs w:val="22"/>
         </w:rPr>
       </w:pPr>
-      <w:bookmarkStart w:id="64" w:name="_heading=h.4dyolvqwors6" w:colFirst="0" w:colLast="0"/>
-      <w:bookmarkStart w:id="65" w:name="_Toc55386007"/>
-      <w:bookmarkStart w:id="66" w:name="_Toc56574965"/>
-      <w:bookmarkEnd w:id="64"/>
+      <w:bookmarkStart w:id="63" w:name="_heading=h.4dyolvqwors6" w:colFirst="0" w:colLast="0"/>
+      <w:bookmarkStart w:id="64" w:name="_Toc55386007"/>
+      <w:bookmarkStart w:id="65" w:name="_Toc56574965"/>
+      <w:bookmarkEnd w:id="63"/>
+      <w:proofErr w:type="spellStart"/>
       <w:r>
         <w:rPr>
           <w:bCs/>
           <w:sz w:val="22"/>
           <w:szCs w:val="22"/>
         </w:rPr>
-        <w:t>Websockets with TLS for security for device to App Engine communication</w:t>
-      </w:r>
+        <w:t>Websockets</w:t>
+      </w:r>
+      <w:proofErr w:type="spellEnd"/>
+      <w:r>
+        <w:rPr>
+          <w:bCs/>
+          <w:sz w:val="22"/>
+          <w:szCs w:val="22"/>
+        </w:rPr>
+        <w:t xml:space="preserve"> with TLS for security for device to App Engine communication</w:t>
+      </w:r>
+      <w:bookmarkEnd w:id="64"/>
       <w:bookmarkEnd w:id="65"/>
-      <w:bookmarkEnd w:id="66"/>
       <w:r>
         <w:rPr>
           <w:bCs/>
@@ -11300,13 +11885,13 @@
           <w:numId w:val="1"/>
         </w:numPr>
       </w:pPr>
-      <w:bookmarkStart w:id="67" w:name="_Toc55386008"/>
-      <w:bookmarkStart w:id="68" w:name="_Toc56574966"/>
+      <w:bookmarkStart w:id="66" w:name="_Toc55386008"/>
+      <w:bookmarkStart w:id="67" w:name="_Toc56574966"/>
       <w:r>
         <w:t>Data-Tier Technologies</w:t>
       </w:r>
+      <w:bookmarkEnd w:id="66"/>
       <w:bookmarkEnd w:id="67"/>
-      <w:bookmarkEnd w:id="68"/>
     </w:p>
     <w:p>
       <w:pPr>
@@ -11324,10 +11909,10 @@
           <w:szCs w:val="22"/>
         </w:rPr>
       </w:pPr>
-      <w:bookmarkStart w:id="69" w:name="_heading=h.ipf19vrq5oxu" w:colFirst="0" w:colLast="0"/>
-      <w:bookmarkStart w:id="70" w:name="_Toc55386009"/>
-      <w:bookmarkStart w:id="71" w:name="_Toc56574967"/>
-      <w:bookmarkEnd w:id="69"/>
+      <w:bookmarkStart w:id="68" w:name="_heading=h.ipf19vrq5oxu" w:colFirst="0" w:colLast="0"/>
+      <w:bookmarkStart w:id="69" w:name="_Toc55386009"/>
+      <w:bookmarkStart w:id="70" w:name="_Toc56574967"/>
+      <w:bookmarkEnd w:id="68"/>
       <w:r>
         <w:rPr>
           <w:bCs/>
@@ -11336,8 +11921,8 @@
         </w:rPr>
         <w:t>Secure Data Storage</w:t>
       </w:r>
+      <w:bookmarkEnd w:id="69"/>
       <w:bookmarkEnd w:id="70"/>
-      <w:bookmarkEnd w:id="71"/>
     </w:p>
     <w:p>
       <w:pPr>
@@ -11363,36 +11948,88 @@
           <w:szCs w:val="22"/>
         </w:rPr>
       </w:pPr>
-      <w:bookmarkStart w:id="72" w:name="_heading=h.9233k05zsr31" w:colFirst="0" w:colLast="0"/>
-      <w:bookmarkStart w:id="73" w:name="_Toc55386010"/>
-      <w:bookmarkStart w:id="74" w:name="_Toc56574968"/>
-      <w:bookmarkEnd w:id="72"/>
+      <w:bookmarkStart w:id="71" w:name="_heading=h.9233k05zsr31" w:colFirst="0" w:colLast="0"/>
+      <w:bookmarkStart w:id="72" w:name="_Toc55386010"/>
+      <w:bookmarkStart w:id="73" w:name="_Toc56574968"/>
+      <w:bookmarkEnd w:id="71"/>
+      <w:proofErr w:type="spellStart"/>
       <w:r>
         <w:rPr>
           <w:bCs/>
           <w:sz w:val="22"/>
           <w:szCs w:val="22"/>
         </w:rPr>
-        <w:t>FireBase RealTime Database</w:t>
-      </w:r>
+        <w:t>FireBase</w:t>
+      </w:r>
+      <w:proofErr w:type="spellEnd"/>
+      <w:r>
+        <w:rPr>
+          <w:bCs/>
+          <w:sz w:val="22"/>
+          <w:szCs w:val="22"/>
+        </w:rPr>
+        <w:t xml:space="preserve"> </w:t>
+      </w:r>
+      <w:proofErr w:type="spellStart"/>
+      <w:r>
+        <w:rPr>
+          <w:bCs/>
+          <w:sz w:val="22"/>
+          <w:szCs w:val="22"/>
+        </w:rPr>
+        <w:t>RealTime</w:t>
+      </w:r>
+      <w:proofErr w:type="spellEnd"/>
+      <w:r>
+        <w:rPr>
+          <w:bCs/>
+          <w:sz w:val="22"/>
+          <w:szCs w:val="22"/>
+        </w:rPr>
+        <w:t xml:space="preserve"> Database</w:t>
+      </w:r>
+      <w:bookmarkEnd w:id="72"/>
       <w:bookmarkEnd w:id="73"/>
-      <w:bookmarkEnd w:id="74"/>
     </w:p>
     <w:p>
       <w:pPr>
         <w:ind w:firstLine="720"/>
       </w:pPr>
       <w:r>
-        <w:t xml:space="preserve">Firebase Realtime Database used for openWrt router to Mobile App communication including router settings and status notification. </w:t>
-      </w:r>
-      <w:r>
-        <w:t xml:space="preserve">Firebase RealTime Database is used to implement the </w:t>
+        <w:t xml:space="preserve">Firebase Realtime Database used for </w:t>
+      </w:r>
+      <w:proofErr w:type="spellStart"/>
+      <w:r>
+        <w:t>openWrt</w:t>
+      </w:r>
+      <w:proofErr w:type="spellEnd"/>
+      <w:r>
+        <w:t xml:space="preserve"> router to Mobile App communication including router settings and status notification. </w:t>
+      </w:r>
+      <w:r>
+        <w:t xml:space="preserve">Firebase </w:t>
+      </w:r>
+      <w:proofErr w:type="spellStart"/>
+      <w:r>
+        <w:t>RealTime</w:t>
+      </w:r>
+      <w:proofErr w:type="spellEnd"/>
+      <w:r>
+        <w:t xml:space="preserve"> Database is used to implement the </w:t>
       </w:r>
       <w:r>
         <w:t>cloud-based</w:t>
       </w:r>
       <w:r>
-        <w:t xml:space="preserve"> device state and event management across managed openWrt devices and their managing applications. The Firebase infrastructure provides User authentication and authorization for appropriate access control. It also provides event trigger and registration mechanisms to help implement the business logic. </w:t>
+        <w:t xml:space="preserve"> device state and event management across managed </w:t>
+      </w:r>
+      <w:proofErr w:type="spellStart"/>
+      <w:r>
+        <w:t>openWrt</w:t>
+      </w:r>
+      <w:proofErr w:type="spellEnd"/>
+      <w:r>
+        <w:t xml:space="preserve"> devices and their managing applications. The Firebase infrastructure provides User authentication and authorization for appropriate access control. It also provides event trigger and registration mechanisms to help implement the business logic. </w:t>
       </w:r>
     </w:p>
     <w:p>
@@ -11411,10 +12048,10 @@
           <w:szCs w:val="22"/>
         </w:rPr>
       </w:pPr>
-      <w:bookmarkStart w:id="75" w:name="_heading=h.vhfuy8vqgd0l" w:colFirst="0" w:colLast="0"/>
-      <w:bookmarkStart w:id="76" w:name="_Toc55386011"/>
-      <w:bookmarkStart w:id="77" w:name="_Toc56574969"/>
-      <w:bookmarkEnd w:id="75"/>
+      <w:bookmarkStart w:id="74" w:name="_heading=h.vhfuy8vqgd0l" w:colFirst="0" w:colLast="0"/>
+      <w:bookmarkStart w:id="75" w:name="_Toc55386011"/>
+      <w:bookmarkStart w:id="76" w:name="_Toc56574969"/>
+      <w:bookmarkEnd w:id="74"/>
       <w:r>
         <w:rPr>
           <w:bCs/>
@@ -11423,22 +12060,31 @@
         </w:rPr>
         <w:t>File Encryption for App data storage</w:t>
       </w:r>
+      <w:bookmarkEnd w:id="75"/>
       <w:bookmarkEnd w:id="76"/>
-      <w:bookmarkEnd w:id="77"/>
     </w:p>
     <w:p>
       <w:pPr>
         <w:ind w:firstLine="720"/>
       </w:pPr>
+      <w:proofErr w:type="spellStart"/>
       <w:r>
         <w:t>EncryptedFile</w:t>
       </w:r>
+      <w:proofErr w:type="spellEnd"/>
       <w:r>
         <w:t xml:space="preserve"> class that is part of the </w:t>
       </w:r>
-      <w:r>
-        <w:t>androidx.security.crypto</w:t>
-      </w:r>
+      <w:proofErr w:type="spellStart"/>
+      <w:proofErr w:type="gramStart"/>
+      <w:r>
+        <w:t>androidx.security</w:t>
+      </w:r>
+      <w:proofErr w:type="gramEnd"/>
+      <w:r>
+        <w:t>.crypto</w:t>
+      </w:r>
+      <w:proofErr w:type="spellEnd"/>
       <w:r>
         <w:t xml:space="preserve"> package can create and read encrypted files. The encryption scheme supported by the class is </w:t>
       </w:r>
@@ -11448,11 +12094,29 @@
       <w:r>
         <w:t xml:space="preserve">. </w:t>
       </w:r>
+      <w:proofErr w:type="spellStart"/>
       <w:r>
         <w:t>MasterKey</w:t>
       </w:r>
-      <w:r>
-        <w:t xml:space="preserve"> class references a key that is stored in Android Keystore. The recommended master key size is 256 bytes. The key encryption scheme used by MasterKey class is AES</w:t>
+      <w:proofErr w:type="spellEnd"/>
+      <w:r>
+        <w:t xml:space="preserve"> class references a key that is stored in Android </w:t>
+      </w:r>
+      <w:proofErr w:type="spellStart"/>
+      <w:r>
+        <w:t>Keystore</w:t>
+      </w:r>
+      <w:proofErr w:type="spellEnd"/>
+      <w:r>
+        <w:t xml:space="preserve">. The recommended master key size is 256 bytes. The key encryption scheme used by </w:t>
+      </w:r>
+      <w:proofErr w:type="spellStart"/>
+      <w:r>
+        <w:t>MasterKey</w:t>
+      </w:r>
+      <w:proofErr w:type="spellEnd"/>
+      <w:r>
+        <w:t xml:space="preserve"> class is AES</w:t>
       </w:r>
       <w:r>
         <w:t>256_GCM_SPEC</w:t>
@@ -11460,11 +12124,21 @@
       <w:r>
         <w:t xml:space="preserve">. </w:t>
       </w:r>
+      <w:proofErr w:type="spellStart"/>
       <w:r>
         <w:t>EncryptedFile</w:t>
       </w:r>
-      <w:r>
-        <w:t xml:space="preserve"> class uses the MasterKey class derived Key to encrypt and decrypt the files</w:t>
+      <w:proofErr w:type="spellEnd"/>
+      <w:r>
+        <w:t xml:space="preserve"> class uses the </w:t>
+      </w:r>
+      <w:proofErr w:type="spellStart"/>
+      <w:r>
+        <w:t>MasterKey</w:t>
+      </w:r>
+      <w:proofErr w:type="spellEnd"/>
+      <w:r>
+        <w:t xml:space="preserve"> class derived Key to encrypt and decrypt the files</w:t>
       </w:r>
       <w:r>
         <w:t xml:space="preserve">. </w:t>
@@ -11488,13 +12162,13 @@
           <w:numId w:val="1"/>
         </w:numPr>
       </w:pPr>
-      <w:bookmarkStart w:id="78" w:name="_Toc55386027"/>
-      <w:bookmarkStart w:id="79" w:name="_Toc56574970"/>
+      <w:bookmarkStart w:id="77" w:name="_Toc55386027"/>
+      <w:bookmarkStart w:id="78" w:name="_Toc56574970"/>
       <w:r>
         <w:t>Project Design</w:t>
       </w:r>
+      <w:bookmarkEnd w:id="77"/>
       <w:bookmarkEnd w:id="78"/>
-      <w:bookmarkEnd w:id="79"/>
     </w:p>
     <w:p>
       <w:pPr>
@@ -11504,13 +12178,13 @@
           <w:numId w:val="0"/>
         </w:numPr>
       </w:pPr>
-      <w:bookmarkStart w:id="80" w:name="_Toc55386028"/>
-      <w:bookmarkStart w:id="81" w:name="_Toc56574971"/>
+      <w:bookmarkStart w:id="79" w:name="_Toc55386028"/>
+      <w:bookmarkStart w:id="80" w:name="_Toc56574971"/>
       <w:r>
         <w:t>Mobile App</w:t>
       </w:r>
+      <w:bookmarkEnd w:id="79"/>
       <w:bookmarkEnd w:id="80"/>
-      <w:bookmarkEnd w:id="81"/>
     </w:p>
     <w:p>
       <w:pPr>
@@ -11528,11 +12202,11 @@
           <w:szCs w:val="22"/>
         </w:rPr>
       </w:pPr>
-      <w:bookmarkStart w:id="82" w:name="_heading=h.6hyc1cb45ayb" w:colFirst="0" w:colLast="0"/>
-      <w:bookmarkStart w:id="83" w:name="_Toc55386029"/>
-      <w:bookmarkStart w:id="84" w:name="_Toc55417933"/>
-      <w:bookmarkStart w:id="85" w:name="_Toc56574972"/>
-      <w:bookmarkEnd w:id="82"/>
+      <w:bookmarkStart w:id="81" w:name="_heading=h.6hyc1cb45ayb" w:colFirst="0" w:colLast="0"/>
+      <w:bookmarkStart w:id="82" w:name="_Toc55386029"/>
+      <w:bookmarkStart w:id="83" w:name="_Toc55417933"/>
+      <w:bookmarkStart w:id="84" w:name="_Toc56574972"/>
+      <w:bookmarkEnd w:id="81"/>
       <w:r>
         <w:rPr>
           <w:bCs/>
@@ -11541,9 +12215,9 @@
         </w:rPr>
         <w:t>App Login UI</w:t>
       </w:r>
+      <w:bookmarkEnd w:id="82"/>
       <w:bookmarkEnd w:id="83"/>
       <w:bookmarkEnd w:id="84"/>
-      <w:bookmarkEnd w:id="85"/>
       <w:r>
         <w:rPr>
           <w:bCs/>
@@ -11558,7 +12232,23 @@
         <w:pStyle w:val="IndentedParagraph"/>
       </w:pPr>
       <w:r>
-        <w:t>The launching page of Mobile App as presented in figure xyz will direct to federated login using Firebase Authentication UI. There is no sign-up feature as the app is Android based and all users will have Google account for login. The federated login screen UI is presented is figure xvz. The user needs to provide the Google username and password only the first time. The user gets navigated to Devices screen only on successful login.</w:t>
+        <w:t xml:space="preserve">The launching page of Mobile App as presented in figure </w:t>
+      </w:r>
+      <w:proofErr w:type="spellStart"/>
+      <w:r>
+        <w:t>xyz</w:t>
+      </w:r>
+      <w:proofErr w:type="spellEnd"/>
+      <w:r>
+        <w:t xml:space="preserve"> will direct to federated login using Firebase Authentication UI. There is no sign-up feature as the app is Android based and all users will have Google account for login. The federated login screen UI is presented is figure </w:t>
+      </w:r>
+      <w:proofErr w:type="spellStart"/>
+      <w:r>
+        <w:t>xvz</w:t>
+      </w:r>
+      <w:proofErr w:type="spellEnd"/>
+      <w:r>
+        <w:t>. The user needs to provide the Google username and password only the first time. The user gets navigated to Devices screen only on successful login.</w:t>
       </w:r>
     </w:p>
     <w:p>
@@ -11593,11 +12283,11 @@
           <w:szCs w:val="22"/>
         </w:rPr>
       </w:pPr>
-      <w:bookmarkStart w:id="86" w:name="_heading=h.nquti3r8w9qq" w:colFirst="0" w:colLast="0"/>
-      <w:bookmarkStart w:id="87" w:name="_Toc55386030"/>
-      <w:bookmarkStart w:id="88" w:name="_Toc55417934"/>
-      <w:bookmarkStart w:id="89" w:name="_Toc56574973"/>
-      <w:bookmarkEnd w:id="86"/>
+      <w:bookmarkStart w:id="85" w:name="_heading=h.nquti3r8w9qq" w:colFirst="0" w:colLast="0"/>
+      <w:bookmarkStart w:id="86" w:name="_Toc55386030"/>
+      <w:bookmarkStart w:id="87" w:name="_Toc55417934"/>
+      <w:bookmarkStart w:id="88" w:name="_Toc56574973"/>
+      <w:bookmarkEnd w:id="85"/>
       <w:r>
         <w:rPr>
           <w:bCs/>
@@ -11606,16 +12296,48 @@
         </w:rPr>
         <w:t>Device Registration UI</w:t>
       </w:r>
+      <w:bookmarkEnd w:id="86"/>
       <w:bookmarkEnd w:id="87"/>
       <w:bookmarkEnd w:id="88"/>
-      <w:bookmarkEnd w:id="89"/>
     </w:p>
     <w:p>
       <w:pPr>
         <w:pStyle w:val="IndentedParagraph"/>
       </w:pPr>
       <w:r>
-        <w:t xml:space="preserve">Successful login will launch the Device list screen. This screen will list all the registered OpenWrt devices as presented in figure xyz. First time use of the app will not have any device listing. The fab button (with plus sign) on the Device list screen will navigate to Add device screen as presented in figure xyz. The user needs to provide the device name which the OpenWrt device needs to be remembered. App will do an input check if a device with same name is already registered. It will proceed only with a new valid device name. User needs to provide admin username and password of the device to be registered. </w:t>
+        <w:t xml:space="preserve">Successful login will launch the Device list screen. This screen will list all the registered </w:t>
+      </w:r>
+      <w:proofErr w:type="spellStart"/>
+      <w:r>
+        <w:t>OpenWrt</w:t>
+      </w:r>
+      <w:proofErr w:type="spellEnd"/>
+      <w:r>
+        <w:t xml:space="preserve"> devices as presented in figure </w:t>
+      </w:r>
+      <w:proofErr w:type="spellStart"/>
+      <w:r>
+        <w:t>xyz</w:t>
+      </w:r>
+      <w:proofErr w:type="spellEnd"/>
+      <w:r>
+        <w:t xml:space="preserve">. First time use of the app will not have any device listing. The fab button (with plus sign) on the Device list screen will navigate to Add device screen as presented in figure </w:t>
+      </w:r>
+      <w:proofErr w:type="spellStart"/>
+      <w:r>
+        <w:t>xyz</w:t>
+      </w:r>
+      <w:proofErr w:type="spellEnd"/>
+      <w:r>
+        <w:t xml:space="preserve">. The user needs to provide the device name which the </w:t>
+      </w:r>
+      <w:proofErr w:type="spellStart"/>
+      <w:r>
+        <w:t>OpenWrt</w:t>
+      </w:r>
+      <w:proofErr w:type="spellEnd"/>
+      <w:r>
+        <w:t xml:space="preserve"> device needs to be remembered. App will do an input check if a device with same name is already registered. It will proceed only with a new valid device name. User needs to provide admin username and password of the device to be registered. </w:t>
       </w:r>
     </w:p>
     <w:p>
@@ -11623,7 +12345,23 @@
         <w:pStyle w:val="IndentedParagraph"/>
       </w:pPr>
       <w:r>
-        <w:t>Add button will start the registration process. A circular progress bar will be displayed along with the text running display of the registration sequence as presented in figure xyz. Figure xyz depicts the device registration sequence from Mobile app. The device registration sequence is as follows.</w:t>
+        <w:t xml:space="preserve">Add button will start the registration process. A circular progress bar will be displayed along with the text running display of the registration sequence as presented in figure </w:t>
+      </w:r>
+      <w:proofErr w:type="spellStart"/>
+      <w:r>
+        <w:t>xyz</w:t>
+      </w:r>
+      <w:proofErr w:type="spellEnd"/>
+      <w:r>
+        <w:t xml:space="preserve">. Figure </w:t>
+      </w:r>
+      <w:proofErr w:type="spellStart"/>
+      <w:r>
+        <w:t>xyz</w:t>
+      </w:r>
+      <w:proofErr w:type="spellEnd"/>
+      <w:r>
+        <w:t xml:space="preserve"> depicts the device registration sequence from Mobile app. The device registration sequence is as follows.</w:t>
       </w:r>
     </w:p>
     <w:p>
@@ -11631,7 +12369,31 @@
         <w:pStyle w:val="IndentedParagraph"/>
       </w:pPr>
       <w:r>
-        <w:t xml:space="preserve">1. ssh to OpenWrt device using JSch library and execute commands to install secure ftp daemon and start the daemon. </w:t>
+        <w:t xml:space="preserve">1. </w:t>
+      </w:r>
+      <w:proofErr w:type="spellStart"/>
+      <w:r>
+        <w:t>ssh</w:t>
+      </w:r>
+      <w:proofErr w:type="spellEnd"/>
+      <w:r>
+        <w:t xml:space="preserve"> to </w:t>
+      </w:r>
+      <w:proofErr w:type="spellStart"/>
+      <w:r>
+        <w:t>OpenWrt</w:t>
+      </w:r>
+      <w:proofErr w:type="spellEnd"/>
+      <w:r>
+        <w:t xml:space="preserve"> device using </w:t>
+      </w:r>
+      <w:proofErr w:type="spellStart"/>
+      <w:r>
+        <w:t>JSch</w:t>
+      </w:r>
+      <w:proofErr w:type="spellEnd"/>
+      <w:r>
+        <w:t xml:space="preserve"> library and execute commands to install secure ftp daemon and start the daemon. </w:t>
       </w:r>
     </w:p>
     <w:p>
@@ -11647,7 +12409,31 @@
         <w:pStyle w:val="IndentedParagraph"/>
       </w:pPr>
       <w:r>
-        <w:t>3. ssh to OpenWrt device, untar the device package and execute install script on the device.</w:t>
+        <w:t xml:space="preserve">3. </w:t>
+      </w:r>
+      <w:proofErr w:type="spellStart"/>
+      <w:r>
+        <w:t>ssh</w:t>
+      </w:r>
+      <w:proofErr w:type="spellEnd"/>
+      <w:r>
+        <w:t xml:space="preserve"> to </w:t>
+      </w:r>
+      <w:proofErr w:type="spellStart"/>
+      <w:r>
+        <w:t>OpenWrt</w:t>
+      </w:r>
+      <w:proofErr w:type="spellEnd"/>
+      <w:r>
+        <w:t xml:space="preserve"> device, </w:t>
+      </w:r>
+      <w:proofErr w:type="spellStart"/>
+      <w:r>
+        <w:t>untar</w:t>
+      </w:r>
+      <w:proofErr w:type="spellEnd"/>
+      <w:r>
+        <w:t xml:space="preserve"> the device package and execute install script on the device.</w:t>
       </w:r>
     </w:p>
     <w:p>
@@ -11655,7 +12441,15 @@
         <w:pStyle w:val="IndentedParagraph"/>
       </w:pPr>
       <w:r>
-        <w:t>4. Securely copy the device info json file from OpenWrt device to Mobile.</w:t>
+        <w:t xml:space="preserve">4. Securely copy the device info json file from </w:t>
+      </w:r>
+      <w:proofErr w:type="spellStart"/>
+      <w:r>
+        <w:t>OpenWrt</w:t>
+      </w:r>
+      <w:proofErr w:type="spellEnd"/>
+      <w:r>
+        <w:t xml:space="preserve"> device to Mobile.</w:t>
       </w:r>
     </w:p>
     <w:p>
@@ -11663,7 +12457,15 @@
         <w:pStyle w:val="IndentedParagraph"/>
       </w:pPr>
       <w:r>
-        <w:t>5. Encrypt the device registration json with Android MasterKey and save in App data space.</w:t>
+        <w:t xml:space="preserve">5. Encrypt the device registration json with Android </w:t>
+      </w:r>
+      <w:proofErr w:type="spellStart"/>
+      <w:r>
+        <w:t>MasterKey</w:t>
+      </w:r>
+      <w:proofErr w:type="spellEnd"/>
+      <w:r>
+        <w:t xml:space="preserve"> and save in App data space.</w:t>
       </w:r>
     </w:p>
     <w:p>
@@ -11671,7 +12473,15 @@
         <w:pStyle w:val="IndentedParagraph"/>
       </w:pPr>
       <w:r>
-        <w:t>6. Register the OpenWrt device on Cloud using Firebase database.</w:t>
+        <w:t xml:space="preserve">6. Register the </w:t>
+      </w:r>
+      <w:proofErr w:type="spellStart"/>
+      <w:r>
+        <w:t>OpenWrt</w:t>
+      </w:r>
+      <w:proofErr w:type="spellEnd"/>
+      <w:r>
+        <w:t xml:space="preserve"> device on Cloud using Firebase database.</w:t>
       </w:r>
     </w:p>
     <w:p>
@@ -11679,7 +12489,23 @@
         <w:pStyle w:val="IndentedParagraph"/>
       </w:pPr>
       <w:r>
-        <w:t>7. ssh to OpenWrt device and start the device software.</w:t>
+        <w:t xml:space="preserve">7. </w:t>
+      </w:r>
+      <w:proofErr w:type="spellStart"/>
+      <w:r>
+        <w:t>ssh</w:t>
+      </w:r>
+      <w:proofErr w:type="spellEnd"/>
+      <w:r>
+        <w:t xml:space="preserve"> to </w:t>
+      </w:r>
+      <w:proofErr w:type="spellStart"/>
+      <w:r>
+        <w:t>OpenWrt</w:t>
+      </w:r>
+      <w:proofErr w:type="spellEnd"/>
+      <w:r>
+        <w:t xml:space="preserve"> device and start the device software.</w:t>
       </w:r>
     </w:p>
     <w:p>
@@ -11687,7 +12513,23 @@
         <w:pStyle w:val="IndentedParagraph"/>
       </w:pPr>
       <w:r>
-        <w:t>After the device registration is done, the Done button will appear on the same screen as presented in Figure xvz. Done button will take the user back to Device list screen. This screen lists the currently added device along with all OpenWrt devices registered before.</w:t>
+        <w:t xml:space="preserve">After the device registration is done, the Done button will appear on the same screen as presented in Figure </w:t>
+      </w:r>
+      <w:proofErr w:type="spellStart"/>
+      <w:r>
+        <w:t>xvz</w:t>
+      </w:r>
+      <w:proofErr w:type="spellEnd"/>
+      <w:r>
+        <w:t xml:space="preserve">. Done button will take the user back to Device list screen. This screen lists the currently added device along with all </w:t>
+      </w:r>
+      <w:proofErr w:type="spellStart"/>
+      <w:r>
+        <w:t>OpenWrt</w:t>
+      </w:r>
+      <w:proofErr w:type="spellEnd"/>
+      <w:r>
+        <w:t xml:space="preserve"> devices registered before.</w:t>
       </w:r>
     </w:p>
     <w:p>
@@ -11706,11 +12548,11 @@
           <w:szCs w:val="22"/>
         </w:rPr>
       </w:pPr>
-      <w:bookmarkStart w:id="90" w:name="_heading=h.c269ccvmn6iv" w:colFirst="0" w:colLast="0"/>
-      <w:bookmarkStart w:id="91" w:name="_Toc55386031"/>
-      <w:bookmarkStart w:id="92" w:name="_Toc55417935"/>
-      <w:bookmarkStart w:id="93" w:name="_Toc56574974"/>
-      <w:bookmarkEnd w:id="90"/>
+      <w:bookmarkStart w:id="89" w:name="_heading=h.c269ccvmn6iv" w:colFirst="0" w:colLast="0"/>
+      <w:bookmarkStart w:id="90" w:name="_Toc55386031"/>
+      <w:bookmarkStart w:id="91" w:name="_Toc55417935"/>
+      <w:bookmarkStart w:id="92" w:name="_Toc56574974"/>
+      <w:bookmarkEnd w:id="89"/>
       <w:r>
         <w:rPr>
           <w:bCs/>
@@ -11719,9 +12561,9 @@
         </w:rPr>
         <w:t>Device Settings UI</w:t>
       </w:r>
+      <w:bookmarkEnd w:id="90"/>
       <w:bookmarkEnd w:id="91"/>
       <w:bookmarkEnd w:id="92"/>
-      <w:bookmarkEnd w:id="93"/>
       <w:r>
         <w:rPr>
           <w:bCs/>
@@ -11736,20 +12578,102 @@
         <w:pStyle w:val="IndentedParagraph"/>
       </w:pPr>
       <w:r>
-        <w:t>Mobile App provides support for managed openWrt device settings configuration.</w:t>
-      </w:r>
-      <w:r>
-        <w:t xml:space="preserve"> This acts as a user’s primary access point to control the features provided and exposed by the openWrt device. The settings screen follows the device registration control flow by an authenticated user for App registration. At this point in the control flow, the authenticated user’s Unique Identifier and the registered device’s unique identifier are generated and available. These Unique Identifiers that are encrypted using the device symmetric key are decrypted and stored in process memory. The settings UI is designed using the MVC design paradigm. A combination of recyclerView, viewModel and adaptor is used to capture and display the device settings data using a livedata model with observer. </w:t>
+        <w:t xml:space="preserve">Mobile App provides support for managed </w:t>
+      </w:r>
+      <w:proofErr w:type="spellStart"/>
+      <w:r>
+        <w:t>openWrt</w:t>
+      </w:r>
+      <w:proofErr w:type="spellEnd"/>
+      <w:r>
+        <w:t xml:space="preserve"> device settings configuration.</w:t>
+      </w:r>
+      <w:r>
+        <w:t xml:space="preserve"> This acts as a user’s primary access point to control the features provided and exposed by the </w:t>
+      </w:r>
+      <w:proofErr w:type="spellStart"/>
+      <w:r>
+        <w:t>openWrt</w:t>
+      </w:r>
+      <w:proofErr w:type="spellEnd"/>
+      <w:r>
+        <w:t xml:space="preserve"> device. The settings screen follows the device registration control flow by an authenticated user for App registration. At this point in the control flow, the authenticated user’s Unique Identifier and the registered device’s unique identifier are generated and available. These Unique Identifiers that are encrypted using the device symmetric key are decrypted and stored in process memory. The settings UI is designed using the MVC design paradigm. A combination of </w:t>
+      </w:r>
+      <w:proofErr w:type="spellStart"/>
+      <w:r>
+        <w:t>recyclerView</w:t>
+      </w:r>
+      <w:proofErr w:type="spellEnd"/>
+      <w:r>
+        <w:t xml:space="preserve">, </w:t>
+      </w:r>
+      <w:proofErr w:type="spellStart"/>
+      <w:r>
+        <w:t>viewModel</w:t>
+      </w:r>
+      <w:proofErr w:type="spellEnd"/>
+      <w:r>
+        <w:t xml:space="preserve"> and adaptor is used to capture and display the device settings data using a </w:t>
+      </w:r>
+      <w:proofErr w:type="spellStart"/>
+      <w:r>
+        <w:t>livedata</w:t>
+      </w:r>
+      <w:proofErr w:type="spellEnd"/>
+      <w:r>
+        <w:t xml:space="preserve"> model with observer. </w:t>
       </w:r>
     </w:p>
     <w:p>
       <w:pPr>
         <w:pStyle w:val="AmazeL3"/>
       </w:pPr>
-      <w:bookmarkStart w:id="94" w:name="_Toc56574975"/>
+      <w:bookmarkStart w:id="93" w:name="_Toc56574975"/>
       <w:r>
         <w:t>Settings fetch</w:t>
       </w:r>
+      <w:bookmarkEnd w:id="93"/>
+    </w:p>
+    <w:p>
+      <w:pPr>
+        <w:pStyle w:val="IndentedParagraph"/>
+      </w:pPr>
+      <w:r>
+        <w:t xml:space="preserve">The settings data is fetched from the Firebase Database that holds the current device settings data and acts as a communication proxy between the </w:t>
+      </w:r>
+      <w:proofErr w:type="spellStart"/>
+      <w:r>
+        <w:t>openWrt</w:t>
+      </w:r>
+      <w:proofErr w:type="spellEnd"/>
+      <w:r>
+        <w:t xml:space="preserve"> device and the Mobile App. A Firebase </w:t>
+      </w:r>
+      <w:proofErr w:type="spellStart"/>
+      <w:r>
+        <w:t>Livedata</w:t>
+      </w:r>
+      <w:proofErr w:type="spellEnd"/>
+      <w:r>
+        <w:t xml:space="preserve"> will be fetched using the built-in listener class. The listener class links to the firebase </w:t>
+      </w:r>
+      <w:proofErr w:type="spellStart"/>
+      <w:r>
+        <w:t>url</w:t>
+      </w:r>
+      <w:proofErr w:type="spellEnd"/>
+      <w:r>
+        <w:t xml:space="preserve"> and settings path referred to by the listener object. This allows for instant updates to be delivered from the firebase Realtime database to the registered mobile application. The fetched data from the Firebase Realtime database will always be the latest value for each setting updated from the corresponding device.</w:t>
+      </w:r>
+    </w:p>
+    <w:p>
+      <w:pPr>
+        <w:pStyle w:val="AmazeL3"/>
+      </w:pPr>
+      <w:bookmarkStart w:id="94" w:name="_Toc56574976"/>
+      <w:r>
+        <w:t>Settings push</w:t>
+      </w:r>
       <w:bookmarkEnd w:id="94"/>
     </w:p>
     <w:p>
@@ -11757,25 +12681,15 @@
         <w:pStyle w:val="IndentedParagraph"/>
       </w:pPr>
       <w:r>
-        <w:t>The settings data is fetched from the Firebase Database that holds the current device settings data and acts as a communication proxy between the openWrt device and the Mobile App. A Firebase Livedata will be fetched using the built-in listener class. The listener class links to the firebase url and settings path referred to by the listener object. This allows for instant updates to be delivered from the firebase Realtime database to the registered mobile application. The fetched data from the Firebase Realtime database will always be the latest value for each setting updated from the corresponding device.</w:t>
-      </w:r>
-    </w:p>
-    <w:p>
-      <w:pPr>
-        <w:pStyle w:val="AmazeL3"/>
-      </w:pPr>
-      <w:bookmarkStart w:id="95" w:name="_Toc56574976"/>
-      <w:r>
-        <w:t>Settings push</w:t>
-      </w:r>
-      <w:bookmarkEnd w:id="95"/>
-    </w:p>
-    <w:p>
-      <w:pPr>
-        <w:pStyle w:val="IndentedParagraph"/>
-      </w:pPr>
-      <w:r>
-        <w:t>The settings data reconfiguration is facilitated through a child UI screen. Each setting update happens over a child screen that supports single setting reconfiguration. User is presented with all possible options for the current setting that is selected for update. Once user confirms update of the setting, the same is updated using the setting path reference and of the Firebase Realtime database url.</w:t>
+        <w:t xml:space="preserve">The settings data reconfiguration is facilitated through a child UI screen. Each setting update happens over a child screen that supports single setting reconfiguration. User is presented with all possible options for the current setting that is selected for update. Once user confirms update of the setting, the same is updated using the setting path reference and of the Firebase Realtime database </w:t>
+      </w:r>
+      <w:proofErr w:type="spellStart"/>
+      <w:r>
+        <w:t>url</w:t>
+      </w:r>
+      <w:proofErr w:type="spellEnd"/>
+      <w:r>
+        <w:t>.</w:t>
       </w:r>
     </w:p>
     <w:p>
@@ -11794,11 +12708,11 @@
           <w:szCs w:val="22"/>
         </w:rPr>
       </w:pPr>
-      <w:bookmarkStart w:id="96" w:name="_heading=h.26d7n8riwwf" w:colFirst="0" w:colLast="0"/>
-      <w:bookmarkStart w:id="97" w:name="_Toc55386032"/>
-      <w:bookmarkStart w:id="98" w:name="_Toc55417936"/>
-      <w:bookmarkStart w:id="99" w:name="_Toc56574977"/>
-      <w:bookmarkEnd w:id="96"/>
+      <w:bookmarkStart w:id="95" w:name="_heading=h.26d7n8riwwf" w:colFirst="0" w:colLast="0"/>
+      <w:bookmarkStart w:id="96" w:name="_Toc55386032"/>
+      <w:bookmarkStart w:id="97" w:name="_Toc55417936"/>
+      <w:bookmarkStart w:id="98" w:name="_Toc56574977"/>
+      <w:bookmarkEnd w:id="95"/>
       <w:r>
         <w:rPr>
           <w:bCs/>
@@ -11807,9 +12721,9 @@
         </w:rPr>
         <w:t>Device Status UI</w:t>
       </w:r>
+      <w:bookmarkEnd w:id="96"/>
       <w:bookmarkEnd w:id="97"/>
       <w:bookmarkEnd w:id="98"/>
-      <w:bookmarkEnd w:id="99"/>
       <w:r>
         <w:rPr>
           <w:bCs/>
@@ -11827,11 +12741,134 @@
         <w:t>Mobile App provides support for user to view current device status</w:t>
       </w:r>
       <w:r>
-        <w:t>. The status UI screen is designed using the MVC design paradigm. A combination of recyclerView, viewModel and adaptor is used to capture and display the device status data using a livedata model implemented with an observer. Firebase Realtime database proxy provides the live status data updates over a dedicated status path for each device. Status UI captures the details of devices that are connected to the openWrt device including the burned in MAC address. openWrt device status that captures the current running status of the device is also captured here along with device bootup time.</w:t>
+        <w:t xml:space="preserve">. The status UI screen is designed using the MVC design paradigm. A combination of </w:t>
+      </w:r>
+      <w:proofErr w:type="spellStart"/>
+      <w:r>
+        <w:t>recyclerView</w:t>
+      </w:r>
+      <w:proofErr w:type="spellEnd"/>
+      <w:r>
+        <w:t xml:space="preserve">, </w:t>
+      </w:r>
+      <w:proofErr w:type="spellStart"/>
+      <w:r>
+        <w:t>viewModel</w:t>
+      </w:r>
+      <w:proofErr w:type="spellEnd"/>
+      <w:r>
+        <w:t xml:space="preserve"> and adaptor is used to capture and display the device status data using a </w:t>
+      </w:r>
+      <w:proofErr w:type="spellStart"/>
+      <w:r>
+        <w:t>livedata</w:t>
+      </w:r>
+      <w:proofErr w:type="spellEnd"/>
+      <w:r>
+        <w:t xml:space="preserve"> model implemented with an observer. Firebase Realtime database proxy provides the live status data updates over a dedicated status path for each device. Status UI captures the details of devices that are connected to the </w:t>
+      </w:r>
+      <w:proofErr w:type="spellStart"/>
+      <w:r>
+        <w:t>openWrt</w:t>
+      </w:r>
+      <w:proofErr w:type="spellEnd"/>
+      <w:r>
+        <w:t xml:space="preserve"> device including the burned in MAC address. </w:t>
+      </w:r>
+      <w:proofErr w:type="spellStart"/>
+      <w:r>
+        <w:t>openWrt</w:t>
+      </w:r>
+      <w:proofErr w:type="spellEnd"/>
+      <w:r>
+        <w:t xml:space="preserve"> device status that captures the current running status of the device is also captured here along with device bootup time.</w:t>
       </w:r>
       <w:r>
         <w:t xml:space="preserve"> </w:t>
       </w:r>
+    </w:p>
+    <w:p>
+      <w:pPr>
+        <w:pStyle w:val="Heading3"/>
+        <w:numPr>
+          <w:ilvl w:val="0"/>
+          <w:numId w:val="0"/>
+        </w:numPr>
+      </w:pPr>
+      <w:r>
+        <w:t>Securing data in transit</w:t>
+      </w:r>
+    </w:p>
+    <w:p>
+      <w:pPr>
+        <w:pStyle w:val="IndentedParagraph"/>
+        <w:ind w:firstLine="0"/>
+      </w:pPr>
+      <w:r>
+        <w:tab/>
+        <w:t xml:space="preserve">All the settings data transmitted between the </w:t>
+      </w:r>
+      <w:proofErr w:type="spellStart"/>
+      <w:r>
+        <w:t>openWrt</w:t>
+      </w:r>
+      <w:proofErr w:type="spellEnd"/>
+      <w:r>
+        <w:t xml:space="preserve"> device and the Mobile App are encrypted using Symmetric Key encryption. This ensures that critical settings information of the </w:t>
+      </w:r>
+      <w:proofErr w:type="spellStart"/>
+      <w:r>
+        <w:t>openWrt</w:t>
+      </w:r>
+      <w:proofErr w:type="spellEnd"/>
+      <w:r>
+        <w:t xml:space="preserve"> device is secure in transit as well as while at rest in the Firebase Realtime database. </w:t>
+      </w:r>
+    </w:p>
+    <w:p>
+      <w:pPr>
+        <w:pStyle w:val="IndentedParagraph"/>
+        <w:ind w:firstLine="0"/>
+      </w:pPr>
+      <w:r>
+        <w:tab/>
+        <w:t xml:space="preserve">The unique device registration Id generated during the initial device setup phase is used in generating the PBKDF2 for deriving the Symmetric key shared by this device and its managing Mobile App. </w:t>
+      </w:r>
+      <w:r>
+        <w:t xml:space="preserve">The Symmetric key uses AES GCM mode and is derived using the secure key parameters: Key length (256), Iteration count (100000). A random generated initialization vector is used to further strengthen the encryption. </w:t>
+      </w:r>
+    </w:p>
+    <w:p>
+      <w:pPr>
+        <w:pStyle w:val="IndentedParagraph"/>
+        <w:ind w:firstLine="0"/>
+      </w:pPr>
+      <w:r>
+        <w:t xml:space="preserve">Once the settings value has been encrypted using the Symmetric key, the IV, message digest and the </w:t>
+      </w:r>
+      <w:proofErr w:type="spellStart"/>
+      <w:r>
+        <w:t>cipherText</w:t>
+      </w:r>
+      <w:proofErr w:type="spellEnd"/>
+      <w:r>
+        <w:t xml:space="preserve"> are </w:t>
+      </w:r>
+      <w:r>
+        <w:t xml:space="preserve">concatenated to form a single string as in Fig: below and stored in the Firebase Realtime database. </w:t>
+      </w:r>
+    </w:p>
+    <w:p>
+      <w:pPr>
+        <w:pStyle w:val="IndentedParagraph"/>
+        <w:ind w:firstLine="0"/>
+      </w:pPr>
+      <w:r>
+        <w:tab/>
+        <w:t>Fig: Packing IV|MessageDigest|CipherText</w:t>
+      </w:r>
+      <w:bookmarkStart w:id="99" w:name="_GoBack"/>
+      <w:bookmarkEnd w:id="99"/>
     </w:p>
     <w:p>
       <w:pPr>
@@ -11881,7 +12918,23 @@
         <w:pStyle w:val="IndentedParagraph"/>
       </w:pPr>
       <w:r>
-        <w:t>Mobile App has a Toolbar on all screens once logged in. The Toolbar has user profile icon on the right corner as presented in Figure xyz. Google profile photo is displayed on the user profile icon. User click on user profile icon will take to User profile screen as presented in Figure xyz. This screen provides option to logout from the current user login. Logout will take the App back to the launch screen to login.</w:t>
+        <w:t xml:space="preserve">Mobile App has a Toolbar on all screens once logged in. The Toolbar has user profile icon on the right corner as presented in Figure </w:t>
+      </w:r>
+      <w:proofErr w:type="spellStart"/>
+      <w:r>
+        <w:t>xyz</w:t>
+      </w:r>
+      <w:proofErr w:type="spellEnd"/>
+      <w:r>
+        <w:t xml:space="preserve">. Google profile photo is displayed on the user profile icon. User click on user profile icon will take to User profile screen as presented in Figure </w:t>
+      </w:r>
+      <w:proofErr w:type="spellStart"/>
+      <w:r>
+        <w:t>xyz</w:t>
+      </w:r>
+      <w:proofErr w:type="spellEnd"/>
+      <w:r>
+        <w:t>. This screen provides option to logout from the current user login. Logout will take the App back to the launch screen to login.</w:t>
       </w:r>
       <w:r>
         <w:t xml:space="preserve"> </w:t>
@@ -11901,11 +12954,19 @@
       <w:bookmarkStart w:id="101" w:name="_heading=h.vd2jpored3ra" w:colFirst="0" w:colLast="0"/>
       <w:bookmarkStart w:id="102" w:name="_Toc56574979"/>
       <w:bookmarkEnd w:id="101"/>
+      <w:proofErr w:type="spellStart"/>
       <w:r>
         <w:rPr>
           <w:bCs/>
         </w:rPr>
-        <w:t>AmazeRT Agent</w:t>
+        <w:t>AmazeRT</w:t>
+      </w:r>
+      <w:proofErr w:type="spellEnd"/>
+      <w:r>
+        <w:rPr>
+          <w:bCs/>
+        </w:rPr>
+        <w:t xml:space="preserve"> Agent</w:t>
       </w:r>
       <w:bookmarkEnd w:id="102"/>
     </w:p>
@@ -11913,11 +12974,75 @@
       <w:pPr>
         <w:pStyle w:val="IndentedParagraph"/>
       </w:pPr>
+      <w:proofErr w:type="spellStart"/>
       <w:r>
         <w:rPr>
           <w:rFonts w:ascii="Times" w:hAnsi="Times" w:cs="Times"/>
         </w:rPr>
-        <w:t>AmazeRT agent is the part of the AmazeRT software stack that runs on the OpenWRT router.  It starts as soon as the router boots, and keeps running until shutdown. The primary purpose of device software is to handle all the communication between the device and the Cloud backend service. It periodically sends the device’s settings and current status to the Cloud backend and also handle different requests originating from the Mobile App, forwarded by the Cloud backend. The agent is designed to run on any device that support OpenWRT software stack.</w:t>
+        <w:t>AmazeRT</w:t>
+      </w:r>
+      <w:proofErr w:type="spellEnd"/>
+      <w:r>
+        <w:rPr>
+          <w:rFonts w:ascii="Times" w:hAnsi="Times" w:cs="Times"/>
+        </w:rPr>
+        <w:t xml:space="preserve"> agent is the part of the </w:t>
+      </w:r>
+      <w:proofErr w:type="spellStart"/>
+      <w:r>
+        <w:rPr>
+          <w:rFonts w:ascii="Times" w:hAnsi="Times" w:cs="Times"/>
+        </w:rPr>
+        <w:t>AmazeRT</w:t>
+      </w:r>
+      <w:proofErr w:type="spellEnd"/>
+      <w:r>
+        <w:rPr>
+          <w:rFonts w:ascii="Times" w:hAnsi="Times" w:cs="Times"/>
+        </w:rPr>
+        <w:t xml:space="preserve"> software stack that runs on the </w:t>
+      </w:r>
+      <w:proofErr w:type="spellStart"/>
+      <w:r>
+        <w:rPr>
+          <w:rFonts w:ascii="Times" w:hAnsi="Times" w:cs="Times"/>
+        </w:rPr>
+        <w:t>OpenWRT</w:t>
+      </w:r>
+      <w:proofErr w:type="spellEnd"/>
+      <w:r>
+        <w:rPr>
+          <w:rFonts w:ascii="Times" w:hAnsi="Times" w:cs="Times"/>
+        </w:rPr>
+        <w:t xml:space="preserve"> router.  It starts as soon as the router </w:t>
+      </w:r>
+      <w:proofErr w:type="gramStart"/>
+      <w:r>
+        <w:rPr>
+          <w:rFonts w:ascii="Times" w:hAnsi="Times" w:cs="Times"/>
+        </w:rPr>
+        <w:t>boots, and</w:t>
+      </w:r>
+      <w:proofErr w:type="gramEnd"/>
+      <w:r>
+        <w:rPr>
+          <w:rFonts w:ascii="Times" w:hAnsi="Times" w:cs="Times"/>
+        </w:rPr>
+        <w:t xml:space="preserve"> keeps running until shutdown. The primary purpose of device software is to handle all the communication between the device and the Cloud backend service. It periodically sends the device’s settings and current status to the Cloud backend and also handle different requests originating from the Mobile App, forwarded by the Cloud backend. The agent is designed to run on any device that support </w:t>
+      </w:r>
+      <w:proofErr w:type="spellStart"/>
+      <w:r>
+        <w:rPr>
+          <w:rFonts w:ascii="Times" w:hAnsi="Times" w:cs="Times"/>
+        </w:rPr>
+        <w:t>OpenWRT</w:t>
+      </w:r>
+      <w:proofErr w:type="spellEnd"/>
+      <w:r>
+        <w:rPr>
+          <w:rFonts w:ascii="Times" w:hAnsi="Times" w:cs="Times"/>
+        </w:rPr>
+        <w:t xml:space="preserve"> software stack.</w:t>
       </w:r>
     </w:p>
     <w:p>
@@ -11962,8 +13087,45 @@
       <w:bookmarkStart w:id="107" w:name="_Toc55386035"/>
       <w:bookmarkEnd w:id="106"/>
       <w:r>
-        <w:t>The AmazeRT agent software is designed to be installed on the OpenWRT router by any user who has administrative access to the device. Since the software is designed to be independent of the the OpenWRT SDK and associated ecosystem, we package this along with the mobile app used as a client for the entire software stack. The basic sequence of device setup includes copying the installation package to the router, running the install scripts to install and generate device id and keys, and then restart the router .</w:t>
-      </w:r>
+        <w:t xml:space="preserve">The </w:t>
+      </w:r>
+      <w:proofErr w:type="spellStart"/>
+      <w:r>
+        <w:t>AmazeRT</w:t>
+      </w:r>
+      <w:proofErr w:type="spellEnd"/>
+      <w:r>
+        <w:t xml:space="preserve"> agent software is designed to be installed on the </w:t>
+      </w:r>
+      <w:proofErr w:type="spellStart"/>
+      <w:r>
+        <w:t>OpenWRT</w:t>
+      </w:r>
+      <w:proofErr w:type="spellEnd"/>
+      <w:r>
+        <w:t xml:space="preserve"> router by any user who has administrative access to the device. Since the software is designed to be independent of the </w:t>
+      </w:r>
+      <w:proofErr w:type="spellStart"/>
+      <w:r>
+        <w:t>the</w:t>
+      </w:r>
+      <w:proofErr w:type="spellEnd"/>
+      <w:r>
+        <w:t xml:space="preserve"> </w:t>
+      </w:r>
+      <w:proofErr w:type="spellStart"/>
+      <w:r>
+        <w:t>OpenWRT</w:t>
+      </w:r>
+      <w:proofErr w:type="spellEnd"/>
+      <w:r>
+        <w:t xml:space="preserve"> SDK and associated ecosystem, we package this along with the mobile app used as a client for the entire software stack. The basic sequence of device setup includes copying the installation package to the router, running the install scripts to install and generate device id and keys, and then restart the </w:t>
+      </w:r>
+      <w:proofErr w:type="gramStart"/>
+      <w:r>
+        <w:t>router .</w:t>
+      </w:r>
+      <w:proofErr w:type="gramEnd"/>
     </w:p>
     <w:p>
       <w:pPr>
@@ -11983,7 +13145,47 @@
         <w:t xml:space="preserve">“install.sh” </w:t>
       </w:r>
       <w:r>
-        <w:t>is a shell script which is used for ensuring all the required dependencies are met. It uses the OpenWRT package management system called opkg to install all the required packages, including python, websockets, cryptography libraries. Once all the dependencies are installed, the AmazeRT agent files are copied to the right locations. It also setup the router to start the AmazeRT Agent on boot, making sure the communication with Cloud backend is functional across reboots.</w:t>
+        <w:t xml:space="preserve">is a shell script which is used for ensuring all the required dependencies are met. It uses the </w:t>
+      </w:r>
+      <w:proofErr w:type="spellStart"/>
+      <w:r>
+        <w:t>OpenWRT</w:t>
+      </w:r>
+      <w:proofErr w:type="spellEnd"/>
+      <w:r>
+        <w:t xml:space="preserve"> package management system called </w:t>
+      </w:r>
+      <w:proofErr w:type="spellStart"/>
+      <w:r>
+        <w:t>opkg</w:t>
+      </w:r>
+      <w:proofErr w:type="spellEnd"/>
+      <w:r>
+        <w:t xml:space="preserve"> to install all the required packages, including python, </w:t>
+      </w:r>
+      <w:proofErr w:type="spellStart"/>
+      <w:r>
+        <w:t>websockets</w:t>
+      </w:r>
+      <w:proofErr w:type="spellEnd"/>
+      <w:r>
+        <w:t xml:space="preserve">, cryptography libraries. Once all the dependencies are installed, the </w:t>
+      </w:r>
+      <w:proofErr w:type="spellStart"/>
+      <w:r>
+        <w:t>AmazeRT</w:t>
+      </w:r>
+      <w:proofErr w:type="spellEnd"/>
+      <w:r>
+        <w:t xml:space="preserve"> agent files are copied to the right locations. It also setup the router to start the </w:t>
+      </w:r>
+      <w:proofErr w:type="spellStart"/>
+      <w:r>
+        <w:t>AmazeRT</w:t>
+      </w:r>
+      <w:proofErr w:type="spellEnd"/>
+      <w:r>
+        <w:t xml:space="preserve"> Agent on boot, making sure the communication with Cloud backend is functional across reboots.</w:t>
       </w:r>
     </w:p>
     <w:p>
@@ -12021,7 +13223,23 @@
         <w:ind w:right="-720" w:firstLine="720"/>
       </w:pPr>
       <w:r>
-        <w:t xml:space="preserve">When the AmazeRT agent starts, if it is able to communicate with the Cloud backend, we assume that the router is in a consistent state. Any data in the cloud about the settings may be different from what is on the router. There is no guarantee that these settings are in a consistent state.  To prevent such conflicts from corrupting the device state later, we will need to overwrite all that settings in cloud to the one from the router. Once the agent starts, it prepares an initial registration packet which contains the all the supported settings and current status. This packet is then filled with the device identification data, and all the settings are encrypted and signed for security, and then sent to the Cloud backend. Once this completes, the state in router and the Cloud backend are in sync. The mobile app will be able to pull the data from the cloud database. The registration packet is only sent once during the boot, when the agent starts. If the agent is restarted for any reason, a registration packet is resent with the updated data. This is to handle the  case where one or more setting might have changed thorough other management interfaces like LUCI or command lines. </w:t>
+        <w:t xml:space="preserve">When the </w:t>
+      </w:r>
+      <w:proofErr w:type="spellStart"/>
+      <w:r>
+        <w:t>AmazeRT</w:t>
+      </w:r>
+      <w:proofErr w:type="spellEnd"/>
+      <w:r>
+        <w:t xml:space="preserve"> agent starts, if it is able to communicate with the Cloud backend, we assume that the router is in a consistent state. Any data in the cloud about the settings may be different from what is on the router. There is no guarantee that these settings are in a consistent state.  To prevent such conflicts from corrupting the device state later, we will need to overwrite all that settings in cloud to the one from the router. Once the agent starts, it prepares an initial registration packet which contains the all the supported settings and current status. This packet is then filled with the device identification data, and all the settings are encrypted and signed for security, and then sent to the Cloud backend. Once this completes, the state in router and the Cloud backend are in sync. The mobile app will be able to pull the data from the cloud database. The registration packet is only sent once during the boot, when the agent starts. If the agent is restarted for any reason, a registration packet is resent with the updated data. This is to handle </w:t>
+      </w:r>
+      <w:proofErr w:type="gramStart"/>
+      <w:r>
+        <w:t>the  case</w:t>
+      </w:r>
+      <w:proofErr w:type="gramEnd"/>
+      <w:r>
+        <w:t xml:space="preserve"> where one or more setting might have changed thorough other management interfaces like LUCI or command lines. </w:t>
       </w:r>
     </w:p>
     <w:p>
@@ -12065,7 +13283,23 @@
         <w:pStyle w:val="IndentedParagraph"/>
       </w:pPr>
       <w:r>
-        <w:t>The registration packet sent initially will have a complete set of settings and status from the router. The settings may change due to updates triggered from other interfaces like LUCI or even command line settings. The router status also may change due to Wifi clients connecting or disconnecting from the device. The AmazeRT agent will keep sending such updates to the cloud backend at a fixed interval so that the mobile app UI can be updated with the right data. These packets are referred to as “Heartbeat packets”. The structure of the heartbeat packet is similar to the registration packet, except that the settings are filtered to remove those that did not change from last time it was sent to the cloud backend.  Note that the setting values are encrypted and signed, each time with a different nonce also added, so even if the setting value did not change, sending the setting to cloud will trigger a change in the database. This filtering reduces the number of setting updates that need to be handled from the mobile app side too.</w:t>
+        <w:t xml:space="preserve">The registration packet sent initially will have a complete set of settings and status from the router. The settings may change due to updates triggered from other interfaces like LUCI or even command line settings. The router status also may change due to </w:t>
+      </w:r>
+      <w:proofErr w:type="spellStart"/>
+      <w:r>
+        <w:t>Wifi</w:t>
+      </w:r>
+      <w:proofErr w:type="spellEnd"/>
+      <w:r>
+        <w:t xml:space="preserve"> clients connecting or disconnecting from the device. The </w:t>
+      </w:r>
+      <w:proofErr w:type="spellStart"/>
+      <w:r>
+        <w:t>AmazeRT</w:t>
+      </w:r>
+      <w:proofErr w:type="spellEnd"/>
+      <w:r>
+        <w:t xml:space="preserve"> agent will keep sending such updates to the cloud backend at a fixed interval so that the mobile app UI can be updated with the right data. These packets are referred to as “Heartbeat packets”. The structure of the heartbeat packet is similar to the registration packet, except that the settings are filtered to remove those that did not change from last time it was sent to the cloud backend.  Note that the setting values are encrypted and signed, each time with a different nonce also added, so even if the setting value did not change, sending the setting to cloud will trigger a change in the database. This filtering reduces the number of setting updates that need to be handled from the mobile app side too.</w:t>
       </w:r>
     </w:p>
     <w:p>
@@ -12109,7 +13343,47 @@
         <w:ind w:right="-720" w:firstLine="720"/>
       </w:pPr>
       <w:r>
-        <w:t xml:space="preserve">Mobile app may change the value for any setting that is supported by AmazeRT, by updating it in the cloud database. The cloud backend will process the change in value for the the setting and generate a setting request packet to be sent to the router. The packet shall have the device identification data and sent to the router. AmazeRT agent will then process this request and extract all the settings embedded in the packet and apply those settings locally. Once the settings are updated, the heartbeat packet will take care of sending the update back to the cloud. If for any reason the setting is rejected,  the next heartbeat is forced to sent a full update, so that the cloud database is restored to a valid state. This change will also cause the Mobile app to update the device settings on the UI. </w:t>
+        <w:t xml:space="preserve">Mobile app may change the value for any setting that is supported by </w:t>
+      </w:r>
+      <w:proofErr w:type="spellStart"/>
+      <w:r>
+        <w:t>AmazeRT</w:t>
+      </w:r>
+      <w:proofErr w:type="spellEnd"/>
+      <w:r>
+        <w:t xml:space="preserve">, by updating it in the cloud database. The cloud backend will process the change in value for the </w:t>
+      </w:r>
+      <w:proofErr w:type="spellStart"/>
+      <w:r>
+        <w:t>the</w:t>
+      </w:r>
+      <w:proofErr w:type="spellEnd"/>
+      <w:r>
+        <w:t xml:space="preserve"> setting and generate a setting request packet to be sent to the router. The packet shall have the device identification data and sent to the router. </w:t>
+      </w:r>
+      <w:proofErr w:type="spellStart"/>
+      <w:r>
+        <w:t>AmazeRT</w:t>
+      </w:r>
+      <w:proofErr w:type="spellEnd"/>
+      <w:r>
+        <w:t xml:space="preserve"> agent will then process this request and extract all the settings embedded in the packet and apply those settings locally. Once the settings are updated, the heartbeat packet will take care of sending the update back to the cloud. If for any reason the setting is </w:t>
+      </w:r>
+      <w:proofErr w:type="gramStart"/>
+      <w:r>
+        <w:t>rejected,  the</w:t>
+      </w:r>
+      <w:proofErr w:type="gramEnd"/>
+      <w:r>
+        <w:t xml:space="preserve"> next heartbeat is forced to </w:t>
+      </w:r>
+      <w:proofErr w:type="spellStart"/>
+      <w:r>
+        <w:t>sent</w:t>
+      </w:r>
+      <w:proofErr w:type="spellEnd"/>
+      <w:r>
+        <w:t xml:space="preserve"> a full update, so that the cloud database is restored to a valid state. This change will also cause the Mobile app to update the device settings on the UI. </w:t>
       </w:r>
     </w:p>
     <w:p>
@@ -12120,7 +13394,23 @@
         <w:ind w:right="-720" w:firstLine="720"/>
       </w:pPr>
       <w:r>
-        <w:t xml:space="preserve">In addition to handling setting changes, AmazeRT agent supports a “command” packet to execute any generic command on the router. This helps implementing support for device reboot, uninstallation of AmazeRT agent, or any other special updates using this framework. </w:t>
+        <w:t xml:space="preserve">In addition to handling setting changes, </w:t>
+      </w:r>
+      <w:proofErr w:type="spellStart"/>
+      <w:r>
+        <w:t>AmazeRT</w:t>
+      </w:r>
+      <w:proofErr w:type="spellEnd"/>
+      <w:r>
+        <w:t xml:space="preserve"> agent supports a “command” packet to execute any generic command on the router. This helps implementing support for device reboot, uninstallation of </w:t>
+      </w:r>
+      <w:proofErr w:type="spellStart"/>
+      <w:r>
+        <w:t>AmazeRT</w:t>
+      </w:r>
+      <w:proofErr w:type="spellEnd"/>
+      <w:r>
+        <w:t xml:space="preserve"> agent, or any other special updates using this framework. </w:t>
       </w:r>
     </w:p>
     <w:p>
@@ -12170,7 +13460,47 @@
         <w:ind w:right="-720" w:firstLine="720"/>
       </w:pPr>
       <w:r>
-        <w:t>The AmazeRT software stack relies on the AmazeRT agent running on the router, handling all the communication with cloud backend. The AmazeRT agent also requires a persistent connection to the cloud to handle communication. However this cannot be guaranteed due to the possibility of network disruptions etc. To handle these kind of issues, AmazerRT agent is run with a lightweight wrapper called “runner” which keeps restarting the agent if the main application stops for some reason.  The main application is then written to gracefully exit if there is any communication failure with the cloud, or any unexpected error during its execution. The runner then restarts the agent and re-establish connection with the cloud backend.</w:t>
+        <w:t xml:space="preserve">The </w:t>
+      </w:r>
+      <w:proofErr w:type="spellStart"/>
+      <w:r>
+        <w:t>AmazeRT</w:t>
+      </w:r>
+      <w:proofErr w:type="spellEnd"/>
+      <w:r>
+        <w:t xml:space="preserve"> software stack relies on the </w:t>
+      </w:r>
+      <w:proofErr w:type="spellStart"/>
+      <w:r>
+        <w:t>AmazeRT</w:t>
+      </w:r>
+      <w:proofErr w:type="spellEnd"/>
+      <w:r>
+        <w:t xml:space="preserve"> agent running on the router, handling all the communication with cloud backend. The </w:t>
+      </w:r>
+      <w:proofErr w:type="spellStart"/>
+      <w:r>
+        <w:t>AmazeRT</w:t>
+      </w:r>
+      <w:proofErr w:type="spellEnd"/>
+      <w:r>
+        <w:t xml:space="preserve"> agent also requires a persistent connection to the cloud to handle communication. </w:t>
+      </w:r>
+      <w:proofErr w:type="gramStart"/>
+      <w:r>
+        <w:t>However</w:t>
+      </w:r>
+      <w:proofErr w:type="gramEnd"/>
+      <w:r>
+        <w:t xml:space="preserve"> this cannot be guaranteed due to the possibility of network disruptions etc. To handle these kind of issues, </w:t>
+      </w:r>
+      <w:proofErr w:type="spellStart"/>
+      <w:r>
+        <w:t>AmazerRT</w:t>
+      </w:r>
+      <w:proofErr w:type="spellEnd"/>
+      <w:r>
+        <w:t xml:space="preserve"> agent is run with a lightweight wrapper called “runner” which keeps restarting the agent if the main application stops for some reason.  The main application is then written to gracefully exit if there is any communication failure with the cloud, or any unexpected error during its execution. The runner then restarts the agent and re-establish connection with the cloud backend.</w:t>
       </w:r>
     </w:p>
     <w:p>
@@ -12211,11 +13541,13 @@
       <w:bookmarkStart w:id="121" w:name="_Toc55386040"/>
       <w:bookmarkStart w:id="122" w:name="_Toc56574986"/>
       <w:bookmarkEnd w:id="120"/>
+      <w:proofErr w:type="spellStart"/>
       <w:r>
         <w:t>Websocket</w:t>
       </w:r>
       <w:bookmarkEnd w:id="121"/>
       <w:bookmarkEnd w:id="122"/>
+      <w:proofErr w:type="spellEnd"/>
       <w:r>
         <w:t xml:space="preserve"> </w:t>
       </w:r>
@@ -12240,6 +13572,7 @@
       <w:bookmarkStart w:id="124" w:name="_Toc55386041"/>
       <w:bookmarkStart w:id="125" w:name="_Toc56574987"/>
       <w:bookmarkEnd w:id="123"/>
+      <w:proofErr w:type="spellStart"/>
       <w:r>
         <w:rPr>
           <w:bCs/>
@@ -12250,6 +13583,7 @@
       </w:r>
       <w:bookmarkEnd w:id="124"/>
       <w:bookmarkEnd w:id="125"/>
+      <w:proofErr w:type="spellEnd"/>
       <w:r>
         <w:rPr>
           <w:bCs/>
@@ -12347,10 +13681,34 @@
         <w:pStyle w:val="IndentedParagraph"/>
       </w:pPr>
       <w:r>
-        <w:t>Firebase Realtime Database used for openWrt router to Mobile App communication including router settings and status notification.</w:t>
-      </w:r>
-      <w:r>
-        <w:t xml:space="preserve"> Firebase Realtime database is used as a proxy for real time data update between the openWrt device and the Mobile App. The real time notification and registration capabilities provided by this Google service helps the Mobile App and the openWrt device to communicate through an effective and secure channel.  </w:t>
+        <w:t xml:space="preserve">Firebase Realtime Database used for </w:t>
+      </w:r>
+      <w:proofErr w:type="spellStart"/>
+      <w:r>
+        <w:t>openWrt</w:t>
+      </w:r>
+      <w:proofErr w:type="spellEnd"/>
+      <w:r>
+        <w:t xml:space="preserve"> router to Mobile App communication including router settings and status notification.</w:t>
+      </w:r>
+      <w:r>
+        <w:t xml:space="preserve"> Firebase Realtime database is used as a proxy for real time data update between the </w:t>
+      </w:r>
+      <w:proofErr w:type="spellStart"/>
+      <w:r>
+        <w:t>openWrt</w:t>
+      </w:r>
+      <w:proofErr w:type="spellEnd"/>
+      <w:r>
+        <w:t xml:space="preserve"> device and the Mobile App. The real time notification and registration capabilities provided by this Google service helps the Mobile App and the </w:t>
+      </w:r>
+      <w:proofErr w:type="spellStart"/>
+      <w:r>
+        <w:t>openWrt</w:t>
+      </w:r>
+      <w:proofErr w:type="spellEnd"/>
+      <w:r>
+        <w:t xml:space="preserve"> device to communicate through an effective and secure channel.  </w:t>
       </w:r>
     </w:p>
     <w:p>
@@ -12411,7 +13769,15 @@
         <w:pStyle w:val="IndentedParagraph"/>
       </w:pPr>
       <w:r>
-        <w:t xml:space="preserve">Mobile device local storage will be used as secure store for persistence and retrieval of openWrt device registration and authenticated user details. </w:t>
+        <w:t xml:space="preserve">Mobile device local storage will be used as secure store for persistence and retrieval of </w:t>
+      </w:r>
+      <w:proofErr w:type="spellStart"/>
+      <w:r>
+        <w:t>openWrt</w:t>
+      </w:r>
+      <w:proofErr w:type="spellEnd"/>
+      <w:r>
+        <w:t xml:space="preserve"> device registration and authenticated user details. </w:t>
       </w:r>
     </w:p>
     <w:p>
@@ -12516,9 +13882,11 @@
         </w:numPr>
       </w:pPr>
       <w:bookmarkStart w:id="150" w:name="_Toc56574997"/>
+      <w:proofErr w:type="spellStart"/>
       <w:r>
         <w:t>SymKeyEncryption</w:t>
       </w:r>
+      <w:proofErr w:type="spellEnd"/>
       <w:r>
         <w:t xml:space="preserve"> class</w:t>
       </w:r>
@@ -12529,10 +13897,10 @@
         <w:pStyle w:val="IndentedParagraph"/>
       </w:pPr>
       <w:r>
-        <w:t xml:space="preserve">This class is used to </w:t>
-      </w:r>
-      <w:r>
-        <w:t>provide the symmetric key encryption</w:t>
+        <w:t>This class is used to provide the symmetric key encryption</w:t>
+      </w:r>
+      <w:r>
+        <w:t xml:space="preserve"> infrastructure</w:t>
       </w:r>
       <w:r>
         <w:t>.</w:t>
@@ -12547,8 +13915,13 @@
         </w:numPr>
       </w:pPr>
       <w:bookmarkStart w:id="151" w:name="_Toc56574998"/>
-      <w:r>
-        <w:t>FirebaseQueryLiveData class</w:t>
+      <w:proofErr w:type="spellStart"/>
+      <w:r>
+        <w:t>FirebaseQueryLiveData</w:t>
+      </w:r>
+      <w:proofErr w:type="spellEnd"/>
+      <w:r>
+        <w:t xml:space="preserve"> class</w:t>
       </w:r>
       <w:bookmarkEnd w:id="151"/>
     </w:p>
@@ -12557,7 +13930,15 @@
         <w:pStyle w:val="IndentedParagraph"/>
       </w:pPr>
       <w:r>
-        <w:t xml:space="preserve">This class is used to add event listener for Firebase Realtime database data change events. This class is derived from the LiveData Data holder class to allow for observing the changes in Database data snapshot. This class is designed and implemented in a generic fashion to instantiate and query device settings or device status database paths. </w:t>
+        <w:t xml:space="preserve">This class is used to add event listener for Firebase Realtime database data change events. This class is derived from the </w:t>
+      </w:r>
+      <w:proofErr w:type="spellStart"/>
+      <w:r>
+        <w:t>LiveData</w:t>
+      </w:r>
+      <w:proofErr w:type="spellEnd"/>
+      <w:r>
+        <w:t xml:space="preserve"> Data holder class to allow for observing the changes in Database data snapshot. This class is designed and implemented in a generic fashion to instantiate and query device settings or device status database paths. </w:t>
       </w:r>
     </w:p>
     <w:p>
@@ -12566,7 +13947,23 @@
         <w:ind w:firstLine="0"/>
       </w:pPr>
       <w:r>
-        <w:t>The instantiated object of this class feeds into the DeviceSetting and Device Status ViewModel class instances.</w:t>
+        <w:t xml:space="preserve">The instantiated object of this class feeds into the </w:t>
+      </w:r>
+      <w:proofErr w:type="spellStart"/>
+      <w:r>
+        <w:t>DeviceSetting</w:t>
+      </w:r>
+      <w:proofErr w:type="spellEnd"/>
+      <w:r>
+        <w:t xml:space="preserve"> and Device Status </w:t>
+      </w:r>
+      <w:proofErr w:type="spellStart"/>
+      <w:r>
+        <w:t>ViewModel</w:t>
+      </w:r>
+      <w:proofErr w:type="spellEnd"/>
+      <w:r>
+        <w:t xml:space="preserve"> class instances.</w:t>
       </w:r>
     </w:p>
     <w:p>
@@ -12601,7 +13998,23 @@
         <w:pStyle w:val="IndentedParagraph"/>
       </w:pPr>
       <w:r>
-        <w:t xml:space="preserve">This component is responsible for device settings management, allowing the user to view and update openWrt device settings. The Mobile App user authenticated using Firebase authentication APIs can choose to navigate to this UI component. Settings specific to this user and the selected device are displayed with options to edit the same. FirebaseQueryLiveData object is initialized with the Firebase Realtime database settings URL for the mapped user’s device. </w:t>
+        <w:t xml:space="preserve">This component is responsible for device settings management, allowing the user to view and update </w:t>
+      </w:r>
+      <w:proofErr w:type="spellStart"/>
+      <w:r>
+        <w:t>openWrt</w:t>
+      </w:r>
+      <w:proofErr w:type="spellEnd"/>
+      <w:r>
+        <w:t xml:space="preserve"> device settings. The Mobile App user authenticated using Firebase authentication APIs can choose to navigate to this UI component. Settings specific to this user and the selected device are displayed with options to edit the same. </w:t>
+      </w:r>
+      <w:proofErr w:type="spellStart"/>
+      <w:r>
+        <w:t>FirebaseQueryLiveData</w:t>
+      </w:r>
+      <w:proofErr w:type="spellEnd"/>
+      <w:r>
+        <w:t xml:space="preserve"> object is initialized with the Firebase Realtime database settings URL for the mapped user’s device. </w:t>
       </w:r>
     </w:p>
     <w:p>
@@ -12630,7 +14043,23 @@
         <w:pStyle w:val="IndentedParagraph"/>
       </w:pPr>
       <w:r>
-        <w:t>This UI component is responsible for fetching and interpreting the managed openWrt device status. The Mobile App user authenticated using Firebase authentication APIs can choose to navigate to this UI component. Settings specific to this user and the selected device are displayed with options to edit the same. FirebaseQueryLiveData object is initialized with the Firebase Realtime database status URL for the mapped user’s device.</w:t>
+        <w:t xml:space="preserve">This UI component is responsible for fetching and interpreting the managed </w:t>
+      </w:r>
+      <w:proofErr w:type="spellStart"/>
+      <w:r>
+        <w:t>openWrt</w:t>
+      </w:r>
+      <w:proofErr w:type="spellEnd"/>
+      <w:r>
+        <w:t xml:space="preserve"> device status. The Mobile App user authenticated using Firebase authentication APIs can choose to navigate to this UI component. Settings specific to this user and the selected device are displayed with options to edit the same. </w:t>
+      </w:r>
+      <w:proofErr w:type="spellStart"/>
+      <w:r>
+        <w:t>FirebaseQueryLiveData</w:t>
+      </w:r>
+      <w:proofErr w:type="spellEnd"/>
+      <w:r>
+        <w:t xml:space="preserve"> object is initialized with the Firebase Realtime database status URL for the mapped user’s device.</w:t>
       </w:r>
     </w:p>
     <w:p>
@@ -12649,8 +14078,13 @@
       <w:bookmarkStart w:id="159" w:name="_Toc55386052"/>
       <w:bookmarkStart w:id="160" w:name="_Toc56575001"/>
       <w:bookmarkEnd w:id="158"/>
-      <w:r>
-        <w:t>OpenWRT device software</w:t>
+      <w:proofErr w:type="spellStart"/>
+      <w:r>
+        <w:t>OpenWRT</w:t>
+      </w:r>
+      <w:proofErr w:type="spellEnd"/>
+      <w:r>
+        <w:t xml:space="preserve"> device software</w:t>
       </w:r>
       <w:bookmarkEnd w:id="159"/>
       <w:bookmarkEnd w:id="160"/>
@@ -12853,6 +14287,7 @@
       <w:bookmarkStart w:id="180" w:name="_Toc55386059"/>
       <w:bookmarkStart w:id="181" w:name="_Toc56575008"/>
       <w:bookmarkEnd w:id="179"/>
+      <w:proofErr w:type="spellStart"/>
       <w:r>
         <w:rPr>
           <w:bCs/>
@@ -12863,6 +14298,7 @@
       </w:r>
       <w:bookmarkEnd w:id="180"/>
       <w:bookmarkEnd w:id="181"/>
+      <w:proofErr w:type="spellEnd"/>
       <w:r>
         <w:rPr>
           <w:bCs/>
@@ -12892,6 +14328,7 @@
       <w:bookmarkStart w:id="183" w:name="_Toc55386060"/>
       <w:bookmarkStart w:id="184" w:name="_Toc56575009"/>
       <w:bookmarkEnd w:id="182"/>
+      <w:proofErr w:type="spellStart"/>
       <w:r>
         <w:rPr>
           <w:bCs/>
@@ -12902,6 +14339,7 @@
       </w:r>
       <w:bookmarkEnd w:id="183"/>
       <w:bookmarkEnd w:id="184"/>
+      <w:proofErr w:type="spellEnd"/>
       <w:r>
         <w:rPr>
           <w:bCs/>
@@ -13236,13 +14674,23 @@
         </w:rPr>
       </w:pPr>
       <w:bookmarkStart w:id="206" w:name="_Toc56575019"/>
+      <w:proofErr w:type="spellStart"/>
       <w:r>
         <w:rPr>
           <w:bCs/>
           <w:sz w:val="22"/>
           <w:szCs w:val="22"/>
         </w:rPr>
-        <w:t>OpenWRT Device Software</w:t>
+        <w:t>OpenWRT</w:t>
+      </w:r>
+      <w:proofErr w:type="spellEnd"/>
+      <w:r>
+        <w:rPr>
+          <w:bCs/>
+          <w:sz w:val="22"/>
+          <w:szCs w:val="22"/>
+        </w:rPr>
+        <w:t xml:space="preserve"> Device Software</w:t>
       </w:r>
       <w:bookmarkEnd w:id="206"/>
     </w:p>
@@ -13581,7 +15029,15 @@
         <w:ind w:firstLine="720"/>
       </w:pPr>
       <w:r>
-        <w:t xml:space="preserve">App Engine is deployed in google cloud as a compute instance. It provides a public IP and a persistent websockets based connection to the managed devices. </w:t>
+        <w:t xml:space="preserve">App Engine is deployed in google cloud as a compute instance. It provides a public IP and a persistent </w:t>
+      </w:r>
+      <w:proofErr w:type="spellStart"/>
+      <w:r>
+        <w:t>websockets</w:t>
+      </w:r>
+      <w:proofErr w:type="spellEnd"/>
+      <w:r>
+        <w:t xml:space="preserve"> based connection to the managed devices. </w:t>
       </w:r>
     </w:p>
     <w:p>
@@ -13739,7 +15195,23 @@
     </w:p>
     <w:p>
       <w:r>
-        <w:t xml:space="preserve">Firebase RealTime database is used for the AmazeRT device to Mobile App communication. </w:t>
+        <w:t xml:space="preserve">Firebase </w:t>
+      </w:r>
+      <w:proofErr w:type="spellStart"/>
+      <w:r>
+        <w:t>RealTime</w:t>
+      </w:r>
+      <w:proofErr w:type="spellEnd"/>
+      <w:r>
+        <w:t xml:space="preserve"> database is used for the </w:t>
+      </w:r>
+      <w:proofErr w:type="spellStart"/>
+      <w:r>
+        <w:t>AmazeRT</w:t>
+      </w:r>
+      <w:proofErr w:type="spellEnd"/>
+      <w:r>
+        <w:t xml:space="preserve"> device to Mobile App communication. </w:t>
       </w:r>
     </w:p>
     <w:p>
@@ -13827,8 +15299,13 @@
       </w:pPr>
       <w:bookmarkStart w:id="253" w:name="_Toc55386083"/>
       <w:bookmarkStart w:id="254" w:name="_Toc56575039"/>
-      <w:r>
-        <w:t>Github repository</w:t>
+      <w:proofErr w:type="spellStart"/>
+      <w:r>
+        <w:t>Github</w:t>
+      </w:r>
+      <w:proofErr w:type="spellEnd"/>
+      <w:r>
+        <w:t xml:space="preserve"> repository</w:t>
       </w:r>
       <w:bookmarkEnd w:id="253"/>
       <w:bookmarkEnd w:id="254"/>
@@ -14004,7 +15481,15 @@
         <w:pStyle w:val="IndentedParagraph"/>
       </w:pPr>
       <w:r>
-        <w:t>Enhancement of this infrastructure to support device management for Edge computing devices, using Mobile app and the framework provided by the AmazeRT cloud and device management modules</w:t>
+        <w:t xml:space="preserve">Enhancement of this infrastructure to support device management for Edge computing devices, using Mobile app and the framework provided by the </w:t>
+      </w:r>
+      <w:proofErr w:type="spellStart"/>
+      <w:r>
+        <w:t>AmazeRT</w:t>
+      </w:r>
+      <w:proofErr w:type="spellEnd"/>
+      <w:r>
+        <w:t xml:space="preserve"> cloud and device management modules</w:t>
       </w:r>
     </w:p>
     <w:p>
@@ -14016,7 +15501,15 @@
         </w:numPr>
       </w:pPr>
       <w:r>
-        <w:t>Extend with IOS application support with SwiftUI for User interface development</w:t>
+        <w:t xml:space="preserve">Extend with IOS application support with </w:t>
+      </w:r>
+      <w:proofErr w:type="spellStart"/>
+      <w:r>
+        <w:t>SwiftUI</w:t>
+      </w:r>
+      <w:proofErr w:type="spellEnd"/>
+      <w:r>
+        <w:t xml:space="preserve"> for User interface development</w:t>
       </w:r>
     </w:p>
     <w:p>
@@ -14028,7 +15521,15 @@
         </w:numPr>
       </w:pPr>
       <w:r>
-        <w:t>Moving from Firebase to Firestore for the database</w:t>
+        <w:t xml:space="preserve">Moving from Firebase to </w:t>
+      </w:r>
+      <w:proofErr w:type="spellStart"/>
+      <w:r>
+        <w:t>Firestore</w:t>
+      </w:r>
+      <w:proofErr w:type="spellEnd"/>
+      <w:r>
+        <w:t xml:space="preserve"> for the database</w:t>
       </w:r>
     </w:p>
     <w:p>
@@ -14064,13 +15565,29 @@
         </w:numPr>
       </w:pPr>
       <w:r>
-        <w:t xml:space="preserve">Integrating this entire software suite with the open source OpenWRT </w:t>
+        <w:t xml:space="preserve">Integrating this entire software suite with the open source </w:t>
+      </w:r>
+      <w:proofErr w:type="spellStart"/>
+      <w:r>
+        <w:t>OpenWRT</w:t>
+      </w:r>
+      <w:proofErr w:type="spellEnd"/>
+      <w:r>
+        <w:t xml:space="preserve"> </w:t>
       </w:r>
       <w:r>
         <w:t>codebase and</w:t>
       </w:r>
       <w:r>
-        <w:t xml:space="preserve"> making this a default install option for all OpenWRT devices.</w:t>
+        <w:t xml:space="preserve"> making this a default install option for all </w:t>
+      </w:r>
+      <w:proofErr w:type="spellStart"/>
+      <w:r>
+        <w:t>OpenWRT</w:t>
+      </w:r>
+      <w:proofErr w:type="spellEnd"/>
+      <w:r>
+        <w:t xml:space="preserve"> devices.</w:t>
       </w:r>
       <w:r>
         <w:br w:type="page"/>
@@ -14397,30 +15914,14 @@
       <w:r>
         <w:t xml:space="preserve">Table  </w:t>
       </w:r>
-      <w:r>
-        <w:fldChar w:fldCharType="begin"/>
-      </w:r>
-      <w:r>
-        <w:instrText xml:space="preserve"> SEQ Table </w:instrText>
-      </w:r>
-      <w:r>
-        <w:instrText xml:space="preserve">\* ARABIC </w:instrText>
-      </w:r>
-      <w:r>
-        <w:fldChar w:fldCharType="separate"/>
-      </w:r>
-      <w:r>
-        <w:rPr>
-          <w:noProof/>
-        </w:rPr>
-        <w:t>1</w:t>
-      </w:r>
-      <w:r>
-        <w:rPr>
-          <w:noProof/>
-        </w:rPr>
-        <w:fldChar w:fldCharType="end"/>
-      </w:r>
+      <w:fldSimple w:instr=" SEQ Table \* ARABIC ">
+        <w:r>
+          <w:rPr>
+            <w:noProof/>
+          </w:rPr>
+          <w:t>1</w:t>
+        </w:r>
+      </w:fldSimple>
       <w:r>
         <w:t xml:space="preserve"> Glossary</w:t>
       </w:r>
@@ -14524,15 +16025,9 @@
           <w:szCs w:val="20"/>
           <w:shd w:val="clear" w:color="auto" w:fill="FFFFFF"/>
         </w:rPr>
-        <w:t>[2]  Instructables.com, 2020. [Online]. Available: https://www.instructables.com/id/AndroidiOS-App-to-Access-Your-OpenWrt-Router-Remot/. [Accessed: 30- Apr- 2020]</w:t>
-      </w:r>
-    </w:p>
-    <w:p>
-      <w:pPr>
-        <w:pStyle w:val="NormalWeb"/>
-        <w:spacing w:before="0" w:beforeAutospacing="0" w:after="0" w:afterAutospacing="0"/>
-        <w:ind w:left="360"/>
-      </w:pPr>
+        <w:t>[2</w:t>
+      </w:r>
+      <w:proofErr w:type="gramStart"/>
       <w:r>
         <w:rPr>
           <w:color w:val="000000"/>
@@ -14540,7 +16035,53 @@
           <w:szCs w:val="20"/>
           <w:shd w:val="clear" w:color="auto" w:fill="FFFFFF"/>
         </w:rPr>
-        <w:t xml:space="preserve">[3]   "OpenWrt Project: Packages", </w:t>
+        <w:t>]  Instructables.com</w:t>
+      </w:r>
+      <w:proofErr w:type="gramEnd"/>
+      <w:r>
+        <w:rPr>
+          <w:color w:val="000000"/>
+          <w:sz w:val="20"/>
+          <w:szCs w:val="20"/>
+          <w:shd w:val="clear" w:color="auto" w:fill="FFFFFF"/>
+        </w:rPr>
+        <w:t>, 2020. [Online]. Available: https://www.instructables.com/id/AndroidiOS-App-to-Access-Your-OpenWrt-Router-Remot/. [Accessed: 30- Apr- 2020]</w:t>
+      </w:r>
+    </w:p>
+    <w:p>
+      <w:pPr>
+        <w:pStyle w:val="NormalWeb"/>
+        <w:spacing w:before="0" w:beforeAutospacing="0" w:after="0" w:afterAutospacing="0"/>
+        <w:ind w:left="360"/>
+      </w:pPr>
+      <w:r>
+        <w:rPr>
+          <w:color w:val="000000"/>
+          <w:sz w:val="20"/>
+          <w:szCs w:val="20"/>
+          <w:shd w:val="clear" w:color="auto" w:fill="FFFFFF"/>
+        </w:rPr>
+        <w:t>[3]   "</w:t>
+      </w:r>
+      <w:proofErr w:type="spellStart"/>
+      <w:r>
+        <w:rPr>
+          <w:color w:val="000000"/>
+          <w:sz w:val="20"/>
+          <w:szCs w:val="20"/>
+          <w:shd w:val="clear" w:color="auto" w:fill="FFFFFF"/>
+        </w:rPr>
+        <w:t>OpenWrt</w:t>
+      </w:r>
+      <w:proofErr w:type="spellEnd"/>
+      <w:r>
+        <w:rPr>
+          <w:color w:val="000000"/>
+          <w:sz w:val="20"/>
+          <w:szCs w:val="20"/>
+          <w:shd w:val="clear" w:color="auto" w:fill="FFFFFF"/>
+        </w:rPr>
+        <w:t xml:space="preserve"> Project: Packages", </w:t>
       </w:r>
       <w:r>
         <w:rPr>
@@ -14576,15 +16117,9 @@
           <w:szCs w:val="20"/>
           <w:shd w:val="clear" w:color="auto" w:fill="FFFFFF"/>
         </w:rPr>
-        <w:t>[4] "OpenWRT Packages", 2020. [Online]. Available: https://openwrt.org/packages/table/start. [Accessed: 05- May- 2020]</w:t>
-      </w:r>
-    </w:p>
-    <w:p>
-      <w:pPr>
-        <w:pStyle w:val="NormalWeb"/>
-        <w:spacing w:before="0" w:beforeAutospacing="0" w:after="0" w:afterAutospacing="0"/>
-        <w:ind w:left="360"/>
-      </w:pPr>
+        <w:t>[4] "</w:t>
+      </w:r>
+      <w:proofErr w:type="spellStart"/>
       <w:r>
         <w:rPr>
           <w:color w:val="000000"/>
@@ -14592,7 +16127,53 @@
           <w:szCs w:val="20"/>
           <w:shd w:val="clear" w:color="auto" w:fill="FFFFFF"/>
         </w:rPr>
-        <w:t xml:space="preserve">[5]"OpenWrt Project: Use SSH to connect to the internet and install Luci Web interface", </w:t>
+        <w:t>OpenWRT</w:t>
+      </w:r>
+      <w:proofErr w:type="spellEnd"/>
+      <w:r>
+        <w:rPr>
+          <w:color w:val="000000"/>
+          <w:sz w:val="20"/>
+          <w:szCs w:val="20"/>
+          <w:shd w:val="clear" w:color="auto" w:fill="FFFFFF"/>
+        </w:rPr>
+        <w:t xml:space="preserve"> Packages", 2020. [Online]. Available: https://openwrt.org/packages/table/start. [Accessed: 05- May- 2020]</w:t>
+      </w:r>
+    </w:p>
+    <w:p>
+      <w:pPr>
+        <w:pStyle w:val="NormalWeb"/>
+        <w:spacing w:before="0" w:beforeAutospacing="0" w:after="0" w:afterAutospacing="0"/>
+        <w:ind w:left="360"/>
+      </w:pPr>
+      <w:r>
+        <w:rPr>
+          <w:color w:val="000000"/>
+          <w:sz w:val="20"/>
+          <w:szCs w:val="20"/>
+          <w:shd w:val="clear" w:color="auto" w:fill="FFFFFF"/>
+        </w:rPr>
+        <w:t>[5]"</w:t>
+      </w:r>
+      <w:proofErr w:type="spellStart"/>
+      <w:r>
+        <w:rPr>
+          <w:color w:val="000000"/>
+          <w:sz w:val="20"/>
+          <w:szCs w:val="20"/>
+          <w:shd w:val="clear" w:color="auto" w:fill="FFFFFF"/>
+        </w:rPr>
+        <w:t>OpenWrt</w:t>
+      </w:r>
+      <w:proofErr w:type="spellEnd"/>
+      <w:r>
+        <w:rPr>
+          <w:color w:val="000000"/>
+          <w:sz w:val="20"/>
+          <w:szCs w:val="20"/>
+          <w:shd w:val="clear" w:color="auto" w:fill="FFFFFF"/>
+        </w:rPr>
+        <w:t xml:space="preserve"> Project: Use SSH to connect to the internet and install Luci Web interface", </w:t>
       </w:r>
       <w:r>
         <w:rPr>
@@ -18232,7 +19813,7 @@
 </file>
 
 <file path=customXml/itemProps2.xml><?xml version="1.0" encoding="utf-8"?>
-<ds:datastoreItem xmlns:ds="http://schemas.openxmlformats.org/officeDocument/2006/customXml" ds:itemID="{BB731EEE-2184-104E-8FEB-7382D586D4F6}">
+<ds:datastoreItem xmlns:ds="http://schemas.openxmlformats.org/officeDocument/2006/customXml" ds:itemID="{FA52AC54-DFA3-5F4A-BE11-D8CEBEC25797}">
   <ds:schemaRefs>
     <ds:schemaRef ds:uri="http://schemas.openxmlformats.org/officeDocument/2006/bibliography"/>
   </ds:schemaRefs>

</xml_diff>

<commit_message>
Updating App encryption implementation
</commit_message>
<xml_diff>
--- a/Learn/PrjReport/CMPE_295B_Final_Project_Report.docx
+++ b/Learn/PrjReport/CMPE_295B_Final_Project_Report.docx
@@ -20,6 +20,7 @@
           <w:szCs w:val="32"/>
         </w:rPr>
       </w:pPr>
+      <w:proofErr w:type="spellStart"/>
       <w:r>
         <w:rPr>
           <w:b/>
@@ -27,8 +28,29 @@
           <w:sz w:val="32"/>
           <w:szCs w:val="32"/>
         </w:rPr>
-        <w:t>aMAZE-RT: Secure Management for OpenWRT</w:t>
-      </w:r>
+        <w:t>aMAZE</w:t>
+      </w:r>
+      <w:proofErr w:type="spellEnd"/>
+      <w:r>
+        <w:rPr>
+          <w:b/>
+          <w:color w:val="000000"/>
+          <w:sz w:val="32"/>
+          <w:szCs w:val="32"/>
+        </w:rPr>
+        <w:t xml:space="preserve">-RT: Secure Management for </w:t>
+      </w:r>
+      <w:proofErr w:type="spellStart"/>
+      <w:r>
+        <w:rPr>
+          <w:b/>
+          <w:color w:val="000000"/>
+          <w:sz w:val="32"/>
+          <w:szCs w:val="32"/>
+        </w:rPr>
+        <w:t>OpenWRT</w:t>
+      </w:r>
+      <w:proofErr w:type="spellEnd"/>
     </w:p>
     <w:p>
       <w:pPr>
@@ -236,8 +258,29 @@
                 <w:color w:val="000000"/>
               </w:rPr>
             </w:pPr>
-            <w:r>
-              <w:t>Ginto George, Binu Jose, Sandeep Panakkal, Nabin Thomas</w:t>
+            <w:proofErr w:type="spellStart"/>
+            <w:r>
+              <w:t>Ginto</w:t>
+            </w:r>
+            <w:proofErr w:type="spellEnd"/>
+            <w:r>
+              <w:t xml:space="preserve"> George, </w:t>
+            </w:r>
+            <w:proofErr w:type="spellStart"/>
+            <w:r>
+              <w:t>Binu</w:t>
+            </w:r>
+            <w:proofErr w:type="spellEnd"/>
+            <w:r>
+              <w:t xml:space="preserve"> Jose, Sandeep Panakkal, </w:t>
+            </w:r>
+            <w:proofErr w:type="spellStart"/>
+            <w:r>
+              <w:t>Nabin</w:t>
+            </w:r>
+            <w:proofErr w:type="spellEnd"/>
+            <w:r>
+              <w:t xml:space="preserve"> Thomas</w:t>
             </w:r>
           </w:p>
         </w:tc>
@@ -385,7 +428,49 @@
               <w:rPr>
                 <w:color w:val="000000"/>
               </w:rPr>
-              <w:t xml:space="preserve"> Ginto George, Binu Jose, Sandeep Panakkal, Nabin Thomas </w:t>
+              <w:t xml:space="preserve"> </w:t>
+            </w:r>
+            <w:proofErr w:type="spellStart"/>
+            <w:r>
+              <w:rPr>
+                <w:color w:val="000000"/>
+              </w:rPr>
+              <w:t>Ginto</w:t>
+            </w:r>
+            <w:proofErr w:type="spellEnd"/>
+            <w:r>
+              <w:rPr>
+                <w:color w:val="000000"/>
+              </w:rPr>
+              <w:t xml:space="preserve"> George, </w:t>
+            </w:r>
+            <w:proofErr w:type="spellStart"/>
+            <w:r>
+              <w:rPr>
+                <w:color w:val="000000"/>
+              </w:rPr>
+              <w:t>Binu</w:t>
+            </w:r>
+            <w:proofErr w:type="spellEnd"/>
+            <w:r>
+              <w:rPr>
+                <w:color w:val="000000"/>
+              </w:rPr>
+              <w:t xml:space="preserve"> Jose, Sandeep Panakkal, </w:t>
+            </w:r>
+            <w:proofErr w:type="spellStart"/>
+            <w:r>
+              <w:rPr>
+                <w:color w:val="000000"/>
+              </w:rPr>
+              <w:t>Nabin</w:t>
+            </w:r>
+            <w:proofErr w:type="spellEnd"/>
+            <w:r>
+              <w:rPr>
+                <w:color w:val="000000"/>
+              </w:rPr>
+              <w:t xml:space="preserve"> Thomas </w:t>
             </w:r>
           </w:p>
         </w:tc>
@@ -844,9 +929,19 @@
         <w:spacing w:line="240" w:lineRule="auto"/>
         <w:jc w:val="center"/>
       </w:pPr>
-      <w:r>
-        <w:t>aMAZE-RT: Secure Management for OpenWRT</w:t>
-      </w:r>
+      <w:proofErr w:type="spellStart"/>
+      <w:r>
+        <w:t>aMAZE</w:t>
+      </w:r>
+      <w:proofErr w:type="spellEnd"/>
+      <w:r>
+        <w:t xml:space="preserve">-RT: Secure Management for </w:t>
+      </w:r>
+      <w:proofErr w:type="spellStart"/>
+      <w:r>
+        <w:t>OpenWRT</w:t>
+      </w:r>
+      <w:proofErr w:type="spellEnd"/>
     </w:p>
     <w:p>
       <w:pPr>
@@ -869,8 +964,29 @@
         </w:rPr>
         <w:t xml:space="preserve">By </w:t>
       </w:r>
-      <w:r>
-        <w:t>Ginto George, Binu Jose, Sandeep Panakkal, Nabin Thomas</w:t>
+      <w:proofErr w:type="spellStart"/>
+      <w:r>
+        <w:t>Ginto</w:t>
+      </w:r>
+      <w:proofErr w:type="spellEnd"/>
+      <w:r>
+        <w:t xml:space="preserve"> George, </w:t>
+      </w:r>
+      <w:proofErr w:type="spellStart"/>
+      <w:r>
+        <w:t>Binu</w:t>
+      </w:r>
+      <w:proofErr w:type="spellEnd"/>
+      <w:r>
+        <w:t xml:space="preserve"> Jose, Sandeep Panakkal, </w:t>
+      </w:r>
+      <w:proofErr w:type="spellStart"/>
+      <w:r>
+        <w:t>Nabin</w:t>
+      </w:r>
+      <w:proofErr w:type="spellEnd"/>
+      <w:r>
+        <w:t xml:space="preserve"> Thomas</w:t>
       </w:r>
       <w:r>
         <w:rPr>
@@ -909,7 +1025,31 @@
         <w:ind w:firstLine="720"/>
       </w:pPr>
       <w:r>
-        <w:t>Typical consumer routers have locked firmware which restricts the functionality to whatever the device manufacturer decides to include. Open Source software stack like OpenWRT (Open Wireless Router) can be used to enhance the functionality and device security of consumer and custom Wi-Fi routers. Management of OpenWRT based devices is done using a browser or command-line interface. While this may work for the tech-savvy, a large majority of users may not be comfortable managing their devices this way. Some consumer-level devices have moved towards mobile app-based management, but OpenWRT lacks a mobile app-based router management functionality.</w:t>
+        <w:t xml:space="preserve">Typical consumer routers have locked firmware which restricts the functionality to whatever the device manufacturer decides to include. Open Source software stack like </w:t>
+      </w:r>
+      <w:proofErr w:type="spellStart"/>
+      <w:r>
+        <w:t>OpenWRT</w:t>
+      </w:r>
+      <w:proofErr w:type="spellEnd"/>
+      <w:r>
+        <w:t xml:space="preserve"> (Open Wireless Router) can be used to enhance the functionality and device security of consumer and custom Wi-Fi routers. Management of </w:t>
+      </w:r>
+      <w:proofErr w:type="spellStart"/>
+      <w:r>
+        <w:t>OpenWRT</w:t>
+      </w:r>
+      <w:proofErr w:type="spellEnd"/>
+      <w:r>
+        <w:t xml:space="preserve"> based devices is done using a browser or command-line interface. While this may work for the tech-savvy, a large majority of users may not be comfortable managing their devices this way. Some consumer-level devices have moved towards mobile app-based management, but </w:t>
+      </w:r>
+      <w:proofErr w:type="spellStart"/>
+      <w:r>
+        <w:t>OpenWRT</w:t>
+      </w:r>
+      <w:proofErr w:type="spellEnd"/>
+      <w:r>
+        <w:t xml:space="preserve"> lacks a mobile app-based router management functionality.</w:t>
       </w:r>
     </w:p>
     <w:p>
@@ -918,7 +1058,31 @@
         <w:ind w:firstLine="720"/>
       </w:pPr>
       <w:r>
-        <w:t>In this project, we plan to develop an end-to-end secure software to manage routers using a mobile application, with a customized version of OpenWRT, a mobile app as the front end, and an optional cloud-based management system for communication. The app provides features like monitoring and managing connection attempts with the notification on the mobile app via the cloud. Mobile App shall manage router connection attempts as an additional authentication factor on top of the Wi-Fi user authentication, enabling Multi-Factor Authentication. We also plan to port the major features of the LuCI web-based management tool for OpenWRT to the App, such as Access Control, package management, real-time monitoring, etc.</w:t>
+        <w:t xml:space="preserve">In this project, we plan to develop an end-to-end secure software to manage routers using a mobile application, with a customized version of </w:t>
+      </w:r>
+      <w:proofErr w:type="spellStart"/>
+      <w:r>
+        <w:t>OpenWRT</w:t>
+      </w:r>
+      <w:proofErr w:type="spellEnd"/>
+      <w:r>
+        <w:t xml:space="preserve">, a mobile app as the front end, and an optional cloud-based management system for communication. The app provides features like monitoring and managing connection attempts with the notification on the mobile app via the cloud. Mobile App shall manage router connection attempts as an additional authentication factor on top of the Wi-Fi user authentication, enabling Multi-Factor Authentication. We also plan to port the major features of the </w:t>
+      </w:r>
+      <w:proofErr w:type="spellStart"/>
+      <w:r>
+        <w:t>LuCI</w:t>
+      </w:r>
+      <w:proofErr w:type="spellEnd"/>
+      <w:r>
+        <w:t xml:space="preserve"> web-based management tool for </w:t>
+      </w:r>
+      <w:proofErr w:type="spellStart"/>
+      <w:r>
+        <w:t>OpenWRT</w:t>
+      </w:r>
+      <w:proofErr w:type="spellEnd"/>
+      <w:r>
+        <w:t xml:space="preserve"> to the App, such as Access Control, package management, real-time monitoring, etc.</w:t>
       </w:r>
     </w:p>
     <w:p>
@@ -1009,7 +1173,15 @@
               </w:rPr>
             </w:pPr>
             <w:r>
-              <w:t>The authors are deeply indebted to Professor Michael Tjebban and Advisor Professor Kaikai Liu</w:t>
+              <w:t xml:space="preserve">The authors are deeply indebted to Professor Michael </w:t>
+            </w:r>
+            <w:proofErr w:type="spellStart"/>
+            <w:r>
+              <w:t>Tjebban</w:t>
+            </w:r>
+            <w:proofErr w:type="spellEnd"/>
+            <w:r>
+              <w:t xml:space="preserve"> and Advisor Professor Kaikai Liu</w:t>
             </w:r>
             <w:r>
               <w:rPr>
@@ -1594,8 +1766,6 @@
               <w:fldChar w:fldCharType="end"/>
             </w:r>
           </w:hyperlink>
-          <w:bookmarkStart w:id="0" w:name="_GoBack"/>
-          <w:bookmarkEnd w:id="0"/>
         </w:p>
         <w:p>
           <w:pPr>
@@ -8882,13 +9052,13 @@
       <w:r>
         <w:t xml:space="preserve"> </w:t>
       </w:r>
-      <w:bookmarkStart w:id="1" w:name="_Toc55385986"/>
-      <w:bookmarkStart w:id="2" w:name="_Toc56576910"/>
+      <w:bookmarkStart w:id="0" w:name="_Toc55385986"/>
+      <w:bookmarkStart w:id="1" w:name="_Toc56576910"/>
       <w:r>
         <w:t>Project Overview</w:t>
       </w:r>
+      <w:bookmarkEnd w:id="0"/>
       <w:bookmarkEnd w:id="1"/>
-      <w:bookmarkEnd w:id="2"/>
     </w:p>
     <w:p>
       <w:pPr>
@@ -8898,13 +9068,13 @@
           <w:numId w:val="1"/>
         </w:numPr>
       </w:pPr>
-      <w:bookmarkStart w:id="3" w:name="_Toc55385987"/>
-      <w:bookmarkStart w:id="4" w:name="_Toc56576911"/>
+      <w:bookmarkStart w:id="2" w:name="_Toc55385987"/>
+      <w:bookmarkStart w:id="3" w:name="_Toc56576911"/>
       <w:r>
         <w:t>Introduction</w:t>
       </w:r>
+      <w:bookmarkEnd w:id="2"/>
       <w:bookmarkEnd w:id="3"/>
-      <w:bookmarkEnd w:id="4"/>
     </w:p>
     <w:p>
       <w:pPr>
@@ -8995,29 +9165,82 @@
         <w:pStyle w:val="Caption"/>
         <w:jc w:val="center"/>
       </w:pPr>
-      <w:bookmarkStart w:id="5" w:name="_Toc56540852"/>
+      <w:bookmarkStart w:id="4" w:name="_Toc56540852"/>
       <w:r>
         <w:t xml:space="preserve">Figure </w:t>
       </w:r>
-      <w:fldSimple w:instr=" SEQ Figure \* ARABIC ">
-        <w:r>
-          <w:rPr>
-            <w:noProof/>
-          </w:rPr>
-          <w:t>1</w:t>
-        </w:r>
-      </w:fldSimple>
+      <w:r>
+        <w:fldChar w:fldCharType="begin"/>
+      </w:r>
+      <w:r>
+        <w:instrText xml:space="preserve"> SEQ Figure \* ARABIC </w:instrText>
+      </w:r>
+      <w:r>
+        <w:fldChar w:fldCharType="separate"/>
+      </w:r>
+      <w:r>
+        <w:rPr>
+          <w:noProof/>
+        </w:rPr>
+        <w:t>1</w:t>
+      </w:r>
+      <w:r>
+        <w:rPr>
+          <w:noProof/>
+        </w:rPr>
+        <w:fldChar w:fldCharType="end"/>
+      </w:r>
       <w:r>
         <w:t xml:space="preserve"> Typical Configuration of Home Network</w:t>
       </w:r>
-      <w:bookmarkEnd w:id="5"/>
+      <w:bookmarkEnd w:id="4"/>
     </w:p>
     <w:p>
       <w:pPr>
         <w:pStyle w:val="IndentedParagraph"/>
       </w:pPr>
       <w:r>
-        <w:t>The consumer router market comes with a plethora of brands and models supporting varying hardware and software features. They often restrict the user with locked firmware limiting the features and functionality to a subset of possible features, as conceived by the device manufacturer. Like in the case of many commercial software products, Open Source software stacks provide an alternate option to enhance the functionality and security of consumer routers. OpenWRT is such an Open Source Linux based Wireless router firmware. OpenWRT supports a wide range of hardware. There are many commercial products available based on OpenWRT. Customers can add packages to enhance the functionality of the router. OpenWRT devices provide web-based administration that provides very advanced configuration and management functionality. This would not work for a large majority of novice users who would find it hard and technically demanding to manage their devices this way. There are only a handful of consumer-oriented devices that have ventured towards mobile application-based device management.  This is one area that OpenWRT falls behind and even a basic mobile application-based router management functionality will benefit all the consumers in a big way. The trend towards using mobile apps for everything has made routers with mobile App based management more appealing for a large group of users, who would otherwise not even bother to configure the router with the web-based management tools [2].</w:t>
+        <w:t xml:space="preserve">The consumer router market comes with a plethora of brands and models supporting varying hardware and software features. They often restrict the user with locked firmware limiting the features and functionality to a subset of possible features, as conceived by the device manufacturer. Like in the case of many commercial software products, Open Source software stacks provide an alternate option to enhance the functionality and security of consumer routers. </w:t>
+      </w:r>
+      <w:proofErr w:type="spellStart"/>
+      <w:r>
+        <w:t>OpenWRT</w:t>
+      </w:r>
+      <w:proofErr w:type="spellEnd"/>
+      <w:r>
+        <w:t xml:space="preserve"> is such an Open Source Linux based Wireless router firmware. </w:t>
+      </w:r>
+      <w:proofErr w:type="spellStart"/>
+      <w:r>
+        <w:t>OpenWRT</w:t>
+      </w:r>
+      <w:proofErr w:type="spellEnd"/>
+      <w:r>
+        <w:t xml:space="preserve"> supports a wide range of hardware. There are many commercial products available based on </w:t>
+      </w:r>
+      <w:proofErr w:type="spellStart"/>
+      <w:r>
+        <w:t>OpenWRT</w:t>
+      </w:r>
+      <w:proofErr w:type="spellEnd"/>
+      <w:r>
+        <w:t xml:space="preserve">. Customers can add packages to enhance the functionality of the router. </w:t>
+      </w:r>
+      <w:proofErr w:type="spellStart"/>
+      <w:r>
+        <w:t>OpenWRT</w:t>
+      </w:r>
+      <w:proofErr w:type="spellEnd"/>
+      <w:r>
+        <w:t xml:space="preserve"> devices provide web-based administration that provides very advanced configuration and management functionality. This would not work for a large majority of novice users who would find it hard and technically demanding to manage their devices this way. There are only a handful of consumer-oriented devices that have ventured towards mobile application-based device management.  This is one area that </w:t>
+      </w:r>
+      <w:proofErr w:type="spellStart"/>
+      <w:r>
+        <w:t>OpenWRT</w:t>
+      </w:r>
+      <w:proofErr w:type="spellEnd"/>
+      <w:r>
+        <w:t xml:space="preserve"> falls behind and even a basic mobile application-based router management functionality will benefit all the consumers in a big way. The trend towards using mobile apps for everything has made routers with mobile App based management more appealing for a large group of users, who would otherwise not even bother to configure the router with the web-based management tools [2].</w:t>
       </w:r>
     </w:p>
     <w:p>
@@ -9033,7 +9256,15 @@
         <w:pStyle w:val="IndentedParagraph"/>
       </w:pPr>
       <w:r>
-        <w:t>1. A new openWrt package to support the core device handling logic.</w:t>
+        <w:t xml:space="preserve">1. A new </w:t>
+      </w:r>
+      <w:proofErr w:type="spellStart"/>
+      <w:r>
+        <w:t>openWrt</w:t>
+      </w:r>
+      <w:proofErr w:type="spellEnd"/>
+      <w:r>
+        <w:t xml:space="preserve"> package to support the core device handling logic.</w:t>
       </w:r>
     </w:p>
     <w:p>
@@ -9041,7 +9272,15 @@
         <w:pStyle w:val="IndentedParagraph"/>
       </w:pPr>
       <w:r>
-        <w:t xml:space="preserve">2. A Mobile App for the end user to control and interact with his openWrt device. </w:t>
+        <w:t xml:space="preserve">2. A Mobile App for the end user to control and interact with his </w:t>
+      </w:r>
+      <w:proofErr w:type="spellStart"/>
+      <w:r>
+        <w:t>openWrt</w:t>
+      </w:r>
+      <w:proofErr w:type="spellEnd"/>
+      <w:r>
+        <w:t xml:space="preserve"> device. </w:t>
       </w:r>
     </w:p>
     <w:p>
@@ -9049,7 +9288,15 @@
         <w:pStyle w:val="IndentedParagraph"/>
       </w:pPr>
       <w:r>
-        <w:t>3. The Cloud component to facilitate the Mobile App to openWrt device interactions.</w:t>
+        <w:t xml:space="preserve">3. The Cloud component to facilitate the Mobile App to </w:t>
+      </w:r>
+      <w:proofErr w:type="spellStart"/>
+      <w:r>
+        <w:t>openWrt</w:t>
+      </w:r>
+      <w:proofErr w:type="spellEnd"/>
+      <w:r>
+        <w:t xml:space="preserve"> device interactions.</w:t>
       </w:r>
     </w:p>
     <w:p>
@@ -9062,7 +9309,31 @@
         <w:pStyle w:val="IndentedParagraph"/>
       </w:pPr>
       <w:r>
-        <w:t xml:space="preserve">The Mobile App is envisioned as the single point for the openWrt device management. Once the openWrt device is out of the box, connected and powered up, the Mobile App takes over. It allows the user to perform the initial device setup and registration with the amazeRt cloud infrastructure. The initial setup takes care of: </w:t>
+        <w:t xml:space="preserve">The Mobile App is envisioned as the single point for the </w:t>
+      </w:r>
+      <w:proofErr w:type="spellStart"/>
+      <w:r>
+        <w:t>openWrt</w:t>
+      </w:r>
+      <w:proofErr w:type="spellEnd"/>
+      <w:r>
+        <w:t xml:space="preserve"> device management. Once the </w:t>
+      </w:r>
+      <w:proofErr w:type="spellStart"/>
+      <w:r>
+        <w:t>openWrt</w:t>
+      </w:r>
+      <w:proofErr w:type="spellEnd"/>
+      <w:r>
+        <w:t xml:space="preserve"> device is out of the box, connected and powered up, the Mobile App takes over. It allows the user to perform the initial device setup and registration with the </w:t>
+      </w:r>
+      <w:proofErr w:type="spellStart"/>
+      <w:r>
+        <w:t>amazeRt</w:t>
+      </w:r>
+      <w:proofErr w:type="spellEnd"/>
+      <w:r>
+        <w:t xml:space="preserve"> cloud infrastructure. The initial setup takes care of: </w:t>
       </w:r>
     </w:p>
     <w:p>
@@ -9080,7 +9351,15 @@
       </w:pPr>
       <w:r>
         <w:tab/>
-        <w:t xml:space="preserve">2. Installing the packaged amazeRt software on to the customer device being setup. </w:t>
+        <w:t xml:space="preserve">2. Installing the packaged </w:t>
+      </w:r>
+      <w:proofErr w:type="spellStart"/>
+      <w:r>
+        <w:t>amazeRt</w:t>
+      </w:r>
+      <w:proofErr w:type="spellEnd"/>
+      <w:r>
+        <w:t xml:space="preserve"> software on to the customer device being setup. </w:t>
       </w:r>
     </w:p>
     <w:p>
@@ -9089,7 +9368,15 @@
       </w:pPr>
       <w:r>
         <w:tab/>
-        <w:t>3. Setting up the Symmetric Key used for securing the communication between this openWrt device and its management App</w:t>
+        <w:t xml:space="preserve">3. Setting up the Symmetric Key used for securing the communication between this </w:t>
+      </w:r>
+      <w:proofErr w:type="spellStart"/>
+      <w:r>
+        <w:t>openWrt</w:t>
+      </w:r>
+      <w:proofErr w:type="spellEnd"/>
+      <w:r>
+        <w:t xml:space="preserve"> device and its management App</w:t>
       </w:r>
     </w:p>
     <w:p>
@@ -9098,7 +9385,15 @@
       </w:pPr>
       <w:r>
         <w:tab/>
-        <w:t xml:space="preserve">4. Registering the device and the user with the amazeRt cloud infrastructure. </w:t>
+        <w:t xml:space="preserve">4. Registering the device and the user with the </w:t>
+      </w:r>
+      <w:proofErr w:type="spellStart"/>
+      <w:r>
+        <w:t>amazeRt</w:t>
+      </w:r>
+      <w:proofErr w:type="spellEnd"/>
+      <w:r>
+        <w:t xml:space="preserve"> cloud infrastructure. </w:t>
       </w:r>
     </w:p>
     <w:p>
@@ -9107,7 +9402,23 @@
         <w:ind w:firstLine="0"/>
       </w:pPr>
       <w:r>
-        <w:t>Once the initial setup is completed, the Mobile App provides the authenticated user access to the various openWrt device settings and live Status updates. A prominent feature in development now is the ability for the Authenticated Mobile App user to block a malicious device that is connected to the openWrt device.</w:t>
+        <w:t xml:space="preserve">Once the initial setup is completed, the Mobile App provides the authenticated user access to the various </w:t>
+      </w:r>
+      <w:proofErr w:type="spellStart"/>
+      <w:r>
+        <w:t>openWrt</w:t>
+      </w:r>
+      <w:proofErr w:type="spellEnd"/>
+      <w:r>
+        <w:t xml:space="preserve"> device settings and live Status updates. A prominent feature in development now is the ability for the Authenticated Mobile App user to block a malicious device that is connected to the </w:t>
+      </w:r>
+      <w:proofErr w:type="spellStart"/>
+      <w:r>
+        <w:t>openWrt</w:t>
+      </w:r>
+      <w:proofErr w:type="spellEnd"/>
+      <w:r>
+        <w:t xml:space="preserve"> device.</w:t>
       </w:r>
     </w:p>
     <w:p>
@@ -9118,19 +9429,19 @@
           <w:numId w:val="1"/>
         </w:numPr>
       </w:pPr>
-      <w:bookmarkStart w:id="6" w:name="_Toc55385988"/>
-      <w:bookmarkStart w:id="7" w:name="_Toc56576912"/>
+      <w:bookmarkStart w:id="5" w:name="_Toc55385988"/>
+      <w:bookmarkStart w:id="6" w:name="_Toc56576912"/>
       <w:r>
         <w:t>Proposed Areas of Study and Academic Contribution</w:t>
       </w:r>
+      <w:bookmarkEnd w:id="5"/>
       <w:bookmarkEnd w:id="6"/>
-      <w:bookmarkEnd w:id="7"/>
     </w:p>
     <w:p>
       <w:pPr>
         <w:pStyle w:val="IndentedParagraph"/>
       </w:pPr>
-      <w:bookmarkStart w:id="8" w:name="_Toc55385989"/>
+      <w:bookmarkStart w:id="7" w:name="_Toc55385989"/>
       <w:r>
         <w:t>Need to add relevant information here.</w:t>
       </w:r>
@@ -9143,28 +9454,70 @@
           <w:numId w:val="1"/>
         </w:numPr>
       </w:pPr>
-      <w:bookmarkStart w:id="9" w:name="_Toc56576913"/>
+      <w:bookmarkStart w:id="8" w:name="_Toc56576913"/>
       <w:r>
         <w:t>Current State of the Art</w:t>
       </w:r>
+      <w:bookmarkEnd w:id="7"/>
       <w:bookmarkEnd w:id="8"/>
+    </w:p>
+    <w:p>
+      <w:pPr>
+        <w:pStyle w:val="IndentedParagraph"/>
+      </w:pPr>
+      <w:proofErr w:type="spellStart"/>
+      <w:r>
+        <w:t>OpenWRT</w:t>
+      </w:r>
+      <w:proofErr w:type="spellEnd"/>
+      <w:r>
+        <w:t xml:space="preserve"> </w:t>
+      </w:r>
+      <w:bookmarkStart w:id="9" w:name="_Hlk55393355"/>
+      <w:r>
+        <w:t xml:space="preserve">firmware is based </w:t>
+      </w:r>
       <w:bookmarkEnd w:id="9"/>
-    </w:p>
-    <w:p>
-      <w:pPr>
-        <w:pStyle w:val="IndentedParagraph"/>
-      </w:pPr>
-      <w:r>
-        <w:t xml:space="preserve">OpenWRT </w:t>
-      </w:r>
-      <w:bookmarkStart w:id="10" w:name="_Hlk55393355"/>
-      <w:r>
-        <w:t xml:space="preserve">firmware is based </w:t>
-      </w:r>
-      <w:bookmarkEnd w:id="10"/>
-      <w:r>
-        <w:t>on the Linux operating system. The system provides a shell (ash shell) for running commands for making configuration changes. The fact that this is based on Linux makes it easy for extending the functionality, unlike other firmware options. OpenWRT provides a standardized way of implementing enhancements, called packages [3]. Each package is analogous to an application that can be installed on the device, extending its functionality. OpenWRT community also develops and maintains a list of around 3500 packages [4]. A Web-based management interface is provided which can be installed as a package on the device [2].  like art is currently supported in a wide range of router hardware. OpenWRT provides LuCI Web-based user interface for router administration and monitoring [5]. The UI is a bit complex to manage and operate for most of the home consumer router users. The following figures give a glimpse of the complex UI from OpenWRT</w:t>
-      </w:r>
+      <w:r>
+        <w:t xml:space="preserve">on the Linux operating system. The system provides a shell (ash shell) for running commands for making configuration changes. The fact that this is based on Linux makes it easy for extending the functionality, unlike other firmware options. </w:t>
+      </w:r>
+      <w:proofErr w:type="spellStart"/>
+      <w:r>
+        <w:t>OpenWRT</w:t>
+      </w:r>
+      <w:proofErr w:type="spellEnd"/>
+      <w:r>
+        <w:t xml:space="preserve"> provides a standardized way of implementing enhancements, called packages [3]. Each package is analogous to an application that can be installed on the device, extending its functionality. </w:t>
+      </w:r>
+      <w:proofErr w:type="spellStart"/>
+      <w:r>
+        <w:t>OpenWRT</w:t>
+      </w:r>
+      <w:proofErr w:type="spellEnd"/>
+      <w:r>
+        <w:t xml:space="preserve"> community also develops and maintains a list of around 3500 packages [4]. A Web-based management interface is provided which can be installed as a package on the device [2].  like art is currently supported in a wide range of router hardware. </w:t>
+      </w:r>
+      <w:proofErr w:type="spellStart"/>
+      <w:r>
+        <w:t>OpenWRT</w:t>
+      </w:r>
+      <w:proofErr w:type="spellEnd"/>
+      <w:r>
+        <w:t xml:space="preserve"> provides </w:t>
+      </w:r>
+      <w:proofErr w:type="spellStart"/>
+      <w:r>
+        <w:t>LuCI</w:t>
+      </w:r>
+      <w:proofErr w:type="spellEnd"/>
+      <w:r>
+        <w:t xml:space="preserve"> Web-based user interface for router administration and monitoring [5]. The UI is a bit complex to manage and operate for most of the home consumer router users. The following figures give a glimpse of the complex UI from </w:t>
+      </w:r>
+      <w:proofErr w:type="spellStart"/>
+      <w:r>
+        <w:t>OpenWRT</w:t>
+      </w:r>
+      <w:proofErr w:type="spellEnd"/>
     </w:p>
     <w:p>
       <w:pPr>
@@ -9231,22 +9584,43 @@
         <w:pStyle w:val="Caption"/>
         <w:jc w:val="center"/>
       </w:pPr>
-      <w:bookmarkStart w:id="11" w:name="_Toc56540853"/>
+      <w:bookmarkStart w:id="10" w:name="_Toc56540853"/>
       <w:r>
         <w:t xml:space="preserve">Figure </w:t>
       </w:r>
-      <w:fldSimple w:instr=" SEQ Figure \* ARABIC ">
-        <w:r>
-          <w:rPr>
-            <w:noProof/>
-          </w:rPr>
-          <w:t>2</w:t>
-        </w:r>
-      </w:fldSimple>
-      <w:r>
-        <w:t xml:space="preserve"> LuCL Web App UI – 1</w:t>
-      </w:r>
-      <w:bookmarkEnd w:id="11"/>
+      <w:r>
+        <w:fldChar w:fldCharType="begin"/>
+      </w:r>
+      <w:r>
+        <w:instrText xml:space="preserve"> SEQ Figure \* ARABIC </w:instrText>
+      </w:r>
+      <w:r>
+        <w:fldChar w:fldCharType="separate"/>
+      </w:r>
+      <w:r>
+        <w:rPr>
+          <w:noProof/>
+        </w:rPr>
+        <w:t>2</w:t>
+      </w:r>
+      <w:r>
+        <w:rPr>
+          <w:noProof/>
+        </w:rPr>
+        <w:fldChar w:fldCharType="end"/>
+      </w:r>
+      <w:r>
+        <w:t xml:space="preserve"> </w:t>
+      </w:r>
+      <w:proofErr w:type="spellStart"/>
+      <w:r>
+        <w:t>LuCL</w:t>
+      </w:r>
+      <w:proofErr w:type="spellEnd"/>
+      <w:r>
+        <w:t xml:space="preserve"> Web App UI – 1</w:t>
+      </w:r>
+      <w:bookmarkEnd w:id="10"/>
     </w:p>
     <w:p>
       <w:pPr>
@@ -9322,22 +9696,43 @@
         <w:pStyle w:val="Caption"/>
         <w:jc w:val="center"/>
       </w:pPr>
-      <w:bookmarkStart w:id="12" w:name="_Toc56540854"/>
+      <w:bookmarkStart w:id="11" w:name="_Toc56540854"/>
       <w:r>
         <w:t xml:space="preserve">Figure </w:t>
       </w:r>
-      <w:fldSimple w:instr=" SEQ Figure \* ARABIC ">
-        <w:r>
-          <w:rPr>
-            <w:noProof/>
-          </w:rPr>
-          <w:t>3</w:t>
-        </w:r>
-      </w:fldSimple>
-      <w:r>
-        <w:t xml:space="preserve"> LuCL Web App UI – 2</w:t>
-      </w:r>
-      <w:bookmarkEnd w:id="12"/>
+      <w:r>
+        <w:fldChar w:fldCharType="begin"/>
+      </w:r>
+      <w:r>
+        <w:instrText xml:space="preserve"> SEQ Figure \* ARABIC </w:instrText>
+      </w:r>
+      <w:r>
+        <w:fldChar w:fldCharType="separate"/>
+      </w:r>
+      <w:r>
+        <w:rPr>
+          <w:noProof/>
+        </w:rPr>
+        <w:t>3</w:t>
+      </w:r>
+      <w:r>
+        <w:rPr>
+          <w:noProof/>
+        </w:rPr>
+        <w:fldChar w:fldCharType="end"/>
+      </w:r>
+      <w:r>
+        <w:t xml:space="preserve"> </w:t>
+      </w:r>
+      <w:proofErr w:type="spellStart"/>
+      <w:r>
+        <w:t>LuCL</w:t>
+      </w:r>
+      <w:proofErr w:type="spellEnd"/>
+      <w:r>
+        <w:t xml:space="preserve"> Web App UI – 2</w:t>
+      </w:r>
+      <w:bookmarkEnd w:id="11"/>
     </w:p>
     <w:p>
       <w:pPr>
@@ -9404,22 +9799,43 @@
         <w:pStyle w:val="Caption"/>
         <w:jc w:val="center"/>
       </w:pPr>
-      <w:bookmarkStart w:id="13" w:name="_Toc56540855"/>
+      <w:bookmarkStart w:id="12" w:name="_Toc56540855"/>
       <w:r>
         <w:t xml:space="preserve">Figure </w:t>
       </w:r>
-      <w:fldSimple w:instr=" SEQ Figure \* ARABIC ">
-        <w:r>
-          <w:rPr>
-            <w:noProof/>
-          </w:rPr>
-          <w:t>4</w:t>
-        </w:r>
-      </w:fldSimple>
-      <w:r>
-        <w:t xml:space="preserve"> LuCL Web App UI - 3</w:t>
-      </w:r>
-      <w:bookmarkEnd w:id="13"/>
+      <w:r>
+        <w:fldChar w:fldCharType="begin"/>
+      </w:r>
+      <w:r>
+        <w:instrText xml:space="preserve"> SEQ Figure \* ARABIC </w:instrText>
+      </w:r>
+      <w:r>
+        <w:fldChar w:fldCharType="separate"/>
+      </w:r>
+      <w:r>
+        <w:rPr>
+          <w:noProof/>
+        </w:rPr>
+        <w:t>4</w:t>
+      </w:r>
+      <w:r>
+        <w:rPr>
+          <w:noProof/>
+        </w:rPr>
+        <w:fldChar w:fldCharType="end"/>
+      </w:r>
+      <w:r>
+        <w:t xml:space="preserve"> </w:t>
+      </w:r>
+      <w:proofErr w:type="spellStart"/>
+      <w:r>
+        <w:t>LuCL</w:t>
+      </w:r>
+      <w:proofErr w:type="spellEnd"/>
+      <w:r>
+        <w:t xml:space="preserve"> Web App UI - 3</w:t>
+      </w:r>
+      <w:bookmarkEnd w:id="12"/>
     </w:p>
     <w:p>
       <w:pPr>
@@ -9439,22 +9855,30 @@
         </w:numPr>
         <w:spacing w:before="360" w:line="395" w:lineRule="auto"/>
       </w:pPr>
-      <w:bookmarkStart w:id="14" w:name="_heading=h.barczl91ithp" w:colFirst="0" w:colLast="0"/>
-      <w:bookmarkStart w:id="15" w:name="_Toc55385990"/>
-      <w:bookmarkStart w:id="16" w:name="_Toc56576914"/>
+      <w:bookmarkStart w:id="13" w:name="_heading=h.barczl91ithp" w:colFirst="0" w:colLast="0"/>
+      <w:bookmarkStart w:id="14" w:name="_Toc55385990"/>
+      <w:bookmarkStart w:id="15" w:name="_Toc56576914"/>
+      <w:bookmarkEnd w:id="13"/>
+      <w:r>
+        <w:t>State-of-the-Art Summary</w:t>
+      </w:r>
       <w:bookmarkEnd w:id="14"/>
-      <w:r>
-        <w:t>State-of-the-Art Summary</w:t>
-      </w:r>
       <w:bookmarkEnd w:id="15"/>
-      <w:bookmarkEnd w:id="16"/>
     </w:p>
     <w:p>
       <w:pPr>
         <w:pStyle w:val="IndentedParagraph"/>
       </w:pPr>
       <w:r>
-        <w:t>There is no doubt that OpenWRT is an excellent open-source alternative for router firmware, providing one of the richest sets of management and security tools. However, having only a command line or web-based management and monitoring interface is a deterrent for most consumers in the era of mobile apps.</w:t>
+        <w:t xml:space="preserve">There is no doubt that </w:t>
+      </w:r>
+      <w:proofErr w:type="spellStart"/>
+      <w:r>
+        <w:t>OpenWRT</w:t>
+      </w:r>
+      <w:proofErr w:type="spellEnd"/>
+      <w:r>
+        <w:t xml:space="preserve"> is an excellent open-source alternative for router firmware, providing one of the richest sets of management and security tools. However, having only a command line or web-based management and monitoring interface is a deterrent for most consumers in the era of mobile apps.</w:t>
       </w:r>
     </w:p>
     <w:p>
@@ -9465,15 +9889,15 @@
           <w:numId w:val="4"/>
         </w:numPr>
       </w:pPr>
-      <w:bookmarkStart w:id="17" w:name="_heading=h.4dkzlp1dv0xn" w:colFirst="0" w:colLast="0"/>
-      <w:bookmarkStart w:id="18" w:name="_Toc55385991"/>
-      <w:bookmarkStart w:id="19" w:name="_Toc56576915"/>
+      <w:bookmarkStart w:id="16" w:name="_heading=h.4dkzlp1dv0xn" w:colFirst="0" w:colLast="0"/>
+      <w:bookmarkStart w:id="17" w:name="_Toc55385991"/>
+      <w:bookmarkStart w:id="18" w:name="_Toc56576915"/>
+      <w:bookmarkEnd w:id="16"/>
+      <w:r>
+        <w:t>Project Justification</w:t>
+      </w:r>
       <w:bookmarkEnd w:id="17"/>
-      <w:r>
-        <w:t>Project Justification</w:t>
-      </w:r>
       <w:bookmarkEnd w:id="18"/>
-      <w:bookmarkEnd w:id="19"/>
       <w:r>
         <w:t xml:space="preserve"> </w:t>
       </w:r>
@@ -9482,14 +9906,35 @@
       <w:pPr>
         <w:pStyle w:val="IndentedParagraph"/>
       </w:pPr>
-      <w:r>
-        <w:t xml:space="preserve">OpenWRT is a feature-rich open-source wireless router firmware. It has a rich set of features and together with the active community support and contribution makes it a leader in its arena. The OpenWRT software stack is well adopted by a wide range of hardware vendors. Despite the rich feature set and much-desired hardware adoption, there is one much-desired improvement to the software stack, a mobile management app. When it comes to management and monitoring interfaces, the lack of a mobile app for continuous monitoring and configuration management is the Achilles heel of the system. No matter how advanced the available web interface features are, their usage mandates a browser and logging in every time something needs to be checked. Mobile app-based configuration and monitoring can solve this drawback by providing a simple user-friendly management and monitoring interface. In this era of mobile apps for everything, the availability of an average mobile application-based interface would cater to </w:t>
+      <w:proofErr w:type="spellStart"/>
+      <w:r>
+        <w:t>OpenWRT</w:t>
+      </w:r>
+      <w:proofErr w:type="spellEnd"/>
+      <w:r>
+        <w:t xml:space="preserve"> is a feature-rich open-source wireless router firmware. It has a rich set of features and together with the active community support and contribution makes it a leader in its arena. The </w:t>
+      </w:r>
+      <w:proofErr w:type="spellStart"/>
+      <w:r>
+        <w:t>OpenWRT</w:t>
+      </w:r>
+      <w:proofErr w:type="spellEnd"/>
+      <w:r>
+        <w:t xml:space="preserve"> software stack is well adopted by a wide range of hardware vendors. Despite the rich feature set and much-desired hardware adoption, there is one much-desired improvement to the software stack, a mobile management app. When it comes to management and monitoring interfaces, the lack of a mobile app for continuous monitoring and configuration management is the Achilles heel of the system. No matter how advanced the available web interface features are, their usage mandates a browser and logging in every time something needs to be checked. Mobile app-based configuration and monitoring can solve this drawback by providing a simple user-friendly management and monitoring interface. In this era of mobile apps for everything, the availability of an average mobile application-based interface would cater to </w:t>
       </w:r>
       <w:r>
         <w:t>most of</w:t>
       </w:r>
       <w:r>
-        <w:t xml:space="preserve"> the internet users of the world. OpenWRT lacks in this area with no serious mobile application-based management and monitoring solutions being developed. </w:t>
+        <w:t xml:space="preserve"> the internet users of the world. </w:t>
+      </w:r>
+      <w:proofErr w:type="spellStart"/>
+      <w:r>
+        <w:t>OpenWRT</w:t>
+      </w:r>
+      <w:proofErr w:type="spellEnd"/>
+      <w:r>
+        <w:t xml:space="preserve"> lacks in this area with no serious mobile application-based management and monitoring solutions being developed. </w:t>
       </w:r>
     </w:p>
     <w:p>
@@ -9497,13 +9942,45 @@
         <w:pStyle w:val="IndentedParagraph"/>
       </w:pPr>
       <w:r>
-        <w:t xml:space="preserve">The project aims to improve the user adaptability and adoption rate of the OpenWRT stack. This will be done by adding a mobile application-based interface to manage and monitor the OpenWRT router. Cloud-based support for real-time monitoring and management of the router will be added to further enhance the adoption rate and user-friendliness of the software stack. </w:t>
+        <w:t xml:space="preserve">The project aims to improve the user adaptability and adoption rate of the </w:t>
+      </w:r>
+      <w:proofErr w:type="spellStart"/>
+      <w:r>
+        <w:t>OpenWRT</w:t>
+      </w:r>
+      <w:proofErr w:type="spellEnd"/>
+      <w:r>
+        <w:t xml:space="preserve"> stack. This will be done by adding a mobile application-based interface to manage and monitor the </w:t>
+      </w:r>
+      <w:proofErr w:type="spellStart"/>
+      <w:r>
+        <w:t>OpenWRT</w:t>
+      </w:r>
+      <w:proofErr w:type="spellEnd"/>
+      <w:r>
+        <w:t xml:space="preserve"> router. Cloud-based support for real-time monitoring and management of the router will be added to further enhance the adoption rate and user-friendliness of the software stack. </w:t>
       </w:r>
       <w:r>
         <w:t>The result</w:t>
       </w:r>
       <w:r>
-        <w:t xml:space="preserve"> will be an OpenWRT based software stack that supports mobile app-based management and monitoring of OpenWRT routers.</w:t>
+        <w:t xml:space="preserve"> will be an </w:t>
+      </w:r>
+      <w:proofErr w:type="spellStart"/>
+      <w:r>
+        <w:t>OpenWRT</w:t>
+      </w:r>
+      <w:proofErr w:type="spellEnd"/>
+      <w:r>
+        <w:t xml:space="preserve"> based software stack that supports mobile app-based management and monitoring of </w:t>
+      </w:r>
+      <w:proofErr w:type="spellStart"/>
+      <w:r>
+        <w:t>OpenWRT</w:t>
+      </w:r>
+      <w:proofErr w:type="spellEnd"/>
+      <w:r>
+        <w:t xml:space="preserve"> routers.</w:t>
       </w:r>
     </w:p>
     <w:p>
@@ -9522,13 +9999,13 @@
           <w:numId w:val="1"/>
         </w:numPr>
       </w:pPr>
-      <w:bookmarkStart w:id="20" w:name="_Toc55385992"/>
-      <w:bookmarkStart w:id="21" w:name="_Toc56576916"/>
+      <w:bookmarkStart w:id="19" w:name="_Toc55385992"/>
+      <w:bookmarkStart w:id="20" w:name="_Toc56576916"/>
       <w:r>
         <w:t>Project Architecture</w:t>
       </w:r>
+      <w:bookmarkEnd w:id="19"/>
       <w:bookmarkEnd w:id="20"/>
-      <w:bookmarkEnd w:id="21"/>
     </w:p>
     <w:p>
       <w:pPr>
@@ -9538,13 +10015,13 @@
           <w:numId w:val="1"/>
         </w:numPr>
       </w:pPr>
-      <w:bookmarkStart w:id="22" w:name="_Toc55385993"/>
-      <w:bookmarkStart w:id="23" w:name="_Toc56576917"/>
+      <w:bookmarkStart w:id="21" w:name="_Toc55385993"/>
+      <w:bookmarkStart w:id="22" w:name="_Toc56576917"/>
       <w:r>
         <w:t>Introduction</w:t>
       </w:r>
+      <w:bookmarkEnd w:id="21"/>
       <w:bookmarkEnd w:id="22"/>
-      <w:bookmarkEnd w:id="23"/>
     </w:p>
     <w:p>
       <w:pPr>
@@ -9637,25 +10114,38 @@
         <w:pStyle w:val="Caption"/>
         <w:jc w:val="center"/>
       </w:pPr>
-      <w:bookmarkStart w:id="24" w:name="_Toc56540856"/>
+      <w:bookmarkStart w:id="23" w:name="_Toc56540856"/>
       <w:r>
         <w:t xml:space="preserve">Figure </w:t>
       </w:r>
-      <w:fldSimple w:instr=" SEQ Figure \* ARABIC ">
-        <w:r>
-          <w:rPr>
-            <w:noProof/>
-          </w:rPr>
-          <w:t>5</w:t>
-        </w:r>
-      </w:fldSimple>
+      <w:r>
+        <w:fldChar w:fldCharType="begin"/>
+      </w:r>
+      <w:r>
+        <w:instrText xml:space="preserve"> SEQ Figure \* ARABIC </w:instrText>
+      </w:r>
+      <w:r>
+        <w:fldChar w:fldCharType="separate"/>
+      </w:r>
+      <w:r>
+        <w:rPr>
+          <w:noProof/>
+        </w:rPr>
+        <w:t>5</w:t>
+      </w:r>
+      <w:r>
+        <w:rPr>
+          <w:noProof/>
+        </w:rPr>
+        <w:fldChar w:fldCharType="end"/>
+      </w:r>
       <w:r>
         <w:t xml:space="preserve"> </w:t>
       </w:r>
       <w:r>
         <w:t>Project Architecture</w:t>
       </w:r>
-      <w:bookmarkEnd w:id="24"/>
+      <w:bookmarkEnd w:id="23"/>
     </w:p>
     <w:p>
       <w:r>
@@ -9689,13 +10179,13 @@
           <w:numId w:val="4"/>
         </w:numPr>
       </w:pPr>
-      <w:bookmarkStart w:id="25" w:name="_Toc55385995"/>
-      <w:bookmarkStart w:id="26" w:name="_Toc56576918"/>
+      <w:bookmarkStart w:id="24" w:name="_Toc55385995"/>
+      <w:bookmarkStart w:id="25" w:name="_Toc56576918"/>
       <w:r>
         <w:t>Architecture Subsystems</w:t>
       </w:r>
+      <w:bookmarkEnd w:id="24"/>
       <w:bookmarkEnd w:id="25"/>
-      <w:bookmarkEnd w:id="26"/>
     </w:p>
     <w:p>
       <w:pPr>
@@ -9754,7 +10244,15 @@
         <w:spacing w:line="560" w:lineRule="auto"/>
       </w:pPr>
       <w:r>
-        <w:t>The software that runs on the OpenWRT providing status updates and handling configuration changes</w:t>
+        <w:t xml:space="preserve">The software that runs on the </w:t>
+      </w:r>
+      <w:proofErr w:type="spellStart"/>
+      <w:r>
+        <w:t>OpenWRT</w:t>
+      </w:r>
+      <w:proofErr w:type="spellEnd"/>
+      <w:r>
+        <w:t xml:space="preserve"> providing status updates and handling configuration changes</w:t>
       </w:r>
     </w:p>
     <w:p>
@@ -9773,7 +10271,15 @@
         <w:spacing w:line="560" w:lineRule="auto"/>
       </w:pPr>
       <w:r>
-        <w:t>The business logic to manage and handle communication between OpenWRT device and Mobile App, which runs on Google Cloud Platform</w:t>
+        <w:t xml:space="preserve">The business logic to manage and handle communication between </w:t>
+      </w:r>
+      <w:proofErr w:type="spellStart"/>
+      <w:r>
+        <w:t>OpenWRT</w:t>
+      </w:r>
+      <w:proofErr w:type="spellEnd"/>
+      <w:r>
+        <w:t xml:space="preserve"> device and Mobile App, which runs on Google Cloud Platform</w:t>
       </w:r>
     </w:p>
     <w:p>
@@ -9794,8 +10300,8 @@
       <w:r>
         <w:t>The Secure Shared Database which keeps track of the device settings and provides real-time notifications to Mobile App about configuration changes</w:t>
       </w:r>
-      <w:bookmarkStart w:id="27" w:name="_heading=h.8tegowmij5yw" w:colFirst="0" w:colLast="0"/>
-      <w:bookmarkEnd w:id="27"/>
+      <w:bookmarkStart w:id="26" w:name="_heading=h.8tegowmij5yw" w:colFirst="0" w:colLast="0"/>
+      <w:bookmarkEnd w:id="26"/>
     </w:p>
     <w:p>
       <w:pPr>
@@ -9805,13 +10311,13 @@
           <w:numId w:val="1"/>
         </w:numPr>
       </w:pPr>
-      <w:bookmarkStart w:id="28" w:name="_Toc55385996"/>
-      <w:bookmarkStart w:id="29" w:name="_Toc56576919"/>
+      <w:bookmarkStart w:id="27" w:name="_Toc55385996"/>
+      <w:bookmarkStart w:id="28" w:name="_Toc56576919"/>
       <w:r>
         <w:t>Technology Descriptions</w:t>
       </w:r>
+      <w:bookmarkEnd w:id="27"/>
       <w:bookmarkEnd w:id="28"/>
-      <w:bookmarkEnd w:id="29"/>
     </w:p>
     <w:p>
       <w:pPr>
@@ -9828,8 +10334,8 @@
           <w:color w:val="000000"/>
         </w:rPr>
       </w:pPr>
-      <w:bookmarkStart w:id="30" w:name="_heading=h.2s8eyo1" w:colFirst="0" w:colLast="0"/>
-      <w:bookmarkEnd w:id="30"/>
+      <w:bookmarkStart w:id="29" w:name="_heading=h.2s8eyo1" w:colFirst="0" w:colLast="0"/>
+      <w:bookmarkEnd w:id="29"/>
       <w:r>
         <w:rPr>
           <w:color w:val="000000"/>
@@ -9845,14 +10351,14 @@
           <w:numId w:val="1"/>
         </w:numPr>
       </w:pPr>
-      <w:bookmarkStart w:id="31" w:name="_Toc55385997"/>
-      <w:bookmarkStart w:id="32" w:name="_Toc56576920"/>
+      <w:bookmarkStart w:id="30" w:name="_Toc55385997"/>
+      <w:bookmarkStart w:id="31" w:name="_Toc56576920"/>
       <w:r>
         <w:t>Client Technologies</w:t>
       </w:r>
-      <w:bookmarkStart w:id="33" w:name="_Toc55385998"/>
+      <w:bookmarkStart w:id="32" w:name="_Toc55385998"/>
+      <w:bookmarkEnd w:id="30"/>
       <w:bookmarkEnd w:id="31"/>
-      <w:bookmarkEnd w:id="32"/>
     </w:p>
     <w:p>
       <w:pPr>
@@ -9870,9 +10376,9 @@
           <w:szCs w:val="22"/>
         </w:rPr>
       </w:pPr>
-      <w:bookmarkStart w:id="34" w:name="_Toc55417917"/>
-      <w:bookmarkStart w:id="35" w:name="_Toc56576921"/>
-      <w:bookmarkEnd w:id="33"/>
+      <w:bookmarkStart w:id="33" w:name="_Toc55417917"/>
+      <w:bookmarkStart w:id="34" w:name="_Toc56576921"/>
+      <w:bookmarkEnd w:id="32"/>
       <w:r>
         <w:rPr>
           <w:bCs/>
@@ -9881,12 +10387,12 @@
         </w:rPr>
         <w:t>Mobile App</w:t>
       </w:r>
+      <w:bookmarkEnd w:id="33"/>
       <w:bookmarkEnd w:id="34"/>
+    </w:p>
+    <w:p>
+      <w:bookmarkStart w:id="35" w:name="_heading=h.risbj2y5u6nt" w:colFirst="0" w:colLast="0"/>
       <w:bookmarkEnd w:id="35"/>
-    </w:p>
-    <w:p>
-      <w:bookmarkStart w:id="36" w:name="_heading=h.risbj2y5u6nt" w:colFirst="0" w:colLast="0"/>
-      <w:bookmarkEnd w:id="36"/>
       <w:r>
         <w:tab/>
         <w:t xml:space="preserve">Mobile application is an </w:t>
@@ -9910,7 +10416,15 @@
         <w:t>lication</w:t>
       </w:r>
       <w:r>
-        <w:t xml:space="preserve"> to configure and control the OpenWRT device. The functionalities include device registration, </w:t>
+        <w:t xml:space="preserve"> to configure and control the </w:t>
+      </w:r>
+      <w:proofErr w:type="spellStart"/>
+      <w:r>
+        <w:t>OpenWRT</w:t>
+      </w:r>
+      <w:proofErr w:type="spellEnd"/>
+      <w:r>
+        <w:t xml:space="preserve"> device. The functionalities include device registration, </w:t>
       </w:r>
       <w:r>
         <w:t xml:space="preserve">device </w:t>
@@ -9938,110 +10452,166 @@
       <w:pPr>
         <w:pStyle w:val="Heading4"/>
       </w:pPr>
-      <w:bookmarkStart w:id="37" w:name="_heading=h.roit5nltp91p" w:colFirst="0" w:colLast="0"/>
-      <w:bookmarkStart w:id="38" w:name="_Toc55385999"/>
-      <w:bookmarkStart w:id="39" w:name="_Toc55417918"/>
-      <w:bookmarkStart w:id="40" w:name="_Toc56576922"/>
+      <w:bookmarkStart w:id="36" w:name="_heading=h.roit5nltp91p" w:colFirst="0" w:colLast="0"/>
+      <w:bookmarkStart w:id="37" w:name="_Toc55385999"/>
+      <w:bookmarkStart w:id="38" w:name="_Toc55417918"/>
+      <w:bookmarkStart w:id="39" w:name="_Toc56576922"/>
+      <w:bookmarkEnd w:id="36"/>
+      <w:r>
+        <w:t>Android S</w:t>
+      </w:r>
       <w:bookmarkEnd w:id="37"/>
-      <w:r>
-        <w:t>Android S</w:t>
-      </w:r>
       <w:bookmarkEnd w:id="38"/>
+      <w:r>
+        <w:t>DK</w:t>
+      </w:r>
       <w:bookmarkEnd w:id="39"/>
-      <w:r>
-        <w:t>DK</w:t>
-      </w:r>
+    </w:p>
+    <w:p>
+      <w:r>
+        <w:t xml:space="preserve"> </w:t>
+      </w:r>
+      <w:r>
+        <w:tab/>
+        <w:t>Android SDK is a comprehensive set of development tools for Android app development. The tools include libraries, debugger, QEMU based handset emulator, tutorials, sample codes and documentation. Android application is packaged in “.</w:t>
+      </w:r>
+      <w:proofErr w:type="spellStart"/>
+      <w:r>
+        <w:t>apk</w:t>
+      </w:r>
+      <w:proofErr w:type="spellEnd"/>
+      <w:r>
+        <w:t xml:space="preserve">” format. The </w:t>
+      </w:r>
+      <w:proofErr w:type="spellStart"/>
+      <w:r>
+        <w:t>apk</w:t>
+      </w:r>
+      <w:proofErr w:type="spellEnd"/>
+      <w:r>
+        <w:t xml:space="preserve"> package contains Dalvik executables, resource files etc. Dalvik executables are compiled byte codes. The application is stored in /data/app directory on Android OS and can be accessible only to root user for security.</w:t>
+      </w:r>
+    </w:p>
+    <w:p>
+      <w:pPr>
+        <w:pStyle w:val="Heading4"/>
+      </w:pPr>
+      <w:bookmarkStart w:id="40" w:name="_heading=h.9axwht54r0le" w:colFirst="0" w:colLast="0"/>
+      <w:bookmarkStart w:id="41" w:name="_Toc55386000"/>
+      <w:bookmarkStart w:id="42" w:name="_Toc55417919"/>
+      <w:bookmarkStart w:id="43" w:name="_Toc56576923"/>
       <w:bookmarkEnd w:id="40"/>
-    </w:p>
-    <w:p>
+      <w:proofErr w:type="spellStart"/>
+      <w:r>
+        <w:t>JS</w:t>
+      </w:r>
+      <w:bookmarkEnd w:id="41"/>
+      <w:bookmarkEnd w:id="42"/>
+      <w:r>
+        <w:t>ch</w:t>
+      </w:r>
+      <w:bookmarkEnd w:id="43"/>
+      <w:proofErr w:type="spellEnd"/>
+    </w:p>
+    <w:p>
+      <w:r>
+        <w:tab/>
+      </w:r>
+      <w:proofErr w:type="spellStart"/>
+      <w:r>
+        <w:t>JSch</w:t>
+      </w:r>
+      <w:proofErr w:type="spellEnd"/>
+      <w:r>
+        <w:t xml:space="preserve"> is a Java implementation of SSH2 based on </w:t>
+      </w:r>
+      <w:proofErr w:type="spellStart"/>
+      <w:r>
+        <w:t>JavaTM</w:t>
+      </w:r>
+      <w:proofErr w:type="spellEnd"/>
+      <w:r>
+        <w:t xml:space="preserve"> Cryptography Extension (JCE)</w:t>
+      </w:r>
+      <w:r>
+        <w:t xml:space="preserve">. This library allows to connect to </w:t>
+      </w:r>
+      <w:proofErr w:type="spellStart"/>
+      <w:r>
+        <w:t>sshd</w:t>
+      </w:r>
+      <w:proofErr w:type="spellEnd"/>
+      <w:r>
+        <w:t xml:space="preserve"> server, port forwarding, secure terminal emulation, secure file transfer etc. SSH2 </w:t>
+      </w:r>
+      <w:r>
+        <w:t>support</w:t>
+      </w:r>
+      <w:r>
+        <w:t>s</w:t>
+      </w:r>
+      <w:r>
+        <w:t xml:space="preserve"> secure file transfer</w:t>
+      </w:r>
+      <w:r>
+        <w:t xml:space="preserve">, </w:t>
+      </w:r>
+      <w:r>
+        <w:t>secure remote login,</w:t>
+      </w:r>
       <w:r>
         <w:t xml:space="preserve"> </w:t>
       </w:r>
       <w:r>
-        <w:tab/>
-        <w:t>Android SDK is a comprehensive set of development tools for Android app development. The tools include libraries, debugger, QEMU based handset emulator, tutorials, sample codes and documentation. Android application is packaged in “.apk” format. The apk package contains Dalvik executables, resource files etc. Dalvik executables are compiled byte codes. The application is stored in /data/app directory on Android OS and can be accessible only to root user for security.</w:t>
+        <w:t>and secure TCP/IP and X11 forwarding. It automatically authenticates</w:t>
+      </w:r>
+      <w:r>
+        <w:t>,</w:t>
+      </w:r>
+      <w:r>
+        <w:t xml:space="preserve"> encrypt</w:t>
+      </w:r>
+      <w:r>
+        <w:t>s</w:t>
+      </w:r>
+      <w:r>
+        <w:t>, and compress transmitted data</w:t>
+      </w:r>
+      <w:r>
+        <w:t>.</w:t>
       </w:r>
     </w:p>
     <w:p>
       <w:pPr>
         <w:pStyle w:val="Heading4"/>
       </w:pPr>
-      <w:bookmarkStart w:id="41" w:name="_heading=h.9axwht54r0le" w:colFirst="0" w:colLast="0"/>
-      <w:bookmarkStart w:id="42" w:name="_Toc55386000"/>
-      <w:bookmarkStart w:id="43" w:name="_Toc55417919"/>
-      <w:bookmarkStart w:id="44" w:name="_Toc56576923"/>
-      <w:bookmarkEnd w:id="41"/>
-      <w:r>
-        <w:t>JS</w:t>
-      </w:r>
-      <w:bookmarkEnd w:id="42"/>
-      <w:bookmarkEnd w:id="43"/>
-      <w:r>
-        <w:t>ch</w:t>
+      <w:bookmarkStart w:id="44" w:name="_Toc56576924"/>
+      <w:proofErr w:type="spellStart"/>
+      <w:r>
+        <w:t>GSon</w:t>
       </w:r>
       <w:bookmarkEnd w:id="44"/>
-    </w:p>
-    <w:p>
-      <w:r>
-        <w:tab/>
-        <w:t xml:space="preserve">JSch is a Java implementation of SSH2 based on </w:t>
-      </w:r>
-      <w:r>
-        <w:t>JavaTM Cryptography Extension (JCE)</w:t>
-      </w:r>
-      <w:r>
-        <w:t xml:space="preserve">. This library allows to connect to sshd server, port forwarding, secure terminal emulation, secure file transfer etc. SSH2 </w:t>
-      </w:r>
-      <w:r>
-        <w:t>support</w:t>
-      </w:r>
-      <w:r>
-        <w:t>s</w:t>
-      </w:r>
-      <w:r>
-        <w:t xml:space="preserve"> secure file transfer</w:t>
-      </w:r>
-      <w:r>
-        <w:t xml:space="preserve">, </w:t>
-      </w:r>
-      <w:r>
-        <w:t>secure remote login,</w:t>
-      </w:r>
-      <w:r>
-        <w:t xml:space="preserve"> </w:t>
-      </w:r>
-      <w:r>
-        <w:t>and secure TCP/IP and X11 forwarding. It automatically authenticates</w:t>
-      </w:r>
-      <w:r>
-        <w:t>,</w:t>
-      </w:r>
-      <w:r>
-        <w:t xml:space="preserve"> encrypt</w:t>
-      </w:r>
-      <w:r>
-        <w:t>s</w:t>
-      </w:r>
-      <w:r>
-        <w:t>, and compress transmitted data</w:t>
-      </w:r>
-      <w:r>
-        <w:t>.</w:t>
-      </w:r>
-    </w:p>
-    <w:p>
-      <w:pPr>
-        <w:pStyle w:val="Heading4"/>
-      </w:pPr>
-      <w:bookmarkStart w:id="45" w:name="_Toc56576924"/>
+      <w:proofErr w:type="spellEnd"/>
+    </w:p>
+    <w:p>
+      <w:r>
+        <w:t xml:space="preserve">Google </w:t>
+      </w:r>
+      <w:proofErr w:type="spellStart"/>
       <w:r>
         <w:t>GSon</w:t>
       </w:r>
-      <w:bookmarkEnd w:id="45"/>
-    </w:p>
-    <w:p>
-      <w:r>
-        <w:t>Google GSon library serializes and de-serializes Java objects to JSON and back. The library provides simple methods to convert JSON to Java object and vice-versa. The library is highly customizable and can take complex java objects. GSon can also work on arbitrary Java objects with no source code available</w:t>
+      <w:proofErr w:type="spellEnd"/>
+      <w:r>
+        <w:t xml:space="preserve"> library serializes and de-serializes Java objects to JSON and back. The library provides simple methods to convert JSON to Java object and vice-versa. The library is highly customizable and can take complex java objects. </w:t>
+      </w:r>
+      <w:proofErr w:type="spellStart"/>
+      <w:r>
+        <w:t>GSon</w:t>
+      </w:r>
+      <w:proofErr w:type="spellEnd"/>
+      <w:r>
+        <w:t xml:space="preserve"> can also work on arbitrary Java objects with no source code available</w:t>
       </w:r>
     </w:p>
     <w:p>
@@ -10052,20 +10622,46 @@
           <w:numId w:val="1"/>
         </w:numPr>
       </w:pPr>
-      <w:bookmarkStart w:id="46" w:name="_heading=h.yny6vghcgokx" w:colFirst="0" w:colLast="0"/>
-      <w:bookmarkStart w:id="47" w:name="_Toc56576925"/>
+      <w:bookmarkStart w:id="45" w:name="_heading=h.yny6vghcgokx" w:colFirst="0" w:colLast="0"/>
+      <w:bookmarkStart w:id="46" w:name="_Toc56576925"/>
+      <w:bookmarkEnd w:id="45"/>
+      <w:proofErr w:type="spellStart"/>
+      <w:r>
+        <w:t>AmazeRT</w:t>
+      </w:r>
+      <w:proofErr w:type="spellEnd"/>
+      <w:r>
+        <w:t xml:space="preserve"> Agent</w:t>
+      </w:r>
       <w:bookmarkEnd w:id="46"/>
-      <w:r>
-        <w:t>AmazeRT Agent</w:t>
-      </w:r>
-      <w:bookmarkEnd w:id="47"/>
     </w:p>
     <w:p>
       <w:pPr>
         <w:pStyle w:val="IndentedParagraph"/>
       </w:pPr>
-      <w:r>
-        <w:t>AmazeRT Agent is part of the AmazeRT software that runs on the OpenWRT router device. This is installed during the initial setup and will continue to run in the background, handling communication with the Cloud Backend.</w:t>
+      <w:proofErr w:type="spellStart"/>
+      <w:r>
+        <w:t>AmazeRT</w:t>
+      </w:r>
+      <w:proofErr w:type="spellEnd"/>
+      <w:r>
+        <w:t xml:space="preserve"> Agent is part of the </w:t>
+      </w:r>
+      <w:proofErr w:type="spellStart"/>
+      <w:r>
+        <w:t>AmazeRT</w:t>
+      </w:r>
+      <w:proofErr w:type="spellEnd"/>
+      <w:r>
+        <w:t xml:space="preserve"> software that runs on the </w:t>
+      </w:r>
+      <w:proofErr w:type="spellStart"/>
+      <w:r>
+        <w:t>OpenWRT</w:t>
+      </w:r>
+      <w:proofErr w:type="spellEnd"/>
+      <w:r>
+        <w:t xml:space="preserve"> router device. This is installed during the initial setup and will continue to run in the background, handling communication with the Cloud Backend.</w:t>
       </w:r>
     </w:p>
     <w:p>
@@ -10084,25 +10680,67 @@
           <w:szCs w:val="22"/>
         </w:rPr>
       </w:pPr>
-      <w:bookmarkStart w:id="48" w:name="_heading=h.hjqrfm9gq205" w:colFirst="0" w:colLast="0"/>
-      <w:bookmarkStart w:id="49" w:name="_Toc56576926"/>
-      <w:bookmarkEnd w:id="48"/>
+      <w:bookmarkStart w:id="47" w:name="_heading=h.hjqrfm9gq205" w:colFirst="0" w:colLast="0"/>
+      <w:bookmarkStart w:id="48" w:name="_Toc56576926"/>
+      <w:bookmarkEnd w:id="47"/>
       <w:r>
         <w:rPr>
           <w:bCs/>
           <w:sz w:val="22"/>
           <w:szCs w:val="22"/>
         </w:rPr>
-        <w:t>Python with Websockets</w:t>
-      </w:r>
-      <w:bookmarkEnd w:id="49"/>
+        <w:t xml:space="preserve">Python with </w:t>
+      </w:r>
+      <w:proofErr w:type="spellStart"/>
+      <w:r>
+        <w:rPr>
+          <w:bCs/>
+          <w:sz w:val="22"/>
+          <w:szCs w:val="22"/>
+        </w:rPr>
+        <w:t>Websockets</w:t>
+      </w:r>
+      <w:bookmarkEnd w:id="48"/>
+      <w:proofErr w:type="spellEnd"/>
     </w:p>
     <w:p>
       <w:r>
         <w:tab/>
       </w:r>
       <w:r>
-        <w:t xml:space="preserve">Since OpenWRT Stack can run on a variety of hardware architectures, keeping the AmazeRT Agent independent of the underlying CPU architecture was required. To handle this, we chose to implement it using Python programming language. The AmazeRT Agent software's primary purpose is to handle the communication with the Cloud backend and process the requests forwarded to it from the Mobile App Client. This required a persistent communication channel to talk to the Cloud backend.  For communicating with the Cloud Backend, websockets library was chosen since it provided a good infrastructure to handle custom communication protocols on top of the secure TLS layer. </w:t>
+        <w:t xml:space="preserve">Since </w:t>
+      </w:r>
+      <w:proofErr w:type="spellStart"/>
+      <w:r>
+        <w:t>OpenWRT</w:t>
+      </w:r>
+      <w:proofErr w:type="spellEnd"/>
+      <w:r>
+        <w:t xml:space="preserve"> Stack can run on a variety of hardware architectures, keeping the </w:t>
+      </w:r>
+      <w:proofErr w:type="spellStart"/>
+      <w:r>
+        <w:t>AmazeRT</w:t>
+      </w:r>
+      <w:proofErr w:type="spellEnd"/>
+      <w:r>
+        <w:t xml:space="preserve"> Agent independent of the underlying CPU architecture was required. To handle this, we chose to implement it using Python programming language. The </w:t>
+      </w:r>
+      <w:proofErr w:type="spellStart"/>
+      <w:r>
+        <w:t>AmazeRT</w:t>
+      </w:r>
+      <w:proofErr w:type="spellEnd"/>
+      <w:r>
+        <w:t xml:space="preserve"> Agent software's primary purpose is to handle the communication with the Cloud backend and process the requests forwarded to it from the Mobile App Client. This required a persistent communication channel to talk to the Cloud backend.  For communicating with the Cloud Backend, </w:t>
+      </w:r>
+      <w:proofErr w:type="spellStart"/>
+      <w:r>
+        <w:t>websockets</w:t>
+      </w:r>
+      <w:proofErr w:type="spellEnd"/>
+      <w:r>
+        <w:t xml:space="preserve"> library was chosen since it provided a good infrastructure to handle custom communication protocols on top of the secure TLS layer. </w:t>
       </w:r>
     </w:p>
     <w:p>
@@ -10110,7 +10748,47 @@
         <w:ind w:firstLine="720"/>
       </w:pPr>
       <w:r>
-        <w:t>Python also has extensive set of libraries that helps with rapid prototyping of the software, letting us focus on the actual functionality, rather than spending effort on the Lower-level libraries and utility functions. Though OpenWRT SDK provides more low-level libraries and frameworks for developing native applications for OpenWRT based devices, handling different CPU architectures required a lot more effort from developer's side. For the purpose of prototyping, we did not need such low level access to the OpenWRT stack. Due to these reasons, we chose not to use the OpenWRT SDK for the prototyping.</w:t>
+        <w:t xml:space="preserve">Python also has extensive set of libraries that helps with rapid prototyping of the software, letting us focus on the actual functionality, rather than spending effort on the Lower-level libraries and utility functions. Though </w:t>
+      </w:r>
+      <w:proofErr w:type="spellStart"/>
+      <w:r>
+        <w:t>OpenWRT</w:t>
+      </w:r>
+      <w:proofErr w:type="spellEnd"/>
+      <w:r>
+        <w:t xml:space="preserve"> SDK provides more low-level libraries and frameworks for developing native applications for </w:t>
+      </w:r>
+      <w:proofErr w:type="spellStart"/>
+      <w:r>
+        <w:t>OpenWRT</w:t>
+      </w:r>
+      <w:proofErr w:type="spellEnd"/>
+      <w:r>
+        <w:t xml:space="preserve"> based devices, handling different CPU architectures required a lot more effort from developer's side. For the purpose of prototyping, we did not need such </w:t>
+      </w:r>
+      <w:proofErr w:type="gramStart"/>
+      <w:r>
+        <w:t>low level</w:t>
+      </w:r>
+      <w:proofErr w:type="gramEnd"/>
+      <w:r>
+        <w:t xml:space="preserve"> access to the </w:t>
+      </w:r>
+      <w:proofErr w:type="spellStart"/>
+      <w:r>
+        <w:t>OpenWRT</w:t>
+      </w:r>
+      <w:proofErr w:type="spellEnd"/>
+      <w:r>
+        <w:t xml:space="preserve"> stack. Due to these reasons, we chose not to use the </w:t>
+      </w:r>
+      <w:proofErr w:type="spellStart"/>
+      <w:r>
+        <w:t>OpenWRT</w:t>
+      </w:r>
+      <w:proofErr w:type="spellEnd"/>
+      <w:r>
+        <w:t xml:space="preserve"> SDK for the prototyping.</w:t>
       </w:r>
     </w:p>
     <w:p>
@@ -10129,10 +10807,10 @@
           <w:szCs w:val="22"/>
         </w:rPr>
       </w:pPr>
-      <w:bookmarkStart w:id="50" w:name="_heading=h.37phsbcnhf10" w:colFirst="0" w:colLast="0"/>
-      <w:bookmarkStart w:id="51" w:name="_Toc55386003"/>
-      <w:bookmarkStart w:id="52" w:name="_Toc56576927"/>
-      <w:bookmarkEnd w:id="50"/>
+      <w:bookmarkStart w:id="49" w:name="_heading=h.37phsbcnhf10" w:colFirst="0" w:colLast="0"/>
+      <w:bookmarkStart w:id="50" w:name="_Toc55386003"/>
+      <w:bookmarkStart w:id="51" w:name="_Toc56576927"/>
+      <w:bookmarkEnd w:id="49"/>
       <w:r>
         <w:rPr>
           <w:bCs/>
@@ -10141,15 +10819,31 @@
         </w:rPr>
         <w:t>UUID</w:t>
       </w:r>
+      <w:bookmarkEnd w:id="50"/>
       <w:bookmarkEnd w:id="51"/>
-      <w:bookmarkEnd w:id="52"/>
     </w:p>
     <w:p>
       <w:pPr>
         <w:ind w:firstLine="720"/>
       </w:pPr>
       <w:r>
-        <w:t>Every device that is managed by the AmazeRT system will need to be uniquely identified. A UUID was chosen as an identifier for the device. UUID is a 128-bit number, that can be generated to be uniquely without a central database of all generated Ids [6]. AmazerRT agent also uses UUID to generate a secret password that is shared between the device and mobile app, for securing and validating sensitive data sent across them.</w:t>
+        <w:t xml:space="preserve">Every device that is managed by the </w:t>
+      </w:r>
+      <w:proofErr w:type="spellStart"/>
+      <w:r>
+        <w:t>AmazeRT</w:t>
+      </w:r>
+      <w:proofErr w:type="spellEnd"/>
+      <w:r>
+        <w:t xml:space="preserve"> system will need to be uniquely identified. A UUID was chosen as an identifier for the device. UUID is a 128-bit number, that can be generated to be uniquely without a central database of all generated Ids [6]. </w:t>
+      </w:r>
+      <w:proofErr w:type="spellStart"/>
+      <w:r>
+        <w:t>AmazerRT</w:t>
+      </w:r>
+      <w:proofErr w:type="spellEnd"/>
+      <w:r>
+        <w:t xml:space="preserve"> agent also uses UUID to generate a secret password that is shared between the device and mobile app, for securing and validating sensitive data sent across them.</w:t>
       </w:r>
     </w:p>
     <w:p>
@@ -10160,13 +10854,13 @@
           <w:numId w:val="1"/>
         </w:numPr>
       </w:pPr>
-      <w:bookmarkStart w:id="53" w:name="_Toc55386004"/>
-      <w:bookmarkStart w:id="54" w:name="_Toc56576928"/>
+      <w:bookmarkStart w:id="52" w:name="_Toc55386004"/>
+      <w:bookmarkStart w:id="53" w:name="_Toc56576928"/>
       <w:r>
         <w:t>Middle-Tier Technologies</w:t>
       </w:r>
+      <w:bookmarkEnd w:id="52"/>
       <w:bookmarkEnd w:id="53"/>
-      <w:bookmarkEnd w:id="54"/>
     </w:p>
     <w:p>
       <w:pPr>
@@ -11075,22 +11769,35 @@
                                 <w:color w:val="auto"/>
                               </w:rPr>
                             </w:pPr>
-                            <w:bookmarkStart w:id="55" w:name="_Toc56540857"/>
+                            <w:bookmarkStart w:id="54" w:name="_Toc56540857"/>
                             <w:r>
                               <w:t xml:space="preserve">Figure </w:t>
                             </w:r>
-                            <w:fldSimple w:instr=" SEQ Figure \* ARABIC ">
-                              <w:r>
-                                <w:rPr>
-                                  <w:noProof/>
-                                </w:rPr>
-                                <w:t>6</w:t>
-                              </w:r>
-                            </w:fldSimple>
+                            <w:r>
+                              <w:fldChar w:fldCharType="begin"/>
+                            </w:r>
+                            <w:r>
+                              <w:instrText xml:space="preserve"> SEQ Figure \* ARABIC </w:instrText>
+                            </w:r>
+                            <w:r>
+                              <w:fldChar w:fldCharType="separate"/>
+                            </w:r>
+                            <w:r>
+                              <w:rPr>
+                                <w:noProof/>
+                              </w:rPr>
+                              <w:t>6</w:t>
+                            </w:r>
+                            <w:r>
+                              <w:rPr>
+                                <w:noProof/>
+                              </w:rPr>
+                              <w:fldChar w:fldCharType="end"/>
+                            </w:r>
                             <w:r>
                               <w:t xml:space="preserve"> Cloud Architecture</w:t>
                             </w:r>
-                            <w:bookmarkEnd w:id="55"/>
+                            <w:bookmarkEnd w:id="54"/>
                           </w:p>
                         </w:txbxContent>
                       </wps:txbx>
@@ -11120,22 +11827,35 @@
                           <w:color w:val="auto"/>
                         </w:rPr>
                       </w:pPr>
-                      <w:bookmarkStart w:id="56" w:name="_Toc56540857"/>
+                      <w:bookmarkStart w:id="55" w:name="_Toc56540857"/>
                       <w:r>
                         <w:t xml:space="preserve">Figure </w:t>
                       </w:r>
-                      <w:fldSimple w:instr=" SEQ Figure \* ARABIC ">
-                        <w:r>
-                          <w:rPr>
-                            <w:noProof/>
-                          </w:rPr>
-                          <w:t>6</w:t>
-                        </w:r>
-                      </w:fldSimple>
+                      <w:r>
+                        <w:fldChar w:fldCharType="begin"/>
+                      </w:r>
+                      <w:r>
+                        <w:instrText xml:space="preserve"> SEQ Figure \* ARABIC </w:instrText>
+                      </w:r>
+                      <w:r>
+                        <w:fldChar w:fldCharType="separate"/>
+                      </w:r>
+                      <w:r>
+                        <w:rPr>
+                          <w:noProof/>
+                        </w:rPr>
+                        <w:t>6</w:t>
+                      </w:r>
+                      <w:r>
+                        <w:rPr>
+                          <w:noProof/>
+                        </w:rPr>
+                        <w:fldChar w:fldCharType="end"/>
+                      </w:r>
                       <w:r>
                         <w:t xml:space="preserve"> Cloud Architecture</w:t>
                       </w:r>
-                      <w:bookmarkEnd w:id="56"/>
+                      <w:bookmarkEnd w:id="55"/>
                     </w:p>
                   </w:txbxContent>
                 </v:textbox>
@@ -11162,12 +11882,12 @@
           <w:szCs w:val="22"/>
         </w:rPr>
       </w:pPr>
-      <w:bookmarkStart w:id="57" w:name="_heading=h.uhmh94iwdzgl" w:colFirst="0" w:colLast="0"/>
-      <w:bookmarkStart w:id="58" w:name="_heading=h.2q09d0uuyxum" w:colFirst="0" w:colLast="0"/>
-      <w:bookmarkStart w:id="59" w:name="_Toc55386005"/>
-      <w:bookmarkStart w:id="60" w:name="_Toc56576929"/>
+      <w:bookmarkStart w:id="56" w:name="_heading=h.uhmh94iwdzgl" w:colFirst="0" w:colLast="0"/>
+      <w:bookmarkStart w:id="57" w:name="_heading=h.2q09d0uuyxum" w:colFirst="0" w:colLast="0"/>
+      <w:bookmarkStart w:id="58" w:name="_Toc55386005"/>
+      <w:bookmarkStart w:id="59" w:name="_Toc56576929"/>
+      <w:bookmarkEnd w:id="56"/>
       <w:bookmarkEnd w:id="57"/>
-      <w:bookmarkEnd w:id="58"/>
       <w:r>
         <w:rPr>
           <w:bCs/>
@@ -11176,8 +11896,8 @@
         </w:rPr>
         <w:t>App Engine</w:t>
       </w:r>
+      <w:bookmarkEnd w:id="58"/>
       <w:bookmarkEnd w:id="59"/>
-      <w:bookmarkEnd w:id="60"/>
     </w:p>
     <w:p>
       <w:pPr>
@@ -11190,10 +11910,26 @@
         <w:t xml:space="preserve"> </w:t>
       </w:r>
       <w:r>
-        <w:t xml:space="preserve">Engine is an platform as service infrastructure provided by Google </w:t>
-      </w:r>
-      <w:r>
-        <w:t xml:space="preserve">to host an application with out worrying about instance management, </w:t>
+        <w:t xml:space="preserve">Engine is </w:t>
+      </w:r>
+      <w:proofErr w:type="gramStart"/>
+      <w:r>
+        <w:t>an</w:t>
+      </w:r>
+      <w:proofErr w:type="gramEnd"/>
+      <w:r>
+        <w:t xml:space="preserve"> platform as service infrastructure provided by Google </w:t>
+      </w:r>
+      <w:r>
+        <w:t xml:space="preserve">to host an application </w:t>
+      </w:r>
+      <w:proofErr w:type="spellStart"/>
+      <w:r>
+        <w:t>with out</w:t>
+      </w:r>
+      <w:proofErr w:type="spellEnd"/>
+      <w:r>
+        <w:t xml:space="preserve"> worrying about instance management, </w:t>
       </w:r>
       <w:r>
         <w:t>scaling,</w:t>
@@ -11207,7 +11943,55 @@
         <w:ind w:firstLine="720"/>
       </w:pPr>
       <w:r>
-        <w:t xml:space="preserve">For the communication between WRT device and mobile App an AppEngine (a cloud linux container instance) instance with public websockets is used. WRT devices can connect to this well-known websocket urls to asynchronously talk to the app. This architecture gives the flexibility that, even if the mobile app is not running at that time the WRT device can establish a connection to the websocket and push its message. </w:t>
+        <w:t xml:space="preserve">For the communication between WRT device and mobile App an </w:t>
+      </w:r>
+      <w:proofErr w:type="spellStart"/>
+      <w:r>
+        <w:t>AppEngine</w:t>
+      </w:r>
+      <w:proofErr w:type="spellEnd"/>
+      <w:r>
+        <w:t xml:space="preserve"> (a cloud </w:t>
+      </w:r>
+      <w:proofErr w:type="spellStart"/>
+      <w:r>
+        <w:t>linux</w:t>
+      </w:r>
+      <w:proofErr w:type="spellEnd"/>
+      <w:r>
+        <w:t xml:space="preserve"> container instance) instance with public </w:t>
+      </w:r>
+      <w:proofErr w:type="spellStart"/>
+      <w:r>
+        <w:t>websockets</w:t>
+      </w:r>
+      <w:proofErr w:type="spellEnd"/>
+      <w:r>
+        <w:t xml:space="preserve"> is used. WRT devices can connect to this well-known </w:t>
+      </w:r>
+      <w:proofErr w:type="spellStart"/>
+      <w:r>
+        <w:t>websocket</w:t>
+      </w:r>
+      <w:proofErr w:type="spellEnd"/>
+      <w:r>
+        <w:t xml:space="preserve"> </w:t>
+      </w:r>
+      <w:proofErr w:type="spellStart"/>
+      <w:r>
+        <w:t>urls</w:t>
+      </w:r>
+      <w:proofErr w:type="spellEnd"/>
+      <w:r>
+        <w:t xml:space="preserve"> to asynchronously talk to the app. This architecture gives the flexibility that, even if the mobile app is not running at that time the WRT device can establish a connection to the </w:t>
+      </w:r>
+      <w:proofErr w:type="spellStart"/>
+      <w:r>
+        <w:t>websocket</w:t>
+      </w:r>
+      <w:proofErr w:type="spellEnd"/>
+      <w:r>
+        <w:t xml:space="preserve"> and push its message. </w:t>
       </w:r>
     </w:p>
     <w:p>
@@ -11226,10 +12010,10 @@
           <w:szCs w:val="22"/>
         </w:rPr>
       </w:pPr>
-      <w:bookmarkStart w:id="61" w:name="_heading=h.yaxg3htcib0" w:colFirst="0" w:colLast="0"/>
-      <w:bookmarkStart w:id="62" w:name="_Toc55386006"/>
-      <w:bookmarkStart w:id="63" w:name="_Toc56576930"/>
-      <w:bookmarkEnd w:id="61"/>
+      <w:bookmarkStart w:id="60" w:name="_heading=h.yaxg3htcib0" w:colFirst="0" w:colLast="0"/>
+      <w:bookmarkStart w:id="61" w:name="_Toc55386006"/>
+      <w:bookmarkStart w:id="62" w:name="_Toc56576930"/>
+      <w:bookmarkEnd w:id="60"/>
       <w:r>
         <w:rPr>
           <w:bCs/>
@@ -11238,8 +12022,8 @@
         </w:rPr>
         <w:t>Cloud Function</w:t>
       </w:r>
+      <w:bookmarkEnd w:id="61"/>
       <w:bookmarkEnd w:id="62"/>
-      <w:bookmarkEnd w:id="63"/>
     </w:p>
     <w:p>
       <w:pPr>
@@ -11249,7 +12033,15 @@
         <w:t xml:space="preserve">Cloud functions are serverless computing infrastructures which can be used to </w:t>
       </w:r>
       <w:r>
-        <w:t xml:space="preserve">invoke a function for a specific event or a trigger.   It is used to publish database modifications to App Engine websockets which in turn push the message to corresponding WRT device.   </w:t>
+        <w:t xml:space="preserve">invoke a function for a specific event or a trigger.   It is used to publish database modifications to App Engine </w:t>
+      </w:r>
+      <w:proofErr w:type="spellStart"/>
+      <w:r>
+        <w:t>websockets</w:t>
+      </w:r>
+      <w:proofErr w:type="spellEnd"/>
+      <w:r>
+        <w:t xml:space="preserve"> which in turn push the message to corresponding WRT device.   </w:t>
       </w:r>
     </w:p>
     <w:p>
@@ -11268,20 +12060,30 @@
           <w:szCs w:val="22"/>
         </w:rPr>
       </w:pPr>
-      <w:bookmarkStart w:id="64" w:name="_heading=h.4dyolvqwors6" w:colFirst="0" w:colLast="0"/>
-      <w:bookmarkStart w:id="65" w:name="_Toc55386007"/>
-      <w:bookmarkStart w:id="66" w:name="_Toc56576931"/>
-      <w:bookmarkEnd w:id="64"/>
+      <w:bookmarkStart w:id="63" w:name="_heading=h.4dyolvqwors6" w:colFirst="0" w:colLast="0"/>
+      <w:bookmarkStart w:id="64" w:name="_Toc55386007"/>
+      <w:bookmarkStart w:id="65" w:name="_Toc56576931"/>
+      <w:bookmarkEnd w:id="63"/>
+      <w:proofErr w:type="spellStart"/>
       <w:r>
         <w:rPr>
           <w:bCs/>
           <w:sz w:val="22"/>
           <w:szCs w:val="22"/>
         </w:rPr>
-        <w:t>Websockets with TLS for security for device to App Engine communication</w:t>
-      </w:r>
+        <w:t>Websockets</w:t>
+      </w:r>
+      <w:proofErr w:type="spellEnd"/>
+      <w:r>
+        <w:rPr>
+          <w:bCs/>
+          <w:sz w:val="22"/>
+          <w:szCs w:val="22"/>
+        </w:rPr>
+        <w:t xml:space="preserve"> with TLS for security for device to App Engine communication</w:t>
+      </w:r>
+      <w:bookmarkEnd w:id="64"/>
       <w:bookmarkEnd w:id="65"/>
-      <w:bookmarkEnd w:id="66"/>
       <w:r>
         <w:rPr>
           <w:bCs/>
@@ -11304,13 +12106,13 @@
           <w:numId w:val="1"/>
         </w:numPr>
       </w:pPr>
-      <w:bookmarkStart w:id="67" w:name="_Toc55386008"/>
-      <w:bookmarkStart w:id="68" w:name="_Toc56576932"/>
+      <w:bookmarkStart w:id="66" w:name="_Toc55386008"/>
+      <w:bookmarkStart w:id="67" w:name="_Toc56576932"/>
       <w:r>
         <w:t>Data-Tier Technologies</w:t>
       </w:r>
+      <w:bookmarkEnd w:id="66"/>
       <w:bookmarkEnd w:id="67"/>
-      <w:bookmarkEnd w:id="68"/>
     </w:p>
     <w:p>
       <w:pPr>
@@ -11328,10 +12130,10 @@
           <w:szCs w:val="22"/>
         </w:rPr>
       </w:pPr>
-      <w:bookmarkStart w:id="69" w:name="_heading=h.ipf19vrq5oxu" w:colFirst="0" w:colLast="0"/>
-      <w:bookmarkStart w:id="70" w:name="_Toc55386009"/>
-      <w:bookmarkStart w:id="71" w:name="_Toc56576933"/>
-      <w:bookmarkEnd w:id="69"/>
+      <w:bookmarkStart w:id="68" w:name="_heading=h.ipf19vrq5oxu" w:colFirst="0" w:colLast="0"/>
+      <w:bookmarkStart w:id="69" w:name="_Toc55386009"/>
+      <w:bookmarkStart w:id="70" w:name="_Toc56576933"/>
+      <w:bookmarkEnd w:id="68"/>
       <w:r>
         <w:rPr>
           <w:bCs/>
@@ -11340,8 +12142,8 @@
         </w:rPr>
         <w:t>Secure Data Storage</w:t>
       </w:r>
+      <w:bookmarkEnd w:id="69"/>
       <w:bookmarkEnd w:id="70"/>
-      <w:bookmarkEnd w:id="71"/>
     </w:p>
     <w:p>
       <w:pPr>
@@ -11367,36 +12169,88 @@
           <w:szCs w:val="22"/>
         </w:rPr>
       </w:pPr>
-      <w:bookmarkStart w:id="72" w:name="_heading=h.9233k05zsr31" w:colFirst="0" w:colLast="0"/>
-      <w:bookmarkStart w:id="73" w:name="_Toc55386010"/>
-      <w:bookmarkStart w:id="74" w:name="_Toc56576934"/>
-      <w:bookmarkEnd w:id="72"/>
+      <w:bookmarkStart w:id="71" w:name="_heading=h.9233k05zsr31" w:colFirst="0" w:colLast="0"/>
+      <w:bookmarkStart w:id="72" w:name="_Toc55386010"/>
+      <w:bookmarkStart w:id="73" w:name="_Toc56576934"/>
+      <w:bookmarkEnd w:id="71"/>
+      <w:proofErr w:type="spellStart"/>
       <w:r>
         <w:rPr>
           <w:bCs/>
           <w:sz w:val="22"/>
           <w:szCs w:val="22"/>
         </w:rPr>
-        <w:t>FireBase RealTime Database</w:t>
-      </w:r>
+        <w:t>FireBase</w:t>
+      </w:r>
+      <w:proofErr w:type="spellEnd"/>
+      <w:r>
+        <w:rPr>
+          <w:bCs/>
+          <w:sz w:val="22"/>
+          <w:szCs w:val="22"/>
+        </w:rPr>
+        <w:t xml:space="preserve"> </w:t>
+      </w:r>
+      <w:proofErr w:type="spellStart"/>
+      <w:r>
+        <w:rPr>
+          <w:bCs/>
+          <w:sz w:val="22"/>
+          <w:szCs w:val="22"/>
+        </w:rPr>
+        <w:t>RealTime</w:t>
+      </w:r>
+      <w:proofErr w:type="spellEnd"/>
+      <w:r>
+        <w:rPr>
+          <w:bCs/>
+          <w:sz w:val="22"/>
+          <w:szCs w:val="22"/>
+        </w:rPr>
+        <w:t xml:space="preserve"> Database</w:t>
+      </w:r>
+      <w:bookmarkEnd w:id="72"/>
       <w:bookmarkEnd w:id="73"/>
-      <w:bookmarkEnd w:id="74"/>
     </w:p>
     <w:p>
       <w:pPr>
         <w:ind w:firstLine="720"/>
       </w:pPr>
       <w:r>
-        <w:t xml:space="preserve">Firebase Realtime Database used for openWrt router to Mobile App communication including router settings and status notification. </w:t>
-      </w:r>
-      <w:r>
-        <w:t xml:space="preserve">Firebase RealTime Database is used to implement the </w:t>
+        <w:t xml:space="preserve">Firebase Realtime Database used for </w:t>
+      </w:r>
+      <w:proofErr w:type="spellStart"/>
+      <w:r>
+        <w:t>openWrt</w:t>
+      </w:r>
+      <w:proofErr w:type="spellEnd"/>
+      <w:r>
+        <w:t xml:space="preserve"> router to Mobile App communication including router settings and status notification. </w:t>
+      </w:r>
+      <w:r>
+        <w:t xml:space="preserve">Firebase </w:t>
+      </w:r>
+      <w:proofErr w:type="spellStart"/>
+      <w:r>
+        <w:t>RealTime</w:t>
+      </w:r>
+      <w:proofErr w:type="spellEnd"/>
+      <w:r>
+        <w:t xml:space="preserve"> Database is used to implement the </w:t>
       </w:r>
       <w:r>
         <w:t>cloud-based</w:t>
       </w:r>
       <w:r>
-        <w:t xml:space="preserve"> device state and event management across managed openWrt devices and their managing applications. The Firebase infrastructure provides User authentication and authorization for appropriate access control. It also provides event trigger and registration mechanisms to help implement the business logic. </w:t>
+        <w:t xml:space="preserve"> device state and event management across managed </w:t>
+      </w:r>
+      <w:proofErr w:type="spellStart"/>
+      <w:r>
+        <w:t>openWrt</w:t>
+      </w:r>
+      <w:proofErr w:type="spellEnd"/>
+      <w:r>
+        <w:t xml:space="preserve"> devices and their managing applications. The Firebase infrastructure provides User authentication and authorization for appropriate access control. It also provides event trigger and registration mechanisms to help implement the business logic. </w:t>
       </w:r>
     </w:p>
     <w:p>
@@ -11415,10 +12269,10 @@
           <w:szCs w:val="22"/>
         </w:rPr>
       </w:pPr>
-      <w:bookmarkStart w:id="75" w:name="_heading=h.vhfuy8vqgd0l" w:colFirst="0" w:colLast="0"/>
-      <w:bookmarkStart w:id="76" w:name="_Toc55386011"/>
-      <w:bookmarkStart w:id="77" w:name="_Toc56576935"/>
-      <w:bookmarkEnd w:id="75"/>
+      <w:bookmarkStart w:id="74" w:name="_heading=h.vhfuy8vqgd0l" w:colFirst="0" w:colLast="0"/>
+      <w:bookmarkStart w:id="75" w:name="_Toc55386011"/>
+      <w:bookmarkStart w:id="76" w:name="_Toc56576935"/>
+      <w:bookmarkEnd w:id="74"/>
       <w:r>
         <w:rPr>
           <w:bCs/>
@@ -11427,22 +12281,31 @@
         </w:rPr>
         <w:t>File Encryption for App data storage</w:t>
       </w:r>
+      <w:bookmarkEnd w:id="75"/>
       <w:bookmarkEnd w:id="76"/>
-      <w:bookmarkEnd w:id="77"/>
     </w:p>
     <w:p>
       <w:pPr>
         <w:ind w:firstLine="720"/>
       </w:pPr>
+      <w:proofErr w:type="spellStart"/>
       <w:r>
         <w:t>EncryptedFile</w:t>
       </w:r>
+      <w:proofErr w:type="spellEnd"/>
       <w:r>
         <w:t xml:space="preserve"> class that is part of the </w:t>
       </w:r>
-      <w:r>
-        <w:t>androidx.security.crypto</w:t>
-      </w:r>
+      <w:proofErr w:type="spellStart"/>
+      <w:proofErr w:type="gramStart"/>
+      <w:r>
+        <w:t>androidx.security</w:t>
+      </w:r>
+      <w:proofErr w:type="gramEnd"/>
+      <w:r>
+        <w:t>.crypto</w:t>
+      </w:r>
+      <w:proofErr w:type="spellEnd"/>
       <w:r>
         <w:t xml:space="preserve"> package can create and read encrypted files. The encryption scheme supported by the class is </w:t>
       </w:r>
@@ -11452,11 +12315,29 @@
       <w:r>
         <w:t xml:space="preserve">. </w:t>
       </w:r>
+      <w:proofErr w:type="spellStart"/>
       <w:r>
         <w:t>MasterKey</w:t>
       </w:r>
-      <w:r>
-        <w:t xml:space="preserve"> class references a key that is stored in Android Keystore. The recommended master key size is 256 bytes. The key encryption scheme used by MasterKey class is AES</w:t>
+      <w:proofErr w:type="spellEnd"/>
+      <w:r>
+        <w:t xml:space="preserve"> class references a key that is stored in Android </w:t>
+      </w:r>
+      <w:proofErr w:type="spellStart"/>
+      <w:r>
+        <w:t>Keystore</w:t>
+      </w:r>
+      <w:proofErr w:type="spellEnd"/>
+      <w:r>
+        <w:t xml:space="preserve">. The recommended master key size is 256 bytes. The key encryption scheme used by </w:t>
+      </w:r>
+      <w:proofErr w:type="spellStart"/>
+      <w:r>
+        <w:t>MasterKey</w:t>
+      </w:r>
+      <w:proofErr w:type="spellEnd"/>
+      <w:r>
+        <w:t xml:space="preserve"> class is AES</w:t>
       </w:r>
       <w:r>
         <w:t>256_GCM_SPEC</w:t>
@@ -11464,11 +12345,21 @@
       <w:r>
         <w:t xml:space="preserve">. </w:t>
       </w:r>
+      <w:proofErr w:type="spellStart"/>
       <w:r>
         <w:t>EncryptedFile</w:t>
       </w:r>
-      <w:r>
-        <w:t xml:space="preserve"> class uses the MasterKey class derived Key to encrypt and decrypt the files</w:t>
+      <w:proofErr w:type="spellEnd"/>
+      <w:r>
+        <w:t xml:space="preserve"> class uses the </w:t>
+      </w:r>
+      <w:proofErr w:type="spellStart"/>
+      <w:r>
+        <w:t>MasterKey</w:t>
+      </w:r>
+      <w:proofErr w:type="spellEnd"/>
+      <w:r>
+        <w:t xml:space="preserve"> class derived Key to encrypt and decrypt the files</w:t>
       </w:r>
       <w:r>
         <w:t xml:space="preserve">. </w:t>
@@ -11482,18 +12373,26 @@
           <w:numId w:val="0"/>
         </w:numPr>
       </w:pPr>
-      <w:bookmarkStart w:id="78" w:name="_Toc56576936"/>
+      <w:bookmarkStart w:id="77" w:name="_Toc56576936"/>
       <w:r>
         <w:t>Secure Device to Mobile App data transfer</w:t>
       </w:r>
-      <w:bookmarkEnd w:id="78"/>
+      <w:bookmarkEnd w:id="77"/>
     </w:p>
     <w:p>
       <w:pPr>
         <w:pStyle w:val="IndentedParagraph"/>
       </w:pPr>
       <w:r>
-        <w:t xml:space="preserve">Device Settings data transmitted between the openWrt device and the Mobile App are at risk and needs to be secured. To accomplish this, Symmetric Key encryption shall be used to secure this device settings data, while in transit and as stored in the cloud. </w:t>
+        <w:t xml:space="preserve">Device Settings data transmitted between the </w:t>
+      </w:r>
+      <w:proofErr w:type="spellStart"/>
+      <w:r>
+        <w:t>openWrt</w:t>
+      </w:r>
+      <w:proofErr w:type="spellEnd"/>
+      <w:r>
+        <w:t xml:space="preserve"> device and the Mobile App are at risk and needs to be secured. To accomplish this, Symmetric Key encryption shall be used to secure this device settings data, while in transit and as stored in the cloud. </w:t>
       </w:r>
     </w:p>
     <w:p>
@@ -11506,13 +12405,18 @@
         <w:t xml:space="preserve">Symmetric Key encryption will make use of the unique device registration Id generated during the initial device setup phase in deriving the Symmetric key shared by this device and its managing Mobile App. The encrypted device settings data is saved in the </w:t>
       </w:r>
       <w:r>
-        <w:t>Firebase Realtime database</w:t>
-      </w:r>
-      <w:r>
-        <w:t xml:space="preserve"> </w:t>
-      </w:r>
-      <w:r>
-        <w:t>after concatenating the IV, message digest and the cipherText to form a single byte</w:t>
+        <w:t xml:space="preserve">Firebase Realtime database </w:t>
+      </w:r>
+      <w:r>
+        <w:t xml:space="preserve">after concatenating the IV, message digest and the </w:t>
+      </w:r>
+      <w:proofErr w:type="spellStart"/>
+      <w:r>
+        <w:t>cipherText</w:t>
+      </w:r>
+      <w:proofErr w:type="spellEnd"/>
+      <w:r>
+        <w:t xml:space="preserve"> to form a single byte</w:t>
       </w:r>
       <w:r>
         <w:t xml:space="preserve"> stream</w:t>
@@ -11534,13 +12438,13 @@
           <w:numId w:val="1"/>
         </w:numPr>
       </w:pPr>
-      <w:bookmarkStart w:id="79" w:name="_Toc55386027"/>
-      <w:bookmarkStart w:id="80" w:name="_Toc56576937"/>
+      <w:bookmarkStart w:id="78" w:name="_Toc55386027"/>
+      <w:bookmarkStart w:id="79" w:name="_Toc56576937"/>
       <w:r>
         <w:t>Project Design</w:t>
       </w:r>
+      <w:bookmarkEnd w:id="78"/>
       <w:bookmarkEnd w:id="79"/>
-      <w:bookmarkEnd w:id="80"/>
     </w:p>
     <w:p>
       <w:pPr>
@@ -11550,13 +12454,13 @@
           <w:numId w:val="0"/>
         </w:numPr>
       </w:pPr>
-      <w:bookmarkStart w:id="81" w:name="_Toc55386028"/>
-      <w:bookmarkStart w:id="82" w:name="_Toc56576938"/>
+      <w:bookmarkStart w:id="80" w:name="_Toc55386028"/>
+      <w:bookmarkStart w:id="81" w:name="_Toc56576938"/>
       <w:r>
         <w:t>Mobile App</w:t>
       </w:r>
+      <w:bookmarkEnd w:id="80"/>
       <w:bookmarkEnd w:id="81"/>
-      <w:bookmarkEnd w:id="82"/>
     </w:p>
     <w:p>
       <w:pPr>
@@ -11574,11 +12478,11 @@
           <w:szCs w:val="22"/>
         </w:rPr>
       </w:pPr>
-      <w:bookmarkStart w:id="83" w:name="_heading=h.6hyc1cb45ayb" w:colFirst="0" w:colLast="0"/>
-      <w:bookmarkStart w:id="84" w:name="_Toc55386029"/>
-      <w:bookmarkStart w:id="85" w:name="_Toc55417933"/>
-      <w:bookmarkStart w:id="86" w:name="_Toc56576939"/>
-      <w:bookmarkEnd w:id="83"/>
+      <w:bookmarkStart w:id="82" w:name="_heading=h.6hyc1cb45ayb" w:colFirst="0" w:colLast="0"/>
+      <w:bookmarkStart w:id="83" w:name="_Toc55386029"/>
+      <w:bookmarkStart w:id="84" w:name="_Toc55417933"/>
+      <w:bookmarkStart w:id="85" w:name="_Toc56576939"/>
+      <w:bookmarkEnd w:id="82"/>
       <w:r>
         <w:rPr>
           <w:bCs/>
@@ -11587,9 +12491,9 @@
         </w:rPr>
         <w:t>App Login UI</w:t>
       </w:r>
+      <w:bookmarkEnd w:id="83"/>
       <w:bookmarkEnd w:id="84"/>
       <w:bookmarkEnd w:id="85"/>
-      <w:bookmarkEnd w:id="86"/>
       <w:r>
         <w:rPr>
           <w:bCs/>
@@ -11604,7 +12508,23 @@
         <w:pStyle w:val="IndentedParagraph"/>
       </w:pPr>
       <w:r>
-        <w:t>The launching page of Mobile App as presented in figure xyz will direct to federated login using Firebase Authentication UI. There is no sign-up feature as the app is Android based and all users will have Google account for login. The federated login screen UI is presented is figure xvz. The user needs to provide the Google username and password only the first time. The user gets navigated to Devices screen only on successful login.</w:t>
+        <w:t xml:space="preserve">The launching page of Mobile App as presented in figure </w:t>
+      </w:r>
+      <w:proofErr w:type="spellStart"/>
+      <w:r>
+        <w:t>xyz</w:t>
+      </w:r>
+      <w:proofErr w:type="spellEnd"/>
+      <w:r>
+        <w:t xml:space="preserve"> will direct to federated login using Firebase Authentication UI. There is no sign-up feature as the app is Android based and all users will have Google account for login. The federated login screen UI is presented is figure </w:t>
+      </w:r>
+      <w:proofErr w:type="spellStart"/>
+      <w:r>
+        <w:t>xvz</w:t>
+      </w:r>
+      <w:proofErr w:type="spellEnd"/>
+      <w:r>
+        <w:t>. The user needs to provide the Google username and password only the first time. The user gets navigated to Devices screen only on successful login.</w:t>
       </w:r>
     </w:p>
     <w:p>
@@ -11639,11 +12559,11 @@
           <w:szCs w:val="22"/>
         </w:rPr>
       </w:pPr>
-      <w:bookmarkStart w:id="87" w:name="_heading=h.nquti3r8w9qq" w:colFirst="0" w:colLast="0"/>
-      <w:bookmarkStart w:id="88" w:name="_Toc55386030"/>
-      <w:bookmarkStart w:id="89" w:name="_Toc55417934"/>
-      <w:bookmarkStart w:id="90" w:name="_Toc56576940"/>
-      <w:bookmarkEnd w:id="87"/>
+      <w:bookmarkStart w:id="86" w:name="_heading=h.nquti3r8w9qq" w:colFirst="0" w:colLast="0"/>
+      <w:bookmarkStart w:id="87" w:name="_Toc55386030"/>
+      <w:bookmarkStart w:id="88" w:name="_Toc55417934"/>
+      <w:bookmarkStart w:id="89" w:name="_Toc56576940"/>
+      <w:bookmarkEnd w:id="86"/>
       <w:r>
         <w:rPr>
           <w:bCs/>
@@ -11652,16 +12572,48 @@
         </w:rPr>
         <w:t>Device Registration UI</w:t>
       </w:r>
+      <w:bookmarkEnd w:id="87"/>
       <w:bookmarkEnd w:id="88"/>
       <w:bookmarkEnd w:id="89"/>
-      <w:bookmarkEnd w:id="90"/>
     </w:p>
     <w:p>
       <w:pPr>
         <w:pStyle w:val="IndentedParagraph"/>
       </w:pPr>
       <w:r>
-        <w:t xml:space="preserve">Successful login will launch the Device list screen. This screen will list all the registered OpenWrt devices as presented in figure xyz. First time use of the app will not have any device listing. The fab button (with plus sign) on the Device list screen will navigate to Add device screen as presented in figure xyz. The user needs to provide the device name which the OpenWrt device needs to be remembered. App will do an input check if a device with same name is already registered. It will proceed only with a new valid device name. User needs to provide admin username and password of the device to be registered. </w:t>
+        <w:t xml:space="preserve">Successful login will launch the Device list screen. This screen will list all the registered </w:t>
+      </w:r>
+      <w:proofErr w:type="spellStart"/>
+      <w:r>
+        <w:t>OpenWrt</w:t>
+      </w:r>
+      <w:proofErr w:type="spellEnd"/>
+      <w:r>
+        <w:t xml:space="preserve"> devices as presented in figure </w:t>
+      </w:r>
+      <w:proofErr w:type="spellStart"/>
+      <w:r>
+        <w:t>xyz</w:t>
+      </w:r>
+      <w:proofErr w:type="spellEnd"/>
+      <w:r>
+        <w:t xml:space="preserve">. First time use of the app will not have any device listing. The fab button (with plus sign) on the Device list screen will navigate to Add device screen as presented in figure </w:t>
+      </w:r>
+      <w:proofErr w:type="spellStart"/>
+      <w:r>
+        <w:t>xyz</w:t>
+      </w:r>
+      <w:proofErr w:type="spellEnd"/>
+      <w:r>
+        <w:t xml:space="preserve">. The user needs to provide the device name which the </w:t>
+      </w:r>
+      <w:proofErr w:type="spellStart"/>
+      <w:r>
+        <w:t>OpenWrt</w:t>
+      </w:r>
+      <w:proofErr w:type="spellEnd"/>
+      <w:r>
+        <w:t xml:space="preserve"> device needs to be remembered. App will do an input check if a device with same name is already registered. It will proceed only with a new valid device name. User needs to provide admin username and password of the device to be registered. </w:t>
       </w:r>
     </w:p>
     <w:p>
@@ -11669,7 +12621,23 @@
         <w:pStyle w:val="IndentedParagraph"/>
       </w:pPr>
       <w:r>
-        <w:t>Add button will start the registration process. A circular progress bar will be displayed along with the text running display of the registration sequence as presented in figure xyz. Figure xyz depicts the device registration sequence from Mobile app. The device registration sequence is as follows.</w:t>
+        <w:t xml:space="preserve">Add button will start the registration process. A circular progress bar will be displayed along with the text running display of the registration sequence as presented in figure </w:t>
+      </w:r>
+      <w:proofErr w:type="spellStart"/>
+      <w:r>
+        <w:t>xyz</w:t>
+      </w:r>
+      <w:proofErr w:type="spellEnd"/>
+      <w:r>
+        <w:t xml:space="preserve">. Figure </w:t>
+      </w:r>
+      <w:proofErr w:type="spellStart"/>
+      <w:r>
+        <w:t>xyz</w:t>
+      </w:r>
+      <w:proofErr w:type="spellEnd"/>
+      <w:r>
+        <w:t xml:space="preserve"> depicts the device registration sequence from Mobile app. The device registration sequence is as follows.</w:t>
       </w:r>
     </w:p>
     <w:p>
@@ -11677,7 +12645,31 @@
         <w:pStyle w:val="IndentedParagraph"/>
       </w:pPr>
       <w:r>
-        <w:t xml:space="preserve">1. ssh to OpenWrt device using JSch library and execute commands to install secure ftp daemon and start the daemon. </w:t>
+        <w:t xml:space="preserve">1. </w:t>
+      </w:r>
+      <w:proofErr w:type="spellStart"/>
+      <w:r>
+        <w:t>ssh</w:t>
+      </w:r>
+      <w:proofErr w:type="spellEnd"/>
+      <w:r>
+        <w:t xml:space="preserve"> to </w:t>
+      </w:r>
+      <w:proofErr w:type="spellStart"/>
+      <w:r>
+        <w:t>OpenWrt</w:t>
+      </w:r>
+      <w:proofErr w:type="spellEnd"/>
+      <w:r>
+        <w:t xml:space="preserve"> device using </w:t>
+      </w:r>
+      <w:proofErr w:type="spellStart"/>
+      <w:r>
+        <w:t>JSch</w:t>
+      </w:r>
+      <w:proofErr w:type="spellEnd"/>
+      <w:r>
+        <w:t xml:space="preserve"> library and execute commands to install secure ftp daemon and start the daemon. </w:t>
       </w:r>
     </w:p>
     <w:p>
@@ -11693,7 +12685,31 @@
         <w:pStyle w:val="IndentedParagraph"/>
       </w:pPr>
       <w:r>
-        <w:t>3. ssh to OpenWrt device, untar the device package and execute install script on the device.</w:t>
+        <w:t xml:space="preserve">3. </w:t>
+      </w:r>
+      <w:proofErr w:type="spellStart"/>
+      <w:r>
+        <w:t>ssh</w:t>
+      </w:r>
+      <w:proofErr w:type="spellEnd"/>
+      <w:r>
+        <w:t xml:space="preserve"> to </w:t>
+      </w:r>
+      <w:proofErr w:type="spellStart"/>
+      <w:r>
+        <w:t>OpenWrt</w:t>
+      </w:r>
+      <w:proofErr w:type="spellEnd"/>
+      <w:r>
+        <w:t xml:space="preserve"> device, </w:t>
+      </w:r>
+      <w:proofErr w:type="spellStart"/>
+      <w:r>
+        <w:t>untar</w:t>
+      </w:r>
+      <w:proofErr w:type="spellEnd"/>
+      <w:r>
+        <w:t xml:space="preserve"> the device package and execute install script on the device.</w:t>
       </w:r>
     </w:p>
     <w:p>
@@ -11701,7 +12717,15 @@
         <w:pStyle w:val="IndentedParagraph"/>
       </w:pPr>
       <w:r>
-        <w:t>4. Securely copy the device info json file from OpenWrt device to Mobile.</w:t>
+        <w:t xml:space="preserve">4. Securely copy the device info json file from </w:t>
+      </w:r>
+      <w:proofErr w:type="spellStart"/>
+      <w:r>
+        <w:t>OpenWrt</w:t>
+      </w:r>
+      <w:proofErr w:type="spellEnd"/>
+      <w:r>
+        <w:t xml:space="preserve"> device to Mobile.</w:t>
       </w:r>
     </w:p>
     <w:p>
@@ -11709,7 +12733,15 @@
         <w:pStyle w:val="IndentedParagraph"/>
       </w:pPr>
       <w:r>
-        <w:t>5. Encrypt the device registration json with Android MasterKey and save in App data space.</w:t>
+        <w:t xml:space="preserve">5. Encrypt the device registration json with Android </w:t>
+      </w:r>
+      <w:proofErr w:type="spellStart"/>
+      <w:r>
+        <w:t>MasterKey</w:t>
+      </w:r>
+      <w:proofErr w:type="spellEnd"/>
+      <w:r>
+        <w:t xml:space="preserve"> and save in App data space.</w:t>
       </w:r>
     </w:p>
     <w:p>
@@ -11717,7 +12749,15 @@
         <w:pStyle w:val="IndentedParagraph"/>
       </w:pPr>
       <w:r>
-        <w:t>6. Register the OpenWrt device on Cloud using Firebase database.</w:t>
+        <w:t xml:space="preserve">6. Register the </w:t>
+      </w:r>
+      <w:proofErr w:type="spellStart"/>
+      <w:r>
+        <w:t>OpenWrt</w:t>
+      </w:r>
+      <w:proofErr w:type="spellEnd"/>
+      <w:r>
+        <w:t xml:space="preserve"> device on Cloud using Firebase database.</w:t>
       </w:r>
     </w:p>
     <w:p>
@@ -11725,7 +12765,23 @@
         <w:pStyle w:val="IndentedParagraph"/>
       </w:pPr>
       <w:r>
-        <w:t>7. ssh to OpenWrt device and start the device software.</w:t>
+        <w:t xml:space="preserve">7. </w:t>
+      </w:r>
+      <w:proofErr w:type="spellStart"/>
+      <w:r>
+        <w:t>ssh</w:t>
+      </w:r>
+      <w:proofErr w:type="spellEnd"/>
+      <w:r>
+        <w:t xml:space="preserve"> to </w:t>
+      </w:r>
+      <w:proofErr w:type="spellStart"/>
+      <w:r>
+        <w:t>OpenWrt</w:t>
+      </w:r>
+      <w:proofErr w:type="spellEnd"/>
+      <w:r>
+        <w:t xml:space="preserve"> device and start the device software.</w:t>
       </w:r>
     </w:p>
     <w:p>
@@ -11733,7 +12789,23 @@
         <w:pStyle w:val="IndentedParagraph"/>
       </w:pPr>
       <w:r>
-        <w:t>After the device registration is done, the Done button will appear on the same screen as presented in Figure xvz. Done button will take the user back to Device list screen. This screen lists the currently added device along with all OpenWrt devices registered before.</w:t>
+        <w:t xml:space="preserve">After the device registration is done, the Done button will appear on the same screen as presented in Figure </w:t>
+      </w:r>
+      <w:proofErr w:type="spellStart"/>
+      <w:r>
+        <w:t>xvz</w:t>
+      </w:r>
+      <w:proofErr w:type="spellEnd"/>
+      <w:r>
+        <w:t xml:space="preserve">. Done button will take the user back to Device list screen. This screen lists the currently added device along with all </w:t>
+      </w:r>
+      <w:proofErr w:type="spellStart"/>
+      <w:r>
+        <w:t>OpenWrt</w:t>
+      </w:r>
+      <w:proofErr w:type="spellEnd"/>
+      <w:r>
+        <w:t xml:space="preserve"> devices registered before.</w:t>
       </w:r>
     </w:p>
     <w:p>
@@ -11752,11 +12824,11 @@
           <w:szCs w:val="22"/>
         </w:rPr>
       </w:pPr>
-      <w:bookmarkStart w:id="91" w:name="_heading=h.c269ccvmn6iv" w:colFirst="0" w:colLast="0"/>
-      <w:bookmarkStart w:id="92" w:name="_Toc55386031"/>
-      <w:bookmarkStart w:id="93" w:name="_Toc55417935"/>
-      <w:bookmarkStart w:id="94" w:name="_Toc56576941"/>
-      <w:bookmarkEnd w:id="91"/>
+      <w:bookmarkStart w:id="90" w:name="_heading=h.c269ccvmn6iv" w:colFirst="0" w:colLast="0"/>
+      <w:bookmarkStart w:id="91" w:name="_Toc55386031"/>
+      <w:bookmarkStart w:id="92" w:name="_Toc55417935"/>
+      <w:bookmarkStart w:id="93" w:name="_Toc56576941"/>
+      <w:bookmarkEnd w:id="90"/>
       <w:r>
         <w:rPr>
           <w:bCs/>
@@ -11765,9 +12837,9 @@
         </w:rPr>
         <w:t>Device Settings UI</w:t>
       </w:r>
+      <w:bookmarkEnd w:id="91"/>
       <w:bookmarkEnd w:id="92"/>
       <w:bookmarkEnd w:id="93"/>
-      <w:bookmarkEnd w:id="94"/>
       <w:r>
         <w:rPr>
           <w:bCs/>
@@ -11782,20 +12854,102 @@
         <w:pStyle w:val="IndentedParagraph"/>
       </w:pPr>
       <w:r>
-        <w:t>Mobile App provides support for managed openWrt device settings configuration.</w:t>
-      </w:r>
-      <w:r>
-        <w:t xml:space="preserve"> This acts as a user’s primary access point to control the features provided and exposed by the openWrt device. The settings screen follows the device registration control flow by an authenticated user for App registration. At this point in the control flow, the authenticated user’s Unique Identifier and the registered device’s unique identifier are generated and available. These Unique Identifiers that are encrypted using the device symmetric key are decrypted and stored in process memory. The settings UI is designed using the MVC design paradigm. A combination of recyclerView, viewModel and adaptor is used to capture and display the device settings data using a livedata model with observer. </w:t>
+        <w:t xml:space="preserve">Mobile App provides support for managed </w:t>
+      </w:r>
+      <w:proofErr w:type="spellStart"/>
+      <w:r>
+        <w:t>openWrt</w:t>
+      </w:r>
+      <w:proofErr w:type="spellEnd"/>
+      <w:r>
+        <w:t xml:space="preserve"> device settings configuration.</w:t>
+      </w:r>
+      <w:r>
+        <w:t xml:space="preserve"> This acts as a user’s primary access point to control the features provided and exposed by the </w:t>
+      </w:r>
+      <w:proofErr w:type="spellStart"/>
+      <w:r>
+        <w:t>openWrt</w:t>
+      </w:r>
+      <w:proofErr w:type="spellEnd"/>
+      <w:r>
+        <w:t xml:space="preserve"> device. The settings screen follows the device registration control flow by an authenticated user for App registration. At this point in the control flow, the authenticated user’s Unique Identifier and the registered device’s unique identifier are generated and available. These Unique Identifiers that are encrypted using the device symmetric key are decrypted and stored in process memory. The settings UI is designed using the MVC design paradigm. A combination of </w:t>
+      </w:r>
+      <w:proofErr w:type="spellStart"/>
+      <w:r>
+        <w:t>recyclerView</w:t>
+      </w:r>
+      <w:proofErr w:type="spellEnd"/>
+      <w:r>
+        <w:t xml:space="preserve">, </w:t>
+      </w:r>
+      <w:proofErr w:type="spellStart"/>
+      <w:r>
+        <w:t>viewModel</w:t>
+      </w:r>
+      <w:proofErr w:type="spellEnd"/>
+      <w:r>
+        <w:t xml:space="preserve"> and adaptor is used to capture and display the device settings data using a </w:t>
+      </w:r>
+      <w:proofErr w:type="spellStart"/>
+      <w:r>
+        <w:t>livedata</w:t>
+      </w:r>
+      <w:proofErr w:type="spellEnd"/>
+      <w:r>
+        <w:t xml:space="preserve"> model with observer. </w:t>
       </w:r>
     </w:p>
     <w:p>
       <w:pPr>
         <w:pStyle w:val="AmazeL3"/>
       </w:pPr>
-      <w:bookmarkStart w:id="95" w:name="_Toc56576942"/>
+      <w:bookmarkStart w:id="94" w:name="_Toc56576942"/>
       <w:r>
         <w:t>Settings fetch</w:t>
       </w:r>
+      <w:bookmarkEnd w:id="94"/>
+    </w:p>
+    <w:p>
+      <w:pPr>
+        <w:pStyle w:val="IndentedParagraph"/>
+      </w:pPr>
+      <w:r>
+        <w:t xml:space="preserve">The settings data is fetched from the Firebase Database that holds the current device settings data and acts as a communication proxy between the </w:t>
+      </w:r>
+      <w:proofErr w:type="spellStart"/>
+      <w:r>
+        <w:t>openWrt</w:t>
+      </w:r>
+      <w:proofErr w:type="spellEnd"/>
+      <w:r>
+        <w:t xml:space="preserve"> device and the Mobile App. A Firebase </w:t>
+      </w:r>
+      <w:proofErr w:type="spellStart"/>
+      <w:r>
+        <w:t>Livedata</w:t>
+      </w:r>
+      <w:proofErr w:type="spellEnd"/>
+      <w:r>
+        <w:t xml:space="preserve"> will be fetched using the built-in listener class. The listener class links to the firebase </w:t>
+      </w:r>
+      <w:proofErr w:type="spellStart"/>
+      <w:r>
+        <w:t>url</w:t>
+      </w:r>
+      <w:proofErr w:type="spellEnd"/>
+      <w:r>
+        <w:t xml:space="preserve"> and settings path referred to by the listener object. This allows for instant updates to be delivered from the firebase Realtime database to the registered mobile application. The fetched data from the Firebase Realtime database will always be the latest value for each setting updated from the corresponding device.</w:t>
+      </w:r>
+    </w:p>
+    <w:p>
+      <w:pPr>
+        <w:pStyle w:val="AmazeL3"/>
+      </w:pPr>
+      <w:bookmarkStart w:id="95" w:name="_Toc56576943"/>
+      <w:r>
+        <w:t>Settings push</w:t>
+      </w:r>
       <w:bookmarkEnd w:id="95"/>
     </w:p>
     <w:p>
@@ -11803,25 +12957,15 @@
         <w:pStyle w:val="IndentedParagraph"/>
       </w:pPr>
       <w:r>
-        <w:t>The settings data is fetched from the Firebase Database that holds the current device settings data and acts as a communication proxy between the openWrt device and the Mobile App. A Firebase Livedata will be fetched using the built-in listener class. The listener class links to the firebase url and settings path referred to by the listener object. This allows for instant updates to be delivered from the firebase Realtime database to the registered mobile application. The fetched data from the Firebase Realtime database will always be the latest value for each setting updated from the corresponding device.</w:t>
-      </w:r>
-    </w:p>
-    <w:p>
-      <w:pPr>
-        <w:pStyle w:val="AmazeL3"/>
-      </w:pPr>
-      <w:bookmarkStart w:id="96" w:name="_Toc56576943"/>
-      <w:r>
-        <w:t>Settings push</w:t>
-      </w:r>
-      <w:bookmarkEnd w:id="96"/>
-    </w:p>
-    <w:p>
-      <w:pPr>
-        <w:pStyle w:val="IndentedParagraph"/>
-      </w:pPr>
-      <w:r>
-        <w:t>The settings data reconfiguration is facilitated through a child UI screen. Each setting update happens over a child screen that supports single setting reconfiguration. User is presented with all possible options for the current setting that is selected for update. Once user confirms update of the setting, the same is updated using the setting path reference and of the Firebase Realtime database url.</w:t>
+        <w:t xml:space="preserve">The settings data reconfiguration is facilitated through a child UI screen. Each setting update happens over a child screen that supports single setting reconfiguration. User is presented with all possible options for the current setting that is selected for update. Once user confirms update of the setting, the same is updated using the setting path reference and of the Firebase Realtime database </w:t>
+      </w:r>
+      <w:proofErr w:type="spellStart"/>
+      <w:r>
+        <w:t>url</w:t>
+      </w:r>
+      <w:proofErr w:type="spellEnd"/>
+      <w:r>
+        <w:t>.</w:t>
       </w:r>
     </w:p>
     <w:p>
@@ -11840,11 +12984,11 @@
           <w:szCs w:val="22"/>
         </w:rPr>
       </w:pPr>
-      <w:bookmarkStart w:id="97" w:name="_heading=h.26d7n8riwwf" w:colFirst="0" w:colLast="0"/>
-      <w:bookmarkStart w:id="98" w:name="_Toc55386032"/>
-      <w:bookmarkStart w:id="99" w:name="_Toc55417936"/>
-      <w:bookmarkStart w:id="100" w:name="_Toc56576944"/>
-      <w:bookmarkEnd w:id="97"/>
+      <w:bookmarkStart w:id="96" w:name="_heading=h.26d7n8riwwf" w:colFirst="0" w:colLast="0"/>
+      <w:bookmarkStart w:id="97" w:name="_Toc55386032"/>
+      <w:bookmarkStart w:id="98" w:name="_Toc55417936"/>
+      <w:bookmarkStart w:id="99" w:name="_Toc56576944"/>
+      <w:bookmarkEnd w:id="96"/>
       <w:r>
         <w:rPr>
           <w:bCs/>
@@ -11853,9 +12997,9 @@
         </w:rPr>
         <w:t>Device Status UI</w:t>
       </w:r>
+      <w:bookmarkEnd w:id="97"/>
       <w:bookmarkEnd w:id="98"/>
       <w:bookmarkEnd w:id="99"/>
-      <w:bookmarkEnd w:id="100"/>
       <w:r>
         <w:rPr>
           <w:bCs/>
@@ -11873,7 +13017,47 @@
         <w:t>Mobile App provides support for user to view current device status</w:t>
       </w:r>
       <w:r>
-        <w:t>. The status UI screen is designed using the MVC design paradigm. A combination of recyclerView, viewModel and adaptor is used to capture and display the device status data using a livedata model implemented with an observer. Firebase Realtime database proxy provides the live status data updates over a dedicated status path for each device. Status UI captures the details of devices that are connected to the openWrt device including the burned in MAC address. openWrt device status that captures the current running status of the device is also captured here along with device bootup time.</w:t>
+        <w:t xml:space="preserve">. The status UI screen is designed using the MVC design paradigm. A combination of </w:t>
+      </w:r>
+      <w:proofErr w:type="spellStart"/>
+      <w:r>
+        <w:t>recyclerView</w:t>
+      </w:r>
+      <w:proofErr w:type="spellEnd"/>
+      <w:r>
+        <w:t xml:space="preserve">, </w:t>
+      </w:r>
+      <w:proofErr w:type="spellStart"/>
+      <w:r>
+        <w:t>viewModel</w:t>
+      </w:r>
+      <w:proofErr w:type="spellEnd"/>
+      <w:r>
+        <w:t xml:space="preserve"> and adaptor is used to capture and display the device status data using a </w:t>
+      </w:r>
+      <w:proofErr w:type="spellStart"/>
+      <w:r>
+        <w:t>livedata</w:t>
+      </w:r>
+      <w:proofErr w:type="spellEnd"/>
+      <w:r>
+        <w:t xml:space="preserve"> model implemented with an observer. Firebase Realtime database proxy provides the live status data updates over a dedicated status path for each device. Status UI captures the details of devices that are connected to the </w:t>
+      </w:r>
+      <w:proofErr w:type="spellStart"/>
+      <w:r>
+        <w:t>openWrt</w:t>
+      </w:r>
+      <w:proofErr w:type="spellEnd"/>
+      <w:r>
+        <w:t xml:space="preserve"> device including the burned in MAC address. </w:t>
+      </w:r>
+      <w:proofErr w:type="spellStart"/>
+      <w:r>
+        <w:t>openWrt</w:t>
+      </w:r>
+      <w:proofErr w:type="spellEnd"/>
+      <w:r>
+        <w:t xml:space="preserve"> device status that captures the current running status of the device is also captured here along with device bootup time.</w:t>
       </w:r>
       <w:r>
         <w:t xml:space="preserve"> </w:t>
@@ -11887,11 +13071,11 @@
           <w:numId w:val="0"/>
         </w:numPr>
       </w:pPr>
-      <w:bookmarkStart w:id="101" w:name="_Toc56576945"/>
+      <w:bookmarkStart w:id="100" w:name="_Toc56576945"/>
       <w:r>
         <w:t>Securing data in transit</w:t>
       </w:r>
-      <w:bookmarkEnd w:id="101"/>
+      <w:bookmarkEnd w:id="100"/>
     </w:p>
     <w:p>
       <w:pPr>
@@ -11900,7 +13084,23 @@
       </w:pPr>
       <w:r>
         <w:tab/>
-        <w:t xml:space="preserve">All the settings data transmitted between the openWrt device and the Mobile App are encrypted using Symmetric Key encryption. This ensures that critical settings information of the openWrt device is secure in transit as well as while at rest in the Firebase Realtime database. </w:t>
+        <w:t xml:space="preserve">All the settings data transmitted between the </w:t>
+      </w:r>
+      <w:proofErr w:type="spellStart"/>
+      <w:r>
+        <w:t>openWrt</w:t>
+      </w:r>
+      <w:proofErr w:type="spellEnd"/>
+      <w:r>
+        <w:t xml:space="preserve"> device and the Mobile App are encrypted using Symmetric Key encryption. This ensures that critical settings information of the </w:t>
+      </w:r>
+      <w:proofErr w:type="spellStart"/>
+      <w:r>
+        <w:t>openWrt</w:t>
+      </w:r>
+      <w:proofErr w:type="spellEnd"/>
+      <w:r>
+        <w:t xml:space="preserve"> device is secure in transit as well as while at rest in the Firebase Realtime database. </w:t>
       </w:r>
     </w:p>
     <w:p>
@@ -11922,7 +13122,15 @@
         <w:ind w:firstLine="0"/>
       </w:pPr>
       <w:r>
-        <w:t xml:space="preserve">Once the settings value has been encrypted using the Symmetric key, the IV, message digest and the cipherText are </w:t>
+        <w:t xml:space="preserve">Once the settings value has been encrypted using the Symmetric key, the IV, message digest and the </w:t>
+      </w:r>
+      <w:proofErr w:type="spellStart"/>
+      <w:r>
+        <w:t>cipherText</w:t>
+      </w:r>
+      <w:proofErr w:type="spellEnd"/>
+      <w:r>
+        <w:t xml:space="preserve"> are </w:t>
       </w:r>
       <w:r>
         <w:t xml:space="preserve">concatenated to form a single string as in Fig: below and stored in the Firebase Realtime database. </w:t>
@@ -11935,8 +13143,13 @@
       </w:pPr>
       <w:r>
         <w:tab/>
-        <w:t>Fig: Packing IV|MessageDigest|CipherText</w:t>
-      </w:r>
+        <w:t xml:space="preserve">Fig: Packing </w:t>
+      </w:r>
+      <w:proofErr w:type="spellStart"/>
+      <w:r>
+        <w:t>IV|MessageDigest|CipherText</w:t>
+      </w:r>
+      <w:proofErr w:type="spellEnd"/>
     </w:p>
     <w:p>
       <w:pPr>
@@ -11954,7 +13167,7 @@
           <w:szCs w:val="22"/>
         </w:rPr>
       </w:pPr>
-      <w:bookmarkStart w:id="102" w:name="_Toc56576946"/>
+      <w:bookmarkStart w:id="101" w:name="_Toc56576946"/>
       <w:r>
         <w:rPr>
           <w:bCs/>
@@ -11971,7 +13184,7 @@
         </w:rPr>
         <w:t xml:space="preserve"> UI</w:t>
       </w:r>
-      <w:bookmarkEnd w:id="102"/>
+      <w:bookmarkEnd w:id="101"/>
       <w:r>
         <w:rPr>
           <w:bCs/>
@@ -11986,7 +13199,23 @@
         <w:pStyle w:val="IndentedParagraph"/>
       </w:pPr>
       <w:r>
-        <w:t>Mobile App has a Toolbar on all screens once logged in. The Toolbar has user profile icon on the right corner as presented in Figure xyz. Google profile photo is displayed on the user profile icon. User click on user profile icon will take to User profile screen as presented in Figure xyz. This screen provides option to logout from the current user login. Logout will take the App back to the launch screen to login.</w:t>
+        <w:t xml:space="preserve">Mobile App has a Toolbar on all screens once logged in. The Toolbar has user profile icon on the right corner as presented in Figure </w:t>
+      </w:r>
+      <w:proofErr w:type="spellStart"/>
+      <w:r>
+        <w:t>xyz</w:t>
+      </w:r>
+      <w:proofErr w:type="spellEnd"/>
+      <w:r>
+        <w:t xml:space="preserve">. Google profile photo is displayed on the user profile icon. User click on user profile icon will take to User profile screen as presented in Figure </w:t>
+      </w:r>
+      <w:proofErr w:type="spellStart"/>
+      <w:r>
+        <w:t>xyz</w:t>
+      </w:r>
+      <w:proofErr w:type="spellEnd"/>
+      <w:r>
+        <w:t>. This screen provides option to logout from the current user login. Logout will take the App back to the launch screen to login.</w:t>
       </w:r>
       <w:r>
         <w:t xml:space="preserve"> </w:t>
@@ -12003,26 +13232,98 @@
           <w:bCs/>
         </w:rPr>
       </w:pPr>
-      <w:bookmarkStart w:id="103" w:name="_heading=h.vd2jpored3ra" w:colFirst="0" w:colLast="0"/>
-      <w:bookmarkStart w:id="104" w:name="_Toc56576947"/>
+      <w:bookmarkStart w:id="102" w:name="_heading=h.vd2jpored3ra" w:colFirst="0" w:colLast="0"/>
+      <w:bookmarkStart w:id="103" w:name="_Toc56576947"/>
+      <w:bookmarkEnd w:id="102"/>
+      <w:proofErr w:type="spellStart"/>
+      <w:r>
+        <w:rPr>
+          <w:bCs/>
+        </w:rPr>
+        <w:t>AmazeRT</w:t>
+      </w:r>
+      <w:proofErr w:type="spellEnd"/>
+      <w:r>
+        <w:rPr>
+          <w:bCs/>
+        </w:rPr>
+        <w:t xml:space="preserve"> Agent</w:t>
+      </w:r>
       <w:bookmarkEnd w:id="103"/>
-      <w:r>
-        <w:rPr>
-          <w:bCs/>
-        </w:rPr>
-        <w:t>AmazeRT Agent</w:t>
-      </w:r>
-      <w:bookmarkEnd w:id="104"/>
     </w:p>
     <w:p>
       <w:pPr>
         <w:pStyle w:val="IndentedParagraph"/>
       </w:pPr>
+      <w:proofErr w:type="spellStart"/>
       <w:r>
         <w:rPr>
           <w:rFonts w:ascii="Times" w:hAnsi="Times" w:cs="Times"/>
         </w:rPr>
-        <w:t>AmazeRT agent is the part of the AmazeRT software stack that runs on the OpenWRT router.  It starts as soon as the router boots, and keeps running until shutdown. The primary purpose of device software is to handle all the communication between the device and the Cloud backend service. It periodically sends the device’s settings and current status to the Cloud backend and also handle different requests originating from the Mobile App, forwarded by the Cloud backend. The agent is designed to run on any device that support OpenWRT software stack.</w:t>
+        <w:t>AmazeRT</w:t>
+      </w:r>
+      <w:proofErr w:type="spellEnd"/>
+      <w:r>
+        <w:rPr>
+          <w:rFonts w:ascii="Times" w:hAnsi="Times" w:cs="Times"/>
+        </w:rPr>
+        <w:t xml:space="preserve"> agent is the part of the </w:t>
+      </w:r>
+      <w:proofErr w:type="spellStart"/>
+      <w:r>
+        <w:rPr>
+          <w:rFonts w:ascii="Times" w:hAnsi="Times" w:cs="Times"/>
+        </w:rPr>
+        <w:t>AmazeRT</w:t>
+      </w:r>
+      <w:proofErr w:type="spellEnd"/>
+      <w:r>
+        <w:rPr>
+          <w:rFonts w:ascii="Times" w:hAnsi="Times" w:cs="Times"/>
+        </w:rPr>
+        <w:t xml:space="preserve"> software stack that runs on the </w:t>
+      </w:r>
+      <w:proofErr w:type="spellStart"/>
+      <w:r>
+        <w:rPr>
+          <w:rFonts w:ascii="Times" w:hAnsi="Times" w:cs="Times"/>
+        </w:rPr>
+        <w:t>OpenWRT</w:t>
+      </w:r>
+      <w:proofErr w:type="spellEnd"/>
+      <w:r>
+        <w:rPr>
+          <w:rFonts w:ascii="Times" w:hAnsi="Times" w:cs="Times"/>
+        </w:rPr>
+        <w:t xml:space="preserve"> router.  It starts as soon as the router </w:t>
+      </w:r>
+      <w:proofErr w:type="gramStart"/>
+      <w:r>
+        <w:rPr>
+          <w:rFonts w:ascii="Times" w:hAnsi="Times" w:cs="Times"/>
+        </w:rPr>
+        <w:t>boots, and</w:t>
+      </w:r>
+      <w:proofErr w:type="gramEnd"/>
+      <w:r>
+        <w:rPr>
+          <w:rFonts w:ascii="Times" w:hAnsi="Times" w:cs="Times"/>
+        </w:rPr>
+        <w:t xml:space="preserve"> keeps running until shutdown. The primary purpose of device software is to handle all the communication between the device and the Cloud backend service. It periodically sends the device’s settings and current status to the Cloud backend and also handle different requests originating from the Mobile App, forwarded by the Cloud backend. The agent is designed to run on any device that support </w:t>
+      </w:r>
+      <w:proofErr w:type="spellStart"/>
+      <w:r>
+        <w:rPr>
+          <w:rFonts w:ascii="Times" w:hAnsi="Times" w:cs="Times"/>
+        </w:rPr>
+        <w:t>OpenWRT</w:t>
+      </w:r>
+      <w:proofErr w:type="spellEnd"/>
+      <w:r>
+        <w:rPr>
+          <w:rFonts w:ascii="Times" w:hAnsi="Times" w:cs="Times"/>
+        </w:rPr>
+        <w:t xml:space="preserve"> software stack.</w:t>
       </w:r>
     </w:p>
     <w:p>
@@ -12041,10 +13342,10 @@
           <w:szCs w:val="22"/>
         </w:rPr>
       </w:pPr>
-      <w:bookmarkStart w:id="105" w:name="_heading=h.qhd6d8c49vi" w:colFirst="0" w:colLast="0"/>
-      <w:bookmarkStart w:id="106" w:name="_Toc55386034"/>
-      <w:bookmarkStart w:id="107" w:name="_Toc56576948"/>
-      <w:bookmarkEnd w:id="105"/>
+      <w:bookmarkStart w:id="104" w:name="_heading=h.qhd6d8c49vi" w:colFirst="0" w:colLast="0"/>
+      <w:bookmarkStart w:id="105" w:name="_Toc55386034"/>
+      <w:bookmarkStart w:id="106" w:name="_Toc56576948"/>
+      <w:bookmarkEnd w:id="104"/>
       <w:r>
         <w:rPr>
           <w:bCs/>
@@ -12053,8 +13354,8 @@
         </w:rPr>
         <w:t>Registration and Installation</w:t>
       </w:r>
+      <w:bookmarkEnd w:id="105"/>
       <w:bookmarkEnd w:id="106"/>
-      <w:bookmarkEnd w:id="107"/>
     </w:p>
     <w:p>
       <w:pPr>
@@ -12063,12 +13364,49 @@
         <w:adjustRightInd w:val="0"/>
         <w:ind w:right="-720" w:firstLine="720"/>
       </w:pPr>
-      <w:bookmarkStart w:id="108" w:name="_heading=h.a8iqzrutuj6y" w:colFirst="0" w:colLast="0"/>
-      <w:bookmarkStart w:id="109" w:name="_Toc55386035"/>
-      <w:bookmarkEnd w:id="108"/>
-      <w:r>
-        <w:t>The AmazeRT agent software is designed to be installed on the OpenWRT router by any user who has administrative access to the device. Since the software is designed to be independent of the the OpenWRT SDK and associated ecosystem, we package this along with the mobile app used as a client for the entire software stack. The basic sequence of device setup includes copying the installation package to the router, running the install scripts to install and generate device id and keys, and then restart the router .</w:t>
-      </w:r>
+      <w:bookmarkStart w:id="107" w:name="_heading=h.a8iqzrutuj6y" w:colFirst="0" w:colLast="0"/>
+      <w:bookmarkStart w:id="108" w:name="_Toc55386035"/>
+      <w:bookmarkEnd w:id="107"/>
+      <w:r>
+        <w:t xml:space="preserve">The </w:t>
+      </w:r>
+      <w:proofErr w:type="spellStart"/>
+      <w:r>
+        <w:t>AmazeRT</w:t>
+      </w:r>
+      <w:proofErr w:type="spellEnd"/>
+      <w:r>
+        <w:t xml:space="preserve"> agent software is designed to be installed on the </w:t>
+      </w:r>
+      <w:proofErr w:type="spellStart"/>
+      <w:r>
+        <w:t>OpenWRT</w:t>
+      </w:r>
+      <w:proofErr w:type="spellEnd"/>
+      <w:r>
+        <w:t xml:space="preserve"> router by any user who has administrative access to the device. Since the software is designed to be independent of the </w:t>
+      </w:r>
+      <w:proofErr w:type="spellStart"/>
+      <w:r>
+        <w:t>the</w:t>
+      </w:r>
+      <w:proofErr w:type="spellEnd"/>
+      <w:r>
+        <w:t xml:space="preserve"> </w:t>
+      </w:r>
+      <w:proofErr w:type="spellStart"/>
+      <w:r>
+        <w:t>OpenWRT</w:t>
+      </w:r>
+      <w:proofErr w:type="spellEnd"/>
+      <w:r>
+        <w:t xml:space="preserve"> SDK and associated ecosystem, we package this along with the mobile app used as a client for the entire software stack. The basic sequence of device setup includes copying the installation package to the router, running the install scripts to install and generate device id and keys, and then restart the </w:t>
+      </w:r>
+      <w:proofErr w:type="gramStart"/>
+      <w:r>
+        <w:t>router .</w:t>
+      </w:r>
+      <w:proofErr w:type="gramEnd"/>
     </w:p>
     <w:p>
       <w:pPr>
@@ -12088,7 +13426,47 @@
         <w:t xml:space="preserve">“install.sh” </w:t>
       </w:r>
       <w:r>
-        <w:t>is a shell script which is used for ensuring all the required dependencies are met. It uses the OpenWRT package management system called opkg to install all the required packages, including python, websockets, cryptography libraries. Once all the dependencies are installed, the AmazeRT agent files are copied to the right locations. It also setup the router to start the AmazeRT Agent on boot, making sure the communication with Cloud backend is functional across reboots.</w:t>
+        <w:t xml:space="preserve">is a shell script which is used for ensuring all the required dependencies are met. It uses the </w:t>
+      </w:r>
+      <w:proofErr w:type="spellStart"/>
+      <w:r>
+        <w:t>OpenWRT</w:t>
+      </w:r>
+      <w:proofErr w:type="spellEnd"/>
+      <w:r>
+        <w:t xml:space="preserve"> package management system called </w:t>
+      </w:r>
+      <w:proofErr w:type="spellStart"/>
+      <w:r>
+        <w:t>opkg</w:t>
+      </w:r>
+      <w:proofErr w:type="spellEnd"/>
+      <w:r>
+        <w:t xml:space="preserve"> to install all the required packages, including python, </w:t>
+      </w:r>
+      <w:proofErr w:type="spellStart"/>
+      <w:r>
+        <w:t>websockets</w:t>
+      </w:r>
+      <w:proofErr w:type="spellEnd"/>
+      <w:r>
+        <w:t xml:space="preserve">, cryptography libraries. Once all the dependencies are installed, the </w:t>
+      </w:r>
+      <w:proofErr w:type="spellStart"/>
+      <w:r>
+        <w:t>AmazeRT</w:t>
+      </w:r>
+      <w:proofErr w:type="spellEnd"/>
+      <w:r>
+        <w:t xml:space="preserve"> agent files are copied to the right locations. It also setup the router to start the </w:t>
+      </w:r>
+      <w:proofErr w:type="spellStart"/>
+      <w:r>
+        <w:t>AmazeRT</w:t>
+      </w:r>
+      <w:proofErr w:type="spellEnd"/>
+      <w:r>
+        <w:t xml:space="preserve"> Agent on boot, making sure the communication with Cloud backend is functional across reboots.</w:t>
       </w:r>
     </w:p>
     <w:p>
@@ -12107,7 +13485,7 @@
           <w:szCs w:val="22"/>
         </w:rPr>
       </w:pPr>
-      <w:bookmarkStart w:id="110" w:name="_Toc56576949"/>
+      <w:bookmarkStart w:id="109" w:name="_Toc56576949"/>
       <w:r>
         <w:rPr>
           <w:bCs/>
@@ -12116,7 +13494,7 @@
         </w:rPr>
         <w:t>Cloud Registration</w:t>
       </w:r>
-      <w:bookmarkEnd w:id="110"/>
+      <w:bookmarkEnd w:id="109"/>
     </w:p>
     <w:p>
       <w:pPr>
@@ -12126,7 +13504,23 @@
         <w:ind w:right="-720" w:firstLine="720"/>
       </w:pPr>
       <w:r>
-        <w:t xml:space="preserve">When the AmazeRT agent starts, if it is able to communicate with the Cloud backend, we assume that the router is in a consistent state. Any data in the cloud about the settings may be different from what is on the router. There is no guarantee that these settings are in a consistent state.  To prevent such conflicts from corrupting the device state later, we will need to overwrite all that settings in cloud to the one from the router. Once the agent starts, it prepares an initial registration packet which contains the all the supported settings and current status. This packet is then filled with the device identification data, and all the settings are encrypted and signed for security, and then sent to the Cloud backend. Once this completes, the state in router and the Cloud backend are in sync. The mobile app will be able to pull the data from the cloud database. The registration packet is only sent once during the boot, when the agent starts. If the agent is restarted for any reason, a registration packet is resent with the updated data. This is to handle the  case where one or more setting might have changed thorough other management interfaces like LUCI or command lines. </w:t>
+        <w:t xml:space="preserve">When the </w:t>
+      </w:r>
+      <w:proofErr w:type="spellStart"/>
+      <w:r>
+        <w:t>AmazeRT</w:t>
+      </w:r>
+      <w:proofErr w:type="spellEnd"/>
+      <w:r>
+        <w:t xml:space="preserve"> agent starts, if it is able to communicate with the Cloud backend, we assume that the router is in a consistent state. Any data in the cloud about the settings may be different from what is on the router. There is no guarantee that these settings are in a consistent state.  To prevent such conflicts from corrupting the device state later, we will need to overwrite all that settings in cloud to the one from the router. Once the agent starts, it prepares an initial registration packet which contains the all the supported settings and current status. This packet is then filled with the device identification data, and all the settings are encrypted and signed for security, and then sent to the Cloud backend. Once this completes, the state in router and the Cloud backend are in sync. The mobile app will be able to pull the data from the cloud database. The registration packet is only sent once during the boot, when the agent starts. If the agent is restarted for any reason, a registration packet is resent with the updated data. This is to handle </w:t>
+      </w:r>
+      <w:proofErr w:type="gramStart"/>
+      <w:r>
+        <w:t>the  case</w:t>
+      </w:r>
+      <w:proofErr w:type="gramEnd"/>
+      <w:r>
+        <w:t xml:space="preserve"> where one or more setting might have changed thorough other management interfaces like LUCI or command lines. </w:t>
       </w:r>
     </w:p>
     <w:p>
@@ -12145,7 +13539,7 @@
           <w:szCs w:val="22"/>
         </w:rPr>
       </w:pPr>
-      <w:bookmarkStart w:id="111" w:name="_Toc56576950"/>
+      <w:bookmarkStart w:id="110" w:name="_Toc56576950"/>
       <w:r>
         <w:rPr>
           <w:bCs/>
@@ -12154,7 +13548,7 @@
         </w:rPr>
         <w:t>Heartbeats</w:t>
       </w:r>
-      <w:bookmarkEnd w:id="109"/>
+      <w:bookmarkEnd w:id="108"/>
       <w:r>
         <w:rPr>
           <w:bCs/>
@@ -12163,14 +13557,30 @@
         </w:rPr>
         <w:t xml:space="preserve"> and Status Updates</w:t>
       </w:r>
-      <w:bookmarkEnd w:id="111"/>
+      <w:bookmarkEnd w:id="110"/>
     </w:p>
     <w:p>
       <w:pPr>
         <w:pStyle w:val="IndentedParagraph"/>
       </w:pPr>
       <w:r>
-        <w:t>The registration packet sent initially will have a complete set of settings and status from the router. The settings may change due to updates triggered from other interfaces like LUCI or even command line settings. The router status also may change due to Wifi clients connecting or disconnecting from the device. The AmazeRT agent will keep sending such updates to the cloud backend at a fixed interval so that the mobile app UI can be updated with the right data. These packets are referred to as “Heartbeat packets”. The structure of the heartbeat packet is similar to the registration packet, except that the settings are filtered to remove those that did not change from last time it was sent to the cloud backend.  Note that the setting values are encrypted and signed, each time with a different nonce also added, so even if the setting value did not change, sending the setting to cloud will trigger a change in the database. This filtering reduces the number of setting updates that need to be handled from the mobile app side too.</w:t>
+        <w:t xml:space="preserve">The registration packet sent initially will have a complete set of settings and status from the router. The settings may change due to updates triggered from other interfaces like LUCI or even command line settings. The router status also may change due to </w:t>
+      </w:r>
+      <w:proofErr w:type="spellStart"/>
+      <w:r>
+        <w:t>Wifi</w:t>
+      </w:r>
+      <w:proofErr w:type="spellEnd"/>
+      <w:r>
+        <w:t xml:space="preserve"> clients connecting or disconnecting from the device. The </w:t>
+      </w:r>
+      <w:proofErr w:type="spellStart"/>
+      <w:r>
+        <w:t>AmazeRT</w:t>
+      </w:r>
+      <w:proofErr w:type="spellEnd"/>
+      <w:r>
+        <w:t xml:space="preserve"> agent will keep sending such updates to the cloud backend at a fixed interval so that the mobile app UI can be updated with the right data. These packets are referred to as “Heartbeat packets”. The structure of the heartbeat packet is similar to the registration packet, except that the settings are filtered to remove those that did not change from last time it was sent to the cloud backend.  Note that the setting values are encrypted and signed, each time with a different nonce also added, so even if the setting value did not change, sending the setting to cloud will trigger a change in the database. This filtering reduces the number of setting updates that need to be handled from the mobile app side too.</w:t>
       </w:r>
     </w:p>
     <w:p>
@@ -12189,12 +13599,12 @@
           <w:szCs w:val="22"/>
         </w:rPr>
       </w:pPr>
-      <w:bookmarkStart w:id="112" w:name="_heading=h.6h3kh189zaty" w:colFirst="0" w:colLast="0"/>
-      <w:bookmarkStart w:id="113" w:name="_heading=h.z657p3xb6ndr" w:colFirst="0" w:colLast="0"/>
-      <w:bookmarkStart w:id="114" w:name="_Toc55386037"/>
-      <w:bookmarkStart w:id="115" w:name="_Toc56576951"/>
+      <w:bookmarkStart w:id="111" w:name="_heading=h.6h3kh189zaty" w:colFirst="0" w:colLast="0"/>
+      <w:bookmarkStart w:id="112" w:name="_heading=h.z657p3xb6ndr" w:colFirst="0" w:colLast="0"/>
+      <w:bookmarkStart w:id="113" w:name="_Toc55386037"/>
+      <w:bookmarkStart w:id="114" w:name="_Toc56576951"/>
+      <w:bookmarkEnd w:id="111"/>
       <w:bookmarkEnd w:id="112"/>
-      <w:bookmarkEnd w:id="113"/>
       <w:r>
         <w:rPr>
           <w:bCs/>
@@ -12203,8 +13613,8 @@
         </w:rPr>
         <w:t>Device Configuration Management</w:t>
       </w:r>
+      <w:bookmarkEnd w:id="113"/>
       <w:bookmarkEnd w:id="114"/>
-      <w:bookmarkEnd w:id="115"/>
     </w:p>
     <w:p>
       <w:pPr>
@@ -12214,7 +13624,47 @@
         <w:ind w:right="-720" w:firstLine="720"/>
       </w:pPr>
       <w:r>
-        <w:t xml:space="preserve">Mobile app may change the value for any setting that is supported by AmazeRT, by updating it in the cloud database. The cloud backend will process the change in value for the the setting and generate a setting request packet to be sent to the router. The packet shall have the device identification data and sent to the router. AmazeRT agent will then process this request and extract all the settings embedded in the packet and apply those settings locally. Once the settings are updated, the heartbeat packet will take care of sending the update back to the cloud. If for any reason the setting is rejected,  the next heartbeat is forced to sent a full update, so that the cloud database is restored to a valid state. This change will also cause the Mobile app to update the device settings on the UI. </w:t>
+        <w:t xml:space="preserve">Mobile app may change the value for any setting that is supported by </w:t>
+      </w:r>
+      <w:proofErr w:type="spellStart"/>
+      <w:r>
+        <w:t>AmazeRT</w:t>
+      </w:r>
+      <w:proofErr w:type="spellEnd"/>
+      <w:r>
+        <w:t xml:space="preserve">, by updating it in the cloud database. The cloud backend will process the change in value for the </w:t>
+      </w:r>
+      <w:proofErr w:type="spellStart"/>
+      <w:r>
+        <w:t>the</w:t>
+      </w:r>
+      <w:proofErr w:type="spellEnd"/>
+      <w:r>
+        <w:t xml:space="preserve"> setting and generate a setting request packet to be sent to the router. The packet shall have the device identification data and sent to the router. </w:t>
+      </w:r>
+      <w:proofErr w:type="spellStart"/>
+      <w:r>
+        <w:t>AmazeRT</w:t>
+      </w:r>
+      <w:proofErr w:type="spellEnd"/>
+      <w:r>
+        <w:t xml:space="preserve"> agent will then process this request and extract all the settings embedded in the packet and apply those settings locally. Once the settings are updated, the heartbeat packet will take care of sending the update back to the cloud. If for any reason the setting is </w:t>
+      </w:r>
+      <w:proofErr w:type="gramStart"/>
+      <w:r>
+        <w:t>rejected,  the</w:t>
+      </w:r>
+      <w:proofErr w:type="gramEnd"/>
+      <w:r>
+        <w:t xml:space="preserve"> next heartbeat is forced to </w:t>
+      </w:r>
+      <w:proofErr w:type="spellStart"/>
+      <w:r>
+        <w:t>sent</w:t>
+      </w:r>
+      <w:proofErr w:type="spellEnd"/>
+      <w:r>
+        <w:t xml:space="preserve"> a full update, so that the cloud database is restored to a valid state. This change will also cause the Mobile app to update the device settings on the UI. </w:t>
       </w:r>
     </w:p>
     <w:p>
@@ -12225,7 +13675,23 @@
         <w:ind w:right="-720" w:firstLine="720"/>
       </w:pPr>
       <w:r>
-        <w:t xml:space="preserve">In addition to handling setting changes, AmazeRT agent supports a “command” packet to execute any generic command on the router. This helps implementing support for device reboot, uninstallation of AmazeRT agent, or any other special updates using this framework. </w:t>
+        <w:t xml:space="preserve">In addition to handling setting changes, </w:t>
+      </w:r>
+      <w:proofErr w:type="spellStart"/>
+      <w:r>
+        <w:t>AmazeRT</w:t>
+      </w:r>
+      <w:proofErr w:type="spellEnd"/>
+      <w:r>
+        <w:t xml:space="preserve"> agent supports a “command” packet to execute any generic command on the router. This helps implementing support for device reboot, uninstallation of </w:t>
+      </w:r>
+      <w:proofErr w:type="spellStart"/>
+      <w:r>
+        <w:t>AmazeRT</w:t>
+      </w:r>
+      <w:proofErr w:type="spellEnd"/>
+      <w:r>
+        <w:t xml:space="preserve"> agent, or any other special updates using this framework. </w:t>
       </w:r>
     </w:p>
     <w:p>
@@ -12252,10 +13718,10 @@
           <w:szCs w:val="22"/>
         </w:rPr>
       </w:pPr>
-      <w:bookmarkStart w:id="116" w:name="_heading=h.lqt6w8nvsb7m" w:colFirst="0" w:colLast="0"/>
-      <w:bookmarkStart w:id="117" w:name="_Toc55386038"/>
-      <w:bookmarkStart w:id="118" w:name="_Toc56576952"/>
-      <w:bookmarkEnd w:id="116"/>
+      <w:bookmarkStart w:id="115" w:name="_heading=h.lqt6w8nvsb7m" w:colFirst="0" w:colLast="0"/>
+      <w:bookmarkStart w:id="116" w:name="_Toc55386038"/>
+      <w:bookmarkStart w:id="117" w:name="_Toc56576952"/>
+      <w:bookmarkEnd w:id="115"/>
       <w:r>
         <w:rPr>
           <w:bCs/>
@@ -12264,8 +13730,8 @@
         </w:rPr>
         <w:t>Failure Handling</w:t>
       </w:r>
+      <w:bookmarkEnd w:id="116"/>
       <w:bookmarkEnd w:id="117"/>
-      <w:bookmarkEnd w:id="118"/>
     </w:p>
     <w:p>
       <w:pPr>
@@ -12275,7 +13741,47 @@
         <w:ind w:right="-720" w:firstLine="720"/>
       </w:pPr>
       <w:r>
-        <w:t>The AmazeRT software stack relies on the AmazeRT agent running on the router, handling all the communication with cloud backend. The AmazeRT agent also requires a persistent connection to the cloud to handle communication. However this cannot be guaranteed due to the possibility of network disruptions etc. To handle these kind of issues, AmazerRT agent is run with a lightweight wrapper called “runner” which keeps restarting the agent if the main application stops for some reason.  The main application is then written to gracefully exit if there is any communication failure with the cloud, or any unexpected error during its execution. The runner then restarts the agent and re-establish connection with the cloud backend.</w:t>
+        <w:t xml:space="preserve">The </w:t>
+      </w:r>
+      <w:proofErr w:type="spellStart"/>
+      <w:r>
+        <w:t>AmazeRT</w:t>
+      </w:r>
+      <w:proofErr w:type="spellEnd"/>
+      <w:r>
+        <w:t xml:space="preserve"> software stack relies on the </w:t>
+      </w:r>
+      <w:proofErr w:type="spellStart"/>
+      <w:r>
+        <w:t>AmazeRT</w:t>
+      </w:r>
+      <w:proofErr w:type="spellEnd"/>
+      <w:r>
+        <w:t xml:space="preserve"> agent running on the router, handling all the communication with cloud backend. The </w:t>
+      </w:r>
+      <w:proofErr w:type="spellStart"/>
+      <w:r>
+        <w:t>AmazeRT</w:t>
+      </w:r>
+      <w:proofErr w:type="spellEnd"/>
+      <w:r>
+        <w:t xml:space="preserve"> agent also requires a persistent connection to the cloud to handle communication. </w:t>
+      </w:r>
+      <w:proofErr w:type="gramStart"/>
+      <w:r>
+        <w:t>However</w:t>
+      </w:r>
+      <w:proofErr w:type="gramEnd"/>
+      <w:r>
+        <w:t xml:space="preserve"> this cannot be guaranteed due to the possibility of network disruptions etc. To handle these kind of issues, </w:t>
+      </w:r>
+      <w:proofErr w:type="spellStart"/>
+      <w:r>
+        <w:t>AmazerRT</w:t>
+      </w:r>
+      <w:proofErr w:type="spellEnd"/>
+      <w:r>
+        <w:t xml:space="preserve"> agent is run with a lightweight wrapper called “runner” which keeps restarting the agent if the main application stops for some reason.  The main application is then written to gracefully exit if there is any communication failure with the cloud, or any unexpected error during its execution. The runner then restarts the agent and re-establish connection with the cloud backend.</w:t>
       </w:r>
     </w:p>
     <w:p>
@@ -12291,15 +13797,15 @@
           <w:numId w:val="0"/>
         </w:numPr>
       </w:pPr>
-      <w:bookmarkStart w:id="119" w:name="_heading=h.44sinio" w:colFirst="0" w:colLast="0"/>
-      <w:bookmarkStart w:id="120" w:name="_Toc55386039"/>
-      <w:bookmarkStart w:id="121" w:name="_Toc56576953"/>
+      <w:bookmarkStart w:id="118" w:name="_heading=h.44sinio" w:colFirst="0" w:colLast="0"/>
+      <w:bookmarkStart w:id="119" w:name="_Toc55386039"/>
+      <w:bookmarkStart w:id="120" w:name="_Toc56576953"/>
+      <w:bookmarkEnd w:id="118"/>
+      <w:r>
+        <w:t>Business Logic</w:t>
+      </w:r>
       <w:bookmarkEnd w:id="119"/>
-      <w:r>
-        <w:t>Business Logic</w:t>
-      </w:r>
       <w:bookmarkEnd w:id="120"/>
-      <w:bookmarkEnd w:id="121"/>
     </w:p>
     <w:p>
       <w:pPr>
@@ -12312,15 +13818,17 @@
           <w:tab w:val="left" w:pos="0"/>
         </w:tabs>
       </w:pPr>
-      <w:bookmarkStart w:id="122" w:name="_heading=h.h2vyiw28a07y" w:colFirst="0" w:colLast="0"/>
-      <w:bookmarkStart w:id="123" w:name="_Toc55386040"/>
-      <w:bookmarkStart w:id="124" w:name="_Toc56576954"/>
+      <w:bookmarkStart w:id="121" w:name="_heading=h.h2vyiw28a07y" w:colFirst="0" w:colLast="0"/>
+      <w:bookmarkStart w:id="122" w:name="_Toc55386040"/>
+      <w:bookmarkStart w:id="123" w:name="_Toc56576954"/>
+      <w:bookmarkEnd w:id="121"/>
+      <w:proofErr w:type="spellStart"/>
+      <w:r>
+        <w:t>Websocket</w:t>
+      </w:r>
       <w:bookmarkEnd w:id="122"/>
-      <w:r>
-        <w:t>Websocket</w:t>
-      </w:r>
       <w:bookmarkEnd w:id="123"/>
-      <w:bookmarkEnd w:id="124"/>
+      <w:proofErr w:type="spellEnd"/>
       <w:r>
         <w:t xml:space="preserve"> </w:t>
       </w:r>
@@ -12341,10 +13849,11 @@
           <w:szCs w:val="22"/>
         </w:rPr>
       </w:pPr>
-      <w:bookmarkStart w:id="125" w:name="_heading=h.kc6ni1qjce1u" w:colFirst="0" w:colLast="0"/>
-      <w:bookmarkStart w:id="126" w:name="_Toc55386041"/>
-      <w:bookmarkStart w:id="127" w:name="_Toc56576955"/>
-      <w:bookmarkEnd w:id="125"/>
+      <w:bookmarkStart w:id="124" w:name="_heading=h.kc6ni1qjce1u" w:colFirst="0" w:colLast="0"/>
+      <w:bookmarkStart w:id="125" w:name="_Toc55386041"/>
+      <w:bookmarkStart w:id="126" w:name="_Toc56576955"/>
+      <w:bookmarkEnd w:id="124"/>
+      <w:proofErr w:type="spellStart"/>
       <w:r>
         <w:rPr>
           <w:bCs/>
@@ -12353,8 +13862,9 @@
         </w:rPr>
         <w:t>AppEngine</w:t>
       </w:r>
+      <w:bookmarkEnd w:id="125"/>
       <w:bookmarkEnd w:id="126"/>
-      <w:bookmarkEnd w:id="127"/>
+      <w:proofErr w:type="spellEnd"/>
       <w:r>
         <w:rPr>
           <w:bCs/>
@@ -12380,10 +13890,10 @@
           <w:szCs w:val="22"/>
         </w:rPr>
       </w:pPr>
-      <w:bookmarkStart w:id="128" w:name="_heading=h.2894e5alhec" w:colFirst="0" w:colLast="0"/>
-      <w:bookmarkStart w:id="129" w:name="_Toc55386042"/>
-      <w:bookmarkStart w:id="130" w:name="_Toc56576956"/>
-      <w:bookmarkEnd w:id="128"/>
+      <w:bookmarkStart w:id="127" w:name="_heading=h.2894e5alhec" w:colFirst="0" w:colLast="0"/>
+      <w:bookmarkStart w:id="128" w:name="_Toc55386042"/>
+      <w:bookmarkStart w:id="129" w:name="_Toc56576956"/>
+      <w:bookmarkEnd w:id="127"/>
       <w:r>
         <w:rPr>
           <w:bCs/>
@@ -12392,8 +13902,8 @@
         </w:rPr>
         <w:t>Cloud function</w:t>
       </w:r>
+      <w:bookmarkEnd w:id="128"/>
       <w:bookmarkEnd w:id="129"/>
-      <w:bookmarkEnd w:id="130"/>
     </w:p>
     <w:p>
       <w:pPr>
@@ -12419,15 +13929,15 @@
           <w:numId w:val="0"/>
         </w:numPr>
       </w:pPr>
-      <w:bookmarkStart w:id="131" w:name="_heading=h.gm007ba0wy0j" w:colFirst="0" w:colLast="0"/>
-      <w:bookmarkStart w:id="132" w:name="_Toc55386043"/>
-      <w:bookmarkStart w:id="133" w:name="_Toc56576957"/>
+      <w:bookmarkStart w:id="130" w:name="_heading=h.gm007ba0wy0j" w:colFirst="0" w:colLast="0"/>
+      <w:bookmarkStart w:id="131" w:name="_Toc55386043"/>
+      <w:bookmarkStart w:id="132" w:name="_Toc56576957"/>
+      <w:bookmarkEnd w:id="130"/>
+      <w:r>
+        <w:t>Secure Data Storage</w:t>
+      </w:r>
       <w:bookmarkEnd w:id="131"/>
-      <w:r>
-        <w:t>Secure Data Storage</w:t>
-      </w:r>
       <w:bookmarkEnd w:id="132"/>
-      <w:bookmarkEnd w:id="133"/>
     </w:p>
     <w:p>
       <w:pPr>
@@ -12437,25 +13947,49 @@
           <w:numId w:val="0"/>
         </w:numPr>
       </w:pPr>
-      <w:bookmarkStart w:id="134" w:name="_heading=h.no9h2h2xpxpn" w:colFirst="0" w:colLast="0"/>
-      <w:bookmarkStart w:id="135" w:name="_Toc55386044"/>
-      <w:bookmarkStart w:id="136" w:name="_Toc56576958"/>
+      <w:bookmarkStart w:id="133" w:name="_heading=h.no9h2h2xpxpn" w:colFirst="0" w:colLast="0"/>
+      <w:bookmarkStart w:id="134" w:name="_Toc55386044"/>
+      <w:bookmarkStart w:id="135" w:name="_Toc56576958"/>
+      <w:bookmarkEnd w:id="133"/>
+      <w:r>
+        <w:t>Shared Configuration Database</w:t>
+      </w:r>
       <w:bookmarkEnd w:id="134"/>
-      <w:r>
-        <w:t>Shared Configuration Database</w:t>
-      </w:r>
       <w:bookmarkEnd w:id="135"/>
-      <w:bookmarkEnd w:id="136"/>
     </w:p>
     <w:p>
       <w:pPr>
         <w:pStyle w:val="IndentedParagraph"/>
       </w:pPr>
       <w:r>
-        <w:t>Firebase Realtime Database used for openWrt router to Mobile App communication including router settings and status notification.</w:t>
-      </w:r>
-      <w:r>
-        <w:t xml:space="preserve"> Firebase Realtime database is used as a proxy for real time data update between the openWrt device and the Mobile App. The real time notification and registration capabilities provided by this Google service helps the Mobile App and the openWrt device to communicate through an effective and secure channel.  </w:t>
+        <w:t xml:space="preserve">Firebase Realtime Database used for </w:t>
+      </w:r>
+      <w:proofErr w:type="spellStart"/>
+      <w:r>
+        <w:t>openWrt</w:t>
+      </w:r>
+      <w:proofErr w:type="spellEnd"/>
+      <w:r>
+        <w:t xml:space="preserve"> router to Mobile App communication including router settings and status notification.</w:t>
+      </w:r>
+      <w:r>
+        <w:t xml:space="preserve"> Firebase Realtime database is used as a proxy for real time data update between the </w:t>
+      </w:r>
+      <w:proofErr w:type="spellStart"/>
+      <w:r>
+        <w:t>openWrt</w:t>
+      </w:r>
+      <w:proofErr w:type="spellEnd"/>
+      <w:r>
+        <w:t xml:space="preserve"> device and the Mobile App. The real time notification and registration capabilities provided by this Google service helps the Mobile App and the </w:t>
+      </w:r>
+      <w:proofErr w:type="spellStart"/>
+      <w:r>
+        <w:t>openWrt</w:t>
+      </w:r>
+      <w:proofErr w:type="spellEnd"/>
+      <w:r>
+        <w:t xml:space="preserve"> device to communicate through an effective and secure channel.  </w:t>
       </w:r>
     </w:p>
     <w:p>
@@ -12466,11 +14000,11 @@
           <w:numId w:val="0"/>
         </w:numPr>
       </w:pPr>
-      <w:bookmarkStart w:id="137" w:name="_Toc56576959"/>
+      <w:bookmarkStart w:id="136" w:name="_Toc56576959"/>
       <w:r>
         <w:t>Data Access Control</w:t>
       </w:r>
-      <w:bookmarkEnd w:id="137"/>
+      <w:bookmarkEnd w:id="136"/>
     </w:p>
     <w:p>
       <w:pPr>
@@ -12496,10 +14030,10 @@
           <w:szCs w:val="22"/>
         </w:rPr>
       </w:pPr>
-      <w:bookmarkStart w:id="138" w:name="_heading=h.7k207h7fkcrj" w:colFirst="0" w:colLast="0"/>
-      <w:bookmarkStart w:id="139" w:name="_Toc55386045"/>
-      <w:bookmarkStart w:id="140" w:name="_Toc56576960"/>
-      <w:bookmarkEnd w:id="138"/>
+      <w:bookmarkStart w:id="137" w:name="_heading=h.7k207h7fkcrj" w:colFirst="0" w:colLast="0"/>
+      <w:bookmarkStart w:id="138" w:name="_Toc55386045"/>
+      <w:bookmarkStart w:id="139" w:name="_Toc56576960"/>
+      <w:bookmarkEnd w:id="137"/>
       <w:r>
         <w:rPr>
           <w:bCs/>
@@ -12508,15 +14042,23 @@
         </w:rPr>
         <w:t>Device Registration data on Mobile app</w:t>
       </w:r>
+      <w:bookmarkEnd w:id="138"/>
       <w:bookmarkEnd w:id="139"/>
-      <w:bookmarkEnd w:id="140"/>
     </w:p>
     <w:p>
       <w:pPr>
         <w:pStyle w:val="IndentedParagraph"/>
       </w:pPr>
       <w:r>
-        <w:t xml:space="preserve">Mobile device local storage will be used as secure store for persistence and retrieval of openWrt device registration and authenticated user details. </w:t>
+        <w:t xml:space="preserve">Mobile device local storage will be used as secure store for persistence and retrieval of </w:t>
+      </w:r>
+      <w:proofErr w:type="spellStart"/>
+      <w:r>
+        <w:t>openWrt</w:t>
+      </w:r>
+      <w:proofErr w:type="spellEnd"/>
+      <w:r>
+        <w:t xml:space="preserve"> device registration and authenticated user details. </w:t>
       </w:r>
     </w:p>
     <w:p>
@@ -12543,13 +14085,13 @@
           <w:numId w:val="1"/>
         </w:numPr>
       </w:pPr>
-      <w:bookmarkStart w:id="141" w:name="_Toc55386046"/>
-      <w:bookmarkStart w:id="142" w:name="_Toc56576961"/>
+      <w:bookmarkStart w:id="140" w:name="_Toc55386046"/>
+      <w:bookmarkStart w:id="141" w:name="_Toc56576961"/>
       <w:r>
         <w:t>Project Implementation</w:t>
       </w:r>
+      <w:bookmarkEnd w:id="140"/>
       <w:bookmarkEnd w:id="141"/>
-      <w:bookmarkEnd w:id="142"/>
     </w:p>
     <w:p>
       <w:pPr>
@@ -12563,15 +14105,15 @@
           <w:szCs w:val="80"/>
         </w:rPr>
       </w:pPr>
-      <w:bookmarkStart w:id="143" w:name="_heading=h.fws76xv8ik8m" w:colFirst="0" w:colLast="0"/>
-      <w:bookmarkStart w:id="144" w:name="_Toc55386047"/>
-      <w:bookmarkStart w:id="145" w:name="_Toc56576962"/>
+      <w:bookmarkStart w:id="142" w:name="_heading=h.fws76xv8ik8m" w:colFirst="0" w:colLast="0"/>
+      <w:bookmarkStart w:id="143" w:name="_Toc55386047"/>
+      <w:bookmarkStart w:id="144" w:name="_Toc56576962"/>
+      <w:bookmarkEnd w:id="142"/>
+      <w:r>
+        <w:t>Mobile App</w:t>
+      </w:r>
       <w:bookmarkEnd w:id="143"/>
-      <w:r>
-        <w:t>Mobile App</w:t>
-      </w:r>
       <w:bookmarkEnd w:id="144"/>
-      <w:bookmarkEnd w:id="145"/>
     </w:p>
     <w:p>
       <w:pPr>
@@ -12581,15 +14123,15 @@
           <w:numId w:val="0"/>
         </w:numPr>
       </w:pPr>
-      <w:bookmarkStart w:id="146" w:name="_heading=h.czopbck1e2m7" w:colFirst="0" w:colLast="0"/>
-      <w:bookmarkStart w:id="147" w:name="_Toc55386048"/>
-      <w:bookmarkStart w:id="148" w:name="_Toc56576963"/>
+      <w:bookmarkStart w:id="145" w:name="_heading=h.czopbck1e2m7" w:colFirst="0" w:colLast="0"/>
+      <w:bookmarkStart w:id="146" w:name="_Toc55386048"/>
+      <w:bookmarkStart w:id="147" w:name="_Toc56576963"/>
+      <w:bookmarkEnd w:id="145"/>
+      <w:r>
+        <w:t>App Login UI</w:t>
+      </w:r>
       <w:bookmarkEnd w:id="146"/>
-      <w:r>
-        <w:t>App Login UI</w:t>
-      </w:r>
       <w:bookmarkEnd w:id="147"/>
-      <w:bookmarkEnd w:id="148"/>
       <w:r>
         <w:t xml:space="preserve"> </w:t>
       </w:r>
@@ -12602,15 +14144,15 @@
           <w:numId w:val="0"/>
         </w:numPr>
       </w:pPr>
-      <w:bookmarkStart w:id="149" w:name="_heading=h.19wmciosu9x6" w:colFirst="0" w:colLast="0"/>
-      <w:bookmarkStart w:id="150" w:name="_Toc55386049"/>
-      <w:bookmarkStart w:id="151" w:name="_Toc56576964"/>
+      <w:bookmarkStart w:id="148" w:name="_heading=h.19wmciosu9x6" w:colFirst="0" w:colLast="0"/>
+      <w:bookmarkStart w:id="149" w:name="_Toc55386049"/>
+      <w:bookmarkStart w:id="150" w:name="_Toc56576964"/>
+      <w:bookmarkEnd w:id="148"/>
+      <w:r>
+        <w:t>Device Registration UI</w:t>
+      </w:r>
       <w:bookmarkEnd w:id="149"/>
-      <w:r>
-        <w:t>Device Registration UI</w:t>
-      </w:r>
       <w:bookmarkEnd w:id="150"/>
-      <w:bookmarkEnd w:id="151"/>
     </w:p>
     <w:p>
       <w:pPr>
@@ -12620,25 +14162,147 @@
           <w:numId w:val="0"/>
         </w:numPr>
       </w:pPr>
-      <w:bookmarkStart w:id="152" w:name="_Toc56576965"/>
-      <w:r>
-        <w:t>SymKeyEncryption class</w:t>
-      </w:r>
+      <w:bookmarkStart w:id="151" w:name="_Toc56576965"/>
+      <w:proofErr w:type="spellStart"/>
+      <w:r>
+        <w:t>SymKeyEncryption</w:t>
+      </w:r>
+      <w:proofErr w:type="spellEnd"/>
+      <w:r>
+        <w:t xml:space="preserve"> class</w:t>
+      </w:r>
+      <w:bookmarkEnd w:id="151"/>
+    </w:p>
+    <w:p>
+      <w:pPr>
+        <w:pStyle w:val="IndentedParagraph"/>
+      </w:pPr>
+      <w:r>
+        <w:t>This class is used to provide the symmetric key encryption</w:t>
+      </w:r>
+      <w:r>
+        <w:t xml:space="preserve"> infrastructure</w:t>
+      </w:r>
+      <w:r>
+        <w:t>.</w:t>
+      </w:r>
+      <w:r>
+        <w:t xml:space="preserve"> </w:t>
+      </w:r>
+      <w:r>
+        <w:t xml:space="preserve"> It initializes the symmetric key shared between the </w:t>
+      </w:r>
+      <w:proofErr w:type="spellStart"/>
+      <w:r>
+        <w:t>openWrt</w:t>
+      </w:r>
+      <w:proofErr w:type="spellEnd"/>
+      <w:r>
+        <w:t xml:space="preserve"> device and the Mobile App using the unique </w:t>
+      </w:r>
+      <w:proofErr w:type="spellStart"/>
+      <w:r>
+        <w:t>registrationId</w:t>
+      </w:r>
+      <w:proofErr w:type="spellEnd"/>
+      <w:r>
+        <w:t xml:space="preserve"> generated as part of the initial device setup handshake. </w:t>
+      </w:r>
+      <w:r>
+        <w:t>It exports APIs to</w:t>
+      </w:r>
+      <w:r>
+        <w:t>:</w:t>
+      </w:r>
+      <w:r>
+        <w:t xml:space="preserve"> </w:t>
+      </w:r>
+    </w:p>
+    <w:p>
+      <w:pPr>
+        <w:pStyle w:val="IndentedParagraph"/>
+      </w:pPr>
+      <w:r>
+        <w:t>1. Generate the Initialization Vector</w:t>
+      </w:r>
+    </w:p>
+    <w:p>
+      <w:pPr>
+        <w:pStyle w:val="IndentedParagraph"/>
+      </w:pPr>
+      <w:r>
+        <w:t>2. Encrypt input plaintext using Symmetric Key Encryption</w:t>
+      </w:r>
+    </w:p>
+    <w:p>
+      <w:pPr>
+        <w:pStyle w:val="IndentedParagraph"/>
+      </w:pPr>
+      <w:r>
+        <w:t>3. Decrypt input ciphertext using the shared Symmetric Key</w:t>
+      </w:r>
+    </w:p>
+    <w:p>
+      <w:pPr>
+        <w:pStyle w:val="IndentedParagraph"/>
+      </w:pPr>
+      <w:r>
+        <w:t xml:space="preserve">4. </w:t>
+      </w:r>
+      <w:r>
+        <w:t>D</w:t>
+      </w:r>
+      <w:r>
+        <w:t xml:space="preserve">ecode the </w:t>
+      </w:r>
+      <w:r>
+        <w:t xml:space="preserve">padded cipher text to segregate the IV, Message Digest and Cipher text. </w:t>
+      </w:r>
+    </w:p>
+    <w:p>
+      <w:pPr>
+        <w:pStyle w:val="IndentedParagraph"/>
+      </w:pPr>
+      <w:r>
+        <w:t xml:space="preserve">The key encryption scheme used by </w:t>
+      </w:r>
+      <w:proofErr w:type="spellStart"/>
+      <w:r>
+        <w:t>SymKeyEncryption</w:t>
+      </w:r>
+      <w:proofErr w:type="spellEnd"/>
+      <w:r>
+        <w:t xml:space="preserve"> class is AES256_GCM</w:t>
+      </w:r>
+      <w:r>
+        <w:t xml:space="preserve"> and uses </w:t>
+      </w:r>
+      <w:r>
+        <w:t>secure key parameters Key length (256), Iteration count (100000)</w:t>
+      </w:r>
+      <w:r>
+        <w:t xml:space="preserve"> and</w:t>
+      </w:r>
+      <w:r>
+        <w:t xml:space="preserve"> </w:t>
+      </w:r>
+      <w:r>
+        <w:t xml:space="preserve">a </w:t>
+      </w:r>
+      <w:r>
+        <w:t xml:space="preserve">random generated initialization vector </w:t>
+      </w:r>
+      <w:bookmarkStart w:id="152" w:name="_GoBack"/>
       <w:bookmarkEnd w:id="152"/>
+      <w:r>
+        <w:t>to further strengthen the encryption.</w:t>
+      </w:r>
     </w:p>
     <w:p>
       <w:pPr>
         <w:pStyle w:val="IndentedParagraph"/>
-      </w:pPr>
-      <w:r>
-        <w:t>This class is used to provide the symmetric key encryption</w:t>
-      </w:r>
-      <w:r>
-        <w:t xml:space="preserve"> infrastructure</w:t>
-      </w:r>
-      <w:r>
-        <w:t>.</w:t>
-      </w:r>
+        <w:ind w:firstLine="0"/>
+      </w:pPr>
     </w:p>
     <w:p>
       <w:pPr>
@@ -12649,8 +14313,13 @@
         </w:numPr>
       </w:pPr>
       <w:bookmarkStart w:id="153" w:name="_Toc56576966"/>
-      <w:r>
-        <w:t>FirebaseQueryLiveData class</w:t>
+      <w:proofErr w:type="spellStart"/>
+      <w:r>
+        <w:t>FirebaseQueryLiveData</w:t>
+      </w:r>
+      <w:proofErr w:type="spellEnd"/>
+      <w:r>
+        <w:t xml:space="preserve"> class</w:t>
       </w:r>
       <w:bookmarkEnd w:id="153"/>
     </w:p>
@@ -12659,7 +14328,15 @@
         <w:pStyle w:val="IndentedParagraph"/>
       </w:pPr>
       <w:r>
-        <w:t xml:space="preserve">This class is used to add event listener for Firebase Realtime database data change events. This class is derived from the LiveData Data holder class to allow for observing the changes in Database data snapshot. This class is designed and implemented in a generic fashion to instantiate and query device settings or device status database paths. </w:t>
+        <w:t xml:space="preserve">This class is used to add event listener for Firebase Realtime database data change events. This class is derived from the </w:t>
+      </w:r>
+      <w:proofErr w:type="spellStart"/>
+      <w:r>
+        <w:t>LiveData</w:t>
+      </w:r>
+      <w:proofErr w:type="spellEnd"/>
+      <w:r>
+        <w:t xml:space="preserve"> Data holder class to allow for observing the changes in Database data snapshot. This class is designed and implemented in a generic fashion to instantiate and query device settings or device status database paths. </w:t>
       </w:r>
     </w:p>
     <w:p>
@@ -12668,7 +14345,23 @@
         <w:ind w:firstLine="0"/>
       </w:pPr>
       <w:r>
-        <w:t>The instantiated object of this class feeds into the DeviceSetting and Device Status ViewModel class instances.</w:t>
+        <w:t xml:space="preserve">The instantiated object of this class feeds into the </w:t>
+      </w:r>
+      <w:proofErr w:type="spellStart"/>
+      <w:r>
+        <w:t>DeviceSetting</w:t>
+      </w:r>
+      <w:proofErr w:type="spellEnd"/>
+      <w:r>
+        <w:t xml:space="preserve"> and Device Status </w:t>
+      </w:r>
+      <w:proofErr w:type="spellStart"/>
+      <w:r>
+        <w:t>ViewModel</w:t>
+      </w:r>
+      <w:proofErr w:type="spellEnd"/>
+      <w:r>
+        <w:t xml:space="preserve"> class instances.</w:t>
       </w:r>
     </w:p>
     <w:p>
@@ -12703,7 +14396,23 @@
         <w:pStyle w:val="IndentedParagraph"/>
       </w:pPr>
       <w:r>
-        <w:t xml:space="preserve">This component is responsible for device settings management, allowing the user to view and update openWrt device settings. The Mobile App user authenticated using Firebase authentication APIs can choose to navigate to this UI component. Settings specific to this user and the selected device are displayed with options to edit the same. FirebaseQueryLiveData object is initialized with the Firebase Realtime database settings URL for the mapped user’s device. </w:t>
+        <w:t xml:space="preserve">This component is responsible for device settings management, allowing the user to view and update </w:t>
+      </w:r>
+      <w:proofErr w:type="spellStart"/>
+      <w:r>
+        <w:t>openWrt</w:t>
+      </w:r>
+      <w:proofErr w:type="spellEnd"/>
+      <w:r>
+        <w:t xml:space="preserve"> device settings. The Mobile App user authenticated using Firebase authentication APIs can choose to navigate to this UI component. Settings specific to this user and the selected device are displayed with options to edit the same. </w:t>
+      </w:r>
+      <w:proofErr w:type="spellStart"/>
+      <w:r>
+        <w:t>FirebaseQueryLiveData</w:t>
+      </w:r>
+      <w:proofErr w:type="spellEnd"/>
+      <w:r>
+        <w:t xml:space="preserve"> object is initialized with the Firebase Realtime database settings URL for the mapped user’s device. </w:t>
       </w:r>
     </w:p>
     <w:p>
@@ -12732,7 +14441,23 @@
         <w:pStyle w:val="IndentedParagraph"/>
       </w:pPr>
       <w:r>
-        <w:t>This UI component is responsible for fetching and interpreting the managed openWrt device status. The Mobile App user authenticated using Firebase authentication APIs can choose to navigate to this UI component. Settings specific to this user and the selected device are displayed with options to edit the same. FirebaseQueryLiveData object is initialized with the Firebase Realtime database status URL for the mapped user’s device.</w:t>
+        <w:t xml:space="preserve">This UI component is responsible for fetching and interpreting the managed </w:t>
+      </w:r>
+      <w:proofErr w:type="spellStart"/>
+      <w:r>
+        <w:t>openWrt</w:t>
+      </w:r>
+      <w:proofErr w:type="spellEnd"/>
+      <w:r>
+        <w:t xml:space="preserve"> device status. The Mobile App user authenticated using Firebase authentication APIs can choose to navigate to this UI component. Settings specific to this user and the selected device are displayed with options to edit the same. </w:t>
+      </w:r>
+      <w:proofErr w:type="spellStart"/>
+      <w:r>
+        <w:t>FirebaseQueryLiveData</w:t>
+      </w:r>
+      <w:proofErr w:type="spellEnd"/>
+      <w:r>
+        <w:t xml:space="preserve"> object is initialized with the Firebase Realtime database status URL for the mapped user’s device.</w:t>
       </w:r>
     </w:p>
     <w:p>
@@ -12751,8 +14476,13 @@
       <w:bookmarkStart w:id="161" w:name="_Toc55386052"/>
       <w:bookmarkStart w:id="162" w:name="_Toc56576969"/>
       <w:bookmarkEnd w:id="160"/>
-      <w:r>
-        <w:t>OpenWRT device software</w:t>
+      <w:proofErr w:type="spellStart"/>
+      <w:r>
+        <w:t>OpenWRT</w:t>
+      </w:r>
+      <w:proofErr w:type="spellEnd"/>
+      <w:r>
+        <w:t xml:space="preserve"> device software</w:t>
       </w:r>
       <w:bookmarkEnd w:id="161"/>
       <w:bookmarkEnd w:id="162"/>
@@ -12955,6 +14685,7 @@
       <w:bookmarkStart w:id="182" w:name="_Toc55386059"/>
       <w:bookmarkStart w:id="183" w:name="_Toc56576976"/>
       <w:bookmarkEnd w:id="181"/>
+      <w:proofErr w:type="spellStart"/>
       <w:r>
         <w:rPr>
           <w:bCs/>
@@ -12965,6 +14696,7 @@
       </w:r>
       <w:bookmarkEnd w:id="182"/>
       <w:bookmarkEnd w:id="183"/>
+      <w:proofErr w:type="spellEnd"/>
       <w:r>
         <w:rPr>
           <w:bCs/>
@@ -12994,6 +14726,7 @@
       <w:bookmarkStart w:id="185" w:name="_Toc55386060"/>
       <w:bookmarkStart w:id="186" w:name="_Toc56576977"/>
       <w:bookmarkEnd w:id="184"/>
+      <w:proofErr w:type="spellStart"/>
       <w:r>
         <w:rPr>
           <w:bCs/>
@@ -13004,6 +14737,7 @@
       </w:r>
       <w:bookmarkEnd w:id="185"/>
       <w:bookmarkEnd w:id="186"/>
+      <w:proofErr w:type="spellEnd"/>
       <w:r>
         <w:rPr>
           <w:bCs/>
@@ -13338,13 +15072,23 @@
         </w:rPr>
       </w:pPr>
       <w:bookmarkStart w:id="208" w:name="_Toc56576987"/>
+      <w:proofErr w:type="spellStart"/>
       <w:r>
         <w:rPr>
           <w:bCs/>
           <w:sz w:val="22"/>
           <w:szCs w:val="22"/>
         </w:rPr>
-        <w:t>OpenWRT Device Software</w:t>
+        <w:t>OpenWRT</w:t>
+      </w:r>
+      <w:proofErr w:type="spellEnd"/>
+      <w:r>
+        <w:rPr>
+          <w:bCs/>
+          <w:sz w:val="22"/>
+          <w:szCs w:val="22"/>
+        </w:rPr>
+        <w:t xml:space="preserve"> Device Software</w:t>
       </w:r>
       <w:bookmarkEnd w:id="208"/>
     </w:p>
@@ -13683,7 +15427,15 @@
         <w:ind w:firstLine="720"/>
       </w:pPr>
       <w:r>
-        <w:t xml:space="preserve">App Engine is deployed in google cloud as a compute instance. It provides a public IP and a persistent websockets based connection to the managed devices. </w:t>
+        <w:t xml:space="preserve">App Engine is deployed in google cloud as a compute instance. It provides a public IP and a persistent </w:t>
+      </w:r>
+      <w:proofErr w:type="spellStart"/>
+      <w:r>
+        <w:t>websockets</w:t>
+      </w:r>
+      <w:proofErr w:type="spellEnd"/>
+      <w:r>
+        <w:t xml:space="preserve"> based connection to the managed devices. </w:t>
       </w:r>
     </w:p>
     <w:p>
@@ -13841,7 +15593,23 @@
     </w:p>
     <w:p>
       <w:r>
-        <w:t xml:space="preserve">Firebase RealTime database is used for the AmazeRT device to Mobile App communication. </w:t>
+        <w:t xml:space="preserve">Firebase </w:t>
+      </w:r>
+      <w:proofErr w:type="spellStart"/>
+      <w:r>
+        <w:t>RealTime</w:t>
+      </w:r>
+      <w:proofErr w:type="spellEnd"/>
+      <w:r>
+        <w:t xml:space="preserve"> database is used for the </w:t>
+      </w:r>
+      <w:proofErr w:type="spellStart"/>
+      <w:r>
+        <w:t>AmazeRT</w:t>
+      </w:r>
+      <w:proofErr w:type="spellEnd"/>
+      <w:r>
+        <w:t xml:space="preserve"> device to Mobile App communication. </w:t>
       </w:r>
     </w:p>
     <w:p>
@@ -13929,8 +15697,13 @@
       </w:pPr>
       <w:bookmarkStart w:id="255" w:name="_Toc55386083"/>
       <w:bookmarkStart w:id="256" w:name="_Toc56577007"/>
-      <w:r>
-        <w:t>Github repository</w:t>
+      <w:proofErr w:type="spellStart"/>
+      <w:r>
+        <w:t>Github</w:t>
+      </w:r>
+      <w:proofErr w:type="spellEnd"/>
+      <w:r>
+        <w:t xml:space="preserve"> repository</w:t>
       </w:r>
       <w:bookmarkEnd w:id="255"/>
       <w:bookmarkEnd w:id="256"/>
@@ -14106,7 +15879,15 @@
         <w:pStyle w:val="IndentedParagraph"/>
       </w:pPr>
       <w:r>
-        <w:t>Enhancement of this infrastructure to support device management for Edge computing devices, using Mobile app and the framework provided by the AmazeRT cloud and device management modules</w:t>
+        <w:t xml:space="preserve">Enhancement of this infrastructure to support device management for Edge computing devices, using Mobile app and the framework provided by the </w:t>
+      </w:r>
+      <w:proofErr w:type="spellStart"/>
+      <w:r>
+        <w:t>AmazeRT</w:t>
+      </w:r>
+      <w:proofErr w:type="spellEnd"/>
+      <w:r>
+        <w:t xml:space="preserve"> cloud and device management modules</w:t>
       </w:r>
     </w:p>
     <w:p>
@@ -14118,7 +15899,15 @@
         </w:numPr>
       </w:pPr>
       <w:r>
-        <w:t>Extend with IOS application support with SwiftUI for User interface development</w:t>
+        <w:t xml:space="preserve">Extend with IOS application support with </w:t>
+      </w:r>
+      <w:proofErr w:type="spellStart"/>
+      <w:r>
+        <w:t>SwiftUI</w:t>
+      </w:r>
+      <w:proofErr w:type="spellEnd"/>
+      <w:r>
+        <w:t xml:space="preserve"> for User interface development</w:t>
       </w:r>
     </w:p>
     <w:p>
@@ -14130,7 +15919,15 @@
         </w:numPr>
       </w:pPr>
       <w:r>
-        <w:t>Moving from Firebase to Firestore for the database</w:t>
+        <w:t xml:space="preserve">Moving from Firebase to </w:t>
+      </w:r>
+      <w:proofErr w:type="spellStart"/>
+      <w:r>
+        <w:t>Firestore</w:t>
+      </w:r>
+      <w:proofErr w:type="spellEnd"/>
+      <w:r>
+        <w:t xml:space="preserve"> for the database</w:t>
       </w:r>
     </w:p>
     <w:p>
@@ -14166,13 +15963,29 @@
         </w:numPr>
       </w:pPr>
       <w:r>
-        <w:t xml:space="preserve">Integrating this entire software suite with the open source OpenWRT </w:t>
+        <w:t xml:space="preserve">Integrating this entire software suite with the open source </w:t>
+      </w:r>
+      <w:proofErr w:type="spellStart"/>
+      <w:r>
+        <w:t>OpenWRT</w:t>
+      </w:r>
+      <w:proofErr w:type="spellEnd"/>
+      <w:r>
+        <w:t xml:space="preserve"> </w:t>
       </w:r>
       <w:r>
         <w:t>codebase and</w:t>
       </w:r>
       <w:r>
-        <w:t xml:space="preserve"> making this a default install option for all OpenWRT devices.</w:t>
+        <w:t xml:space="preserve"> making this a default install option for all </w:t>
+      </w:r>
+      <w:proofErr w:type="spellStart"/>
+      <w:r>
+        <w:t>OpenWRT</w:t>
+      </w:r>
+      <w:proofErr w:type="spellEnd"/>
+      <w:r>
+        <w:t xml:space="preserve"> devices.</w:t>
       </w:r>
       <w:r>
         <w:br w:type="page"/>
@@ -14499,14 +16312,27 @@
       <w:r>
         <w:t xml:space="preserve">Table  </w:t>
       </w:r>
-      <w:fldSimple w:instr=" SEQ Table \* ARABIC ">
-        <w:r>
-          <w:rPr>
-            <w:noProof/>
-          </w:rPr>
-          <w:t>1</w:t>
-        </w:r>
-      </w:fldSimple>
+      <w:r>
+        <w:fldChar w:fldCharType="begin"/>
+      </w:r>
+      <w:r>
+        <w:instrText xml:space="preserve"> SEQ Table \* ARABIC </w:instrText>
+      </w:r>
+      <w:r>
+        <w:fldChar w:fldCharType="separate"/>
+      </w:r>
+      <w:r>
+        <w:rPr>
+          <w:noProof/>
+        </w:rPr>
+        <w:t>1</w:t>
+      </w:r>
+      <w:r>
+        <w:rPr>
+          <w:noProof/>
+        </w:rPr>
+        <w:fldChar w:fldCharType="end"/>
+      </w:r>
       <w:r>
         <w:t xml:space="preserve"> Glossary</w:t>
       </w:r>
@@ -14610,15 +16436,9 @@
           <w:szCs w:val="20"/>
           <w:shd w:val="clear" w:color="auto" w:fill="FFFFFF"/>
         </w:rPr>
-        <w:t>[2]  Instructables.com, 2020. [Online]. Available: https://www.instructables.com/id/AndroidiOS-App-to-Access-Your-OpenWrt-Router-Remot/. [Accessed: 30- Apr- 2020]</w:t>
-      </w:r>
-    </w:p>
-    <w:p>
-      <w:pPr>
-        <w:pStyle w:val="NormalWeb"/>
-        <w:spacing w:before="0" w:beforeAutospacing="0" w:after="0" w:afterAutospacing="0"/>
-        <w:ind w:left="360"/>
-      </w:pPr>
+        <w:t>[2</w:t>
+      </w:r>
+      <w:proofErr w:type="gramStart"/>
       <w:r>
         <w:rPr>
           <w:color w:val="000000"/>
@@ -14626,7 +16446,53 @@
           <w:szCs w:val="20"/>
           <w:shd w:val="clear" w:color="auto" w:fill="FFFFFF"/>
         </w:rPr>
-        <w:t xml:space="preserve">[3]   "OpenWrt Project: Packages", </w:t>
+        <w:t>]  Instructables.com</w:t>
+      </w:r>
+      <w:proofErr w:type="gramEnd"/>
+      <w:r>
+        <w:rPr>
+          <w:color w:val="000000"/>
+          <w:sz w:val="20"/>
+          <w:szCs w:val="20"/>
+          <w:shd w:val="clear" w:color="auto" w:fill="FFFFFF"/>
+        </w:rPr>
+        <w:t>, 2020. [Online]. Available: https://www.instructables.com/id/AndroidiOS-App-to-Access-Your-OpenWrt-Router-Remot/. [Accessed: 30- Apr- 2020]</w:t>
+      </w:r>
+    </w:p>
+    <w:p>
+      <w:pPr>
+        <w:pStyle w:val="NormalWeb"/>
+        <w:spacing w:before="0" w:beforeAutospacing="0" w:after="0" w:afterAutospacing="0"/>
+        <w:ind w:left="360"/>
+      </w:pPr>
+      <w:r>
+        <w:rPr>
+          <w:color w:val="000000"/>
+          <w:sz w:val="20"/>
+          <w:szCs w:val="20"/>
+          <w:shd w:val="clear" w:color="auto" w:fill="FFFFFF"/>
+        </w:rPr>
+        <w:t>[3]   "</w:t>
+      </w:r>
+      <w:proofErr w:type="spellStart"/>
+      <w:r>
+        <w:rPr>
+          <w:color w:val="000000"/>
+          <w:sz w:val="20"/>
+          <w:szCs w:val="20"/>
+          <w:shd w:val="clear" w:color="auto" w:fill="FFFFFF"/>
+        </w:rPr>
+        <w:t>OpenWrt</w:t>
+      </w:r>
+      <w:proofErr w:type="spellEnd"/>
+      <w:r>
+        <w:rPr>
+          <w:color w:val="000000"/>
+          <w:sz w:val="20"/>
+          <w:szCs w:val="20"/>
+          <w:shd w:val="clear" w:color="auto" w:fill="FFFFFF"/>
+        </w:rPr>
+        <w:t xml:space="preserve"> Project: Packages", </w:t>
       </w:r>
       <w:r>
         <w:rPr>
@@ -14662,15 +16528,9 @@
           <w:szCs w:val="20"/>
           <w:shd w:val="clear" w:color="auto" w:fill="FFFFFF"/>
         </w:rPr>
-        <w:t>[4] "OpenWRT Packages", 2020. [Online]. Available: https://openwrt.org/packages/table/start. [Accessed: 05- May- 2020]</w:t>
-      </w:r>
-    </w:p>
-    <w:p>
-      <w:pPr>
-        <w:pStyle w:val="NormalWeb"/>
-        <w:spacing w:before="0" w:beforeAutospacing="0" w:after="0" w:afterAutospacing="0"/>
-        <w:ind w:left="360"/>
-      </w:pPr>
+        <w:t>[4] "</w:t>
+      </w:r>
+      <w:proofErr w:type="spellStart"/>
       <w:r>
         <w:rPr>
           <w:color w:val="000000"/>
@@ -14678,7 +16538,53 @@
           <w:szCs w:val="20"/>
           <w:shd w:val="clear" w:color="auto" w:fill="FFFFFF"/>
         </w:rPr>
-        <w:t xml:space="preserve">[5]"OpenWrt Project: Use SSH to connect to the internet and install Luci Web interface", </w:t>
+        <w:t>OpenWRT</w:t>
+      </w:r>
+      <w:proofErr w:type="spellEnd"/>
+      <w:r>
+        <w:rPr>
+          <w:color w:val="000000"/>
+          <w:sz w:val="20"/>
+          <w:szCs w:val="20"/>
+          <w:shd w:val="clear" w:color="auto" w:fill="FFFFFF"/>
+        </w:rPr>
+        <w:t xml:space="preserve"> Packages", 2020. [Online]. Available: https://openwrt.org/packages/table/start. [Accessed: 05- May- 2020]</w:t>
+      </w:r>
+    </w:p>
+    <w:p>
+      <w:pPr>
+        <w:pStyle w:val="NormalWeb"/>
+        <w:spacing w:before="0" w:beforeAutospacing="0" w:after="0" w:afterAutospacing="0"/>
+        <w:ind w:left="360"/>
+      </w:pPr>
+      <w:r>
+        <w:rPr>
+          <w:color w:val="000000"/>
+          <w:sz w:val="20"/>
+          <w:szCs w:val="20"/>
+          <w:shd w:val="clear" w:color="auto" w:fill="FFFFFF"/>
+        </w:rPr>
+        <w:t>[5]"</w:t>
+      </w:r>
+      <w:proofErr w:type="spellStart"/>
+      <w:r>
+        <w:rPr>
+          <w:color w:val="000000"/>
+          <w:sz w:val="20"/>
+          <w:szCs w:val="20"/>
+          <w:shd w:val="clear" w:color="auto" w:fill="FFFFFF"/>
+        </w:rPr>
+        <w:t>OpenWrt</w:t>
+      </w:r>
+      <w:proofErr w:type="spellEnd"/>
+      <w:r>
+        <w:rPr>
+          <w:color w:val="000000"/>
+          <w:sz w:val="20"/>
+          <w:szCs w:val="20"/>
+          <w:shd w:val="clear" w:color="auto" w:fill="FFFFFF"/>
+        </w:rPr>
+        <w:t xml:space="preserve"> Project: Use SSH to connect to the internet and install Luci Web interface", </w:t>
       </w:r>
       <w:r>
         <w:rPr>
@@ -18318,7 +20224,7 @@
 </file>
 
 <file path=customXml/itemProps2.xml><?xml version="1.0" encoding="utf-8"?>
-<ds:datastoreItem xmlns:ds="http://schemas.openxmlformats.org/officeDocument/2006/customXml" ds:itemID="{9702A000-4987-D247-8EF7-7FBF3984D263}">
+<ds:datastoreItem xmlns:ds="http://schemas.openxmlformats.org/officeDocument/2006/customXml" ds:itemID="{16B18822-05C9-E34F-8D8C-7E3A4590B1D3}">
   <ds:schemaRefs>
     <ds:schemaRef ds:uri="http://schemas.openxmlformats.org/officeDocument/2006/bibliography"/>
   </ds:schemaRefs>

</xml_diff>

<commit_message>
failure handing updates for Agent
</commit_message>
<xml_diff>
--- a/Learn/PrjReport/CMPE_295B_Final_Project_Report.docx
+++ b/Learn/PrjReport/CMPE_295B_Final_Project_Report.docx
@@ -1165,7 +1165,7 @@
           <w:r>
             <w:fldChar w:fldCharType="separate"/>
           </w:r>
-          <w:hyperlink w:anchor="_Toc56610858" w:history="1">
+          <w:hyperlink w:anchor="_Toc56612968" w:history="1">
             <w:r>
               <w:rPr>
                 <w:rStyle w:val="Hyperlink"/>
@@ -1205,7 +1205,7 @@
                 <w:noProof/>
                 <w:webHidden/>
               </w:rPr>
-              <w:instrText xml:space="preserve"> PAGEREF _Toc56610858 \h </w:instrText>
+              <w:instrText xml:space="preserve"> PAGEREF _Toc56612968 \h </w:instrText>
             </w:r>
             <w:r>
               <w:rPr>
@@ -1244,7 +1244,7 @@
               <w:noProof/>
             </w:rPr>
           </w:pPr>
-          <w:hyperlink w:anchor="_Toc56610859" w:history="1">
+          <w:hyperlink w:anchor="_Toc56612969" w:history="1">
             <w:r>
               <w:rPr>
                 <w:rStyle w:val="Hyperlink"/>
@@ -1270,7 +1270,7 @@
                 <w:noProof/>
                 <w:webHidden/>
               </w:rPr>
-              <w:instrText xml:space="preserve"> PAGEREF _Toc56610859 \h </w:instrText>
+              <w:instrText xml:space="preserve"> PAGEREF _Toc56612969 \h </w:instrText>
             </w:r>
             <w:r>
               <w:rPr>
@@ -1309,7 +1309,7 @@
               <w:noProof/>
             </w:rPr>
           </w:pPr>
-          <w:hyperlink w:anchor="_Toc56610860" w:history="1">
+          <w:hyperlink w:anchor="_Toc56612970" w:history="1">
             <w:r>
               <w:rPr>
                 <w:rStyle w:val="Hyperlink"/>
@@ -1335,7 +1335,7 @@
                 <w:noProof/>
                 <w:webHidden/>
               </w:rPr>
-              <w:instrText xml:space="preserve"> PAGEREF _Toc56610860 \h </w:instrText>
+              <w:instrText xml:space="preserve"> PAGEREF _Toc56612970 \h </w:instrText>
             </w:r>
             <w:r>
               <w:rPr>
@@ -1374,7 +1374,7 @@
               <w:noProof/>
             </w:rPr>
           </w:pPr>
-          <w:hyperlink w:anchor="_Toc56610861" w:history="1">
+          <w:hyperlink w:anchor="_Toc56612971" w:history="1">
             <w:r>
               <w:rPr>
                 <w:rStyle w:val="Hyperlink"/>
@@ -1400,7 +1400,7 @@
                 <w:noProof/>
                 <w:webHidden/>
               </w:rPr>
-              <w:instrText xml:space="preserve"> PAGEREF _Toc56610861 \h </w:instrText>
+              <w:instrText xml:space="preserve"> PAGEREF _Toc56612971 \h </w:instrText>
             </w:r>
             <w:r>
               <w:rPr>
@@ -1439,7 +1439,7 @@
               <w:noProof/>
             </w:rPr>
           </w:pPr>
-          <w:hyperlink w:anchor="_Toc56610862" w:history="1">
+          <w:hyperlink w:anchor="_Toc56612972" w:history="1">
             <w:r>
               <w:rPr>
                 <w:rStyle w:val="Hyperlink"/>
@@ -1465,7 +1465,7 @@
                 <w:noProof/>
                 <w:webHidden/>
               </w:rPr>
-              <w:instrText xml:space="preserve"> PAGEREF _Toc56610862 \h </w:instrText>
+              <w:instrText xml:space="preserve"> PAGEREF _Toc56612972 \h </w:instrText>
             </w:r>
             <w:r>
               <w:rPr>
@@ -1504,7 +1504,7 @@
               <w:noProof/>
             </w:rPr>
           </w:pPr>
-          <w:hyperlink w:anchor="_Toc56610863" w:history="1">
+          <w:hyperlink w:anchor="_Toc56612973" w:history="1">
             <w:r>
               <w:rPr>
                 <w:rStyle w:val="Hyperlink"/>
@@ -1530,7 +1530,7 @@
                 <w:noProof/>
                 <w:webHidden/>
               </w:rPr>
-              <w:instrText xml:space="preserve"> PAGEREF _Toc56610863 \h </w:instrText>
+              <w:instrText xml:space="preserve"> PAGEREF _Toc56612973 \h </w:instrText>
             </w:r>
             <w:r>
               <w:rPr>
@@ -1573,7 +1573,7 @@
               <w:noProof/>
             </w:rPr>
           </w:pPr>
-          <w:hyperlink w:anchor="_Toc56610864" w:history="1">
+          <w:hyperlink w:anchor="_Toc56612974" w:history="1">
             <w:r>
               <w:rPr>
                 <w:rStyle w:val="Hyperlink"/>
@@ -1613,7 +1613,7 @@
                 <w:noProof/>
                 <w:webHidden/>
               </w:rPr>
-              <w:instrText xml:space="preserve"> PAGEREF _Toc56610864 \h </w:instrText>
+              <w:instrText xml:space="preserve"> PAGEREF _Toc56612974 \h </w:instrText>
             </w:r>
             <w:r>
               <w:rPr>
@@ -1652,7 +1652,7 @@
               <w:noProof/>
             </w:rPr>
           </w:pPr>
-          <w:hyperlink w:anchor="_Toc56610865" w:history="1">
+          <w:hyperlink w:anchor="_Toc56612975" w:history="1">
             <w:r>
               <w:rPr>
                 <w:rStyle w:val="Hyperlink"/>
@@ -1678,7 +1678,7 @@
                 <w:noProof/>
                 <w:webHidden/>
               </w:rPr>
-              <w:instrText xml:space="preserve"> PAGEREF _Toc56610865 \h </w:instrText>
+              <w:instrText xml:space="preserve"> PAGEREF _Toc56612975 \h </w:instrText>
             </w:r>
             <w:r>
               <w:rPr>
@@ -1717,7 +1717,7 @@
               <w:noProof/>
             </w:rPr>
           </w:pPr>
-          <w:hyperlink w:anchor="_Toc56610866" w:history="1">
+          <w:hyperlink w:anchor="_Toc56612976" w:history="1">
             <w:r>
               <w:rPr>
                 <w:rStyle w:val="Hyperlink"/>
@@ -1743,7 +1743,7 @@
                 <w:noProof/>
                 <w:webHidden/>
               </w:rPr>
-              <w:instrText xml:space="preserve"> PAGEREF _Toc56610866 \h </w:instrText>
+              <w:instrText xml:space="preserve"> PAGEREF _Toc56612976 \h </w:instrText>
             </w:r>
             <w:r>
               <w:rPr>
@@ -1786,7 +1786,7 @@
               <w:noProof/>
             </w:rPr>
           </w:pPr>
-          <w:hyperlink w:anchor="_Toc56610867" w:history="1">
+          <w:hyperlink w:anchor="_Toc56612977" w:history="1">
             <w:r>
               <w:rPr>
                 <w:rStyle w:val="Hyperlink"/>
@@ -1826,7 +1826,7 @@
                 <w:noProof/>
                 <w:webHidden/>
               </w:rPr>
-              <w:instrText xml:space="preserve"> PAGEREF _Toc56610867 \h </w:instrText>
+              <w:instrText xml:space="preserve"> PAGEREF _Toc56612977 \h </w:instrText>
             </w:r>
             <w:r>
               <w:rPr>
@@ -1865,7 +1865,7 @@
               <w:noProof/>
             </w:rPr>
           </w:pPr>
-          <w:hyperlink w:anchor="_Toc56610868" w:history="1">
+          <w:hyperlink w:anchor="_Toc56612978" w:history="1">
             <w:r>
               <w:rPr>
                 <w:rStyle w:val="Hyperlink"/>
@@ -1891,7 +1891,7 @@
                 <w:noProof/>
                 <w:webHidden/>
               </w:rPr>
-              <w:instrText xml:space="preserve"> PAGEREF _Toc56610868 \h </w:instrText>
+              <w:instrText xml:space="preserve"> PAGEREF _Toc56612978 \h </w:instrText>
             </w:r>
             <w:r>
               <w:rPr>
@@ -1930,7 +1930,7 @@
               <w:noProof/>
             </w:rPr>
           </w:pPr>
-          <w:hyperlink w:anchor="_Toc56610869" w:history="1">
+          <w:hyperlink w:anchor="_Toc56612979" w:history="1">
             <w:r>
               <w:rPr>
                 <w:rStyle w:val="Hyperlink"/>
@@ -1957,7 +1957,7 @@
                 <w:noProof/>
                 <w:webHidden/>
               </w:rPr>
-              <w:instrText xml:space="preserve"> PAGEREF _Toc56610869 \h </w:instrText>
+              <w:instrText xml:space="preserve"> PAGEREF _Toc56612979 \h </w:instrText>
             </w:r>
             <w:r>
               <w:rPr>
@@ -1999,7 +1999,7 @@
               <w:noProof/>
             </w:rPr>
           </w:pPr>
-          <w:hyperlink w:anchor="_Toc56610870" w:history="1">
+          <w:hyperlink w:anchor="_Toc56612980" w:history="1">
             <w:r>
               <w:rPr>
                 <w:rStyle w:val="Hyperlink"/>
@@ -2038,7 +2038,7 @@
                 <w:noProof/>
                 <w:webHidden/>
               </w:rPr>
-              <w:instrText xml:space="preserve"> PAGEREF _Toc56610870 \h </w:instrText>
+              <w:instrText xml:space="preserve"> PAGEREF _Toc56612980 \h </w:instrText>
             </w:r>
             <w:r>
               <w:rPr>
@@ -2080,7 +2080,7 @@
               <w:noProof/>
             </w:rPr>
           </w:pPr>
-          <w:hyperlink w:anchor="_Toc56610871" w:history="1">
+          <w:hyperlink w:anchor="_Toc56612981" w:history="1">
             <w:r>
               <w:rPr>
                 <w:rStyle w:val="Hyperlink"/>
@@ -2119,7 +2119,7 @@
                 <w:noProof/>
                 <w:webHidden/>
               </w:rPr>
-              <w:instrText xml:space="preserve"> PAGEREF _Toc56610871 \h </w:instrText>
+              <w:instrText xml:space="preserve"> PAGEREF _Toc56612981 \h </w:instrText>
             </w:r>
             <w:r>
               <w:rPr>
@@ -2161,7 +2161,7 @@
               <w:noProof/>
             </w:rPr>
           </w:pPr>
-          <w:hyperlink w:anchor="_Toc56610872" w:history="1">
+          <w:hyperlink w:anchor="_Toc56612982" w:history="1">
             <w:r>
               <w:rPr>
                 <w:rStyle w:val="Hyperlink"/>
@@ -2200,7 +2200,7 @@
                 <w:noProof/>
                 <w:webHidden/>
               </w:rPr>
-              <w:instrText xml:space="preserve"> PAGEREF _Toc56610872 \h </w:instrText>
+              <w:instrText xml:space="preserve"> PAGEREF _Toc56612982 \h </w:instrText>
             </w:r>
             <w:r>
               <w:rPr>
@@ -2239,7 +2239,7 @@
               <w:noProof/>
             </w:rPr>
           </w:pPr>
-          <w:hyperlink w:anchor="_Toc56610873" w:history="1">
+          <w:hyperlink w:anchor="_Toc56612983" w:history="1">
             <w:r>
               <w:rPr>
                 <w:rStyle w:val="Hyperlink"/>
@@ -2265,7 +2265,7 @@
                 <w:noProof/>
                 <w:webHidden/>
               </w:rPr>
-              <w:instrText xml:space="preserve"> PAGEREF _Toc56610873 \h </w:instrText>
+              <w:instrText xml:space="preserve"> PAGEREF _Toc56612983 \h </w:instrText>
             </w:r>
             <w:r>
               <w:rPr>
@@ -2304,7 +2304,7 @@
               <w:noProof/>
             </w:rPr>
           </w:pPr>
-          <w:hyperlink w:anchor="_Toc56610874" w:history="1">
+          <w:hyperlink w:anchor="_Toc56612984" w:history="1">
             <w:r>
               <w:rPr>
                 <w:rStyle w:val="Hyperlink"/>
@@ -2331,7 +2331,7 @@
                 <w:noProof/>
                 <w:webHidden/>
               </w:rPr>
-              <w:instrText xml:space="preserve"> PAGEREF _Toc56610874 \h </w:instrText>
+              <w:instrText xml:space="preserve"> PAGEREF _Toc56612984 \h </w:instrText>
             </w:r>
             <w:r>
               <w:rPr>
@@ -2370,7 +2370,7 @@
               <w:noProof/>
             </w:rPr>
           </w:pPr>
-          <w:hyperlink w:anchor="_Toc56610875" w:history="1">
+          <w:hyperlink w:anchor="_Toc56612985" w:history="1">
             <w:r>
               <w:rPr>
                 <w:rStyle w:val="Hyperlink"/>
@@ -2397,7 +2397,7 @@
                 <w:noProof/>
                 <w:webHidden/>
               </w:rPr>
-              <w:instrText xml:space="preserve"> PAGEREF _Toc56610875 \h </w:instrText>
+              <w:instrText xml:space="preserve"> PAGEREF _Toc56612985 \h </w:instrText>
             </w:r>
             <w:r>
               <w:rPr>
@@ -2436,7 +2436,7 @@
               <w:noProof/>
             </w:rPr>
           </w:pPr>
-          <w:hyperlink w:anchor="_Toc56610876" w:history="1">
+          <w:hyperlink w:anchor="_Toc56612986" w:history="1">
             <w:r>
               <w:rPr>
                 <w:rStyle w:val="Hyperlink"/>
@@ -2462,7 +2462,7 @@
                 <w:noProof/>
                 <w:webHidden/>
               </w:rPr>
-              <w:instrText xml:space="preserve"> PAGEREF _Toc56610876 \h </w:instrText>
+              <w:instrText xml:space="preserve"> PAGEREF _Toc56612986 \h </w:instrText>
             </w:r>
             <w:r>
               <w:rPr>
@@ -2501,7 +2501,7 @@
               <w:noProof/>
             </w:rPr>
           </w:pPr>
-          <w:hyperlink w:anchor="_Toc56610877" w:history="1">
+          <w:hyperlink w:anchor="_Toc56612987" w:history="1">
             <w:r>
               <w:rPr>
                 <w:rStyle w:val="Hyperlink"/>
@@ -2528,7 +2528,7 @@
                 <w:noProof/>
                 <w:webHidden/>
               </w:rPr>
-              <w:instrText xml:space="preserve"> PAGEREF _Toc56610877 \h </w:instrText>
+              <w:instrText xml:space="preserve"> PAGEREF _Toc56612987 \h </w:instrText>
             </w:r>
             <w:r>
               <w:rPr>
@@ -2567,7 +2567,7 @@
               <w:noProof/>
             </w:rPr>
           </w:pPr>
-          <w:hyperlink w:anchor="_Toc56610878" w:history="1">
+          <w:hyperlink w:anchor="_Toc56612988" w:history="1">
             <w:r>
               <w:rPr>
                 <w:rStyle w:val="Hyperlink"/>
@@ -2594,7 +2594,7 @@
                 <w:noProof/>
                 <w:webHidden/>
               </w:rPr>
-              <w:instrText xml:space="preserve"> PAGEREF _Toc56610878 \h </w:instrText>
+              <w:instrText xml:space="preserve"> PAGEREF _Toc56612988 \h </w:instrText>
             </w:r>
             <w:r>
               <w:rPr>
@@ -2633,7 +2633,7 @@
               <w:noProof/>
             </w:rPr>
           </w:pPr>
-          <w:hyperlink w:anchor="_Toc56610879" w:history="1">
+          <w:hyperlink w:anchor="_Toc56612989" w:history="1">
             <w:r>
               <w:rPr>
                 <w:rStyle w:val="Hyperlink"/>
@@ -2660,7 +2660,7 @@
                 <w:noProof/>
                 <w:webHidden/>
               </w:rPr>
-              <w:instrText xml:space="preserve"> PAGEREF _Toc56610879 \h </w:instrText>
+              <w:instrText xml:space="preserve"> PAGEREF _Toc56612989 \h </w:instrText>
             </w:r>
             <w:r>
               <w:rPr>
@@ -2699,7 +2699,7 @@
               <w:noProof/>
             </w:rPr>
           </w:pPr>
-          <w:hyperlink w:anchor="_Toc56610880" w:history="1">
+          <w:hyperlink w:anchor="_Toc56612990" w:history="1">
             <w:r>
               <w:rPr>
                 <w:rStyle w:val="Hyperlink"/>
@@ -2725,7 +2725,7 @@
                 <w:noProof/>
                 <w:webHidden/>
               </w:rPr>
-              <w:instrText xml:space="preserve"> PAGEREF _Toc56610880 \h </w:instrText>
+              <w:instrText xml:space="preserve"> PAGEREF _Toc56612990 \h </w:instrText>
             </w:r>
             <w:r>
               <w:rPr>
@@ -2764,7 +2764,7 @@
               <w:noProof/>
             </w:rPr>
           </w:pPr>
-          <w:hyperlink w:anchor="_Toc56610881" w:history="1">
+          <w:hyperlink w:anchor="_Toc56612991" w:history="1">
             <w:r>
               <w:rPr>
                 <w:rStyle w:val="Hyperlink"/>
@@ -2791,7 +2791,7 @@
                 <w:noProof/>
                 <w:webHidden/>
               </w:rPr>
-              <w:instrText xml:space="preserve"> PAGEREF _Toc56610881 \h </w:instrText>
+              <w:instrText xml:space="preserve"> PAGEREF _Toc56612991 \h </w:instrText>
             </w:r>
             <w:r>
               <w:rPr>
@@ -2830,7 +2830,7 @@
               <w:noProof/>
             </w:rPr>
           </w:pPr>
-          <w:hyperlink w:anchor="_Toc56610882" w:history="1">
+          <w:hyperlink w:anchor="_Toc56612992" w:history="1">
             <w:r>
               <w:rPr>
                 <w:rStyle w:val="Hyperlink"/>
@@ -2857,7 +2857,7 @@
                 <w:noProof/>
                 <w:webHidden/>
               </w:rPr>
-              <w:instrText xml:space="preserve"> PAGEREF _Toc56610882 \h </w:instrText>
+              <w:instrText xml:space="preserve"> PAGEREF _Toc56612992 \h </w:instrText>
             </w:r>
             <w:r>
               <w:rPr>
@@ -2896,7 +2896,7 @@
               <w:noProof/>
             </w:rPr>
           </w:pPr>
-          <w:hyperlink w:anchor="_Toc56610883" w:history="1">
+          <w:hyperlink w:anchor="_Toc56612993" w:history="1">
             <w:r>
               <w:rPr>
                 <w:rStyle w:val="Hyperlink"/>
@@ -2923,7 +2923,7 @@
                 <w:noProof/>
                 <w:webHidden/>
               </w:rPr>
-              <w:instrText xml:space="preserve"> PAGEREF _Toc56610883 \h </w:instrText>
+              <w:instrText xml:space="preserve"> PAGEREF _Toc56612993 \h </w:instrText>
             </w:r>
             <w:r>
               <w:rPr>
@@ -2962,7 +2962,7 @@
               <w:noProof/>
             </w:rPr>
           </w:pPr>
-          <w:hyperlink w:anchor="_Toc56610884" w:history="1">
+          <w:hyperlink w:anchor="_Toc56612994" w:history="1">
             <w:r>
               <w:rPr>
                 <w:rStyle w:val="Hyperlink"/>
@@ -2988,7 +2988,7 @@
                 <w:noProof/>
                 <w:webHidden/>
               </w:rPr>
-              <w:instrText xml:space="preserve"> PAGEREF _Toc56610884 \h </w:instrText>
+              <w:instrText xml:space="preserve"> PAGEREF _Toc56612994 \h </w:instrText>
             </w:r>
             <w:r>
               <w:rPr>
@@ -3031,7 +3031,7 @@
               <w:noProof/>
             </w:rPr>
           </w:pPr>
-          <w:hyperlink w:anchor="_Toc56610885" w:history="1">
+          <w:hyperlink w:anchor="_Toc56612995" w:history="1">
             <w:r>
               <w:rPr>
                 <w:rStyle w:val="Hyperlink"/>
@@ -3071,7 +3071,7 @@
                 <w:noProof/>
                 <w:webHidden/>
               </w:rPr>
-              <w:instrText xml:space="preserve"> PAGEREF _Toc56610885 \h </w:instrText>
+              <w:instrText xml:space="preserve"> PAGEREF _Toc56612995 \h </w:instrText>
             </w:r>
             <w:r>
               <w:rPr>
@@ -3110,7 +3110,7 @@
               <w:noProof/>
             </w:rPr>
           </w:pPr>
-          <w:hyperlink w:anchor="_Toc56610886" w:history="1">
+          <w:hyperlink w:anchor="_Toc56612996" w:history="1">
             <w:r>
               <w:rPr>
                 <w:rStyle w:val="Hyperlink"/>
@@ -3136,7 +3136,7 @@
                 <w:noProof/>
                 <w:webHidden/>
               </w:rPr>
-              <w:instrText xml:space="preserve"> PAGEREF _Toc56610886 \h </w:instrText>
+              <w:instrText xml:space="preserve"> PAGEREF _Toc56612996 \h </w:instrText>
             </w:r>
             <w:r>
               <w:rPr>
@@ -3175,7 +3175,7 @@
               <w:noProof/>
             </w:rPr>
           </w:pPr>
-          <w:hyperlink w:anchor="_Toc56610887" w:history="1">
+          <w:hyperlink w:anchor="_Toc56612997" w:history="1">
             <w:r>
               <w:rPr>
                 <w:rStyle w:val="Hyperlink"/>
@@ -3202,7 +3202,7 @@
                 <w:noProof/>
                 <w:webHidden/>
               </w:rPr>
-              <w:instrText xml:space="preserve"> PAGEREF _Toc56610887 \h </w:instrText>
+              <w:instrText xml:space="preserve"> PAGEREF _Toc56612997 \h </w:instrText>
             </w:r>
             <w:r>
               <w:rPr>
@@ -3241,7 +3241,7 @@
               <w:noProof/>
             </w:rPr>
           </w:pPr>
-          <w:hyperlink w:anchor="_Toc56610888" w:history="1">
+          <w:hyperlink w:anchor="_Toc56612998" w:history="1">
             <w:r>
               <w:rPr>
                 <w:rStyle w:val="Hyperlink"/>
@@ -3268,7 +3268,7 @@
                 <w:noProof/>
                 <w:webHidden/>
               </w:rPr>
-              <w:instrText xml:space="preserve"> PAGEREF _Toc56610888 \h </w:instrText>
+              <w:instrText xml:space="preserve"> PAGEREF _Toc56612998 \h </w:instrText>
             </w:r>
             <w:r>
               <w:rPr>
@@ -3307,7 +3307,7 @@
               <w:noProof/>
             </w:rPr>
           </w:pPr>
-          <w:hyperlink w:anchor="_Toc56610889" w:history="1">
+          <w:hyperlink w:anchor="_Toc56612999" w:history="1">
             <w:r>
               <w:rPr>
                 <w:rStyle w:val="Hyperlink"/>
@@ -3334,7 +3334,7 @@
                 <w:noProof/>
                 <w:webHidden/>
               </w:rPr>
-              <w:instrText xml:space="preserve"> PAGEREF _Toc56610889 \h </w:instrText>
+              <w:instrText xml:space="preserve"> PAGEREF _Toc56612999 \h </w:instrText>
             </w:r>
             <w:r>
               <w:rPr>
@@ -3376,7 +3376,7 @@
               <w:noProof/>
             </w:rPr>
           </w:pPr>
-          <w:hyperlink w:anchor="_Toc56610890" w:history="1">
+          <w:hyperlink w:anchor="_Toc56613000" w:history="1">
             <w:r>
               <w:rPr>
                 <w:rStyle w:val="Hyperlink"/>
@@ -3415,7 +3415,7 @@
                 <w:noProof/>
                 <w:webHidden/>
               </w:rPr>
-              <w:instrText xml:space="preserve"> PAGEREF _Toc56610890 \h </w:instrText>
+              <w:instrText xml:space="preserve"> PAGEREF _Toc56613000 \h </w:instrText>
             </w:r>
             <w:r>
               <w:rPr>
@@ -3457,7 +3457,7 @@
               <w:noProof/>
             </w:rPr>
           </w:pPr>
-          <w:hyperlink w:anchor="_Toc56610891" w:history="1">
+          <w:hyperlink w:anchor="_Toc56613001" w:history="1">
             <w:r>
               <w:rPr>
                 <w:rStyle w:val="Hyperlink"/>
@@ -3496,7 +3496,7 @@
                 <w:noProof/>
                 <w:webHidden/>
               </w:rPr>
-              <w:instrText xml:space="preserve"> PAGEREF _Toc56610891 \h </w:instrText>
+              <w:instrText xml:space="preserve"> PAGEREF _Toc56613001 \h </w:instrText>
             </w:r>
             <w:r>
               <w:rPr>
@@ -3535,7 +3535,7 @@
               <w:noProof/>
             </w:rPr>
           </w:pPr>
-          <w:hyperlink w:anchor="_Toc56610892" w:history="1">
+          <w:hyperlink w:anchor="_Toc56613002" w:history="1">
             <w:r>
               <w:rPr>
                 <w:rStyle w:val="Hyperlink"/>
@@ -3562,7 +3562,7 @@
                 <w:noProof/>
                 <w:webHidden/>
               </w:rPr>
-              <w:instrText xml:space="preserve"> PAGEREF _Toc56610892 \h </w:instrText>
+              <w:instrText xml:space="preserve"> PAGEREF _Toc56613002 \h </w:instrText>
             </w:r>
             <w:r>
               <w:rPr>
@@ -3601,7 +3601,7 @@
               <w:noProof/>
             </w:rPr>
           </w:pPr>
-          <w:hyperlink w:anchor="_Toc56610893" w:history="1">
+          <w:hyperlink w:anchor="_Toc56613003" w:history="1">
             <w:r>
               <w:rPr>
                 <w:rStyle w:val="Hyperlink"/>
@@ -3627,7 +3627,7 @@
                 <w:noProof/>
                 <w:webHidden/>
               </w:rPr>
-              <w:instrText xml:space="preserve"> PAGEREF _Toc56610893 \h </w:instrText>
+              <w:instrText xml:space="preserve"> PAGEREF _Toc56613003 \h </w:instrText>
             </w:r>
             <w:r>
               <w:rPr>
@@ -3666,7 +3666,7 @@
               <w:noProof/>
             </w:rPr>
           </w:pPr>
-          <w:hyperlink w:anchor="_Toc56610894" w:history="1">
+          <w:hyperlink w:anchor="_Toc56613004" w:history="1">
             <w:r>
               <w:rPr>
                 <w:rStyle w:val="Hyperlink"/>
@@ -3693,7 +3693,7 @@
                 <w:noProof/>
                 <w:webHidden/>
               </w:rPr>
-              <w:instrText xml:space="preserve"> PAGEREF _Toc56610894 \h </w:instrText>
+              <w:instrText xml:space="preserve"> PAGEREF _Toc56613004 \h </w:instrText>
             </w:r>
             <w:r>
               <w:rPr>
@@ -3732,7 +3732,7 @@
               <w:noProof/>
             </w:rPr>
           </w:pPr>
-          <w:hyperlink w:anchor="_Toc56610895" w:history="1">
+          <w:hyperlink w:anchor="_Toc56613005" w:history="1">
             <w:r>
               <w:rPr>
                 <w:rStyle w:val="Hyperlink"/>
@@ -3759,7 +3759,7 @@
                 <w:noProof/>
                 <w:webHidden/>
               </w:rPr>
-              <w:instrText xml:space="preserve"> PAGEREF _Toc56610895 \h </w:instrText>
+              <w:instrText xml:space="preserve"> PAGEREF _Toc56613005 \h </w:instrText>
             </w:r>
             <w:r>
               <w:rPr>
@@ -3798,7 +3798,7 @@
               <w:noProof/>
             </w:rPr>
           </w:pPr>
-          <w:hyperlink w:anchor="_Toc56610896" w:history="1">
+          <w:hyperlink w:anchor="_Toc56613006" w:history="1">
             <w:r>
               <w:rPr>
                 <w:rStyle w:val="Hyperlink"/>
@@ -3825,7 +3825,7 @@
                 <w:noProof/>
                 <w:webHidden/>
               </w:rPr>
-              <w:instrText xml:space="preserve"> PAGEREF _Toc56610896 \h </w:instrText>
+              <w:instrText xml:space="preserve"> PAGEREF _Toc56613006 \h </w:instrText>
             </w:r>
             <w:r>
               <w:rPr>
@@ -3864,7 +3864,7 @@
               <w:noProof/>
             </w:rPr>
           </w:pPr>
-          <w:hyperlink w:anchor="_Toc56610897" w:history="1">
+          <w:hyperlink w:anchor="_Toc56613007" w:history="1">
             <w:r>
               <w:rPr>
                 <w:rStyle w:val="Hyperlink"/>
@@ -3891,7 +3891,7 @@
                 <w:noProof/>
                 <w:webHidden/>
               </w:rPr>
-              <w:instrText xml:space="preserve"> PAGEREF _Toc56610897 \h </w:instrText>
+              <w:instrText xml:space="preserve"> PAGEREF _Toc56613007 \h </w:instrText>
             </w:r>
             <w:r>
               <w:rPr>
@@ -3930,7 +3930,7 @@
               <w:noProof/>
             </w:rPr>
           </w:pPr>
-          <w:hyperlink w:anchor="_Toc56610898" w:history="1">
+          <w:hyperlink w:anchor="_Toc56613008" w:history="1">
             <w:r>
               <w:rPr>
                 <w:rStyle w:val="Hyperlink"/>
@@ -3957,7 +3957,7 @@
                 <w:noProof/>
                 <w:webHidden/>
               </w:rPr>
-              <w:instrText xml:space="preserve"> PAGEREF _Toc56610898 \h </w:instrText>
+              <w:instrText xml:space="preserve"> PAGEREF _Toc56613008 \h </w:instrText>
             </w:r>
             <w:r>
               <w:rPr>
@@ -3996,7 +3996,7 @@
               <w:noProof/>
             </w:rPr>
           </w:pPr>
-          <w:hyperlink w:anchor="_Toc56610899" w:history="1">
+          <w:hyperlink w:anchor="_Toc56613009" w:history="1">
             <w:r>
               <w:rPr>
                 <w:rStyle w:val="Hyperlink"/>
@@ -4023,7 +4023,7 @@
                 <w:noProof/>
                 <w:webHidden/>
               </w:rPr>
-              <w:instrText xml:space="preserve"> PAGEREF _Toc56610899 \h </w:instrText>
+              <w:instrText xml:space="preserve"> PAGEREF _Toc56613009 \h </w:instrText>
             </w:r>
             <w:r>
               <w:rPr>
@@ -4062,7 +4062,7 @@
               <w:noProof/>
             </w:rPr>
           </w:pPr>
-          <w:hyperlink w:anchor="_Toc56610900" w:history="1">
+          <w:hyperlink w:anchor="_Toc56613010" w:history="1">
             <w:r>
               <w:rPr>
                 <w:rStyle w:val="Hyperlink"/>
@@ -4089,7 +4089,7 @@
                 <w:noProof/>
                 <w:webHidden/>
               </w:rPr>
-              <w:instrText xml:space="preserve"> PAGEREF _Toc56610900 \h </w:instrText>
+              <w:instrText xml:space="preserve"> PAGEREF _Toc56613010 \h </w:instrText>
             </w:r>
             <w:r>
               <w:rPr>
@@ -4128,7 +4128,7 @@
               <w:noProof/>
             </w:rPr>
           </w:pPr>
-          <w:hyperlink w:anchor="_Toc56610901" w:history="1">
+          <w:hyperlink w:anchor="_Toc56613011" w:history="1">
             <w:r>
               <w:rPr>
                 <w:rStyle w:val="Hyperlink"/>
@@ -4154,7 +4154,7 @@
                 <w:noProof/>
                 <w:webHidden/>
               </w:rPr>
-              <w:instrText xml:space="preserve"> PAGEREF _Toc56610901 \h </w:instrText>
+              <w:instrText xml:space="preserve"> PAGEREF _Toc56613011 \h </w:instrText>
             </w:r>
             <w:r>
               <w:rPr>
@@ -4193,7 +4193,7 @@
               <w:noProof/>
             </w:rPr>
           </w:pPr>
-          <w:hyperlink w:anchor="_Toc56610902" w:history="1">
+          <w:hyperlink w:anchor="_Toc56613012" w:history="1">
             <w:r>
               <w:rPr>
                 <w:rStyle w:val="Hyperlink"/>
@@ -4219,7 +4219,7 @@
                 <w:noProof/>
                 <w:webHidden/>
               </w:rPr>
-              <w:instrText xml:space="preserve"> PAGEREF _Toc56610902 \h </w:instrText>
+              <w:instrText xml:space="preserve"> PAGEREF _Toc56613012 \h </w:instrText>
             </w:r>
             <w:r>
               <w:rPr>
@@ -4258,7 +4258,7 @@
               <w:noProof/>
             </w:rPr>
           </w:pPr>
-          <w:hyperlink w:anchor="_Toc56610903" w:history="1">
+          <w:hyperlink w:anchor="_Toc56613013" w:history="1">
             <w:r>
               <w:rPr>
                 <w:rStyle w:val="Hyperlink"/>
@@ -4285,7 +4285,7 @@
                 <w:noProof/>
                 <w:webHidden/>
               </w:rPr>
-              <w:instrText xml:space="preserve"> PAGEREF _Toc56610903 \h </w:instrText>
+              <w:instrText xml:space="preserve"> PAGEREF _Toc56613013 \h </w:instrText>
             </w:r>
             <w:r>
               <w:rPr>
@@ -4324,7 +4324,7 @@
               <w:noProof/>
             </w:rPr>
           </w:pPr>
-          <w:hyperlink w:anchor="_Toc56610904" w:history="1">
+          <w:hyperlink w:anchor="_Toc56613014" w:history="1">
             <w:r>
               <w:rPr>
                 <w:rStyle w:val="Hyperlink"/>
@@ -4351,7 +4351,7 @@
                 <w:noProof/>
                 <w:webHidden/>
               </w:rPr>
-              <w:instrText xml:space="preserve"> PAGEREF _Toc56610904 \h </w:instrText>
+              <w:instrText xml:space="preserve"> PAGEREF _Toc56613014 \h </w:instrText>
             </w:r>
             <w:r>
               <w:rPr>
@@ -4390,7 +4390,7 @@
               <w:noProof/>
             </w:rPr>
           </w:pPr>
-          <w:hyperlink w:anchor="_Toc56610905" w:history="1">
+          <w:hyperlink w:anchor="_Toc56613015" w:history="1">
             <w:r>
               <w:rPr>
                 <w:rStyle w:val="Hyperlink"/>
@@ -4416,7 +4416,7 @@
                 <w:noProof/>
                 <w:webHidden/>
               </w:rPr>
-              <w:instrText xml:space="preserve"> PAGEREF _Toc56610905 \h </w:instrText>
+              <w:instrText xml:space="preserve"> PAGEREF _Toc56613015 \h </w:instrText>
             </w:r>
             <w:r>
               <w:rPr>
@@ -4455,7 +4455,7 @@
               <w:noProof/>
             </w:rPr>
           </w:pPr>
-          <w:hyperlink w:anchor="_Toc56610906" w:history="1">
+          <w:hyperlink w:anchor="_Toc56613016" w:history="1">
             <w:r>
               <w:rPr>
                 <w:rStyle w:val="Hyperlink"/>
@@ -4481,7 +4481,7 @@
                 <w:noProof/>
                 <w:webHidden/>
               </w:rPr>
-              <w:instrText xml:space="preserve"> PAGEREF _Toc56610906 \h </w:instrText>
+              <w:instrText xml:space="preserve"> PAGEREF _Toc56613016 \h </w:instrText>
             </w:r>
             <w:r>
               <w:rPr>
@@ -4520,7 +4520,7 @@
               <w:noProof/>
             </w:rPr>
           </w:pPr>
-          <w:hyperlink w:anchor="_Toc56610907" w:history="1">
+          <w:hyperlink w:anchor="_Toc56613017" w:history="1">
             <w:r>
               <w:rPr>
                 <w:rStyle w:val="Hyperlink"/>
@@ -4546,7 +4546,7 @@
                 <w:noProof/>
                 <w:webHidden/>
               </w:rPr>
-              <w:instrText xml:space="preserve"> PAGEREF _Toc56610907 \h </w:instrText>
+              <w:instrText xml:space="preserve"> PAGEREF _Toc56613017 \h </w:instrText>
             </w:r>
             <w:r>
               <w:rPr>
@@ -4585,7 +4585,7 @@
               <w:noProof/>
             </w:rPr>
           </w:pPr>
-          <w:hyperlink w:anchor="_Toc56610908" w:history="1">
+          <w:hyperlink w:anchor="_Toc56613018" w:history="1">
             <w:r>
               <w:rPr>
                 <w:rStyle w:val="Hyperlink"/>
@@ -4612,7 +4612,7 @@
                 <w:noProof/>
                 <w:webHidden/>
               </w:rPr>
-              <w:instrText xml:space="preserve"> PAGEREF _Toc56610908 \h </w:instrText>
+              <w:instrText xml:space="preserve"> PAGEREF _Toc56613018 \h </w:instrText>
             </w:r>
             <w:r>
               <w:rPr>
@@ -4655,7 +4655,7 @@
               <w:noProof/>
             </w:rPr>
           </w:pPr>
-          <w:hyperlink w:anchor="_Toc56610909" w:history="1">
+          <w:hyperlink w:anchor="_Toc56613019" w:history="1">
             <w:r>
               <w:rPr>
                 <w:rStyle w:val="Hyperlink"/>
@@ -4695,7 +4695,7 @@
                 <w:noProof/>
                 <w:webHidden/>
               </w:rPr>
-              <w:instrText xml:space="preserve"> PAGEREF _Toc56610909 \h </w:instrText>
+              <w:instrText xml:space="preserve"> PAGEREF _Toc56613019 \h </w:instrText>
             </w:r>
             <w:r>
               <w:rPr>
@@ -4734,7 +4734,7 @@
               <w:noProof/>
             </w:rPr>
           </w:pPr>
-          <w:hyperlink w:anchor="_Toc56610910" w:history="1">
+          <w:hyperlink w:anchor="_Toc56613020" w:history="1">
             <w:r>
               <w:rPr>
                 <w:rStyle w:val="Hyperlink"/>
@@ -4760,7 +4760,7 @@
                 <w:noProof/>
                 <w:webHidden/>
               </w:rPr>
-              <w:instrText xml:space="preserve"> PAGEREF _Toc56610910 \h </w:instrText>
+              <w:instrText xml:space="preserve"> PAGEREF _Toc56613020 \h </w:instrText>
             </w:r>
             <w:r>
               <w:rPr>
@@ -4799,7 +4799,7 @@
               <w:noProof/>
             </w:rPr>
           </w:pPr>
-          <w:hyperlink w:anchor="_Toc56610911" w:history="1">
+          <w:hyperlink w:anchor="_Toc56613021" w:history="1">
             <w:r>
               <w:rPr>
                 <w:rStyle w:val="Hyperlink"/>
@@ -4825,7 +4825,7 @@
                 <w:noProof/>
                 <w:webHidden/>
               </w:rPr>
-              <w:instrText xml:space="preserve"> PAGEREF _Toc56610911 \h </w:instrText>
+              <w:instrText xml:space="preserve"> PAGEREF _Toc56613021 \h </w:instrText>
             </w:r>
             <w:r>
               <w:rPr>
@@ -4864,7 +4864,7 @@
               <w:noProof/>
             </w:rPr>
           </w:pPr>
-          <w:hyperlink w:anchor="_Toc56610912" w:history="1">
+          <w:hyperlink w:anchor="_Toc56613022" w:history="1">
             <w:r>
               <w:rPr>
                 <w:rStyle w:val="Hyperlink"/>
@@ -4890,7 +4890,7 @@
                 <w:noProof/>
                 <w:webHidden/>
               </w:rPr>
-              <w:instrText xml:space="preserve"> PAGEREF _Toc56610912 \h </w:instrText>
+              <w:instrText xml:space="preserve"> PAGEREF _Toc56613022 \h </w:instrText>
             </w:r>
             <w:r>
               <w:rPr>
@@ -4929,7 +4929,7 @@
               <w:noProof/>
             </w:rPr>
           </w:pPr>
-          <w:hyperlink w:anchor="_Toc56610913" w:history="1">
+          <w:hyperlink w:anchor="_Toc56613023" w:history="1">
             <w:r>
               <w:rPr>
                 <w:rStyle w:val="Hyperlink"/>
@@ -4955,7 +4955,7 @@
                 <w:noProof/>
                 <w:webHidden/>
               </w:rPr>
-              <w:instrText xml:space="preserve"> PAGEREF _Toc56610913 \h </w:instrText>
+              <w:instrText xml:space="preserve"> PAGEREF _Toc56613023 \h </w:instrText>
             </w:r>
             <w:r>
               <w:rPr>
@@ -4994,7 +4994,7 @@
               <w:noProof/>
             </w:rPr>
           </w:pPr>
-          <w:hyperlink w:anchor="_Toc56610914" w:history="1">
+          <w:hyperlink w:anchor="_Toc56613024" w:history="1">
             <w:r>
               <w:rPr>
                 <w:rStyle w:val="Hyperlink"/>
@@ -5020,7 +5020,7 @@
                 <w:noProof/>
                 <w:webHidden/>
               </w:rPr>
-              <w:instrText xml:space="preserve"> PAGEREF _Toc56610914 \h </w:instrText>
+              <w:instrText xml:space="preserve"> PAGEREF _Toc56613024 \h </w:instrText>
             </w:r>
             <w:r>
               <w:rPr>
@@ -5059,7 +5059,7 @@
               <w:noProof/>
             </w:rPr>
           </w:pPr>
-          <w:hyperlink w:anchor="_Toc56610915" w:history="1">
+          <w:hyperlink w:anchor="_Toc56613025" w:history="1">
             <w:r>
               <w:rPr>
                 <w:rStyle w:val="Hyperlink"/>
@@ -5085,7 +5085,7 @@
                 <w:noProof/>
                 <w:webHidden/>
               </w:rPr>
-              <w:instrText xml:space="preserve"> PAGEREF _Toc56610915 \h </w:instrText>
+              <w:instrText xml:space="preserve"> PAGEREF _Toc56613025 \h </w:instrText>
             </w:r>
             <w:r>
               <w:rPr>
@@ -5124,7 +5124,7 @@
               <w:noProof/>
             </w:rPr>
           </w:pPr>
-          <w:hyperlink w:anchor="_Toc56610916" w:history="1">
+          <w:hyperlink w:anchor="_Toc56613026" w:history="1">
             <w:r>
               <w:rPr>
                 <w:rStyle w:val="Hyperlink"/>
@@ -5150,7 +5150,7 @@
                 <w:noProof/>
                 <w:webHidden/>
               </w:rPr>
-              <w:instrText xml:space="preserve"> PAGEREF _Toc56610916 \h </w:instrText>
+              <w:instrText xml:space="preserve"> PAGEREF _Toc56613026 \h </w:instrText>
             </w:r>
             <w:r>
               <w:rPr>
@@ -5189,7 +5189,7 @@
               <w:noProof/>
             </w:rPr>
           </w:pPr>
-          <w:hyperlink w:anchor="_Toc56610917" w:history="1">
+          <w:hyperlink w:anchor="_Toc56613027" w:history="1">
             <w:r>
               <w:rPr>
                 <w:rStyle w:val="Hyperlink"/>
@@ -5215,7 +5215,7 @@
                 <w:noProof/>
                 <w:webHidden/>
               </w:rPr>
-              <w:instrText xml:space="preserve"> PAGEREF _Toc56610917 \h </w:instrText>
+              <w:instrText xml:space="preserve"> PAGEREF _Toc56613027 \h </w:instrText>
             </w:r>
             <w:r>
               <w:rPr>
@@ -5254,7 +5254,7 @@
               <w:noProof/>
             </w:rPr>
           </w:pPr>
-          <w:hyperlink w:anchor="_Toc56610918" w:history="1">
+          <w:hyperlink w:anchor="_Toc56613028" w:history="1">
             <w:r>
               <w:rPr>
                 <w:rStyle w:val="Hyperlink"/>
@@ -5280,7 +5280,7 @@
                 <w:noProof/>
                 <w:webHidden/>
               </w:rPr>
-              <w:instrText xml:space="preserve"> PAGEREF _Toc56610918 \h </w:instrText>
+              <w:instrText xml:space="preserve"> PAGEREF _Toc56613028 \h </w:instrText>
             </w:r>
             <w:r>
               <w:rPr>
@@ -5319,7 +5319,7 @@
               <w:noProof/>
             </w:rPr>
           </w:pPr>
-          <w:hyperlink w:anchor="_Toc56610919" w:history="1">
+          <w:hyperlink w:anchor="_Toc56613029" w:history="1">
             <w:r>
               <w:rPr>
                 <w:rStyle w:val="Hyperlink"/>
@@ -5346,7 +5346,7 @@
                 <w:noProof/>
                 <w:webHidden/>
               </w:rPr>
-              <w:instrText xml:space="preserve"> PAGEREF _Toc56610919 \h </w:instrText>
+              <w:instrText xml:space="preserve"> PAGEREF _Toc56613029 \h </w:instrText>
             </w:r>
             <w:r>
               <w:rPr>
@@ -5385,7 +5385,7 @@
               <w:noProof/>
             </w:rPr>
           </w:pPr>
-          <w:hyperlink w:anchor="_Toc56610920" w:history="1">
+          <w:hyperlink w:anchor="_Toc56613030" w:history="1">
             <w:r>
               <w:rPr>
                 <w:rStyle w:val="Hyperlink"/>
@@ -5412,7 +5412,7 @@
                 <w:noProof/>
                 <w:webHidden/>
               </w:rPr>
-              <w:instrText xml:space="preserve"> PAGEREF _Toc56610920 \h </w:instrText>
+              <w:instrText xml:space="preserve"> PAGEREF _Toc56613030 \h </w:instrText>
             </w:r>
             <w:r>
               <w:rPr>
@@ -5451,7 +5451,7 @@
               <w:noProof/>
             </w:rPr>
           </w:pPr>
-          <w:hyperlink w:anchor="_Toc56610921" w:history="1">
+          <w:hyperlink w:anchor="_Toc56613031" w:history="1">
             <w:r>
               <w:rPr>
                 <w:rStyle w:val="Hyperlink"/>
@@ -5478,7 +5478,7 @@
                 <w:noProof/>
                 <w:webHidden/>
               </w:rPr>
-              <w:instrText xml:space="preserve"> PAGEREF _Toc56610921 \h </w:instrText>
+              <w:instrText xml:space="preserve"> PAGEREF _Toc56613031 \h </w:instrText>
             </w:r>
             <w:r>
               <w:rPr>
@@ -5517,7 +5517,7 @@
               <w:noProof/>
             </w:rPr>
           </w:pPr>
-          <w:hyperlink w:anchor="_Toc56610922" w:history="1">
+          <w:hyperlink w:anchor="_Toc56613032" w:history="1">
             <w:r>
               <w:rPr>
                 <w:rStyle w:val="Hyperlink"/>
@@ -5544,7 +5544,7 @@
                 <w:noProof/>
                 <w:webHidden/>
               </w:rPr>
-              <w:instrText xml:space="preserve"> PAGEREF _Toc56610922 \h </w:instrText>
+              <w:instrText xml:space="preserve"> PAGEREF _Toc56613032 \h </w:instrText>
             </w:r>
             <w:r>
               <w:rPr>
@@ -5583,7 +5583,7 @@
               <w:noProof/>
             </w:rPr>
           </w:pPr>
-          <w:hyperlink w:anchor="_Toc56610923" w:history="1">
+          <w:hyperlink w:anchor="_Toc56613033" w:history="1">
             <w:r>
               <w:rPr>
                 <w:rStyle w:val="Hyperlink"/>
@@ -5610,7 +5610,7 @@
                 <w:noProof/>
                 <w:webHidden/>
               </w:rPr>
-              <w:instrText xml:space="preserve"> PAGEREF _Toc56610923 \h </w:instrText>
+              <w:instrText xml:space="preserve"> PAGEREF _Toc56613033 \h </w:instrText>
             </w:r>
             <w:r>
               <w:rPr>
@@ -5649,7 +5649,7 @@
               <w:noProof/>
             </w:rPr>
           </w:pPr>
-          <w:hyperlink w:anchor="_Toc56610924" w:history="1">
+          <w:hyperlink w:anchor="_Toc56613034" w:history="1">
             <w:r>
               <w:rPr>
                 <w:rStyle w:val="Hyperlink"/>
@@ -5675,7 +5675,7 @@
                 <w:noProof/>
                 <w:webHidden/>
               </w:rPr>
-              <w:instrText xml:space="preserve"> PAGEREF _Toc56610924 \h </w:instrText>
+              <w:instrText xml:space="preserve"> PAGEREF _Toc56613034 \h </w:instrText>
             </w:r>
             <w:r>
               <w:rPr>
@@ -5695,7 +5695,7 @@
                 <w:noProof/>
                 <w:webHidden/>
               </w:rPr>
-              <w:t>38</w:t>
+              <w:t>39</w:t>
             </w:r>
             <w:r>
               <w:rPr>
@@ -5714,7 +5714,7 @@
               <w:noProof/>
             </w:rPr>
           </w:pPr>
-          <w:hyperlink w:anchor="_Toc56610925" w:history="1">
+          <w:hyperlink w:anchor="_Toc56613035" w:history="1">
             <w:r>
               <w:rPr>
                 <w:rStyle w:val="Hyperlink"/>
@@ -5741,7 +5741,7 @@
                 <w:noProof/>
                 <w:webHidden/>
               </w:rPr>
-              <w:instrText xml:space="preserve"> PAGEREF _Toc56610925 \h </w:instrText>
+              <w:instrText xml:space="preserve"> PAGEREF _Toc56613035 \h </w:instrText>
             </w:r>
             <w:r>
               <w:rPr>
@@ -5761,7 +5761,7 @@
                 <w:noProof/>
                 <w:webHidden/>
               </w:rPr>
-              <w:t>38</w:t>
+              <w:t>39</w:t>
             </w:r>
             <w:r>
               <w:rPr>
@@ -5780,7 +5780,7 @@
               <w:noProof/>
             </w:rPr>
           </w:pPr>
-          <w:hyperlink w:anchor="_Toc56610926" w:history="1">
+          <w:hyperlink w:anchor="_Toc56613036" w:history="1">
             <w:r>
               <w:rPr>
                 <w:rStyle w:val="Hyperlink"/>
@@ -5807,7 +5807,7 @@
                 <w:noProof/>
                 <w:webHidden/>
               </w:rPr>
-              <w:instrText xml:space="preserve"> PAGEREF _Toc56610926 \h </w:instrText>
+              <w:instrText xml:space="preserve"> PAGEREF _Toc56613036 \h </w:instrText>
             </w:r>
             <w:r>
               <w:rPr>
@@ -5827,7 +5827,7 @@
                 <w:noProof/>
                 <w:webHidden/>
               </w:rPr>
-              <w:t>38</w:t>
+              <w:t>39</w:t>
             </w:r>
             <w:r>
               <w:rPr>
@@ -5846,7 +5846,7 @@
               <w:noProof/>
             </w:rPr>
           </w:pPr>
-          <w:hyperlink w:anchor="_Toc56610927" w:history="1">
+          <w:hyperlink w:anchor="_Toc56613037" w:history="1">
             <w:r>
               <w:rPr>
                 <w:rStyle w:val="Hyperlink"/>
@@ -5873,7 +5873,7 @@
                 <w:noProof/>
                 <w:webHidden/>
               </w:rPr>
-              <w:instrText xml:space="preserve"> PAGEREF _Toc56610927 \h </w:instrText>
+              <w:instrText xml:space="preserve"> PAGEREF _Toc56613037 \h </w:instrText>
             </w:r>
             <w:r>
               <w:rPr>
@@ -5893,7 +5893,7 @@
                 <w:noProof/>
                 <w:webHidden/>
               </w:rPr>
-              <w:t>38</w:t>
+              <w:t>39</w:t>
             </w:r>
             <w:r>
               <w:rPr>
@@ -5912,7 +5912,7 @@
               <w:noProof/>
             </w:rPr>
           </w:pPr>
-          <w:hyperlink w:anchor="_Toc56610928" w:history="1">
+          <w:hyperlink w:anchor="_Toc56613038" w:history="1">
             <w:r>
               <w:rPr>
                 <w:rStyle w:val="Hyperlink"/>
@@ -5938,7 +5938,7 @@
                 <w:noProof/>
                 <w:webHidden/>
               </w:rPr>
-              <w:instrText xml:space="preserve"> PAGEREF _Toc56610928 \h </w:instrText>
+              <w:instrText xml:space="preserve"> PAGEREF _Toc56613038 \h </w:instrText>
             </w:r>
             <w:r>
               <w:rPr>
@@ -5958,7 +5958,7 @@
                 <w:noProof/>
                 <w:webHidden/>
               </w:rPr>
-              <w:t>38</w:t>
+              <w:t>40</w:t>
             </w:r>
             <w:r>
               <w:rPr>
@@ -5977,7 +5977,7 @@
               <w:noProof/>
             </w:rPr>
           </w:pPr>
-          <w:hyperlink w:anchor="_Toc56610929" w:history="1">
+          <w:hyperlink w:anchor="_Toc56613039" w:history="1">
             <w:r>
               <w:rPr>
                 <w:rStyle w:val="Hyperlink"/>
@@ -6004,7 +6004,7 @@
                 <w:noProof/>
                 <w:webHidden/>
               </w:rPr>
-              <w:instrText xml:space="preserve"> PAGEREF _Toc56610929 \h </w:instrText>
+              <w:instrText xml:space="preserve"> PAGEREF _Toc56613039 \h </w:instrText>
             </w:r>
             <w:r>
               <w:rPr>
@@ -6024,7 +6024,7 @@
                 <w:noProof/>
                 <w:webHidden/>
               </w:rPr>
-              <w:t>38</w:t>
+              <w:t>40</w:t>
             </w:r>
             <w:r>
               <w:rPr>
@@ -6043,7 +6043,7 @@
               <w:noProof/>
             </w:rPr>
           </w:pPr>
-          <w:hyperlink w:anchor="_Toc56610930" w:history="1">
+          <w:hyperlink w:anchor="_Toc56613040" w:history="1">
             <w:r>
               <w:rPr>
                 <w:rStyle w:val="Hyperlink"/>
@@ -6070,7 +6070,7 @@
                 <w:noProof/>
                 <w:webHidden/>
               </w:rPr>
-              <w:instrText xml:space="preserve"> PAGEREF _Toc56610930 \h </w:instrText>
+              <w:instrText xml:space="preserve"> PAGEREF _Toc56613040 \h </w:instrText>
             </w:r>
             <w:r>
               <w:rPr>
@@ -6090,7 +6090,7 @@
                 <w:noProof/>
                 <w:webHidden/>
               </w:rPr>
-              <w:t>38</w:t>
+              <w:t>40</w:t>
             </w:r>
             <w:r>
               <w:rPr>
@@ -6109,7 +6109,7 @@
               <w:noProof/>
             </w:rPr>
           </w:pPr>
-          <w:hyperlink w:anchor="_Toc56610931" w:history="1">
+          <w:hyperlink w:anchor="_Toc56613041" w:history="1">
             <w:r>
               <w:rPr>
                 <w:rStyle w:val="Hyperlink"/>
@@ -6135,7 +6135,7 @@
                 <w:noProof/>
                 <w:webHidden/>
               </w:rPr>
-              <w:instrText xml:space="preserve"> PAGEREF _Toc56610931 \h </w:instrText>
+              <w:instrText xml:space="preserve"> PAGEREF _Toc56613041 \h </w:instrText>
             </w:r>
             <w:r>
               <w:rPr>
@@ -6155,7 +6155,7 @@
                 <w:noProof/>
                 <w:webHidden/>
               </w:rPr>
-              <w:t>38</w:t>
+              <w:t>40</w:t>
             </w:r>
             <w:r>
               <w:rPr>
@@ -6178,7 +6178,7 @@
               <w:noProof/>
             </w:rPr>
           </w:pPr>
-          <w:hyperlink w:anchor="_Toc56610932" w:history="1">
+          <w:hyperlink w:anchor="_Toc56613042" w:history="1">
             <w:r>
               <w:rPr>
                 <w:rStyle w:val="Hyperlink"/>
@@ -6218,7 +6218,7 @@
                 <w:noProof/>
                 <w:webHidden/>
               </w:rPr>
-              <w:instrText xml:space="preserve"> PAGEREF _Toc56610932 \h </w:instrText>
+              <w:instrText xml:space="preserve"> PAGEREF _Toc56613042 \h </w:instrText>
             </w:r>
             <w:r>
               <w:rPr>
@@ -6238,7 +6238,7 @@
                 <w:noProof/>
                 <w:webHidden/>
               </w:rPr>
-              <w:t>39</w:t>
+              <w:t>41</w:t>
             </w:r>
             <w:r>
               <w:rPr>
@@ -6257,7 +6257,7 @@
               <w:noProof/>
             </w:rPr>
           </w:pPr>
-          <w:hyperlink w:anchor="_Toc56610933" w:history="1">
+          <w:hyperlink w:anchor="_Toc56613043" w:history="1">
             <w:r>
               <w:rPr>
                 <w:rStyle w:val="Hyperlink"/>
@@ -6283,7 +6283,7 @@
                 <w:noProof/>
                 <w:webHidden/>
               </w:rPr>
-              <w:instrText xml:space="preserve"> PAGEREF _Toc56610933 \h </w:instrText>
+              <w:instrText xml:space="preserve"> PAGEREF _Toc56613043 \h </w:instrText>
             </w:r>
             <w:r>
               <w:rPr>
@@ -6303,7 +6303,7 @@
                 <w:noProof/>
                 <w:webHidden/>
               </w:rPr>
-              <w:t>39</w:t>
+              <w:t>41</w:t>
             </w:r>
             <w:r>
               <w:rPr>
@@ -6322,7 +6322,7 @@
               <w:noProof/>
             </w:rPr>
           </w:pPr>
-          <w:hyperlink w:anchor="_Toc56610934" w:history="1">
+          <w:hyperlink w:anchor="_Toc56613044" w:history="1">
             <w:r>
               <w:rPr>
                 <w:rStyle w:val="Hyperlink"/>
@@ -6349,7 +6349,7 @@
                 <w:noProof/>
                 <w:webHidden/>
               </w:rPr>
-              <w:instrText xml:space="preserve"> PAGEREF _Toc56610934 \h </w:instrText>
+              <w:instrText xml:space="preserve"> PAGEREF _Toc56613044 \h </w:instrText>
             </w:r>
             <w:r>
               <w:rPr>
@@ -6369,7 +6369,7 @@
                 <w:noProof/>
                 <w:webHidden/>
               </w:rPr>
-              <w:t>39</w:t>
+              <w:t>41</w:t>
             </w:r>
             <w:r>
               <w:rPr>
@@ -6391,7 +6391,7 @@
               <w:noProof/>
             </w:rPr>
           </w:pPr>
-          <w:hyperlink w:anchor="_Toc56610935" w:history="1">
+          <w:hyperlink w:anchor="_Toc56613045" w:history="1">
             <w:r>
               <w:rPr>
                 <w:rStyle w:val="Hyperlink"/>
@@ -6430,7 +6430,7 @@
                 <w:noProof/>
                 <w:webHidden/>
               </w:rPr>
-              <w:instrText xml:space="preserve"> PAGEREF _Toc56610935 \h </w:instrText>
+              <w:instrText xml:space="preserve"> PAGEREF _Toc56613045 \h </w:instrText>
             </w:r>
             <w:r>
               <w:rPr>
@@ -6450,7 +6450,7 @@
                 <w:noProof/>
                 <w:webHidden/>
               </w:rPr>
-              <w:t>39</w:t>
+              <w:t>41</w:t>
             </w:r>
             <w:r>
               <w:rPr>
@@ -6472,7 +6472,7 @@
               <w:noProof/>
             </w:rPr>
           </w:pPr>
-          <w:hyperlink w:anchor="_Toc56610936" w:history="1">
+          <w:hyperlink w:anchor="_Toc56613046" w:history="1">
             <w:r>
               <w:rPr>
                 <w:rStyle w:val="Hyperlink"/>
@@ -6511,7 +6511,7 @@
                 <w:noProof/>
                 <w:webHidden/>
               </w:rPr>
-              <w:instrText xml:space="preserve"> PAGEREF _Toc56610936 \h </w:instrText>
+              <w:instrText xml:space="preserve"> PAGEREF _Toc56613046 \h </w:instrText>
             </w:r>
             <w:r>
               <w:rPr>
@@ -6531,7 +6531,7 @@
                 <w:noProof/>
                 <w:webHidden/>
               </w:rPr>
-              <w:t>39</w:t>
+              <w:t>41</w:t>
             </w:r>
             <w:r>
               <w:rPr>
@@ -6550,7 +6550,7 @@
               <w:noProof/>
             </w:rPr>
           </w:pPr>
-          <w:hyperlink w:anchor="_Toc56610937" w:history="1">
+          <w:hyperlink w:anchor="_Toc56613047" w:history="1">
             <w:r>
               <w:rPr>
                 <w:rStyle w:val="Hyperlink"/>
@@ -6577,7 +6577,7 @@
                 <w:noProof/>
                 <w:webHidden/>
               </w:rPr>
-              <w:instrText xml:space="preserve"> PAGEREF _Toc56610937 \h </w:instrText>
+              <w:instrText xml:space="preserve"> PAGEREF _Toc56613047 \h </w:instrText>
             </w:r>
             <w:r>
               <w:rPr>
@@ -6597,7 +6597,7 @@
                 <w:noProof/>
                 <w:webHidden/>
               </w:rPr>
-              <w:t>40</w:t>
+              <w:t>42</w:t>
             </w:r>
             <w:r>
               <w:rPr>
@@ -6616,7 +6616,7 @@
               <w:noProof/>
             </w:rPr>
           </w:pPr>
-          <w:hyperlink w:anchor="_Toc56610938" w:history="1">
+          <w:hyperlink w:anchor="_Toc56613048" w:history="1">
             <w:r>
               <w:rPr>
                 <w:rStyle w:val="Hyperlink"/>
@@ -6643,7 +6643,7 @@
                 <w:noProof/>
                 <w:webHidden/>
               </w:rPr>
-              <w:instrText xml:space="preserve"> PAGEREF _Toc56610938 \h </w:instrText>
+              <w:instrText xml:space="preserve"> PAGEREF _Toc56613048 \h </w:instrText>
             </w:r>
             <w:r>
               <w:rPr>
@@ -6663,7 +6663,7 @@
                 <w:noProof/>
                 <w:webHidden/>
               </w:rPr>
-              <w:t>40</w:t>
+              <w:t>42</w:t>
             </w:r>
             <w:r>
               <w:rPr>
@@ -6682,7 +6682,7 @@
               <w:noProof/>
             </w:rPr>
           </w:pPr>
-          <w:hyperlink w:anchor="_Toc56610939" w:history="1">
+          <w:hyperlink w:anchor="_Toc56613049" w:history="1">
             <w:r>
               <w:rPr>
                 <w:rStyle w:val="Hyperlink"/>
@@ -6709,7 +6709,7 @@
                 <w:noProof/>
                 <w:webHidden/>
               </w:rPr>
-              <w:instrText xml:space="preserve"> PAGEREF _Toc56610939 \h </w:instrText>
+              <w:instrText xml:space="preserve"> PAGEREF _Toc56613049 \h </w:instrText>
             </w:r>
             <w:r>
               <w:rPr>
@@ -6729,7 +6729,7 @@
                 <w:noProof/>
                 <w:webHidden/>
               </w:rPr>
-              <w:t>40</w:t>
+              <w:t>42</w:t>
             </w:r>
             <w:r>
               <w:rPr>
@@ -6748,7 +6748,7 @@
               <w:noProof/>
             </w:rPr>
           </w:pPr>
-          <w:hyperlink w:anchor="_Toc56610940" w:history="1">
+          <w:hyperlink w:anchor="_Toc56613050" w:history="1">
             <w:r>
               <w:rPr>
                 <w:rStyle w:val="Hyperlink"/>
@@ -6774,7 +6774,7 @@
                 <w:noProof/>
                 <w:webHidden/>
               </w:rPr>
-              <w:instrText xml:space="preserve"> PAGEREF _Toc56610940 \h </w:instrText>
+              <w:instrText xml:space="preserve"> PAGEREF _Toc56613050 \h </w:instrText>
             </w:r>
             <w:r>
               <w:rPr>
@@ -6794,7 +6794,7 @@
                 <w:noProof/>
                 <w:webHidden/>
               </w:rPr>
-              <w:t>40</w:t>
+              <w:t>42</w:t>
             </w:r>
             <w:r>
               <w:rPr>
@@ -6817,7 +6817,7 @@
               <w:noProof/>
             </w:rPr>
           </w:pPr>
-          <w:hyperlink w:anchor="_Toc56610941" w:history="1">
+          <w:hyperlink w:anchor="_Toc56613051" w:history="1">
             <w:r>
               <w:rPr>
                 <w:rStyle w:val="Hyperlink"/>
@@ -6857,7 +6857,7 @@
                 <w:noProof/>
                 <w:webHidden/>
               </w:rPr>
-              <w:instrText xml:space="preserve"> PAGEREF _Toc56610941 \h </w:instrText>
+              <w:instrText xml:space="preserve"> PAGEREF _Toc56613051 \h </w:instrText>
             </w:r>
             <w:r>
               <w:rPr>
@@ -6877,7 +6877,7 @@
                 <w:noProof/>
                 <w:webHidden/>
               </w:rPr>
-              <w:t>41</w:t>
+              <w:t>43</w:t>
             </w:r>
             <w:r>
               <w:rPr>
@@ -6896,7 +6896,7 @@
               <w:noProof/>
             </w:rPr>
           </w:pPr>
-          <w:hyperlink w:anchor="_Toc56610942" w:history="1">
+          <w:hyperlink w:anchor="_Toc56613052" w:history="1">
             <w:r>
               <w:rPr>
                 <w:rStyle w:val="Hyperlink"/>
@@ -6922,7 +6922,7 @@
                 <w:noProof/>
                 <w:webHidden/>
               </w:rPr>
-              <w:instrText xml:space="preserve"> PAGEREF _Toc56610942 \h </w:instrText>
+              <w:instrText xml:space="preserve"> PAGEREF _Toc56613052 \h </w:instrText>
             </w:r>
             <w:r>
               <w:rPr>
@@ -6942,7 +6942,7 @@
                 <w:noProof/>
                 <w:webHidden/>
               </w:rPr>
-              <w:t>41</w:t>
+              <w:t>43</w:t>
             </w:r>
             <w:r>
               <w:rPr>
@@ -6961,7 +6961,7 @@
               <w:noProof/>
             </w:rPr>
           </w:pPr>
-          <w:hyperlink w:anchor="_Toc56610943" w:history="1">
+          <w:hyperlink w:anchor="_Toc56613053" w:history="1">
             <w:r>
               <w:rPr>
                 <w:rStyle w:val="Hyperlink"/>
@@ -6987,7 +6987,7 @@
                 <w:noProof/>
                 <w:webHidden/>
               </w:rPr>
-              <w:instrText xml:space="preserve"> PAGEREF _Toc56610943 \h </w:instrText>
+              <w:instrText xml:space="preserve"> PAGEREF _Toc56613053 \h </w:instrText>
             </w:r>
             <w:r>
               <w:rPr>
@@ -7007,7 +7007,7 @@
                 <w:noProof/>
                 <w:webHidden/>
               </w:rPr>
-              <w:t>41</w:t>
+              <w:t>43</w:t>
             </w:r>
             <w:r>
               <w:rPr>
@@ -7026,7 +7026,7 @@
               <w:noProof/>
             </w:rPr>
           </w:pPr>
-          <w:hyperlink w:anchor="_Toc56610944" w:history="1">
+          <w:hyperlink w:anchor="_Toc56613054" w:history="1">
             <w:r>
               <w:rPr>
                 <w:rStyle w:val="Hyperlink"/>
@@ -7052,7 +7052,7 @@
                 <w:noProof/>
                 <w:webHidden/>
               </w:rPr>
-              <w:instrText xml:space="preserve"> PAGEREF _Toc56610944 \h </w:instrText>
+              <w:instrText xml:space="preserve"> PAGEREF _Toc56613054 \h </w:instrText>
             </w:r>
             <w:r>
               <w:rPr>
@@ -7072,7 +7072,7 @@
                 <w:noProof/>
                 <w:webHidden/>
               </w:rPr>
-              <w:t>41</w:t>
+              <w:t>43</w:t>
             </w:r>
             <w:r>
               <w:rPr>
@@ -7091,7 +7091,7 @@
               <w:noProof/>
             </w:rPr>
           </w:pPr>
-          <w:hyperlink w:anchor="_Toc56610945" w:history="1">
+          <w:hyperlink w:anchor="_Toc56613055" w:history="1">
             <w:r>
               <w:rPr>
                 <w:rStyle w:val="Hyperlink"/>
@@ -7117,7 +7117,7 @@
                 <w:noProof/>
                 <w:webHidden/>
               </w:rPr>
-              <w:instrText xml:space="preserve"> PAGEREF _Toc56610945 \h </w:instrText>
+              <w:instrText xml:space="preserve"> PAGEREF _Toc56613055 \h </w:instrText>
             </w:r>
             <w:r>
               <w:rPr>
@@ -7137,7 +7137,7 @@
                 <w:noProof/>
                 <w:webHidden/>
               </w:rPr>
-              <w:t>41</w:t>
+              <w:t>43</w:t>
             </w:r>
             <w:r>
               <w:rPr>
@@ -7160,7 +7160,7 @@
               <w:noProof/>
             </w:rPr>
           </w:pPr>
-          <w:hyperlink w:anchor="_Toc56610946" w:history="1">
+          <w:hyperlink w:anchor="_Toc56613056" w:history="1">
             <w:r>
               <w:rPr>
                 <w:rStyle w:val="Hyperlink"/>
@@ -7200,7 +7200,7 @@
                 <w:noProof/>
                 <w:webHidden/>
               </w:rPr>
-              <w:instrText xml:space="preserve"> PAGEREF _Toc56610946 \h </w:instrText>
+              <w:instrText xml:space="preserve"> PAGEREF _Toc56613056 \h </w:instrText>
             </w:r>
             <w:r>
               <w:rPr>
@@ -7220,7 +7220,7 @@
                 <w:noProof/>
                 <w:webHidden/>
               </w:rPr>
-              <w:t>42</w:t>
+              <w:t>44</w:t>
             </w:r>
             <w:r>
               <w:rPr>
@@ -7239,7 +7239,7 @@
               <w:noProof/>
             </w:rPr>
           </w:pPr>
-          <w:hyperlink w:anchor="_Toc56610947" w:history="1">
+          <w:hyperlink w:anchor="_Toc56613057" w:history="1">
             <w:r>
               <w:rPr>
                 <w:rStyle w:val="Hyperlink"/>
@@ -7265,7 +7265,7 @@
                 <w:noProof/>
                 <w:webHidden/>
               </w:rPr>
-              <w:instrText xml:space="preserve"> PAGEREF _Toc56610947 \h </w:instrText>
+              <w:instrText xml:space="preserve"> PAGEREF _Toc56613057 \h </w:instrText>
             </w:r>
             <w:r>
               <w:rPr>
@@ -7285,7 +7285,7 @@
                 <w:noProof/>
                 <w:webHidden/>
               </w:rPr>
-              <w:t>42</w:t>
+              <w:t>44</w:t>
             </w:r>
             <w:r>
               <w:rPr>
@@ -7304,7 +7304,7 @@
               <w:noProof/>
             </w:rPr>
           </w:pPr>
-          <w:hyperlink w:anchor="_Toc56610948" w:history="1">
+          <w:hyperlink w:anchor="_Toc56613058" w:history="1">
             <w:r>
               <w:rPr>
                 <w:rStyle w:val="Hyperlink"/>
@@ -7331,7 +7331,7 @@
                 <w:noProof/>
                 <w:webHidden/>
               </w:rPr>
-              <w:instrText xml:space="preserve"> PAGEREF _Toc56610948 \h </w:instrText>
+              <w:instrText xml:space="preserve"> PAGEREF _Toc56613058 \h </w:instrText>
             </w:r>
             <w:r>
               <w:rPr>
@@ -7351,7 +7351,7 @@
                 <w:noProof/>
                 <w:webHidden/>
               </w:rPr>
-              <w:t>42</w:t>
+              <w:t>44</w:t>
             </w:r>
             <w:r>
               <w:rPr>
@@ -7370,7 +7370,7 @@
               <w:noProof/>
             </w:rPr>
           </w:pPr>
-          <w:hyperlink w:anchor="_Toc56610949" w:history="1">
+          <w:hyperlink w:anchor="_Toc56613059" w:history="1">
             <w:r>
               <w:rPr>
                 <w:rStyle w:val="Hyperlink"/>
@@ -7397,7 +7397,7 @@
                 <w:noProof/>
                 <w:webHidden/>
               </w:rPr>
-              <w:instrText xml:space="preserve"> PAGEREF _Toc56610949 \h </w:instrText>
+              <w:instrText xml:space="preserve"> PAGEREF _Toc56613059 \h </w:instrText>
             </w:r>
             <w:r>
               <w:rPr>
@@ -7417,7 +7417,7 @@
                 <w:noProof/>
                 <w:webHidden/>
               </w:rPr>
-              <w:t>42</w:t>
+              <w:t>44</w:t>
             </w:r>
             <w:r>
               <w:rPr>
@@ -7436,7 +7436,7 @@
               <w:noProof/>
             </w:rPr>
           </w:pPr>
-          <w:hyperlink w:anchor="_Toc56610950" w:history="1">
+          <w:hyperlink w:anchor="_Toc56613060" w:history="1">
             <w:r>
               <w:rPr>
                 <w:rStyle w:val="Hyperlink"/>
@@ -7462,7 +7462,7 @@
                 <w:noProof/>
                 <w:webHidden/>
               </w:rPr>
-              <w:instrText xml:space="preserve"> PAGEREF _Toc56610950 \h </w:instrText>
+              <w:instrText xml:space="preserve"> PAGEREF _Toc56613060 \h </w:instrText>
             </w:r>
             <w:r>
               <w:rPr>
@@ -7482,7 +7482,7 @@
                 <w:noProof/>
                 <w:webHidden/>
               </w:rPr>
-              <w:t>42</w:t>
+              <w:t>44</w:t>
             </w:r>
             <w:r>
               <w:rPr>
@@ -7501,7 +7501,7 @@
               <w:noProof/>
             </w:rPr>
           </w:pPr>
-          <w:hyperlink w:anchor="_Toc56610951" w:history="1">
+          <w:hyperlink w:anchor="_Toc56613061" w:history="1">
             <w:r>
               <w:rPr>
                 <w:rStyle w:val="Hyperlink"/>
@@ -7528,7 +7528,7 @@
                 <w:noProof/>
                 <w:webHidden/>
               </w:rPr>
-              <w:instrText xml:space="preserve"> PAGEREF _Toc56610951 \h </w:instrText>
+              <w:instrText xml:space="preserve"> PAGEREF _Toc56613061 \h </w:instrText>
             </w:r>
             <w:r>
               <w:rPr>
@@ -7548,7 +7548,7 @@
                 <w:noProof/>
                 <w:webHidden/>
               </w:rPr>
-              <w:t>42</w:t>
+              <w:t>44</w:t>
             </w:r>
             <w:r>
               <w:rPr>
@@ -7567,7 +7567,7 @@
               <w:noProof/>
             </w:rPr>
           </w:pPr>
-          <w:hyperlink w:anchor="_Toc56610952" w:history="1">
+          <w:hyperlink w:anchor="_Toc56613062" w:history="1">
             <w:r>
               <w:rPr>
                 <w:rStyle w:val="Hyperlink"/>
@@ -7594,7 +7594,7 @@
                 <w:noProof/>
                 <w:webHidden/>
               </w:rPr>
-              <w:instrText xml:space="preserve"> PAGEREF _Toc56610952 \h </w:instrText>
+              <w:instrText xml:space="preserve"> PAGEREF _Toc56613062 \h </w:instrText>
             </w:r>
             <w:r>
               <w:rPr>
@@ -7614,7 +7614,7 @@
                 <w:noProof/>
                 <w:webHidden/>
               </w:rPr>
-              <w:t>42</w:t>
+              <w:t>44</w:t>
             </w:r>
             <w:r>
               <w:rPr>
@@ -7633,7 +7633,7 @@
               <w:noProof/>
             </w:rPr>
           </w:pPr>
-          <w:hyperlink w:anchor="_Toc56610953" w:history="1">
+          <w:hyperlink w:anchor="_Toc56613063" w:history="1">
             <w:r>
               <w:rPr>
                 <w:rStyle w:val="Hyperlink"/>
@@ -7659,7 +7659,7 @@
                 <w:noProof/>
                 <w:webHidden/>
               </w:rPr>
-              <w:instrText xml:space="preserve"> PAGEREF _Toc56610953 \h </w:instrText>
+              <w:instrText xml:space="preserve"> PAGEREF _Toc56613063 \h </w:instrText>
             </w:r>
             <w:r>
               <w:rPr>
@@ -7679,7 +7679,7 @@
                 <w:noProof/>
                 <w:webHidden/>
               </w:rPr>
-              <w:t>42</w:t>
+              <w:t>44</w:t>
             </w:r>
             <w:r>
               <w:rPr>
@@ -7698,7 +7698,7 @@
               <w:noProof/>
             </w:rPr>
           </w:pPr>
-          <w:hyperlink w:anchor="_Toc56610954" w:history="1">
+          <w:hyperlink w:anchor="_Toc56613064" w:history="1">
             <w:r>
               <w:rPr>
                 <w:rStyle w:val="Hyperlink"/>
@@ -7725,7 +7725,7 @@
                 <w:noProof/>
                 <w:webHidden/>
               </w:rPr>
-              <w:instrText xml:space="preserve"> PAGEREF _Toc56610954 \h </w:instrText>
+              <w:instrText xml:space="preserve"> PAGEREF _Toc56613064 \h </w:instrText>
             </w:r>
             <w:r>
               <w:rPr>
@@ -7745,7 +7745,7 @@
                 <w:noProof/>
                 <w:webHidden/>
               </w:rPr>
-              <w:t>42</w:t>
+              <w:t>44</w:t>
             </w:r>
             <w:r>
               <w:rPr>
@@ -7764,7 +7764,7 @@
               <w:noProof/>
             </w:rPr>
           </w:pPr>
-          <w:hyperlink w:anchor="_Toc56610955" w:history="1">
+          <w:hyperlink w:anchor="_Toc56613065" w:history="1">
             <w:r>
               <w:rPr>
                 <w:rStyle w:val="Hyperlink"/>
@@ -7791,7 +7791,7 @@
                 <w:noProof/>
                 <w:webHidden/>
               </w:rPr>
-              <w:instrText xml:space="preserve"> PAGEREF _Toc56610955 \h </w:instrText>
+              <w:instrText xml:space="preserve"> PAGEREF _Toc56613065 \h </w:instrText>
             </w:r>
             <w:r>
               <w:rPr>
@@ -7811,7 +7811,7 @@
                 <w:noProof/>
                 <w:webHidden/>
               </w:rPr>
-              <w:t>42</w:t>
+              <w:t>44</w:t>
             </w:r>
             <w:r>
               <w:rPr>
@@ -7830,7 +7830,7 @@
               <w:noProof/>
             </w:rPr>
           </w:pPr>
-          <w:hyperlink w:anchor="_Toc56610956" w:history="1">
+          <w:hyperlink w:anchor="_Toc56613066" w:history="1">
             <w:r>
               <w:rPr>
                 <w:rStyle w:val="Hyperlink"/>
@@ -7857,7 +7857,7 @@
                 <w:noProof/>
                 <w:webHidden/>
               </w:rPr>
-              <w:instrText xml:space="preserve"> PAGEREF _Toc56610956 \h </w:instrText>
+              <w:instrText xml:space="preserve"> PAGEREF _Toc56613066 \h </w:instrText>
             </w:r>
             <w:r>
               <w:rPr>
@@ -7877,7 +7877,7 @@
                 <w:noProof/>
                 <w:webHidden/>
               </w:rPr>
-              <w:t>42</w:t>
+              <w:t>44</w:t>
             </w:r>
             <w:r>
               <w:rPr>
@@ -7896,7 +7896,7 @@
               <w:noProof/>
             </w:rPr>
           </w:pPr>
-          <w:hyperlink w:anchor="_Toc56610957" w:history="1">
+          <w:hyperlink w:anchor="_Toc56613067" w:history="1">
             <w:r>
               <w:rPr>
                 <w:rStyle w:val="Hyperlink"/>
@@ -7922,7 +7922,7 @@
                 <w:noProof/>
                 <w:webHidden/>
               </w:rPr>
-              <w:instrText xml:space="preserve"> PAGEREF _Toc56610957 \h </w:instrText>
+              <w:instrText xml:space="preserve"> PAGEREF _Toc56613067 \h </w:instrText>
             </w:r>
             <w:r>
               <w:rPr>
@@ -7942,7 +7942,7 @@
                 <w:noProof/>
                 <w:webHidden/>
               </w:rPr>
-              <w:t>43</w:t>
+              <w:t>45</w:t>
             </w:r>
             <w:r>
               <w:rPr>
@@ -7965,7 +7965,7 @@
               <w:noProof/>
             </w:rPr>
           </w:pPr>
-          <w:hyperlink w:anchor="_Toc56610958" w:history="1">
+          <w:hyperlink w:anchor="_Toc56613068" w:history="1">
             <w:r>
               <w:rPr>
                 <w:rStyle w:val="Hyperlink"/>
@@ -8005,7 +8005,7 @@
                 <w:noProof/>
                 <w:webHidden/>
               </w:rPr>
-              <w:instrText xml:space="preserve"> PAGEREF _Toc56610958 \h </w:instrText>
+              <w:instrText xml:space="preserve"> PAGEREF _Toc56613068 \h </w:instrText>
             </w:r>
             <w:r>
               <w:rPr>
@@ -8025,7 +8025,7 @@
                 <w:noProof/>
                 <w:webHidden/>
               </w:rPr>
-              <w:t>44</w:t>
+              <w:t>46</w:t>
             </w:r>
             <w:r>
               <w:rPr>
@@ -8044,7 +8044,7 @@
               <w:noProof/>
             </w:rPr>
           </w:pPr>
-          <w:hyperlink w:anchor="_Toc56610959" w:history="1">
+          <w:hyperlink w:anchor="_Toc56613069" w:history="1">
             <w:r>
               <w:rPr>
                 <w:rStyle w:val="Hyperlink"/>
@@ -8070,7 +8070,7 @@
                 <w:noProof/>
                 <w:webHidden/>
               </w:rPr>
-              <w:instrText xml:space="preserve"> PAGEREF _Toc56610959 \h </w:instrText>
+              <w:instrText xml:space="preserve"> PAGEREF _Toc56613069 \h </w:instrText>
             </w:r>
             <w:r>
               <w:rPr>
@@ -8090,7 +8090,7 @@
                 <w:noProof/>
                 <w:webHidden/>
               </w:rPr>
-              <w:t>44</w:t>
+              <w:t>46</w:t>
             </w:r>
             <w:r>
               <w:rPr>
@@ -8109,7 +8109,7 @@
               <w:noProof/>
             </w:rPr>
           </w:pPr>
-          <w:hyperlink w:anchor="_Toc56610960" w:history="1">
+          <w:hyperlink w:anchor="_Toc56613070" w:history="1">
             <w:r>
               <w:rPr>
                 <w:rStyle w:val="Hyperlink"/>
@@ -8135,7 +8135,7 @@
                 <w:noProof/>
                 <w:webHidden/>
               </w:rPr>
-              <w:instrText xml:space="preserve"> PAGEREF _Toc56610960 \h </w:instrText>
+              <w:instrText xml:space="preserve"> PAGEREF _Toc56613070 \h </w:instrText>
             </w:r>
             <w:r>
               <w:rPr>
@@ -8155,7 +8155,7 @@
                 <w:noProof/>
                 <w:webHidden/>
               </w:rPr>
-              <w:t>44</w:t>
+              <w:t>46</w:t>
             </w:r>
             <w:r>
               <w:rPr>
@@ -8174,7 +8174,7 @@
               <w:noProof/>
             </w:rPr>
           </w:pPr>
-          <w:hyperlink w:anchor="_Toc56610961" w:history="1">
+          <w:hyperlink w:anchor="_Toc56613071" w:history="1">
             <w:r>
               <w:rPr>
                 <w:rStyle w:val="Hyperlink"/>
@@ -8200,7 +8200,7 @@
                 <w:noProof/>
                 <w:webHidden/>
               </w:rPr>
-              <w:instrText xml:space="preserve"> PAGEREF _Toc56610961 \h </w:instrText>
+              <w:instrText xml:space="preserve"> PAGEREF _Toc56613071 \h </w:instrText>
             </w:r>
             <w:r>
               <w:rPr>
@@ -8220,7 +8220,7 @@
                 <w:noProof/>
                 <w:webHidden/>
               </w:rPr>
-              <w:t>44</w:t>
+              <w:t>46</w:t>
             </w:r>
             <w:r>
               <w:rPr>
@@ -8240,7 +8240,7 @@
               <w:noProof/>
             </w:rPr>
           </w:pPr>
-          <w:hyperlink w:anchor="_Toc56610962" w:history="1">
+          <w:hyperlink w:anchor="_Toc56613072" w:history="1">
             <w:r>
               <w:rPr>
                 <w:rStyle w:val="Hyperlink"/>
@@ -8266,7 +8266,7 @@
                 <w:noProof/>
                 <w:webHidden/>
               </w:rPr>
-              <w:instrText xml:space="preserve"> PAGEREF _Toc56610962 \h </w:instrText>
+              <w:instrText xml:space="preserve"> PAGEREF _Toc56613072 \h </w:instrText>
             </w:r>
             <w:r>
               <w:rPr>
@@ -8286,7 +8286,7 @@
                 <w:noProof/>
                 <w:webHidden/>
               </w:rPr>
-              <w:t>46</w:t>
+              <w:t>48</w:t>
             </w:r>
             <w:r>
               <w:rPr>
@@ -8306,7 +8306,7 @@
               <w:noProof/>
             </w:rPr>
           </w:pPr>
-          <w:hyperlink w:anchor="_Toc56610963" w:history="1">
+          <w:hyperlink w:anchor="_Toc56613073" w:history="1">
             <w:r>
               <w:rPr>
                 <w:rStyle w:val="Hyperlink"/>
@@ -8332,7 +8332,7 @@
                 <w:noProof/>
                 <w:webHidden/>
               </w:rPr>
-              <w:instrText xml:space="preserve"> PAGEREF _Toc56610963 \h </w:instrText>
+              <w:instrText xml:space="preserve"> PAGEREF _Toc56613073 \h </w:instrText>
             </w:r>
             <w:r>
               <w:rPr>
@@ -8352,7 +8352,7 @@
                 <w:noProof/>
                 <w:webHidden/>
               </w:rPr>
-              <w:t>47</w:t>
+              <w:t>49</w:t>
             </w:r>
             <w:r>
               <w:rPr>
@@ -8372,7 +8372,7 @@
               <w:noProof/>
             </w:rPr>
           </w:pPr>
-          <w:hyperlink w:anchor="_Toc56610964" w:history="1">
+          <w:hyperlink w:anchor="_Toc56613074" w:history="1">
             <w:r>
               <w:rPr>
                 <w:rStyle w:val="Hyperlink"/>
@@ -8398,7 +8398,7 @@
                 <w:noProof/>
                 <w:webHidden/>
               </w:rPr>
-              <w:instrText xml:space="preserve"> PAGEREF _Toc56610964 \h </w:instrText>
+              <w:instrText xml:space="preserve"> PAGEREF _Toc56613074 \h </w:instrText>
             </w:r>
             <w:r>
               <w:rPr>
@@ -8418,7 +8418,7 @@
                 <w:noProof/>
                 <w:webHidden/>
               </w:rPr>
-              <w:t>48</w:t>
+              <w:t>50</w:t>
             </w:r>
             <w:r>
               <w:rPr>
@@ -9126,7 +9126,7 @@
         <w:t xml:space="preserve"> </w:t>
       </w:r>
       <w:bookmarkStart w:id="0" w:name="_Toc55385986"/>
-      <w:bookmarkStart w:id="1" w:name="_Toc56610858"/>
+      <w:bookmarkStart w:id="1" w:name="_Toc56612968"/>
       <w:r>
         <w:t>Project Overview</w:t>
       </w:r>
@@ -9142,7 +9142,7 @@
         </w:numPr>
       </w:pPr>
       <w:bookmarkStart w:id="2" w:name="_Toc55385987"/>
-      <w:bookmarkStart w:id="3" w:name="_Toc56610859"/>
+      <w:bookmarkStart w:id="3" w:name="_Toc56612969"/>
       <w:r>
         <w:t>Introduction</w:t>
       </w:r>
@@ -9242,27 +9242,14 @@
       <w:r>
         <w:t xml:space="preserve">Figure </w:t>
       </w:r>
-      <w:r>
-        <w:fldChar w:fldCharType="begin"/>
-      </w:r>
-      <w:r>
-        <w:instrText xml:space="preserve"> SEQ Figure \* ARABIC </w:instrText>
-      </w:r>
-      <w:r>
-        <w:fldChar w:fldCharType="separate"/>
-      </w:r>
-      <w:r>
-        <w:rPr>
-          <w:noProof/>
-        </w:rPr>
-        <w:t>1</w:t>
-      </w:r>
-      <w:r>
-        <w:rPr>
-          <w:noProof/>
-        </w:rPr>
-        <w:fldChar w:fldCharType="end"/>
-      </w:r>
+      <w:fldSimple w:instr=" SEQ Figure \* ARABIC ">
+        <w:r>
+          <w:rPr>
+            <w:noProof/>
+          </w:rPr>
+          <w:t>1</w:t>
+        </w:r>
+      </w:fldSimple>
       <w:r>
         <w:t xml:space="preserve"> Typical Configuration of Home Network</w:t>
       </w:r>
@@ -9457,7 +9444,7 @@
         </w:numPr>
       </w:pPr>
       <w:bookmarkStart w:id="5" w:name="_Toc55385988"/>
-      <w:bookmarkStart w:id="6" w:name="_Toc56610860"/>
+      <w:bookmarkStart w:id="6" w:name="_Toc56612970"/>
       <w:r>
         <w:t>Proposed Areas of Study and Academic Contribution</w:t>
       </w:r>
@@ -9481,7 +9468,7 @@
           <w:numId w:val="1"/>
         </w:numPr>
       </w:pPr>
-      <w:bookmarkStart w:id="8" w:name="_Toc56610861"/>
+      <w:bookmarkStart w:id="8" w:name="_Toc56612971"/>
       <w:r>
         <w:lastRenderedPageBreak/>
         <w:t>Current State of the Art</w:t>
@@ -9599,27 +9586,14 @@
       <w:r>
         <w:t xml:space="preserve">Figure </w:t>
       </w:r>
-      <w:r>
-        <w:fldChar w:fldCharType="begin"/>
-      </w:r>
-      <w:r>
-        <w:instrText xml:space="preserve"> SEQ Figure \* ARABIC </w:instrText>
-      </w:r>
-      <w:r>
-        <w:fldChar w:fldCharType="separate"/>
-      </w:r>
-      <w:r>
-        <w:rPr>
-          <w:noProof/>
-        </w:rPr>
-        <w:t>2</w:t>
-      </w:r>
-      <w:r>
-        <w:rPr>
-          <w:noProof/>
-        </w:rPr>
-        <w:fldChar w:fldCharType="end"/>
-      </w:r>
+      <w:fldSimple w:instr=" SEQ Figure \* ARABIC ">
+        <w:r>
+          <w:rPr>
+            <w:noProof/>
+          </w:rPr>
+          <w:t>2</w:t>
+        </w:r>
+      </w:fldSimple>
       <w:r>
         <w:t xml:space="preserve"> LuCL Web App UI – 1</w:t>
       </w:r>
@@ -9703,27 +9677,14 @@
       <w:r>
         <w:t xml:space="preserve">Figure </w:t>
       </w:r>
-      <w:r>
-        <w:fldChar w:fldCharType="begin"/>
-      </w:r>
-      <w:r>
-        <w:instrText xml:space="preserve"> SEQ Figure \* ARABIC </w:instrText>
-      </w:r>
-      <w:r>
-        <w:fldChar w:fldCharType="separate"/>
-      </w:r>
-      <w:r>
-        <w:rPr>
-          <w:noProof/>
-        </w:rPr>
-        <w:t>3</w:t>
-      </w:r>
-      <w:r>
-        <w:rPr>
-          <w:noProof/>
-        </w:rPr>
-        <w:fldChar w:fldCharType="end"/>
-      </w:r>
+      <w:fldSimple w:instr=" SEQ Figure \* ARABIC ">
+        <w:r>
+          <w:rPr>
+            <w:noProof/>
+          </w:rPr>
+          <w:t>3</w:t>
+        </w:r>
+      </w:fldSimple>
       <w:r>
         <w:t xml:space="preserve"> LuCL Web App UI – 2</w:t>
       </w:r>
@@ -9799,27 +9760,14 @@
       <w:r>
         <w:t xml:space="preserve">Figure </w:t>
       </w:r>
-      <w:r>
-        <w:fldChar w:fldCharType="begin"/>
-      </w:r>
-      <w:r>
-        <w:instrText xml:space="preserve"> SEQ Figure \* ARABIC </w:instrText>
-      </w:r>
-      <w:r>
-        <w:fldChar w:fldCharType="separate"/>
-      </w:r>
-      <w:r>
-        <w:rPr>
-          <w:noProof/>
-        </w:rPr>
-        <w:t>4</w:t>
-      </w:r>
-      <w:r>
-        <w:rPr>
-          <w:noProof/>
-        </w:rPr>
-        <w:fldChar w:fldCharType="end"/>
-      </w:r>
+      <w:fldSimple w:instr=" SEQ Figure \* ARABIC ">
+        <w:r>
+          <w:rPr>
+            <w:noProof/>
+          </w:rPr>
+          <w:t>4</w:t>
+        </w:r>
+      </w:fldSimple>
       <w:r>
         <w:t xml:space="preserve"> LuCL Web App UI - 3</w:t>
       </w:r>
@@ -9845,7 +9793,7 @@
       </w:pPr>
       <w:bookmarkStart w:id="13" w:name="_heading=h.barczl91ithp" w:colFirst="0" w:colLast="0"/>
       <w:bookmarkStart w:id="14" w:name="_Toc55385990"/>
-      <w:bookmarkStart w:id="15" w:name="_Toc56610862"/>
+      <w:bookmarkStart w:id="15" w:name="_Toc56612972"/>
       <w:bookmarkEnd w:id="13"/>
       <w:r>
         <w:t>State-of-the-Art Summary</w:t>
@@ -9877,7 +9825,7 @@
       </w:pPr>
       <w:bookmarkStart w:id="16" w:name="_heading=h.4dkzlp1dv0xn" w:colFirst="0" w:colLast="0"/>
       <w:bookmarkStart w:id="17" w:name="_Toc55385991"/>
-      <w:bookmarkStart w:id="18" w:name="_Toc56610863"/>
+      <w:bookmarkStart w:id="18" w:name="_Toc56612973"/>
       <w:bookmarkEnd w:id="16"/>
       <w:r>
         <w:lastRenderedPageBreak/>
@@ -9973,7 +9921,7 @@
         </w:numPr>
       </w:pPr>
       <w:bookmarkStart w:id="19" w:name="_Toc55385992"/>
-      <w:bookmarkStart w:id="20" w:name="_Toc56610864"/>
+      <w:bookmarkStart w:id="20" w:name="_Toc56612974"/>
       <w:r>
         <w:lastRenderedPageBreak/>
         <w:t>Project Architecture</w:t>
@@ -9990,7 +9938,7 @@
         </w:numPr>
       </w:pPr>
       <w:bookmarkStart w:id="21" w:name="_Toc55385993"/>
-      <w:bookmarkStart w:id="22" w:name="_Toc56610865"/>
+      <w:bookmarkStart w:id="22" w:name="_Toc56612975"/>
       <w:r>
         <w:t>Introduction</w:t>
       </w:r>
@@ -10092,27 +10040,14 @@
       <w:r>
         <w:t xml:space="preserve">Figure </w:t>
       </w:r>
-      <w:r>
-        <w:fldChar w:fldCharType="begin"/>
-      </w:r>
-      <w:r>
-        <w:instrText xml:space="preserve"> SEQ Figure \* ARABIC </w:instrText>
-      </w:r>
-      <w:r>
-        <w:fldChar w:fldCharType="separate"/>
-      </w:r>
-      <w:r>
-        <w:rPr>
-          <w:noProof/>
-        </w:rPr>
-        <w:t>5</w:t>
-      </w:r>
-      <w:r>
-        <w:rPr>
-          <w:noProof/>
-        </w:rPr>
-        <w:fldChar w:fldCharType="end"/>
-      </w:r>
+      <w:fldSimple w:instr=" SEQ Figure \* ARABIC ">
+        <w:r>
+          <w:rPr>
+            <w:noProof/>
+          </w:rPr>
+          <w:t>5</w:t>
+        </w:r>
+      </w:fldSimple>
       <w:r>
         <w:t xml:space="preserve"> </w:t>
       </w:r>
@@ -10154,7 +10089,7 @@
         </w:numPr>
       </w:pPr>
       <w:bookmarkStart w:id="24" w:name="_Toc55385995"/>
-      <w:bookmarkStart w:id="25" w:name="_Toc56610866"/>
+      <w:bookmarkStart w:id="25" w:name="_Toc56612976"/>
       <w:r>
         <w:t>Architecture Subsystems</w:t>
       </w:r>
@@ -10283,7 +10218,7 @@
         </w:numPr>
       </w:pPr>
       <w:bookmarkStart w:id="27" w:name="_Toc55385996"/>
-      <w:bookmarkStart w:id="28" w:name="_Toc56610867"/>
+      <w:bookmarkStart w:id="28" w:name="_Toc56612977"/>
       <w:r>
         <w:lastRenderedPageBreak/>
         <w:t>Technology Descriptions</w:t>
@@ -10324,7 +10259,7 @@
         </w:numPr>
       </w:pPr>
       <w:bookmarkStart w:id="30" w:name="_Toc55385997"/>
-      <w:bookmarkStart w:id="31" w:name="_Toc56610868"/>
+      <w:bookmarkStart w:id="31" w:name="_Toc56612978"/>
       <w:r>
         <w:t>Client Technologies</w:t>
       </w:r>
@@ -10349,7 +10284,7 @@
         </w:rPr>
       </w:pPr>
       <w:bookmarkStart w:id="33" w:name="_Toc55417917"/>
-      <w:bookmarkStart w:id="34" w:name="_Toc56610869"/>
+      <w:bookmarkStart w:id="34" w:name="_Toc56612979"/>
       <w:bookmarkEnd w:id="32"/>
       <w:r>
         <w:rPr>
@@ -10425,7 +10360,7 @@
       <w:bookmarkStart w:id="36" w:name="_heading=h.roit5nltp91p" w:colFirst="0" w:colLast="0"/>
       <w:bookmarkStart w:id="37" w:name="_Toc55385999"/>
       <w:bookmarkStart w:id="38" w:name="_Toc55417918"/>
-      <w:bookmarkStart w:id="39" w:name="_Toc56610870"/>
+      <w:bookmarkStart w:id="39" w:name="_Toc56612980"/>
       <w:bookmarkEnd w:id="36"/>
       <w:r>
         <w:t>Android S</w:t>
@@ -10453,7 +10388,7 @@
       <w:bookmarkStart w:id="40" w:name="_heading=h.9axwht54r0le" w:colFirst="0" w:colLast="0"/>
       <w:bookmarkStart w:id="41" w:name="_Toc55386000"/>
       <w:bookmarkStart w:id="42" w:name="_Toc55417919"/>
-      <w:bookmarkStart w:id="43" w:name="_Toc56610871"/>
+      <w:bookmarkStart w:id="43" w:name="_Toc56612981"/>
       <w:bookmarkEnd w:id="40"/>
       <w:r>
         <w:t>JS</w:t>
@@ -10521,7 +10456,7 @@
       <w:pPr>
         <w:pStyle w:val="AmazeL3"/>
       </w:pPr>
-      <w:bookmarkStart w:id="44" w:name="_Toc56610872"/>
+      <w:bookmarkStart w:id="44" w:name="_Toc56612982"/>
       <w:r>
         <w:t>GSon</w:t>
       </w:r>
@@ -10541,7 +10476,7 @@
         </w:numPr>
       </w:pPr>
       <w:bookmarkStart w:id="45" w:name="_heading=h.yny6vghcgokx" w:colFirst="0" w:colLast="0"/>
-      <w:bookmarkStart w:id="46" w:name="_Toc56610873"/>
+      <w:bookmarkStart w:id="46" w:name="_Toc56612983"/>
       <w:bookmarkEnd w:id="45"/>
       <w:r>
         <w:t>AmazeRT Agent</w:t>
@@ -10579,7 +10514,7 @@
         </w:rPr>
       </w:pPr>
       <w:bookmarkStart w:id="47" w:name="_heading=h.hjqrfm9gq205" w:colFirst="0" w:colLast="0"/>
-      <w:bookmarkStart w:id="48" w:name="_Toc56610874"/>
+      <w:bookmarkStart w:id="48" w:name="_Toc56612984"/>
       <w:bookmarkEnd w:id="47"/>
       <w:r>
         <w:rPr>
@@ -10659,7 +10594,7 @@
       </w:pPr>
       <w:bookmarkStart w:id="49" w:name="_heading=h.37phsbcnhf10" w:colFirst="0" w:colLast="0"/>
       <w:bookmarkStart w:id="50" w:name="_Toc55386003"/>
-      <w:bookmarkStart w:id="51" w:name="_Toc56610875"/>
+      <w:bookmarkStart w:id="51" w:name="_Toc56612985"/>
       <w:bookmarkEnd w:id="49"/>
       <w:r>
         <w:rPr>
@@ -10689,7 +10624,7 @@
         </w:numPr>
       </w:pPr>
       <w:bookmarkStart w:id="52" w:name="_Toc55386004"/>
-      <w:bookmarkStart w:id="53" w:name="_Toc56610876"/>
+      <w:bookmarkStart w:id="53" w:name="_Toc56612986"/>
       <w:r>
         <w:lastRenderedPageBreak/>
         <w:t>Middle-Tier Technologies</w:t>
@@ -11608,27 +11543,14 @@
                             <w:r>
                               <w:t xml:space="preserve">Figure </w:t>
                             </w:r>
-                            <w:r>
-                              <w:fldChar w:fldCharType="begin"/>
-                            </w:r>
-                            <w:r>
-                              <w:instrText xml:space="preserve"> SEQ Figure \* ARABIC </w:instrText>
-                            </w:r>
-                            <w:r>
-                              <w:fldChar w:fldCharType="separate"/>
-                            </w:r>
-                            <w:r>
-                              <w:rPr>
-                                <w:noProof/>
-                              </w:rPr>
-                              <w:t>6</w:t>
-                            </w:r>
-                            <w:r>
-                              <w:rPr>
-                                <w:noProof/>
-                              </w:rPr>
-                              <w:fldChar w:fldCharType="end"/>
-                            </w:r>
+                            <w:fldSimple w:instr=" SEQ Figure \* ARABIC ">
+                              <w:r>
+                                <w:rPr>
+                                  <w:noProof/>
+                                </w:rPr>
+                                <w:t>6</w:t>
+                              </w:r>
+                            </w:fldSimple>
                             <w:r>
                               <w:t xml:space="preserve"> Cloud Architecture</w:t>
                             </w:r>
@@ -11666,27 +11588,14 @@
                       <w:r>
                         <w:t xml:space="preserve">Figure </w:t>
                       </w:r>
-                      <w:r>
-                        <w:fldChar w:fldCharType="begin"/>
-                      </w:r>
-                      <w:r>
-                        <w:instrText xml:space="preserve"> SEQ Figure \* ARABIC </w:instrText>
-                      </w:r>
-                      <w:r>
-                        <w:fldChar w:fldCharType="separate"/>
-                      </w:r>
-                      <w:r>
-                        <w:rPr>
-                          <w:noProof/>
-                        </w:rPr>
-                        <w:t>6</w:t>
-                      </w:r>
-                      <w:r>
-                        <w:rPr>
-                          <w:noProof/>
-                        </w:rPr>
-                        <w:fldChar w:fldCharType="end"/>
-                      </w:r>
+                      <w:fldSimple w:instr=" SEQ Figure \* ARABIC ">
+                        <w:r>
+                          <w:rPr>
+                            <w:noProof/>
+                          </w:rPr>
+                          <w:t>6</w:t>
+                        </w:r>
+                      </w:fldSimple>
                       <w:r>
                         <w:t xml:space="preserve"> Cloud Architecture</w:t>
                       </w:r>
@@ -11720,7 +11629,7 @@
       <w:bookmarkStart w:id="56" w:name="_heading=h.uhmh94iwdzgl" w:colFirst="0" w:colLast="0"/>
       <w:bookmarkStart w:id="57" w:name="_heading=h.2q09d0uuyxum" w:colFirst="0" w:colLast="0"/>
       <w:bookmarkStart w:id="58" w:name="_Toc55386005"/>
-      <w:bookmarkStart w:id="59" w:name="_Toc56610877"/>
+      <w:bookmarkStart w:id="59" w:name="_Toc56612987"/>
       <w:bookmarkEnd w:id="56"/>
       <w:bookmarkEnd w:id="57"/>
       <w:r>
@@ -11787,7 +11696,7 @@
       </w:pPr>
       <w:bookmarkStart w:id="60" w:name="_heading=h.yaxg3htcib0" w:colFirst="0" w:colLast="0"/>
       <w:bookmarkStart w:id="61" w:name="_Toc55386006"/>
-      <w:bookmarkStart w:id="62" w:name="_Toc56610878"/>
+      <w:bookmarkStart w:id="62" w:name="_Toc56612988"/>
       <w:bookmarkEnd w:id="60"/>
       <w:r>
         <w:rPr>
@@ -11829,7 +11738,7 @@
       </w:pPr>
       <w:bookmarkStart w:id="63" w:name="_heading=h.4dyolvqwors6" w:colFirst="0" w:colLast="0"/>
       <w:bookmarkStart w:id="64" w:name="_Toc55386007"/>
-      <w:bookmarkStart w:id="65" w:name="_Toc56610879"/>
+      <w:bookmarkStart w:id="65" w:name="_Toc56612989"/>
       <w:bookmarkEnd w:id="63"/>
       <w:r>
         <w:rPr>
@@ -11864,7 +11773,7 @@
         </w:numPr>
       </w:pPr>
       <w:bookmarkStart w:id="66" w:name="_Toc55386008"/>
-      <w:bookmarkStart w:id="67" w:name="_Toc56610880"/>
+      <w:bookmarkStart w:id="67" w:name="_Toc56612990"/>
       <w:r>
         <w:t>Data-Tier Technologies</w:t>
       </w:r>
@@ -11889,7 +11798,7 @@
       </w:pPr>
       <w:bookmarkStart w:id="68" w:name="_heading=h.ipf19vrq5oxu" w:colFirst="0" w:colLast="0"/>
       <w:bookmarkStart w:id="69" w:name="_Toc55386009"/>
-      <w:bookmarkStart w:id="70" w:name="_Toc56610881"/>
+      <w:bookmarkStart w:id="70" w:name="_Toc56612991"/>
       <w:bookmarkEnd w:id="68"/>
       <w:r>
         <w:rPr>
@@ -11928,7 +11837,7 @@
       </w:pPr>
       <w:bookmarkStart w:id="71" w:name="_heading=h.9233k05zsr31" w:colFirst="0" w:colLast="0"/>
       <w:bookmarkStart w:id="72" w:name="_Toc55386010"/>
-      <w:bookmarkStart w:id="73" w:name="_Toc56610882"/>
+      <w:bookmarkStart w:id="73" w:name="_Toc56612992"/>
       <w:bookmarkEnd w:id="71"/>
       <w:r>
         <w:rPr>
@@ -11988,7 +11897,7 @@
       </w:pPr>
       <w:bookmarkStart w:id="74" w:name="_heading=h.vhfuy8vqgd0l" w:colFirst="0" w:colLast="0"/>
       <w:bookmarkStart w:id="75" w:name="_Toc55386011"/>
-      <w:bookmarkStart w:id="76" w:name="_Toc56610883"/>
+      <w:bookmarkStart w:id="76" w:name="_Toc56612993"/>
       <w:bookmarkEnd w:id="74"/>
       <w:r>
         <w:rPr>
@@ -12054,7 +11963,7 @@
           <w:numId w:val="0"/>
         </w:numPr>
       </w:pPr>
-      <w:bookmarkStart w:id="77" w:name="_Toc56610884"/>
+      <w:bookmarkStart w:id="77" w:name="_Toc56612994"/>
       <w:r>
         <w:t>Secure Device to Mobile App data transfer</w:t>
       </w:r>
@@ -12110,7 +12019,7 @@
         </w:numPr>
       </w:pPr>
       <w:bookmarkStart w:id="78" w:name="_Toc55386027"/>
-      <w:bookmarkStart w:id="79" w:name="_Toc56610885"/>
+      <w:bookmarkStart w:id="79" w:name="_Toc56612995"/>
       <w:r>
         <w:lastRenderedPageBreak/>
         <w:t>Project Design</w:t>
@@ -12127,7 +12036,7 @@
         </w:numPr>
       </w:pPr>
       <w:bookmarkStart w:id="80" w:name="_Toc55386028"/>
-      <w:bookmarkStart w:id="81" w:name="_Toc56610886"/>
+      <w:bookmarkStart w:id="81" w:name="_Toc56612996"/>
       <w:r>
         <w:t>Mobile App</w:t>
       </w:r>
@@ -12153,7 +12062,7 @@
       <w:bookmarkStart w:id="82" w:name="_heading=h.6hyc1cb45ayb" w:colFirst="0" w:colLast="0"/>
       <w:bookmarkStart w:id="83" w:name="_Toc55386029"/>
       <w:bookmarkStart w:id="84" w:name="_Toc55417933"/>
-      <w:bookmarkStart w:id="85" w:name="_Toc56610887"/>
+      <w:bookmarkStart w:id="85" w:name="_Toc56612997"/>
       <w:bookmarkEnd w:id="82"/>
       <w:r>
         <w:rPr>
@@ -12218,7 +12127,7 @@
       <w:bookmarkStart w:id="86" w:name="_heading=h.nquti3r8w9qq" w:colFirst="0" w:colLast="0"/>
       <w:bookmarkStart w:id="87" w:name="_Toc55386030"/>
       <w:bookmarkStart w:id="88" w:name="_Toc55417934"/>
-      <w:bookmarkStart w:id="89" w:name="_Toc56610888"/>
+      <w:bookmarkStart w:id="89" w:name="_Toc56612998"/>
       <w:bookmarkEnd w:id="86"/>
       <w:r>
         <w:rPr>
@@ -12380,7 +12289,7 @@
       <w:bookmarkStart w:id="90" w:name="_heading=h.c269ccvmn6iv" w:colFirst="0" w:colLast="0"/>
       <w:bookmarkStart w:id="91" w:name="_Toc55386031"/>
       <w:bookmarkStart w:id="92" w:name="_Toc55417935"/>
-      <w:bookmarkStart w:id="93" w:name="_Toc56610889"/>
+      <w:bookmarkStart w:id="93" w:name="_Toc56612999"/>
       <w:bookmarkEnd w:id="90"/>
       <w:r>
         <w:rPr>
@@ -12434,7 +12343,7 @@
           <w:numId w:val="9"/>
         </w:numPr>
       </w:pPr>
-      <w:bookmarkStart w:id="94" w:name="_Toc56610890"/>
+      <w:bookmarkStart w:id="94" w:name="_Toc56613000"/>
       <w:r>
         <w:t>Settings fetch</w:t>
       </w:r>
@@ -12458,7 +12367,7 @@
       <w:pPr>
         <w:pStyle w:val="AmazeL3"/>
       </w:pPr>
-      <w:bookmarkStart w:id="95" w:name="_Toc56610891"/>
+      <w:bookmarkStart w:id="95" w:name="_Toc56613001"/>
       <w:r>
         <w:lastRenderedPageBreak/>
         <w:t>Settings push</w:t>
@@ -12492,7 +12401,7 @@
       <w:bookmarkStart w:id="96" w:name="_heading=h.26d7n8riwwf" w:colFirst="0" w:colLast="0"/>
       <w:bookmarkStart w:id="97" w:name="_Toc55386032"/>
       <w:bookmarkStart w:id="98" w:name="_Toc55417936"/>
-      <w:bookmarkStart w:id="99" w:name="_Toc56610892"/>
+      <w:bookmarkStart w:id="99" w:name="_Toc56613002"/>
       <w:bookmarkEnd w:id="96"/>
       <w:r>
         <w:rPr>
@@ -12548,7 +12457,7 @@
           <w:numId w:val="0"/>
         </w:numPr>
       </w:pPr>
-      <w:bookmarkStart w:id="100" w:name="_Toc56610893"/>
+      <w:bookmarkStart w:id="100" w:name="_Toc56613003"/>
       <w:r>
         <w:t>Securing data in transit</w:t>
       </w:r>
@@ -12628,7 +12537,7 @@
           <w:szCs w:val="22"/>
         </w:rPr>
       </w:pPr>
-      <w:bookmarkStart w:id="101" w:name="_Toc56610894"/>
+      <w:bookmarkStart w:id="101" w:name="_Toc56613004"/>
       <w:r>
         <w:rPr>
           <w:bCs/>
@@ -12678,7 +12587,7 @@
         </w:rPr>
       </w:pPr>
       <w:bookmarkStart w:id="102" w:name="_heading=h.vd2jpored3ra" w:colFirst="0" w:colLast="0"/>
-      <w:bookmarkStart w:id="103" w:name="_Toc56610895"/>
+      <w:bookmarkStart w:id="103" w:name="_Toc56613005"/>
       <w:bookmarkEnd w:id="102"/>
       <w:r>
         <w:rPr>
@@ -12748,7 +12657,7 @@
       </w:pPr>
       <w:bookmarkStart w:id="104" w:name="_heading=h.qhd6d8c49vi" w:colFirst="0" w:colLast="0"/>
       <w:bookmarkStart w:id="105" w:name="_Toc55386034"/>
-      <w:bookmarkStart w:id="106" w:name="_Toc56610896"/>
+      <w:bookmarkStart w:id="106" w:name="_Toc56613006"/>
       <w:bookmarkEnd w:id="104"/>
       <w:r>
         <w:rPr>
@@ -12833,7 +12742,7 @@
           <w:szCs w:val="22"/>
         </w:rPr>
       </w:pPr>
-      <w:bookmarkStart w:id="109" w:name="_Toc56610897"/>
+      <w:bookmarkStart w:id="109" w:name="_Toc56613007"/>
       <w:r>
         <w:rPr>
           <w:bCs/>
@@ -12881,7 +12790,7 @@
           <w:szCs w:val="22"/>
         </w:rPr>
       </w:pPr>
-      <w:bookmarkStart w:id="110" w:name="_Toc56610898"/>
+      <w:bookmarkStart w:id="110" w:name="_Toc56613008"/>
       <w:r>
         <w:rPr>
           <w:bCs/>
@@ -12932,7 +12841,7 @@
       <w:bookmarkStart w:id="111" w:name="_heading=h.6h3kh189zaty" w:colFirst="0" w:colLast="0"/>
       <w:bookmarkStart w:id="112" w:name="_heading=h.z657p3xb6ndr" w:colFirst="0" w:colLast="0"/>
       <w:bookmarkStart w:id="113" w:name="_Toc55386037"/>
-      <w:bookmarkStart w:id="114" w:name="_Toc56610899"/>
+      <w:bookmarkStart w:id="114" w:name="_Toc56613009"/>
       <w:bookmarkEnd w:id="111"/>
       <w:bookmarkEnd w:id="112"/>
       <w:r>
@@ -12994,7 +12903,7 @@
       </w:pPr>
       <w:bookmarkStart w:id="115" w:name="_heading=h.lqt6w8nvsb7m" w:colFirst="0" w:colLast="0"/>
       <w:bookmarkStart w:id="116" w:name="_Toc55386038"/>
-      <w:bookmarkStart w:id="117" w:name="_Toc56610900"/>
+      <w:bookmarkStart w:id="117" w:name="_Toc56613010"/>
       <w:bookmarkEnd w:id="115"/>
       <w:r>
         <w:rPr>
@@ -13037,7 +12946,7 @@
       </w:pPr>
       <w:bookmarkStart w:id="118" w:name="_heading=h.44sinio" w:colFirst="0" w:colLast="0"/>
       <w:bookmarkStart w:id="119" w:name="_Toc55386039"/>
-      <w:bookmarkStart w:id="120" w:name="_Toc56610901"/>
+      <w:bookmarkStart w:id="120" w:name="_Toc56613011"/>
       <w:bookmarkEnd w:id="118"/>
       <w:r>
         <w:t>Business Logic</w:t>
@@ -13058,7 +12967,7 @@
       </w:pPr>
       <w:bookmarkStart w:id="121" w:name="_heading=h.h2vyiw28a07y" w:colFirst="0" w:colLast="0"/>
       <w:bookmarkStart w:id="122" w:name="_Toc55386040"/>
-      <w:bookmarkStart w:id="123" w:name="_Toc56610902"/>
+      <w:bookmarkStart w:id="123" w:name="_Toc56613012"/>
       <w:bookmarkEnd w:id="121"/>
       <w:r>
         <w:t>Websocket</w:t>
@@ -13087,7 +12996,7 @@
       </w:pPr>
       <w:bookmarkStart w:id="124" w:name="_heading=h.kc6ni1qjce1u" w:colFirst="0" w:colLast="0"/>
       <w:bookmarkStart w:id="125" w:name="_Toc55386041"/>
-      <w:bookmarkStart w:id="126" w:name="_Toc56610903"/>
+      <w:bookmarkStart w:id="126" w:name="_Toc56613013"/>
       <w:bookmarkEnd w:id="124"/>
       <w:r>
         <w:rPr>
@@ -13126,7 +13035,7 @@
       </w:pPr>
       <w:bookmarkStart w:id="127" w:name="_heading=h.2894e5alhec" w:colFirst="0" w:colLast="0"/>
       <w:bookmarkStart w:id="128" w:name="_Toc55386042"/>
-      <w:bookmarkStart w:id="129" w:name="_Toc56610904"/>
+      <w:bookmarkStart w:id="129" w:name="_Toc56613014"/>
       <w:bookmarkEnd w:id="127"/>
       <w:r>
         <w:rPr>
@@ -13165,7 +13074,7 @@
       </w:pPr>
       <w:bookmarkStart w:id="130" w:name="_heading=h.gm007ba0wy0j" w:colFirst="0" w:colLast="0"/>
       <w:bookmarkStart w:id="131" w:name="_Toc55386043"/>
-      <w:bookmarkStart w:id="132" w:name="_Toc56610905"/>
+      <w:bookmarkStart w:id="132" w:name="_Toc56613015"/>
       <w:bookmarkEnd w:id="130"/>
       <w:r>
         <w:t>Secure Data Storage</w:t>
@@ -13183,7 +13092,7 @@
       </w:pPr>
       <w:bookmarkStart w:id="133" w:name="_heading=h.no9h2h2xpxpn" w:colFirst="0" w:colLast="0"/>
       <w:bookmarkStart w:id="134" w:name="_Toc55386044"/>
-      <w:bookmarkStart w:id="135" w:name="_Toc56610906"/>
+      <w:bookmarkStart w:id="135" w:name="_Toc56613016"/>
       <w:bookmarkEnd w:id="133"/>
       <w:r>
         <w:t>Shared Configuration Database</w:t>
@@ -13228,7 +13137,7 @@
           <w:numId w:val="0"/>
         </w:numPr>
       </w:pPr>
-      <w:bookmarkStart w:id="136" w:name="_Toc56610907"/>
+      <w:bookmarkStart w:id="136" w:name="_Toc56613017"/>
       <w:r>
         <w:t>Data Access Control</w:t>
       </w:r>
@@ -13264,7 +13173,7 @@
       </w:pPr>
       <w:bookmarkStart w:id="137" w:name="_heading=h.7k207h7fkcrj" w:colFirst="0" w:colLast="0"/>
       <w:bookmarkStart w:id="138" w:name="_Toc55386045"/>
-      <w:bookmarkStart w:id="139" w:name="_Toc56610908"/>
+      <w:bookmarkStart w:id="139" w:name="_Toc56613018"/>
       <w:bookmarkEnd w:id="137"/>
       <w:r>
         <w:rPr>
@@ -13313,7 +13222,7 @@
         </w:numPr>
       </w:pPr>
       <w:bookmarkStart w:id="140" w:name="_Toc55386046"/>
-      <w:bookmarkStart w:id="141" w:name="_Toc56610909"/>
+      <w:bookmarkStart w:id="141" w:name="_Toc56613019"/>
       <w:r>
         <w:lastRenderedPageBreak/>
         <w:t>Project Implementation</w:t>
@@ -13335,7 +13244,7 @@
       </w:pPr>
       <w:bookmarkStart w:id="142" w:name="_heading=h.fws76xv8ik8m" w:colFirst="0" w:colLast="0"/>
       <w:bookmarkStart w:id="143" w:name="_Toc55386047"/>
-      <w:bookmarkStart w:id="144" w:name="_Toc56610910"/>
+      <w:bookmarkStart w:id="144" w:name="_Toc56613020"/>
       <w:bookmarkEnd w:id="142"/>
       <w:r>
         <w:t>Mobile App</w:t>
@@ -13353,7 +13262,7 @@
       </w:pPr>
       <w:bookmarkStart w:id="145" w:name="_heading=h.czopbck1e2m7" w:colFirst="0" w:colLast="0"/>
       <w:bookmarkStart w:id="146" w:name="_Toc56583617"/>
-      <w:bookmarkStart w:id="147" w:name="_Toc56610911"/>
+      <w:bookmarkStart w:id="147" w:name="_Toc56613021"/>
       <w:bookmarkEnd w:id="145"/>
       <w:r>
         <w:t>App Login UI</w:t>
@@ -13411,7 +13320,7 @@
         </w:numPr>
       </w:pPr>
       <w:bookmarkStart w:id="148" w:name="_Toc56583618"/>
-      <w:bookmarkStart w:id="149" w:name="_Toc56610912"/>
+      <w:bookmarkStart w:id="149" w:name="_Toc56613022"/>
       <w:r>
         <w:t>Device Registration UI</w:t>
       </w:r>
@@ -13729,7 +13638,7 @@
           <w:numId w:val="0"/>
         </w:numPr>
       </w:pPr>
-      <w:bookmarkStart w:id="151" w:name="_Toc56610913"/>
+      <w:bookmarkStart w:id="151" w:name="_Toc56613023"/>
       <w:r>
         <w:t>SymKeyEncryption class</w:t>
       </w:r>
@@ -13834,7 +13743,7 @@
           <w:numId w:val="0"/>
         </w:numPr>
       </w:pPr>
-      <w:bookmarkStart w:id="152" w:name="_Toc56610914"/>
+      <w:bookmarkStart w:id="152" w:name="_Toc56613024"/>
       <w:r>
         <w:t>FirebaseQueryLiveData class</w:t>
       </w:r>
@@ -13873,7 +13782,7 @@
       </w:pPr>
       <w:bookmarkStart w:id="153" w:name="_heading=h.mvmzg9eq04bz" w:colFirst="0" w:colLast="0"/>
       <w:bookmarkStart w:id="154" w:name="_Toc55386050"/>
-      <w:bookmarkStart w:id="155" w:name="_Toc56610915"/>
+      <w:bookmarkStart w:id="155" w:name="_Toc56613025"/>
       <w:bookmarkEnd w:id="153"/>
       <w:r>
         <w:t>Device Settings UI</w:t>
@@ -13908,7 +13817,7 @@
       </w:pPr>
       <w:bookmarkStart w:id="156" w:name="_heading=h.7m1bfi14u18n" w:colFirst="0" w:colLast="0"/>
       <w:bookmarkStart w:id="157" w:name="_Toc55386051"/>
-      <w:bookmarkStart w:id="158" w:name="_Toc56610916"/>
+      <w:bookmarkStart w:id="158" w:name="_Toc56613026"/>
       <w:bookmarkEnd w:id="156"/>
       <w:r>
         <w:lastRenderedPageBreak/>
@@ -13942,7 +13851,7 @@
           <w:numId w:val="0"/>
         </w:numPr>
       </w:pPr>
-      <w:bookmarkStart w:id="159" w:name="_Toc56610917"/>
+      <w:bookmarkStart w:id="159" w:name="_Toc56613027"/>
       <w:r>
         <w:t>User Profile</w:t>
       </w:r>
@@ -13995,7 +13904,7 @@
         </w:numPr>
       </w:pPr>
       <w:bookmarkStart w:id="160" w:name="_heading=h.ef2dofpwxlqg" w:colFirst="0" w:colLast="0"/>
-      <w:bookmarkStart w:id="161" w:name="_Toc56610918"/>
+      <w:bookmarkStart w:id="161" w:name="_Toc56613028"/>
       <w:bookmarkEnd w:id="160"/>
       <w:r>
         <w:t>AmazeRT Agent</w:t>
@@ -14032,7 +13941,7 @@
       </w:pPr>
       <w:bookmarkStart w:id="162" w:name="_heading=h.er0dox2poitu" w:colFirst="0" w:colLast="0"/>
       <w:bookmarkStart w:id="163" w:name="_Toc55386053"/>
-      <w:bookmarkStart w:id="164" w:name="_Toc56610919"/>
+      <w:bookmarkStart w:id="164" w:name="_Toc56613029"/>
       <w:bookmarkEnd w:id="162"/>
       <w:r>
         <w:rPr>
@@ -14242,7 +14151,7 @@
         </w:rPr>
       </w:pPr>
       <w:bookmarkStart w:id="165" w:name="_heading=h.vwyzjtkt1jw3" w:colFirst="0" w:colLast="0"/>
-      <w:bookmarkStart w:id="166" w:name="_Toc56610920"/>
+      <w:bookmarkStart w:id="166" w:name="_Toc56613030"/>
       <w:bookmarkEnd w:id="165"/>
       <w:r>
         <w:rPr>
@@ -14689,7 +14598,7 @@
       </w:pPr>
       <w:bookmarkStart w:id="167" w:name="_heading=h.iylh5pwhqyxy" w:colFirst="0" w:colLast="0"/>
       <w:bookmarkStart w:id="168" w:name="_Toc55386055"/>
-      <w:bookmarkStart w:id="169" w:name="_Toc56610921"/>
+      <w:bookmarkStart w:id="169" w:name="_Toc56613031"/>
       <w:bookmarkEnd w:id="167"/>
       <w:r>
         <w:rPr>
@@ -14857,7 +14766,7 @@
           <w:szCs w:val="22"/>
         </w:rPr>
       </w:pPr>
-      <w:bookmarkStart w:id="172" w:name="_Toc56610922"/>
+      <w:bookmarkStart w:id="172" w:name="_Toc56613032"/>
       <w:r>
         <w:rPr>
           <w:bCs/>
@@ -14923,7 +14832,7 @@
       </w:pPr>
       <w:bookmarkStart w:id="173" w:name="_heading=h.hd2845d6bokn" w:colFirst="0" w:colLast="0"/>
       <w:bookmarkStart w:id="174" w:name="_Toc55386057"/>
-      <w:bookmarkStart w:id="175" w:name="_Toc56610923"/>
+      <w:bookmarkStart w:id="175" w:name="_Toc56613033"/>
       <w:bookmarkEnd w:id="173"/>
       <w:r>
         <w:rPr>
@@ -14940,6 +14849,55 @@
       <w:pPr>
         <w:pStyle w:val="IndentedParagraph"/>
       </w:pPr>
+      <w:r>
+        <w:t xml:space="preserve">The AmazeRT software stack relies on the AmazeRT agent running on the router, handling all the communication with cloud backend. Any failure in the agent is going to be a major issue, since the device no longer can be controlled or recovered without physical access or direct SSH access to the router, bypassing the agent. This will defeat </w:t>
+      </w:r>
+      <w:r>
+        <w:lastRenderedPageBreak/>
+        <w:t>the whole purpose of having the AmazeRT system for managing the router. To provide such reliability, we have multiple levels of failure handing in the AmazeRT agent.</w:t>
+      </w:r>
+    </w:p>
+    <w:p>
+      <w:pPr>
+        <w:pStyle w:val="IndentedParagraph"/>
+      </w:pPr>
+      <w:r>
+        <w:t xml:space="preserve">At the Lowest level, each commands and status processing is wrapped with exception handlers to handle any issues with invalid commands or broken message packets. When an invalid command is received or a setting update fails, we still need to make sure that the Mobile app is aware of the failure. However since the mobile app does not directly communicate with the AmazeRT agent, it is not possible to send a reply to the command and hope it would reach the app. To handle this, the agent invalidates its local cache of last settings sent to the cloud. This forces the heartbeat to send all the settings next time to the cloud without filtering anything. Any setting that failed to apply on the device will so be reverted to a good value that reflect the current state on the router. The Mobile app will get notifications from the cloud database about these changes and it can handle updating the UI to show the reverted settings. The AmazeRT agent also handles communication errors and errors during get/set of settings and status values in a similar way. </w:t>
+      </w:r>
+    </w:p>
+    <w:p>
+      <w:pPr>
+        <w:pStyle w:val="IndentedParagraph"/>
+      </w:pPr>
+    </w:p>
+    <w:p>
+      <w:pPr>
+        <w:pStyle w:val="IndentedParagraph"/>
+      </w:pPr>
+      <w:r>
+        <w:t xml:space="preserve">Settings that are sent from the cloud may be attempting to set some settings to an invalid or unsupported value. To avoid this case, we have a provision to add rules for possible values for a setting. Any value that falls outside the allowed list may be rejected by the system, and a recovery process will take place to refresh the cloud data using another registration packet. </w:t>
+      </w:r>
+    </w:p>
+    <w:p>
+      <w:pPr>
+        <w:pStyle w:val="IndentedParagraph"/>
+      </w:pPr>
+    </w:p>
+    <w:p>
+      <w:pPr>
+        <w:pStyle w:val="IndentedParagraph"/>
+      </w:pPr>
+      <w:r>
+        <w:t xml:space="preserve">Other type of errors may still cause the agent to be terminated. For example, if the Cloud is unreachable for sometime, the connection will need to be reset. Doing this immediately might not recover, since network issues may take time to recover. To handle these cases, we terminate the AmazeRT agent gracefully, updating the logs. The wrapper script called "runner" will take care of restarting the AmazeRT agent after a small interval to prevent thrashing the router's CPU too much. Since the agent is restarted, it goes through the full registration process with the cloud and recover the state of the router reflected in the cloud and the mobile app. </w:t>
+      </w:r>
+    </w:p>
+    <w:p>
+      <w:pPr>
+        <w:pStyle w:val="IndentedParagraph"/>
+      </w:pPr>
+      <w:r>
+        <w:t>The runner script is designed to be as simple as possible to minimize the chance of it failing and crashing. This provides more reliability to the entire software stack running, as any failure in the AmazeRT agent, or communication with the cloud is recovered automatically in a few seconds of time.</w:t>
+      </w:r>
     </w:p>
     <w:p>
       <w:pPr>
@@ -14951,10 +14909,9 @@
       </w:pPr>
       <w:bookmarkStart w:id="176" w:name="_heading=h.4v6mliogb4gw" w:colFirst="0" w:colLast="0"/>
       <w:bookmarkStart w:id="177" w:name="_Toc55386058"/>
-      <w:bookmarkStart w:id="178" w:name="_Toc56610924"/>
+      <w:bookmarkStart w:id="178" w:name="_Toc56613034"/>
       <w:bookmarkEnd w:id="176"/>
       <w:r>
-        <w:lastRenderedPageBreak/>
         <w:t>Business Logic</w:t>
       </w:r>
       <w:bookmarkEnd w:id="177"/>
@@ -14978,7 +14935,7 @@
       </w:pPr>
       <w:bookmarkStart w:id="179" w:name="_heading=h.xpbhxjycd1yg" w:colFirst="0" w:colLast="0"/>
       <w:bookmarkStart w:id="180" w:name="_Toc55386059"/>
-      <w:bookmarkStart w:id="181" w:name="_Toc56610925"/>
+      <w:bookmarkStart w:id="181" w:name="_Toc56613035"/>
       <w:bookmarkEnd w:id="179"/>
       <w:r>
         <w:rPr>
@@ -15017,7 +14974,7 @@
       </w:pPr>
       <w:bookmarkStart w:id="182" w:name="_heading=h.1xldymym69hu" w:colFirst="0" w:colLast="0"/>
       <w:bookmarkStart w:id="183" w:name="_Toc55386060"/>
-      <w:bookmarkStart w:id="184" w:name="_Toc56610926"/>
+      <w:bookmarkStart w:id="184" w:name="_Toc56613036"/>
       <w:bookmarkEnd w:id="182"/>
       <w:r>
         <w:rPr>
@@ -15056,7 +15013,7 @@
       </w:pPr>
       <w:bookmarkStart w:id="185" w:name="_heading=h.demulug0l01l" w:colFirst="0" w:colLast="0"/>
       <w:bookmarkStart w:id="186" w:name="_Toc55386061"/>
-      <w:bookmarkStart w:id="187" w:name="_Toc56610927"/>
+      <w:bookmarkStart w:id="187" w:name="_Toc56613037"/>
       <w:bookmarkEnd w:id="185"/>
       <w:r>
         <w:rPr>
@@ -15096,9 +15053,10 @@
       </w:pPr>
       <w:bookmarkStart w:id="188" w:name="_heading=h.lcseb03dweap" w:colFirst="0" w:colLast="0"/>
       <w:bookmarkStart w:id="189" w:name="_Toc55386062"/>
-      <w:bookmarkStart w:id="190" w:name="_Toc56610928"/>
+      <w:bookmarkStart w:id="190" w:name="_Toc56613038"/>
       <w:bookmarkEnd w:id="188"/>
       <w:r>
+        <w:lastRenderedPageBreak/>
         <w:t>Secure Data Storage</w:t>
       </w:r>
       <w:bookmarkEnd w:id="189"/>
@@ -15122,7 +15080,7 @@
       </w:pPr>
       <w:bookmarkStart w:id="191" w:name="_heading=h.yzag7vag6ce6" w:colFirst="0" w:colLast="0"/>
       <w:bookmarkStart w:id="192" w:name="_Toc55386063"/>
-      <w:bookmarkStart w:id="193" w:name="_Toc56610929"/>
+      <w:bookmarkStart w:id="193" w:name="_Toc56613039"/>
       <w:bookmarkEnd w:id="191"/>
       <w:r>
         <w:rPr>
@@ -15153,7 +15111,7 @@
       </w:pPr>
       <w:bookmarkStart w:id="194" w:name="_heading=h.4kl569pnjkn6" w:colFirst="0" w:colLast="0"/>
       <w:bookmarkStart w:id="195" w:name="_Toc55386064"/>
-      <w:bookmarkStart w:id="196" w:name="_Toc56610930"/>
+      <w:bookmarkStart w:id="196" w:name="_Toc56613040"/>
       <w:bookmarkEnd w:id="194"/>
       <w:r>
         <w:rPr>
@@ -15183,7 +15141,7 @@
       </w:pPr>
       <w:bookmarkStart w:id="198" w:name="_heading=h.1y810tw" w:colFirst="0" w:colLast="0"/>
       <w:bookmarkStart w:id="199" w:name="_Toc55386065"/>
-      <w:bookmarkStart w:id="200" w:name="_Toc56610931"/>
+      <w:bookmarkStart w:id="200" w:name="_Toc56613041"/>
       <w:bookmarkEnd w:id="198"/>
       <w:r>
         <w:t>Hardware platform</w:t>
@@ -15224,7 +15182,7 @@
         </w:numPr>
       </w:pPr>
       <w:bookmarkStart w:id="201" w:name="_Toc55386066"/>
-      <w:bookmarkStart w:id="202" w:name="_Toc56610932"/>
+      <w:bookmarkStart w:id="202" w:name="_Toc56613042"/>
       <w:r>
         <w:lastRenderedPageBreak/>
         <w:t>Testing and Verification</w:t>
@@ -15266,7 +15224,7 @@
           <w:szCs w:val="80"/>
         </w:rPr>
       </w:pPr>
-      <w:bookmarkStart w:id="203" w:name="_Toc56610933"/>
+      <w:bookmarkStart w:id="203" w:name="_Toc56613043"/>
       <w:r>
         <w:t>Testing Process</w:t>
       </w:r>
@@ -15291,7 +15249,7 @@
           <w:szCs w:val="22"/>
         </w:rPr>
       </w:pPr>
-      <w:bookmarkStart w:id="204" w:name="_Toc56610934"/>
+      <w:bookmarkStart w:id="204" w:name="_Toc56613044"/>
       <w:r>
         <w:rPr>
           <w:bCs/>
@@ -15310,7 +15268,7 @@
           <w:numId w:val="10"/>
         </w:numPr>
       </w:pPr>
-      <w:bookmarkStart w:id="205" w:name="_Toc56610935"/>
+      <w:bookmarkStart w:id="205" w:name="_Toc56613045"/>
       <w:r>
         <w:t>Database rules</w:t>
       </w:r>
@@ -15359,7 +15317,7 @@
           <w:numId w:val="9"/>
         </w:numPr>
       </w:pPr>
-      <w:bookmarkStart w:id="206" w:name="_Toc56610936"/>
+      <w:bookmarkStart w:id="206" w:name="_Toc56613046"/>
       <w:r>
         <w:t>UI</w:t>
       </w:r>
@@ -15389,7 +15347,7 @@
           <w:szCs w:val="22"/>
         </w:rPr>
       </w:pPr>
-      <w:bookmarkStart w:id="207" w:name="_Toc56610937"/>
+      <w:bookmarkStart w:id="207" w:name="_Toc56613047"/>
       <w:r>
         <w:rPr>
           <w:bCs/>
@@ -15417,7 +15375,7 @@
           <w:szCs w:val="22"/>
         </w:rPr>
       </w:pPr>
-      <w:bookmarkStart w:id="208" w:name="_Toc56610938"/>
+      <w:bookmarkStart w:id="208" w:name="_Toc56613048"/>
       <w:r>
         <w:rPr>
           <w:bCs/>
@@ -15444,7 +15402,7 @@
           <w:szCs w:val="22"/>
         </w:rPr>
       </w:pPr>
-      <w:bookmarkStart w:id="209" w:name="_Toc56610939"/>
+      <w:bookmarkStart w:id="209" w:name="_Toc56613049"/>
       <w:r>
         <w:rPr>
           <w:bCs/>
@@ -15467,7 +15425,7 @@
           <w:szCs w:val="80"/>
         </w:rPr>
       </w:pPr>
-      <w:bookmarkStart w:id="210" w:name="_Toc56610940"/>
+      <w:bookmarkStart w:id="210" w:name="_Toc56613050"/>
       <w:r>
         <w:t>Test results</w:t>
       </w:r>
@@ -15508,7 +15466,7 @@
         </w:numPr>
       </w:pPr>
       <w:bookmarkStart w:id="211" w:name="_Toc55386067"/>
-      <w:bookmarkStart w:id="212" w:name="_Toc56610941"/>
+      <w:bookmarkStart w:id="212" w:name="_Toc56613051"/>
       <w:r>
         <w:lastRenderedPageBreak/>
         <w:t>Performance and Benchmarks</w:t>
@@ -15547,7 +15505,7 @@
         </w:numPr>
       </w:pPr>
       <w:bookmarkStart w:id="213" w:name="_Toc55386068"/>
-      <w:bookmarkStart w:id="214" w:name="_Toc56610942"/>
+      <w:bookmarkStart w:id="214" w:name="_Toc56613052"/>
       <w:r>
         <w:t>Scalability</w:t>
       </w:r>
@@ -15564,7 +15522,7 @@
       </w:pPr>
       <w:bookmarkStart w:id="215" w:name="_heading=h.924h1thyq5h9" w:colFirst="0" w:colLast="0"/>
       <w:bookmarkStart w:id="216" w:name="_Toc55386069"/>
-      <w:bookmarkStart w:id="217" w:name="_Toc56610943"/>
+      <w:bookmarkStart w:id="217" w:name="_Toc56613053"/>
       <w:bookmarkEnd w:id="215"/>
       <w:r>
         <w:t>Throughput</w:t>
@@ -15582,7 +15540,7 @@
       </w:pPr>
       <w:bookmarkStart w:id="218" w:name="_heading=h.tez8shvotjia" w:colFirst="0" w:colLast="0"/>
       <w:bookmarkStart w:id="219" w:name="_Toc55386070"/>
-      <w:bookmarkStart w:id="220" w:name="_Toc56610944"/>
+      <w:bookmarkStart w:id="220" w:name="_Toc56613054"/>
       <w:bookmarkEnd w:id="218"/>
       <w:r>
         <w:t>Reliability</w:t>
@@ -15600,7 +15558,7 @@
       </w:pPr>
       <w:bookmarkStart w:id="221" w:name="_heading=h.fklnqxm6i3rv" w:colFirst="0" w:colLast="0"/>
       <w:bookmarkStart w:id="222" w:name="_Toc55386071"/>
-      <w:bookmarkStart w:id="223" w:name="_Toc56610945"/>
+      <w:bookmarkStart w:id="223" w:name="_Toc56613055"/>
       <w:bookmarkEnd w:id="221"/>
       <w:r>
         <w:t>Feature Parity</w:t>
@@ -15633,7 +15591,7 @@
         </w:numPr>
       </w:pPr>
       <w:bookmarkStart w:id="224" w:name="_Toc55386072"/>
-      <w:bookmarkStart w:id="225" w:name="_Toc56610946"/>
+      <w:bookmarkStart w:id="225" w:name="_Toc56613056"/>
       <w:r>
         <w:lastRenderedPageBreak/>
         <w:t>Deployment, Operations, Maintenance</w:t>
@@ -15650,7 +15608,7 @@
         </w:numPr>
       </w:pPr>
       <w:bookmarkStart w:id="226" w:name="_Toc55386073"/>
-      <w:bookmarkStart w:id="227" w:name="_Toc56610947"/>
+      <w:bookmarkStart w:id="227" w:name="_Toc56613057"/>
       <w:r>
         <w:t>Business Logic</w:t>
       </w:r>
@@ -15675,7 +15633,7 @@
       </w:pPr>
       <w:bookmarkStart w:id="228" w:name="_heading=h.dnerv5qr6vsk" w:colFirst="0" w:colLast="0"/>
       <w:bookmarkStart w:id="229" w:name="_Toc55386074"/>
-      <w:bookmarkStart w:id="230" w:name="_Toc56610948"/>
+      <w:bookmarkStart w:id="230" w:name="_Toc56613058"/>
       <w:bookmarkEnd w:id="228"/>
       <w:r>
         <w:rPr>
@@ -15712,7 +15670,7 @@
       </w:pPr>
       <w:bookmarkStart w:id="231" w:name="_heading=h.jokp61cde8np" w:colFirst="0" w:colLast="0"/>
       <w:bookmarkStart w:id="232" w:name="_Toc55386075"/>
-      <w:bookmarkStart w:id="233" w:name="_Toc56610949"/>
+      <w:bookmarkStart w:id="233" w:name="_Toc56613059"/>
       <w:bookmarkEnd w:id="231"/>
       <w:r>
         <w:rPr>
@@ -15750,7 +15708,7 @@
         </w:numPr>
       </w:pPr>
       <w:bookmarkStart w:id="234" w:name="_Toc55386076"/>
-      <w:bookmarkStart w:id="235" w:name="_Toc56610950"/>
+      <w:bookmarkStart w:id="235" w:name="_Toc56613060"/>
       <w:r>
         <w:t>Android App and Device software</w:t>
       </w:r>
@@ -15781,7 +15739,7 @@
       <w:bookmarkStart w:id="236" w:name="_heading=h.x16erz36qq7z" w:colFirst="0" w:colLast="0"/>
       <w:bookmarkStart w:id="237" w:name="_heading=h.mxa35sv6zqrt" w:colFirst="0" w:colLast="0"/>
       <w:bookmarkStart w:id="238" w:name="_Toc55386077"/>
-      <w:bookmarkStart w:id="239" w:name="_Toc56610951"/>
+      <w:bookmarkStart w:id="239" w:name="_Toc56613061"/>
       <w:bookmarkEnd w:id="236"/>
       <w:bookmarkEnd w:id="237"/>
       <w:r>
@@ -15821,7 +15779,7 @@
       </w:pPr>
       <w:bookmarkStart w:id="240" w:name="_heading=h.7q5fwsmsw9ks" w:colFirst="0" w:colLast="0"/>
       <w:bookmarkStart w:id="241" w:name="_Toc55386078"/>
-      <w:bookmarkStart w:id="242" w:name="_Toc56610952"/>
+      <w:bookmarkStart w:id="242" w:name="_Toc56613062"/>
       <w:bookmarkEnd w:id="240"/>
       <w:r>
         <w:rPr>
@@ -15848,7 +15806,7 @@
         </w:numPr>
       </w:pPr>
       <w:bookmarkStart w:id="243" w:name="_Toc55386079"/>
-      <w:bookmarkStart w:id="244" w:name="_Toc56610953"/>
+      <w:bookmarkStart w:id="244" w:name="_Toc56613063"/>
       <w:r>
         <w:t>Secure Database operations</w:t>
       </w:r>
@@ -15873,7 +15831,7 @@
       </w:pPr>
       <w:bookmarkStart w:id="245" w:name="_heading=h.8ev136pk41ix" w:colFirst="0" w:colLast="0"/>
       <w:bookmarkStart w:id="246" w:name="_Toc55386080"/>
-      <w:bookmarkStart w:id="247" w:name="_Toc56610954"/>
+      <w:bookmarkStart w:id="247" w:name="_Toc56613064"/>
       <w:bookmarkEnd w:id="245"/>
       <w:r>
         <w:rPr>
@@ -15917,7 +15875,7 @@
       </w:pPr>
       <w:bookmarkStart w:id="248" w:name="_heading=h.36n4u1r62iqq" w:colFirst="0" w:colLast="0"/>
       <w:bookmarkStart w:id="249" w:name="_Toc55386081"/>
-      <w:bookmarkStart w:id="250" w:name="_Toc56610955"/>
+      <w:bookmarkStart w:id="250" w:name="_Toc56613065"/>
       <w:bookmarkEnd w:id="248"/>
       <w:r>
         <w:rPr>
@@ -15956,7 +15914,7 @@
       </w:pPr>
       <w:bookmarkStart w:id="251" w:name="_heading=h.6eq7cu3o2ls5" w:colFirst="0" w:colLast="0"/>
       <w:bookmarkStart w:id="252" w:name="_Toc55386082"/>
-      <w:bookmarkStart w:id="253" w:name="_Toc56610956"/>
+      <w:bookmarkStart w:id="253" w:name="_Toc56613066"/>
       <w:bookmarkEnd w:id="251"/>
       <w:r>
         <w:rPr>
@@ -15983,7 +15941,7 @@
         </w:numPr>
       </w:pPr>
       <w:bookmarkStart w:id="254" w:name="_Toc55386083"/>
-      <w:bookmarkStart w:id="255" w:name="_Toc56610957"/>
+      <w:bookmarkStart w:id="255" w:name="_Toc56613067"/>
       <w:r>
         <w:lastRenderedPageBreak/>
         <w:t>Github repository</w:t>
@@ -16029,7 +15987,7 @@
         </w:numPr>
       </w:pPr>
       <w:bookmarkStart w:id="256" w:name="_Toc55386084"/>
-      <w:bookmarkStart w:id="257" w:name="_Toc56610958"/>
+      <w:bookmarkStart w:id="257" w:name="_Toc56613068"/>
       <w:r>
         <w:lastRenderedPageBreak/>
         <w:t>Summary, Conclusions, and Recommendations</w:t>
@@ -16046,7 +16004,7 @@
         </w:numPr>
       </w:pPr>
       <w:bookmarkStart w:id="258" w:name="_Toc55386085"/>
-      <w:bookmarkStart w:id="259" w:name="_Toc56610959"/>
+      <w:bookmarkStart w:id="259" w:name="_Toc56613069"/>
       <w:r>
         <w:t>Summary</w:t>
       </w:r>
@@ -16106,7 +16064,7 @@
         </w:numPr>
       </w:pPr>
       <w:bookmarkStart w:id="260" w:name="_Toc55386086"/>
-      <w:bookmarkStart w:id="261" w:name="_Toc56610960"/>
+      <w:bookmarkStart w:id="261" w:name="_Toc56613070"/>
       <w:r>
         <w:t>Conclusions</w:t>
       </w:r>
@@ -16142,7 +16100,7 @@
         </w:numPr>
       </w:pPr>
       <w:bookmarkStart w:id="262" w:name="_Toc55386087"/>
-      <w:bookmarkStart w:id="263" w:name="_Toc56610961"/>
+      <w:bookmarkStart w:id="263" w:name="_Toc56613071"/>
       <w:r>
         <w:t>Recommendations for Further Research</w:t>
       </w:r>
@@ -16258,7 +16216,7 @@
         <w:jc w:val="center"/>
       </w:pPr>
       <w:bookmarkStart w:id="264" w:name="_Glossary"/>
-      <w:bookmarkStart w:id="265" w:name="_Toc56610962"/>
+      <w:bookmarkStart w:id="265" w:name="_Toc56613072"/>
       <w:bookmarkEnd w:id="264"/>
       <w:r>
         <w:lastRenderedPageBreak/>
@@ -16570,27 +16528,14 @@
       <w:r>
         <w:t xml:space="preserve">Table  </w:t>
       </w:r>
-      <w:r>
-        <w:fldChar w:fldCharType="begin"/>
-      </w:r>
-      <w:r>
-        <w:instrText xml:space="preserve"> SEQ Table \* ARABIC </w:instrText>
-      </w:r>
-      <w:r>
-        <w:fldChar w:fldCharType="separate"/>
-      </w:r>
-      <w:r>
-        <w:rPr>
-          <w:noProof/>
-        </w:rPr>
-        <w:t>1</w:t>
-      </w:r>
-      <w:r>
-        <w:rPr>
-          <w:noProof/>
-        </w:rPr>
-        <w:fldChar w:fldCharType="end"/>
-      </w:r>
+      <w:fldSimple w:instr=" SEQ Table \* ARABIC ">
+        <w:r>
+          <w:rPr>
+            <w:noProof/>
+          </w:rPr>
+          <w:t>1</w:t>
+        </w:r>
+      </w:fldSimple>
       <w:r>
         <w:t xml:space="preserve"> Glossary</w:t>
       </w:r>
@@ -16624,7 +16569,7 @@
         <w:jc w:val="center"/>
       </w:pPr>
       <w:bookmarkStart w:id="267" w:name="_References"/>
-      <w:bookmarkStart w:id="268" w:name="_Toc56610963"/>
+      <w:bookmarkStart w:id="268" w:name="_Toc56613073"/>
       <w:bookmarkEnd w:id="267"/>
       <w:r>
         <w:lastRenderedPageBreak/>
@@ -17198,7 +17143,7 @@
         <w:jc w:val="center"/>
       </w:pPr>
       <w:bookmarkStart w:id="269" w:name="_Appendices"/>
-      <w:bookmarkStart w:id="270" w:name="_Toc56610964"/>
+      <w:bookmarkStart w:id="270" w:name="_Toc56613074"/>
       <w:bookmarkEnd w:id="269"/>
       <w:r>
         <w:lastRenderedPageBreak/>
@@ -20412,28 +20357,28 @@
 </file>
 
 <file path=customXml/item1.xml><?xml version="1.0" encoding="utf-8"?>
+<b:Sources xmlns:b="http://schemas.openxmlformats.org/officeDocument/2006/bibliography" xmlns="http://schemas.openxmlformats.org/officeDocument/2006/bibliography" SelectedStyle="\APASixthEditionOfficeOnline.xsl" StyleName="APA" Version="6"/>
+</file>
+
+<file path=customXml/item2.xml><?xml version="1.0" encoding="utf-8"?>
 <go:gDocsCustomXmlDataStorage xmlns:go="http://customooxmlschemas.google.com/" xmlns:r="http://schemas.openxmlformats.org/officeDocument/2006/relationships">
   <go:docsCustomData xmlns:go="http://customooxmlschemas.google.com/" roundtripDataSignature="AMtx7mirHX+EMsHeDxCRxAHA0xOxkPL1gw==">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</go:docsCustomData>
 </go:gDocsCustomXmlDataStorage>
 </file>
 
-<file path=customXml/item2.xml><?xml version="1.0" encoding="utf-8"?>
-<b:Sources xmlns:b="http://schemas.openxmlformats.org/officeDocument/2006/bibliography" xmlns="http://schemas.openxmlformats.org/officeDocument/2006/bibliography" SelectedStyle="\APASixthEditionOfficeOnline.xsl" StyleName="APA" Version="6"/>
+<file path=customXml/itemProps1.xml><?xml version="1.0" encoding="utf-8"?>
+<ds:datastoreItem xmlns:ds="http://schemas.openxmlformats.org/officeDocument/2006/customXml" ds:itemID="{16B18822-05C9-E34F-8D8C-7E3A4590B1D3}">
+  <ds:schemaRefs>
+    <ds:schemaRef ds:uri="http://schemas.openxmlformats.org/officeDocument/2006/bibliography"/>
+  </ds:schemaRefs>
+</ds:datastoreItem>
 </file>
 
-<file path=customXml/itemProps1.xml><?xml version="1.0" encoding="utf-8"?>
+<file path=customXml/itemProps2.xml><?xml version="1.0" encoding="utf-8"?>
 <ds:datastoreItem xmlns:ds="http://schemas.openxmlformats.org/officeDocument/2006/customXml" ds:itemID="{11111111-1234-1234-1234-123412341234}">
   <ds:schemaRefs>
     <ds:schemaRef ds:uri="http://customooxmlschemas.google.com/"/>
     <ds:schemaRef ds:uri="http://schemas.openxmlformats.org/officeDocument/2006/relationships"/>
   </ds:schemaRefs>
 </ds:datastoreItem>
-</file>
-
-<file path=customXml/itemProps2.xml><?xml version="1.0" encoding="utf-8"?>
-<ds:datastoreItem xmlns:ds="http://schemas.openxmlformats.org/officeDocument/2006/customXml" ds:itemID="{16B18822-05C9-E34F-8D8C-7E3A4590B1D3}">
-  <ds:schemaRefs>
-    <ds:schemaRef ds:uri="http://schemas.openxmlformats.org/officeDocument/2006/bibliography"/>
-  </ds:schemaRefs>
-</ds:datastoreItem>
 </file>
</xml_diff>